<commit_message>
feat(curso-java): added comments, usos switch, conditionalif and operator ternario
</commit_message>
<xml_diff>
--- a/Curso_POO_java.docx
+++ b/Curso_POO_java.docx
@@ -4645,15 +4645,7 @@
         <w:br/>
         <w:br/>
         <w:br/>
-        <w:t xml:space="preserve">Video 15 </w:t>
-      </w:r>
-      <w:r>
-        <w:rPr/>
-        <w:t>2</w:t>
-      </w:r>
-      <w:r>
-        <w:rPr/>
-        <w:t>6-08-2025 29:01 min</w:t>
+        <w:t>Video 15 26-08-2025 29:01 min</w:t>
       </w:r>
     </w:p>
     <w:p>
@@ -4702,292 +4694,2756 @@
       </w:pPr>
       <w:r>
         <w:rPr/>
-        <w:t>Video 1</w:t>
-      </w:r>
-      <w:r>
-        <w:rPr/>
-        <w:t>6</w:t>
-      </w:r>
-      <w:r>
-        <w:rPr/>
+        <w:t>Video 16 26-08-2025  44:38 min</w:t>
+        <w:br/>
+        <w:br/>
+        <w:t>Estructuras de control de flujo.</w:t>
+        <w:br/>
+        <w:br/>
+        <w:t>Condicionales I. Condicional IF.</w:t>
+      </w:r>
+    </w:p>
+    <w:p>
+      <w:pPr>
+        <w:pStyle w:val="Normal"/>
+        <w:rPr/>
+      </w:pPr>
+      <w:r>
+        <w:rPr/>
+        <w:br/>
+        <w:br/>
+        <w:t>Nota nueva del video 15 actualizando con los comentarios del autor del curso:</w:t>
+        <w:br/>
+        <w:t>si quieres puedes utilizar unicamente el método que vayas a usar, para mejor legibilidad en el código.</w:t>
+        <w:br/>
+        <w:br/>
+        <w:t>También podemos utilizar en el código el paquete y la clase que utilizaremos en el código sin hacer la importación cotidiana que se hace, esa es otra forma de agregar el método que se va a utilizar, en este caso para el ejemplo del video 15 que es la Clase JoptionPane.</w:t>
+      </w:r>
+    </w:p>
+    <w:p>
+      <w:pPr>
+        <w:pStyle w:val="Normal"/>
+        <w:rPr/>
+      </w:pPr>
+      <w:r>
+        <w:rPr/>
+      </w:r>
+    </w:p>
+    <w:p>
+      <w:pPr>
+        <w:pStyle w:val="Normal"/>
+        <w:bidi w:val="0"/>
+        <w:rPr/>
+      </w:pPr>
+      <w:r>
+        <w:rPr/>
+        <w:t>Clase envolvente se utiliza para sentidos especificos de código para que te devuelva un Objeto de lo que necesites en ves de utilizar un tipo primitivo.</w:t>
+      </w:r>
+    </w:p>
+    <w:p>
+      <w:pPr>
+        <w:pStyle w:val="Normal"/>
+        <w:bidi w:val="0"/>
+        <w:rPr/>
+      </w:pPr>
+      <w:r>
+        <w:rPr/>
+      </w:r>
+    </w:p>
+    <w:p>
+      <w:pPr>
+        <w:pStyle w:val="Normal"/>
+        <w:bidi w:val="0"/>
+        <w:rPr/>
+      </w:pPr>
+      <w:r>
+        <w:rPr/>
+      </w:r>
+    </w:p>
+    <w:p>
+      <w:pPr>
+        <w:pStyle w:val="Normal"/>
+        <w:bidi w:val="0"/>
+        <w:rPr/>
+      </w:pPr>
+      <w:r>
+        <w:rPr/>
+        <w:t>Flujo de ejecución – El orden en el que se van ejecutando las instrucciones por parte del interprete java.</w:t>
+      </w:r>
+    </w:p>
+    <w:p>
+      <w:pPr>
+        <w:pStyle w:val="Normal"/>
+        <w:bidi w:val="0"/>
+        <w:rPr/>
+      </w:pPr>
+      <w:r>
+        <w:rPr/>
+      </w:r>
+    </w:p>
+    <w:p>
+      <w:pPr>
+        <w:pStyle w:val="Normal"/>
+        <w:bidi w:val="0"/>
+        <w:rPr/>
+      </w:pPr>
+      <w:r>
+        <w:rPr/>
+        <w:t>Sintaxis:</w:t>
+        <w:br/>
+        <w:t>if(condicion){</w:t>
+      </w:r>
+    </w:p>
+    <w:p>
+      <w:pPr>
+        <w:pStyle w:val="Normal"/>
+        <w:bidi w:val="0"/>
+        <w:rPr/>
+      </w:pPr>
+      <w:r>
+        <w:rPr/>
+        <w:tab/>
+        <w:t>- Código a ejecutar si la condición es verdad (true);</w:t>
+      </w:r>
+    </w:p>
+    <w:p>
+      <w:pPr>
+        <w:pStyle w:val="Normal"/>
+        <w:bidi w:val="0"/>
+        <w:rPr/>
+      </w:pPr>
+      <w:r>
+        <w:rPr/>
+        <w:t>}</w:t>
+      </w:r>
+    </w:p>
+    <w:p>
+      <w:pPr>
+        <w:pStyle w:val="Normal"/>
+        <w:bidi w:val="0"/>
+        <w:rPr/>
+      </w:pPr>
+      <w:r>
+        <w:rPr/>
+      </w:r>
+    </w:p>
+    <w:p>
+      <w:pPr>
+        <w:pStyle w:val="Normal"/>
+        <w:bidi w:val="0"/>
+        <w:rPr/>
+      </w:pPr>
+      <w:r>
+        <w:rPr/>
+        <w:t>si la condición es falsa, no se cumple y no entra a la instrucción.</w:t>
+      </w:r>
+    </w:p>
+    <w:p>
+      <w:pPr>
+        <w:pStyle w:val="Normal"/>
+        <w:bidi w:val="0"/>
+        <w:rPr/>
+      </w:pPr>
+      <w:r>
+        <w:rPr/>
+        <w:br/>
+        <w:t>Y hay otra opción para el if.</w:t>
+      </w:r>
+    </w:p>
+    <w:p>
+      <w:pPr>
+        <w:pStyle w:val="Normal"/>
+        <w:bidi w:val="0"/>
+        <w:rPr/>
+      </w:pPr>
+      <w:r>
+        <w:rPr/>
+      </w:r>
+    </w:p>
+    <w:p>
+      <w:pPr>
+        <w:pStyle w:val="Normal"/>
+        <w:bidi w:val="0"/>
+        <w:rPr/>
+      </w:pPr>
+      <w:r>
+        <w:rPr/>
+        <w:t>if(condicion){</w:t>
+      </w:r>
+    </w:p>
+    <w:p>
+      <w:pPr>
+        <w:pStyle w:val="Normal"/>
+        <w:bidi w:val="0"/>
+        <w:rPr/>
+      </w:pPr>
+      <w:r>
+        <w:rPr/>
+        <w:tab/>
+        <w:t>- Código a ejecutar si la condición es verdad (true);</w:t>
+      </w:r>
+    </w:p>
+    <w:p>
+      <w:pPr>
+        <w:pStyle w:val="Normal"/>
+        <w:bidi w:val="0"/>
+        <w:rPr/>
+      </w:pPr>
+      <w:r>
+        <w:rPr/>
+        <w:t>} else {</w:t>
+      </w:r>
+    </w:p>
+    <w:p>
+      <w:pPr>
+        <w:pStyle w:val="Normal"/>
+        <w:bidi w:val="0"/>
+        <w:rPr/>
+      </w:pPr>
+      <w:r>
+        <w:rPr/>
+        <w:tab/>
+        <w:t>- Código a ejecutar si la condición es falsa.</w:t>
+      </w:r>
+    </w:p>
+    <w:p>
+      <w:pPr>
+        <w:pStyle w:val="Normal"/>
+        <w:bidi w:val="0"/>
+        <w:rPr/>
+      </w:pPr>
+      <w:r>
+        <w:rPr/>
+        <w:t>}</w:t>
+      </w:r>
+    </w:p>
+    <w:p>
+      <w:pPr>
+        <w:pStyle w:val="Normal"/>
+        <w:bidi w:val="0"/>
+        <w:rPr/>
+      </w:pPr>
+      <w:r>
+        <w:rPr/>
+        <w:br/>
+        <w:t>solamente se construye el else si es necesario.</w:t>
+      </w:r>
+    </w:p>
+    <w:p>
+      <w:pPr>
+        <w:pStyle w:val="Normal"/>
+        <w:bidi w:val="0"/>
+        <w:rPr/>
+      </w:pPr>
+      <w:r>
+        <w:rPr/>
+      </w:r>
+    </w:p>
+    <w:p>
+      <w:pPr>
+        <w:pStyle w:val="Normal"/>
+        <w:bidi w:val="0"/>
+        <w:rPr/>
+      </w:pPr>
+      <w:r>
+        <w:rPr/>
+      </w:r>
+    </w:p>
+    <w:p>
+      <w:pPr>
+        <w:pStyle w:val="Normal"/>
+        <w:bidi w:val="0"/>
+        <w:rPr/>
+      </w:pPr>
+      <w:r>
+        <w:rPr/>
+      </w:r>
+    </w:p>
+    <w:p>
+      <w:pPr>
+        <w:pStyle w:val="Normal"/>
+        <w:bidi w:val="0"/>
+        <w:rPr/>
+      </w:pPr>
+      <w:r>
+        <w:rPr/>
+      </w:r>
+    </w:p>
+    <w:p>
+      <w:pPr>
+        <w:pStyle w:val="Normal"/>
+        <w:bidi w:val="0"/>
+        <w:rPr/>
+      </w:pPr>
+      <w:r>
+        <w:rPr/>
+      </w:r>
+    </w:p>
+    <w:p>
+      <w:pPr>
+        <w:pStyle w:val="Normal"/>
+        <w:bidi w:val="0"/>
+        <w:rPr/>
+      </w:pPr>
+      <w:r>
+        <w:rPr/>
+      </w:r>
+    </w:p>
+    <w:p>
+      <w:pPr>
+        <w:pStyle w:val="Normal"/>
+        <w:bidi w:val="0"/>
+        <w:rPr/>
+      </w:pPr>
+      <w:r>
+        <w:rPr/>
+        <w:t>Video 17</w:t>
+        <w:br/>
+        <w:t>27-08-2025</w:t>
+      </w:r>
+    </w:p>
+    <w:p>
+      <w:pPr>
+        <w:pStyle w:val="Heading1"/>
+        <w:bidi w:val="0"/>
+        <w:ind w:hanging="0" w:start="0"/>
+        <w:rPr>
+          <w:b w:val="false"/>
+          <w:bCs w:val="false"/>
+          <w:sz w:val="24"/>
+          <w:szCs w:val="24"/>
+        </w:rPr>
+      </w:pPr>
+      <w:r>
+        <w:rPr>
+          <w:b w:val="false"/>
+          <w:bCs w:val="false"/>
+          <w:sz w:val="24"/>
+          <w:szCs w:val="24"/>
+        </w:rPr>
+        <w:t>Condicionales II. Ternario y Switch: novedades.</w:t>
+      </w:r>
+    </w:p>
+    <w:p>
+      <w:pPr>
+        <w:pStyle w:val="BodyText"/>
+        <w:bidi w:val="0"/>
+        <w:rPr>
+          <w:b w:val="false"/>
+          <w:bCs w:val="false"/>
+          <w:sz w:val="24"/>
+          <w:szCs w:val="24"/>
+        </w:rPr>
+      </w:pPr>
+      <w:r>
+        <w:rPr>
+          <w:b w:val="false"/>
+          <w:bCs w:val="false"/>
+          <w:sz w:val="24"/>
+          <w:szCs w:val="24"/>
+        </w:rPr>
+        <w:br/>
+        <w:t>Scanner no puede volver a ser abierto una vez que la entrada por teclado en system.in haya sido cerrada por el metodo “objeto”.close();  ya que esto significa que la entrada o el buffer de lectura ya no esta permitiendo modificar o entrar los datos por teclado.</w:t>
+      </w:r>
+    </w:p>
+    <w:p>
+      <w:pPr>
+        <w:pStyle w:val="BodyText"/>
+        <w:bidi w:val="0"/>
+        <w:rPr>
+          <w:b w:val="false"/>
+          <w:bCs w:val="false"/>
+          <w:sz w:val="24"/>
+          <w:szCs w:val="24"/>
+        </w:rPr>
+      </w:pPr>
+      <w:r>
+        <w:rPr>
+          <w:b w:val="false"/>
+          <w:bCs w:val="false"/>
+          <w:sz w:val="24"/>
+          <w:szCs w:val="24"/>
+        </w:rPr>
+        <w:t>Puedes abrir varios scanner creando el espacio creando el objeto pero el método de entrada debe de cambiar.</w:t>
+        <w:br/>
+        <w:br/>
+        <w:t>Ejemplo: Scanner entrada2 = new Scanner(InputFileStream); aca ya no va declarado System.in por el cierre del scanner en código anterior …..</w:t>
+      </w:r>
+    </w:p>
+    <w:p>
+      <w:pPr>
+        <w:pStyle w:val="BodyText"/>
+        <w:bidi w:val="0"/>
+        <w:rPr>
+          <w:b w:val="false"/>
+          <w:bCs w:val="false"/>
+          <w:sz w:val="24"/>
+          <w:szCs w:val="24"/>
+        </w:rPr>
+      </w:pPr>
+      <w:r>
+        <w:rPr>
+          <w:b w:val="false"/>
+          <w:bCs w:val="false"/>
+          <w:sz w:val="24"/>
+          <w:szCs w:val="24"/>
+        </w:rPr>
+      </w:r>
+    </w:p>
+    <w:p>
+      <w:pPr>
+        <w:pStyle w:val="BodyText"/>
+        <w:bidi w:val="0"/>
+        <w:rPr>
+          <w:b w:val="false"/>
+          <w:bCs w:val="false"/>
+          <w:sz w:val="24"/>
+          <w:szCs w:val="24"/>
+        </w:rPr>
+      </w:pPr>
+      <w:r>
+        <w:rPr>
+          <w:b w:val="false"/>
+          <w:bCs w:val="false"/>
+          <w:sz w:val="24"/>
+          <w:szCs w:val="24"/>
+        </w:rPr>
+        <w:t>Condicional Switch</w:t>
+      </w:r>
+    </w:p>
+    <w:p>
+      <w:pPr>
+        <w:pStyle w:val="BodyText"/>
+        <w:bidi w:val="0"/>
+        <w:rPr>
+          <w:b w:val="false"/>
+          <w:bCs w:val="false"/>
+          <w:sz w:val="24"/>
+          <w:szCs w:val="24"/>
+        </w:rPr>
+      </w:pPr>
+      <w:r>
+        <w:rPr>
+          <w:b w:val="false"/>
+          <w:bCs w:val="false"/>
+          <w:sz w:val="24"/>
+          <w:szCs w:val="24"/>
+        </w:rPr>
+        <w:t>- Switch (Valor a evaluar ) {</w:t>
+      </w:r>
+    </w:p>
+    <w:p>
+      <w:pPr>
+        <w:pStyle w:val="BodyText"/>
+        <w:bidi w:val="0"/>
+        <w:rPr>
+          <w:b w:val="false"/>
+          <w:bCs w:val="false"/>
+          <w:sz w:val="24"/>
+          <w:szCs w:val="24"/>
+        </w:rPr>
+      </w:pPr>
+      <w:r>
+        <w:rPr>
+          <w:b w:val="false"/>
+          <w:bCs w:val="false"/>
+          <w:sz w:val="24"/>
+          <w:szCs w:val="24"/>
+        </w:rPr>
+        <w:tab/>
+        <w:t>- Case valor1:</w:t>
+      </w:r>
+    </w:p>
+    <w:p>
+      <w:pPr>
+        <w:pStyle w:val="BodyText"/>
+        <w:bidi w:val="0"/>
+        <w:rPr>
+          <w:b w:val="false"/>
+          <w:bCs w:val="false"/>
+          <w:sz w:val="24"/>
+          <w:szCs w:val="24"/>
+        </w:rPr>
+      </w:pPr>
+      <w:r>
+        <w:rPr>
+          <w:b w:val="false"/>
+          <w:bCs w:val="false"/>
+          <w:sz w:val="24"/>
+          <w:szCs w:val="24"/>
+        </w:rPr>
+        <w:tab/>
+        <w:tab/>
+        <w:t>1. Código a ejecutar;</w:t>
+      </w:r>
+    </w:p>
+    <w:p>
+      <w:pPr>
+        <w:pStyle w:val="BodyText"/>
+        <w:bidi w:val="0"/>
+        <w:rPr>
+          <w:b w:val="false"/>
+          <w:bCs w:val="false"/>
+          <w:sz w:val="24"/>
+          <w:szCs w:val="24"/>
+        </w:rPr>
+      </w:pPr>
+      <w:r>
+        <w:rPr>
+          <w:b w:val="false"/>
+          <w:bCs w:val="false"/>
+          <w:sz w:val="24"/>
+          <w:szCs w:val="24"/>
+        </w:rPr>
+        <w:tab/>
+        <w:tab/>
+        <w:t>Break;</w:t>
+        <w:tab/>
+      </w:r>
+    </w:p>
+    <w:p>
+      <w:pPr>
+        <w:pStyle w:val="BodyText"/>
+        <w:bidi w:val="0"/>
+        <w:rPr>
+          <w:b w:val="false"/>
+          <w:bCs w:val="false"/>
+          <w:sz w:val="24"/>
+          <w:szCs w:val="24"/>
+        </w:rPr>
+      </w:pPr>
+      <w:r>
+        <w:rPr>
+          <w:b w:val="false"/>
+          <w:bCs w:val="false"/>
+          <w:sz w:val="24"/>
+          <w:szCs w:val="24"/>
+        </w:rPr>
+        <w:tab/>
+        <w:t>- Case valor2:</w:t>
+      </w:r>
+    </w:p>
+    <w:p>
+      <w:pPr>
+        <w:pStyle w:val="BodyText"/>
+        <w:bidi w:val="0"/>
+        <w:rPr>
+          <w:b w:val="false"/>
+          <w:bCs w:val="false"/>
+          <w:sz w:val="24"/>
+          <w:szCs w:val="24"/>
+        </w:rPr>
+      </w:pPr>
+      <w:r>
+        <w:rPr>
+          <w:b w:val="false"/>
+          <w:bCs w:val="false"/>
+          <w:sz w:val="24"/>
+          <w:szCs w:val="24"/>
+        </w:rPr>
+        <w:tab/>
+        <w:tab/>
+        <w:t>2. Código a ejecutar;</w:t>
+      </w:r>
+    </w:p>
+    <w:p>
+      <w:pPr>
+        <w:pStyle w:val="BodyText"/>
+        <w:bidi w:val="0"/>
+        <w:rPr>
+          <w:b w:val="false"/>
+          <w:bCs w:val="false"/>
+          <w:sz w:val="24"/>
+          <w:szCs w:val="24"/>
+        </w:rPr>
+      </w:pPr>
+      <w:r>
+        <w:rPr>
+          <w:b w:val="false"/>
+          <w:bCs w:val="false"/>
+          <w:sz w:val="24"/>
+          <w:szCs w:val="24"/>
+        </w:rPr>
+        <w:tab/>
+        <w:tab/>
+        <w:t>Break;</w:t>
+      </w:r>
+    </w:p>
+    <w:p>
+      <w:pPr>
+        <w:pStyle w:val="BodyText"/>
+        <w:bidi w:val="0"/>
+        <w:rPr>
+          <w:b w:val="false"/>
+          <w:bCs w:val="false"/>
+          <w:sz w:val="24"/>
+          <w:szCs w:val="24"/>
+        </w:rPr>
+      </w:pPr>
+      <w:r>
+        <w:rPr>
+          <w:b w:val="false"/>
+          <w:bCs w:val="false"/>
+          <w:sz w:val="24"/>
+          <w:szCs w:val="24"/>
+        </w:rPr>
+        <w:t>}</w:t>
+      </w:r>
+    </w:p>
+    <w:p>
+      <w:pPr>
+        <w:pStyle w:val="BodyText"/>
+        <w:bidi w:val="0"/>
+        <w:rPr>
+          <w:b w:val="false"/>
+          <w:bCs w:val="false"/>
+          <w:sz w:val="24"/>
+          <w:szCs w:val="24"/>
+        </w:rPr>
+      </w:pPr>
+      <w:r>
+        <w:rPr>
+          <w:b w:val="false"/>
+          <w:bCs w:val="false"/>
+          <w:sz w:val="24"/>
+          <w:szCs w:val="24"/>
+        </w:rPr>
+      </w:r>
+    </w:p>
+    <w:p>
+      <w:pPr>
+        <w:pStyle w:val="Normal"/>
+        <w:ind w:hanging="0"/>
+        <w:jc w:val="start"/>
+        <w:rPr>
+          <w:rFonts w:ascii="Consolas" w:hAnsi="Consolas"/>
+          <w:sz w:val="32"/>
+        </w:rPr>
+      </w:pPr>
+      <w:r>
+        <w:rPr>
+          <w:rFonts w:ascii="Consolas" w:hAnsi="Consolas"/>
+          <w:color w:val="1290C3"/>
+          <w:sz w:val="32"/>
+          <w:shd w:fill="1B6291" w:val="clear"/>
+        </w:rPr>
+        <w:t>String</w:t>
+      </w:r>
+      <w:r>
+        <w:rPr>
+          <w:rFonts w:ascii="Consolas" w:hAnsi="Consolas"/>
+          <w:color w:val="D9E8F7"/>
+          <w:sz w:val="32"/>
+        </w:rPr>
         <w:t xml:space="preserve"> </w:t>
       </w:r>
       <w:r>
-        <w:rPr/>
-        <w:t>2</w:t>
-      </w:r>
-      <w:r>
-        <w:rPr/>
-        <w:t xml:space="preserve">6-08-2025  </w:t>
-      </w:r>
-      <w:r>
-        <w:rPr/>
-        <w:t xml:space="preserve">44:38 </w:t>
-      </w:r>
-      <w:r>
-        <w:rPr/>
-        <w:t>min</w:t>
-        <w:br/>
-        <w:br/>
-      </w:r>
-      <w:r>
-        <w:rPr/>
-        <w:t>Estructuras de control de flujo.</w:t>
-      </w:r>
-      <w:r>
-        <w:rPr/>
-        <w:br/>
-        <w:br/>
-      </w:r>
-      <w:r>
-        <w:rPr/>
-        <w:t>Condicionales I. Condicional IF.</w:t>
-      </w:r>
-    </w:p>
-    <w:p>
-      <w:pPr>
-        <w:pStyle w:val="Normal"/>
-        <w:rPr/>
-      </w:pPr>
-      <w:r>
-        <w:rPr/>
-        <w:br/>
-        <w:br/>
-        <w:t>Nota nueva del video 15 actualizando con los comentarios del autor del curso:</w:t>
-        <w:br/>
-        <w:t>si quieres puedes utilizar unicamente el método que vayas a usar, para mejor legibilidad en el código.</w:t>
-        <w:br/>
-        <w:br/>
-        <w:t>También podemos utilizar en el código el paquete y la clase que utilizaremos en el código sin hacer la importación cotidiana que se hace, esa es otra forma de agregar el método que se va a utilizar, en este caso para el ejemplo del video 15 que es la Clase JoptionPane.</w:t>
-      </w:r>
-    </w:p>
-    <w:p>
-      <w:pPr>
-        <w:pStyle w:val="Normal"/>
-        <w:rPr/>
-      </w:pPr>
-      <w:r>
-        <w:rPr/>
+        <w:rPr>
+          <w:rFonts w:ascii="Consolas" w:hAnsi="Consolas"/>
+          <w:color w:val="F2F200"/>
+          <w:sz w:val="32"/>
+        </w:rPr>
+        <w:t>resultado</w:t>
+      </w:r>
+      <w:r>
+        <w:rPr>
+          <w:rFonts w:ascii="Consolas" w:hAnsi="Consolas"/>
+          <w:color w:val="D9E8F7"/>
+          <w:sz w:val="32"/>
+        </w:rPr>
+        <w:t xml:space="preserve"> </w:t>
+      </w:r>
+      <w:r>
+        <w:rPr>
+          <w:rFonts w:ascii="Consolas" w:hAnsi="Consolas"/>
+          <w:color w:val="E6E6FA"/>
+          <w:sz w:val="32"/>
+        </w:rPr>
+        <w:t>=</w:t>
+      </w:r>
+      <w:r>
+        <w:rPr>
+          <w:rFonts w:ascii="Consolas" w:hAnsi="Consolas"/>
+          <w:color w:val="D9E8F7"/>
+          <w:sz w:val="32"/>
+        </w:rPr>
+        <w:t xml:space="preserve"> </w:t>
+      </w:r>
+      <w:r>
+        <w:rPr>
+          <w:rFonts w:ascii="Consolas" w:hAnsi="Consolas"/>
+          <w:color w:val="CC6C1D"/>
+          <w:sz w:val="32"/>
+        </w:rPr>
+        <w:t>switch</w:t>
+      </w:r>
+      <w:r>
+        <w:rPr>
+          <w:rFonts w:ascii="Consolas" w:hAnsi="Consolas"/>
+          <w:color w:val="F9FAF4"/>
+          <w:sz w:val="32"/>
+        </w:rPr>
+        <w:t>(</w:t>
+      </w:r>
+      <w:r>
+        <w:rPr>
+          <w:rFonts w:ascii="Consolas" w:hAnsi="Consolas"/>
+          <w:color w:val="F3EC79"/>
+          <w:sz w:val="32"/>
+        </w:rPr>
+        <w:t>dia_semana</w:t>
+      </w:r>
+      <w:r>
+        <w:rPr>
+          <w:rFonts w:ascii="Consolas" w:hAnsi="Consolas"/>
+          <w:color w:val="F9FAF4"/>
+          <w:sz w:val="32"/>
+        </w:rPr>
+        <w:t>){</w:t>
+      </w:r>
+      <w:r>
+        <w:rPr>
+          <w:rFonts w:ascii="Consolas" w:hAnsi="Consolas"/>
+          <w:color w:val="D9E8F7"/>
+          <w:sz w:val="32"/>
+        </w:rPr>
+        <w:t xml:space="preserve"> </w:t>
+      </w:r>
+    </w:p>
+    <w:p>
+      <w:pPr>
+        <w:pStyle w:val="Normal"/>
+        <w:ind w:hanging="0"/>
+        <w:jc w:val="start"/>
+        <w:rPr>
+          <w:rFonts w:ascii="Consolas" w:hAnsi="Consolas"/>
+          <w:sz w:val="32"/>
+        </w:rPr>
+      </w:pPr>
+      <w:r>
+        <w:rPr>
+          <w:rFonts w:ascii="Consolas" w:hAnsi="Consolas"/>
+          <w:color w:val="D9E8F7"/>
+          <w:sz w:val="32"/>
+        </w:rPr>
+        <w:tab/>
+        <w:tab/>
+      </w:r>
+      <w:r>
+        <w:rPr>
+          <w:rFonts w:ascii="Consolas" w:hAnsi="Consolas"/>
+          <w:color w:val="808080"/>
+          <w:sz w:val="32"/>
+        </w:rPr>
+        <w:t xml:space="preserve">// </w:t>
+      </w:r>
+      <w:r>
+        <w:rPr>
+          <w:rFonts w:ascii="Consolas" w:hAnsi="Consolas"/>
+          <w:color w:val="808080"/>
+          <w:sz w:val="32"/>
+          <w:u w:val="single"/>
+        </w:rPr>
+        <w:t>Segunda</w:t>
+      </w:r>
+      <w:r>
+        <w:rPr>
+          <w:rFonts w:ascii="Consolas" w:hAnsi="Consolas"/>
+          <w:color w:val="808080"/>
+          <w:sz w:val="32"/>
+        </w:rPr>
+        <w:t xml:space="preserve"> </w:t>
+      </w:r>
+      <w:r>
+        <w:rPr>
+          <w:rFonts w:ascii="Consolas" w:hAnsi="Consolas"/>
+          <w:color w:val="808080"/>
+          <w:sz w:val="32"/>
+          <w:u w:val="single"/>
+        </w:rPr>
+        <w:t>forma</w:t>
+      </w:r>
+      <w:r>
+        <w:rPr>
+          <w:rFonts w:ascii="Consolas" w:hAnsi="Consolas"/>
+          <w:color w:val="808080"/>
+          <w:sz w:val="32"/>
+        </w:rPr>
+        <w:t xml:space="preserve"> </w:t>
+      </w:r>
+      <w:r>
+        <w:rPr>
+          <w:rFonts w:ascii="Consolas" w:hAnsi="Consolas"/>
+          <w:color w:val="808080"/>
+          <w:sz w:val="32"/>
+          <w:u w:val="single"/>
+        </w:rPr>
+        <w:t>del</w:t>
+      </w:r>
+      <w:r>
+        <w:rPr>
+          <w:rFonts w:ascii="Consolas" w:hAnsi="Consolas"/>
+          <w:color w:val="808080"/>
+          <w:sz w:val="32"/>
+        </w:rPr>
+        <w:t xml:space="preserve"> switch a </w:t>
+      </w:r>
+      <w:r>
+        <w:rPr>
+          <w:rFonts w:ascii="Consolas" w:hAnsi="Consolas"/>
+          <w:color w:val="808080"/>
+          <w:sz w:val="32"/>
+          <w:u w:val="single"/>
+        </w:rPr>
+        <w:t>partir</w:t>
+      </w:r>
+      <w:r>
+        <w:rPr>
+          <w:rFonts w:ascii="Consolas" w:hAnsi="Consolas"/>
+          <w:color w:val="808080"/>
+          <w:sz w:val="32"/>
+        </w:rPr>
+        <w:t xml:space="preserve"> </w:t>
+      </w:r>
+      <w:r>
+        <w:rPr>
+          <w:rFonts w:ascii="Consolas" w:hAnsi="Consolas"/>
+          <w:color w:val="808080"/>
+          <w:sz w:val="32"/>
+          <w:u w:val="single"/>
+        </w:rPr>
+        <w:t>del</w:t>
+      </w:r>
+      <w:r>
+        <w:rPr>
+          <w:rFonts w:ascii="Consolas" w:hAnsi="Consolas"/>
+          <w:color w:val="808080"/>
+          <w:sz w:val="32"/>
+        </w:rPr>
+        <w:t xml:space="preserve"> java 14 </w:t>
+      </w:r>
+      <w:r>
+        <w:rPr>
+          <w:rFonts w:ascii="Consolas" w:hAnsi="Consolas"/>
+          <w:color w:val="808080"/>
+          <w:sz w:val="32"/>
+          <w:u w:val="single"/>
+        </w:rPr>
+        <w:t>se</w:t>
+      </w:r>
+      <w:r>
+        <w:rPr>
+          <w:rFonts w:ascii="Consolas" w:hAnsi="Consolas"/>
+          <w:color w:val="808080"/>
+          <w:sz w:val="32"/>
+        </w:rPr>
+        <w:t xml:space="preserve"> </w:t>
+      </w:r>
+      <w:r>
+        <w:rPr>
+          <w:rFonts w:ascii="Consolas" w:hAnsi="Consolas"/>
+          <w:color w:val="808080"/>
+          <w:sz w:val="32"/>
+          <w:u w:val="single"/>
+        </w:rPr>
+        <w:t>modifico</w:t>
+      </w:r>
+      <w:r>
+        <w:rPr>
+          <w:rFonts w:ascii="Consolas" w:hAnsi="Consolas"/>
+          <w:color w:val="808080"/>
+          <w:sz w:val="32"/>
+        </w:rPr>
+        <w:t xml:space="preserve"> </w:t>
+      </w:r>
+      <w:r>
+        <w:rPr>
+          <w:rFonts w:ascii="Consolas" w:hAnsi="Consolas"/>
+          <w:color w:val="808080"/>
+          <w:sz w:val="32"/>
+          <w:u w:val="single"/>
+        </w:rPr>
+        <w:t>la</w:t>
+      </w:r>
+      <w:r>
+        <w:rPr>
+          <w:rFonts w:ascii="Consolas" w:hAnsi="Consolas"/>
+          <w:color w:val="808080"/>
+          <w:sz w:val="32"/>
+        </w:rPr>
+        <w:t xml:space="preserve"> </w:t>
+      </w:r>
+      <w:r>
+        <w:rPr>
+          <w:rFonts w:ascii="Consolas" w:hAnsi="Consolas"/>
+          <w:color w:val="808080"/>
+          <w:sz w:val="32"/>
+          <w:u w:val="single"/>
+        </w:rPr>
+        <w:t>utilización</w:t>
+      </w:r>
+      <w:r>
+        <w:rPr>
+          <w:rFonts w:ascii="Consolas" w:hAnsi="Consolas"/>
+          <w:color w:val="808080"/>
+          <w:sz w:val="32"/>
+        </w:rPr>
+        <w:t xml:space="preserve"> </w:t>
+      </w:r>
+      <w:r>
+        <w:rPr>
+          <w:rFonts w:ascii="Consolas" w:hAnsi="Consolas"/>
+          <w:color w:val="808080"/>
+          <w:sz w:val="32"/>
+          <w:u w:val="single"/>
+        </w:rPr>
+        <w:t>del</w:t>
+      </w:r>
+      <w:r>
+        <w:rPr>
+          <w:rFonts w:ascii="Consolas" w:hAnsi="Consolas"/>
+          <w:color w:val="808080"/>
+          <w:sz w:val="32"/>
+        </w:rPr>
+        <w:t xml:space="preserve"> switch.</w:t>
+      </w:r>
+    </w:p>
+    <w:p>
+      <w:pPr>
+        <w:pStyle w:val="Normal"/>
+        <w:ind w:hanging="0"/>
+        <w:jc w:val="start"/>
+        <w:rPr>
+          <w:rFonts w:ascii="Consolas" w:hAnsi="Consolas"/>
+          <w:sz w:val="32"/>
+        </w:rPr>
+      </w:pPr>
+      <w:r>
+        <w:rPr>
+          <w:rFonts w:ascii="Consolas" w:hAnsi="Consolas"/>
+          <w:color w:val="D9E8F7"/>
+          <w:sz w:val="32"/>
+        </w:rPr>
+        <w:tab/>
+        <w:tab/>
+      </w:r>
+    </w:p>
+    <w:p>
+      <w:pPr>
+        <w:pStyle w:val="Normal"/>
+        <w:ind w:hanging="0"/>
+        <w:jc w:val="start"/>
+        <w:rPr>
+          <w:rFonts w:ascii="Consolas" w:hAnsi="Consolas"/>
+          <w:sz w:val="32"/>
+        </w:rPr>
+      </w:pPr>
+      <w:r>
+        <w:rPr>
+          <w:rFonts w:ascii="Consolas" w:hAnsi="Consolas"/>
+          <w:color w:val="D9E8F7"/>
+          <w:sz w:val="32"/>
+        </w:rPr>
+        <w:tab/>
+        <w:tab/>
+      </w:r>
+      <w:r>
+        <w:rPr>
+          <w:rFonts w:ascii="Consolas" w:hAnsi="Consolas"/>
+          <w:color w:val="808080"/>
+          <w:sz w:val="32"/>
+        </w:rPr>
+        <w:t xml:space="preserve">/* </w:t>
+      </w:r>
+      <w:r>
+        <w:rPr>
+          <w:rFonts w:ascii="Consolas" w:hAnsi="Consolas"/>
+          <w:color w:val="808080"/>
+          <w:sz w:val="32"/>
+          <w:u w:val="single"/>
+        </w:rPr>
+        <w:t>Se</w:t>
+      </w:r>
+      <w:r>
+        <w:rPr>
+          <w:rFonts w:ascii="Consolas" w:hAnsi="Consolas"/>
+          <w:color w:val="808080"/>
+          <w:sz w:val="32"/>
+        </w:rPr>
+        <w:t xml:space="preserve"> </w:t>
+      </w:r>
+      <w:r>
+        <w:rPr>
+          <w:rFonts w:ascii="Consolas" w:hAnsi="Consolas"/>
+          <w:color w:val="808080"/>
+          <w:sz w:val="32"/>
+          <w:u w:val="single"/>
+        </w:rPr>
+        <w:t>guarda</w:t>
+      </w:r>
+      <w:r>
+        <w:rPr>
+          <w:rFonts w:ascii="Consolas" w:hAnsi="Consolas"/>
+          <w:color w:val="808080"/>
+          <w:sz w:val="32"/>
+        </w:rPr>
+        <w:t xml:space="preserve"> el valor </w:t>
+      </w:r>
+      <w:r>
+        <w:rPr>
+          <w:rFonts w:ascii="Consolas" w:hAnsi="Consolas"/>
+          <w:color w:val="808080"/>
+          <w:sz w:val="32"/>
+          <w:u w:val="single"/>
+        </w:rPr>
+        <w:t>ahora</w:t>
+      </w:r>
+      <w:r>
+        <w:rPr>
+          <w:rFonts w:ascii="Consolas" w:hAnsi="Consolas"/>
+          <w:color w:val="808080"/>
+          <w:sz w:val="32"/>
+        </w:rPr>
+        <w:t xml:space="preserve"> </w:t>
+      </w:r>
+      <w:r>
+        <w:rPr>
+          <w:rFonts w:ascii="Consolas" w:hAnsi="Consolas"/>
+          <w:color w:val="808080"/>
+          <w:sz w:val="32"/>
+          <w:u w:val="single"/>
+        </w:rPr>
+        <w:t>en</w:t>
+      </w:r>
+      <w:r>
+        <w:rPr>
+          <w:rFonts w:ascii="Consolas" w:hAnsi="Consolas"/>
+          <w:color w:val="808080"/>
+          <w:sz w:val="32"/>
+        </w:rPr>
+        <w:t xml:space="preserve"> </w:t>
+      </w:r>
+      <w:r>
+        <w:rPr>
+          <w:rFonts w:ascii="Consolas" w:hAnsi="Consolas"/>
+          <w:color w:val="808080"/>
+          <w:sz w:val="32"/>
+          <w:u w:val="single"/>
+        </w:rPr>
+        <w:t>la</w:t>
+      </w:r>
+      <w:r>
+        <w:rPr>
+          <w:rFonts w:ascii="Consolas" w:hAnsi="Consolas"/>
+          <w:color w:val="808080"/>
+          <w:sz w:val="32"/>
+        </w:rPr>
+        <w:t xml:space="preserve"> variable </w:t>
+      </w:r>
+      <w:r>
+        <w:rPr>
+          <w:rFonts w:ascii="Consolas" w:hAnsi="Consolas"/>
+          <w:color w:val="808080"/>
+          <w:sz w:val="32"/>
+          <w:u w:val="single"/>
+        </w:rPr>
+        <w:t>que</w:t>
+      </w:r>
+      <w:r>
+        <w:rPr>
+          <w:rFonts w:ascii="Consolas" w:hAnsi="Consolas"/>
+          <w:color w:val="808080"/>
+          <w:sz w:val="32"/>
+        </w:rPr>
+        <w:t xml:space="preserve"> </w:t>
+      </w:r>
+      <w:r>
+        <w:rPr>
+          <w:rFonts w:ascii="Consolas" w:hAnsi="Consolas"/>
+          <w:color w:val="808080"/>
+          <w:sz w:val="32"/>
+          <w:u w:val="single"/>
+        </w:rPr>
+        <w:t>recibe</w:t>
+      </w:r>
+      <w:r>
+        <w:rPr>
+          <w:rFonts w:ascii="Consolas" w:hAnsi="Consolas"/>
+          <w:color w:val="808080"/>
+          <w:sz w:val="32"/>
+        </w:rPr>
+        <w:t xml:space="preserve"> </w:t>
+      </w:r>
+      <w:r>
+        <w:rPr>
+          <w:rFonts w:ascii="Consolas" w:hAnsi="Consolas"/>
+          <w:color w:val="808080"/>
+          <w:sz w:val="32"/>
+          <w:u w:val="single"/>
+        </w:rPr>
+        <w:t>del</w:t>
+      </w:r>
+      <w:r>
+        <w:rPr>
+          <w:rFonts w:ascii="Consolas" w:hAnsi="Consolas"/>
+          <w:color w:val="808080"/>
+          <w:sz w:val="32"/>
+        </w:rPr>
+        <w:t xml:space="preserve"> switch */</w:t>
+      </w:r>
+    </w:p>
+    <w:p>
+      <w:pPr>
+        <w:pStyle w:val="Normal"/>
+        <w:ind w:hanging="0"/>
+        <w:jc w:val="start"/>
+        <w:rPr>
+          <w:rFonts w:ascii="Consolas" w:hAnsi="Consolas"/>
+          <w:sz w:val="32"/>
+        </w:rPr>
+      </w:pPr>
+      <w:r>
+        <w:rPr>
+          <w:rFonts w:ascii="Consolas" w:hAnsi="Consolas"/>
+          <w:color w:val="D9E8F7"/>
+          <w:sz w:val="32"/>
+        </w:rPr>
+        <w:tab/>
+        <w:tab/>
+        <w:tab/>
+      </w:r>
+      <w:r>
+        <w:rPr>
+          <w:rFonts w:ascii="Consolas" w:hAnsi="Consolas"/>
+          <w:color w:val="CC6C1D"/>
+          <w:sz w:val="32"/>
+        </w:rPr>
+        <w:t>case</w:t>
+      </w:r>
+      <w:r>
+        <w:rPr>
+          <w:rFonts w:ascii="Consolas" w:hAnsi="Consolas"/>
+          <w:color w:val="D9E8F7"/>
+          <w:sz w:val="32"/>
+        </w:rPr>
+        <w:t xml:space="preserve"> </w:t>
+      </w:r>
+      <w:r>
+        <w:rPr>
+          <w:rFonts w:ascii="Consolas" w:hAnsi="Consolas"/>
+          <w:color w:val="17C6A3"/>
+          <w:sz w:val="32"/>
+        </w:rPr>
+        <w:t>"Lunes"</w:t>
+      </w:r>
+      <w:r>
+        <w:rPr>
+          <w:rFonts w:ascii="Consolas" w:hAnsi="Consolas"/>
+          <w:color w:val="E6E6FA"/>
+          <w:sz w:val="32"/>
+        </w:rPr>
+        <w:t>,</w:t>
+      </w:r>
+      <w:r>
+        <w:rPr>
+          <w:rFonts w:ascii="Consolas" w:hAnsi="Consolas"/>
+          <w:color w:val="D9E8F7"/>
+          <w:sz w:val="32"/>
+        </w:rPr>
+        <w:t xml:space="preserve"> </w:t>
+      </w:r>
+      <w:r>
+        <w:rPr>
+          <w:rFonts w:ascii="Consolas" w:hAnsi="Consolas"/>
+          <w:color w:val="17C6A3"/>
+          <w:sz w:val="32"/>
+        </w:rPr>
+        <w:t>"Martes"</w:t>
+      </w:r>
+      <w:r>
+        <w:rPr>
+          <w:rFonts w:ascii="Consolas" w:hAnsi="Consolas"/>
+          <w:color w:val="E6E6FA"/>
+          <w:sz w:val="32"/>
+        </w:rPr>
+        <w:t>,</w:t>
+      </w:r>
+      <w:r>
+        <w:rPr>
+          <w:rFonts w:ascii="Consolas" w:hAnsi="Consolas"/>
+          <w:color w:val="D9E8F7"/>
+          <w:sz w:val="32"/>
+        </w:rPr>
+        <w:t xml:space="preserve"> </w:t>
+      </w:r>
+      <w:r>
+        <w:rPr>
+          <w:rFonts w:ascii="Consolas" w:hAnsi="Consolas"/>
+          <w:color w:val="17C6A3"/>
+          <w:sz w:val="32"/>
+        </w:rPr>
+        <w:t>"Miercoles"</w:t>
+      </w:r>
+      <w:r>
+        <w:rPr>
+          <w:rFonts w:ascii="Consolas" w:hAnsi="Consolas"/>
+          <w:color w:val="E6E6FA"/>
+          <w:sz w:val="32"/>
+        </w:rPr>
+        <w:t>,</w:t>
+      </w:r>
+      <w:r>
+        <w:rPr>
+          <w:rFonts w:ascii="Consolas" w:hAnsi="Consolas"/>
+          <w:color w:val="D9E8F7"/>
+          <w:sz w:val="32"/>
+        </w:rPr>
+        <w:t xml:space="preserve"> </w:t>
+      </w:r>
+      <w:r>
+        <w:rPr>
+          <w:rFonts w:ascii="Consolas" w:hAnsi="Consolas"/>
+          <w:color w:val="17C6A3"/>
+          <w:sz w:val="32"/>
+        </w:rPr>
+        <w:t>"Jueves"</w:t>
+      </w:r>
+      <w:r>
+        <w:rPr>
+          <w:rFonts w:ascii="Consolas" w:hAnsi="Consolas"/>
+          <w:color w:val="E6E6FA"/>
+          <w:sz w:val="32"/>
+        </w:rPr>
+        <w:t>,</w:t>
+      </w:r>
+      <w:r>
+        <w:rPr>
+          <w:rFonts w:ascii="Consolas" w:hAnsi="Consolas"/>
+          <w:color w:val="D9E8F7"/>
+          <w:sz w:val="32"/>
+        </w:rPr>
+        <w:t xml:space="preserve"> </w:t>
+      </w:r>
+      <w:r>
+        <w:rPr>
+          <w:rFonts w:ascii="Consolas" w:hAnsi="Consolas"/>
+          <w:color w:val="17C6A3"/>
+          <w:sz w:val="32"/>
+        </w:rPr>
+        <w:t>"Viernes"</w:t>
+      </w:r>
+      <w:r>
+        <w:rPr>
+          <w:rFonts w:ascii="Consolas" w:hAnsi="Consolas"/>
+          <w:color w:val="D9E8F7"/>
+          <w:sz w:val="32"/>
+        </w:rPr>
+        <w:t xml:space="preserve"> </w:t>
+      </w:r>
+      <w:r>
+        <w:rPr>
+          <w:rFonts w:ascii="Consolas" w:hAnsi="Consolas"/>
+          <w:color w:val="E6E6FA"/>
+          <w:sz w:val="32"/>
+        </w:rPr>
+        <w:t>-&gt;</w:t>
+      </w:r>
+      <w:r>
+        <w:rPr>
+          <w:rFonts w:ascii="Consolas" w:hAnsi="Consolas"/>
+          <w:color w:val="D9E8F7"/>
+          <w:sz w:val="32"/>
+        </w:rPr>
+        <w:t xml:space="preserve"> </w:t>
+      </w:r>
+      <w:r>
+        <w:rPr>
+          <w:rFonts w:ascii="Consolas" w:hAnsi="Consolas"/>
+          <w:color w:val="17C6A3"/>
+          <w:sz w:val="32"/>
+        </w:rPr>
+        <w:t>"Laborable"</w:t>
+      </w:r>
+      <w:r>
+        <w:rPr>
+          <w:rFonts w:ascii="Consolas" w:hAnsi="Consolas"/>
+          <w:color w:val="E6E6FA"/>
+          <w:sz w:val="32"/>
+        </w:rPr>
+        <w:t>;</w:t>
+      </w:r>
+    </w:p>
+    <w:p>
+      <w:pPr>
+        <w:pStyle w:val="Normal"/>
+        <w:ind w:hanging="0"/>
+        <w:jc w:val="start"/>
+        <w:rPr>
+          <w:rFonts w:ascii="Consolas" w:hAnsi="Consolas"/>
+          <w:sz w:val="32"/>
+        </w:rPr>
+      </w:pPr>
+      <w:r>
+        <w:rPr>
+          <w:rFonts w:ascii="Consolas" w:hAnsi="Consolas"/>
+          <w:color w:val="D9E8F7"/>
+          <w:sz w:val="32"/>
+        </w:rPr>
+        <w:tab/>
+        <w:tab/>
+        <w:tab/>
+      </w:r>
+    </w:p>
+    <w:p>
+      <w:pPr>
+        <w:pStyle w:val="Normal"/>
+        <w:ind w:hanging="0"/>
+        <w:jc w:val="start"/>
+        <w:rPr>
+          <w:rFonts w:ascii="Consolas" w:hAnsi="Consolas"/>
+          <w:sz w:val="32"/>
+        </w:rPr>
+      </w:pPr>
+      <w:r>
+        <w:rPr>
+          <w:rFonts w:ascii="Consolas" w:hAnsi="Consolas"/>
+          <w:color w:val="D9E8F7"/>
+          <w:sz w:val="32"/>
+        </w:rPr>
+        <w:tab/>
+        <w:tab/>
+        <w:tab/>
+      </w:r>
+      <w:r>
+        <w:rPr>
+          <w:rFonts w:ascii="Consolas" w:hAnsi="Consolas"/>
+          <w:color w:val="CC6C1D"/>
+          <w:sz w:val="32"/>
+        </w:rPr>
+        <w:t>case</w:t>
+      </w:r>
+      <w:r>
+        <w:rPr>
+          <w:rFonts w:ascii="Consolas" w:hAnsi="Consolas"/>
+          <w:color w:val="D9E8F7"/>
+          <w:sz w:val="32"/>
+        </w:rPr>
+        <w:t xml:space="preserve"> </w:t>
+      </w:r>
+      <w:r>
+        <w:rPr>
+          <w:rFonts w:ascii="Consolas" w:hAnsi="Consolas"/>
+          <w:color w:val="17C6A3"/>
+          <w:sz w:val="32"/>
+        </w:rPr>
+        <w:t>"Sabado"</w:t>
+      </w:r>
+      <w:r>
+        <w:rPr>
+          <w:rFonts w:ascii="Consolas" w:hAnsi="Consolas"/>
+          <w:color w:val="E6E6FA"/>
+          <w:sz w:val="32"/>
+        </w:rPr>
+        <w:t>,</w:t>
+      </w:r>
+      <w:r>
+        <w:rPr>
+          <w:rFonts w:ascii="Consolas" w:hAnsi="Consolas"/>
+          <w:color w:val="D9E8F7"/>
+          <w:sz w:val="32"/>
+        </w:rPr>
+        <w:t xml:space="preserve"> </w:t>
+      </w:r>
+      <w:r>
+        <w:rPr>
+          <w:rFonts w:ascii="Consolas" w:hAnsi="Consolas"/>
+          <w:color w:val="17C6A3"/>
+          <w:sz w:val="32"/>
+        </w:rPr>
+        <w:t>"Domingo"</w:t>
+      </w:r>
+      <w:r>
+        <w:rPr>
+          <w:rFonts w:ascii="Consolas" w:hAnsi="Consolas"/>
+          <w:color w:val="D9E8F7"/>
+          <w:sz w:val="32"/>
+        </w:rPr>
+        <w:t xml:space="preserve"> </w:t>
+      </w:r>
+      <w:r>
+        <w:rPr>
+          <w:rFonts w:ascii="Consolas" w:hAnsi="Consolas"/>
+          <w:color w:val="E6E6FA"/>
+          <w:sz w:val="32"/>
+        </w:rPr>
+        <w:t>-&gt;</w:t>
+      </w:r>
+      <w:r>
+        <w:rPr>
+          <w:rFonts w:ascii="Consolas" w:hAnsi="Consolas"/>
+          <w:color w:val="D9E8F7"/>
+          <w:sz w:val="32"/>
+        </w:rPr>
+        <w:t xml:space="preserve"> </w:t>
+      </w:r>
+      <w:r>
+        <w:rPr>
+          <w:rFonts w:ascii="Consolas" w:hAnsi="Consolas"/>
+          <w:color w:val="17C6A3"/>
+          <w:sz w:val="32"/>
+        </w:rPr>
+        <w:t>"Festivo"</w:t>
+      </w:r>
+      <w:r>
+        <w:rPr>
+          <w:rFonts w:ascii="Consolas" w:hAnsi="Consolas"/>
+          <w:color w:val="E6E6FA"/>
+          <w:sz w:val="32"/>
+        </w:rPr>
+        <w:t>;</w:t>
+      </w:r>
+    </w:p>
+    <w:p>
+      <w:pPr>
+        <w:pStyle w:val="Normal"/>
+        <w:ind w:hanging="0"/>
+        <w:jc w:val="start"/>
+        <w:rPr>
+          <w:rFonts w:ascii="Consolas" w:hAnsi="Consolas"/>
+          <w:sz w:val="32"/>
+        </w:rPr>
+      </w:pPr>
+      <w:r>
+        <w:rPr>
+          <w:rFonts w:ascii="Consolas" w:hAnsi="Consolas"/>
+          <w:color w:val="808080"/>
+          <w:sz w:val="32"/>
+        </w:rPr>
+        <w:t>//</w:t>
+        <w:tab/>
+        <w:tab/>
+        <w:tab/>
+        <w:t>case "</w:t>
+      </w:r>
+      <w:r>
+        <w:rPr>
+          <w:rFonts w:ascii="Consolas" w:hAnsi="Consolas"/>
+          <w:color w:val="808080"/>
+          <w:sz w:val="32"/>
+          <w:u w:val="single"/>
+        </w:rPr>
+        <w:t>Martes</w:t>
+      </w:r>
+      <w:r>
+        <w:rPr>
+          <w:rFonts w:ascii="Consolas" w:hAnsi="Consolas"/>
+          <w:color w:val="808080"/>
+          <w:sz w:val="32"/>
+        </w:rPr>
+        <w:t>"-&gt; "</w:t>
+      </w:r>
+      <w:r>
+        <w:rPr>
+          <w:rFonts w:ascii="Consolas" w:hAnsi="Consolas"/>
+          <w:color w:val="808080"/>
+          <w:sz w:val="32"/>
+          <w:u w:val="single"/>
+        </w:rPr>
+        <w:t>Laborable</w:t>
+      </w:r>
+      <w:r>
+        <w:rPr>
+          <w:rFonts w:ascii="Consolas" w:hAnsi="Consolas"/>
+          <w:color w:val="808080"/>
+          <w:sz w:val="32"/>
+        </w:rPr>
+        <w:t>";</w:t>
+      </w:r>
+    </w:p>
+    <w:p>
+      <w:pPr>
+        <w:pStyle w:val="Normal"/>
+        <w:ind w:hanging="0"/>
+        <w:jc w:val="start"/>
+        <w:rPr>
+          <w:rFonts w:ascii="Consolas" w:hAnsi="Consolas"/>
+          <w:sz w:val="32"/>
+        </w:rPr>
+      </w:pPr>
+      <w:r>
+        <w:rPr>
+          <w:rFonts w:ascii="Consolas" w:hAnsi="Consolas"/>
+          <w:color w:val="808080"/>
+          <w:sz w:val="32"/>
+        </w:rPr>
+        <w:t>//</w:t>
+        <w:tab/>
+        <w:tab/>
+        <w:tab/>
+      </w:r>
+    </w:p>
+    <w:p>
+      <w:pPr>
+        <w:pStyle w:val="Normal"/>
+        <w:ind w:hanging="0"/>
+        <w:jc w:val="start"/>
+        <w:rPr>
+          <w:rFonts w:ascii="Consolas" w:hAnsi="Consolas"/>
+          <w:sz w:val="32"/>
+        </w:rPr>
+      </w:pPr>
+      <w:r>
+        <w:rPr>
+          <w:rFonts w:ascii="Consolas" w:hAnsi="Consolas"/>
+          <w:color w:val="808080"/>
+          <w:sz w:val="32"/>
+        </w:rPr>
+        <w:t>//</w:t>
+        <w:tab/>
+        <w:tab/>
+        <w:tab/>
+        <w:t>case "</w:t>
+      </w:r>
+      <w:r>
+        <w:rPr>
+          <w:rFonts w:ascii="Consolas" w:hAnsi="Consolas"/>
+          <w:color w:val="808080"/>
+          <w:sz w:val="32"/>
+          <w:u w:val="single"/>
+        </w:rPr>
+        <w:t>Miercoles</w:t>
+      </w:r>
+      <w:r>
+        <w:rPr>
+          <w:rFonts w:ascii="Consolas" w:hAnsi="Consolas"/>
+          <w:color w:val="808080"/>
+          <w:sz w:val="32"/>
+        </w:rPr>
+        <w:t>"-&gt; "</w:t>
+      </w:r>
+      <w:r>
+        <w:rPr>
+          <w:rFonts w:ascii="Consolas" w:hAnsi="Consolas"/>
+          <w:color w:val="808080"/>
+          <w:sz w:val="32"/>
+          <w:u w:val="single"/>
+        </w:rPr>
+        <w:t>Laborable</w:t>
+      </w:r>
+      <w:r>
+        <w:rPr>
+          <w:rFonts w:ascii="Consolas" w:hAnsi="Consolas"/>
+          <w:color w:val="808080"/>
+          <w:sz w:val="32"/>
+        </w:rPr>
+        <w:t>";</w:t>
+      </w:r>
+    </w:p>
+    <w:p>
+      <w:pPr>
+        <w:pStyle w:val="Normal"/>
+        <w:ind w:hanging="0"/>
+        <w:jc w:val="start"/>
+        <w:rPr>
+          <w:rFonts w:ascii="Consolas" w:hAnsi="Consolas"/>
+          <w:sz w:val="32"/>
+        </w:rPr>
+      </w:pPr>
+      <w:r>
+        <w:rPr>
+          <w:rFonts w:ascii="Consolas" w:hAnsi="Consolas"/>
+          <w:color w:val="808080"/>
+          <w:sz w:val="32"/>
+        </w:rPr>
+        <w:t>//</w:t>
+        <w:tab/>
+        <w:tab/>
+        <w:tab/>
+      </w:r>
+    </w:p>
+    <w:p>
+      <w:pPr>
+        <w:pStyle w:val="Normal"/>
+        <w:ind w:hanging="0"/>
+        <w:jc w:val="start"/>
+        <w:rPr>
+          <w:rFonts w:ascii="Consolas" w:hAnsi="Consolas"/>
+          <w:sz w:val="32"/>
+        </w:rPr>
+      </w:pPr>
+      <w:r>
+        <w:rPr>
+          <w:rFonts w:ascii="Consolas" w:hAnsi="Consolas"/>
+          <w:color w:val="808080"/>
+          <w:sz w:val="32"/>
+        </w:rPr>
+        <w:t>//</w:t>
+        <w:tab/>
+        <w:tab/>
+        <w:tab/>
+        <w:t>case "</w:t>
+      </w:r>
+      <w:r>
+        <w:rPr>
+          <w:rFonts w:ascii="Consolas" w:hAnsi="Consolas"/>
+          <w:color w:val="808080"/>
+          <w:sz w:val="32"/>
+          <w:u w:val="single"/>
+        </w:rPr>
+        <w:t>Jueves</w:t>
+      </w:r>
+      <w:r>
+        <w:rPr>
+          <w:rFonts w:ascii="Consolas" w:hAnsi="Consolas"/>
+          <w:color w:val="808080"/>
+          <w:sz w:val="32"/>
+        </w:rPr>
+        <w:t>"-&gt; "</w:t>
+      </w:r>
+      <w:r>
+        <w:rPr>
+          <w:rFonts w:ascii="Consolas" w:hAnsi="Consolas"/>
+          <w:color w:val="808080"/>
+          <w:sz w:val="32"/>
+          <w:u w:val="single"/>
+        </w:rPr>
+        <w:t>Laborable</w:t>
+      </w:r>
+      <w:r>
+        <w:rPr>
+          <w:rFonts w:ascii="Consolas" w:hAnsi="Consolas"/>
+          <w:color w:val="808080"/>
+          <w:sz w:val="32"/>
+        </w:rPr>
+        <w:t>";</w:t>
+      </w:r>
+    </w:p>
+    <w:p>
+      <w:pPr>
+        <w:pStyle w:val="Normal"/>
+        <w:ind w:hanging="0"/>
+        <w:jc w:val="start"/>
+        <w:rPr>
+          <w:rFonts w:ascii="Consolas" w:hAnsi="Consolas"/>
+          <w:sz w:val="32"/>
+        </w:rPr>
+      </w:pPr>
+      <w:r>
+        <w:rPr>
+          <w:rFonts w:ascii="Consolas" w:hAnsi="Consolas"/>
+          <w:color w:val="808080"/>
+          <w:sz w:val="32"/>
+        </w:rPr>
+        <w:t>//</w:t>
+        <w:tab/>
+        <w:tab/>
+        <w:tab/>
+      </w:r>
+    </w:p>
+    <w:p>
+      <w:pPr>
+        <w:pStyle w:val="Normal"/>
+        <w:ind w:hanging="0"/>
+        <w:jc w:val="start"/>
+        <w:rPr>
+          <w:rFonts w:ascii="Consolas" w:hAnsi="Consolas"/>
+          <w:sz w:val="32"/>
+        </w:rPr>
+      </w:pPr>
+      <w:r>
+        <w:rPr>
+          <w:rFonts w:ascii="Consolas" w:hAnsi="Consolas"/>
+          <w:color w:val="808080"/>
+          <w:sz w:val="32"/>
+        </w:rPr>
+        <w:t>//</w:t>
+        <w:tab/>
+        <w:tab/>
+        <w:tab/>
+        <w:t>case "</w:t>
+      </w:r>
+      <w:r>
+        <w:rPr>
+          <w:rFonts w:ascii="Consolas" w:hAnsi="Consolas"/>
+          <w:color w:val="808080"/>
+          <w:sz w:val="32"/>
+          <w:u w:val="single"/>
+        </w:rPr>
+        <w:t>Viernes</w:t>
+      </w:r>
+      <w:r>
+        <w:rPr>
+          <w:rFonts w:ascii="Consolas" w:hAnsi="Consolas"/>
+          <w:color w:val="808080"/>
+          <w:sz w:val="32"/>
+        </w:rPr>
+        <w:t>"-&gt; "</w:t>
+      </w:r>
+      <w:r>
+        <w:rPr>
+          <w:rFonts w:ascii="Consolas" w:hAnsi="Consolas"/>
+          <w:color w:val="808080"/>
+          <w:sz w:val="32"/>
+          <w:u w:val="single"/>
+        </w:rPr>
+        <w:t>Laborable</w:t>
+      </w:r>
+      <w:r>
+        <w:rPr>
+          <w:rFonts w:ascii="Consolas" w:hAnsi="Consolas"/>
+          <w:color w:val="808080"/>
+          <w:sz w:val="32"/>
+        </w:rPr>
+        <w:t>";</w:t>
+      </w:r>
+    </w:p>
+    <w:p>
+      <w:pPr>
+        <w:pStyle w:val="Normal"/>
+        <w:ind w:hanging="0"/>
+        <w:jc w:val="start"/>
+        <w:rPr>
+          <w:rFonts w:ascii="Consolas" w:hAnsi="Consolas"/>
+          <w:sz w:val="32"/>
+        </w:rPr>
+      </w:pPr>
+      <w:r>
+        <w:rPr>
+          <w:rFonts w:ascii="Consolas" w:hAnsi="Consolas"/>
+          <w:color w:val="808080"/>
+          <w:sz w:val="32"/>
+        </w:rPr>
+        <w:t>//</w:t>
+        <w:tab/>
+        <w:tab/>
+        <w:tab/>
+      </w:r>
+    </w:p>
+    <w:p>
+      <w:pPr>
+        <w:pStyle w:val="Normal"/>
+        <w:ind w:hanging="0"/>
+        <w:jc w:val="start"/>
+        <w:rPr>
+          <w:rFonts w:ascii="Consolas" w:hAnsi="Consolas"/>
+          <w:sz w:val="32"/>
+        </w:rPr>
+      </w:pPr>
+      <w:r>
+        <w:rPr>
+          <w:rFonts w:ascii="Consolas" w:hAnsi="Consolas"/>
+          <w:color w:val="808080"/>
+          <w:sz w:val="32"/>
+        </w:rPr>
+        <w:t>//</w:t>
+        <w:tab/>
+        <w:tab/>
+        <w:tab/>
+        <w:t>case "</w:t>
+      </w:r>
+      <w:r>
+        <w:rPr>
+          <w:rFonts w:ascii="Consolas" w:hAnsi="Consolas"/>
+          <w:color w:val="808080"/>
+          <w:sz w:val="32"/>
+          <w:u w:val="single"/>
+        </w:rPr>
+        <w:t>Sabado</w:t>
+      </w:r>
+      <w:r>
+        <w:rPr>
+          <w:rFonts w:ascii="Consolas" w:hAnsi="Consolas"/>
+          <w:color w:val="808080"/>
+          <w:sz w:val="32"/>
+        </w:rPr>
+        <w:t>" -&gt; "</w:t>
+      </w:r>
+      <w:r>
+        <w:rPr>
+          <w:rFonts w:ascii="Consolas" w:hAnsi="Consolas"/>
+          <w:color w:val="808080"/>
+          <w:sz w:val="32"/>
+          <w:u w:val="single"/>
+        </w:rPr>
+        <w:t>Festivo</w:t>
+      </w:r>
+      <w:r>
+        <w:rPr>
+          <w:rFonts w:ascii="Consolas" w:hAnsi="Consolas"/>
+          <w:color w:val="808080"/>
+          <w:sz w:val="32"/>
+        </w:rPr>
+        <w:t>";</w:t>
+      </w:r>
+    </w:p>
+    <w:p>
+      <w:pPr>
+        <w:pStyle w:val="Normal"/>
+        <w:ind w:hanging="0"/>
+        <w:jc w:val="start"/>
+        <w:rPr>
+          <w:rFonts w:ascii="Consolas" w:hAnsi="Consolas"/>
+          <w:sz w:val="32"/>
+        </w:rPr>
+      </w:pPr>
+      <w:r>
+        <w:rPr>
+          <w:rFonts w:ascii="Consolas" w:hAnsi="Consolas"/>
+          <w:color w:val="808080"/>
+          <w:sz w:val="32"/>
+        </w:rPr>
+        <w:t>//</w:t>
+        <w:tab/>
+        <w:tab/>
+        <w:tab/>
+      </w:r>
+    </w:p>
+    <w:p>
+      <w:pPr>
+        <w:pStyle w:val="Normal"/>
+        <w:ind w:hanging="0"/>
+        <w:jc w:val="start"/>
+        <w:rPr>
+          <w:rFonts w:ascii="Consolas" w:hAnsi="Consolas"/>
+          <w:sz w:val="32"/>
+        </w:rPr>
+      </w:pPr>
+      <w:r>
+        <w:rPr>
+          <w:rFonts w:ascii="Consolas" w:hAnsi="Consolas"/>
+          <w:color w:val="808080"/>
+          <w:sz w:val="32"/>
+        </w:rPr>
+        <w:t>//</w:t>
+        <w:tab/>
+        <w:tab/>
+        <w:tab/>
+        <w:t>case "</w:t>
+      </w:r>
+      <w:r>
+        <w:rPr>
+          <w:rFonts w:ascii="Consolas" w:hAnsi="Consolas"/>
+          <w:color w:val="808080"/>
+          <w:sz w:val="32"/>
+          <w:u w:val="single"/>
+        </w:rPr>
+        <w:t>Domingo</w:t>
+      </w:r>
+      <w:r>
+        <w:rPr>
+          <w:rFonts w:ascii="Consolas" w:hAnsi="Consolas"/>
+          <w:color w:val="808080"/>
+          <w:sz w:val="32"/>
+        </w:rPr>
+        <w:t>" -&gt; "</w:t>
+      </w:r>
+      <w:r>
+        <w:rPr>
+          <w:rFonts w:ascii="Consolas" w:hAnsi="Consolas"/>
+          <w:color w:val="808080"/>
+          <w:sz w:val="32"/>
+          <w:u w:val="single"/>
+        </w:rPr>
+        <w:t>Festivo</w:t>
+      </w:r>
+      <w:r>
+        <w:rPr>
+          <w:rFonts w:ascii="Consolas" w:hAnsi="Consolas"/>
+          <w:color w:val="808080"/>
+          <w:sz w:val="32"/>
+        </w:rPr>
+        <w:t>";</w:t>
+      </w:r>
+    </w:p>
+    <w:p>
+      <w:pPr>
+        <w:pStyle w:val="Normal"/>
+        <w:ind w:hanging="0"/>
+        <w:jc w:val="start"/>
+        <w:rPr>
+          <w:rFonts w:ascii="Consolas" w:hAnsi="Consolas"/>
+          <w:sz w:val="32"/>
+        </w:rPr>
+      </w:pPr>
+      <w:r>
+        <w:rPr>
+          <w:rFonts w:ascii="Consolas" w:hAnsi="Consolas"/>
+          <w:color w:val="808080"/>
+          <w:sz w:val="32"/>
+        </w:rPr>
+        <w:t>//</w:t>
+        <w:tab/>
+        <w:tab/>
+        <w:tab/>
+      </w:r>
+    </w:p>
+    <w:p>
+      <w:pPr>
+        <w:pStyle w:val="Normal"/>
+        <w:ind w:hanging="0"/>
+        <w:jc w:val="start"/>
+        <w:rPr>
+          <w:rFonts w:ascii="Consolas" w:hAnsi="Consolas"/>
+          <w:sz w:val="32"/>
+        </w:rPr>
+      </w:pPr>
+      <w:r>
+        <w:rPr>
+          <w:rFonts w:ascii="Consolas" w:hAnsi="Consolas"/>
+          <w:color w:val="D9E8F7"/>
+          <w:sz w:val="32"/>
+        </w:rPr>
+        <w:tab/>
+        <w:tab/>
+        <w:tab/>
+      </w:r>
+      <w:r>
+        <w:rPr>
+          <w:rFonts w:ascii="Consolas" w:hAnsi="Consolas"/>
+          <w:color w:val="CC6C1D"/>
+          <w:sz w:val="32"/>
+        </w:rPr>
+        <w:t>default</w:t>
+      </w:r>
+      <w:r>
+        <w:rPr>
+          <w:rFonts w:ascii="Consolas" w:hAnsi="Consolas"/>
+          <w:color w:val="E6E6FA"/>
+          <w:sz w:val="32"/>
+        </w:rPr>
+        <w:t>-&gt;</w:t>
+      </w:r>
+      <w:r>
+        <w:rPr>
+          <w:rFonts w:ascii="Consolas" w:hAnsi="Consolas"/>
+          <w:color w:val="F9FAF4"/>
+          <w:sz w:val="32"/>
+        </w:rPr>
+        <w:t>{</w:t>
+      </w:r>
+    </w:p>
+    <w:p>
+      <w:pPr>
+        <w:pStyle w:val="Normal"/>
+        <w:ind w:hanging="0"/>
+        <w:jc w:val="start"/>
+        <w:rPr>
+          <w:rFonts w:ascii="Consolas" w:hAnsi="Consolas"/>
+          <w:sz w:val="32"/>
+        </w:rPr>
+      </w:pPr>
+      <w:r>
+        <w:rPr>
+          <w:rFonts w:ascii="Consolas" w:hAnsi="Consolas"/>
+          <w:color w:val="D9E8F7"/>
+          <w:sz w:val="32"/>
+        </w:rPr>
+        <w:tab/>
+        <w:tab/>
+        <w:tab/>
+        <w:tab/>
+      </w:r>
+      <w:r>
+        <w:rPr>
+          <w:rFonts w:ascii="Consolas" w:hAnsi="Consolas"/>
+          <w:color w:val="1290C3"/>
+          <w:sz w:val="32"/>
+        </w:rPr>
+        <w:t>System</w:t>
+      </w:r>
+      <w:r>
+        <w:rPr>
+          <w:rFonts w:ascii="Consolas" w:hAnsi="Consolas"/>
+          <w:color w:val="E6E6FA"/>
+          <w:sz w:val="32"/>
+        </w:rPr>
+        <w:t>.</w:t>
+      </w:r>
+      <w:r>
+        <w:rPr>
+          <w:rFonts w:ascii="Consolas" w:hAnsi="Consolas"/>
+          <w:b/>
+          <w:i/>
+          <w:color w:val="8DDAF8"/>
+          <w:sz w:val="32"/>
+        </w:rPr>
+        <w:t>out</w:t>
+      </w:r>
+      <w:r>
+        <w:rPr>
+          <w:rFonts w:ascii="Consolas" w:hAnsi="Consolas"/>
+          <w:color w:val="E6E6FA"/>
+          <w:sz w:val="32"/>
+        </w:rPr>
+        <w:t>.</w:t>
+      </w:r>
+      <w:r>
+        <w:rPr>
+          <w:rFonts w:ascii="Consolas" w:hAnsi="Consolas"/>
+          <w:color w:val="A7EC21"/>
+          <w:sz w:val="32"/>
+        </w:rPr>
+        <w:t>println</w:t>
+      </w:r>
+      <w:r>
+        <w:rPr>
+          <w:rFonts w:ascii="Consolas" w:hAnsi="Consolas"/>
+          <w:color w:val="F9FAF4"/>
+          <w:sz w:val="32"/>
+        </w:rPr>
+        <w:t>(</w:t>
+      </w:r>
+      <w:r>
+        <w:rPr>
+          <w:rFonts w:ascii="Consolas" w:hAnsi="Consolas"/>
+          <w:color w:val="17C6A3"/>
+          <w:sz w:val="32"/>
+        </w:rPr>
+        <w:t>"Procesando..."</w:t>
+      </w:r>
+      <w:r>
+        <w:rPr>
+          <w:rFonts w:ascii="Consolas" w:hAnsi="Consolas"/>
+          <w:color w:val="F9FAF4"/>
+          <w:sz w:val="32"/>
+        </w:rPr>
+        <w:t>)</w:t>
+      </w:r>
+      <w:r>
+        <w:rPr>
+          <w:rFonts w:ascii="Consolas" w:hAnsi="Consolas"/>
+          <w:color w:val="E6E6FA"/>
+          <w:sz w:val="32"/>
+        </w:rPr>
+        <w:t>;</w:t>
+      </w:r>
+    </w:p>
+    <w:p>
+      <w:pPr>
+        <w:pStyle w:val="Normal"/>
+        <w:ind w:hanging="0"/>
+        <w:jc w:val="start"/>
+        <w:rPr>
+          <w:rFonts w:ascii="Consolas" w:hAnsi="Consolas"/>
+          <w:sz w:val="32"/>
+        </w:rPr>
+      </w:pPr>
+      <w:r>
+        <w:rPr>
+          <w:rFonts w:ascii="Consolas" w:hAnsi="Consolas"/>
+          <w:color w:val="D9E8F7"/>
+          <w:sz w:val="32"/>
+        </w:rPr>
+        <w:tab/>
+        <w:tab/>
+        <w:tab/>
+        <w:tab/>
+      </w:r>
+      <w:r>
+        <w:rPr>
+          <w:rFonts w:ascii="Consolas" w:hAnsi="Consolas"/>
+          <w:color w:val="CC6C1D"/>
+          <w:sz w:val="32"/>
+        </w:rPr>
+        <w:t>yield</w:t>
+      </w:r>
+      <w:r>
+        <w:rPr>
+          <w:rFonts w:ascii="Consolas" w:hAnsi="Consolas"/>
+          <w:color w:val="D9E8F7"/>
+          <w:sz w:val="32"/>
+        </w:rPr>
+        <w:t xml:space="preserve"> </w:t>
+      </w:r>
+      <w:r>
+        <w:rPr>
+          <w:rFonts w:ascii="Consolas" w:hAnsi="Consolas"/>
+          <w:color w:val="17C6A3"/>
+          <w:sz w:val="32"/>
+        </w:rPr>
+        <w:t>"Día no valido"</w:t>
+      </w:r>
+      <w:r>
+        <w:rPr>
+          <w:rFonts w:ascii="Consolas" w:hAnsi="Consolas"/>
+          <w:color w:val="E6E6FA"/>
+          <w:sz w:val="32"/>
+        </w:rPr>
+        <w:t>;</w:t>
+      </w:r>
+    </w:p>
+    <w:p>
+      <w:pPr>
+        <w:pStyle w:val="Normal"/>
+        <w:ind w:hanging="0"/>
+        <w:jc w:val="start"/>
+        <w:rPr>
+          <w:rFonts w:ascii="Consolas" w:hAnsi="Consolas"/>
+          <w:sz w:val="32"/>
+        </w:rPr>
+      </w:pPr>
+      <w:r>
+        <w:rPr>
+          <w:rFonts w:ascii="Consolas" w:hAnsi="Consolas"/>
+          <w:color w:val="D9E8F7"/>
+          <w:sz w:val="32"/>
+        </w:rPr>
+        <w:tab/>
+        <w:tab/>
+        <w:tab/>
+        <w:tab/>
+      </w:r>
+      <w:r>
+        <w:rPr>
+          <w:rFonts w:ascii="Consolas" w:hAnsi="Consolas"/>
+          <w:color w:val="808080"/>
+          <w:sz w:val="32"/>
+        </w:rPr>
+        <w:t xml:space="preserve">// </w:t>
+      </w:r>
+      <w:r>
+        <w:rPr>
+          <w:rFonts w:ascii="Consolas" w:hAnsi="Consolas"/>
+          <w:color w:val="808080"/>
+          <w:sz w:val="32"/>
+          <w:u w:val="single"/>
+        </w:rPr>
+        <w:t>la</w:t>
+      </w:r>
+      <w:r>
+        <w:rPr>
+          <w:rFonts w:ascii="Consolas" w:hAnsi="Consolas"/>
+          <w:color w:val="808080"/>
+          <w:sz w:val="32"/>
+        </w:rPr>
+        <w:t xml:space="preserve"> </w:t>
+      </w:r>
+      <w:r>
+        <w:rPr>
+          <w:rFonts w:ascii="Consolas" w:hAnsi="Consolas"/>
+          <w:color w:val="808080"/>
+          <w:sz w:val="32"/>
+          <w:u w:val="single"/>
+        </w:rPr>
+        <w:t>novedad</w:t>
+      </w:r>
+      <w:r>
+        <w:rPr>
+          <w:rFonts w:ascii="Consolas" w:hAnsi="Consolas"/>
+          <w:color w:val="808080"/>
+          <w:sz w:val="32"/>
+        </w:rPr>
+        <w:t xml:space="preserve"> </w:t>
+      </w:r>
+      <w:r>
+        <w:rPr>
+          <w:rFonts w:ascii="Consolas" w:hAnsi="Consolas"/>
+          <w:color w:val="808080"/>
+          <w:sz w:val="32"/>
+          <w:u w:val="single"/>
+        </w:rPr>
+        <w:t>es</w:t>
+      </w:r>
+      <w:r>
+        <w:rPr>
+          <w:rFonts w:ascii="Consolas" w:hAnsi="Consolas"/>
+          <w:color w:val="808080"/>
+          <w:sz w:val="32"/>
+        </w:rPr>
+        <w:t xml:space="preserve"> </w:t>
+      </w:r>
+      <w:r>
+        <w:rPr>
+          <w:rFonts w:ascii="Consolas" w:hAnsi="Consolas"/>
+          <w:color w:val="808080"/>
+          <w:sz w:val="32"/>
+          <w:u w:val="single"/>
+        </w:rPr>
+        <w:t>que</w:t>
+      </w:r>
+      <w:r>
+        <w:rPr>
+          <w:rFonts w:ascii="Consolas" w:hAnsi="Consolas"/>
+          <w:color w:val="808080"/>
+          <w:sz w:val="32"/>
+        </w:rPr>
+        <w:t xml:space="preserve"> </w:t>
+      </w:r>
+      <w:r>
+        <w:rPr>
+          <w:rFonts w:ascii="Consolas" w:hAnsi="Consolas"/>
+          <w:color w:val="808080"/>
+          <w:sz w:val="32"/>
+          <w:u w:val="single"/>
+        </w:rPr>
+        <w:t>puedes</w:t>
+      </w:r>
+      <w:r>
+        <w:rPr>
+          <w:rFonts w:ascii="Consolas" w:hAnsi="Consolas"/>
+          <w:color w:val="808080"/>
+          <w:sz w:val="32"/>
+        </w:rPr>
+        <w:t xml:space="preserve"> </w:t>
+      </w:r>
+      <w:r>
+        <w:rPr>
+          <w:rFonts w:ascii="Consolas" w:hAnsi="Consolas"/>
+          <w:color w:val="808080"/>
+          <w:sz w:val="32"/>
+          <w:u w:val="single"/>
+        </w:rPr>
+        <w:t>mandar</w:t>
+      </w:r>
+      <w:r>
+        <w:rPr>
+          <w:rFonts w:ascii="Consolas" w:hAnsi="Consolas"/>
+          <w:color w:val="808080"/>
+          <w:sz w:val="32"/>
+        </w:rPr>
+        <w:t xml:space="preserve"> </w:t>
+      </w:r>
+      <w:r>
+        <w:rPr>
+          <w:rFonts w:ascii="Consolas" w:hAnsi="Consolas"/>
+          <w:color w:val="808080"/>
+          <w:sz w:val="32"/>
+          <w:u w:val="single"/>
+        </w:rPr>
+        <w:t>varias</w:t>
+      </w:r>
+      <w:r>
+        <w:rPr>
+          <w:rFonts w:ascii="Consolas" w:hAnsi="Consolas"/>
+          <w:color w:val="808080"/>
+          <w:sz w:val="32"/>
+        </w:rPr>
+        <w:t xml:space="preserve"> </w:t>
+      </w:r>
+      <w:r>
+        <w:rPr>
+          <w:rFonts w:ascii="Consolas" w:hAnsi="Consolas"/>
+          <w:color w:val="808080"/>
+          <w:sz w:val="32"/>
+          <w:u w:val="single"/>
+        </w:rPr>
+        <w:t>lineas</w:t>
+      </w:r>
+      <w:r>
+        <w:rPr>
+          <w:rFonts w:ascii="Consolas" w:hAnsi="Consolas"/>
+          <w:color w:val="808080"/>
+          <w:sz w:val="32"/>
+        </w:rPr>
+        <w:t xml:space="preserve"> </w:t>
+      </w:r>
+      <w:r>
+        <w:rPr>
+          <w:rFonts w:ascii="Consolas" w:hAnsi="Consolas"/>
+          <w:color w:val="808080"/>
+          <w:sz w:val="32"/>
+          <w:u w:val="single"/>
+        </w:rPr>
+        <w:t>de</w:t>
+      </w:r>
+      <w:r>
+        <w:rPr>
+          <w:rFonts w:ascii="Consolas" w:hAnsi="Consolas"/>
+          <w:color w:val="808080"/>
+          <w:sz w:val="32"/>
+        </w:rPr>
+        <w:t xml:space="preserve"> </w:t>
+      </w:r>
+      <w:r>
+        <w:rPr>
+          <w:rFonts w:ascii="Consolas" w:hAnsi="Consolas"/>
+          <w:color w:val="808080"/>
+          <w:sz w:val="32"/>
+          <w:u w:val="single"/>
+        </w:rPr>
+        <w:t>código</w:t>
+      </w:r>
+      <w:r>
+        <w:rPr>
+          <w:rFonts w:ascii="Consolas" w:hAnsi="Consolas"/>
+          <w:color w:val="808080"/>
+          <w:sz w:val="32"/>
+        </w:rPr>
+        <w:t xml:space="preserve"> </w:t>
+      </w:r>
+      <w:r>
+        <w:rPr>
+          <w:rFonts w:ascii="Consolas" w:hAnsi="Consolas"/>
+          <w:color w:val="808080"/>
+          <w:sz w:val="32"/>
+          <w:u w:val="single"/>
+        </w:rPr>
+        <w:t>en</w:t>
+      </w:r>
+      <w:r>
+        <w:rPr>
+          <w:rFonts w:ascii="Consolas" w:hAnsi="Consolas"/>
+          <w:color w:val="808080"/>
+          <w:sz w:val="32"/>
+        </w:rPr>
+        <w:t xml:space="preserve"> el switch</w:t>
+      </w:r>
+    </w:p>
+    <w:p>
+      <w:pPr>
+        <w:pStyle w:val="Normal"/>
+        <w:ind w:hanging="0"/>
+        <w:jc w:val="start"/>
+        <w:rPr>
+          <w:rFonts w:ascii="Consolas" w:hAnsi="Consolas"/>
+          <w:sz w:val="32"/>
+        </w:rPr>
+      </w:pPr>
+      <w:r>
+        <w:rPr>
+          <w:rFonts w:ascii="Consolas" w:hAnsi="Consolas"/>
+          <w:color w:val="D9E8F7"/>
+          <w:sz w:val="32"/>
+        </w:rPr>
+        <w:tab/>
+        <w:tab/>
+        <w:tab/>
+        <w:tab/>
+      </w:r>
+      <w:r>
+        <w:rPr>
+          <w:rFonts w:ascii="Consolas" w:hAnsi="Consolas"/>
+          <w:color w:val="808080"/>
+          <w:sz w:val="32"/>
+        </w:rPr>
+        <w:t xml:space="preserve">// </w:t>
+      </w:r>
+      <w:r>
+        <w:rPr>
+          <w:rFonts w:ascii="Consolas" w:hAnsi="Consolas"/>
+          <w:color w:val="808080"/>
+          <w:sz w:val="32"/>
+          <w:u w:val="single"/>
+        </w:rPr>
+        <w:t>colocando</w:t>
+      </w:r>
+      <w:r>
+        <w:rPr>
+          <w:rFonts w:ascii="Consolas" w:hAnsi="Consolas"/>
+          <w:color w:val="808080"/>
+          <w:sz w:val="32"/>
+        </w:rPr>
+        <w:t xml:space="preserve"> </w:t>
+      </w:r>
+      <w:r>
+        <w:rPr>
+          <w:rFonts w:ascii="Consolas" w:hAnsi="Consolas"/>
+          <w:color w:val="808080"/>
+          <w:sz w:val="32"/>
+          <w:u w:val="single"/>
+        </w:rPr>
+        <w:t>la</w:t>
+      </w:r>
+      <w:r>
+        <w:rPr>
+          <w:rFonts w:ascii="Consolas" w:hAnsi="Consolas"/>
+          <w:color w:val="808080"/>
+          <w:sz w:val="32"/>
+        </w:rPr>
+        <w:t xml:space="preserve"> </w:t>
+      </w:r>
+      <w:r>
+        <w:rPr>
+          <w:rFonts w:ascii="Consolas" w:hAnsi="Consolas"/>
+          <w:color w:val="808080"/>
+          <w:sz w:val="32"/>
+          <w:u w:val="single"/>
+        </w:rPr>
+        <w:t>instrucción</w:t>
+      </w:r>
+      <w:r>
+        <w:rPr>
+          <w:rFonts w:ascii="Consolas" w:hAnsi="Consolas"/>
+          <w:color w:val="808080"/>
+          <w:sz w:val="32"/>
+        </w:rPr>
+        <w:t xml:space="preserve"> yield;</w:t>
+      </w:r>
+    </w:p>
+    <w:p>
+      <w:pPr>
+        <w:pStyle w:val="Normal"/>
+        <w:ind w:hanging="0"/>
+        <w:jc w:val="start"/>
+        <w:rPr>
+          <w:rFonts w:ascii="Consolas" w:hAnsi="Consolas"/>
+          <w:sz w:val="32"/>
+        </w:rPr>
+      </w:pPr>
+      <w:r>
+        <w:rPr>
+          <w:rFonts w:ascii="Consolas" w:hAnsi="Consolas"/>
+          <w:color w:val="D9E8F7"/>
+          <w:sz w:val="32"/>
+        </w:rPr>
+        <w:tab/>
+        <w:tab/>
+        <w:tab/>
+      </w:r>
+      <w:r>
+        <w:rPr>
+          <w:rFonts w:ascii="Consolas" w:hAnsi="Consolas"/>
+          <w:color w:val="F9FAF4"/>
+          <w:sz w:val="32"/>
+        </w:rPr>
+        <w:t>}</w:t>
+      </w:r>
+    </w:p>
+    <w:p>
+      <w:pPr>
+        <w:pStyle w:val="Normal"/>
+        <w:ind w:hanging="0"/>
+        <w:jc w:val="start"/>
+        <w:rPr>
+          <w:rFonts w:ascii="Consolas" w:hAnsi="Consolas"/>
+          <w:sz w:val="32"/>
+        </w:rPr>
+      </w:pPr>
+      <w:r>
+        <w:rPr>
+          <w:rFonts w:ascii="Consolas" w:hAnsi="Consolas"/>
+          <w:color w:val="D9E8F7"/>
+          <w:sz w:val="32"/>
+        </w:rPr>
+        <w:tab/>
+        <w:tab/>
+      </w:r>
+      <w:r>
+        <w:rPr>
+          <w:rFonts w:ascii="Consolas" w:hAnsi="Consolas"/>
+          <w:color w:val="F9FAF4"/>
+          <w:sz w:val="32"/>
+        </w:rPr>
+        <w:t>}</w:t>
+      </w:r>
+      <w:r>
+        <w:rPr>
+          <w:rFonts w:ascii="Consolas" w:hAnsi="Consolas"/>
+          <w:color w:val="E6E6FA"/>
+          <w:sz w:val="32"/>
+        </w:rPr>
+        <w:t>;</w:t>
+      </w:r>
+    </w:p>
+    <w:p>
+      <w:pPr>
+        <w:pStyle w:val="Normal"/>
+        <w:ind w:hanging="0"/>
+        <w:jc w:val="start"/>
+        <w:rPr>
+          <w:rFonts w:ascii="Consolas" w:hAnsi="Consolas"/>
+          <w:sz w:val="32"/>
+        </w:rPr>
+      </w:pPr>
+      <w:r>
+        <w:rPr>
+          <w:rFonts w:ascii="Consolas" w:hAnsi="Consolas"/>
+          <w:color w:val="D9E8F7"/>
+          <w:sz w:val="32"/>
+        </w:rPr>
+        <w:tab/>
+        <w:tab/>
+      </w:r>
+    </w:p>
+    <w:p>
+      <w:pPr>
+        <w:pStyle w:val="Normal"/>
+        <w:ind w:hanging="0"/>
+        <w:jc w:val="start"/>
+        <w:rPr>
+          <w:rFonts w:ascii="Consolas" w:hAnsi="Consolas"/>
+          <w:sz w:val="32"/>
+        </w:rPr>
+      </w:pPr>
+      <w:r>
+        <w:rPr>
+          <w:rFonts w:ascii="Consolas" w:hAnsi="Consolas"/>
+          <w:color w:val="D9E8F7"/>
+          <w:sz w:val="32"/>
+        </w:rPr>
+        <w:tab/>
+        <w:tab/>
+      </w:r>
+      <w:r>
+        <w:rPr>
+          <w:rFonts w:ascii="Consolas" w:hAnsi="Consolas"/>
+          <w:color w:val="1290C3"/>
+          <w:sz w:val="32"/>
+        </w:rPr>
+        <w:t>System</w:t>
+      </w:r>
+      <w:r>
+        <w:rPr>
+          <w:rFonts w:ascii="Consolas" w:hAnsi="Consolas"/>
+          <w:color w:val="E6E6FA"/>
+          <w:sz w:val="32"/>
+        </w:rPr>
+        <w:t>.</w:t>
+      </w:r>
+      <w:r>
+        <w:rPr>
+          <w:rFonts w:ascii="Consolas" w:hAnsi="Consolas"/>
+          <w:b/>
+          <w:i/>
+          <w:color w:val="8DDAF8"/>
+          <w:sz w:val="32"/>
+        </w:rPr>
+        <w:t>out</w:t>
+      </w:r>
+      <w:r>
+        <w:rPr>
+          <w:rFonts w:ascii="Consolas" w:hAnsi="Consolas"/>
+          <w:color w:val="E6E6FA"/>
+          <w:sz w:val="32"/>
+        </w:rPr>
+        <w:t>.</w:t>
+      </w:r>
+      <w:r>
+        <w:rPr>
+          <w:rFonts w:ascii="Consolas" w:hAnsi="Consolas"/>
+          <w:color w:val="A7EC21"/>
+          <w:sz w:val="32"/>
+        </w:rPr>
+        <w:t>println</w:t>
+      </w:r>
+      <w:r>
+        <w:rPr>
+          <w:rFonts w:ascii="Consolas" w:hAnsi="Consolas"/>
+          <w:color w:val="F9FAF4"/>
+          <w:sz w:val="32"/>
+        </w:rPr>
+        <w:t>(</w:t>
+      </w:r>
+      <w:r>
+        <w:rPr>
+          <w:rFonts w:ascii="Consolas" w:hAnsi="Consolas"/>
+          <w:color w:val="F3EC79"/>
+          <w:sz w:val="32"/>
+        </w:rPr>
+        <w:t>resultado</w:t>
+      </w:r>
+      <w:r>
+        <w:rPr>
+          <w:rFonts w:ascii="Consolas" w:hAnsi="Consolas"/>
+          <w:color w:val="F9FAF4"/>
+          <w:sz w:val="32"/>
+        </w:rPr>
+        <w:t>)</w:t>
+      </w:r>
+      <w:r>
+        <w:rPr>
+          <w:rFonts w:ascii="Consolas" w:hAnsi="Consolas"/>
+          <w:color w:val="E6E6FA"/>
+          <w:sz w:val="32"/>
+        </w:rPr>
+        <w:t>;</w:t>
+      </w:r>
+    </w:p>
+    <w:p>
+      <w:pPr>
+        <w:pStyle w:val="Normal"/>
+        <w:ind w:hanging="0"/>
+        <w:jc w:val="start"/>
+        <w:rPr>
+          <w:rFonts w:ascii="Consolas" w:hAnsi="Consolas"/>
+          <w:sz w:val="32"/>
+        </w:rPr>
+      </w:pPr>
+      <w:r>
+        <w:rPr>
+          <w:rFonts w:ascii="Consolas" w:hAnsi="Consolas"/>
+          <w:color w:val="D9E8F7"/>
+          <w:sz w:val="32"/>
+        </w:rPr>
+        <w:tab/>
+        <w:tab/>
+      </w:r>
+    </w:p>
+    <w:p>
+      <w:pPr>
+        <w:pStyle w:val="Normal"/>
+        <w:ind w:hanging="0"/>
+        <w:jc w:val="start"/>
+        <w:rPr>
+          <w:rFonts w:ascii="Consolas" w:hAnsi="Consolas"/>
+          <w:sz w:val="32"/>
+        </w:rPr>
+      </w:pPr>
+      <w:r>
+        <w:rPr>
+          <w:rFonts w:ascii="Consolas" w:hAnsi="Consolas"/>
+          <w:color w:val="D9E8F7"/>
+          <w:sz w:val="32"/>
+        </w:rPr>
+        <w:tab/>
+      </w:r>
+      <w:r>
+        <w:rPr>
+          <w:rFonts w:ascii="Consolas" w:hAnsi="Consolas"/>
+          <w:color w:val="F9FAF4"/>
+          <w:sz w:val="32"/>
+        </w:rPr>
+        <w:t>}</w:t>
+      </w:r>
+    </w:p>
+    <w:p>
+      <w:pPr>
+        <w:pStyle w:val="Normal"/>
+        <w:ind w:hanging="0"/>
+        <w:jc w:val="start"/>
+        <w:rPr>
+          <w:rFonts w:ascii="Consolas" w:hAnsi="Consolas"/>
+          <w:sz w:val="32"/>
+        </w:rPr>
+      </w:pPr>
+      <w:r>
+        <w:rPr>
+          <w:rFonts w:ascii="Consolas" w:hAnsi="Consolas"/>
+          <w:sz w:val="32"/>
+        </w:rPr>
+        <w:t>Situación usar if vs usar switch.</w:t>
+      </w:r>
+    </w:p>
+    <w:p>
+      <w:pPr>
+        <w:pStyle w:val="Normal"/>
+        <w:ind w:hanging="0"/>
+        <w:jc w:val="start"/>
+        <w:rPr>
+          <w:rFonts w:ascii="Consolas" w:hAnsi="Consolas"/>
+          <w:sz w:val="32"/>
+        </w:rPr>
+      </w:pPr>
+      <w:r>
+        <w:rPr>
+          <w:rFonts w:ascii="Consolas" w:hAnsi="Consolas"/>
+          <w:sz w:val="32"/>
+        </w:rPr>
+        <w:t>Comparar rangos o condiciones  ok   not</w:t>
+      </w:r>
+    </w:p>
+    <w:p>
+      <w:pPr>
+        <w:pStyle w:val="Normal"/>
+        <w:ind w:hanging="0"/>
+        <w:jc w:val="start"/>
+        <w:rPr>
+          <w:rFonts w:ascii="Consolas" w:hAnsi="Consolas"/>
+          <w:sz w:val="32"/>
+        </w:rPr>
+      </w:pPr>
+      <w:r>
+        <w:rPr>
+          <w:rFonts w:ascii="Consolas" w:hAnsi="Consolas"/>
+          <w:sz w:val="32"/>
+        </w:rPr>
+        <w:t>comparar valores exactos       ok</w:t>
+        <w:tab/>
+        <w:t>ok</w:t>
+      </w:r>
+    </w:p>
+    <w:p>
+      <w:pPr>
+        <w:pStyle w:val="Normal"/>
+        <w:ind w:hanging="0"/>
+        <w:jc w:val="start"/>
+        <w:rPr>
+          <w:rFonts w:ascii="Consolas" w:hAnsi="Consolas"/>
+          <w:sz w:val="32"/>
+        </w:rPr>
+      </w:pPr>
+      <w:r>
+        <w:rPr>
+          <w:rFonts w:ascii="Consolas" w:hAnsi="Consolas"/>
+          <w:sz w:val="32"/>
+        </w:rPr>
+        <w:t>Ejecutar varias instrucciones  ok</w:t>
+        <w:tab/>
+        <w:t>ok</w:t>
+      </w:r>
+    </w:p>
+    <w:p>
+      <w:pPr>
+        <w:pStyle w:val="Normal"/>
+        <w:ind w:hanging="0"/>
+        <w:jc w:val="start"/>
+        <w:rPr>
+          <w:rFonts w:ascii="Consolas" w:hAnsi="Consolas"/>
+          <w:sz w:val="32"/>
+          <w:u w:val="none"/>
+        </w:rPr>
+      </w:pPr>
+      <w:r>
+        <w:rPr>
+          <w:rFonts w:ascii="Consolas" w:hAnsi="Consolas"/>
+          <w:sz w:val="32"/>
+        </w:rPr>
+        <w:t>Evaluar expresiones complejas  ok</w:t>
+        <w:tab/>
+        <w:t>not</w:t>
       </w:r>
     </w:p>
     <w:p>
       <w:pPr>
         <w:pStyle w:val="Normal"/>
         <w:bidi w:val="0"/>
-        <w:rPr/>
-      </w:pPr>
-      <w:r>
-        <w:rPr/>
-        <w:t>Clase envolvente se utiliza para sentidos especificos de código para que te devuelva un Objeto de lo que necesites en ves de utilizar un tipo primitivo.</w:t>
+        <w:rPr>
+          <w:rFonts w:ascii="Consolas" w:hAnsi="Consolas"/>
+          <w:b w:val="false"/>
+          <w:bCs w:val="false"/>
+          <w:color w:val="F9FAF4"/>
+          <w:sz w:val="32"/>
+          <w:szCs w:val="24"/>
+          <w:u w:val="none"/>
+        </w:rPr>
+      </w:pPr>
+      <w:r>
+        <w:rPr>
+          <w:rFonts w:ascii="Consolas" w:hAnsi="Consolas"/>
+          <w:b w:val="false"/>
+          <w:bCs w:val="false"/>
+          <w:color w:val="F9FAF4"/>
+          <w:sz w:val="32"/>
+          <w:szCs w:val="24"/>
+          <w:u w:val="none"/>
+        </w:rPr>
+        <w:t>}</w:t>
       </w:r>
     </w:p>
     <w:p>
       <w:pPr>
         <w:pStyle w:val="Normal"/>
         <w:bidi w:val="0"/>
-        <w:rPr/>
-      </w:pPr>
-      <w:r>
-        <w:rPr/>
-      </w:r>
-    </w:p>
-    <w:p>
-      <w:pPr>
-        <w:pStyle w:val="Normal"/>
-        <w:bidi w:val="0"/>
-        <w:rPr/>
-      </w:pPr>
-      <w:r>
-        <w:rPr/>
-      </w:r>
-    </w:p>
-    <w:p>
-      <w:pPr>
-        <w:pStyle w:val="Normal"/>
-        <w:bidi w:val="0"/>
-        <w:rPr/>
-      </w:pPr>
-      <w:r>
-        <w:rPr/>
-        <w:t>Flujo de ejecución – El orden en el que se van ejecutando las instrucciones por parte del interprete java.</w:t>
-      </w:r>
-    </w:p>
-    <w:p>
-      <w:pPr>
-        <w:pStyle w:val="Normal"/>
-        <w:bidi w:val="0"/>
-        <w:rPr/>
-      </w:pPr>
-      <w:r>
-        <w:rPr/>
-      </w:r>
-    </w:p>
-    <w:p>
-      <w:pPr>
-        <w:pStyle w:val="Normal"/>
-        <w:bidi w:val="0"/>
-        <w:rPr/>
-      </w:pPr>
-      <w:r>
-        <w:rPr/>
-        <w:t>Sintaxis:</w:t>
-        <w:br/>
-        <w:t>if(condicion){</w:t>
-      </w:r>
-    </w:p>
-    <w:p>
-      <w:pPr>
-        <w:pStyle w:val="Normal"/>
-        <w:bidi w:val="0"/>
-        <w:rPr/>
-      </w:pPr>
-      <w:r>
-        <w:rPr/>
-        <w:tab/>
-        <w:t>- Código a ejecutar si la condición es verdad (true);</w:t>
-      </w:r>
-    </w:p>
-    <w:p>
-      <w:pPr>
-        <w:pStyle w:val="Normal"/>
-        <w:bidi w:val="0"/>
-        <w:rPr/>
-      </w:pPr>
-      <w:r>
-        <w:rPr/>
-        <w:t>}</w:t>
-      </w:r>
-    </w:p>
-    <w:p>
-      <w:pPr>
-        <w:pStyle w:val="Normal"/>
-        <w:bidi w:val="0"/>
-        <w:rPr/>
-      </w:pPr>
-      <w:r>
-        <w:rPr/>
-      </w:r>
-    </w:p>
-    <w:p>
-      <w:pPr>
-        <w:pStyle w:val="Normal"/>
-        <w:bidi w:val="0"/>
-        <w:rPr/>
-      </w:pPr>
-      <w:r>
-        <w:rPr/>
-        <w:t>si la condición es falsa, no se cumple y no entra a la instrucción.</w:t>
-      </w:r>
-    </w:p>
-    <w:p>
-      <w:pPr>
-        <w:pStyle w:val="Normal"/>
-        <w:bidi w:val="0"/>
-        <w:rPr/>
-      </w:pPr>
-      <w:r>
-        <w:rPr/>
-        <w:br/>
-        <w:t>Y hay otra opción para el if.</w:t>
-      </w:r>
-    </w:p>
-    <w:p>
-      <w:pPr>
-        <w:pStyle w:val="Normal"/>
-        <w:bidi w:val="0"/>
-        <w:rPr/>
-      </w:pPr>
-      <w:r>
-        <w:rPr/>
-      </w:r>
-    </w:p>
-    <w:p>
-      <w:pPr>
-        <w:pStyle w:val="Normal"/>
-        <w:bidi w:val="0"/>
-        <w:rPr/>
-      </w:pPr>
-      <w:r>
-        <w:rPr/>
-        <w:t>if(condicion){</w:t>
-      </w:r>
-    </w:p>
-    <w:p>
-      <w:pPr>
-        <w:pStyle w:val="Normal"/>
-        <w:bidi w:val="0"/>
-        <w:rPr/>
-      </w:pPr>
-      <w:r>
-        <w:rPr/>
-        <w:tab/>
-        <w:t>- Código a ejecutar si la condición es verdad (true);</w:t>
-      </w:r>
-    </w:p>
-    <w:p>
-      <w:pPr>
-        <w:pStyle w:val="Normal"/>
-        <w:bidi w:val="0"/>
-        <w:rPr/>
-      </w:pPr>
-      <w:r>
-        <w:rPr/>
-        <w:t>} else {</w:t>
-      </w:r>
-    </w:p>
-    <w:p>
-      <w:pPr>
-        <w:pStyle w:val="Normal"/>
-        <w:bidi w:val="0"/>
-        <w:rPr/>
-      </w:pPr>
-      <w:r>
-        <w:rPr/>
-        <w:tab/>
-        <w:t>- Código a ejecutar si la condición es falsa.</w:t>
-      </w:r>
-    </w:p>
-    <w:p>
-      <w:pPr>
-        <w:pStyle w:val="Normal"/>
-        <w:bidi w:val="0"/>
-        <w:rPr/>
-      </w:pPr>
-      <w:r>
-        <w:rPr/>
-        <w:t>}</w:t>
-      </w:r>
-    </w:p>
-    <w:p>
-      <w:pPr>
-        <w:pStyle w:val="Normal"/>
-        <w:bidi w:val="0"/>
-        <w:rPr/>
-      </w:pPr>
-      <w:r>
-        <w:rPr/>
-        <w:br/>
-        <w:t>solamente se construye el else si es necesario.</w:t>
-      </w:r>
-    </w:p>
-    <w:p>
-      <w:pPr>
-        <w:pStyle w:val="Normal"/>
-        <w:bidi w:val="0"/>
-        <w:rPr/>
-      </w:pPr>
-      <w:r>
-        <w:rPr/>
-      </w:r>
-    </w:p>
-    <w:p>
-      <w:pPr>
-        <w:pStyle w:val="Normal"/>
-        <w:bidi w:val="0"/>
-        <w:rPr/>
-      </w:pPr>
-      <w:r>
-        <w:rPr/>
+        <w:rPr>
+          <w:rFonts w:ascii="Consolas" w:hAnsi="Consolas"/>
+          <w:b w:val="false"/>
+          <w:bCs w:val="false"/>
+          <w:color w:val="F9FAF4"/>
+          <w:sz w:val="32"/>
+          <w:szCs w:val="24"/>
+          <w:u w:val="none"/>
+        </w:rPr>
+      </w:pPr>
+      <w:r>
+        <w:rPr>
+          <w:rFonts w:ascii="Consolas" w:hAnsi="Consolas"/>
+          <w:b w:val="false"/>
+          <w:bCs w:val="false"/>
+          <w:color w:val="F9FAF4"/>
+          <w:sz w:val="32"/>
+          <w:szCs w:val="24"/>
+          <w:u w:val="none"/>
+        </w:rPr>
       </w:r>
     </w:p>
     <w:sectPr>
@@ -5001,6 +7457,134 @@
     </w:sectPr>
   </w:body>
 </w:document>
+</file>
+
+<file path=word/numbering.xml><?xml version="1.0" encoding="utf-8"?>
+<w:numbering xmlns:w="http://schemas.openxmlformats.org/wordprocessingml/2006/main" xmlns:o="urn:schemas-microsoft-com:office:office" xmlns:r="http://schemas.openxmlformats.org/officeDocument/2006/relationships" xmlns:v="urn:schemas-microsoft-com:vml" xmlns:mc="http://schemas.openxmlformats.org/markup-compatibility/2006" xmlns:w14="http://schemas.microsoft.com/office/word/2010/wordml" mc:Ignorable="w14">
+  <w:abstractNum w:abstractNumId="1">
+    <w:lvl w:ilvl="0">
+      <w:start w:val="1"/>
+      <w:pStyle w:val="Heading1"/>
+      <w:numFmt w:val="none"/>
+      <w:suff w:val="nothing"/>
+      <w:lvlText w:val=""/>
+      <w:lvlJc w:val="start"/>
+      <w:pPr>
+        <w:tabs>
+          <w:tab w:val="num" w:pos="0"/>
+        </w:tabs>
+        <w:ind w:start="0" w:hanging="0"/>
+      </w:pPr>
+    </w:lvl>
+    <w:lvl w:ilvl="1">
+      <w:start w:val="1"/>
+      <w:numFmt w:val="none"/>
+      <w:suff w:val="nothing"/>
+      <w:lvlText w:val=""/>
+      <w:lvlJc w:val="start"/>
+      <w:pPr>
+        <w:tabs>
+          <w:tab w:val="num" w:pos="0"/>
+        </w:tabs>
+        <w:ind w:start="0" w:hanging="0"/>
+      </w:pPr>
+    </w:lvl>
+    <w:lvl w:ilvl="2">
+      <w:start w:val="1"/>
+      <w:numFmt w:val="none"/>
+      <w:suff w:val="nothing"/>
+      <w:lvlText w:val=""/>
+      <w:lvlJc w:val="start"/>
+      <w:pPr>
+        <w:tabs>
+          <w:tab w:val="num" w:pos="0"/>
+        </w:tabs>
+        <w:ind w:start="0" w:hanging="0"/>
+      </w:pPr>
+    </w:lvl>
+    <w:lvl w:ilvl="3">
+      <w:start w:val="1"/>
+      <w:numFmt w:val="none"/>
+      <w:suff w:val="nothing"/>
+      <w:lvlText w:val=""/>
+      <w:lvlJc w:val="start"/>
+      <w:pPr>
+        <w:tabs>
+          <w:tab w:val="num" w:pos="0"/>
+        </w:tabs>
+        <w:ind w:start="0" w:hanging="0"/>
+      </w:pPr>
+    </w:lvl>
+    <w:lvl w:ilvl="4">
+      <w:start w:val="1"/>
+      <w:numFmt w:val="none"/>
+      <w:suff w:val="nothing"/>
+      <w:lvlText w:val=""/>
+      <w:lvlJc w:val="start"/>
+      <w:pPr>
+        <w:tabs>
+          <w:tab w:val="num" w:pos="0"/>
+        </w:tabs>
+        <w:ind w:start="0" w:hanging="0"/>
+      </w:pPr>
+    </w:lvl>
+    <w:lvl w:ilvl="5">
+      <w:start w:val="1"/>
+      <w:numFmt w:val="none"/>
+      <w:suff w:val="nothing"/>
+      <w:lvlText w:val=""/>
+      <w:lvlJc w:val="start"/>
+      <w:pPr>
+        <w:tabs>
+          <w:tab w:val="num" w:pos="0"/>
+        </w:tabs>
+        <w:ind w:start="0" w:hanging="0"/>
+      </w:pPr>
+    </w:lvl>
+    <w:lvl w:ilvl="6">
+      <w:start w:val="1"/>
+      <w:numFmt w:val="none"/>
+      <w:suff w:val="nothing"/>
+      <w:lvlText w:val=""/>
+      <w:lvlJc w:val="start"/>
+      <w:pPr>
+        <w:tabs>
+          <w:tab w:val="num" w:pos="0"/>
+        </w:tabs>
+        <w:ind w:start="0" w:hanging="0"/>
+      </w:pPr>
+    </w:lvl>
+    <w:lvl w:ilvl="7">
+      <w:start w:val="1"/>
+      <w:numFmt w:val="none"/>
+      <w:suff w:val="nothing"/>
+      <w:lvlText w:val=""/>
+      <w:lvlJc w:val="start"/>
+      <w:pPr>
+        <w:tabs>
+          <w:tab w:val="num" w:pos="0"/>
+        </w:tabs>
+        <w:ind w:start="0" w:hanging="0"/>
+      </w:pPr>
+    </w:lvl>
+    <w:lvl w:ilvl="8">
+      <w:start w:val="1"/>
+      <w:numFmt w:val="none"/>
+      <w:suff w:val="nothing"/>
+      <w:lvlText w:val=""/>
+      <w:lvlJc w:val="start"/>
+      <w:pPr>
+        <w:tabs>
+          <w:tab w:val="num" w:pos="0"/>
+        </w:tabs>
+        <w:ind w:start="0" w:hanging="0"/>
+      </w:pPr>
+    </w:lvl>
+  </w:abstractNum>
+  <w:num w:numId="1">
+    <w:abstractNumId w:val="1"/>
+  </w:num>
+</w:numbering>
 </file>
 
 <file path=word/styles.xml><?xml version="1.0" encoding="utf-8"?>
@@ -5038,6 +7622,27 @@
       <w:sz w:val="24"/>
       <w:szCs w:val="24"/>
       <w:lang w:val="es-MX" w:eastAsia="zh-CN" w:bidi="hi-IN"/>
+    </w:rPr>
+  </w:style>
+  <w:style w:type="paragraph" w:styleId="Heading1">
+    <w:name w:val="heading 1"/>
+    <w:basedOn w:val="Ttulo"/>
+    <w:next w:val="BodyText"/>
+    <w:qFormat/>
+    <w:pPr>
+      <w:numPr>
+        <w:ilvl w:val="0"/>
+        <w:numId w:val="1"/>
+      </w:numPr>
+      <w:spacing w:before="240" w:after="120"/>
+      <w:outlineLvl w:val="0"/>
+    </w:pPr>
+    <w:rPr>
+      <w:rFonts w:ascii="Liberation Serif" w:hAnsi="Liberation Serif" w:eastAsia="NSimSun" w:cs="Arial"/>
+      <w:b/>
+      <w:bCs/>
+      <w:sz w:val="48"/>
+      <w:szCs w:val="48"/>
     </w:rPr>
   </w:style>
   <w:style w:type="paragraph" w:styleId="Ttulo">

</xml_diff>

<commit_message>
feat(vid18-bucles-num1): added file usoswitch and update file POO java
</commit_message>
<xml_diff>
--- a/Curso_POO_java.docx
+++ b/Curso_POO_java.docx
@@ -5006,7 +5006,6 @@
       <w:pPr>
         <w:pStyle w:val="Heading1"/>
         <w:bidi w:val="0"/>
-        <w:ind w:hanging="0" w:start="0"/>
         <w:rPr>
           <w:b w:val="false"/>
           <w:bCs w:val="false"/>
@@ -7444,6 +7443,734 @@
           <w:szCs w:val="24"/>
           <w:u w:val="none"/>
         </w:rPr>
+      </w:r>
+    </w:p>
+    <w:p>
+      <w:pPr>
+        <w:pStyle w:val="Normal"/>
+        <w:bidi w:val="0"/>
+        <w:rPr>
+          <w:rFonts w:ascii="Consolas" w:hAnsi="Consolas"/>
+          <w:b w:val="false"/>
+          <w:bCs w:val="false"/>
+          <w:color w:val="F9FAF4"/>
+          <w:sz w:val="32"/>
+          <w:szCs w:val="24"/>
+          <w:u w:val="none"/>
+        </w:rPr>
+      </w:pPr>
+      <w:r>
+        <w:rPr>
+          <w:rFonts w:ascii="Consolas" w:hAnsi="Consolas"/>
+          <w:b w:val="false"/>
+          <w:bCs w:val="false"/>
+          <w:color w:val="F9FAF4"/>
+          <w:sz w:val="32"/>
+          <w:szCs w:val="24"/>
+          <w:u w:val="none"/>
+        </w:rPr>
+      </w:r>
+    </w:p>
+    <w:p>
+      <w:pPr>
+        <w:pStyle w:val="Normal"/>
+        <w:bidi w:val="0"/>
+        <w:rPr>
+          <w:rFonts w:ascii="Consolas" w:hAnsi="Consolas"/>
+          <w:b w:val="false"/>
+          <w:bCs w:val="false"/>
+          <w:color w:val="F9FAF4"/>
+          <w:sz w:val="32"/>
+          <w:szCs w:val="24"/>
+          <w:u w:val="none"/>
+        </w:rPr>
+      </w:pPr>
+      <w:r>
+        <w:rPr>
+          <w:rFonts w:ascii="Consolas" w:hAnsi="Consolas"/>
+          <w:b w:val="false"/>
+          <w:bCs w:val="false"/>
+          <w:color w:val="F9FAF4"/>
+          <w:sz w:val="32"/>
+          <w:szCs w:val="24"/>
+          <w:u w:val="none"/>
+        </w:rPr>
+      </w:r>
+    </w:p>
+    <w:p>
+      <w:pPr>
+        <w:pStyle w:val="Normal"/>
+        <w:bidi w:val="0"/>
+        <w:rPr>
+          <w:rFonts w:ascii="Consolas" w:hAnsi="Consolas"/>
+          <w:b w:val="false"/>
+          <w:bCs w:val="false"/>
+          <w:color w:val="F9FAF4"/>
+          <w:sz w:val="32"/>
+          <w:szCs w:val="24"/>
+          <w:u w:val="none"/>
+        </w:rPr>
+      </w:pPr>
+      <w:r>
+        <w:rPr>
+          <w:rFonts w:ascii="Consolas" w:hAnsi="Consolas"/>
+          <w:b w:val="false"/>
+          <w:bCs w:val="false"/>
+          <w:color w:val="F9FAF4"/>
+          <w:sz w:val="32"/>
+          <w:szCs w:val="24"/>
+          <w:u w:val="none"/>
+        </w:rPr>
+      </w:r>
+    </w:p>
+    <w:p>
+      <w:pPr>
+        <w:pStyle w:val="Normal"/>
+        <w:bidi w:val="0"/>
+        <w:rPr>
+          <w:rFonts w:ascii="Consolas" w:hAnsi="Consolas"/>
+          <w:b w:val="false"/>
+          <w:bCs w:val="false"/>
+          <w:color w:val="F9FAF4"/>
+          <w:sz w:val="32"/>
+          <w:szCs w:val="24"/>
+          <w:u w:val="none"/>
+        </w:rPr>
+      </w:pPr>
+      <w:r>
+        <w:rPr>
+          <w:rFonts w:ascii="Consolas" w:hAnsi="Consolas"/>
+          <w:b w:val="false"/>
+          <w:bCs w:val="false"/>
+          <w:color w:val="F9FAF4"/>
+          <w:sz w:val="32"/>
+          <w:szCs w:val="24"/>
+          <w:u w:val="none"/>
+        </w:rPr>
+      </w:r>
+    </w:p>
+    <w:p>
+      <w:pPr>
+        <w:pStyle w:val="Normal"/>
+        <w:bidi w:val="0"/>
+        <w:rPr>
+          <w:rFonts w:ascii="Consolas" w:hAnsi="Consolas"/>
+          <w:b w:val="false"/>
+          <w:bCs w:val="false"/>
+          <w:color w:val="F9FAF4"/>
+          <w:sz w:val="32"/>
+          <w:szCs w:val="24"/>
+          <w:u w:val="none"/>
+        </w:rPr>
+      </w:pPr>
+      <w:r>
+        <w:rPr>
+          <w:rFonts w:ascii="Consolas" w:hAnsi="Consolas"/>
+          <w:b w:val="false"/>
+          <w:bCs w:val="false"/>
+          <w:color w:val="F9FAF4"/>
+          <w:sz w:val="32"/>
+          <w:szCs w:val="24"/>
+          <w:u w:val="none"/>
+        </w:rPr>
+      </w:r>
+    </w:p>
+    <w:p>
+      <w:pPr>
+        <w:pStyle w:val="Normal"/>
+        <w:bidi w:val="0"/>
+        <w:rPr>
+          <w:rFonts w:ascii="Consolas" w:hAnsi="Consolas"/>
+          <w:b w:val="false"/>
+          <w:bCs w:val="false"/>
+          <w:color w:val="F9FAF4"/>
+          <w:sz w:val="32"/>
+          <w:szCs w:val="24"/>
+          <w:u w:val="none"/>
+        </w:rPr>
+      </w:pPr>
+      <w:r>
+        <w:rPr>
+          <w:rFonts w:ascii="Consolas" w:hAnsi="Consolas"/>
+          <w:b w:val="false"/>
+          <w:bCs w:val="false"/>
+          <w:color w:val="F9FAF4"/>
+          <w:sz w:val="32"/>
+          <w:szCs w:val="24"/>
+          <w:u w:val="none"/>
+        </w:rPr>
+      </w:r>
+    </w:p>
+    <w:p>
+      <w:pPr>
+        <w:pStyle w:val="Normal"/>
+        <w:bidi w:val="0"/>
+        <w:rPr>
+          <w:rFonts w:ascii="Consolas" w:hAnsi="Consolas"/>
+          <w:b w:val="false"/>
+          <w:bCs w:val="false"/>
+          <w:color w:val="auto"/>
+          <w:sz w:val="32"/>
+          <w:szCs w:val="24"/>
+          <w:u w:val="none"/>
+        </w:rPr>
+      </w:pPr>
+      <w:r>
+        <w:rPr>
+          <w:rFonts w:ascii="Consolas" w:hAnsi="Consolas"/>
+          <w:b w:val="false"/>
+          <w:bCs w:val="false"/>
+          <w:color w:val="auto"/>
+          <w:sz w:val="32"/>
+          <w:szCs w:val="24"/>
+          <w:u w:val="none"/>
+        </w:rPr>
+        <w:t>BUCLES</w:t>
+      </w:r>
+    </w:p>
+    <w:p>
+      <w:pPr>
+        <w:pStyle w:val="Normal"/>
+        <w:bidi w:val="0"/>
+        <w:rPr>
+          <w:rFonts w:ascii="Consolas" w:hAnsi="Consolas"/>
+          <w:b w:val="false"/>
+          <w:bCs w:val="false"/>
+          <w:color w:val="auto"/>
+          <w:sz w:val="32"/>
+          <w:szCs w:val="24"/>
+          <w:u w:val="none"/>
+        </w:rPr>
+      </w:pPr>
+      <w:r>
+        <w:rPr>
+          <w:rFonts w:ascii="Consolas" w:hAnsi="Consolas"/>
+          <w:b w:val="false"/>
+          <w:bCs w:val="false"/>
+          <w:color w:val="auto"/>
+          <w:sz w:val="32"/>
+          <w:szCs w:val="24"/>
+          <w:u w:val="none"/>
+        </w:rPr>
+      </w:r>
+    </w:p>
+    <w:p>
+      <w:pPr>
+        <w:pStyle w:val="Normal"/>
+        <w:bidi w:val="0"/>
+        <w:rPr>
+          <w:rFonts w:ascii="Consolas" w:hAnsi="Consolas"/>
+          <w:b w:val="false"/>
+          <w:bCs w:val="false"/>
+          <w:color w:val="auto"/>
+          <w:sz w:val="32"/>
+          <w:szCs w:val="24"/>
+          <w:u w:val="none"/>
+        </w:rPr>
+      </w:pPr>
+      <w:r>
+        <w:rPr>
+          <w:rFonts w:ascii="Consolas" w:hAnsi="Consolas"/>
+          <w:b w:val="false"/>
+          <w:bCs w:val="false"/>
+          <w:color w:val="auto"/>
+          <w:sz w:val="32"/>
+          <w:szCs w:val="24"/>
+          <w:u w:val="none"/>
+        </w:rPr>
+        <w:t xml:space="preserve">Indeterminados: </w:t>
+      </w:r>
+    </w:p>
+    <w:p>
+      <w:pPr>
+        <w:pStyle w:val="Normal"/>
+        <w:bidi w:val="0"/>
+        <w:rPr>
+          <w:rFonts w:ascii="Consolas" w:hAnsi="Consolas"/>
+          <w:b w:val="false"/>
+          <w:bCs w:val="false"/>
+          <w:color w:val="auto"/>
+          <w:sz w:val="32"/>
+          <w:szCs w:val="24"/>
+          <w:u w:val="none"/>
+        </w:rPr>
+      </w:pPr>
+      <w:r>
+        <w:rPr>
+          <w:rFonts w:ascii="Consolas" w:hAnsi="Consolas"/>
+          <w:b w:val="false"/>
+          <w:bCs w:val="false"/>
+          <w:color w:val="auto"/>
+          <w:sz w:val="32"/>
+          <w:szCs w:val="24"/>
+          <w:u w:val="none"/>
+        </w:rPr>
+        <w:t>sin ejecutar el programa, no sabes cuantas veces lo va a ejecutar ya que revisando el código no sabes cuantas veces va a repetir la condicion que le haya o hayan impuesto tu u otros.</w:t>
+        <w:br/>
+      </w:r>
+    </w:p>
+    <w:p>
+      <w:pPr>
+        <w:pStyle w:val="Normal"/>
+        <w:bidi w:val="0"/>
+        <w:rPr>
+          <w:rFonts w:ascii="Consolas" w:hAnsi="Consolas"/>
+          <w:b w:val="false"/>
+          <w:bCs w:val="false"/>
+          <w:color w:val="auto"/>
+          <w:sz w:val="32"/>
+          <w:szCs w:val="24"/>
+          <w:u w:val="none"/>
+        </w:rPr>
+      </w:pPr>
+      <w:r>
+        <w:rPr>
+          <w:rFonts w:ascii="Consolas" w:hAnsi="Consolas"/>
+          <w:b w:val="false"/>
+          <w:bCs w:val="false"/>
+          <w:color w:val="auto"/>
+          <w:sz w:val="32"/>
+          <w:szCs w:val="24"/>
+          <w:u w:val="none"/>
+        </w:rPr>
+        <w:t>- While</w:t>
+      </w:r>
+    </w:p>
+    <w:p>
+      <w:pPr>
+        <w:pStyle w:val="Normal"/>
+        <w:bidi w:val="0"/>
+        <w:rPr>
+          <w:rFonts w:ascii="Consolas" w:hAnsi="Consolas"/>
+          <w:b w:val="false"/>
+          <w:bCs w:val="false"/>
+          <w:color w:val="auto"/>
+          <w:sz w:val="32"/>
+          <w:szCs w:val="24"/>
+          <w:u w:val="none"/>
+        </w:rPr>
+      </w:pPr>
+      <w:r>
+        <w:rPr>
+          <w:rFonts w:ascii="Consolas" w:hAnsi="Consolas"/>
+          <w:b w:val="false"/>
+          <w:bCs w:val="false"/>
+          <w:color w:val="auto"/>
+          <w:sz w:val="32"/>
+          <w:szCs w:val="24"/>
+          <w:u w:val="none"/>
+        </w:rPr>
+        <w:t>- Do-while</w:t>
+      </w:r>
+    </w:p>
+    <w:p>
+      <w:pPr>
+        <w:pStyle w:val="Normal"/>
+        <w:bidi w:val="0"/>
+        <w:rPr>
+          <w:rFonts w:ascii="Consolas" w:hAnsi="Consolas"/>
+          <w:b w:val="false"/>
+          <w:bCs w:val="false"/>
+          <w:color w:val="auto"/>
+          <w:sz w:val="32"/>
+          <w:szCs w:val="24"/>
+          <w:u w:val="none"/>
+        </w:rPr>
+      </w:pPr>
+      <w:r>
+        <w:rPr>
+          <w:rFonts w:ascii="Consolas" w:hAnsi="Consolas"/>
+          <w:b w:val="false"/>
+          <w:bCs w:val="false"/>
+          <w:color w:val="auto"/>
+          <w:sz w:val="32"/>
+          <w:szCs w:val="24"/>
+          <w:u w:val="none"/>
+        </w:rPr>
+      </w:r>
+    </w:p>
+    <w:p>
+      <w:pPr>
+        <w:pStyle w:val="Normal"/>
+        <w:bidi w:val="0"/>
+        <w:rPr>
+          <w:rFonts w:ascii="Consolas" w:hAnsi="Consolas"/>
+          <w:b w:val="false"/>
+          <w:bCs w:val="false"/>
+          <w:color w:val="auto"/>
+          <w:sz w:val="32"/>
+          <w:szCs w:val="24"/>
+          <w:u w:val="none"/>
+        </w:rPr>
+      </w:pPr>
+      <w:r>
+        <w:rPr>
+          <w:rFonts w:ascii="Consolas" w:hAnsi="Consolas"/>
+          <w:b w:val="false"/>
+          <w:bCs w:val="false"/>
+          <w:color w:val="auto"/>
+          <w:sz w:val="32"/>
+          <w:szCs w:val="24"/>
+          <w:u w:val="none"/>
+        </w:rPr>
+        <w:t>Determinados //sin ejecutar el programa tu sabes cuantas veces lo va a ejecutar.</w:t>
+      </w:r>
+    </w:p>
+    <w:p>
+      <w:pPr>
+        <w:pStyle w:val="Normal"/>
+        <w:bidi w:val="0"/>
+        <w:rPr>
+          <w:rFonts w:ascii="Consolas" w:hAnsi="Consolas"/>
+          <w:b w:val="false"/>
+          <w:bCs w:val="false"/>
+          <w:color w:val="auto"/>
+          <w:sz w:val="32"/>
+          <w:szCs w:val="24"/>
+          <w:u w:val="none"/>
+        </w:rPr>
+      </w:pPr>
+      <w:r>
+        <w:rPr>
+          <w:rFonts w:ascii="Consolas" w:hAnsi="Consolas"/>
+          <w:b w:val="false"/>
+          <w:bCs w:val="false"/>
+          <w:color w:val="auto"/>
+          <w:sz w:val="32"/>
+          <w:szCs w:val="24"/>
+          <w:u w:val="none"/>
+        </w:rPr>
+        <w:t>- For</w:t>
+      </w:r>
+    </w:p>
+    <w:p>
+      <w:pPr>
+        <w:pStyle w:val="Normal"/>
+        <w:bidi w:val="0"/>
+        <w:rPr>
+          <w:rFonts w:ascii="Consolas" w:hAnsi="Consolas"/>
+          <w:b w:val="false"/>
+          <w:bCs w:val="false"/>
+          <w:color w:val="auto"/>
+          <w:sz w:val="32"/>
+          <w:szCs w:val="24"/>
+          <w:u w:val="none"/>
+        </w:rPr>
+      </w:pPr>
+      <w:r>
+        <w:rPr>
+          <w:rFonts w:ascii="Consolas" w:hAnsi="Consolas"/>
+          <w:b w:val="false"/>
+          <w:bCs w:val="false"/>
+          <w:color w:val="auto"/>
+          <w:sz w:val="32"/>
+          <w:szCs w:val="24"/>
+          <w:u w:val="none"/>
+        </w:rPr>
+        <w:t>- For-each</w:t>
+      </w:r>
+    </w:p>
+    <w:p>
+      <w:pPr>
+        <w:pStyle w:val="Normal"/>
+        <w:bidi w:val="0"/>
+        <w:rPr>
+          <w:rFonts w:ascii="Consolas" w:hAnsi="Consolas"/>
+          <w:b w:val="false"/>
+          <w:bCs w:val="false"/>
+          <w:color w:val="auto"/>
+          <w:sz w:val="32"/>
+          <w:szCs w:val="24"/>
+          <w:u w:val="none"/>
+        </w:rPr>
+      </w:pPr>
+      <w:r>
+        <w:rPr>
+          <w:rFonts w:ascii="Consolas" w:hAnsi="Consolas"/>
+          <w:b w:val="false"/>
+          <w:bCs w:val="false"/>
+          <w:color w:val="auto"/>
+          <w:sz w:val="32"/>
+          <w:szCs w:val="24"/>
+          <w:u w:val="none"/>
+        </w:rPr>
+      </w:r>
+    </w:p>
+    <w:p>
+      <w:pPr>
+        <w:pStyle w:val="Normal"/>
+        <w:bidi w:val="0"/>
+        <w:rPr>
+          <w:rFonts w:ascii="Consolas" w:hAnsi="Consolas"/>
+          <w:b w:val="false"/>
+          <w:bCs w:val="false"/>
+          <w:color w:val="auto"/>
+          <w:sz w:val="32"/>
+          <w:szCs w:val="24"/>
+          <w:u w:val="none"/>
+        </w:rPr>
+      </w:pPr>
+      <w:r>
+        <w:rPr>
+          <w:rFonts w:ascii="Consolas" w:hAnsi="Consolas"/>
+          <w:b w:val="false"/>
+          <w:bCs w:val="false"/>
+          <w:color w:val="auto"/>
+          <w:sz w:val="32"/>
+          <w:szCs w:val="24"/>
+          <w:u w:val="none"/>
+        </w:rPr>
+        <w:br/>
+        <w:t>While:</w:t>
+      </w:r>
+    </w:p>
+    <w:p>
+      <w:pPr>
+        <w:pStyle w:val="Normal"/>
+        <w:bidi w:val="0"/>
+        <w:rPr>
+          <w:rFonts w:ascii="Consolas" w:hAnsi="Consolas"/>
+          <w:b w:val="false"/>
+          <w:bCs w:val="false"/>
+          <w:color w:val="auto"/>
+          <w:sz w:val="32"/>
+          <w:szCs w:val="24"/>
+          <w:u w:val="none"/>
+        </w:rPr>
+      </w:pPr>
+      <w:r>
+        <w:rPr>
+          <w:rFonts w:ascii="Consolas" w:hAnsi="Consolas"/>
+          <w:b w:val="false"/>
+          <w:bCs w:val="false"/>
+          <w:color w:val="auto"/>
+          <w:sz w:val="32"/>
+          <w:szCs w:val="24"/>
+          <w:u w:val="none"/>
+        </w:rPr>
+      </w:r>
+    </w:p>
+    <w:p>
+      <w:pPr>
+        <w:pStyle w:val="Normal"/>
+        <w:bidi w:val="0"/>
+        <w:rPr>
+          <w:rFonts w:ascii="Consolas" w:hAnsi="Consolas"/>
+          <w:b w:val="false"/>
+          <w:bCs w:val="false"/>
+          <w:color w:val="auto"/>
+          <w:sz w:val="32"/>
+          <w:szCs w:val="24"/>
+          <w:u w:val="none"/>
+        </w:rPr>
+      </w:pPr>
+      <w:r>
+        <w:rPr>
+          <w:rFonts w:ascii="Consolas" w:hAnsi="Consolas"/>
+          <w:b w:val="false"/>
+          <w:bCs w:val="false"/>
+          <w:color w:val="auto"/>
+          <w:sz w:val="32"/>
+          <w:szCs w:val="24"/>
+          <w:u w:val="none"/>
+        </w:rPr>
+        <w:t xml:space="preserve">- while (condición){ </w:t>
+        <w:br/>
+        <w:br/>
+        <w:t>// cuando la condición es false, deja de repetir las lineas de código y finaliza la ejecución de la estructura.</w:t>
+      </w:r>
+    </w:p>
+    <w:p>
+      <w:pPr>
+        <w:pStyle w:val="Normal"/>
+        <w:bidi w:val="0"/>
+        <w:rPr>
+          <w:rFonts w:ascii="Consolas" w:hAnsi="Consolas"/>
+          <w:b w:val="false"/>
+          <w:bCs w:val="false"/>
+          <w:color w:val="auto"/>
+          <w:sz w:val="32"/>
+          <w:szCs w:val="24"/>
+          <w:u w:val="none"/>
+        </w:rPr>
+      </w:pPr>
+      <w:r>
+        <w:rPr>
+          <w:rFonts w:ascii="Consolas" w:hAnsi="Consolas"/>
+          <w:b w:val="false"/>
+          <w:bCs w:val="false"/>
+          <w:color w:val="auto"/>
+          <w:sz w:val="32"/>
+          <w:szCs w:val="24"/>
+          <w:u w:val="none"/>
+        </w:rPr>
+      </w:r>
+    </w:p>
+    <w:p>
+      <w:pPr>
+        <w:pStyle w:val="Normal"/>
+        <w:bidi w:val="0"/>
+        <w:rPr>
+          <w:rFonts w:ascii="Consolas" w:hAnsi="Consolas"/>
+          <w:b w:val="false"/>
+          <w:bCs w:val="false"/>
+          <w:color w:val="auto"/>
+          <w:sz w:val="32"/>
+          <w:szCs w:val="24"/>
+          <w:u w:val="none"/>
+        </w:rPr>
+      </w:pPr>
+      <w:r>
+        <w:rPr>
+          <w:rFonts w:ascii="Consolas" w:hAnsi="Consolas"/>
+          <w:b w:val="false"/>
+          <w:bCs w:val="false"/>
+          <w:color w:val="auto"/>
+          <w:sz w:val="32"/>
+          <w:szCs w:val="24"/>
+          <w:u w:val="none"/>
+        </w:rPr>
+        <w:tab/>
+        <w:t>-Línea 1</w:t>
+      </w:r>
+    </w:p>
+    <w:p>
+      <w:pPr>
+        <w:pStyle w:val="Normal"/>
+        <w:bidi w:val="0"/>
+        <w:rPr>
+          <w:rFonts w:ascii="Consolas" w:hAnsi="Consolas"/>
+          <w:b w:val="false"/>
+          <w:bCs w:val="false"/>
+          <w:color w:val="auto"/>
+          <w:sz w:val="32"/>
+          <w:szCs w:val="24"/>
+          <w:u w:val="none"/>
+        </w:rPr>
+      </w:pPr>
+      <w:r>
+        <w:rPr>
+          <w:rFonts w:ascii="Consolas" w:hAnsi="Consolas"/>
+          <w:b w:val="false"/>
+          <w:bCs w:val="false"/>
+          <w:color w:val="auto"/>
+          <w:sz w:val="32"/>
+          <w:szCs w:val="24"/>
+          <w:u w:val="none"/>
+        </w:rPr>
+        <w:tab/>
+        <w:t>-Línea 2</w:t>
+      </w:r>
+    </w:p>
+    <w:p>
+      <w:pPr>
+        <w:pStyle w:val="Normal"/>
+        <w:bidi w:val="0"/>
+        <w:rPr>
+          <w:rFonts w:ascii="Consolas" w:hAnsi="Consolas"/>
+          <w:b w:val="false"/>
+          <w:bCs w:val="false"/>
+          <w:color w:val="auto"/>
+          <w:sz w:val="32"/>
+          <w:szCs w:val="24"/>
+          <w:u w:val="none"/>
+        </w:rPr>
+      </w:pPr>
+      <w:r>
+        <w:rPr>
+          <w:rFonts w:ascii="Consolas" w:hAnsi="Consolas"/>
+          <w:b w:val="false"/>
+          <w:bCs w:val="false"/>
+          <w:color w:val="auto"/>
+          <w:sz w:val="32"/>
+          <w:szCs w:val="24"/>
+          <w:u w:val="none"/>
+        </w:rPr>
+        <w:tab/>
+        <w:t>-Línea 3</w:t>
+      </w:r>
+    </w:p>
+    <w:p>
+      <w:pPr>
+        <w:pStyle w:val="Normal"/>
+        <w:bidi w:val="0"/>
+        <w:rPr>
+          <w:rFonts w:ascii="Consolas" w:hAnsi="Consolas"/>
+          <w:b w:val="false"/>
+          <w:bCs w:val="false"/>
+          <w:color w:val="auto"/>
+          <w:sz w:val="32"/>
+          <w:szCs w:val="24"/>
+          <w:u w:val="none"/>
+        </w:rPr>
+      </w:pPr>
+      <w:r>
+        <w:rPr>
+          <w:rFonts w:ascii="Consolas" w:hAnsi="Consolas"/>
+          <w:b w:val="false"/>
+          <w:bCs w:val="false"/>
+          <w:color w:val="auto"/>
+          <w:sz w:val="32"/>
+          <w:szCs w:val="24"/>
+          <w:u w:val="none"/>
+        </w:rPr>
+        <w:tab/>
+        <w:t>-Línea 4</w:t>
+      </w:r>
+    </w:p>
+    <w:p>
+      <w:pPr>
+        <w:pStyle w:val="Normal"/>
+        <w:bidi w:val="0"/>
+        <w:rPr>
+          <w:rFonts w:ascii="Consolas" w:hAnsi="Consolas"/>
+          <w:b w:val="false"/>
+          <w:bCs w:val="false"/>
+          <w:color w:val="auto"/>
+          <w:sz w:val="32"/>
+          <w:szCs w:val="24"/>
+          <w:u w:val="none"/>
+        </w:rPr>
+      </w:pPr>
+      <w:r>
+        <w:rPr>
+          <w:rFonts w:ascii="Consolas" w:hAnsi="Consolas"/>
+          <w:b w:val="false"/>
+          <w:bCs w:val="false"/>
+          <w:color w:val="auto"/>
+          <w:sz w:val="32"/>
+          <w:szCs w:val="24"/>
+          <w:u w:val="none"/>
+        </w:rPr>
+        <w:tab/>
+        <w:t>-Línea 5</w:t>
+      </w:r>
+    </w:p>
+    <w:p>
+      <w:pPr>
+        <w:pStyle w:val="Normal"/>
+        <w:bidi w:val="0"/>
+        <w:rPr>
+          <w:rFonts w:ascii="Consolas" w:hAnsi="Consolas"/>
+          <w:b w:val="false"/>
+          <w:bCs w:val="false"/>
+          <w:color w:val="auto"/>
+          <w:sz w:val="32"/>
+          <w:szCs w:val="24"/>
+          <w:u w:val="none"/>
+        </w:rPr>
+      </w:pPr>
+      <w:r>
+        <w:rPr>
+          <w:rFonts w:ascii="Consolas" w:hAnsi="Consolas"/>
+          <w:b w:val="false"/>
+          <w:bCs w:val="false"/>
+          <w:color w:val="auto"/>
+          <w:sz w:val="32"/>
+          <w:szCs w:val="24"/>
+          <w:u w:val="none"/>
+        </w:rPr>
+        <w:t>}</w:t>
       </w:r>
     </w:p>
     <w:sectPr>
@@ -7457,134 +8184,6 @@
     </w:sectPr>
   </w:body>
 </w:document>
-</file>
-
-<file path=word/numbering.xml><?xml version="1.0" encoding="utf-8"?>
-<w:numbering xmlns:w="http://schemas.openxmlformats.org/wordprocessingml/2006/main" xmlns:o="urn:schemas-microsoft-com:office:office" xmlns:r="http://schemas.openxmlformats.org/officeDocument/2006/relationships" xmlns:v="urn:schemas-microsoft-com:vml" xmlns:mc="http://schemas.openxmlformats.org/markup-compatibility/2006" xmlns:w14="http://schemas.microsoft.com/office/word/2010/wordml" mc:Ignorable="w14">
-  <w:abstractNum w:abstractNumId="1">
-    <w:lvl w:ilvl="0">
-      <w:start w:val="1"/>
-      <w:pStyle w:val="Heading1"/>
-      <w:numFmt w:val="none"/>
-      <w:suff w:val="nothing"/>
-      <w:lvlText w:val=""/>
-      <w:lvlJc w:val="start"/>
-      <w:pPr>
-        <w:tabs>
-          <w:tab w:val="num" w:pos="0"/>
-        </w:tabs>
-        <w:ind w:start="0" w:hanging="0"/>
-      </w:pPr>
-    </w:lvl>
-    <w:lvl w:ilvl="1">
-      <w:start w:val="1"/>
-      <w:numFmt w:val="none"/>
-      <w:suff w:val="nothing"/>
-      <w:lvlText w:val=""/>
-      <w:lvlJc w:val="start"/>
-      <w:pPr>
-        <w:tabs>
-          <w:tab w:val="num" w:pos="0"/>
-        </w:tabs>
-        <w:ind w:start="0" w:hanging="0"/>
-      </w:pPr>
-    </w:lvl>
-    <w:lvl w:ilvl="2">
-      <w:start w:val="1"/>
-      <w:numFmt w:val="none"/>
-      <w:suff w:val="nothing"/>
-      <w:lvlText w:val=""/>
-      <w:lvlJc w:val="start"/>
-      <w:pPr>
-        <w:tabs>
-          <w:tab w:val="num" w:pos="0"/>
-        </w:tabs>
-        <w:ind w:start="0" w:hanging="0"/>
-      </w:pPr>
-    </w:lvl>
-    <w:lvl w:ilvl="3">
-      <w:start w:val="1"/>
-      <w:numFmt w:val="none"/>
-      <w:suff w:val="nothing"/>
-      <w:lvlText w:val=""/>
-      <w:lvlJc w:val="start"/>
-      <w:pPr>
-        <w:tabs>
-          <w:tab w:val="num" w:pos="0"/>
-        </w:tabs>
-        <w:ind w:start="0" w:hanging="0"/>
-      </w:pPr>
-    </w:lvl>
-    <w:lvl w:ilvl="4">
-      <w:start w:val="1"/>
-      <w:numFmt w:val="none"/>
-      <w:suff w:val="nothing"/>
-      <w:lvlText w:val=""/>
-      <w:lvlJc w:val="start"/>
-      <w:pPr>
-        <w:tabs>
-          <w:tab w:val="num" w:pos="0"/>
-        </w:tabs>
-        <w:ind w:start="0" w:hanging="0"/>
-      </w:pPr>
-    </w:lvl>
-    <w:lvl w:ilvl="5">
-      <w:start w:val="1"/>
-      <w:numFmt w:val="none"/>
-      <w:suff w:val="nothing"/>
-      <w:lvlText w:val=""/>
-      <w:lvlJc w:val="start"/>
-      <w:pPr>
-        <w:tabs>
-          <w:tab w:val="num" w:pos="0"/>
-        </w:tabs>
-        <w:ind w:start="0" w:hanging="0"/>
-      </w:pPr>
-    </w:lvl>
-    <w:lvl w:ilvl="6">
-      <w:start w:val="1"/>
-      <w:numFmt w:val="none"/>
-      <w:suff w:val="nothing"/>
-      <w:lvlText w:val=""/>
-      <w:lvlJc w:val="start"/>
-      <w:pPr>
-        <w:tabs>
-          <w:tab w:val="num" w:pos="0"/>
-        </w:tabs>
-        <w:ind w:start="0" w:hanging="0"/>
-      </w:pPr>
-    </w:lvl>
-    <w:lvl w:ilvl="7">
-      <w:start w:val="1"/>
-      <w:numFmt w:val="none"/>
-      <w:suff w:val="nothing"/>
-      <w:lvlText w:val=""/>
-      <w:lvlJc w:val="start"/>
-      <w:pPr>
-        <w:tabs>
-          <w:tab w:val="num" w:pos="0"/>
-        </w:tabs>
-        <w:ind w:start="0" w:hanging="0"/>
-      </w:pPr>
-    </w:lvl>
-    <w:lvl w:ilvl="8">
-      <w:start w:val="1"/>
-      <w:numFmt w:val="none"/>
-      <w:suff w:val="nothing"/>
-      <w:lvlText w:val=""/>
-      <w:lvlJc w:val="start"/>
-      <w:pPr>
-        <w:tabs>
-          <w:tab w:val="num" w:pos="0"/>
-        </w:tabs>
-        <w:ind w:start="0" w:hanging="0"/>
-      </w:pPr>
-    </w:lvl>
-  </w:abstractNum>
-  <w:num w:numId="1">
-    <w:abstractNumId w:val="1"/>
-  </w:num>
-</w:numbering>
 </file>
 
 <file path=word/styles.xml><?xml version="1.0" encoding="utf-8"?>
@@ -7630,10 +8229,6 @@
     <w:next w:val="BodyText"/>
     <w:qFormat/>
     <w:pPr>
-      <w:numPr>
-        <w:ilvl w:val="0"/>
-        <w:numId w:val="1"/>
-      </w:numPr>
       <w:spacing w:before="240" w:after="120"/>
       <w:outlineLvl w:val="0"/>
     </w:pPr>

</xml_diff>

<commit_message>
feat(curso-java): added update poo file and create new class course
</commit_message>
<xml_diff>
--- a/Curso_POO_java.docx
+++ b/Curso_POO_java.docx
@@ -5313,7 +5313,7 @@
       <w:pPr>
         <w:pStyle w:val="Normal"/>
         <w:ind w:hanging="0"/>
-        <w:jc w:val="start"/>
+        <w:jc w:val="left"/>
         <w:rPr>
           <w:rFonts w:ascii="Consolas" w:hAnsi="Consolas"/>
           <w:sz w:val="32"/>
@@ -5413,7 +5413,7 @@
       <w:pPr>
         <w:pStyle w:val="Normal"/>
         <w:ind w:hanging="0"/>
-        <w:jc w:val="start"/>
+        <w:jc w:val="left"/>
         <w:rPr>
           <w:rFonts w:ascii="Consolas" w:hAnsi="Consolas"/>
           <w:sz w:val="32"/>
@@ -5611,7 +5611,7 @@
       <w:pPr>
         <w:pStyle w:val="Normal"/>
         <w:ind w:hanging="0"/>
-        <w:jc w:val="start"/>
+        <w:jc w:val="left"/>
         <w:rPr>
           <w:rFonts w:ascii="Consolas" w:hAnsi="Consolas"/>
           <w:sz w:val="32"/>
@@ -5631,7 +5631,7 @@
       <w:pPr>
         <w:pStyle w:val="Normal"/>
         <w:ind w:hanging="0"/>
-        <w:jc w:val="start"/>
+        <w:jc w:val="left"/>
         <w:rPr>
           <w:rFonts w:ascii="Consolas" w:hAnsi="Consolas"/>
           <w:sz w:val="32"/>
@@ -5795,7 +5795,7 @@
       <w:pPr>
         <w:pStyle w:val="Normal"/>
         <w:ind w:hanging="0"/>
-        <w:jc w:val="start"/>
+        <w:jc w:val="left"/>
         <w:rPr>
           <w:rFonts w:ascii="Consolas" w:hAnsi="Consolas"/>
           <w:sz w:val="32"/>
@@ -5976,7 +5976,7 @@
       <w:pPr>
         <w:pStyle w:val="Normal"/>
         <w:ind w:hanging="0"/>
-        <w:jc w:val="start"/>
+        <w:jc w:val="left"/>
         <w:rPr>
           <w:rFonts w:ascii="Consolas" w:hAnsi="Consolas"/>
           <w:sz w:val="32"/>
@@ -5997,7 +5997,7 @@
       <w:pPr>
         <w:pStyle w:val="Normal"/>
         <w:ind w:hanging="0"/>
-        <w:jc w:val="start"/>
+        <w:jc w:val="left"/>
         <w:rPr>
           <w:rFonts w:ascii="Consolas" w:hAnsi="Consolas"/>
           <w:sz w:val="32"/>
@@ -6106,7 +6106,7 @@
       <w:pPr>
         <w:pStyle w:val="Normal"/>
         <w:ind w:hanging="0"/>
-        <w:jc w:val="start"/>
+        <w:jc w:val="left"/>
         <w:rPr>
           <w:rFonts w:ascii="Consolas" w:hAnsi="Consolas"/>
           <w:sz w:val="32"/>
@@ -6163,7 +6163,7 @@
       <w:pPr>
         <w:pStyle w:val="Normal"/>
         <w:ind w:hanging="0"/>
-        <w:jc w:val="start"/>
+        <w:jc w:val="left"/>
         <w:rPr>
           <w:rFonts w:ascii="Consolas" w:hAnsi="Consolas"/>
           <w:sz w:val="32"/>
@@ -6185,7 +6185,7 @@
       <w:pPr>
         <w:pStyle w:val="Normal"/>
         <w:ind w:hanging="0"/>
-        <w:jc w:val="start"/>
+        <w:jc w:val="left"/>
         <w:rPr>
           <w:rFonts w:ascii="Consolas" w:hAnsi="Consolas"/>
           <w:sz w:val="32"/>
@@ -6242,7 +6242,7 @@
       <w:pPr>
         <w:pStyle w:val="Normal"/>
         <w:ind w:hanging="0"/>
-        <w:jc w:val="start"/>
+        <w:jc w:val="left"/>
         <w:rPr>
           <w:rFonts w:ascii="Consolas" w:hAnsi="Consolas"/>
           <w:sz w:val="32"/>
@@ -6264,7 +6264,7 @@
       <w:pPr>
         <w:pStyle w:val="Normal"/>
         <w:ind w:hanging="0"/>
-        <w:jc w:val="start"/>
+        <w:jc w:val="left"/>
         <w:rPr>
           <w:rFonts w:ascii="Consolas" w:hAnsi="Consolas"/>
           <w:sz w:val="32"/>
@@ -6321,7 +6321,7 @@
       <w:pPr>
         <w:pStyle w:val="Normal"/>
         <w:ind w:hanging="0"/>
-        <w:jc w:val="start"/>
+        <w:jc w:val="left"/>
         <w:rPr>
           <w:rFonts w:ascii="Consolas" w:hAnsi="Consolas"/>
           <w:sz w:val="32"/>
@@ -6343,7 +6343,7 @@
       <w:pPr>
         <w:pStyle w:val="Normal"/>
         <w:ind w:hanging="0"/>
-        <w:jc w:val="start"/>
+        <w:jc w:val="left"/>
         <w:rPr>
           <w:rFonts w:ascii="Consolas" w:hAnsi="Consolas"/>
           <w:sz w:val="32"/>
@@ -6400,7 +6400,7 @@
       <w:pPr>
         <w:pStyle w:val="Normal"/>
         <w:ind w:hanging="0"/>
-        <w:jc w:val="start"/>
+        <w:jc w:val="left"/>
         <w:rPr>
           <w:rFonts w:ascii="Consolas" w:hAnsi="Consolas"/>
           <w:sz w:val="32"/>
@@ -6422,7 +6422,7 @@
       <w:pPr>
         <w:pStyle w:val="Normal"/>
         <w:ind w:hanging="0"/>
-        <w:jc w:val="start"/>
+        <w:jc w:val="left"/>
         <w:rPr>
           <w:rFonts w:ascii="Consolas" w:hAnsi="Consolas"/>
           <w:sz w:val="32"/>
@@ -6479,7 +6479,7 @@
       <w:pPr>
         <w:pStyle w:val="Normal"/>
         <w:ind w:hanging="0"/>
-        <w:jc w:val="start"/>
+        <w:jc w:val="left"/>
         <w:rPr>
           <w:rFonts w:ascii="Consolas" w:hAnsi="Consolas"/>
           <w:sz w:val="32"/>
@@ -6501,7 +6501,7 @@
       <w:pPr>
         <w:pStyle w:val="Normal"/>
         <w:ind w:hanging="0"/>
-        <w:jc w:val="start"/>
+        <w:jc w:val="left"/>
         <w:rPr>
           <w:rFonts w:ascii="Consolas" w:hAnsi="Consolas"/>
           <w:sz w:val="32"/>
@@ -6558,7 +6558,7 @@
       <w:pPr>
         <w:pStyle w:val="Normal"/>
         <w:ind w:hanging="0"/>
-        <w:jc w:val="start"/>
+        <w:jc w:val="left"/>
         <w:rPr>
           <w:rFonts w:ascii="Consolas" w:hAnsi="Consolas"/>
           <w:sz w:val="32"/>
@@ -6580,7 +6580,7 @@
       <w:pPr>
         <w:pStyle w:val="Normal"/>
         <w:ind w:hanging="0"/>
-        <w:jc w:val="start"/>
+        <w:jc w:val="left"/>
         <w:rPr>
           <w:rFonts w:ascii="Consolas" w:hAnsi="Consolas"/>
           <w:sz w:val="32"/>
@@ -6625,7 +6625,7 @@
       <w:pPr>
         <w:pStyle w:val="Normal"/>
         <w:ind w:hanging="0"/>
-        <w:jc w:val="start"/>
+        <w:jc w:val="left"/>
         <w:rPr>
           <w:rFonts w:ascii="Consolas" w:hAnsi="Consolas"/>
           <w:sz w:val="32"/>
@@ -6721,7 +6721,7 @@
       <w:pPr>
         <w:pStyle w:val="Normal"/>
         <w:ind w:hanging="0"/>
-        <w:jc w:val="start"/>
+        <w:jc w:val="left"/>
         <w:rPr>
           <w:rFonts w:ascii="Consolas" w:hAnsi="Consolas"/>
           <w:sz w:val="32"/>
@@ -6775,7 +6775,7 @@
       <w:pPr>
         <w:pStyle w:val="Normal"/>
         <w:ind w:hanging="0"/>
-        <w:jc w:val="start"/>
+        <w:jc w:val="left"/>
         <w:rPr>
           <w:rFonts w:ascii="Consolas" w:hAnsi="Consolas"/>
           <w:sz w:val="32"/>
@@ -6992,7 +6992,7 @@
       <w:pPr>
         <w:pStyle w:val="Normal"/>
         <w:ind w:hanging="0"/>
-        <w:jc w:val="start"/>
+        <w:jc w:val="left"/>
         <w:rPr>
           <w:rFonts w:ascii="Consolas" w:hAnsi="Consolas"/>
           <w:sz w:val="32"/>
@@ -7073,7 +7073,7 @@
       <w:pPr>
         <w:pStyle w:val="Normal"/>
         <w:ind w:hanging="0"/>
-        <w:jc w:val="start"/>
+        <w:jc w:val="left"/>
         <w:rPr>
           <w:rFonts w:ascii="Consolas" w:hAnsi="Consolas"/>
           <w:sz w:val="32"/>
@@ -7102,7 +7102,7 @@
       <w:pPr>
         <w:pStyle w:val="Normal"/>
         <w:ind w:hanging="0"/>
-        <w:jc w:val="start"/>
+        <w:jc w:val="left"/>
         <w:rPr>
           <w:rFonts w:ascii="Consolas" w:hAnsi="Consolas"/>
           <w:sz w:val="32"/>
@@ -7138,7 +7138,7 @@
       <w:pPr>
         <w:pStyle w:val="Normal"/>
         <w:ind w:hanging="0"/>
-        <w:jc w:val="start"/>
+        <w:jc w:val="left"/>
         <w:rPr>
           <w:rFonts w:ascii="Consolas" w:hAnsi="Consolas"/>
           <w:sz w:val="32"/>
@@ -7158,7 +7158,7 @@
       <w:pPr>
         <w:pStyle w:val="Normal"/>
         <w:ind w:hanging="0"/>
-        <w:jc w:val="start"/>
+        <w:jc w:val="left"/>
         <w:rPr>
           <w:rFonts w:ascii="Consolas" w:hAnsi="Consolas"/>
           <w:sz w:val="32"/>
@@ -7252,7 +7252,7 @@
       <w:pPr>
         <w:pStyle w:val="Normal"/>
         <w:ind w:hanging="0"/>
-        <w:jc w:val="start"/>
+        <w:jc w:val="left"/>
         <w:rPr>
           <w:rFonts w:ascii="Consolas" w:hAnsi="Consolas"/>
           <w:sz w:val="32"/>
@@ -7272,7 +7272,7 @@
       <w:pPr>
         <w:pStyle w:val="Normal"/>
         <w:ind w:hanging="0"/>
-        <w:jc w:val="start"/>
+        <w:jc w:val="left"/>
         <w:rPr>
           <w:rFonts w:ascii="Consolas" w:hAnsi="Consolas"/>
           <w:sz w:val="32"/>
@@ -7299,7 +7299,7 @@
       <w:pPr>
         <w:pStyle w:val="Normal"/>
         <w:ind w:hanging="0"/>
-        <w:jc w:val="start"/>
+        <w:jc w:val="left"/>
         <w:rPr>
           <w:rFonts w:ascii="Consolas" w:hAnsi="Consolas"/>
           <w:sz w:val="32"/>
@@ -7317,7 +7317,7 @@
       <w:pPr>
         <w:pStyle w:val="Normal"/>
         <w:ind w:hanging="0"/>
-        <w:jc w:val="start"/>
+        <w:jc w:val="left"/>
         <w:rPr>
           <w:rFonts w:ascii="Consolas" w:hAnsi="Consolas"/>
           <w:sz w:val="32"/>
@@ -7335,7 +7335,7 @@
       <w:pPr>
         <w:pStyle w:val="Normal"/>
         <w:ind w:hanging="0"/>
-        <w:jc w:val="start"/>
+        <w:jc w:val="left"/>
         <w:rPr>
           <w:rFonts w:ascii="Consolas" w:hAnsi="Consolas"/>
           <w:sz w:val="32"/>
@@ -7355,7 +7355,7 @@
       <w:pPr>
         <w:pStyle w:val="Normal"/>
         <w:ind w:hanging="0"/>
-        <w:jc w:val="start"/>
+        <w:jc w:val="left"/>
         <w:rPr>
           <w:rFonts w:ascii="Consolas" w:hAnsi="Consolas"/>
           <w:sz w:val="32"/>
@@ -7375,7 +7375,7 @@
       <w:pPr>
         <w:pStyle w:val="Normal"/>
         <w:ind w:hanging="0"/>
-        <w:jc w:val="start"/>
+        <w:jc w:val="left"/>
         <w:rPr>
           <w:rFonts w:ascii="Consolas" w:hAnsi="Consolas"/>
           <w:sz w:val="32"/>
@@ -7625,6 +7625,61 @@
           <w:szCs w:val="24"/>
           <w:u w:val="none"/>
         </w:rPr>
+        <w:t xml:space="preserve">Video 18 </w:t>
+      </w:r>
+    </w:p>
+    <w:p>
+      <w:pPr>
+        <w:pStyle w:val="Normal"/>
+        <w:bidi w:val="0"/>
+        <w:rPr>
+          <w:rFonts w:ascii="Consolas" w:hAnsi="Consolas"/>
+          <w:b w:val="false"/>
+          <w:bCs w:val="false"/>
+          <w:color w:val="auto"/>
+          <w:sz w:val="32"/>
+          <w:szCs w:val="24"/>
+          <w:u w:val="none"/>
+        </w:rPr>
+      </w:pPr>
+      <w:r>
+        <w:rPr>
+          <w:rFonts w:ascii="Consolas" w:hAnsi="Consolas"/>
+          <w:b w:val="false"/>
+          <w:bCs w:val="false"/>
+          <w:color w:val="auto"/>
+          <w:sz w:val="32"/>
+          <w:szCs w:val="24"/>
+          <w:u w:val="none"/>
+        </w:rPr>
+        <w:t>37:00 min 27-08-2025</w:t>
+      </w:r>
+    </w:p>
+    <w:p>
+      <w:pPr>
+        <w:pStyle w:val="Normal"/>
+        <w:bidi w:val="0"/>
+        <w:rPr>
+          <w:rFonts w:ascii="Consolas" w:hAnsi="Consolas"/>
+          <w:b w:val="false"/>
+          <w:bCs w:val="false"/>
+          <w:color w:val="auto"/>
+          <w:sz w:val="32"/>
+          <w:szCs w:val="24"/>
+          <w:u w:val="none"/>
+        </w:rPr>
+      </w:pPr>
+      <w:r>
+        <w:rPr>
+          <w:rFonts w:ascii="Consolas" w:hAnsi="Consolas"/>
+          <w:b w:val="false"/>
+          <w:bCs w:val="false"/>
+          <w:color w:val="auto"/>
+          <w:sz w:val="32"/>
+          <w:szCs w:val="24"/>
+          <w:u w:val="none"/>
+        </w:rPr>
+        <w:br/>
         <w:t>BUCLES</w:t>
       </w:r>
     </w:p>
@@ -8171,6 +8226,168 @@
           <w:u w:val="none"/>
         </w:rPr>
         <w:t>}</w:t>
+      </w:r>
+    </w:p>
+    <w:p>
+      <w:pPr>
+        <w:pStyle w:val="Normal"/>
+        <w:bidi w:val="0"/>
+        <w:rPr>
+          <w:rFonts w:ascii="Consolas" w:hAnsi="Consolas"/>
+          <w:b w:val="false"/>
+          <w:bCs w:val="false"/>
+          <w:color w:val="auto"/>
+          <w:sz w:val="32"/>
+          <w:szCs w:val="24"/>
+          <w:u w:val="none"/>
+        </w:rPr>
+      </w:pPr>
+      <w:r>
+        <w:rPr>
+          <w:rFonts w:ascii="Consolas" w:hAnsi="Consolas"/>
+          <w:b w:val="false"/>
+          <w:bCs w:val="false"/>
+          <w:color w:val="auto"/>
+          <w:sz w:val="32"/>
+          <w:szCs w:val="24"/>
+          <w:u w:val="none"/>
+        </w:rPr>
+      </w:r>
+    </w:p>
+    <w:p>
+      <w:pPr>
+        <w:pStyle w:val="Normal"/>
+        <w:bidi w:val="0"/>
+        <w:rPr>
+          <w:rFonts w:ascii="Consolas" w:hAnsi="Consolas"/>
+          <w:b w:val="false"/>
+          <w:bCs w:val="false"/>
+          <w:color w:val="auto"/>
+          <w:sz w:val="32"/>
+          <w:szCs w:val="24"/>
+          <w:u w:val="none"/>
+        </w:rPr>
+      </w:pPr>
+      <w:r>
+        <w:rPr>
+          <w:rFonts w:ascii="Consolas" w:hAnsi="Consolas"/>
+          <w:b w:val="false"/>
+          <w:bCs w:val="false"/>
+          <w:color w:val="auto"/>
+          <w:sz w:val="32"/>
+          <w:szCs w:val="24"/>
+          <w:u w:val="none"/>
+        </w:rPr>
+      </w:r>
+    </w:p>
+    <w:p>
+      <w:pPr>
+        <w:pStyle w:val="Normal"/>
+        <w:bidi w:val="0"/>
+        <w:rPr>
+          <w:rFonts w:ascii="Consolas" w:hAnsi="Consolas"/>
+          <w:b w:val="false"/>
+          <w:bCs w:val="false"/>
+          <w:color w:val="auto"/>
+          <w:sz w:val="32"/>
+          <w:szCs w:val="24"/>
+          <w:u w:val="none"/>
+        </w:rPr>
+      </w:pPr>
+      <w:r>
+        <w:rPr>
+          <w:rFonts w:ascii="Consolas" w:hAnsi="Consolas"/>
+          <w:b w:val="false"/>
+          <w:bCs w:val="false"/>
+          <w:color w:val="auto"/>
+          <w:sz w:val="32"/>
+          <w:szCs w:val="24"/>
+          <w:u w:val="none"/>
+        </w:rPr>
+        <w:t>Video 19 30:00 min 28/08/2025</w:t>
+      </w:r>
+    </w:p>
+    <w:p>
+      <w:pPr>
+        <w:pStyle w:val="Normal"/>
+        <w:bidi w:val="0"/>
+        <w:rPr>
+          <w:rFonts w:ascii="Consolas" w:hAnsi="Consolas"/>
+          <w:b w:val="false"/>
+          <w:bCs w:val="false"/>
+          <w:color w:val="auto"/>
+          <w:sz w:val="32"/>
+          <w:szCs w:val="24"/>
+          <w:u w:val="none"/>
+        </w:rPr>
+      </w:pPr>
+      <w:r>
+        <w:rPr>
+          <w:rFonts w:ascii="Consolas" w:hAnsi="Consolas"/>
+          <w:b w:val="false"/>
+          <w:bCs w:val="false"/>
+          <w:color w:val="auto"/>
+          <w:sz w:val="32"/>
+          <w:szCs w:val="24"/>
+          <w:u w:val="none"/>
+        </w:rPr>
+        <w:t>Estructuras de control de flujo:</w:t>
+        <w:br/>
+        <w:br/>
+        <w:t>- Planteamiento del ejercicio.</w:t>
+      </w:r>
+    </w:p>
+    <w:p>
+      <w:pPr>
+        <w:pStyle w:val="Normal"/>
+        <w:bidi w:val="0"/>
+        <w:rPr>
+          <w:rFonts w:ascii="Consolas" w:hAnsi="Consolas"/>
+          <w:b w:val="false"/>
+          <w:bCs w:val="false"/>
+          <w:color w:val="auto"/>
+          <w:sz w:val="32"/>
+          <w:szCs w:val="24"/>
+          <w:u w:val="none"/>
+        </w:rPr>
+      </w:pPr>
+      <w:r>
+        <w:rPr>
+          <w:rFonts w:ascii="Consolas" w:hAnsi="Consolas"/>
+          <w:b w:val="false"/>
+          <w:bCs w:val="false"/>
+          <w:color w:val="auto"/>
+          <w:sz w:val="32"/>
+          <w:szCs w:val="24"/>
+          <w:u w:val="none"/>
+        </w:rPr>
+      </w:r>
+    </w:p>
+    <w:p>
+      <w:pPr>
+        <w:pStyle w:val="Normal"/>
+        <w:bidi w:val="0"/>
+        <w:rPr>
+          <w:rFonts w:ascii="Consolas" w:hAnsi="Consolas"/>
+          <w:b w:val="false"/>
+          <w:bCs w:val="false"/>
+          <w:color w:val="auto"/>
+          <w:sz w:val="32"/>
+          <w:szCs w:val="24"/>
+          <w:u w:val="none"/>
+        </w:rPr>
+      </w:pPr>
+      <w:r>
+        <w:rPr>
+          <w:rFonts w:ascii="Consolas" w:hAnsi="Consolas"/>
+          <w:b w:val="false"/>
+          <w:bCs w:val="false"/>
+          <w:color w:val="auto"/>
+          <w:sz w:val="32"/>
+          <w:szCs w:val="24"/>
+          <w:u w:val="none"/>
+        </w:rPr>
+        <w:t>Se deberá adivinar el número aleatorio pidiendo al usuario un número entre el 1 y el 100, guardando el número de intentos mostrándolos en consola.</w:t>
       </w:r>
     </w:p>
     <w:sectPr>
@@ -8212,7 +8429,7 @@
       <w:suppressAutoHyphens w:val="true"/>
       <w:bidi w:val="0"/>
       <w:spacing w:before="0" w:after="0"/>
-      <w:jc w:val="start"/>
+      <w:jc w:val="left"/>
     </w:pPr>
     <w:rPr>
       <w:rFonts w:ascii="Liberation Serif" w:hAnsi="Liberation Serif" w:eastAsia="NSimSun" w:cs="Lucida Sans"/>
@@ -8225,7 +8442,7 @@
   </w:style>
   <w:style w:type="paragraph" w:styleId="Heading1">
     <w:name w:val="heading 1"/>
-    <w:basedOn w:val="Ttulo"/>
+    <w:basedOn w:val="Ttulouser"/>
     <w:next w:val="BodyText"/>
     <w:qFormat/>
     <w:pPr>

</xml_diff>

<commit_message>
feat(curso-java): added new class and poo document info to video 20 of java course
</commit_message>
<xml_diff>
--- a/Curso_POO_java.docx
+++ b/Curso_POO_java.docx
@@ -8388,6 +8388,300 @@
           <w:u w:val="none"/>
         </w:rPr>
         <w:t>Se deberá adivinar el número aleatorio pidiendo al usuario un número entre el 1 y el 100, guardando el número de intentos mostrándolos en consola.</w:t>
+      </w:r>
+    </w:p>
+    <w:p>
+      <w:pPr>
+        <w:pStyle w:val="Normal"/>
+        <w:bidi w:val="0"/>
+        <w:rPr>
+          <w:rFonts w:ascii="Consolas" w:hAnsi="Consolas"/>
+          <w:b w:val="false"/>
+          <w:bCs w:val="false"/>
+          <w:color w:val="auto"/>
+          <w:sz w:val="32"/>
+          <w:szCs w:val="24"/>
+          <w:u w:val="none"/>
+        </w:rPr>
+      </w:pPr>
+      <w:r>
+        <w:rPr>
+          <w:rFonts w:ascii="Consolas" w:hAnsi="Consolas"/>
+          <w:b w:val="false"/>
+          <w:bCs w:val="false"/>
+          <w:color w:val="auto"/>
+          <w:sz w:val="32"/>
+          <w:szCs w:val="24"/>
+          <w:u w:val="none"/>
+        </w:rPr>
+      </w:r>
+    </w:p>
+    <w:p>
+      <w:pPr>
+        <w:pStyle w:val="Normal"/>
+        <w:bidi w:val="0"/>
+        <w:rPr>
+          <w:rFonts w:ascii="Consolas" w:hAnsi="Consolas"/>
+          <w:b w:val="false"/>
+          <w:bCs w:val="false"/>
+          <w:color w:val="auto"/>
+          <w:sz w:val="32"/>
+          <w:szCs w:val="24"/>
+          <w:u w:val="none"/>
+        </w:rPr>
+      </w:pPr>
+      <w:r>
+        <w:rPr>
+          <w:rFonts w:ascii="Consolas" w:hAnsi="Consolas"/>
+          <w:b w:val="false"/>
+          <w:bCs w:val="false"/>
+          <w:color w:val="auto"/>
+          <w:sz w:val="32"/>
+          <w:szCs w:val="24"/>
+          <w:u w:val="none"/>
+        </w:rPr>
+      </w:r>
+    </w:p>
+    <w:p>
+      <w:pPr>
+        <w:pStyle w:val="Normal"/>
+        <w:bidi w:val="0"/>
+        <w:rPr>
+          <w:rFonts w:ascii="Consolas" w:hAnsi="Consolas"/>
+          <w:b w:val="false"/>
+          <w:bCs w:val="false"/>
+          <w:color w:val="auto"/>
+          <w:sz w:val="32"/>
+          <w:szCs w:val="24"/>
+          <w:u w:val="none"/>
+        </w:rPr>
+      </w:pPr>
+      <w:r>
+        <w:rPr>
+          <w:rFonts w:ascii="Consolas" w:hAnsi="Consolas"/>
+          <w:b w:val="false"/>
+          <w:bCs w:val="false"/>
+          <w:color w:val="auto"/>
+          <w:sz w:val="32"/>
+          <w:szCs w:val="24"/>
+          <w:u w:val="none"/>
+        </w:rPr>
+        <w:t xml:space="preserve">Video 20 27:54 min </w:t>
+        <w:br/>
+        <w:t>29-08-2025</w:t>
+      </w:r>
+    </w:p>
+    <w:p>
+      <w:pPr>
+        <w:pStyle w:val="Normal"/>
+        <w:bidi w:val="0"/>
+        <w:rPr>
+          <w:rFonts w:ascii="Consolas" w:hAnsi="Consolas"/>
+          <w:b w:val="false"/>
+          <w:bCs w:val="false"/>
+          <w:color w:val="auto"/>
+          <w:sz w:val="32"/>
+          <w:szCs w:val="24"/>
+          <w:u w:val="none"/>
+        </w:rPr>
+      </w:pPr>
+      <w:r>
+        <w:rPr>
+          <w:rFonts w:ascii="Consolas" w:hAnsi="Consolas"/>
+          <w:b w:val="false"/>
+          <w:bCs w:val="false"/>
+          <w:color w:val="auto"/>
+          <w:sz w:val="32"/>
+          <w:szCs w:val="24"/>
+          <w:u w:val="none"/>
+        </w:rPr>
+      </w:r>
+    </w:p>
+    <w:p>
+      <w:pPr>
+        <w:pStyle w:val="Normal"/>
+        <w:bidi w:val="0"/>
+        <w:rPr>
+          <w:rFonts w:ascii="Consolas" w:hAnsi="Consolas"/>
+          <w:b w:val="false"/>
+          <w:bCs w:val="false"/>
+          <w:color w:val="auto"/>
+          <w:sz w:val="32"/>
+          <w:szCs w:val="24"/>
+          <w:u w:val="none"/>
+        </w:rPr>
+      </w:pPr>
+      <w:r>
+        <w:rPr>
+          <w:rFonts w:ascii="Consolas" w:hAnsi="Consolas"/>
+          <w:b w:val="false"/>
+          <w:bCs w:val="false"/>
+          <w:color w:val="auto"/>
+          <w:sz w:val="32"/>
+          <w:szCs w:val="24"/>
+          <w:u w:val="none"/>
+        </w:rPr>
+        <w:t>Bucles 3 While vs Do-While</w:t>
+      </w:r>
+    </w:p>
+    <w:p>
+      <w:pPr>
+        <w:pStyle w:val="Normal"/>
+        <w:bidi w:val="0"/>
+        <w:rPr>
+          <w:rFonts w:ascii="Consolas" w:hAnsi="Consolas"/>
+          <w:b w:val="false"/>
+          <w:bCs w:val="false"/>
+          <w:color w:val="auto"/>
+          <w:sz w:val="32"/>
+          <w:szCs w:val="24"/>
+          <w:u w:val="none"/>
+        </w:rPr>
+      </w:pPr>
+      <w:r>
+        <w:rPr>
+          <w:rFonts w:ascii="Consolas" w:hAnsi="Consolas"/>
+          <w:b w:val="false"/>
+          <w:bCs w:val="false"/>
+          <w:color w:val="auto"/>
+          <w:sz w:val="32"/>
+          <w:szCs w:val="24"/>
+          <w:u w:val="none"/>
+        </w:rPr>
+      </w:r>
+    </w:p>
+    <w:p>
+      <w:pPr>
+        <w:pStyle w:val="Normal"/>
+        <w:bidi w:val="0"/>
+        <w:rPr>
+          <w:rFonts w:ascii="Consolas" w:hAnsi="Consolas"/>
+          <w:b w:val="false"/>
+          <w:bCs w:val="false"/>
+          <w:color w:val="auto"/>
+          <w:sz w:val="32"/>
+          <w:szCs w:val="24"/>
+          <w:u w:val="none"/>
+        </w:rPr>
+      </w:pPr>
+      <w:r>
+        <w:rPr>
+          <w:rFonts w:ascii="Consolas" w:hAnsi="Consolas"/>
+          <w:b w:val="false"/>
+          <w:bCs w:val="false"/>
+          <w:color w:val="auto"/>
+          <w:sz w:val="32"/>
+          <w:szCs w:val="24"/>
+          <w:u w:val="none"/>
+        </w:rPr>
+        <w:t>Se utiliza el ejemplo anterior de pedirle al usuario un número aleatorio, para cambiar la estructura de un while a un do-While.</w:t>
+        <w:br/>
+      </w:r>
+    </w:p>
+    <w:p>
+      <w:pPr>
+        <w:pStyle w:val="Normal"/>
+        <w:bidi w:val="0"/>
+        <w:rPr>
+          <w:rFonts w:ascii="Consolas" w:hAnsi="Consolas"/>
+          <w:b w:val="false"/>
+          <w:bCs w:val="false"/>
+          <w:color w:val="auto"/>
+          <w:sz w:val="32"/>
+          <w:szCs w:val="24"/>
+          <w:u w:val="none"/>
+        </w:rPr>
+      </w:pPr>
+      <w:r>
+        <w:rPr>
+          <w:rFonts w:ascii="Consolas" w:hAnsi="Consolas"/>
+          <w:b w:val="false"/>
+          <w:bCs w:val="false"/>
+          <w:color w:val="auto"/>
+          <w:sz w:val="32"/>
+          <w:szCs w:val="24"/>
+          <w:u w:val="none"/>
+        </w:rPr>
+        <w:t>Se elaborara un programa que nos de el peso ideal para mujer y para hombre desde un JoptionPane para pedir, genero y altura solo con la letra M y H y si lo pide de otra forma, que te vuelva a pedir el dato.</w:t>
+      </w:r>
+    </w:p>
+    <w:p>
+      <w:pPr>
+        <w:pStyle w:val="Normal"/>
+        <w:bidi w:val="0"/>
+        <w:rPr>
+          <w:rFonts w:ascii="Consolas" w:hAnsi="Consolas"/>
+          <w:b w:val="false"/>
+          <w:bCs w:val="false"/>
+          <w:color w:val="auto"/>
+          <w:sz w:val="32"/>
+          <w:szCs w:val="24"/>
+          <w:u w:val="none"/>
+        </w:rPr>
+      </w:pPr>
+      <w:r>
+        <w:rPr>
+          <w:rFonts w:ascii="Consolas" w:hAnsi="Consolas"/>
+          <w:b w:val="false"/>
+          <w:bCs w:val="false"/>
+          <w:color w:val="auto"/>
+          <w:sz w:val="32"/>
+          <w:szCs w:val="24"/>
+          <w:u w:val="none"/>
+        </w:rPr>
+      </w:r>
+    </w:p>
+    <w:p>
+      <w:pPr>
+        <w:pStyle w:val="Normal"/>
+        <w:bidi w:val="0"/>
+        <w:rPr>
+          <w:rFonts w:ascii="Consolas" w:hAnsi="Consolas"/>
+          <w:b w:val="false"/>
+          <w:bCs w:val="false"/>
+          <w:color w:val="auto"/>
+          <w:sz w:val="32"/>
+          <w:szCs w:val="24"/>
+          <w:u w:val="none"/>
+        </w:rPr>
+      </w:pPr>
+      <w:r>
+        <w:rPr>
+          <w:rFonts w:ascii="Consolas" w:hAnsi="Consolas"/>
+          <w:b w:val="false"/>
+          <w:bCs w:val="false"/>
+          <w:color w:val="auto"/>
+          <w:sz w:val="32"/>
+          <w:szCs w:val="24"/>
+          <w:u w:val="none"/>
+        </w:rPr>
+        <w:t>Y el otro Joption para pedir la altura en cm sin repetirse.</w:t>
+      </w:r>
+    </w:p>
+    <w:p>
+      <w:pPr>
+        <w:pStyle w:val="Normal"/>
+        <w:bidi w:val="0"/>
+        <w:rPr>
+          <w:rFonts w:ascii="Consolas" w:hAnsi="Consolas"/>
+          <w:b w:val="false"/>
+          <w:bCs w:val="false"/>
+          <w:color w:val="auto"/>
+          <w:sz w:val="32"/>
+          <w:szCs w:val="24"/>
+          <w:u w:val="none"/>
+        </w:rPr>
+      </w:pPr>
+      <w:r>
+        <w:rPr>
+          <w:rFonts w:ascii="Consolas" w:hAnsi="Consolas"/>
+          <w:b w:val="false"/>
+          <w:bCs w:val="false"/>
+          <w:color w:val="auto"/>
+          <w:sz w:val="32"/>
+          <w:szCs w:val="24"/>
+          <w:u w:val="none"/>
+        </w:rPr>
       </w:r>
     </w:p>
     <w:sectPr>
@@ -8442,7 +8736,7 @@
   </w:style>
   <w:style w:type="paragraph" w:styleId="Heading1">
     <w:name w:val="heading 1"/>
-    <w:basedOn w:val="Ttulouser"/>
+    <w:basedOn w:val="Ttulo"/>
     <w:next w:val="BodyText"/>
     <w:qFormat/>
     <w:pPr>

</xml_diff>

<commit_message>
feat(vid12-bucle-for): added exercise for and update document poo
</commit_message>
<xml_diff>
--- a/Curso_POO_java.docx
+++ b/Curso_POO_java.docx
@@ -8656,6 +8656,1343 @@
           <w:u w:val="none"/>
         </w:rPr>
         <w:t>Y el otro Joption para pedir la altura en cm sin repetirse.</w:t>
+      </w:r>
+    </w:p>
+    <w:p>
+      <w:pPr>
+        <w:pStyle w:val="Normal"/>
+        <w:bidi w:val="0"/>
+        <w:rPr>
+          <w:rFonts w:ascii="Consolas" w:hAnsi="Consolas"/>
+          <w:b w:val="false"/>
+          <w:bCs w:val="false"/>
+          <w:color w:val="auto"/>
+          <w:sz w:val="32"/>
+          <w:szCs w:val="24"/>
+          <w:u w:val="none"/>
+        </w:rPr>
+      </w:pPr>
+      <w:r>
+        <w:rPr>
+          <w:rFonts w:ascii="Consolas" w:hAnsi="Consolas"/>
+          <w:b w:val="false"/>
+          <w:bCs w:val="false"/>
+          <w:color w:val="auto"/>
+          <w:sz w:val="32"/>
+          <w:szCs w:val="24"/>
+          <w:u w:val="none"/>
+        </w:rPr>
+      </w:r>
+    </w:p>
+    <w:p>
+      <w:pPr>
+        <w:pStyle w:val="Normal"/>
+        <w:bidi w:val="0"/>
+        <w:rPr>
+          <w:rFonts w:ascii="Consolas" w:hAnsi="Consolas"/>
+          <w:b w:val="false"/>
+          <w:bCs w:val="false"/>
+          <w:color w:val="auto"/>
+          <w:sz w:val="32"/>
+          <w:szCs w:val="24"/>
+          <w:u w:val="none"/>
+        </w:rPr>
+      </w:pPr>
+      <w:r>
+        <w:rPr>
+          <w:rFonts w:ascii="Consolas" w:hAnsi="Consolas"/>
+          <w:b w:val="false"/>
+          <w:bCs w:val="false"/>
+          <w:color w:val="auto"/>
+          <w:sz w:val="32"/>
+          <w:szCs w:val="24"/>
+          <w:u w:val="none"/>
+        </w:rPr>
+      </w:r>
+    </w:p>
+    <w:p>
+      <w:pPr>
+        <w:pStyle w:val="Normal"/>
+        <w:bidi w:val="0"/>
+        <w:rPr>
+          <w:rFonts w:ascii="Consolas" w:hAnsi="Consolas"/>
+          <w:b w:val="false"/>
+          <w:bCs w:val="false"/>
+          <w:color w:val="auto"/>
+          <w:sz w:val="32"/>
+          <w:szCs w:val="24"/>
+          <w:u w:val="none"/>
+        </w:rPr>
+      </w:pPr>
+      <w:r>
+        <w:rPr>
+          <w:rFonts w:ascii="Consolas" w:hAnsi="Consolas"/>
+          <w:b w:val="false"/>
+          <w:bCs w:val="false"/>
+          <w:color w:val="auto"/>
+          <w:sz w:val="32"/>
+          <w:szCs w:val="24"/>
+          <w:u w:val="none"/>
+        </w:rPr>
+      </w:r>
+    </w:p>
+    <w:p>
+      <w:pPr>
+        <w:pStyle w:val="Normal"/>
+        <w:bidi w:val="0"/>
+        <w:rPr>
+          <w:rFonts w:ascii="Consolas" w:hAnsi="Consolas"/>
+          <w:b w:val="false"/>
+          <w:bCs w:val="false"/>
+          <w:color w:val="auto"/>
+          <w:sz w:val="32"/>
+          <w:szCs w:val="24"/>
+          <w:u w:val="none"/>
+        </w:rPr>
+      </w:pPr>
+      <w:r>
+        <w:rPr>
+          <w:rFonts w:ascii="Consolas" w:hAnsi="Consolas"/>
+          <w:b w:val="false"/>
+          <w:bCs w:val="false"/>
+          <w:color w:val="auto"/>
+          <w:sz w:val="32"/>
+          <w:szCs w:val="24"/>
+          <w:u w:val="none"/>
+        </w:rPr>
+      </w:r>
+    </w:p>
+    <w:p>
+      <w:pPr>
+        <w:pStyle w:val="Normal"/>
+        <w:bidi w:val="0"/>
+        <w:rPr>
+          <w:rFonts w:ascii="Consolas" w:hAnsi="Consolas"/>
+          <w:b w:val="false"/>
+          <w:bCs w:val="false"/>
+          <w:color w:val="auto"/>
+          <w:sz w:val="32"/>
+          <w:szCs w:val="24"/>
+          <w:u w:val="none"/>
+        </w:rPr>
+      </w:pPr>
+      <w:r>
+        <w:rPr>
+          <w:rFonts w:ascii="Consolas" w:hAnsi="Consolas"/>
+          <w:b w:val="false"/>
+          <w:bCs w:val="false"/>
+          <w:color w:val="auto"/>
+          <w:sz w:val="32"/>
+          <w:szCs w:val="24"/>
+          <w:u w:val="none"/>
+        </w:rPr>
+      </w:r>
+    </w:p>
+    <w:p>
+      <w:pPr>
+        <w:pStyle w:val="Normal"/>
+        <w:bidi w:val="0"/>
+        <w:rPr>
+          <w:rFonts w:ascii="Consolas" w:hAnsi="Consolas"/>
+          <w:b w:val="false"/>
+          <w:bCs w:val="false"/>
+          <w:color w:val="auto"/>
+          <w:sz w:val="32"/>
+          <w:szCs w:val="24"/>
+          <w:u w:val="none"/>
+        </w:rPr>
+      </w:pPr>
+      <w:r>
+        <w:rPr>
+          <w:rFonts w:ascii="Consolas" w:hAnsi="Consolas"/>
+          <w:b w:val="false"/>
+          <w:bCs w:val="false"/>
+          <w:color w:val="auto"/>
+          <w:sz w:val="32"/>
+          <w:szCs w:val="24"/>
+          <w:u w:val="none"/>
+        </w:rPr>
+      </w:r>
+    </w:p>
+    <w:p>
+      <w:pPr>
+        <w:pStyle w:val="Normal"/>
+        <w:bidi w:val="0"/>
+        <w:rPr>
+          <w:rFonts w:ascii="Consolas" w:hAnsi="Consolas"/>
+          <w:b w:val="false"/>
+          <w:bCs w:val="false"/>
+          <w:color w:val="auto"/>
+          <w:sz w:val="32"/>
+          <w:szCs w:val="24"/>
+          <w:u w:val="none"/>
+        </w:rPr>
+      </w:pPr>
+      <w:r>
+        <w:rPr>
+          <w:rFonts w:ascii="Consolas" w:hAnsi="Consolas"/>
+          <w:b w:val="false"/>
+          <w:bCs w:val="false"/>
+          <w:color w:val="auto"/>
+          <w:sz w:val="32"/>
+          <w:szCs w:val="24"/>
+          <w:u w:val="none"/>
+        </w:rPr>
+      </w:r>
+    </w:p>
+    <w:p>
+      <w:pPr>
+        <w:pStyle w:val="Normal"/>
+        <w:bidi w:val="0"/>
+        <w:rPr>
+          <w:rFonts w:ascii="Consolas" w:hAnsi="Consolas"/>
+          <w:b w:val="false"/>
+          <w:bCs w:val="false"/>
+          <w:color w:val="auto"/>
+          <w:sz w:val="32"/>
+          <w:szCs w:val="24"/>
+          <w:u w:val="none"/>
+        </w:rPr>
+      </w:pPr>
+      <w:r>
+        <w:rPr>
+          <w:rFonts w:ascii="Consolas" w:hAnsi="Consolas"/>
+          <w:b w:val="false"/>
+          <w:bCs w:val="false"/>
+          <w:color w:val="auto"/>
+          <w:sz w:val="32"/>
+          <w:szCs w:val="24"/>
+          <w:u w:val="none"/>
+        </w:rPr>
+      </w:r>
+    </w:p>
+    <w:p>
+      <w:pPr>
+        <w:pStyle w:val="Normal"/>
+        <w:bidi w:val="0"/>
+        <w:rPr>
+          <w:rFonts w:ascii="Consolas" w:hAnsi="Consolas"/>
+          <w:b w:val="false"/>
+          <w:bCs w:val="false"/>
+          <w:color w:val="auto"/>
+          <w:sz w:val="32"/>
+          <w:szCs w:val="24"/>
+          <w:u w:val="none"/>
+        </w:rPr>
+      </w:pPr>
+      <w:r>
+        <w:rPr>
+          <w:rFonts w:ascii="Consolas" w:hAnsi="Consolas"/>
+          <w:b w:val="false"/>
+          <w:bCs w:val="false"/>
+          <w:color w:val="auto"/>
+          <w:sz w:val="32"/>
+          <w:szCs w:val="24"/>
+          <w:u w:val="none"/>
+        </w:rPr>
+      </w:r>
+    </w:p>
+    <w:p>
+      <w:pPr>
+        <w:pStyle w:val="Normal"/>
+        <w:bidi w:val="0"/>
+        <w:rPr>
+          <w:rFonts w:ascii="Consolas" w:hAnsi="Consolas"/>
+          <w:b w:val="false"/>
+          <w:bCs w:val="false"/>
+          <w:color w:val="auto"/>
+          <w:sz w:val="32"/>
+          <w:szCs w:val="24"/>
+          <w:u w:val="none"/>
+        </w:rPr>
+      </w:pPr>
+      <w:r>
+        <w:rPr>
+          <w:rFonts w:ascii="Consolas" w:hAnsi="Consolas"/>
+          <w:b w:val="false"/>
+          <w:bCs w:val="false"/>
+          <w:color w:val="auto"/>
+          <w:sz w:val="32"/>
+          <w:szCs w:val="24"/>
+          <w:u w:val="none"/>
+        </w:rPr>
+        <w:t xml:space="preserve">Video 21 33:00 min </w:t>
+        <w:br/>
+        <w:t>29-08-2025</w:t>
+      </w:r>
+    </w:p>
+    <w:p>
+      <w:pPr>
+        <w:pStyle w:val="Normal"/>
+        <w:bidi w:val="0"/>
+        <w:rPr>
+          <w:rFonts w:ascii="Consolas" w:hAnsi="Consolas"/>
+          <w:b w:val="false"/>
+          <w:bCs w:val="false"/>
+          <w:color w:val="auto"/>
+          <w:sz w:val="32"/>
+          <w:szCs w:val="24"/>
+          <w:u w:val="none"/>
+        </w:rPr>
+      </w:pPr>
+      <w:r>
+        <w:rPr>
+          <w:rFonts w:ascii="Consolas" w:hAnsi="Consolas"/>
+          <w:b w:val="false"/>
+          <w:bCs w:val="false"/>
+          <w:color w:val="auto"/>
+          <w:sz w:val="32"/>
+          <w:szCs w:val="24"/>
+          <w:u w:val="none"/>
+        </w:rPr>
+      </w:r>
+    </w:p>
+    <w:p>
+      <w:pPr>
+        <w:pStyle w:val="Normal"/>
+        <w:bidi w:val="0"/>
+        <w:rPr>
+          <w:rFonts w:ascii="Consolas" w:hAnsi="Consolas"/>
+          <w:b w:val="false"/>
+          <w:bCs w:val="false"/>
+          <w:color w:val="auto"/>
+          <w:sz w:val="32"/>
+          <w:szCs w:val="24"/>
+          <w:u w:val="none"/>
+        </w:rPr>
+      </w:pPr>
+      <w:r>
+        <w:rPr/>
+        <w:t>Bucles IV FOR:</w:t>
+      </w:r>
+    </w:p>
+    <w:p>
+      <w:pPr>
+        <w:pStyle w:val="Normal"/>
+        <w:bidi w:val="0"/>
+        <w:rPr>
+          <w:rFonts w:ascii="Consolas" w:hAnsi="Consolas"/>
+          <w:b w:val="false"/>
+          <w:bCs w:val="false"/>
+          <w:color w:val="auto"/>
+          <w:sz w:val="32"/>
+          <w:szCs w:val="24"/>
+          <w:u w:val="none"/>
+        </w:rPr>
+      </w:pPr>
+      <w:r>
+        <w:rPr>
+          <w:rFonts w:ascii="Consolas" w:hAnsi="Consolas"/>
+          <w:b w:val="false"/>
+          <w:bCs w:val="false"/>
+          <w:color w:val="auto"/>
+          <w:sz w:val="32"/>
+          <w:szCs w:val="24"/>
+          <w:u w:val="none"/>
+        </w:rPr>
+      </w:r>
+    </w:p>
+    <w:p>
+      <w:pPr>
+        <w:pStyle w:val="Normal"/>
+        <w:bidi w:val="0"/>
+        <w:rPr>
+          <w:rFonts w:ascii="Consolas" w:hAnsi="Consolas"/>
+          <w:b w:val="false"/>
+          <w:bCs w:val="false"/>
+          <w:color w:val="auto"/>
+          <w:sz w:val="32"/>
+          <w:szCs w:val="24"/>
+          <w:u w:val="none"/>
+        </w:rPr>
+      </w:pPr>
+      <w:r>
+        <w:rPr/>
+        <w:t>El bucle for se puede ejecutar las veces que sea necesario, y lo puedes repetir definida o indefinidamente, se utiliza para recorrer, caracteres, cadenas, listas, arreglos, matrices, valores de bases de datos al igual que el while, recorrer colecciones, etc.</w:t>
+        <w:br/>
+      </w:r>
+    </w:p>
+    <w:p>
+      <w:pPr>
+        <w:pStyle w:val="Normal"/>
+        <w:bidi w:val="0"/>
+        <w:rPr>
+          <w:rFonts w:ascii="Consolas" w:hAnsi="Consolas"/>
+          <w:b w:val="false"/>
+          <w:bCs w:val="false"/>
+          <w:color w:val="auto"/>
+          <w:sz w:val="32"/>
+          <w:szCs w:val="24"/>
+          <w:u w:val="none"/>
+        </w:rPr>
+      </w:pPr>
+      <w:r>
+        <w:rPr/>
+        <w:t>Sintaxis:</w:t>
+        <w:tab/>
+      </w:r>
+    </w:p>
+    <w:p>
+      <w:pPr>
+        <w:pStyle w:val="Normal"/>
+        <w:bidi w:val="0"/>
+        <w:rPr>
+          <w:rFonts w:ascii="Consolas" w:hAnsi="Consolas"/>
+          <w:b w:val="false"/>
+          <w:bCs w:val="false"/>
+          <w:color w:val="auto"/>
+          <w:sz w:val="32"/>
+          <w:szCs w:val="24"/>
+          <w:u w:val="none"/>
+        </w:rPr>
+      </w:pPr>
+      <w:r>
+        <w:rPr>
+          <w:rFonts w:ascii="Consolas" w:hAnsi="Consolas"/>
+          <w:b w:val="false"/>
+          <w:bCs w:val="false"/>
+          <w:color w:val="auto"/>
+          <w:sz w:val="32"/>
+          <w:szCs w:val="24"/>
+          <w:u w:val="none"/>
+        </w:rPr>
+      </w:r>
+    </w:p>
+    <w:p>
+      <w:pPr>
+        <w:pStyle w:val="Normal"/>
+        <w:bidi w:val="0"/>
+        <w:rPr>
+          <w:rFonts w:ascii="Consolas" w:hAnsi="Consolas"/>
+          <w:b w:val="false"/>
+          <w:bCs w:val="false"/>
+          <w:color w:val="auto"/>
+          <w:sz w:val="32"/>
+          <w:szCs w:val="24"/>
+          <w:u w:val="none"/>
+        </w:rPr>
+      </w:pPr>
+      <w:r>
+        <w:rPr/>
+        <w:tab/>
+        <w:t>- for (inicio bucle; condición; contador bucle){</w:t>
+      </w:r>
+    </w:p>
+    <w:p>
+      <w:pPr>
+        <w:pStyle w:val="Normal"/>
+        <w:bidi w:val="0"/>
+        <w:rPr>
+          <w:rFonts w:ascii="Consolas" w:hAnsi="Consolas"/>
+          <w:b w:val="false"/>
+          <w:bCs w:val="false"/>
+          <w:color w:val="auto"/>
+          <w:sz w:val="32"/>
+          <w:szCs w:val="24"/>
+          <w:u w:val="none"/>
+        </w:rPr>
+      </w:pPr>
+      <w:r>
+        <w:rPr/>
+        <w:tab/>
+        <w:tab/>
+        <w:t>Linea 1</w:t>
+      </w:r>
+    </w:p>
+    <w:p>
+      <w:pPr>
+        <w:pStyle w:val="Normal"/>
+        <w:bidi w:val="0"/>
+        <w:rPr>
+          <w:rFonts w:ascii="Consolas" w:hAnsi="Consolas"/>
+          <w:b w:val="false"/>
+          <w:bCs w:val="false"/>
+          <w:color w:val="auto"/>
+          <w:sz w:val="32"/>
+          <w:szCs w:val="24"/>
+          <w:u w:val="none"/>
+        </w:rPr>
+      </w:pPr>
+      <w:r>
+        <w:rPr/>
+        <w:tab/>
+        <w:tab/>
+        <w:t>Linea 2</w:t>
+      </w:r>
+    </w:p>
+    <w:p>
+      <w:pPr>
+        <w:pStyle w:val="Normal"/>
+        <w:bidi w:val="0"/>
+        <w:rPr>
+          <w:rFonts w:ascii="Consolas" w:hAnsi="Consolas"/>
+          <w:b w:val="false"/>
+          <w:bCs w:val="false"/>
+          <w:color w:val="auto"/>
+          <w:sz w:val="32"/>
+          <w:szCs w:val="24"/>
+          <w:u w:val="none"/>
+        </w:rPr>
+      </w:pPr>
+      <w:r>
+        <w:rPr/>
+        <w:tab/>
+        <w:tab/>
+        <w:t>Linea 3</w:t>
+      </w:r>
+    </w:p>
+    <w:p>
+      <w:pPr>
+        <w:pStyle w:val="Normal"/>
+        <w:bidi w:val="0"/>
+        <w:rPr>
+          <w:rFonts w:ascii="Consolas" w:hAnsi="Consolas"/>
+          <w:b w:val="false"/>
+          <w:bCs w:val="false"/>
+          <w:color w:val="auto"/>
+          <w:sz w:val="32"/>
+          <w:szCs w:val="24"/>
+          <w:u w:val="none"/>
+        </w:rPr>
+      </w:pPr>
+      <w:r>
+        <w:rPr/>
+        <w:tab/>
+        <w:tab/>
+        <w:t>Linea 4</w:t>
+      </w:r>
+    </w:p>
+    <w:p>
+      <w:pPr>
+        <w:pStyle w:val="Normal"/>
+        <w:bidi w:val="0"/>
+        <w:rPr>
+          <w:rFonts w:ascii="Consolas" w:hAnsi="Consolas"/>
+          <w:b w:val="false"/>
+          <w:bCs w:val="false"/>
+          <w:color w:val="auto"/>
+          <w:sz w:val="32"/>
+          <w:szCs w:val="24"/>
+          <w:u w:val="none"/>
+        </w:rPr>
+      </w:pPr>
+      <w:r>
+        <w:rPr/>
+        <w:tab/>
+        <w:t>}</w:t>
+      </w:r>
+    </w:p>
+    <w:p>
+      <w:pPr>
+        <w:pStyle w:val="Normal"/>
+        <w:bidi w:val="0"/>
+        <w:rPr>
+          <w:rFonts w:ascii="Consolas" w:hAnsi="Consolas"/>
+          <w:b w:val="false"/>
+          <w:bCs w:val="false"/>
+          <w:color w:val="auto"/>
+          <w:sz w:val="32"/>
+          <w:szCs w:val="24"/>
+          <w:u w:val="none"/>
+        </w:rPr>
+      </w:pPr>
+      <w:r>
+        <w:rPr>
+          <w:rFonts w:ascii="Consolas" w:hAnsi="Consolas"/>
+          <w:b w:val="false"/>
+          <w:bCs w:val="false"/>
+          <w:color w:val="auto"/>
+          <w:sz w:val="32"/>
+          <w:szCs w:val="24"/>
+          <w:u w:val="none"/>
+        </w:rPr>
+      </w:r>
+    </w:p>
+    <w:p>
+      <w:pPr>
+        <w:pStyle w:val="Normal"/>
+        <w:ind w:hanging="0"/>
+        <w:jc w:val="left"/>
+        <w:rPr>
+          <w:rFonts w:ascii="Consolas" w:hAnsi="Consolas"/>
+          <w:sz w:val="20"/>
+        </w:rPr>
+      </w:pPr>
+      <w:r>
+        <w:rPr>
+          <w:rFonts w:ascii="Consolas" w:hAnsi="Consolas"/>
+          <w:color w:val="CC6C1D"/>
+          <w:sz w:val="20"/>
+        </w:rPr>
+      </w:r>
+    </w:p>
+    <w:p>
+      <w:pPr>
+        <w:pStyle w:val="Normal"/>
+        <w:ind w:hanging="0"/>
+        <w:jc w:val="left"/>
+        <w:rPr>
+          <w:rFonts w:ascii="Consolas" w:hAnsi="Consolas"/>
+          <w:sz w:val="20"/>
+        </w:rPr>
+      </w:pPr>
+      <w:r>
+        <w:rPr>
+          <w:rFonts w:ascii="Consolas" w:hAnsi="Consolas"/>
+          <w:color w:val="808080"/>
+          <w:sz w:val="20"/>
+        </w:rPr>
+        <w:t>for(</w:t>
+      </w:r>
+      <w:r>
+        <w:rPr>
+          <w:rFonts w:ascii="Consolas" w:hAnsi="Consolas"/>
+          <w:color w:val="808080"/>
+          <w:sz w:val="20"/>
+          <w:u w:val="single"/>
+        </w:rPr>
+        <w:t>int</w:t>
+      </w:r>
+      <w:r>
+        <w:rPr>
+          <w:rFonts w:ascii="Consolas" w:hAnsi="Consolas"/>
+          <w:color w:val="808080"/>
+          <w:sz w:val="20"/>
+        </w:rPr>
+        <w:t xml:space="preserve"> i = 25; i&lt;35; i++) {</w:t>
+      </w:r>
+    </w:p>
+    <w:p>
+      <w:pPr>
+        <w:pStyle w:val="Normal"/>
+        <w:ind w:hanging="0"/>
+        <w:jc w:val="left"/>
+        <w:rPr>
+          <w:rFonts w:ascii="Consolas" w:hAnsi="Consolas"/>
+          <w:sz w:val="20"/>
+        </w:rPr>
+      </w:pPr>
+      <w:r>
+        <w:rPr>
+          <w:rFonts w:ascii="Consolas" w:hAnsi="Consolas"/>
+          <w:color w:val="808080"/>
+          <w:sz w:val="20"/>
+        </w:rPr>
+        <w:t>//</w:t>
+        <w:tab/>
+        <w:tab/>
+        <w:tab/>
+      </w:r>
+    </w:p>
+    <w:p>
+      <w:pPr>
+        <w:pStyle w:val="Normal"/>
+        <w:ind w:hanging="0"/>
+        <w:jc w:val="left"/>
+        <w:rPr>
+          <w:rFonts w:ascii="Consolas" w:hAnsi="Consolas"/>
+          <w:sz w:val="20"/>
+        </w:rPr>
+      </w:pPr>
+      <w:r>
+        <w:rPr>
+          <w:rFonts w:ascii="Consolas" w:hAnsi="Consolas"/>
+          <w:color w:val="808080"/>
+          <w:sz w:val="20"/>
+        </w:rPr>
+        <w:t>//</w:t>
+        <w:tab/>
+        <w:tab/>
+        <w:tab/>
+        <w:t>System.out.println("</w:t>
+      </w:r>
+      <w:r>
+        <w:rPr>
+          <w:rFonts w:ascii="Consolas" w:hAnsi="Consolas"/>
+          <w:color w:val="808080"/>
+          <w:sz w:val="20"/>
+          <w:u w:val="single"/>
+        </w:rPr>
+        <w:t>Leonardo</w:t>
+      </w:r>
+      <w:r>
+        <w:rPr>
+          <w:rFonts w:ascii="Consolas" w:hAnsi="Consolas"/>
+          <w:color w:val="808080"/>
+          <w:sz w:val="20"/>
+        </w:rPr>
+        <w:t xml:space="preserve"> " + i + " </w:t>
+      </w:r>
+      <w:r>
+        <w:rPr>
+          <w:rFonts w:ascii="Consolas" w:hAnsi="Consolas"/>
+          <w:color w:val="808080"/>
+          <w:sz w:val="20"/>
+          <w:u w:val="single"/>
+        </w:rPr>
+        <w:t>numero</w:t>
+      </w:r>
+      <w:r>
+        <w:rPr>
+          <w:rFonts w:ascii="Consolas" w:hAnsi="Consolas"/>
+          <w:color w:val="808080"/>
+          <w:sz w:val="20"/>
+        </w:rPr>
+        <w:t xml:space="preserve"> </w:t>
+      </w:r>
+      <w:r>
+        <w:rPr>
+          <w:rFonts w:ascii="Consolas" w:hAnsi="Consolas"/>
+          <w:color w:val="808080"/>
+          <w:sz w:val="20"/>
+          <w:u w:val="single"/>
+        </w:rPr>
+        <w:t>de</w:t>
+      </w:r>
+      <w:r>
+        <w:rPr>
+          <w:rFonts w:ascii="Consolas" w:hAnsi="Consolas"/>
+          <w:color w:val="808080"/>
+          <w:sz w:val="20"/>
+        </w:rPr>
+        <w:t xml:space="preserve"> </w:t>
+      </w:r>
+      <w:r>
+        <w:rPr>
+          <w:rFonts w:ascii="Consolas" w:hAnsi="Consolas"/>
+          <w:color w:val="808080"/>
+          <w:sz w:val="20"/>
+          <w:u w:val="single"/>
+        </w:rPr>
+        <w:t>veces</w:t>
+      </w:r>
+      <w:r>
+        <w:rPr>
+          <w:rFonts w:ascii="Consolas" w:hAnsi="Consolas"/>
+          <w:color w:val="808080"/>
+          <w:sz w:val="20"/>
+        </w:rPr>
+        <w:t xml:space="preserve"> </w:t>
+      </w:r>
+      <w:r>
+        <w:rPr>
+          <w:rFonts w:ascii="Consolas" w:hAnsi="Consolas"/>
+          <w:color w:val="808080"/>
+          <w:sz w:val="20"/>
+          <w:u w:val="single"/>
+        </w:rPr>
+        <w:t>impresas</w:t>
+      </w:r>
+      <w:r>
+        <w:rPr>
+          <w:rFonts w:ascii="Consolas" w:hAnsi="Consolas"/>
+          <w:color w:val="808080"/>
+          <w:sz w:val="20"/>
+        </w:rPr>
+        <w:t>");</w:t>
+      </w:r>
+    </w:p>
+    <w:p>
+      <w:pPr>
+        <w:pStyle w:val="Normal"/>
+        <w:ind w:hanging="0"/>
+        <w:jc w:val="left"/>
+        <w:rPr>
+          <w:rFonts w:ascii="Consolas" w:hAnsi="Consolas"/>
+          <w:sz w:val="20"/>
+        </w:rPr>
+      </w:pPr>
+      <w:r>
+        <w:rPr>
+          <w:rFonts w:ascii="Consolas" w:hAnsi="Consolas"/>
+          <w:color w:val="808080"/>
+          <w:sz w:val="20"/>
+        </w:rPr>
+        <w:t>//</w:t>
+        <w:tab/>
+        <w:tab/>
+        <w:tab/>
+        <w:t xml:space="preserve">// el </w:t>
+      </w:r>
+      <w:r>
+        <w:rPr>
+          <w:rFonts w:ascii="Consolas" w:hAnsi="Consolas"/>
+          <w:color w:val="808080"/>
+          <w:sz w:val="20"/>
+          <w:u w:val="single"/>
+        </w:rPr>
+        <w:t>contador</w:t>
+      </w:r>
+      <w:r>
+        <w:rPr>
+          <w:rFonts w:ascii="Consolas" w:hAnsi="Consolas"/>
+          <w:color w:val="808080"/>
+          <w:sz w:val="20"/>
+        </w:rPr>
+        <w:t xml:space="preserve"> i </w:t>
+      </w:r>
+      <w:r>
+        <w:rPr>
+          <w:rFonts w:ascii="Consolas" w:hAnsi="Consolas"/>
+          <w:color w:val="808080"/>
+          <w:sz w:val="20"/>
+          <w:u w:val="single"/>
+        </w:rPr>
+        <w:t>nos</w:t>
+      </w:r>
+      <w:r>
+        <w:rPr>
+          <w:rFonts w:ascii="Consolas" w:hAnsi="Consolas"/>
+          <w:color w:val="808080"/>
+          <w:sz w:val="20"/>
+        </w:rPr>
+        <w:t xml:space="preserve"> </w:t>
+      </w:r>
+      <w:r>
+        <w:rPr>
+          <w:rFonts w:ascii="Consolas" w:hAnsi="Consolas"/>
+          <w:color w:val="808080"/>
+          <w:sz w:val="20"/>
+          <w:u w:val="single"/>
+        </w:rPr>
+        <w:t>da</w:t>
+      </w:r>
+      <w:r>
+        <w:rPr>
+          <w:rFonts w:ascii="Consolas" w:hAnsi="Consolas"/>
+          <w:color w:val="808080"/>
+          <w:sz w:val="20"/>
+        </w:rPr>
+        <w:t xml:space="preserve"> el </w:t>
+      </w:r>
+      <w:r>
+        <w:rPr>
+          <w:rFonts w:ascii="Consolas" w:hAnsi="Consolas"/>
+          <w:color w:val="808080"/>
+          <w:sz w:val="20"/>
+          <w:u w:val="single"/>
+        </w:rPr>
+        <w:t>número</w:t>
+      </w:r>
+      <w:r>
+        <w:rPr>
+          <w:rFonts w:ascii="Consolas" w:hAnsi="Consolas"/>
+          <w:color w:val="808080"/>
+          <w:sz w:val="20"/>
+        </w:rPr>
+        <w:t xml:space="preserve"> </w:t>
+      </w:r>
+      <w:r>
+        <w:rPr>
+          <w:rFonts w:ascii="Consolas" w:hAnsi="Consolas"/>
+          <w:color w:val="808080"/>
+          <w:sz w:val="20"/>
+          <w:u w:val="single"/>
+        </w:rPr>
+        <w:t>de</w:t>
+      </w:r>
+      <w:r>
+        <w:rPr>
+          <w:rFonts w:ascii="Consolas" w:hAnsi="Consolas"/>
+          <w:color w:val="808080"/>
+          <w:sz w:val="20"/>
+        </w:rPr>
+        <w:t xml:space="preserve"> </w:t>
+      </w:r>
+      <w:r>
+        <w:rPr>
+          <w:rFonts w:ascii="Consolas" w:hAnsi="Consolas"/>
+          <w:color w:val="808080"/>
+          <w:sz w:val="20"/>
+          <w:u w:val="single"/>
+        </w:rPr>
+        <w:t>veces</w:t>
+      </w:r>
+      <w:r>
+        <w:rPr>
+          <w:rFonts w:ascii="Consolas" w:hAnsi="Consolas"/>
+          <w:color w:val="808080"/>
+          <w:sz w:val="20"/>
+        </w:rPr>
+        <w:t xml:space="preserve"> </w:t>
+      </w:r>
+      <w:r>
+        <w:rPr>
+          <w:rFonts w:ascii="Consolas" w:hAnsi="Consolas"/>
+          <w:color w:val="808080"/>
+          <w:sz w:val="20"/>
+          <w:u w:val="single"/>
+        </w:rPr>
+        <w:t>que</w:t>
+      </w:r>
+      <w:r>
+        <w:rPr>
+          <w:rFonts w:ascii="Consolas" w:hAnsi="Consolas"/>
+          <w:color w:val="808080"/>
+          <w:sz w:val="20"/>
+        </w:rPr>
+        <w:t xml:space="preserve"> </w:t>
+      </w:r>
+      <w:r>
+        <w:rPr>
+          <w:rFonts w:ascii="Consolas" w:hAnsi="Consolas"/>
+          <w:color w:val="808080"/>
+          <w:sz w:val="20"/>
+          <w:u w:val="single"/>
+        </w:rPr>
+        <w:t>imprimimos</w:t>
+      </w:r>
+      <w:r>
+        <w:rPr>
+          <w:rFonts w:ascii="Consolas" w:hAnsi="Consolas"/>
+          <w:color w:val="808080"/>
+          <w:sz w:val="20"/>
+        </w:rPr>
+        <w:t xml:space="preserve"> el valor </w:t>
+      </w:r>
+      <w:r>
+        <w:rPr>
+          <w:rFonts w:ascii="Consolas" w:hAnsi="Consolas"/>
+          <w:color w:val="808080"/>
+          <w:sz w:val="20"/>
+          <w:u w:val="single"/>
+        </w:rPr>
+        <w:t>en</w:t>
+      </w:r>
+      <w:r>
+        <w:rPr>
+          <w:rFonts w:ascii="Consolas" w:hAnsi="Consolas"/>
+          <w:color w:val="808080"/>
+          <w:sz w:val="20"/>
+        </w:rPr>
+        <w:t xml:space="preserve"> </w:t>
+      </w:r>
+      <w:r>
+        <w:rPr>
+          <w:rFonts w:ascii="Consolas" w:hAnsi="Consolas"/>
+          <w:color w:val="808080"/>
+          <w:sz w:val="20"/>
+          <w:u w:val="single"/>
+        </w:rPr>
+        <w:t>la</w:t>
+      </w:r>
+      <w:r>
+        <w:rPr>
+          <w:rFonts w:ascii="Consolas" w:hAnsi="Consolas"/>
+          <w:color w:val="808080"/>
+          <w:sz w:val="20"/>
+        </w:rPr>
+        <w:t xml:space="preserve"> </w:t>
+      </w:r>
+      <w:r>
+        <w:rPr>
+          <w:rFonts w:ascii="Consolas" w:hAnsi="Consolas"/>
+          <w:color w:val="808080"/>
+          <w:sz w:val="20"/>
+          <w:u w:val="single"/>
+        </w:rPr>
+        <w:t>consola</w:t>
+      </w:r>
+      <w:r>
+        <w:rPr>
+          <w:rFonts w:ascii="Consolas" w:hAnsi="Consolas"/>
+          <w:color w:val="808080"/>
+          <w:sz w:val="20"/>
+        </w:rPr>
+        <w:t>.</w:t>
+      </w:r>
+    </w:p>
+    <w:p>
+      <w:pPr>
+        <w:pStyle w:val="Normal"/>
+        <w:ind w:hanging="0"/>
+        <w:jc w:val="left"/>
+        <w:rPr>
+          <w:rFonts w:ascii="Consolas" w:hAnsi="Consolas"/>
+          <w:sz w:val="20"/>
+        </w:rPr>
+      </w:pPr>
+      <w:r>
+        <w:rPr>
+          <w:rFonts w:ascii="Consolas" w:hAnsi="Consolas"/>
+          <w:color w:val="808080"/>
+          <w:sz w:val="20"/>
+        </w:rPr>
+        <w:t>//</w:t>
+        <w:tab/>
+        <w:tab/>
+        <w:tab/>
+      </w:r>
+    </w:p>
+    <w:p>
+      <w:pPr>
+        <w:pStyle w:val="Normal"/>
+        <w:ind w:hanging="0"/>
+        <w:jc w:val="left"/>
+        <w:rPr>
+          <w:rFonts w:ascii="Consolas" w:hAnsi="Consolas"/>
+          <w:sz w:val="20"/>
+        </w:rPr>
+      </w:pPr>
+      <w:r>
+        <w:rPr>
+          <w:rFonts w:ascii="Consolas" w:hAnsi="Consolas"/>
+          <w:color w:val="808080"/>
+          <w:sz w:val="20"/>
+        </w:rPr>
+        <w:t>//</w:t>
+        <w:tab/>
+        <w:tab/>
+        <w:t>}</w:t>
+      </w:r>
+    </w:p>
+    <w:p>
+      <w:pPr>
+        <w:pStyle w:val="Normal"/>
+        <w:ind w:hanging="0"/>
+        <w:jc w:val="left"/>
+        <w:rPr>
+          <w:rFonts w:ascii="Consolas" w:hAnsi="Consolas"/>
+          <w:sz w:val="20"/>
+        </w:rPr>
+      </w:pPr>
+      <w:r>
+        <w:rPr>
+          <w:rFonts w:ascii="Consolas" w:hAnsi="Consolas"/>
+          <w:sz w:val="20"/>
+        </w:rPr>
+      </w:r>
+    </w:p>
+    <w:p>
+      <w:pPr>
+        <w:pStyle w:val="Normal"/>
+        <w:ind w:hanging="0"/>
+        <w:jc w:val="left"/>
+        <w:rPr>
+          <w:rFonts w:ascii="Consolas" w:hAnsi="Consolas"/>
+          <w:sz w:val="20"/>
+        </w:rPr>
+      </w:pPr>
+      <w:r>
+        <w:rPr>
+          <w:rFonts w:ascii="Consolas" w:hAnsi="Consolas"/>
+          <w:color w:val="D9E8F7"/>
+          <w:sz w:val="20"/>
+        </w:rPr>
+        <w:tab/>
+        <w:tab/>
+      </w:r>
+    </w:p>
+    <w:p>
+      <w:pPr>
+        <w:pStyle w:val="Normal"/>
+        <w:ind w:hanging="0"/>
+        <w:jc w:val="left"/>
+        <w:rPr>
+          <w:rFonts w:ascii="Consolas" w:hAnsi="Consolas"/>
+          <w:sz w:val="20"/>
+        </w:rPr>
+      </w:pPr>
+      <w:r>
+        <w:rPr>
+          <w:rFonts w:ascii="Consolas" w:hAnsi="Consolas"/>
+          <w:color w:val="808080"/>
+          <w:sz w:val="20"/>
+        </w:rPr>
+        <w:t>//</w:t>
+        <w:tab/>
+        <w:tab/>
+        <w:t>System.out.println("</w:t>
+      </w:r>
+      <w:r>
+        <w:rPr>
+          <w:rFonts w:ascii="Consolas" w:hAnsi="Consolas"/>
+          <w:color w:val="808080"/>
+          <w:sz w:val="20"/>
+          <w:u w:val="single"/>
+        </w:rPr>
+        <w:t>Leonardo</w:t>
+      </w:r>
+      <w:r>
+        <w:rPr>
+          <w:rFonts w:ascii="Consolas" w:hAnsi="Consolas"/>
+          <w:color w:val="808080"/>
+          <w:sz w:val="20"/>
+        </w:rPr>
+        <w:t>");</w:t>
+      </w:r>
+    </w:p>
+    <w:p>
+      <w:pPr>
+        <w:pStyle w:val="Normal"/>
+        <w:ind w:hanging="0"/>
+        <w:jc w:val="left"/>
+        <w:rPr>
+          <w:rFonts w:ascii="Consolas" w:hAnsi="Consolas"/>
+          <w:sz w:val="20"/>
+        </w:rPr>
+      </w:pPr>
+      <w:r>
+        <w:rPr>
+          <w:rFonts w:ascii="Consolas" w:hAnsi="Consolas"/>
+          <w:color w:val="808080"/>
+          <w:sz w:val="20"/>
+        </w:rPr>
+        <w:t>//</w:t>
+        <w:tab/>
+        <w:tab/>
+        <w:t>System.out.println("</w:t>
+      </w:r>
+      <w:r>
+        <w:rPr>
+          <w:rFonts w:ascii="Consolas" w:hAnsi="Consolas"/>
+          <w:color w:val="808080"/>
+          <w:sz w:val="20"/>
+          <w:u w:val="single"/>
+        </w:rPr>
+        <w:t>Leonardo</w:t>
+      </w:r>
+      <w:r>
+        <w:rPr>
+          <w:rFonts w:ascii="Consolas" w:hAnsi="Consolas"/>
+          <w:color w:val="808080"/>
+          <w:sz w:val="20"/>
+        </w:rPr>
+        <w:t>");</w:t>
+      </w:r>
+    </w:p>
+    <w:p>
+      <w:pPr>
+        <w:pStyle w:val="Normal"/>
+        <w:ind w:hanging="0"/>
+        <w:jc w:val="left"/>
+        <w:rPr>
+          <w:rFonts w:ascii="Consolas" w:hAnsi="Consolas"/>
+          <w:sz w:val="20"/>
+        </w:rPr>
+      </w:pPr>
+      <w:r>
+        <w:rPr>
+          <w:rFonts w:ascii="Consolas" w:hAnsi="Consolas"/>
+          <w:color w:val="808080"/>
+          <w:sz w:val="20"/>
+        </w:rPr>
+        <w:t>//</w:t>
+        <w:tab/>
+        <w:tab/>
+        <w:t>System.out.println("</w:t>
+      </w:r>
+      <w:r>
+        <w:rPr>
+          <w:rFonts w:ascii="Consolas" w:hAnsi="Consolas"/>
+          <w:color w:val="808080"/>
+          <w:sz w:val="20"/>
+          <w:u w:val="single"/>
+        </w:rPr>
+        <w:t>Leonardo</w:t>
+      </w:r>
+      <w:r>
+        <w:rPr>
+          <w:rFonts w:ascii="Consolas" w:hAnsi="Consolas"/>
+          <w:color w:val="808080"/>
+          <w:sz w:val="20"/>
+        </w:rPr>
+        <w:t>");</w:t>
+      </w:r>
+    </w:p>
+    <w:p>
+      <w:pPr>
+        <w:pStyle w:val="Normal"/>
+        <w:ind w:hanging="0"/>
+        <w:jc w:val="left"/>
+        <w:rPr>
+          <w:rFonts w:ascii="Consolas" w:hAnsi="Consolas"/>
+          <w:sz w:val="20"/>
+        </w:rPr>
+      </w:pPr>
+      <w:r>
+        <w:rPr>
+          <w:rFonts w:ascii="Consolas" w:hAnsi="Consolas"/>
+          <w:color w:val="808080"/>
+          <w:sz w:val="20"/>
+        </w:rPr>
+        <w:t>//</w:t>
+        <w:tab/>
+        <w:tab/>
+        <w:t>System.out.println("</w:t>
+      </w:r>
+      <w:r>
+        <w:rPr>
+          <w:rFonts w:ascii="Consolas" w:hAnsi="Consolas"/>
+          <w:color w:val="808080"/>
+          <w:sz w:val="20"/>
+          <w:u w:val="single"/>
+        </w:rPr>
+        <w:t>Leonardo</w:t>
+      </w:r>
+      <w:r>
+        <w:rPr>
+          <w:rFonts w:ascii="Consolas" w:hAnsi="Consolas"/>
+          <w:color w:val="808080"/>
+          <w:sz w:val="20"/>
+        </w:rPr>
+        <w:t>");</w:t>
+      </w:r>
+    </w:p>
+    <w:p>
+      <w:pPr>
+        <w:pStyle w:val="Normal"/>
+        <w:ind w:hanging="0"/>
+        <w:jc w:val="left"/>
+        <w:rPr>
+          <w:rFonts w:ascii="Consolas" w:hAnsi="Consolas"/>
+          <w:sz w:val="20"/>
+        </w:rPr>
+      </w:pPr>
+      <w:r>
+        <w:rPr>
+          <w:rFonts w:ascii="Consolas" w:hAnsi="Consolas"/>
+          <w:color w:val="808080"/>
+          <w:sz w:val="20"/>
+        </w:rPr>
+        <w:t>//</w:t>
+        <w:tab/>
+        <w:tab/>
+        <w:t>System.out.println("</w:t>
+      </w:r>
+      <w:r>
+        <w:rPr>
+          <w:rFonts w:ascii="Consolas" w:hAnsi="Consolas"/>
+          <w:color w:val="808080"/>
+          <w:sz w:val="20"/>
+          <w:u w:val="single"/>
+        </w:rPr>
+        <w:t>Leonardo</w:t>
+      </w:r>
+      <w:r>
+        <w:rPr>
+          <w:rFonts w:ascii="Consolas" w:hAnsi="Consolas"/>
+          <w:color w:val="808080"/>
+          <w:sz w:val="20"/>
+        </w:rPr>
+        <w:t>");</w:t>
+      </w:r>
+    </w:p>
+    <w:p>
+      <w:pPr>
+        <w:pStyle w:val="Normal"/>
+        <w:ind w:hanging="0"/>
+        <w:jc w:val="left"/>
+        <w:rPr>
+          <w:rFonts w:ascii="Consolas" w:hAnsi="Consolas"/>
+          <w:sz w:val="20"/>
+        </w:rPr>
+      </w:pPr>
+      <w:r>
+        <w:rPr>
+          <w:rFonts w:ascii="Consolas" w:hAnsi="Consolas"/>
+          <w:color w:val="808080"/>
+          <w:sz w:val="20"/>
+        </w:rPr>
+        <w:t>//</w:t>
+        <w:tab/>
+        <w:tab/>
+        <w:t>System.out.println("</w:t>
+      </w:r>
+      <w:r>
+        <w:rPr>
+          <w:rFonts w:ascii="Consolas" w:hAnsi="Consolas"/>
+          <w:color w:val="808080"/>
+          <w:sz w:val="20"/>
+          <w:u w:val="single"/>
+        </w:rPr>
+        <w:t>Leonardo</w:t>
+      </w:r>
+      <w:r>
+        <w:rPr>
+          <w:rFonts w:ascii="Consolas" w:hAnsi="Consolas"/>
+          <w:color w:val="808080"/>
+          <w:sz w:val="20"/>
+        </w:rPr>
+        <w:t>");</w:t>
+      </w:r>
+    </w:p>
+    <w:p>
+      <w:pPr>
+        <w:pStyle w:val="Normal"/>
+        <w:ind w:hanging="0"/>
+        <w:jc w:val="left"/>
+        <w:rPr>
+          <w:rFonts w:ascii="Consolas" w:hAnsi="Consolas"/>
+          <w:sz w:val="20"/>
+        </w:rPr>
+      </w:pPr>
+      <w:r>
+        <w:rPr>
+          <w:rFonts w:ascii="Consolas" w:hAnsi="Consolas"/>
+          <w:color w:val="808080"/>
+          <w:sz w:val="20"/>
+        </w:rPr>
+        <w:t>//</w:t>
+        <w:tab/>
+        <w:tab/>
+        <w:t>System.out.println("</w:t>
+      </w:r>
+      <w:r>
+        <w:rPr>
+          <w:rFonts w:ascii="Consolas" w:hAnsi="Consolas"/>
+          <w:color w:val="808080"/>
+          <w:sz w:val="20"/>
+          <w:u w:val="single"/>
+        </w:rPr>
+        <w:t>Leonardo</w:t>
+      </w:r>
+      <w:r>
+        <w:rPr>
+          <w:rFonts w:ascii="Consolas" w:hAnsi="Consolas"/>
+          <w:color w:val="808080"/>
+          <w:sz w:val="20"/>
+        </w:rPr>
+        <w:t>");</w:t>
+      </w:r>
+    </w:p>
+    <w:p>
+      <w:pPr>
+        <w:pStyle w:val="Normal"/>
+        <w:ind w:hanging="0"/>
+        <w:jc w:val="left"/>
+        <w:rPr>
+          <w:rFonts w:ascii="Consolas" w:hAnsi="Consolas"/>
+          <w:sz w:val="20"/>
+        </w:rPr>
+      </w:pPr>
+      <w:r>
+        <w:rPr>
+          <w:rFonts w:ascii="Consolas" w:hAnsi="Consolas"/>
+          <w:color w:val="808080"/>
+          <w:sz w:val="20"/>
+        </w:rPr>
+        <w:t>//</w:t>
+        <w:tab/>
+        <w:tab/>
+        <w:t>System.out.println("</w:t>
+      </w:r>
+      <w:r>
+        <w:rPr>
+          <w:rFonts w:ascii="Consolas" w:hAnsi="Consolas"/>
+          <w:color w:val="808080"/>
+          <w:sz w:val="20"/>
+          <w:u w:val="single"/>
+        </w:rPr>
+        <w:t>Leonardo</w:t>
+      </w:r>
+      <w:r>
+        <w:rPr>
+          <w:rFonts w:ascii="Consolas" w:hAnsi="Consolas"/>
+          <w:color w:val="808080"/>
+          <w:sz w:val="20"/>
+        </w:rPr>
+        <w:t>");</w:t>
       </w:r>
     </w:p>
     <w:p>

</xml_diff>

<commit_message>
feat(vid22): added class factorial and update bucle for
</commit_message>
<xml_diff>
--- a/Curso_POO_java.docx
+++ b/Curso_POO_java.docx
@@ -9221,7 +9221,6 @@
       <w:r>
         <w:rPr>
           <w:rFonts w:ascii="Consolas" w:hAnsi="Consolas"/>
-          <w:color w:val="CC6C1D"/>
           <w:sz w:val="20"/>
         </w:rPr>
       </w:r>
@@ -10019,6 +10018,222 @@
           <w:szCs w:val="24"/>
           <w:u w:val="none"/>
         </w:rPr>
+      </w:r>
+    </w:p>
+    <w:p>
+      <w:pPr>
+        <w:pStyle w:val="Normal"/>
+        <w:bidi w:val="0"/>
+        <w:rPr>
+          <w:rFonts w:ascii="Consolas" w:hAnsi="Consolas"/>
+          <w:b w:val="false"/>
+          <w:bCs w:val="false"/>
+          <w:color w:val="auto"/>
+          <w:sz w:val="32"/>
+          <w:szCs w:val="24"/>
+          <w:u w:val="none"/>
+        </w:rPr>
+      </w:pPr>
+      <w:r>
+        <w:rPr>
+          <w:rFonts w:ascii="Consolas" w:hAnsi="Consolas"/>
+          <w:b w:val="false"/>
+          <w:bCs w:val="false"/>
+          <w:color w:val="auto"/>
+          <w:sz w:val="32"/>
+          <w:szCs w:val="24"/>
+          <w:u w:val="none"/>
+        </w:rPr>
+      </w:r>
+    </w:p>
+    <w:p>
+      <w:pPr>
+        <w:pStyle w:val="Normal"/>
+        <w:bidi w:val="0"/>
+        <w:rPr>
+          <w:rFonts w:ascii="Consolas" w:hAnsi="Consolas"/>
+          <w:b w:val="false"/>
+          <w:bCs w:val="false"/>
+          <w:color w:val="auto"/>
+          <w:sz w:val="32"/>
+          <w:szCs w:val="24"/>
+          <w:u w:val="none"/>
+        </w:rPr>
+      </w:pPr>
+      <w:r>
+        <w:rPr>
+          <w:rFonts w:ascii="Consolas" w:hAnsi="Consolas"/>
+          <w:b w:val="false"/>
+          <w:bCs w:val="false"/>
+          <w:color w:val="auto"/>
+          <w:sz w:val="32"/>
+          <w:szCs w:val="24"/>
+          <w:u w:val="none"/>
+        </w:rPr>
+        <w:t>Video 22 Bucles V. 24:33 min</w:t>
+        <w:br/>
+        <w:t>Bucle For II</w:t>
+        <w:br/>
+        <w:t>01-09-2025</w:t>
+      </w:r>
+    </w:p>
+    <w:p>
+      <w:pPr>
+        <w:pStyle w:val="Normal"/>
+        <w:bidi w:val="0"/>
+        <w:rPr>
+          <w:rFonts w:ascii="Consolas" w:hAnsi="Consolas"/>
+          <w:b w:val="false"/>
+          <w:bCs w:val="false"/>
+          <w:color w:val="auto"/>
+          <w:sz w:val="32"/>
+          <w:szCs w:val="24"/>
+          <w:u w:val="none"/>
+        </w:rPr>
+      </w:pPr>
+      <w:r>
+        <w:rPr>
+          <w:rFonts w:ascii="Consolas" w:hAnsi="Consolas"/>
+          <w:b w:val="false"/>
+          <w:bCs w:val="false"/>
+          <w:color w:val="auto"/>
+          <w:sz w:val="32"/>
+          <w:szCs w:val="24"/>
+          <w:u w:val="none"/>
+        </w:rPr>
+      </w:r>
+    </w:p>
+    <w:p>
+      <w:pPr>
+        <w:pStyle w:val="Normal"/>
+        <w:bidi w:val="0"/>
+        <w:rPr>
+          <w:rFonts w:ascii="Consolas" w:hAnsi="Consolas"/>
+          <w:b w:val="false"/>
+          <w:bCs w:val="false"/>
+          <w:color w:val="auto"/>
+          <w:sz w:val="32"/>
+          <w:szCs w:val="24"/>
+          <w:u w:val="none"/>
+        </w:rPr>
+      </w:pPr>
+      <w:r>
+        <w:rPr>
+          <w:rFonts w:ascii="Consolas" w:hAnsi="Consolas"/>
+          <w:b w:val="false"/>
+          <w:bCs w:val="false"/>
+          <w:color w:val="auto"/>
+          <w:sz w:val="32"/>
+          <w:szCs w:val="24"/>
+          <w:u w:val="none"/>
+        </w:rPr>
+        <w:t>Se realiza la corrección del programa del video 21 donde si tiene más de una arroba, es valido aun así, y para un correo tener 2 o más arrobas no es correcto.</w:t>
+      </w:r>
+    </w:p>
+    <w:p>
+      <w:pPr>
+        <w:pStyle w:val="Normal"/>
+        <w:bidi w:val="0"/>
+        <w:rPr>
+          <w:rFonts w:ascii="Consolas" w:hAnsi="Consolas"/>
+          <w:b w:val="false"/>
+          <w:bCs w:val="false"/>
+          <w:color w:val="auto"/>
+          <w:sz w:val="32"/>
+          <w:szCs w:val="24"/>
+          <w:u w:val="none"/>
+        </w:rPr>
+      </w:pPr>
+      <w:r>
+        <w:rPr>
+          <w:rFonts w:ascii="Consolas" w:hAnsi="Consolas"/>
+          <w:b w:val="false"/>
+          <w:bCs w:val="false"/>
+          <w:color w:val="auto"/>
+          <w:sz w:val="32"/>
+          <w:szCs w:val="24"/>
+          <w:u w:val="none"/>
+        </w:rPr>
+      </w:r>
+    </w:p>
+    <w:p>
+      <w:pPr>
+        <w:pStyle w:val="Normal"/>
+        <w:bidi w:val="0"/>
+        <w:rPr>
+          <w:rFonts w:ascii="Consolas" w:hAnsi="Consolas"/>
+          <w:b w:val="false"/>
+          <w:bCs w:val="false"/>
+          <w:color w:val="auto"/>
+          <w:sz w:val="32"/>
+          <w:szCs w:val="24"/>
+          <w:u w:val="none"/>
+        </w:rPr>
+      </w:pPr>
+      <w:r>
+        <w:rPr>
+          <w:rFonts w:ascii="Consolas" w:hAnsi="Consolas"/>
+          <w:b w:val="false"/>
+          <w:bCs w:val="false"/>
+          <w:color w:val="auto"/>
+          <w:sz w:val="32"/>
+          <w:szCs w:val="24"/>
+          <w:u w:val="none"/>
+        </w:rPr>
+        <w:t>También se realizará un programa que calcule el factorial de un número.</w:t>
+      </w:r>
+    </w:p>
+    <w:p>
+      <w:pPr>
+        <w:pStyle w:val="Normal"/>
+        <w:bidi w:val="0"/>
+        <w:rPr>
+          <w:rFonts w:ascii="Consolas" w:hAnsi="Consolas"/>
+          <w:b w:val="false"/>
+          <w:bCs w:val="false"/>
+          <w:color w:val="auto"/>
+          <w:sz w:val="32"/>
+          <w:szCs w:val="24"/>
+          <w:u w:val="none"/>
+        </w:rPr>
+      </w:pPr>
+      <w:r>
+        <w:rPr>
+          <w:rFonts w:ascii="Consolas" w:hAnsi="Consolas"/>
+          <w:b w:val="false"/>
+          <w:bCs w:val="false"/>
+          <w:color w:val="auto"/>
+          <w:sz w:val="32"/>
+          <w:szCs w:val="24"/>
+          <w:u w:val="none"/>
+        </w:rPr>
+      </w:r>
+    </w:p>
+    <w:p>
+      <w:pPr>
+        <w:pStyle w:val="Normal"/>
+        <w:bidi w:val="0"/>
+        <w:rPr>
+          <w:rFonts w:ascii="Consolas" w:hAnsi="Consolas"/>
+          <w:b w:val="false"/>
+          <w:bCs w:val="false"/>
+          <w:color w:val="auto"/>
+          <w:sz w:val="32"/>
+          <w:szCs w:val="24"/>
+          <w:u w:val="none"/>
+        </w:rPr>
+      </w:pPr>
+      <w:r>
+        <w:rPr>
+          <w:rFonts w:ascii="Consolas" w:hAnsi="Consolas"/>
+          <w:b w:val="false"/>
+          <w:bCs w:val="false"/>
+          <w:color w:val="auto"/>
+          <w:sz w:val="32"/>
+          <w:szCs w:val="24"/>
+          <w:u w:val="none"/>
+        </w:rPr>
+        <w:t>Se utilizará un JoptionPane para pedir el número a calcular.</w:t>
       </w:r>
     </w:p>
     <w:sectPr>

</xml_diff>

<commit_message>
feat(vid23-arraysone) added file java and update document about arrays
</commit_message>
<xml_diff>
--- a/Curso_POO_java.docx
+++ b/Curso_POO_java.docx
@@ -10070,6 +10070,188 @@
           <w:szCs w:val="24"/>
           <w:u w:val="none"/>
         </w:rPr>
+      </w:r>
+    </w:p>
+    <w:p>
+      <w:pPr>
+        <w:pStyle w:val="Normal"/>
+        <w:bidi w:val="0"/>
+        <w:rPr>
+          <w:rFonts w:ascii="Consolas" w:hAnsi="Consolas"/>
+          <w:b w:val="false"/>
+          <w:bCs w:val="false"/>
+          <w:color w:val="auto"/>
+          <w:sz w:val="32"/>
+          <w:szCs w:val="24"/>
+          <w:u w:val="none"/>
+        </w:rPr>
+      </w:pPr>
+      <w:r>
+        <w:rPr>
+          <w:rFonts w:ascii="Consolas" w:hAnsi="Consolas"/>
+          <w:b w:val="false"/>
+          <w:bCs w:val="false"/>
+          <w:color w:val="auto"/>
+          <w:sz w:val="32"/>
+          <w:szCs w:val="24"/>
+          <w:u w:val="none"/>
+        </w:rPr>
+      </w:r>
+    </w:p>
+    <w:p>
+      <w:pPr>
+        <w:pStyle w:val="Normal"/>
+        <w:bidi w:val="0"/>
+        <w:rPr>
+          <w:rFonts w:ascii="Consolas" w:hAnsi="Consolas"/>
+          <w:b w:val="false"/>
+          <w:bCs w:val="false"/>
+          <w:color w:val="auto"/>
+          <w:sz w:val="32"/>
+          <w:szCs w:val="24"/>
+          <w:u w:val="none"/>
+        </w:rPr>
+      </w:pPr>
+      <w:r>
+        <w:rPr>
+          <w:rFonts w:ascii="Consolas" w:hAnsi="Consolas"/>
+          <w:b w:val="false"/>
+          <w:bCs w:val="false"/>
+          <w:color w:val="auto"/>
+          <w:sz w:val="32"/>
+          <w:szCs w:val="24"/>
+          <w:u w:val="none"/>
+        </w:rPr>
+      </w:r>
+    </w:p>
+    <w:p>
+      <w:pPr>
+        <w:pStyle w:val="Normal"/>
+        <w:bidi w:val="0"/>
+        <w:rPr>
+          <w:rFonts w:ascii="Consolas" w:hAnsi="Consolas"/>
+          <w:b w:val="false"/>
+          <w:bCs w:val="false"/>
+          <w:color w:val="auto"/>
+          <w:sz w:val="32"/>
+          <w:szCs w:val="24"/>
+          <w:u w:val="none"/>
+        </w:rPr>
+      </w:pPr>
+      <w:r>
+        <w:rPr>
+          <w:rFonts w:ascii="Consolas" w:hAnsi="Consolas"/>
+          <w:b w:val="false"/>
+          <w:bCs w:val="false"/>
+          <w:color w:val="auto"/>
+          <w:sz w:val="32"/>
+          <w:szCs w:val="24"/>
+          <w:u w:val="none"/>
+        </w:rPr>
+      </w:r>
+    </w:p>
+    <w:p>
+      <w:pPr>
+        <w:pStyle w:val="Normal"/>
+        <w:bidi w:val="0"/>
+        <w:rPr>
+          <w:rFonts w:ascii="Consolas" w:hAnsi="Consolas"/>
+          <w:b w:val="false"/>
+          <w:bCs w:val="false"/>
+          <w:color w:val="auto"/>
+          <w:sz w:val="32"/>
+          <w:szCs w:val="24"/>
+          <w:u w:val="none"/>
+        </w:rPr>
+      </w:pPr>
+      <w:r>
+        <w:rPr>
+          <w:rFonts w:ascii="Consolas" w:hAnsi="Consolas"/>
+          <w:b w:val="false"/>
+          <w:bCs w:val="false"/>
+          <w:color w:val="auto"/>
+          <w:sz w:val="32"/>
+          <w:szCs w:val="24"/>
+          <w:u w:val="none"/>
+        </w:rPr>
+      </w:r>
+    </w:p>
+    <w:p>
+      <w:pPr>
+        <w:pStyle w:val="Normal"/>
+        <w:bidi w:val="0"/>
+        <w:rPr>
+          <w:rFonts w:ascii="Consolas" w:hAnsi="Consolas"/>
+          <w:b w:val="false"/>
+          <w:bCs w:val="false"/>
+          <w:color w:val="auto"/>
+          <w:sz w:val="32"/>
+          <w:szCs w:val="24"/>
+          <w:u w:val="none"/>
+        </w:rPr>
+      </w:pPr>
+      <w:r>
+        <w:rPr>
+          <w:rFonts w:ascii="Consolas" w:hAnsi="Consolas"/>
+          <w:b w:val="false"/>
+          <w:bCs w:val="false"/>
+          <w:color w:val="auto"/>
+          <w:sz w:val="32"/>
+          <w:szCs w:val="24"/>
+          <w:u w:val="none"/>
+        </w:rPr>
+      </w:r>
+    </w:p>
+    <w:p>
+      <w:pPr>
+        <w:pStyle w:val="Normal"/>
+        <w:bidi w:val="0"/>
+        <w:rPr>
+          <w:rFonts w:ascii="Consolas" w:hAnsi="Consolas"/>
+          <w:b w:val="false"/>
+          <w:bCs w:val="false"/>
+          <w:color w:val="auto"/>
+          <w:sz w:val="32"/>
+          <w:szCs w:val="24"/>
+          <w:u w:val="none"/>
+        </w:rPr>
+      </w:pPr>
+      <w:r>
+        <w:rPr>
+          <w:rFonts w:ascii="Consolas" w:hAnsi="Consolas"/>
+          <w:b w:val="false"/>
+          <w:bCs w:val="false"/>
+          <w:color w:val="auto"/>
+          <w:sz w:val="32"/>
+          <w:szCs w:val="24"/>
+          <w:u w:val="none"/>
+        </w:rPr>
+      </w:r>
+    </w:p>
+    <w:p>
+      <w:pPr>
+        <w:pStyle w:val="Normal"/>
+        <w:bidi w:val="0"/>
+        <w:rPr>
+          <w:rFonts w:ascii="Consolas" w:hAnsi="Consolas"/>
+          <w:b w:val="false"/>
+          <w:bCs w:val="false"/>
+          <w:color w:val="auto"/>
+          <w:sz w:val="32"/>
+          <w:szCs w:val="24"/>
+          <w:u w:val="none"/>
+        </w:rPr>
+      </w:pPr>
+      <w:r>
+        <w:rPr>
+          <w:rFonts w:ascii="Consolas" w:hAnsi="Consolas"/>
+          <w:b w:val="false"/>
+          <w:bCs w:val="false"/>
+          <w:color w:val="auto"/>
+          <w:sz w:val="32"/>
+          <w:szCs w:val="24"/>
+          <w:u w:val="none"/>
+        </w:rPr>
         <w:t>Video 22 Bucles V. 24:33 min</w:t>
         <w:br/>
         <w:t>Bucle For II</w:t>
@@ -10234,6 +10416,1392 @@
           <w:u w:val="none"/>
         </w:rPr>
         <w:t>Se utilizará un JoptionPane para pedir el número a calcular.</w:t>
+      </w:r>
+    </w:p>
+    <w:p>
+      <w:pPr>
+        <w:pStyle w:val="Normal"/>
+        <w:bidi w:val="0"/>
+        <w:rPr>
+          <w:rFonts w:ascii="Consolas" w:hAnsi="Consolas"/>
+          <w:b w:val="false"/>
+          <w:bCs w:val="false"/>
+          <w:color w:val="auto"/>
+          <w:sz w:val="32"/>
+          <w:szCs w:val="24"/>
+          <w:u w:val="none"/>
+        </w:rPr>
+      </w:pPr>
+      <w:r>
+        <w:rPr>
+          <w:rFonts w:ascii="Consolas" w:hAnsi="Consolas"/>
+          <w:b w:val="false"/>
+          <w:bCs w:val="false"/>
+          <w:color w:val="auto"/>
+          <w:sz w:val="32"/>
+          <w:szCs w:val="24"/>
+          <w:u w:val="none"/>
+        </w:rPr>
+      </w:r>
+    </w:p>
+    <w:p>
+      <w:pPr>
+        <w:pStyle w:val="Normal"/>
+        <w:bidi w:val="0"/>
+        <w:rPr>
+          <w:rFonts w:ascii="Consolas" w:hAnsi="Consolas"/>
+          <w:b w:val="false"/>
+          <w:bCs w:val="false"/>
+          <w:color w:val="auto"/>
+          <w:sz w:val="32"/>
+          <w:szCs w:val="24"/>
+          <w:u w:val="none"/>
+        </w:rPr>
+      </w:pPr>
+      <w:r>
+        <w:rPr>
+          <w:rFonts w:ascii="Consolas" w:hAnsi="Consolas"/>
+          <w:b w:val="false"/>
+          <w:bCs w:val="false"/>
+          <w:color w:val="auto"/>
+          <w:sz w:val="32"/>
+          <w:szCs w:val="24"/>
+          <w:u w:val="none"/>
+        </w:rPr>
+      </w:r>
+    </w:p>
+    <w:p>
+      <w:pPr>
+        <w:pStyle w:val="Normal"/>
+        <w:bidi w:val="0"/>
+        <w:rPr>
+          <w:rFonts w:ascii="Consolas" w:hAnsi="Consolas"/>
+          <w:b w:val="false"/>
+          <w:bCs w:val="false"/>
+          <w:color w:val="auto"/>
+          <w:sz w:val="32"/>
+          <w:szCs w:val="24"/>
+          <w:u w:val="none"/>
+        </w:rPr>
+      </w:pPr>
+      <w:r>
+        <w:rPr>
+          <w:rFonts w:ascii="Consolas" w:hAnsi="Consolas"/>
+          <w:b w:val="false"/>
+          <w:bCs w:val="false"/>
+          <w:color w:val="auto"/>
+          <w:sz w:val="32"/>
+          <w:szCs w:val="24"/>
+          <w:u w:val="none"/>
+        </w:rPr>
+        <w:t xml:space="preserve">Video 23 </w:t>
+        <w:br/>
+        <w:t>01-09-2025</w:t>
+      </w:r>
+    </w:p>
+    <w:p>
+      <w:pPr>
+        <w:pStyle w:val="Normal"/>
+        <w:bidi w:val="0"/>
+        <w:rPr>
+          <w:rFonts w:ascii="Consolas" w:hAnsi="Consolas"/>
+          <w:b w:val="false"/>
+          <w:bCs w:val="false"/>
+          <w:color w:val="auto"/>
+          <w:sz w:val="32"/>
+          <w:szCs w:val="24"/>
+          <w:u w:val="none"/>
+        </w:rPr>
+      </w:pPr>
+      <w:r>
+        <w:rPr>
+          <w:rFonts w:ascii="Consolas" w:hAnsi="Consolas"/>
+          <w:b w:val="false"/>
+          <w:bCs w:val="false"/>
+          <w:color w:val="auto"/>
+          <w:sz w:val="32"/>
+          <w:szCs w:val="24"/>
+          <w:u w:val="none"/>
+        </w:rPr>
+        <w:t>Arrays I 33:32 min</w:t>
+      </w:r>
+    </w:p>
+    <w:p>
+      <w:pPr>
+        <w:pStyle w:val="Normal"/>
+        <w:bidi w:val="0"/>
+        <w:rPr>
+          <w:rFonts w:ascii="Consolas" w:hAnsi="Consolas"/>
+          <w:b w:val="false"/>
+          <w:bCs w:val="false"/>
+          <w:color w:val="auto"/>
+          <w:sz w:val="32"/>
+          <w:szCs w:val="24"/>
+          <w:u w:val="none"/>
+        </w:rPr>
+      </w:pPr>
+      <w:r>
+        <w:rPr>
+          <w:rFonts w:ascii="Consolas" w:hAnsi="Consolas"/>
+          <w:b w:val="false"/>
+          <w:bCs w:val="false"/>
+          <w:color w:val="auto"/>
+          <w:sz w:val="32"/>
+          <w:szCs w:val="24"/>
+          <w:u w:val="none"/>
+        </w:rPr>
+      </w:r>
+    </w:p>
+    <w:p>
+      <w:pPr>
+        <w:pStyle w:val="Normal"/>
+        <w:bidi w:val="0"/>
+        <w:rPr>
+          <w:rFonts w:ascii="Consolas" w:hAnsi="Consolas"/>
+          <w:b w:val="false"/>
+          <w:bCs w:val="false"/>
+          <w:color w:val="auto"/>
+          <w:sz w:val="32"/>
+          <w:szCs w:val="24"/>
+          <w:u w:val="none"/>
+        </w:rPr>
+      </w:pPr>
+      <w:r>
+        <w:rPr>
+          <w:rFonts w:ascii="Consolas" w:hAnsi="Consolas"/>
+          <w:b w:val="false"/>
+          <w:bCs w:val="false"/>
+          <w:color w:val="auto"/>
+          <w:sz w:val="32"/>
+          <w:szCs w:val="24"/>
+          <w:u w:val="none"/>
+        </w:rPr>
+        <w:t>- Utilidad y sintaxis básica.</w:t>
+      </w:r>
+    </w:p>
+    <w:p>
+      <w:pPr>
+        <w:pStyle w:val="Normal"/>
+        <w:bidi w:val="0"/>
+        <w:rPr>
+          <w:rFonts w:ascii="Consolas" w:hAnsi="Consolas"/>
+          <w:b w:val="false"/>
+          <w:bCs w:val="false"/>
+          <w:color w:val="auto"/>
+          <w:sz w:val="32"/>
+          <w:szCs w:val="24"/>
+          <w:u w:val="none"/>
+        </w:rPr>
+      </w:pPr>
+      <w:r>
+        <w:rPr>
+          <w:rFonts w:ascii="Consolas" w:hAnsi="Consolas"/>
+          <w:b w:val="false"/>
+          <w:bCs w:val="false"/>
+          <w:color w:val="auto"/>
+          <w:sz w:val="32"/>
+          <w:szCs w:val="24"/>
+          <w:u w:val="none"/>
+        </w:rPr>
+        <w:t>- Novedades y alternativas a los Arrays en versiones 9 y 14 de java.</w:t>
+      </w:r>
+    </w:p>
+    <w:p>
+      <w:pPr>
+        <w:pStyle w:val="Normal"/>
+        <w:bidi w:val="0"/>
+        <w:rPr>
+          <w:rFonts w:ascii="Consolas" w:hAnsi="Consolas"/>
+          <w:b w:val="false"/>
+          <w:bCs w:val="false"/>
+          <w:color w:val="auto"/>
+          <w:sz w:val="32"/>
+          <w:szCs w:val="24"/>
+          <w:u w:val="none"/>
+        </w:rPr>
+      </w:pPr>
+      <w:r>
+        <w:rPr>
+          <w:rFonts w:ascii="Consolas" w:hAnsi="Consolas"/>
+          <w:b w:val="false"/>
+          <w:bCs w:val="false"/>
+          <w:color w:val="auto"/>
+          <w:sz w:val="32"/>
+          <w:szCs w:val="24"/>
+          <w:u w:val="none"/>
+        </w:rPr>
+      </w:r>
+    </w:p>
+    <w:p>
+      <w:pPr>
+        <w:pStyle w:val="Normal"/>
+        <w:bidi w:val="0"/>
+        <w:rPr>
+          <w:rFonts w:ascii="Consolas" w:hAnsi="Consolas"/>
+          <w:b w:val="false"/>
+          <w:bCs w:val="false"/>
+          <w:color w:val="auto"/>
+          <w:sz w:val="32"/>
+          <w:szCs w:val="24"/>
+          <w:u w:val="none"/>
+        </w:rPr>
+      </w:pPr>
+      <w:r>
+        <w:rPr>
+          <w:rFonts w:ascii="Consolas" w:hAnsi="Consolas"/>
+          <w:b w:val="false"/>
+          <w:bCs w:val="false"/>
+          <w:color w:val="auto"/>
+          <w:sz w:val="32"/>
+          <w:szCs w:val="24"/>
+          <w:u w:val="none"/>
+        </w:rPr>
+        <w:t>- ¿ Qué es ?</w:t>
+      </w:r>
+    </w:p>
+    <w:p>
+      <w:pPr>
+        <w:pStyle w:val="Normal"/>
+        <w:bidi w:val="0"/>
+        <w:rPr>
+          <w:rFonts w:ascii="Consolas" w:hAnsi="Consolas"/>
+          <w:b w:val="false"/>
+          <w:bCs w:val="false"/>
+          <w:color w:val="auto"/>
+          <w:sz w:val="32"/>
+          <w:szCs w:val="24"/>
+          <w:u w:val="none"/>
+        </w:rPr>
+      </w:pPr>
+      <w:r>
+        <w:rPr>
+          <w:rFonts w:ascii="Consolas" w:hAnsi="Consolas"/>
+          <w:b w:val="false"/>
+          <w:bCs w:val="false"/>
+          <w:color w:val="auto"/>
+          <w:sz w:val="32"/>
+          <w:szCs w:val="24"/>
+          <w:u w:val="none"/>
+        </w:rPr>
+        <w:t>- Estructura de datos que contiene una colección de valores del mismo tipo.</w:t>
+      </w:r>
+    </w:p>
+    <w:p>
+      <w:pPr>
+        <w:pStyle w:val="Normal"/>
+        <w:bidi w:val="0"/>
+        <w:rPr>
+          <w:rFonts w:ascii="Consolas" w:hAnsi="Consolas"/>
+          <w:b w:val="false"/>
+          <w:bCs w:val="false"/>
+          <w:color w:val="auto"/>
+          <w:sz w:val="32"/>
+          <w:szCs w:val="24"/>
+          <w:u w:val="none"/>
+        </w:rPr>
+      </w:pPr>
+      <w:r>
+        <w:rPr>
+          <w:rFonts w:ascii="Consolas" w:hAnsi="Consolas"/>
+          <w:b w:val="false"/>
+          <w:bCs w:val="false"/>
+          <w:color w:val="auto"/>
+          <w:sz w:val="32"/>
+          <w:szCs w:val="24"/>
+          <w:u w:val="none"/>
+        </w:rPr>
+      </w:r>
+    </w:p>
+    <w:p>
+      <w:pPr>
+        <w:pStyle w:val="Normal"/>
+        <w:bidi w:val="0"/>
+        <w:rPr>
+          <w:rFonts w:ascii="Consolas" w:hAnsi="Consolas"/>
+          <w:b w:val="false"/>
+          <w:bCs w:val="false"/>
+          <w:color w:val="auto"/>
+          <w:sz w:val="32"/>
+          <w:szCs w:val="24"/>
+          <w:u w:val="none"/>
+        </w:rPr>
+      </w:pPr>
+      <w:r>
+        <w:rPr>
+          <w:rFonts w:ascii="Consolas" w:hAnsi="Consolas"/>
+          <w:b w:val="false"/>
+          <w:bCs w:val="false"/>
+          <w:color w:val="auto"/>
+          <w:sz w:val="32"/>
+          <w:szCs w:val="24"/>
+          <w:u w:val="none"/>
+        </w:rPr>
+        <w:t>- ¿ Para que sirven ?</w:t>
+      </w:r>
+    </w:p>
+    <w:p>
+      <w:pPr>
+        <w:pStyle w:val="Normal"/>
+        <w:bidi w:val="0"/>
+        <w:rPr>
+          <w:rFonts w:ascii="Consolas" w:hAnsi="Consolas"/>
+          <w:b w:val="false"/>
+          <w:bCs w:val="false"/>
+          <w:color w:val="auto"/>
+          <w:sz w:val="32"/>
+          <w:szCs w:val="24"/>
+          <w:u w:val="none"/>
+        </w:rPr>
+      </w:pPr>
+      <w:r>
+        <w:rPr>
+          <w:rFonts w:ascii="Consolas" w:hAnsi="Consolas"/>
+          <w:b w:val="false"/>
+          <w:bCs w:val="false"/>
+          <w:color w:val="auto"/>
+          <w:sz w:val="32"/>
+          <w:szCs w:val="24"/>
+          <w:u w:val="none"/>
+        </w:rPr>
+        <w:t xml:space="preserve">  </w:t>
+      </w:r>
+      <w:r>
+        <w:rPr>
+          <w:rFonts w:ascii="Consolas" w:hAnsi="Consolas"/>
+          <w:b w:val="false"/>
+          <w:bCs w:val="false"/>
+          <w:color w:val="auto"/>
+          <w:sz w:val="32"/>
+          <w:szCs w:val="24"/>
+          <w:u w:val="none"/>
+        </w:rPr>
+        <w:t>Para almacenar valores que normalmente tienen alguna relación entre si.</w:t>
+      </w:r>
+    </w:p>
+    <w:p>
+      <w:pPr>
+        <w:pStyle w:val="Normal"/>
+        <w:bidi w:val="0"/>
+        <w:rPr>
+          <w:rFonts w:ascii="Consolas" w:hAnsi="Consolas"/>
+          <w:b w:val="false"/>
+          <w:bCs w:val="false"/>
+          <w:color w:val="auto"/>
+          <w:sz w:val="32"/>
+          <w:szCs w:val="24"/>
+          <w:u w:val="none"/>
+        </w:rPr>
+      </w:pPr>
+      <w:r>
+        <w:rPr>
+          <w:rFonts w:ascii="Consolas" w:hAnsi="Consolas"/>
+          <w:b w:val="false"/>
+          <w:bCs w:val="false"/>
+          <w:color w:val="auto"/>
+          <w:sz w:val="32"/>
+          <w:szCs w:val="24"/>
+          <w:u w:val="none"/>
+        </w:rPr>
+      </w:r>
+    </w:p>
+    <w:p>
+      <w:pPr>
+        <w:pStyle w:val="Normal"/>
+        <w:bidi w:val="0"/>
+        <w:rPr>
+          <w:rFonts w:ascii="Consolas" w:hAnsi="Consolas"/>
+          <w:b w:val="false"/>
+          <w:bCs w:val="false"/>
+          <w:color w:val="auto"/>
+          <w:sz w:val="32"/>
+          <w:szCs w:val="24"/>
+          <w:u w:val="none"/>
+        </w:rPr>
+      </w:pPr>
+      <w:r>
+        <w:rPr>
+          <w:rFonts w:ascii="Consolas" w:hAnsi="Consolas"/>
+          <w:b w:val="false"/>
+          <w:bCs w:val="false"/>
+          <w:color w:val="auto"/>
+          <w:sz w:val="32"/>
+          <w:szCs w:val="24"/>
+          <w:u w:val="none"/>
+        </w:rPr>
+        <w:t>- Sintaxis</w:t>
+        <w:br/>
+        <w:t xml:space="preserve"> int[] miArray = new int[10];</w:t>
+      </w:r>
+    </w:p>
+    <w:p>
+      <w:pPr>
+        <w:pStyle w:val="Normal"/>
+        <w:bidi w:val="0"/>
+        <w:rPr>
+          <w:rFonts w:ascii="Consolas" w:hAnsi="Consolas"/>
+          <w:b w:val="false"/>
+          <w:bCs w:val="false"/>
+          <w:color w:val="auto"/>
+          <w:sz w:val="32"/>
+          <w:szCs w:val="24"/>
+          <w:u w:val="none"/>
+        </w:rPr>
+      </w:pPr>
+      <w:r>
+        <w:rPr>
+          <w:rFonts w:ascii="Consolas" w:hAnsi="Consolas"/>
+          <w:b w:val="false"/>
+          <w:bCs w:val="false"/>
+          <w:color w:val="auto"/>
+          <w:sz w:val="32"/>
+          <w:szCs w:val="24"/>
+          <w:u w:val="none"/>
+        </w:rPr>
+      </w:r>
+    </w:p>
+    <w:p>
+      <w:pPr>
+        <w:pStyle w:val="Normal"/>
+        <w:bidi w:val="0"/>
+        <w:rPr>
+          <w:rFonts w:ascii="Consolas" w:hAnsi="Consolas"/>
+          <w:b w:val="false"/>
+          <w:bCs w:val="false"/>
+          <w:color w:val="auto"/>
+          <w:sz w:val="32"/>
+          <w:szCs w:val="24"/>
+          <w:u w:val="none"/>
+        </w:rPr>
+      </w:pPr>
+      <w:r>
+        <w:rPr>
+          <w:rFonts w:ascii="Consolas" w:hAnsi="Consolas"/>
+          <w:b w:val="false"/>
+          <w:bCs w:val="false"/>
+          <w:color w:val="auto"/>
+          <w:sz w:val="32"/>
+          <w:szCs w:val="24"/>
+          <w:u w:val="none"/>
+        </w:rPr>
+      </w:r>
+    </w:p>
+    <w:p>
+      <w:pPr>
+        <w:pStyle w:val="Normal"/>
+        <w:bidi w:val="0"/>
+        <w:rPr>
+          <w:rFonts w:ascii="Consolas" w:hAnsi="Consolas"/>
+          <w:b w:val="false"/>
+          <w:bCs w:val="false"/>
+          <w:color w:val="auto"/>
+          <w:sz w:val="32"/>
+          <w:szCs w:val="24"/>
+          <w:u w:val="none"/>
+        </w:rPr>
+      </w:pPr>
+      <w:r>
+        <w:rPr>
+          <w:rFonts w:ascii="Consolas" w:hAnsi="Consolas"/>
+          <w:b w:val="false"/>
+          <w:bCs w:val="false"/>
+          <w:color w:val="auto"/>
+          <w:sz w:val="32"/>
+          <w:szCs w:val="24"/>
+          <w:u w:val="none"/>
+        </w:rPr>
+      </w:r>
+    </w:p>
+    <w:p>
+      <w:pPr>
+        <w:pStyle w:val="Normal"/>
+        <w:bidi w:val="0"/>
+        <w:rPr>
+          <w:rFonts w:ascii="Consolas" w:hAnsi="Consolas"/>
+          <w:b w:val="false"/>
+          <w:bCs w:val="false"/>
+          <w:color w:val="auto"/>
+          <w:sz w:val="32"/>
+          <w:szCs w:val="24"/>
+          <w:u w:val="none"/>
+        </w:rPr>
+      </w:pPr>
+      <w:r>
+        <w:rPr>
+          <w:rFonts w:ascii="Consolas" w:hAnsi="Consolas"/>
+          <w:b w:val="false"/>
+          <w:bCs w:val="false"/>
+          <w:color w:val="auto"/>
+          <w:sz w:val="32"/>
+          <w:szCs w:val="24"/>
+          <w:u w:val="none"/>
+        </w:rPr>
+        <w:t>miArray[0] = 15;</w:t>
+      </w:r>
+    </w:p>
+    <w:p>
+      <w:pPr>
+        <w:pStyle w:val="Normal"/>
+        <w:bidi w:val="0"/>
+        <w:rPr>
+          <w:rFonts w:ascii="Consolas" w:hAnsi="Consolas"/>
+          <w:b w:val="false"/>
+          <w:bCs w:val="false"/>
+          <w:color w:val="auto"/>
+          <w:sz w:val="32"/>
+          <w:szCs w:val="24"/>
+          <w:u w:val="none"/>
+        </w:rPr>
+      </w:pPr>
+      <w:r>
+        <w:rPr>
+          <w:rFonts w:ascii="Consolas" w:hAnsi="Consolas"/>
+          <w:b w:val="false"/>
+          <w:bCs w:val="false"/>
+          <w:color w:val="auto"/>
+          <w:sz w:val="32"/>
+          <w:szCs w:val="24"/>
+          <w:u w:val="none"/>
+        </w:rPr>
+        <w:t>miArray[1] = 25;</w:t>
+      </w:r>
+    </w:p>
+    <w:p>
+      <w:pPr>
+        <w:pStyle w:val="Normal"/>
+        <w:bidi w:val="0"/>
+        <w:rPr>
+          <w:rFonts w:ascii="Consolas" w:hAnsi="Consolas"/>
+          <w:b w:val="false"/>
+          <w:bCs w:val="false"/>
+          <w:color w:val="auto"/>
+          <w:sz w:val="32"/>
+          <w:szCs w:val="24"/>
+          <w:u w:val="none"/>
+        </w:rPr>
+      </w:pPr>
+      <w:r>
+        <w:rPr>
+          <w:rFonts w:ascii="Consolas" w:hAnsi="Consolas"/>
+          <w:b w:val="false"/>
+          <w:bCs w:val="false"/>
+          <w:color w:val="auto"/>
+          <w:sz w:val="32"/>
+          <w:szCs w:val="24"/>
+          <w:u w:val="none"/>
+        </w:rPr>
+        <w:t>miArray[2] = 8;</w:t>
+      </w:r>
+    </w:p>
+    <w:p>
+      <w:pPr>
+        <w:pStyle w:val="Normal"/>
+        <w:bidi w:val="0"/>
+        <w:rPr>
+          <w:rFonts w:ascii="Consolas" w:hAnsi="Consolas"/>
+          <w:b w:val="false"/>
+          <w:bCs w:val="false"/>
+          <w:color w:val="auto"/>
+          <w:sz w:val="32"/>
+          <w:szCs w:val="24"/>
+          <w:u w:val="none"/>
+        </w:rPr>
+      </w:pPr>
+      <w:r>
+        <w:rPr>
+          <w:rFonts w:ascii="Consolas" w:hAnsi="Consolas"/>
+          <w:b w:val="false"/>
+          <w:bCs w:val="false"/>
+          <w:color w:val="auto"/>
+          <w:sz w:val="32"/>
+          <w:szCs w:val="24"/>
+          <w:u w:val="none"/>
+        </w:rPr>
+        <w:t>miArray[3] = -7;</w:t>
+      </w:r>
+    </w:p>
+    <w:p>
+      <w:pPr>
+        <w:pStyle w:val="Normal"/>
+        <w:bidi w:val="0"/>
+        <w:rPr>
+          <w:rFonts w:ascii="Consolas" w:hAnsi="Consolas"/>
+          <w:b w:val="false"/>
+          <w:bCs w:val="false"/>
+          <w:color w:val="auto"/>
+          <w:sz w:val="32"/>
+          <w:szCs w:val="24"/>
+          <w:u w:val="none"/>
+        </w:rPr>
+      </w:pPr>
+      <w:r>
+        <w:rPr>
+          <w:rFonts w:ascii="Consolas" w:hAnsi="Consolas"/>
+          <w:b w:val="false"/>
+          <w:bCs w:val="false"/>
+          <w:color w:val="auto"/>
+          <w:sz w:val="32"/>
+          <w:szCs w:val="24"/>
+          <w:u w:val="none"/>
+        </w:rPr>
+        <w:t>miArray[4] = 92;</w:t>
+      </w:r>
+    </w:p>
+    <w:p>
+      <w:pPr>
+        <w:pStyle w:val="Normal"/>
+        <w:bidi w:val="0"/>
+        <w:rPr>
+          <w:rFonts w:ascii="Consolas" w:hAnsi="Consolas"/>
+          <w:b w:val="false"/>
+          <w:bCs w:val="false"/>
+          <w:color w:val="auto"/>
+          <w:sz w:val="32"/>
+          <w:szCs w:val="24"/>
+          <w:u w:val="none"/>
+        </w:rPr>
+      </w:pPr>
+      <w:r>
+        <w:rPr>
+          <w:rFonts w:ascii="Consolas" w:hAnsi="Consolas"/>
+          <w:b w:val="false"/>
+          <w:bCs w:val="false"/>
+          <w:color w:val="auto"/>
+          <w:sz w:val="32"/>
+          <w:szCs w:val="24"/>
+          <w:u w:val="none"/>
+        </w:rPr>
+      </w:r>
+    </w:p>
+    <w:p>
+      <w:pPr>
+        <w:pStyle w:val="Normal"/>
+        <w:bidi w:val="0"/>
+        <w:rPr>
+          <w:rFonts w:ascii="Consolas" w:hAnsi="Consolas"/>
+          <w:b w:val="false"/>
+          <w:bCs w:val="false"/>
+          <w:color w:val="auto"/>
+          <w:sz w:val="32"/>
+          <w:szCs w:val="24"/>
+          <w:u w:val="none"/>
+        </w:rPr>
+      </w:pPr>
+      <w:r>
+        <w:rPr>
+          <w:rFonts w:ascii="Consolas" w:hAnsi="Consolas"/>
+          <w:b w:val="false"/>
+          <w:bCs w:val="false"/>
+          <w:color w:val="auto"/>
+          <w:sz w:val="32"/>
+          <w:szCs w:val="24"/>
+          <w:u w:val="none"/>
+        </w:rPr>
+        <w:t>viene marcado por un indice, la primera posición empieza en el número 0.</w:t>
+      </w:r>
+    </w:p>
+    <w:p>
+      <w:pPr>
+        <w:pStyle w:val="Normal"/>
+        <w:bidi w:val="0"/>
+        <w:rPr>
+          <w:rFonts w:ascii="Consolas" w:hAnsi="Consolas"/>
+          <w:b w:val="false"/>
+          <w:bCs w:val="false"/>
+          <w:color w:val="auto"/>
+          <w:sz w:val="32"/>
+          <w:szCs w:val="24"/>
+          <w:u w:val="none"/>
+        </w:rPr>
+      </w:pPr>
+      <w:r>
+        <w:rPr>
+          <w:rFonts w:ascii="Consolas" w:hAnsi="Consolas"/>
+          <w:b w:val="false"/>
+          <w:bCs w:val="false"/>
+          <w:color w:val="auto"/>
+          <w:sz w:val="32"/>
+          <w:szCs w:val="24"/>
+          <w:u w:val="none"/>
+        </w:rPr>
+      </w:r>
+    </w:p>
+    <w:p>
+      <w:pPr>
+        <w:pStyle w:val="Normal"/>
+        <w:bidi w:val="0"/>
+        <w:rPr>
+          <w:rFonts w:ascii="Consolas" w:hAnsi="Consolas"/>
+          <w:b w:val="false"/>
+          <w:bCs w:val="false"/>
+          <w:color w:val="auto"/>
+          <w:sz w:val="32"/>
+          <w:szCs w:val="24"/>
+          <w:u w:val="none"/>
+        </w:rPr>
+      </w:pPr>
+      <w:r>
+        <w:rPr>
+          <w:rFonts w:ascii="Consolas" w:hAnsi="Consolas"/>
+          <w:b w:val="false"/>
+          <w:bCs w:val="false"/>
+          <w:color w:val="auto"/>
+          <w:sz w:val="32"/>
+          <w:szCs w:val="24"/>
+          <w:u w:val="none"/>
+        </w:rPr>
+        <w:t>forma resumida del array int[] miArray={15, 25, 8, -7, 92};</w:t>
+      </w:r>
+    </w:p>
+    <w:p>
+      <w:pPr>
+        <w:pStyle w:val="Normal"/>
+        <w:bidi w:val="0"/>
+        <w:rPr>
+          <w:rFonts w:ascii="Consolas" w:hAnsi="Consolas"/>
+          <w:b w:val="false"/>
+          <w:bCs w:val="false"/>
+          <w:color w:val="auto"/>
+          <w:sz w:val="32"/>
+          <w:szCs w:val="24"/>
+          <w:u w:val="none"/>
+        </w:rPr>
+      </w:pPr>
+      <w:r>
+        <w:rPr>
+          <w:rFonts w:ascii="Consolas" w:hAnsi="Consolas"/>
+          <w:b w:val="false"/>
+          <w:bCs w:val="false"/>
+          <w:color w:val="auto"/>
+          <w:sz w:val="32"/>
+          <w:szCs w:val="24"/>
+          <w:u w:val="none"/>
+        </w:rPr>
+      </w:r>
+    </w:p>
+    <w:p>
+      <w:pPr>
+        <w:pStyle w:val="Normal"/>
+        <w:bidi w:val="0"/>
+        <w:rPr>
+          <w:rFonts w:ascii="Consolas" w:hAnsi="Consolas"/>
+          <w:b w:val="false"/>
+          <w:bCs w:val="false"/>
+          <w:color w:val="auto"/>
+          <w:sz w:val="32"/>
+          <w:szCs w:val="24"/>
+          <w:u w:val="none"/>
+        </w:rPr>
+      </w:pPr>
+      <w:r>
+        <w:rPr>
+          <w:rFonts w:ascii="Consolas" w:hAnsi="Consolas"/>
+          <w:b w:val="false"/>
+          <w:bCs w:val="false"/>
+          <w:color w:val="auto"/>
+          <w:sz w:val="32"/>
+          <w:szCs w:val="24"/>
+          <w:u w:val="none"/>
+        </w:rPr>
+        <w:t>Java9. API java.util.List.of(…)</w:t>
+      </w:r>
+    </w:p>
+    <w:p>
+      <w:pPr>
+        <w:pStyle w:val="Normal"/>
+        <w:bidi w:val="0"/>
+        <w:rPr>
+          <w:rFonts w:ascii="Consolas" w:hAnsi="Consolas"/>
+          <w:b w:val="false"/>
+          <w:bCs w:val="false"/>
+          <w:color w:val="auto"/>
+          <w:sz w:val="32"/>
+          <w:szCs w:val="24"/>
+          <w:u w:val="none"/>
+        </w:rPr>
+      </w:pPr>
+      <w:r>
+        <w:rPr>
+          <w:rFonts w:ascii="Consolas" w:hAnsi="Consolas"/>
+          <w:b w:val="false"/>
+          <w:bCs w:val="false"/>
+          <w:color w:val="auto"/>
+          <w:sz w:val="32"/>
+          <w:szCs w:val="24"/>
+          <w:u w:val="none"/>
+        </w:rPr>
+        <w:t>Alternativa ligera.</w:t>
+      </w:r>
+    </w:p>
+    <w:p>
+      <w:pPr>
+        <w:pStyle w:val="Normal"/>
+        <w:bidi w:val="0"/>
+        <w:rPr>
+          <w:rFonts w:ascii="Consolas" w:hAnsi="Consolas"/>
+          <w:b w:val="false"/>
+          <w:bCs w:val="false"/>
+          <w:color w:val="auto"/>
+          <w:sz w:val="32"/>
+          <w:szCs w:val="24"/>
+          <w:u w:val="none"/>
+        </w:rPr>
+      </w:pPr>
+      <w:r>
+        <w:rPr>
+          <w:rFonts w:ascii="Consolas" w:hAnsi="Consolas"/>
+          <w:b w:val="false"/>
+          <w:bCs w:val="false"/>
+          <w:color w:val="auto"/>
+          <w:sz w:val="32"/>
+          <w:szCs w:val="24"/>
+          <w:u w:val="none"/>
+        </w:rPr>
+      </w:r>
+    </w:p>
+    <w:p>
+      <w:pPr>
+        <w:pStyle w:val="Normal"/>
+        <w:bidi w:val="0"/>
+        <w:rPr>
+          <w:rFonts w:ascii="Consolas" w:hAnsi="Consolas"/>
+          <w:b w:val="false"/>
+          <w:bCs w:val="false"/>
+          <w:color w:val="auto"/>
+          <w:sz w:val="32"/>
+          <w:szCs w:val="24"/>
+          <w:u w:val="none"/>
+        </w:rPr>
+      </w:pPr>
+      <w:r>
+        <w:rPr>
+          <w:rFonts w:ascii="Consolas" w:hAnsi="Consolas"/>
+          <w:b w:val="false"/>
+          <w:bCs w:val="false"/>
+          <w:color w:val="auto"/>
+          <w:sz w:val="32"/>
+          <w:szCs w:val="24"/>
+          <w:u w:val="none"/>
+        </w:rPr>
+        <w:t>-List&lt;String&gt; nombres = List.of(“Ana”, “Luis”, “Ana”);</w:t>
+      </w:r>
+    </w:p>
+    <w:p>
+      <w:pPr>
+        <w:pStyle w:val="Normal"/>
+        <w:bidi w:val="0"/>
+        <w:rPr>
+          <w:rFonts w:ascii="Consolas" w:hAnsi="Consolas"/>
+          <w:b w:val="false"/>
+          <w:bCs w:val="false"/>
+          <w:color w:val="auto"/>
+          <w:sz w:val="32"/>
+          <w:szCs w:val="24"/>
+          <w:u w:val="none"/>
+        </w:rPr>
+      </w:pPr>
+      <w:r>
+        <w:rPr>
+          <w:rFonts w:ascii="Consolas" w:hAnsi="Consolas"/>
+          <w:b w:val="false"/>
+          <w:bCs w:val="false"/>
+          <w:color w:val="auto"/>
+          <w:sz w:val="32"/>
+          <w:szCs w:val="24"/>
+          <w:u w:val="none"/>
+        </w:rPr>
+      </w:r>
+    </w:p>
+    <w:p>
+      <w:pPr>
+        <w:pStyle w:val="Normal"/>
+        <w:bidi w:val="0"/>
+        <w:rPr>
+          <w:rFonts w:ascii="Consolas" w:hAnsi="Consolas"/>
+          <w:b w:val="false"/>
+          <w:bCs w:val="false"/>
+          <w:color w:val="auto"/>
+          <w:sz w:val="32"/>
+          <w:szCs w:val="24"/>
+          <w:u w:val="none"/>
+        </w:rPr>
+      </w:pPr>
+      <w:r>
+        <w:rPr>
+          <w:rFonts w:ascii="Consolas" w:hAnsi="Consolas"/>
+          <w:b w:val="false"/>
+          <w:bCs w:val="false"/>
+          <w:color w:val="auto"/>
+          <w:sz w:val="32"/>
+          <w:szCs w:val="24"/>
+          <w:u w:val="none"/>
+        </w:rPr>
+        <w:t>Ya no se ven los indices en este tipo de lista.</w:t>
+      </w:r>
+    </w:p>
+    <w:p>
+      <w:pPr>
+        <w:pStyle w:val="Normal"/>
+        <w:bidi w:val="0"/>
+        <w:rPr>
+          <w:rFonts w:ascii="Consolas" w:hAnsi="Consolas"/>
+          <w:b w:val="false"/>
+          <w:bCs w:val="false"/>
+          <w:color w:val="auto"/>
+          <w:sz w:val="32"/>
+          <w:szCs w:val="24"/>
+          <w:u w:val="none"/>
+        </w:rPr>
+      </w:pPr>
+      <w:r>
+        <w:rPr>
+          <w:rFonts w:ascii="Consolas" w:hAnsi="Consolas"/>
+          <w:b w:val="false"/>
+          <w:bCs w:val="false"/>
+          <w:color w:val="auto"/>
+          <w:sz w:val="32"/>
+          <w:szCs w:val="24"/>
+          <w:u w:val="none"/>
+        </w:rPr>
+      </w:r>
+    </w:p>
+    <w:p>
+      <w:pPr>
+        <w:pStyle w:val="Normal"/>
+        <w:bidi w:val="0"/>
+        <w:rPr>
+          <w:rFonts w:ascii="Consolas" w:hAnsi="Consolas"/>
+          <w:b w:val="false"/>
+          <w:bCs w:val="false"/>
+          <w:color w:val="auto"/>
+          <w:sz w:val="32"/>
+          <w:szCs w:val="24"/>
+          <w:u w:val="single"/>
+        </w:rPr>
+      </w:pPr>
+      <w:r>
+        <w:rPr>
+          <w:rFonts w:ascii="Consolas" w:hAnsi="Consolas"/>
+          <w:b w:val="false"/>
+          <w:bCs w:val="false"/>
+          <w:color w:val="auto"/>
+          <w:sz w:val="32"/>
+          <w:szCs w:val="24"/>
+          <w:u w:val="none"/>
+        </w:rPr>
+        <w:t>¿Cuándo usarlo en lugar de Arrays?</w:t>
+      </w:r>
+    </w:p>
+    <w:p>
+      <w:pPr>
+        <w:pStyle w:val="Normal"/>
+        <w:bidi w:val="0"/>
+        <w:rPr>
+          <w:rFonts w:ascii="Consolas" w:hAnsi="Consolas"/>
+          <w:b w:val="false"/>
+          <w:bCs w:val="false"/>
+          <w:color w:val="auto"/>
+          <w:sz w:val="32"/>
+          <w:szCs w:val="24"/>
+          <w:u w:val="none"/>
+        </w:rPr>
+      </w:pPr>
+      <w:r>
+        <w:rPr>
+          <w:rFonts w:ascii="Consolas" w:hAnsi="Consolas"/>
+          <w:b w:val="false"/>
+          <w:bCs w:val="false"/>
+          <w:color w:val="auto"/>
+          <w:sz w:val="32"/>
+          <w:szCs w:val="24"/>
+          <w:u w:val="single"/>
+        </w:rPr>
+        <w:t>- Cuand</w:t>
+      </w:r>
+      <w:r>
+        <w:rPr>
+          <w:rFonts w:ascii="Consolas" w:hAnsi="Consolas"/>
+          <w:b w:val="false"/>
+          <w:bCs w:val="false"/>
+          <w:color w:val="auto"/>
+          <w:sz w:val="32"/>
+          <w:szCs w:val="24"/>
+          <w:u w:val="none"/>
+        </w:rPr>
+        <w:t>o se vayan a crear listas inmutables.</w:t>
+      </w:r>
+    </w:p>
+    <w:p>
+      <w:pPr>
+        <w:pStyle w:val="Normal"/>
+        <w:bidi w:val="0"/>
+        <w:rPr>
+          <w:rFonts w:ascii="Consolas" w:hAnsi="Consolas"/>
+          <w:b w:val="false"/>
+          <w:bCs w:val="false"/>
+          <w:color w:val="auto"/>
+          <w:sz w:val="32"/>
+          <w:szCs w:val="24"/>
+          <w:u w:val="none"/>
+        </w:rPr>
+      </w:pPr>
+      <w:r>
+        <w:rPr>
+          <w:rFonts w:ascii="Consolas" w:hAnsi="Consolas"/>
+          <w:b w:val="false"/>
+          <w:bCs w:val="false"/>
+          <w:color w:val="auto"/>
+          <w:sz w:val="32"/>
+          <w:szCs w:val="24"/>
+          <w:u w:val="none"/>
+        </w:rPr>
+        <w:t>- Mejor integración con Streams y APIs modernas.</w:t>
+      </w:r>
+    </w:p>
+    <w:p>
+      <w:pPr>
+        <w:pStyle w:val="Normal"/>
+        <w:bidi w:val="0"/>
+        <w:rPr>
+          <w:rFonts w:ascii="Consolas" w:hAnsi="Consolas"/>
+          <w:b w:val="false"/>
+          <w:bCs w:val="false"/>
+          <w:color w:val="auto"/>
+          <w:sz w:val="32"/>
+          <w:szCs w:val="24"/>
+          <w:u w:val="none"/>
+        </w:rPr>
+      </w:pPr>
+      <w:r>
+        <w:rPr>
+          <w:rFonts w:ascii="Consolas" w:hAnsi="Consolas"/>
+          <w:b w:val="false"/>
+          <w:bCs w:val="false"/>
+          <w:color w:val="auto"/>
+          <w:sz w:val="32"/>
+          <w:szCs w:val="24"/>
+          <w:u w:val="none"/>
+        </w:rPr>
+        <w:t>- Labores de testing.</w:t>
+      </w:r>
+    </w:p>
+    <w:p>
+      <w:pPr>
+        <w:pStyle w:val="Normal"/>
+        <w:bidi w:val="0"/>
+        <w:rPr>
+          <w:rFonts w:ascii="Consolas" w:hAnsi="Consolas"/>
+          <w:b w:val="false"/>
+          <w:bCs w:val="false"/>
+          <w:color w:val="auto"/>
+          <w:sz w:val="32"/>
+          <w:szCs w:val="24"/>
+          <w:u w:val="none"/>
+        </w:rPr>
+      </w:pPr>
+      <w:r>
+        <w:rPr>
+          <w:rFonts w:ascii="Consolas" w:hAnsi="Consolas"/>
+          <w:b w:val="false"/>
+          <w:bCs w:val="false"/>
+          <w:color w:val="auto"/>
+          <w:sz w:val="32"/>
+          <w:szCs w:val="24"/>
+          <w:u w:val="none"/>
+        </w:rPr>
+      </w:r>
+    </w:p>
+    <w:p>
+      <w:pPr>
+        <w:pStyle w:val="Normal"/>
+        <w:bidi w:val="0"/>
+        <w:rPr>
+          <w:rFonts w:ascii="Consolas" w:hAnsi="Consolas"/>
+          <w:b w:val="false"/>
+          <w:bCs w:val="false"/>
+          <w:color w:val="auto"/>
+          <w:sz w:val="32"/>
+          <w:szCs w:val="24"/>
+          <w:u w:val="none"/>
+        </w:rPr>
+      </w:pPr>
+      <w:r>
+        <w:rPr>
+          <w:rFonts w:ascii="Consolas" w:hAnsi="Consolas"/>
+          <w:b w:val="false"/>
+          <w:bCs w:val="false"/>
+          <w:color w:val="auto"/>
+          <w:sz w:val="32"/>
+          <w:szCs w:val="24"/>
+          <w:u w:val="none"/>
+        </w:rPr>
+        <w:t>¿Cuando no usarlo?</w:t>
+      </w:r>
+    </w:p>
+    <w:p>
+      <w:pPr>
+        <w:pStyle w:val="Normal"/>
+        <w:bidi w:val="0"/>
+        <w:rPr>
+          <w:rFonts w:ascii="Consolas" w:hAnsi="Consolas"/>
+          <w:b w:val="false"/>
+          <w:bCs w:val="false"/>
+          <w:color w:val="auto"/>
+          <w:sz w:val="32"/>
+          <w:szCs w:val="24"/>
+          <w:u w:val="none"/>
+        </w:rPr>
+      </w:pPr>
+      <w:r>
+        <w:rPr>
+          <w:rFonts w:ascii="Consolas" w:hAnsi="Consolas"/>
+          <w:b w:val="false"/>
+          <w:bCs w:val="false"/>
+          <w:color w:val="auto"/>
+          <w:sz w:val="32"/>
+          <w:szCs w:val="24"/>
+          <w:u w:val="none"/>
+        </w:rPr>
+        <w:t>- si necesitas modificar la lista.</w:t>
+      </w:r>
+    </w:p>
+    <w:p>
+      <w:pPr>
+        <w:pStyle w:val="Normal"/>
+        <w:bidi w:val="0"/>
+        <w:rPr>
+          <w:rFonts w:ascii="Consolas" w:hAnsi="Consolas"/>
+          <w:b w:val="false"/>
+          <w:bCs w:val="false"/>
+          <w:color w:val="auto"/>
+          <w:sz w:val="32"/>
+          <w:szCs w:val="24"/>
+          <w:u w:val="none"/>
+        </w:rPr>
+      </w:pPr>
+      <w:r>
+        <w:rPr>
+          <w:rFonts w:ascii="Consolas" w:hAnsi="Consolas"/>
+          <w:b w:val="false"/>
+          <w:bCs w:val="false"/>
+          <w:color w:val="auto"/>
+          <w:sz w:val="32"/>
+          <w:szCs w:val="24"/>
+          <w:u w:val="none"/>
+        </w:rPr>
+        <w:t>- si vas a trabajar con primitivos.</w:t>
+      </w:r>
+    </w:p>
+    <w:p>
+      <w:pPr>
+        <w:pStyle w:val="Normal"/>
+        <w:bidi w:val="0"/>
+        <w:rPr>
+          <w:rFonts w:ascii="Consolas" w:hAnsi="Consolas"/>
+          <w:b w:val="false"/>
+          <w:bCs w:val="false"/>
+          <w:color w:val="auto"/>
+          <w:sz w:val="32"/>
+          <w:szCs w:val="24"/>
+          <w:u w:val="none"/>
+        </w:rPr>
+      </w:pPr>
+      <w:r>
+        <w:rPr>
+          <w:rFonts w:ascii="Consolas" w:hAnsi="Consolas"/>
+          <w:b w:val="false"/>
+          <w:bCs w:val="false"/>
+          <w:color w:val="auto"/>
+          <w:sz w:val="32"/>
+          <w:szCs w:val="24"/>
+          <w:u w:val="none"/>
+        </w:rPr>
+        <w:t>- si los datos provienen de entradas de usuario, bules etc.</w:t>
+      </w:r>
+    </w:p>
+    <w:p>
+      <w:pPr>
+        <w:pStyle w:val="Normal"/>
+        <w:bidi w:val="0"/>
+        <w:rPr>
+          <w:rFonts w:ascii="Consolas" w:hAnsi="Consolas"/>
+          <w:b w:val="false"/>
+          <w:bCs w:val="false"/>
+          <w:color w:val="auto"/>
+          <w:sz w:val="32"/>
+          <w:szCs w:val="24"/>
+          <w:u w:val="none"/>
+        </w:rPr>
+      </w:pPr>
+      <w:r>
+        <w:rPr>
+          <w:rFonts w:ascii="Consolas" w:hAnsi="Consolas"/>
+          <w:b w:val="false"/>
+          <w:bCs w:val="false"/>
+          <w:color w:val="auto"/>
+          <w:sz w:val="32"/>
+          <w:szCs w:val="24"/>
+          <w:u w:val="none"/>
+        </w:rPr>
+      </w:r>
+    </w:p>
+    <w:p>
+      <w:pPr>
+        <w:pStyle w:val="Normal"/>
+        <w:bidi w:val="0"/>
+        <w:rPr>
+          <w:rFonts w:ascii="Consolas" w:hAnsi="Consolas"/>
+          <w:b w:val="false"/>
+          <w:bCs w:val="false"/>
+          <w:color w:val="auto"/>
+          <w:sz w:val="32"/>
+          <w:szCs w:val="24"/>
+          <w:u w:val="none"/>
+        </w:rPr>
+      </w:pPr>
+      <w:r>
+        <w:rPr>
+          <w:rFonts w:ascii="Consolas" w:hAnsi="Consolas"/>
+          <w:b w:val="false"/>
+          <w:bCs w:val="false"/>
+          <w:color w:val="auto"/>
+          <w:sz w:val="32"/>
+          <w:szCs w:val="24"/>
+          <w:u w:val="none"/>
+        </w:rPr>
+        <w:t>JAVA 14. Records y Arrays.</w:t>
+      </w:r>
+    </w:p>
+    <w:p>
+      <w:pPr>
+        <w:pStyle w:val="Normal"/>
+        <w:bidi w:val="0"/>
+        <w:rPr>
+          <w:rFonts w:ascii="Consolas" w:hAnsi="Consolas"/>
+          <w:b w:val="false"/>
+          <w:bCs w:val="false"/>
+          <w:color w:val="auto"/>
+          <w:sz w:val="32"/>
+          <w:szCs w:val="24"/>
+          <w:u w:val="none"/>
+        </w:rPr>
+      </w:pPr>
+      <w:r>
+        <w:rPr>
+          <w:rFonts w:ascii="Consolas" w:hAnsi="Consolas"/>
+          <w:b w:val="false"/>
+          <w:bCs w:val="false"/>
+          <w:color w:val="auto"/>
+          <w:sz w:val="32"/>
+          <w:szCs w:val="24"/>
+          <w:u w:val="none"/>
+        </w:rPr>
+      </w:r>
+    </w:p>
+    <w:p>
+      <w:pPr>
+        <w:pStyle w:val="Normal"/>
+        <w:bidi w:val="0"/>
+        <w:rPr>
+          <w:rFonts w:ascii="Consolas" w:hAnsi="Consolas"/>
+          <w:b w:val="false"/>
+          <w:bCs w:val="false"/>
+          <w:color w:val="auto"/>
+          <w:sz w:val="32"/>
+          <w:szCs w:val="24"/>
+          <w:u w:val="none"/>
+        </w:rPr>
+      </w:pPr>
+      <w:r>
+        <w:rPr>
+          <w:rFonts w:ascii="Consolas" w:hAnsi="Consolas"/>
+          <w:b w:val="false"/>
+          <w:bCs w:val="false"/>
+          <w:color w:val="auto"/>
+          <w:sz w:val="32"/>
+          <w:szCs w:val="24"/>
+          <w:u w:val="none"/>
+        </w:rPr>
+        <w:t>- Desde java 14 podemos crear estructuras que incluyan arrays de forma más sencilla y limpia: los records.</w:t>
+      </w:r>
+    </w:p>
+    <w:p>
+      <w:pPr>
+        <w:pStyle w:val="Normal"/>
+        <w:bidi w:val="0"/>
+        <w:rPr>
+          <w:rFonts w:ascii="Consolas" w:hAnsi="Consolas"/>
+          <w:b w:val="false"/>
+          <w:bCs w:val="false"/>
+          <w:color w:val="auto"/>
+          <w:sz w:val="32"/>
+          <w:szCs w:val="24"/>
+          <w:u w:val="none"/>
+        </w:rPr>
+      </w:pPr>
+      <w:r>
+        <w:rPr>
+          <w:rFonts w:ascii="Consolas" w:hAnsi="Consolas"/>
+          <w:b w:val="false"/>
+          <w:bCs w:val="false"/>
+          <w:color w:val="auto"/>
+          <w:sz w:val="32"/>
+          <w:szCs w:val="24"/>
+          <w:u w:val="none"/>
+        </w:rPr>
+      </w:r>
+    </w:p>
+    <w:p>
+      <w:pPr>
+        <w:pStyle w:val="Normal"/>
+        <w:bidi w:val="0"/>
+        <w:rPr>
+          <w:rFonts w:ascii="Consolas" w:hAnsi="Consolas"/>
+          <w:b w:val="false"/>
+          <w:bCs w:val="false"/>
+          <w:color w:val="auto"/>
+          <w:sz w:val="32"/>
+          <w:szCs w:val="24"/>
+          <w:u w:val="none"/>
+        </w:rPr>
+      </w:pPr>
+      <w:r>
+        <w:rPr>
+          <w:rFonts w:ascii="Consolas" w:hAnsi="Consolas"/>
+          <w:b w:val="false"/>
+          <w:bCs w:val="false"/>
+          <w:color w:val="auto"/>
+          <w:sz w:val="32"/>
+          <w:szCs w:val="24"/>
+          <w:u w:val="none"/>
+        </w:rPr>
+        <w:t>- public record Alumno(string nombre, int[] notas){}</w:t>
+      </w:r>
+    </w:p>
+    <w:p>
+      <w:pPr>
+        <w:pStyle w:val="Normal"/>
+        <w:bidi w:val="0"/>
+        <w:rPr>
+          <w:rFonts w:ascii="Consolas" w:hAnsi="Consolas"/>
+          <w:b w:val="false"/>
+          <w:bCs w:val="false"/>
+          <w:color w:val="auto"/>
+          <w:sz w:val="32"/>
+          <w:szCs w:val="24"/>
+          <w:u w:val="none"/>
+        </w:rPr>
+      </w:pPr>
+      <w:r>
+        <w:rPr>
+          <w:rFonts w:ascii="Consolas" w:hAnsi="Consolas"/>
+          <w:b w:val="false"/>
+          <w:bCs w:val="false"/>
+          <w:color w:val="auto"/>
+          <w:sz w:val="32"/>
+          <w:szCs w:val="24"/>
+          <w:u w:val="none"/>
+        </w:rPr>
+        <w:t>- Alumno a = new Alumno(“Luis”, new int []{8, 9, 10});</w:t>
       </w:r>
     </w:p>
     <w:sectPr>

</xml_diff>

<commit_message>
feat(vid24-arrays2-foreach): added exercises vid24 and update file poo
</commit_message>
<xml_diff>
--- a/Curso_POO_java.docx
+++ b/Curso_POO_java.docx
@@ -9221,6 +9221,7 @@
       <w:r>
         <w:rPr>
           <w:rFonts w:ascii="Consolas" w:hAnsi="Consolas"/>
+          <w:color w:val="CC6C1D"/>
           <w:sz w:val="20"/>
         </w:rPr>
       </w:r>
@@ -10018,1790 +10019,6 @@
           <w:szCs w:val="24"/>
           <w:u w:val="none"/>
         </w:rPr>
-      </w:r>
-    </w:p>
-    <w:p>
-      <w:pPr>
-        <w:pStyle w:val="Normal"/>
-        <w:bidi w:val="0"/>
-        <w:rPr>
-          <w:rFonts w:ascii="Consolas" w:hAnsi="Consolas"/>
-          <w:b w:val="false"/>
-          <w:bCs w:val="false"/>
-          <w:color w:val="auto"/>
-          <w:sz w:val="32"/>
-          <w:szCs w:val="24"/>
-          <w:u w:val="none"/>
-        </w:rPr>
-      </w:pPr>
-      <w:r>
-        <w:rPr>
-          <w:rFonts w:ascii="Consolas" w:hAnsi="Consolas"/>
-          <w:b w:val="false"/>
-          <w:bCs w:val="false"/>
-          <w:color w:val="auto"/>
-          <w:sz w:val="32"/>
-          <w:szCs w:val="24"/>
-          <w:u w:val="none"/>
-        </w:rPr>
-      </w:r>
-    </w:p>
-    <w:p>
-      <w:pPr>
-        <w:pStyle w:val="Normal"/>
-        <w:bidi w:val="0"/>
-        <w:rPr>
-          <w:rFonts w:ascii="Consolas" w:hAnsi="Consolas"/>
-          <w:b w:val="false"/>
-          <w:bCs w:val="false"/>
-          <w:color w:val="auto"/>
-          <w:sz w:val="32"/>
-          <w:szCs w:val="24"/>
-          <w:u w:val="none"/>
-        </w:rPr>
-      </w:pPr>
-      <w:r>
-        <w:rPr>
-          <w:rFonts w:ascii="Consolas" w:hAnsi="Consolas"/>
-          <w:b w:val="false"/>
-          <w:bCs w:val="false"/>
-          <w:color w:val="auto"/>
-          <w:sz w:val="32"/>
-          <w:szCs w:val="24"/>
-          <w:u w:val="none"/>
-        </w:rPr>
-      </w:r>
-    </w:p>
-    <w:p>
-      <w:pPr>
-        <w:pStyle w:val="Normal"/>
-        <w:bidi w:val="0"/>
-        <w:rPr>
-          <w:rFonts w:ascii="Consolas" w:hAnsi="Consolas"/>
-          <w:b w:val="false"/>
-          <w:bCs w:val="false"/>
-          <w:color w:val="auto"/>
-          <w:sz w:val="32"/>
-          <w:szCs w:val="24"/>
-          <w:u w:val="none"/>
-        </w:rPr>
-      </w:pPr>
-      <w:r>
-        <w:rPr>
-          <w:rFonts w:ascii="Consolas" w:hAnsi="Consolas"/>
-          <w:b w:val="false"/>
-          <w:bCs w:val="false"/>
-          <w:color w:val="auto"/>
-          <w:sz w:val="32"/>
-          <w:szCs w:val="24"/>
-          <w:u w:val="none"/>
-        </w:rPr>
-      </w:r>
-    </w:p>
-    <w:p>
-      <w:pPr>
-        <w:pStyle w:val="Normal"/>
-        <w:bidi w:val="0"/>
-        <w:rPr>
-          <w:rFonts w:ascii="Consolas" w:hAnsi="Consolas"/>
-          <w:b w:val="false"/>
-          <w:bCs w:val="false"/>
-          <w:color w:val="auto"/>
-          <w:sz w:val="32"/>
-          <w:szCs w:val="24"/>
-          <w:u w:val="none"/>
-        </w:rPr>
-      </w:pPr>
-      <w:r>
-        <w:rPr>
-          <w:rFonts w:ascii="Consolas" w:hAnsi="Consolas"/>
-          <w:b w:val="false"/>
-          <w:bCs w:val="false"/>
-          <w:color w:val="auto"/>
-          <w:sz w:val="32"/>
-          <w:szCs w:val="24"/>
-          <w:u w:val="none"/>
-        </w:rPr>
-      </w:r>
-    </w:p>
-    <w:p>
-      <w:pPr>
-        <w:pStyle w:val="Normal"/>
-        <w:bidi w:val="0"/>
-        <w:rPr>
-          <w:rFonts w:ascii="Consolas" w:hAnsi="Consolas"/>
-          <w:b w:val="false"/>
-          <w:bCs w:val="false"/>
-          <w:color w:val="auto"/>
-          <w:sz w:val="32"/>
-          <w:szCs w:val="24"/>
-          <w:u w:val="none"/>
-        </w:rPr>
-      </w:pPr>
-      <w:r>
-        <w:rPr>
-          <w:rFonts w:ascii="Consolas" w:hAnsi="Consolas"/>
-          <w:b w:val="false"/>
-          <w:bCs w:val="false"/>
-          <w:color w:val="auto"/>
-          <w:sz w:val="32"/>
-          <w:szCs w:val="24"/>
-          <w:u w:val="none"/>
-        </w:rPr>
-      </w:r>
-    </w:p>
-    <w:p>
-      <w:pPr>
-        <w:pStyle w:val="Normal"/>
-        <w:bidi w:val="0"/>
-        <w:rPr>
-          <w:rFonts w:ascii="Consolas" w:hAnsi="Consolas"/>
-          <w:b w:val="false"/>
-          <w:bCs w:val="false"/>
-          <w:color w:val="auto"/>
-          <w:sz w:val="32"/>
-          <w:szCs w:val="24"/>
-          <w:u w:val="none"/>
-        </w:rPr>
-      </w:pPr>
-      <w:r>
-        <w:rPr>
-          <w:rFonts w:ascii="Consolas" w:hAnsi="Consolas"/>
-          <w:b w:val="false"/>
-          <w:bCs w:val="false"/>
-          <w:color w:val="auto"/>
-          <w:sz w:val="32"/>
-          <w:szCs w:val="24"/>
-          <w:u w:val="none"/>
-        </w:rPr>
-      </w:r>
-    </w:p>
-    <w:p>
-      <w:pPr>
-        <w:pStyle w:val="Normal"/>
-        <w:bidi w:val="0"/>
-        <w:rPr>
-          <w:rFonts w:ascii="Consolas" w:hAnsi="Consolas"/>
-          <w:b w:val="false"/>
-          <w:bCs w:val="false"/>
-          <w:color w:val="auto"/>
-          <w:sz w:val="32"/>
-          <w:szCs w:val="24"/>
-          <w:u w:val="none"/>
-        </w:rPr>
-      </w:pPr>
-      <w:r>
-        <w:rPr>
-          <w:rFonts w:ascii="Consolas" w:hAnsi="Consolas"/>
-          <w:b w:val="false"/>
-          <w:bCs w:val="false"/>
-          <w:color w:val="auto"/>
-          <w:sz w:val="32"/>
-          <w:szCs w:val="24"/>
-          <w:u w:val="none"/>
-        </w:rPr>
-      </w:r>
-    </w:p>
-    <w:p>
-      <w:pPr>
-        <w:pStyle w:val="Normal"/>
-        <w:bidi w:val="0"/>
-        <w:rPr>
-          <w:rFonts w:ascii="Consolas" w:hAnsi="Consolas"/>
-          <w:b w:val="false"/>
-          <w:bCs w:val="false"/>
-          <w:color w:val="auto"/>
-          <w:sz w:val="32"/>
-          <w:szCs w:val="24"/>
-          <w:u w:val="none"/>
-        </w:rPr>
-      </w:pPr>
-      <w:r>
-        <w:rPr>
-          <w:rFonts w:ascii="Consolas" w:hAnsi="Consolas"/>
-          <w:b w:val="false"/>
-          <w:bCs w:val="false"/>
-          <w:color w:val="auto"/>
-          <w:sz w:val="32"/>
-          <w:szCs w:val="24"/>
-          <w:u w:val="none"/>
-        </w:rPr>
-      </w:r>
-    </w:p>
-    <w:p>
-      <w:pPr>
-        <w:pStyle w:val="Normal"/>
-        <w:bidi w:val="0"/>
-        <w:rPr>
-          <w:rFonts w:ascii="Consolas" w:hAnsi="Consolas"/>
-          <w:b w:val="false"/>
-          <w:bCs w:val="false"/>
-          <w:color w:val="auto"/>
-          <w:sz w:val="32"/>
-          <w:szCs w:val="24"/>
-          <w:u w:val="none"/>
-        </w:rPr>
-      </w:pPr>
-      <w:r>
-        <w:rPr>
-          <w:rFonts w:ascii="Consolas" w:hAnsi="Consolas"/>
-          <w:b w:val="false"/>
-          <w:bCs w:val="false"/>
-          <w:color w:val="auto"/>
-          <w:sz w:val="32"/>
-          <w:szCs w:val="24"/>
-          <w:u w:val="none"/>
-        </w:rPr>
-        <w:t>Video 22 Bucles V. 24:33 min</w:t>
-        <w:br/>
-        <w:t>Bucle For II</w:t>
-        <w:br/>
-        <w:t>01-09-2025</w:t>
-      </w:r>
-    </w:p>
-    <w:p>
-      <w:pPr>
-        <w:pStyle w:val="Normal"/>
-        <w:bidi w:val="0"/>
-        <w:rPr>
-          <w:rFonts w:ascii="Consolas" w:hAnsi="Consolas"/>
-          <w:b w:val="false"/>
-          <w:bCs w:val="false"/>
-          <w:color w:val="auto"/>
-          <w:sz w:val="32"/>
-          <w:szCs w:val="24"/>
-          <w:u w:val="none"/>
-        </w:rPr>
-      </w:pPr>
-      <w:r>
-        <w:rPr>
-          <w:rFonts w:ascii="Consolas" w:hAnsi="Consolas"/>
-          <w:b w:val="false"/>
-          <w:bCs w:val="false"/>
-          <w:color w:val="auto"/>
-          <w:sz w:val="32"/>
-          <w:szCs w:val="24"/>
-          <w:u w:val="none"/>
-        </w:rPr>
-      </w:r>
-    </w:p>
-    <w:p>
-      <w:pPr>
-        <w:pStyle w:val="Normal"/>
-        <w:bidi w:val="0"/>
-        <w:rPr>
-          <w:rFonts w:ascii="Consolas" w:hAnsi="Consolas"/>
-          <w:b w:val="false"/>
-          <w:bCs w:val="false"/>
-          <w:color w:val="auto"/>
-          <w:sz w:val="32"/>
-          <w:szCs w:val="24"/>
-          <w:u w:val="none"/>
-        </w:rPr>
-      </w:pPr>
-      <w:r>
-        <w:rPr>
-          <w:rFonts w:ascii="Consolas" w:hAnsi="Consolas"/>
-          <w:b w:val="false"/>
-          <w:bCs w:val="false"/>
-          <w:color w:val="auto"/>
-          <w:sz w:val="32"/>
-          <w:szCs w:val="24"/>
-          <w:u w:val="none"/>
-        </w:rPr>
-        <w:t>Se realiza la corrección del programa del video 21 donde si tiene más de una arroba, es valido aun así, y para un correo tener 2 o más arrobas no es correcto.</w:t>
-      </w:r>
-    </w:p>
-    <w:p>
-      <w:pPr>
-        <w:pStyle w:val="Normal"/>
-        <w:bidi w:val="0"/>
-        <w:rPr>
-          <w:rFonts w:ascii="Consolas" w:hAnsi="Consolas"/>
-          <w:b w:val="false"/>
-          <w:bCs w:val="false"/>
-          <w:color w:val="auto"/>
-          <w:sz w:val="32"/>
-          <w:szCs w:val="24"/>
-          <w:u w:val="none"/>
-        </w:rPr>
-      </w:pPr>
-      <w:r>
-        <w:rPr>
-          <w:rFonts w:ascii="Consolas" w:hAnsi="Consolas"/>
-          <w:b w:val="false"/>
-          <w:bCs w:val="false"/>
-          <w:color w:val="auto"/>
-          <w:sz w:val="32"/>
-          <w:szCs w:val="24"/>
-          <w:u w:val="none"/>
-        </w:rPr>
-      </w:r>
-    </w:p>
-    <w:p>
-      <w:pPr>
-        <w:pStyle w:val="Normal"/>
-        <w:bidi w:val="0"/>
-        <w:rPr>
-          <w:rFonts w:ascii="Consolas" w:hAnsi="Consolas"/>
-          <w:b w:val="false"/>
-          <w:bCs w:val="false"/>
-          <w:color w:val="auto"/>
-          <w:sz w:val="32"/>
-          <w:szCs w:val="24"/>
-          <w:u w:val="none"/>
-        </w:rPr>
-      </w:pPr>
-      <w:r>
-        <w:rPr>
-          <w:rFonts w:ascii="Consolas" w:hAnsi="Consolas"/>
-          <w:b w:val="false"/>
-          <w:bCs w:val="false"/>
-          <w:color w:val="auto"/>
-          <w:sz w:val="32"/>
-          <w:szCs w:val="24"/>
-          <w:u w:val="none"/>
-        </w:rPr>
-        <w:t>También se realizará un programa que calcule el factorial de un número.</w:t>
-      </w:r>
-    </w:p>
-    <w:p>
-      <w:pPr>
-        <w:pStyle w:val="Normal"/>
-        <w:bidi w:val="0"/>
-        <w:rPr>
-          <w:rFonts w:ascii="Consolas" w:hAnsi="Consolas"/>
-          <w:b w:val="false"/>
-          <w:bCs w:val="false"/>
-          <w:color w:val="auto"/>
-          <w:sz w:val="32"/>
-          <w:szCs w:val="24"/>
-          <w:u w:val="none"/>
-        </w:rPr>
-      </w:pPr>
-      <w:r>
-        <w:rPr>
-          <w:rFonts w:ascii="Consolas" w:hAnsi="Consolas"/>
-          <w:b w:val="false"/>
-          <w:bCs w:val="false"/>
-          <w:color w:val="auto"/>
-          <w:sz w:val="32"/>
-          <w:szCs w:val="24"/>
-          <w:u w:val="none"/>
-        </w:rPr>
-      </w:r>
-    </w:p>
-    <w:p>
-      <w:pPr>
-        <w:pStyle w:val="Normal"/>
-        <w:bidi w:val="0"/>
-        <w:rPr>
-          <w:rFonts w:ascii="Consolas" w:hAnsi="Consolas"/>
-          <w:b w:val="false"/>
-          <w:bCs w:val="false"/>
-          <w:color w:val="auto"/>
-          <w:sz w:val="32"/>
-          <w:szCs w:val="24"/>
-          <w:u w:val="none"/>
-        </w:rPr>
-      </w:pPr>
-      <w:r>
-        <w:rPr>
-          <w:rFonts w:ascii="Consolas" w:hAnsi="Consolas"/>
-          <w:b w:val="false"/>
-          <w:bCs w:val="false"/>
-          <w:color w:val="auto"/>
-          <w:sz w:val="32"/>
-          <w:szCs w:val="24"/>
-          <w:u w:val="none"/>
-        </w:rPr>
-        <w:t>Se utilizará un JoptionPane para pedir el número a calcular.</w:t>
-      </w:r>
-    </w:p>
-    <w:p>
-      <w:pPr>
-        <w:pStyle w:val="Normal"/>
-        <w:bidi w:val="0"/>
-        <w:rPr>
-          <w:rFonts w:ascii="Consolas" w:hAnsi="Consolas"/>
-          <w:b w:val="false"/>
-          <w:bCs w:val="false"/>
-          <w:color w:val="auto"/>
-          <w:sz w:val="32"/>
-          <w:szCs w:val="24"/>
-          <w:u w:val="none"/>
-        </w:rPr>
-      </w:pPr>
-      <w:r>
-        <w:rPr>
-          <w:rFonts w:ascii="Consolas" w:hAnsi="Consolas"/>
-          <w:b w:val="false"/>
-          <w:bCs w:val="false"/>
-          <w:color w:val="auto"/>
-          <w:sz w:val="32"/>
-          <w:szCs w:val="24"/>
-          <w:u w:val="none"/>
-        </w:rPr>
-      </w:r>
-    </w:p>
-    <w:p>
-      <w:pPr>
-        <w:pStyle w:val="Normal"/>
-        <w:bidi w:val="0"/>
-        <w:rPr>
-          <w:rFonts w:ascii="Consolas" w:hAnsi="Consolas"/>
-          <w:b w:val="false"/>
-          <w:bCs w:val="false"/>
-          <w:color w:val="auto"/>
-          <w:sz w:val="32"/>
-          <w:szCs w:val="24"/>
-          <w:u w:val="none"/>
-        </w:rPr>
-      </w:pPr>
-      <w:r>
-        <w:rPr>
-          <w:rFonts w:ascii="Consolas" w:hAnsi="Consolas"/>
-          <w:b w:val="false"/>
-          <w:bCs w:val="false"/>
-          <w:color w:val="auto"/>
-          <w:sz w:val="32"/>
-          <w:szCs w:val="24"/>
-          <w:u w:val="none"/>
-        </w:rPr>
-      </w:r>
-    </w:p>
-    <w:p>
-      <w:pPr>
-        <w:pStyle w:val="Normal"/>
-        <w:bidi w:val="0"/>
-        <w:rPr>
-          <w:rFonts w:ascii="Consolas" w:hAnsi="Consolas"/>
-          <w:b w:val="false"/>
-          <w:bCs w:val="false"/>
-          <w:color w:val="auto"/>
-          <w:sz w:val="32"/>
-          <w:szCs w:val="24"/>
-          <w:u w:val="none"/>
-        </w:rPr>
-      </w:pPr>
-      <w:r>
-        <w:rPr>
-          <w:rFonts w:ascii="Consolas" w:hAnsi="Consolas"/>
-          <w:b w:val="false"/>
-          <w:bCs w:val="false"/>
-          <w:color w:val="auto"/>
-          <w:sz w:val="32"/>
-          <w:szCs w:val="24"/>
-          <w:u w:val="none"/>
-        </w:rPr>
-        <w:t xml:space="preserve">Video 23 </w:t>
-        <w:br/>
-        <w:t>01-09-2025</w:t>
-      </w:r>
-    </w:p>
-    <w:p>
-      <w:pPr>
-        <w:pStyle w:val="Normal"/>
-        <w:bidi w:val="0"/>
-        <w:rPr>
-          <w:rFonts w:ascii="Consolas" w:hAnsi="Consolas"/>
-          <w:b w:val="false"/>
-          <w:bCs w:val="false"/>
-          <w:color w:val="auto"/>
-          <w:sz w:val="32"/>
-          <w:szCs w:val="24"/>
-          <w:u w:val="none"/>
-        </w:rPr>
-      </w:pPr>
-      <w:r>
-        <w:rPr>
-          <w:rFonts w:ascii="Consolas" w:hAnsi="Consolas"/>
-          <w:b w:val="false"/>
-          <w:bCs w:val="false"/>
-          <w:color w:val="auto"/>
-          <w:sz w:val="32"/>
-          <w:szCs w:val="24"/>
-          <w:u w:val="none"/>
-        </w:rPr>
-        <w:t>Arrays I 33:32 min</w:t>
-      </w:r>
-    </w:p>
-    <w:p>
-      <w:pPr>
-        <w:pStyle w:val="Normal"/>
-        <w:bidi w:val="0"/>
-        <w:rPr>
-          <w:rFonts w:ascii="Consolas" w:hAnsi="Consolas"/>
-          <w:b w:val="false"/>
-          <w:bCs w:val="false"/>
-          <w:color w:val="auto"/>
-          <w:sz w:val="32"/>
-          <w:szCs w:val="24"/>
-          <w:u w:val="none"/>
-        </w:rPr>
-      </w:pPr>
-      <w:r>
-        <w:rPr>
-          <w:rFonts w:ascii="Consolas" w:hAnsi="Consolas"/>
-          <w:b w:val="false"/>
-          <w:bCs w:val="false"/>
-          <w:color w:val="auto"/>
-          <w:sz w:val="32"/>
-          <w:szCs w:val="24"/>
-          <w:u w:val="none"/>
-        </w:rPr>
-      </w:r>
-    </w:p>
-    <w:p>
-      <w:pPr>
-        <w:pStyle w:val="Normal"/>
-        <w:bidi w:val="0"/>
-        <w:rPr>
-          <w:rFonts w:ascii="Consolas" w:hAnsi="Consolas"/>
-          <w:b w:val="false"/>
-          <w:bCs w:val="false"/>
-          <w:color w:val="auto"/>
-          <w:sz w:val="32"/>
-          <w:szCs w:val="24"/>
-          <w:u w:val="none"/>
-        </w:rPr>
-      </w:pPr>
-      <w:r>
-        <w:rPr>
-          <w:rFonts w:ascii="Consolas" w:hAnsi="Consolas"/>
-          <w:b w:val="false"/>
-          <w:bCs w:val="false"/>
-          <w:color w:val="auto"/>
-          <w:sz w:val="32"/>
-          <w:szCs w:val="24"/>
-          <w:u w:val="none"/>
-        </w:rPr>
-        <w:t>- Utilidad y sintaxis básica.</w:t>
-      </w:r>
-    </w:p>
-    <w:p>
-      <w:pPr>
-        <w:pStyle w:val="Normal"/>
-        <w:bidi w:val="0"/>
-        <w:rPr>
-          <w:rFonts w:ascii="Consolas" w:hAnsi="Consolas"/>
-          <w:b w:val="false"/>
-          <w:bCs w:val="false"/>
-          <w:color w:val="auto"/>
-          <w:sz w:val="32"/>
-          <w:szCs w:val="24"/>
-          <w:u w:val="none"/>
-        </w:rPr>
-      </w:pPr>
-      <w:r>
-        <w:rPr>
-          <w:rFonts w:ascii="Consolas" w:hAnsi="Consolas"/>
-          <w:b w:val="false"/>
-          <w:bCs w:val="false"/>
-          <w:color w:val="auto"/>
-          <w:sz w:val="32"/>
-          <w:szCs w:val="24"/>
-          <w:u w:val="none"/>
-        </w:rPr>
-        <w:t>- Novedades y alternativas a los Arrays en versiones 9 y 14 de java.</w:t>
-      </w:r>
-    </w:p>
-    <w:p>
-      <w:pPr>
-        <w:pStyle w:val="Normal"/>
-        <w:bidi w:val="0"/>
-        <w:rPr>
-          <w:rFonts w:ascii="Consolas" w:hAnsi="Consolas"/>
-          <w:b w:val="false"/>
-          <w:bCs w:val="false"/>
-          <w:color w:val="auto"/>
-          <w:sz w:val="32"/>
-          <w:szCs w:val="24"/>
-          <w:u w:val="none"/>
-        </w:rPr>
-      </w:pPr>
-      <w:r>
-        <w:rPr>
-          <w:rFonts w:ascii="Consolas" w:hAnsi="Consolas"/>
-          <w:b w:val="false"/>
-          <w:bCs w:val="false"/>
-          <w:color w:val="auto"/>
-          <w:sz w:val="32"/>
-          <w:szCs w:val="24"/>
-          <w:u w:val="none"/>
-        </w:rPr>
-      </w:r>
-    </w:p>
-    <w:p>
-      <w:pPr>
-        <w:pStyle w:val="Normal"/>
-        <w:bidi w:val="0"/>
-        <w:rPr>
-          <w:rFonts w:ascii="Consolas" w:hAnsi="Consolas"/>
-          <w:b w:val="false"/>
-          <w:bCs w:val="false"/>
-          <w:color w:val="auto"/>
-          <w:sz w:val="32"/>
-          <w:szCs w:val="24"/>
-          <w:u w:val="none"/>
-        </w:rPr>
-      </w:pPr>
-      <w:r>
-        <w:rPr>
-          <w:rFonts w:ascii="Consolas" w:hAnsi="Consolas"/>
-          <w:b w:val="false"/>
-          <w:bCs w:val="false"/>
-          <w:color w:val="auto"/>
-          <w:sz w:val="32"/>
-          <w:szCs w:val="24"/>
-          <w:u w:val="none"/>
-        </w:rPr>
-        <w:t>- ¿ Qué es ?</w:t>
-      </w:r>
-    </w:p>
-    <w:p>
-      <w:pPr>
-        <w:pStyle w:val="Normal"/>
-        <w:bidi w:val="0"/>
-        <w:rPr>
-          <w:rFonts w:ascii="Consolas" w:hAnsi="Consolas"/>
-          <w:b w:val="false"/>
-          <w:bCs w:val="false"/>
-          <w:color w:val="auto"/>
-          <w:sz w:val="32"/>
-          <w:szCs w:val="24"/>
-          <w:u w:val="none"/>
-        </w:rPr>
-      </w:pPr>
-      <w:r>
-        <w:rPr>
-          <w:rFonts w:ascii="Consolas" w:hAnsi="Consolas"/>
-          <w:b w:val="false"/>
-          <w:bCs w:val="false"/>
-          <w:color w:val="auto"/>
-          <w:sz w:val="32"/>
-          <w:szCs w:val="24"/>
-          <w:u w:val="none"/>
-        </w:rPr>
-        <w:t>- Estructura de datos que contiene una colección de valores del mismo tipo.</w:t>
-      </w:r>
-    </w:p>
-    <w:p>
-      <w:pPr>
-        <w:pStyle w:val="Normal"/>
-        <w:bidi w:val="0"/>
-        <w:rPr>
-          <w:rFonts w:ascii="Consolas" w:hAnsi="Consolas"/>
-          <w:b w:val="false"/>
-          <w:bCs w:val="false"/>
-          <w:color w:val="auto"/>
-          <w:sz w:val="32"/>
-          <w:szCs w:val="24"/>
-          <w:u w:val="none"/>
-        </w:rPr>
-      </w:pPr>
-      <w:r>
-        <w:rPr>
-          <w:rFonts w:ascii="Consolas" w:hAnsi="Consolas"/>
-          <w:b w:val="false"/>
-          <w:bCs w:val="false"/>
-          <w:color w:val="auto"/>
-          <w:sz w:val="32"/>
-          <w:szCs w:val="24"/>
-          <w:u w:val="none"/>
-        </w:rPr>
-      </w:r>
-    </w:p>
-    <w:p>
-      <w:pPr>
-        <w:pStyle w:val="Normal"/>
-        <w:bidi w:val="0"/>
-        <w:rPr>
-          <w:rFonts w:ascii="Consolas" w:hAnsi="Consolas"/>
-          <w:b w:val="false"/>
-          <w:bCs w:val="false"/>
-          <w:color w:val="auto"/>
-          <w:sz w:val="32"/>
-          <w:szCs w:val="24"/>
-          <w:u w:val="none"/>
-        </w:rPr>
-      </w:pPr>
-      <w:r>
-        <w:rPr>
-          <w:rFonts w:ascii="Consolas" w:hAnsi="Consolas"/>
-          <w:b w:val="false"/>
-          <w:bCs w:val="false"/>
-          <w:color w:val="auto"/>
-          <w:sz w:val="32"/>
-          <w:szCs w:val="24"/>
-          <w:u w:val="none"/>
-        </w:rPr>
-        <w:t>- ¿ Para que sirven ?</w:t>
-      </w:r>
-    </w:p>
-    <w:p>
-      <w:pPr>
-        <w:pStyle w:val="Normal"/>
-        <w:bidi w:val="0"/>
-        <w:rPr>
-          <w:rFonts w:ascii="Consolas" w:hAnsi="Consolas"/>
-          <w:b w:val="false"/>
-          <w:bCs w:val="false"/>
-          <w:color w:val="auto"/>
-          <w:sz w:val="32"/>
-          <w:szCs w:val="24"/>
-          <w:u w:val="none"/>
-        </w:rPr>
-      </w:pPr>
-      <w:r>
-        <w:rPr>
-          <w:rFonts w:ascii="Consolas" w:hAnsi="Consolas"/>
-          <w:b w:val="false"/>
-          <w:bCs w:val="false"/>
-          <w:color w:val="auto"/>
-          <w:sz w:val="32"/>
-          <w:szCs w:val="24"/>
-          <w:u w:val="none"/>
-        </w:rPr>
-        <w:t xml:space="preserve">  </w:t>
-      </w:r>
-      <w:r>
-        <w:rPr>
-          <w:rFonts w:ascii="Consolas" w:hAnsi="Consolas"/>
-          <w:b w:val="false"/>
-          <w:bCs w:val="false"/>
-          <w:color w:val="auto"/>
-          <w:sz w:val="32"/>
-          <w:szCs w:val="24"/>
-          <w:u w:val="none"/>
-        </w:rPr>
-        <w:t>Para almacenar valores que normalmente tienen alguna relación entre si.</w:t>
-      </w:r>
-    </w:p>
-    <w:p>
-      <w:pPr>
-        <w:pStyle w:val="Normal"/>
-        <w:bidi w:val="0"/>
-        <w:rPr>
-          <w:rFonts w:ascii="Consolas" w:hAnsi="Consolas"/>
-          <w:b w:val="false"/>
-          <w:bCs w:val="false"/>
-          <w:color w:val="auto"/>
-          <w:sz w:val="32"/>
-          <w:szCs w:val="24"/>
-          <w:u w:val="none"/>
-        </w:rPr>
-      </w:pPr>
-      <w:r>
-        <w:rPr>
-          <w:rFonts w:ascii="Consolas" w:hAnsi="Consolas"/>
-          <w:b w:val="false"/>
-          <w:bCs w:val="false"/>
-          <w:color w:val="auto"/>
-          <w:sz w:val="32"/>
-          <w:szCs w:val="24"/>
-          <w:u w:val="none"/>
-        </w:rPr>
-      </w:r>
-    </w:p>
-    <w:p>
-      <w:pPr>
-        <w:pStyle w:val="Normal"/>
-        <w:bidi w:val="0"/>
-        <w:rPr>
-          <w:rFonts w:ascii="Consolas" w:hAnsi="Consolas"/>
-          <w:b w:val="false"/>
-          <w:bCs w:val="false"/>
-          <w:color w:val="auto"/>
-          <w:sz w:val="32"/>
-          <w:szCs w:val="24"/>
-          <w:u w:val="none"/>
-        </w:rPr>
-      </w:pPr>
-      <w:r>
-        <w:rPr>
-          <w:rFonts w:ascii="Consolas" w:hAnsi="Consolas"/>
-          <w:b w:val="false"/>
-          <w:bCs w:val="false"/>
-          <w:color w:val="auto"/>
-          <w:sz w:val="32"/>
-          <w:szCs w:val="24"/>
-          <w:u w:val="none"/>
-        </w:rPr>
-        <w:t>- Sintaxis</w:t>
-        <w:br/>
-        <w:t xml:space="preserve"> int[] miArray = new int[10];</w:t>
-      </w:r>
-    </w:p>
-    <w:p>
-      <w:pPr>
-        <w:pStyle w:val="Normal"/>
-        <w:bidi w:val="0"/>
-        <w:rPr>
-          <w:rFonts w:ascii="Consolas" w:hAnsi="Consolas"/>
-          <w:b w:val="false"/>
-          <w:bCs w:val="false"/>
-          <w:color w:val="auto"/>
-          <w:sz w:val="32"/>
-          <w:szCs w:val="24"/>
-          <w:u w:val="none"/>
-        </w:rPr>
-      </w:pPr>
-      <w:r>
-        <w:rPr>
-          <w:rFonts w:ascii="Consolas" w:hAnsi="Consolas"/>
-          <w:b w:val="false"/>
-          <w:bCs w:val="false"/>
-          <w:color w:val="auto"/>
-          <w:sz w:val="32"/>
-          <w:szCs w:val="24"/>
-          <w:u w:val="none"/>
-        </w:rPr>
-      </w:r>
-    </w:p>
-    <w:p>
-      <w:pPr>
-        <w:pStyle w:val="Normal"/>
-        <w:bidi w:val="0"/>
-        <w:rPr>
-          <w:rFonts w:ascii="Consolas" w:hAnsi="Consolas"/>
-          <w:b w:val="false"/>
-          <w:bCs w:val="false"/>
-          <w:color w:val="auto"/>
-          <w:sz w:val="32"/>
-          <w:szCs w:val="24"/>
-          <w:u w:val="none"/>
-        </w:rPr>
-      </w:pPr>
-      <w:r>
-        <w:rPr>
-          <w:rFonts w:ascii="Consolas" w:hAnsi="Consolas"/>
-          <w:b w:val="false"/>
-          <w:bCs w:val="false"/>
-          <w:color w:val="auto"/>
-          <w:sz w:val="32"/>
-          <w:szCs w:val="24"/>
-          <w:u w:val="none"/>
-        </w:rPr>
-      </w:r>
-    </w:p>
-    <w:p>
-      <w:pPr>
-        <w:pStyle w:val="Normal"/>
-        <w:bidi w:val="0"/>
-        <w:rPr>
-          <w:rFonts w:ascii="Consolas" w:hAnsi="Consolas"/>
-          <w:b w:val="false"/>
-          <w:bCs w:val="false"/>
-          <w:color w:val="auto"/>
-          <w:sz w:val="32"/>
-          <w:szCs w:val="24"/>
-          <w:u w:val="none"/>
-        </w:rPr>
-      </w:pPr>
-      <w:r>
-        <w:rPr>
-          <w:rFonts w:ascii="Consolas" w:hAnsi="Consolas"/>
-          <w:b w:val="false"/>
-          <w:bCs w:val="false"/>
-          <w:color w:val="auto"/>
-          <w:sz w:val="32"/>
-          <w:szCs w:val="24"/>
-          <w:u w:val="none"/>
-        </w:rPr>
-      </w:r>
-    </w:p>
-    <w:p>
-      <w:pPr>
-        <w:pStyle w:val="Normal"/>
-        <w:bidi w:val="0"/>
-        <w:rPr>
-          <w:rFonts w:ascii="Consolas" w:hAnsi="Consolas"/>
-          <w:b w:val="false"/>
-          <w:bCs w:val="false"/>
-          <w:color w:val="auto"/>
-          <w:sz w:val="32"/>
-          <w:szCs w:val="24"/>
-          <w:u w:val="none"/>
-        </w:rPr>
-      </w:pPr>
-      <w:r>
-        <w:rPr>
-          <w:rFonts w:ascii="Consolas" w:hAnsi="Consolas"/>
-          <w:b w:val="false"/>
-          <w:bCs w:val="false"/>
-          <w:color w:val="auto"/>
-          <w:sz w:val="32"/>
-          <w:szCs w:val="24"/>
-          <w:u w:val="none"/>
-        </w:rPr>
-        <w:t>miArray[0] = 15;</w:t>
-      </w:r>
-    </w:p>
-    <w:p>
-      <w:pPr>
-        <w:pStyle w:val="Normal"/>
-        <w:bidi w:val="0"/>
-        <w:rPr>
-          <w:rFonts w:ascii="Consolas" w:hAnsi="Consolas"/>
-          <w:b w:val="false"/>
-          <w:bCs w:val="false"/>
-          <w:color w:val="auto"/>
-          <w:sz w:val="32"/>
-          <w:szCs w:val="24"/>
-          <w:u w:val="none"/>
-        </w:rPr>
-      </w:pPr>
-      <w:r>
-        <w:rPr>
-          <w:rFonts w:ascii="Consolas" w:hAnsi="Consolas"/>
-          <w:b w:val="false"/>
-          <w:bCs w:val="false"/>
-          <w:color w:val="auto"/>
-          <w:sz w:val="32"/>
-          <w:szCs w:val="24"/>
-          <w:u w:val="none"/>
-        </w:rPr>
-        <w:t>miArray[1] = 25;</w:t>
-      </w:r>
-    </w:p>
-    <w:p>
-      <w:pPr>
-        <w:pStyle w:val="Normal"/>
-        <w:bidi w:val="0"/>
-        <w:rPr>
-          <w:rFonts w:ascii="Consolas" w:hAnsi="Consolas"/>
-          <w:b w:val="false"/>
-          <w:bCs w:val="false"/>
-          <w:color w:val="auto"/>
-          <w:sz w:val="32"/>
-          <w:szCs w:val="24"/>
-          <w:u w:val="none"/>
-        </w:rPr>
-      </w:pPr>
-      <w:r>
-        <w:rPr>
-          <w:rFonts w:ascii="Consolas" w:hAnsi="Consolas"/>
-          <w:b w:val="false"/>
-          <w:bCs w:val="false"/>
-          <w:color w:val="auto"/>
-          <w:sz w:val="32"/>
-          <w:szCs w:val="24"/>
-          <w:u w:val="none"/>
-        </w:rPr>
-        <w:t>miArray[2] = 8;</w:t>
-      </w:r>
-    </w:p>
-    <w:p>
-      <w:pPr>
-        <w:pStyle w:val="Normal"/>
-        <w:bidi w:val="0"/>
-        <w:rPr>
-          <w:rFonts w:ascii="Consolas" w:hAnsi="Consolas"/>
-          <w:b w:val="false"/>
-          <w:bCs w:val="false"/>
-          <w:color w:val="auto"/>
-          <w:sz w:val="32"/>
-          <w:szCs w:val="24"/>
-          <w:u w:val="none"/>
-        </w:rPr>
-      </w:pPr>
-      <w:r>
-        <w:rPr>
-          <w:rFonts w:ascii="Consolas" w:hAnsi="Consolas"/>
-          <w:b w:val="false"/>
-          <w:bCs w:val="false"/>
-          <w:color w:val="auto"/>
-          <w:sz w:val="32"/>
-          <w:szCs w:val="24"/>
-          <w:u w:val="none"/>
-        </w:rPr>
-        <w:t>miArray[3] = -7;</w:t>
-      </w:r>
-    </w:p>
-    <w:p>
-      <w:pPr>
-        <w:pStyle w:val="Normal"/>
-        <w:bidi w:val="0"/>
-        <w:rPr>
-          <w:rFonts w:ascii="Consolas" w:hAnsi="Consolas"/>
-          <w:b w:val="false"/>
-          <w:bCs w:val="false"/>
-          <w:color w:val="auto"/>
-          <w:sz w:val="32"/>
-          <w:szCs w:val="24"/>
-          <w:u w:val="none"/>
-        </w:rPr>
-      </w:pPr>
-      <w:r>
-        <w:rPr>
-          <w:rFonts w:ascii="Consolas" w:hAnsi="Consolas"/>
-          <w:b w:val="false"/>
-          <w:bCs w:val="false"/>
-          <w:color w:val="auto"/>
-          <w:sz w:val="32"/>
-          <w:szCs w:val="24"/>
-          <w:u w:val="none"/>
-        </w:rPr>
-        <w:t>miArray[4] = 92;</w:t>
-      </w:r>
-    </w:p>
-    <w:p>
-      <w:pPr>
-        <w:pStyle w:val="Normal"/>
-        <w:bidi w:val="0"/>
-        <w:rPr>
-          <w:rFonts w:ascii="Consolas" w:hAnsi="Consolas"/>
-          <w:b w:val="false"/>
-          <w:bCs w:val="false"/>
-          <w:color w:val="auto"/>
-          <w:sz w:val="32"/>
-          <w:szCs w:val="24"/>
-          <w:u w:val="none"/>
-        </w:rPr>
-      </w:pPr>
-      <w:r>
-        <w:rPr>
-          <w:rFonts w:ascii="Consolas" w:hAnsi="Consolas"/>
-          <w:b w:val="false"/>
-          <w:bCs w:val="false"/>
-          <w:color w:val="auto"/>
-          <w:sz w:val="32"/>
-          <w:szCs w:val="24"/>
-          <w:u w:val="none"/>
-        </w:rPr>
-      </w:r>
-    </w:p>
-    <w:p>
-      <w:pPr>
-        <w:pStyle w:val="Normal"/>
-        <w:bidi w:val="0"/>
-        <w:rPr>
-          <w:rFonts w:ascii="Consolas" w:hAnsi="Consolas"/>
-          <w:b w:val="false"/>
-          <w:bCs w:val="false"/>
-          <w:color w:val="auto"/>
-          <w:sz w:val="32"/>
-          <w:szCs w:val="24"/>
-          <w:u w:val="none"/>
-        </w:rPr>
-      </w:pPr>
-      <w:r>
-        <w:rPr>
-          <w:rFonts w:ascii="Consolas" w:hAnsi="Consolas"/>
-          <w:b w:val="false"/>
-          <w:bCs w:val="false"/>
-          <w:color w:val="auto"/>
-          <w:sz w:val="32"/>
-          <w:szCs w:val="24"/>
-          <w:u w:val="none"/>
-        </w:rPr>
-        <w:t>viene marcado por un indice, la primera posición empieza en el número 0.</w:t>
-      </w:r>
-    </w:p>
-    <w:p>
-      <w:pPr>
-        <w:pStyle w:val="Normal"/>
-        <w:bidi w:val="0"/>
-        <w:rPr>
-          <w:rFonts w:ascii="Consolas" w:hAnsi="Consolas"/>
-          <w:b w:val="false"/>
-          <w:bCs w:val="false"/>
-          <w:color w:val="auto"/>
-          <w:sz w:val="32"/>
-          <w:szCs w:val="24"/>
-          <w:u w:val="none"/>
-        </w:rPr>
-      </w:pPr>
-      <w:r>
-        <w:rPr>
-          <w:rFonts w:ascii="Consolas" w:hAnsi="Consolas"/>
-          <w:b w:val="false"/>
-          <w:bCs w:val="false"/>
-          <w:color w:val="auto"/>
-          <w:sz w:val="32"/>
-          <w:szCs w:val="24"/>
-          <w:u w:val="none"/>
-        </w:rPr>
-      </w:r>
-    </w:p>
-    <w:p>
-      <w:pPr>
-        <w:pStyle w:val="Normal"/>
-        <w:bidi w:val="0"/>
-        <w:rPr>
-          <w:rFonts w:ascii="Consolas" w:hAnsi="Consolas"/>
-          <w:b w:val="false"/>
-          <w:bCs w:val="false"/>
-          <w:color w:val="auto"/>
-          <w:sz w:val="32"/>
-          <w:szCs w:val="24"/>
-          <w:u w:val="none"/>
-        </w:rPr>
-      </w:pPr>
-      <w:r>
-        <w:rPr>
-          <w:rFonts w:ascii="Consolas" w:hAnsi="Consolas"/>
-          <w:b w:val="false"/>
-          <w:bCs w:val="false"/>
-          <w:color w:val="auto"/>
-          <w:sz w:val="32"/>
-          <w:szCs w:val="24"/>
-          <w:u w:val="none"/>
-        </w:rPr>
-        <w:t>forma resumida del array int[] miArray={15, 25, 8, -7, 92};</w:t>
-      </w:r>
-    </w:p>
-    <w:p>
-      <w:pPr>
-        <w:pStyle w:val="Normal"/>
-        <w:bidi w:val="0"/>
-        <w:rPr>
-          <w:rFonts w:ascii="Consolas" w:hAnsi="Consolas"/>
-          <w:b w:val="false"/>
-          <w:bCs w:val="false"/>
-          <w:color w:val="auto"/>
-          <w:sz w:val="32"/>
-          <w:szCs w:val="24"/>
-          <w:u w:val="none"/>
-        </w:rPr>
-      </w:pPr>
-      <w:r>
-        <w:rPr>
-          <w:rFonts w:ascii="Consolas" w:hAnsi="Consolas"/>
-          <w:b w:val="false"/>
-          <w:bCs w:val="false"/>
-          <w:color w:val="auto"/>
-          <w:sz w:val="32"/>
-          <w:szCs w:val="24"/>
-          <w:u w:val="none"/>
-        </w:rPr>
-      </w:r>
-    </w:p>
-    <w:p>
-      <w:pPr>
-        <w:pStyle w:val="Normal"/>
-        <w:bidi w:val="0"/>
-        <w:rPr>
-          <w:rFonts w:ascii="Consolas" w:hAnsi="Consolas"/>
-          <w:b w:val="false"/>
-          <w:bCs w:val="false"/>
-          <w:color w:val="auto"/>
-          <w:sz w:val="32"/>
-          <w:szCs w:val="24"/>
-          <w:u w:val="none"/>
-        </w:rPr>
-      </w:pPr>
-      <w:r>
-        <w:rPr>
-          <w:rFonts w:ascii="Consolas" w:hAnsi="Consolas"/>
-          <w:b w:val="false"/>
-          <w:bCs w:val="false"/>
-          <w:color w:val="auto"/>
-          <w:sz w:val="32"/>
-          <w:szCs w:val="24"/>
-          <w:u w:val="none"/>
-        </w:rPr>
-        <w:t>Java9. API java.util.List.of(…)</w:t>
-      </w:r>
-    </w:p>
-    <w:p>
-      <w:pPr>
-        <w:pStyle w:val="Normal"/>
-        <w:bidi w:val="0"/>
-        <w:rPr>
-          <w:rFonts w:ascii="Consolas" w:hAnsi="Consolas"/>
-          <w:b w:val="false"/>
-          <w:bCs w:val="false"/>
-          <w:color w:val="auto"/>
-          <w:sz w:val="32"/>
-          <w:szCs w:val="24"/>
-          <w:u w:val="none"/>
-        </w:rPr>
-      </w:pPr>
-      <w:r>
-        <w:rPr>
-          <w:rFonts w:ascii="Consolas" w:hAnsi="Consolas"/>
-          <w:b w:val="false"/>
-          <w:bCs w:val="false"/>
-          <w:color w:val="auto"/>
-          <w:sz w:val="32"/>
-          <w:szCs w:val="24"/>
-          <w:u w:val="none"/>
-        </w:rPr>
-        <w:t>Alternativa ligera.</w:t>
-      </w:r>
-    </w:p>
-    <w:p>
-      <w:pPr>
-        <w:pStyle w:val="Normal"/>
-        <w:bidi w:val="0"/>
-        <w:rPr>
-          <w:rFonts w:ascii="Consolas" w:hAnsi="Consolas"/>
-          <w:b w:val="false"/>
-          <w:bCs w:val="false"/>
-          <w:color w:val="auto"/>
-          <w:sz w:val="32"/>
-          <w:szCs w:val="24"/>
-          <w:u w:val="none"/>
-        </w:rPr>
-      </w:pPr>
-      <w:r>
-        <w:rPr>
-          <w:rFonts w:ascii="Consolas" w:hAnsi="Consolas"/>
-          <w:b w:val="false"/>
-          <w:bCs w:val="false"/>
-          <w:color w:val="auto"/>
-          <w:sz w:val="32"/>
-          <w:szCs w:val="24"/>
-          <w:u w:val="none"/>
-        </w:rPr>
-      </w:r>
-    </w:p>
-    <w:p>
-      <w:pPr>
-        <w:pStyle w:val="Normal"/>
-        <w:bidi w:val="0"/>
-        <w:rPr>
-          <w:rFonts w:ascii="Consolas" w:hAnsi="Consolas"/>
-          <w:b w:val="false"/>
-          <w:bCs w:val="false"/>
-          <w:color w:val="auto"/>
-          <w:sz w:val="32"/>
-          <w:szCs w:val="24"/>
-          <w:u w:val="none"/>
-        </w:rPr>
-      </w:pPr>
-      <w:r>
-        <w:rPr>
-          <w:rFonts w:ascii="Consolas" w:hAnsi="Consolas"/>
-          <w:b w:val="false"/>
-          <w:bCs w:val="false"/>
-          <w:color w:val="auto"/>
-          <w:sz w:val="32"/>
-          <w:szCs w:val="24"/>
-          <w:u w:val="none"/>
-        </w:rPr>
-        <w:t>-List&lt;String&gt; nombres = List.of(“Ana”, “Luis”, “Ana”);</w:t>
-      </w:r>
-    </w:p>
-    <w:p>
-      <w:pPr>
-        <w:pStyle w:val="Normal"/>
-        <w:bidi w:val="0"/>
-        <w:rPr>
-          <w:rFonts w:ascii="Consolas" w:hAnsi="Consolas"/>
-          <w:b w:val="false"/>
-          <w:bCs w:val="false"/>
-          <w:color w:val="auto"/>
-          <w:sz w:val="32"/>
-          <w:szCs w:val="24"/>
-          <w:u w:val="none"/>
-        </w:rPr>
-      </w:pPr>
-      <w:r>
-        <w:rPr>
-          <w:rFonts w:ascii="Consolas" w:hAnsi="Consolas"/>
-          <w:b w:val="false"/>
-          <w:bCs w:val="false"/>
-          <w:color w:val="auto"/>
-          <w:sz w:val="32"/>
-          <w:szCs w:val="24"/>
-          <w:u w:val="none"/>
-        </w:rPr>
-      </w:r>
-    </w:p>
-    <w:p>
-      <w:pPr>
-        <w:pStyle w:val="Normal"/>
-        <w:bidi w:val="0"/>
-        <w:rPr>
-          <w:rFonts w:ascii="Consolas" w:hAnsi="Consolas"/>
-          <w:b w:val="false"/>
-          <w:bCs w:val="false"/>
-          <w:color w:val="auto"/>
-          <w:sz w:val="32"/>
-          <w:szCs w:val="24"/>
-          <w:u w:val="none"/>
-        </w:rPr>
-      </w:pPr>
-      <w:r>
-        <w:rPr>
-          <w:rFonts w:ascii="Consolas" w:hAnsi="Consolas"/>
-          <w:b w:val="false"/>
-          <w:bCs w:val="false"/>
-          <w:color w:val="auto"/>
-          <w:sz w:val="32"/>
-          <w:szCs w:val="24"/>
-          <w:u w:val="none"/>
-        </w:rPr>
-        <w:t>Ya no se ven los indices en este tipo de lista.</w:t>
-      </w:r>
-    </w:p>
-    <w:p>
-      <w:pPr>
-        <w:pStyle w:val="Normal"/>
-        <w:bidi w:val="0"/>
-        <w:rPr>
-          <w:rFonts w:ascii="Consolas" w:hAnsi="Consolas"/>
-          <w:b w:val="false"/>
-          <w:bCs w:val="false"/>
-          <w:color w:val="auto"/>
-          <w:sz w:val="32"/>
-          <w:szCs w:val="24"/>
-          <w:u w:val="none"/>
-        </w:rPr>
-      </w:pPr>
-      <w:r>
-        <w:rPr>
-          <w:rFonts w:ascii="Consolas" w:hAnsi="Consolas"/>
-          <w:b w:val="false"/>
-          <w:bCs w:val="false"/>
-          <w:color w:val="auto"/>
-          <w:sz w:val="32"/>
-          <w:szCs w:val="24"/>
-          <w:u w:val="none"/>
-        </w:rPr>
-      </w:r>
-    </w:p>
-    <w:p>
-      <w:pPr>
-        <w:pStyle w:val="Normal"/>
-        <w:bidi w:val="0"/>
-        <w:rPr>
-          <w:rFonts w:ascii="Consolas" w:hAnsi="Consolas"/>
-          <w:b w:val="false"/>
-          <w:bCs w:val="false"/>
-          <w:color w:val="auto"/>
-          <w:sz w:val="32"/>
-          <w:szCs w:val="24"/>
-          <w:u w:val="single"/>
-        </w:rPr>
-      </w:pPr>
-      <w:r>
-        <w:rPr>
-          <w:rFonts w:ascii="Consolas" w:hAnsi="Consolas"/>
-          <w:b w:val="false"/>
-          <w:bCs w:val="false"/>
-          <w:color w:val="auto"/>
-          <w:sz w:val="32"/>
-          <w:szCs w:val="24"/>
-          <w:u w:val="none"/>
-        </w:rPr>
-        <w:t>¿Cuándo usarlo en lugar de Arrays?</w:t>
-      </w:r>
-    </w:p>
-    <w:p>
-      <w:pPr>
-        <w:pStyle w:val="Normal"/>
-        <w:bidi w:val="0"/>
-        <w:rPr>
-          <w:rFonts w:ascii="Consolas" w:hAnsi="Consolas"/>
-          <w:b w:val="false"/>
-          <w:bCs w:val="false"/>
-          <w:color w:val="auto"/>
-          <w:sz w:val="32"/>
-          <w:szCs w:val="24"/>
-          <w:u w:val="none"/>
-        </w:rPr>
-      </w:pPr>
-      <w:r>
-        <w:rPr>
-          <w:rFonts w:ascii="Consolas" w:hAnsi="Consolas"/>
-          <w:b w:val="false"/>
-          <w:bCs w:val="false"/>
-          <w:color w:val="auto"/>
-          <w:sz w:val="32"/>
-          <w:szCs w:val="24"/>
-          <w:u w:val="single"/>
-        </w:rPr>
-        <w:t>- Cuand</w:t>
-      </w:r>
-      <w:r>
-        <w:rPr>
-          <w:rFonts w:ascii="Consolas" w:hAnsi="Consolas"/>
-          <w:b w:val="false"/>
-          <w:bCs w:val="false"/>
-          <w:color w:val="auto"/>
-          <w:sz w:val="32"/>
-          <w:szCs w:val="24"/>
-          <w:u w:val="none"/>
-        </w:rPr>
-        <w:t>o se vayan a crear listas inmutables.</w:t>
-      </w:r>
-    </w:p>
-    <w:p>
-      <w:pPr>
-        <w:pStyle w:val="Normal"/>
-        <w:bidi w:val="0"/>
-        <w:rPr>
-          <w:rFonts w:ascii="Consolas" w:hAnsi="Consolas"/>
-          <w:b w:val="false"/>
-          <w:bCs w:val="false"/>
-          <w:color w:val="auto"/>
-          <w:sz w:val="32"/>
-          <w:szCs w:val="24"/>
-          <w:u w:val="none"/>
-        </w:rPr>
-      </w:pPr>
-      <w:r>
-        <w:rPr>
-          <w:rFonts w:ascii="Consolas" w:hAnsi="Consolas"/>
-          <w:b w:val="false"/>
-          <w:bCs w:val="false"/>
-          <w:color w:val="auto"/>
-          <w:sz w:val="32"/>
-          <w:szCs w:val="24"/>
-          <w:u w:val="none"/>
-        </w:rPr>
-        <w:t>- Mejor integración con Streams y APIs modernas.</w:t>
-      </w:r>
-    </w:p>
-    <w:p>
-      <w:pPr>
-        <w:pStyle w:val="Normal"/>
-        <w:bidi w:val="0"/>
-        <w:rPr>
-          <w:rFonts w:ascii="Consolas" w:hAnsi="Consolas"/>
-          <w:b w:val="false"/>
-          <w:bCs w:val="false"/>
-          <w:color w:val="auto"/>
-          <w:sz w:val="32"/>
-          <w:szCs w:val="24"/>
-          <w:u w:val="none"/>
-        </w:rPr>
-      </w:pPr>
-      <w:r>
-        <w:rPr>
-          <w:rFonts w:ascii="Consolas" w:hAnsi="Consolas"/>
-          <w:b w:val="false"/>
-          <w:bCs w:val="false"/>
-          <w:color w:val="auto"/>
-          <w:sz w:val="32"/>
-          <w:szCs w:val="24"/>
-          <w:u w:val="none"/>
-        </w:rPr>
-        <w:t>- Labores de testing.</w:t>
-      </w:r>
-    </w:p>
-    <w:p>
-      <w:pPr>
-        <w:pStyle w:val="Normal"/>
-        <w:bidi w:val="0"/>
-        <w:rPr>
-          <w:rFonts w:ascii="Consolas" w:hAnsi="Consolas"/>
-          <w:b w:val="false"/>
-          <w:bCs w:val="false"/>
-          <w:color w:val="auto"/>
-          <w:sz w:val="32"/>
-          <w:szCs w:val="24"/>
-          <w:u w:val="none"/>
-        </w:rPr>
-      </w:pPr>
-      <w:r>
-        <w:rPr>
-          <w:rFonts w:ascii="Consolas" w:hAnsi="Consolas"/>
-          <w:b w:val="false"/>
-          <w:bCs w:val="false"/>
-          <w:color w:val="auto"/>
-          <w:sz w:val="32"/>
-          <w:szCs w:val="24"/>
-          <w:u w:val="none"/>
-        </w:rPr>
-      </w:r>
-    </w:p>
-    <w:p>
-      <w:pPr>
-        <w:pStyle w:val="Normal"/>
-        <w:bidi w:val="0"/>
-        <w:rPr>
-          <w:rFonts w:ascii="Consolas" w:hAnsi="Consolas"/>
-          <w:b w:val="false"/>
-          <w:bCs w:val="false"/>
-          <w:color w:val="auto"/>
-          <w:sz w:val="32"/>
-          <w:szCs w:val="24"/>
-          <w:u w:val="none"/>
-        </w:rPr>
-      </w:pPr>
-      <w:r>
-        <w:rPr>
-          <w:rFonts w:ascii="Consolas" w:hAnsi="Consolas"/>
-          <w:b w:val="false"/>
-          <w:bCs w:val="false"/>
-          <w:color w:val="auto"/>
-          <w:sz w:val="32"/>
-          <w:szCs w:val="24"/>
-          <w:u w:val="none"/>
-        </w:rPr>
-        <w:t>¿Cuando no usarlo?</w:t>
-      </w:r>
-    </w:p>
-    <w:p>
-      <w:pPr>
-        <w:pStyle w:val="Normal"/>
-        <w:bidi w:val="0"/>
-        <w:rPr>
-          <w:rFonts w:ascii="Consolas" w:hAnsi="Consolas"/>
-          <w:b w:val="false"/>
-          <w:bCs w:val="false"/>
-          <w:color w:val="auto"/>
-          <w:sz w:val="32"/>
-          <w:szCs w:val="24"/>
-          <w:u w:val="none"/>
-        </w:rPr>
-      </w:pPr>
-      <w:r>
-        <w:rPr>
-          <w:rFonts w:ascii="Consolas" w:hAnsi="Consolas"/>
-          <w:b w:val="false"/>
-          <w:bCs w:val="false"/>
-          <w:color w:val="auto"/>
-          <w:sz w:val="32"/>
-          <w:szCs w:val="24"/>
-          <w:u w:val="none"/>
-        </w:rPr>
-        <w:t>- si necesitas modificar la lista.</w:t>
-      </w:r>
-    </w:p>
-    <w:p>
-      <w:pPr>
-        <w:pStyle w:val="Normal"/>
-        <w:bidi w:val="0"/>
-        <w:rPr>
-          <w:rFonts w:ascii="Consolas" w:hAnsi="Consolas"/>
-          <w:b w:val="false"/>
-          <w:bCs w:val="false"/>
-          <w:color w:val="auto"/>
-          <w:sz w:val="32"/>
-          <w:szCs w:val="24"/>
-          <w:u w:val="none"/>
-        </w:rPr>
-      </w:pPr>
-      <w:r>
-        <w:rPr>
-          <w:rFonts w:ascii="Consolas" w:hAnsi="Consolas"/>
-          <w:b w:val="false"/>
-          <w:bCs w:val="false"/>
-          <w:color w:val="auto"/>
-          <w:sz w:val="32"/>
-          <w:szCs w:val="24"/>
-          <w:u w:val="none"/>
-        </w:rPr>
-        <w:t>- si vas a trabajar con primitivos.</w:t>
-      </w:r>
-    </w:p>
-    <w:p>
-      <w:pPr>
-        <w:pStyle w:val="Normal"/>
-        <w:bidi w:val="0"/>
-        <w:rPr>
-          <w:rFonts w:ascii="Consolas" w:hAnsi="Consolas"/>
-          <w:b w:val="false"/>
-          <w:bCs w:val="false"/>
-          <w:color w:val="auto"/>
-          <w:sz w:val="32"/>
-          <w:szCs w:val="24"/>
-          <w:u w:val="none"/>
-        </w:rPr>
-      </w:pPr>
-      <w:r>
-        <w:rPr>
-          <w:rFonts w:ascii="Consolas" w:hAnsi="Consolas"/>
-          <w:b w:val="false"/>
-          <w:bCs w:val="false"/>
-          <w:color w:val="auto"/>
-          <w:sz w:val="32"/>
-          <w:szCs w:val="24"/>
-          <w:u w:val="none"/>
-        </w:rPr>
-        <w:t>- si los datos provienen de entradas de usuario, bules etc.</w:t>
-      </w:r>
-    </w:p>
-    <w:p>
-      <w:pPr>
-        <w:pStyle w:val="Normal"/>
-        <w:bidi w:val="0"/>
-        <w:rPr>
-          <w:rFonts w:ascii="Consolas" w:hAnsi="Consolas"/>
-          <w:b w:val="false"/>
-          <w:bCs w:val="false"/>
-          <w:color w:val="auto"/>
-          <w:sz w:val="32"/>
-          <w:szCs w:val="24"/>
-          <w:u w:val="none"/>
-        </w:rPr>
-      </w:pPr>
-      <w:r>
-        <w:rPr>
-          <w:rFonts w:ascii="Consolas" w:hAnsi="Consolas"/>
-          <w:b w:val="false"/>
-          <w:bCs w:val="false"/>
-          <w:color w:val="auto"/>
-          <w:sz w:val="32"/>
-          <w:szCs w:val="24"/>
-          <w:u w:val="none"/>
-        </w:rPr>
-      </w:r>
-    </w:p>
-    <w:p>
-      <w:pPr>
-        <w:pStyle w:val="Normal"/>
-        <w:bidi w:val="0"/>
-        <w:rPr>
-          <w:rFonts w:ascii="Consolas" w:hAnsi="Consolas"/>
-          <w:b w:val="false"/>
-          <w:bCs w:val="false"/>
-          <w:color w:val="auto"/>
-          <w:sz w:val="32"/>
-          <w:szCs w:val="24"/>
-          <w:u w:val="none"/>
-        </w:rPr>
-      </w:pPr>
-      <w:r>
-        <w:rPr>
-          <w:rFonts w:ascii="Consolas" w:hAnsi="Consolas"/>
-          <w:b w:val="false"/>
-          <w:bCs w:val="false"/>
-          <w:color w:val="auto"/>
-          <w:sz w:val="32"/>
-          <w:szCs w:val="24"/>
-          <w:u w:val="none"/>
-        </w:rPr>
-        <w:t>JAVA 14. Records y Arrays.</w:t>
-      </w:r>
-    </w:p>
-    <w:p>
-      <w:pPr>
-        <w:pStyle w:val="Normal"/>
-        <w:bidi w:val="0"/>
-        <w:rPr>
-          <w:rFonts w:ascii="Consolas" w:hAnsi="Consolas"/>
-          <w:b w:val="false"/>
-          <w:bCs w:val="false"/>
-          <w:color w:val="auto"/>
-          <w:sz w:val="32"/>
-          <w:szCs w:val="24"/>
-          <w:u w:val="none"/>
-        </w:rPr>
-      </w:pPr>
-      <w:r>
-        <w:rPr>
-          <w:rFonts w:ascii="Consolas" w:hAnsi="Consolas"/>
-          <w:b w:val="false"/>
-          <w:bCs w:val="false"/>
-          <w:color w:val="auto"/>
-          <w:sz w:val="32"/>
-          <w:szCs w:val="24"/>
-          <w:u w:val="none"/>
-        </w:rPr>
-      </w:r>
-    </w:p>
-    <w:p>
-      <w:pPr>
-        <w:pStyle w:val="Normal"/>
-        <w:bidi w:val="0"/>
-        <w:rPr>
-          <w:rFonts w:ascii="Consolas" w:hAnsi="Consolas"/>
-          <w:b w:val="false"/>
-          <w:bCs w:val="false"/>
-          <w:color w:val="auto"/>
-          <w:sz w:val="32"/>
-          <w:szCs w:val="24"/>
-          <w:u w:val="none"/>
-        </w:rPr>
-      </w:pPr>
-      <w:r>
-        <w:rPr>
-          <w:rFonts w:ascii="Consolas" w:hAnsi="Consolas"/>
-          <w:b w:val="false"/>
-          <w:bCs w:val="false"/>
-          <w:color w:val="auto"/>
-          <w:sz w:val="32"/>
-          <w:szCs w:val="24"/>
-          <w:u w:val="none"/>
-        </w:rPr>
-        <w:t>- Desde java 14 podemos crear estructuras que incluyan arrays de forma más sencilla y limpia: los records.</w:t>
-      </w:r>
-    </w:p>
-    <w:p>
-      <w:pPr>
-        <w:pStyle w:val="Normal"/>
-        <w:bidi w:val="0"/>
-        <w:rPr>
-          <w:rFonts w:ascii="Consolas" w:hAnsi="Consolas"/>
-          <w:b w:val="false"/>
-          <w:bCs w:val="false"/>
-          <w:color w:val="auto"/>
-          <w:sz w:val="32"/>
-          <w:szCs w:val="24"/>
-          <w:u w:val="none"/>
-        </w:rPr>
-      </w:pPr>
-      <w:r>
-        <w:rPr>
-          <w:rFonts w:ascii="Consolas" w:hAnsi="Consolas"/>
-          <w:b w:val="false"/>
-          <w:bCs w:val="false"/>
-          <w:color w:val="auto"/>
-          <w:sz w:val="32"/>
-          <w:szCs w:val="24"/>
-          <w:u w:val="none"/>
-        </w:rPr>
-      </w:r>
-    </w:p>
-    <w:p>
-      <w:pPr>
-        <w:pStyle w:val="Normal"/>
-        <w:bidi w:val="0"/>
-        <w:rPr>
-          <w:rFonts w:ascii="Consolas" w:hAnsi="Consolas"/>
-          <w:b w:val="false"/>
-          <w:bCs w:val="false"/>
-          <w:color w:val="auto"/>
-          <w:sz w:val="32"/>
-          <w:szCs w:val="24"/>
-          <w:u w:val="none"/>
-        </w:rPr>
-      </w:pPr>
-      <w:r>
-        <w:rPr>
-          <w:rFonts w:ascii="Consolas" w:hAnsi="Consolas"/>
-          <w:b w:val="false"/>
-          <w:bCs w:val="false"/>
-          <w:color w:val="auto"/>
-          <w:sz w:val="32"/>
-          <w:szCs w:val="24"/>
-          <w:u w:val="none"/>
-        </w:rPr>
-        <w:t>- public record Alumno(string nombre, int[] notas){}</w:t>
-      </w:r>
-    </w:p>
-    <w:p>
-      <w:pPr>
-        <w:pStyle w:val="Normal"/>
-        <w:bidi w:val="0"/>
-        <w:rPr>
-          <w:rFonts w:ascii="Consolas" w:hAnsi="Consolas"/>
-          <w:b w:val="false"/>
-          <w:bCs w:val="false"/>
-          <w:color w:val="auto"/>
-          <w:sz w:val="32"/>
-          <w:szCs w:val="24"/>
-          <w:u w:val="none"/>
-        </w:rPr>
-      </w:pPr>
-      <w:r>
-        <w:rPr>
-          <w:rFonts w:ascii="Consolas" w:hAnsi="Consolas"/>
-          <w:b w:val="false"/>
-          <w:bCs w:val="false"/>
-          <w:color w:val="auto"/>
-          <w:sz w:val="32"/>
-          <w:szCs w:val="24"/>
-          <w:u w:val="none"/>
-        </w:rPr>
-        <w:t>- Alumno a = new Alumno(“Luis”, new int []{8, 9, 10});</w:t>
       </w:r>
     </w:p>
     <w:sectPr>

</xml_diff>

<commit_message>
fix(vid24-arrays2-foreach): fix document with new info
</commit_message>
<xml_diff>
--- a/Curso_POO_java.docx
+++ b/Curso_POO_java.docx
@@ -9221,7 +9221,6 @@
       <w:r>
         <w:rPr>
           <w:rFonts w:ascii="Consolas" w:hAnsi="Consolas"/>
-          <w:color w:val="CC6C1D"/>
           <w:sz w:val="20"/>
         </w:rPr>
       </w:r>
@@ -9993,6 +9992,1949 @@
           <w:sz w:val="20"/>
         </w:rPr>
         <w:t>");</w:t>
+      </w:r>
+    </w:p>
+    <w:p>
+      <w:pPr>
+        <w:pStyle w:val="Normal"/>
+        <w:bidi w:val="0"/>
+        <w:rPr>
+          <w:rFonts w:ascii="Consolas" w:hAnsi="Consolas"/>
+          <w:b w:val="false"/>
+          <w:bCs w:val="false"/>
+          <w:color w:val="auto"/>
+          <w:sz w:val="32"/>
+          <w:szCs w:val="24"/>
+          <w:u w:val="none"/>
+        </w:rPr>
+      </w:pPr>
+      <w:r>
+        <w:rPr>
+          <w:rFonts w:ascii="Consolas" w:hAnsi="Consolas"/>
+          <w:b w:val="false"/>
+          <w:bCs w:val="false"/>
+          <w:color w:val="auto"/>
+          <w:sz w:val="32"/>
+          <w:szCs w:val="24"/>
+          <w:u w:val="none"/>
+        </w:rPr>
+      </w:r>
+    </w:p>
+    <w:p>
+      <w:pPr>
+        <w:pStyle w:val="Normal"/>
+        <w:bidi w:val="0"/>
+        <w:rPr>
+          <w:rFonts w:ascii="Consolas" w:hAnsi="Consolas"/>
+          <w:b w:val="false"/>
+          <w:bCs w:val="false"/>
+          <w:color w:val="auto"/>
+          <w:sz w:val="32"/>
+          <w:szCs w:val="24"/>
+          <w:u w:val="none"/>
+        </w:rPr>
+      </w:pPr>
+      <w:r>
+        <w:rPr>
+          <w:rFonts w:ascii="Consolas" w:hAnsi="Consolas"/>
+          <w:b w:val="false"/>
+          <w:bCs w:val="false"/>
+          <w:color w:val="auto"/>
+          <w:sz w:val="32"/>
+          <w:szCs w:val="24"/>
+          <w:u w:val="none"/>
+        </w:rPr>
+      </w:r>
+    </w:p>
+    <w:p>
+      <w:pPr>
+        <w:pStyle w:val="Normal"/>
+        <w:bidi w:val="0"/>
+        <w:rPr>
+          <w:rFonts w:ascii="Consolas" w:hAnsi="Consolas"/>
+          <w:b w:val="false"/>
+          <w:bCs w:val="false"/>
+          <w:color w:val="auto"/>
+          <w:sz w:val="32"/>
+          <w:szCs w:val="24"/>
+          <w:u w:val="none"/>
+        </w:rPr>
+      </w:pPr>
+      <w:r>
+        <w:rPr>
+          <w:rFonts w:ascii="Consolas" w:hAnsi="Consolas"/>
+          <w:b w:val="false"/>
+          <w:bCs w:val="false"/>
+          <w:color w:val="auto"/>
+          <w:sz w:val="32"/>
+          <w:szCs w:val="24"/>
+          <w:u w:val="none"/>
+        </w:rPr>
+      </w:r>
+    </w:p>
+    <w:p>
+      <w:pPr>
+        <w:pStyle w:val="Normal"/>
+        <w:bidi w:val="0"/>
+        <w:rPr>
+          <w:rFonts w:ascii="Consolas" w:hAnsi="Consolas"/>
+          <w:b w:val="false"/>
+          <w:bCs w:val="false"/>
+          <w:color w:val="auto"/>
+          <w:sz w:val="32"/>
+          <w:szCs w:val="24"/>
+          <w:u w:val="none"/>
+        </w:rPr>
+      </w:pPr>
+      <w:r>
+        <w:rPr>
+          <w:rFonts w:ascii="Consolas" w:hAnsi="Consolas"/>
+          <w:b w:val="false"/>
+          <w:bCs w:val="false"/>
+          <w:color w:val="auto"/>
+          <w:sz w:val="32"/>
+          <w:szCs w:val="24"/>
+          <w:u w:val="none"/>
+        </w:rPr>
+      </w:r>
+    </w:p>
+    <w:p>
+      <w:pPr>
+        <w:pStyle w:val="Normal"/>
+        <w:bidi w:val="0"/>
+        <w:rPr>
+          <w:rFonts w:ascii="Consolas" w:hAnsi="Consolas"/>
+          <w:b w:val="false"/>
+          <w:bCs w:val="false"/>
+          <w:color w:val="auto"/>
+          <w:sz w:val="32"/>
+          <w:szCs w:val="24"/>
+          <w:u w:val="none"/>
+        </w:rPr>
+      </w:pPr>
+      <w:r>
+        <w:rPr>
+          <w:rFonts w:ascii="Consolas" w:hAnsi="Consolas"/>
+          <w:b w:val="false"/>
+          <w:bCs w:val="false"/>
+          <w:color w:val="auto"/>
+          <w:sz w:val="32"/>
+          <w:szCs w:val="24"/>
+          <w:u w:val="none"/>
+        </w:rPr>
+      </w:r>
+    </w:p>
+    <w:p>
+      <w:pPr>
+        <w:pStyle w:val="Normal"/>
+        <w:bidi w:val="0"/>
+        <w:rPr>
+          <w:rFonts w:ascii="Consolas" w:hAnsi="Consolas"/>
+          <w:b w:val="false"/>
+          <w:bCs w:val="false"/>
+          <w:color w:val="auto"/>
+          <w:sz w:val="32"/>
+          <w:szCs w:val="24"/>
+          <w:u w:val="none"/>
+        </w:rPr>
+      </w:pPr>
+      <w:r>
+        <w:rPr>
+          <w:rFonts w:ascii="Consolas" w:hAnsi="Consolas"/>
+          <w:b w:val="false"/>
+          <w:bCs w:val="false"/>
+          <w:color w:val="auto"/>
+          <w:sz w:val="32"/>
+          <w:szCs w:val="24"/>
+          <w:u w:val="none"/>
+        </w:rPr>
+      </w:r>
+    </w:p>
+    <w:p>
+      <w:pPr>
+        <w:pStyle w:val="Normal"/>
+        <w:bidi w:val="0"/>
+        <w:rPr>
+          <w:rFonts w:ascii="Consolas" w:hAnsi="Consolas"/>
+          <w:b w:val="false"/>
+          <w:bCs w:val="false"/>
+          <w:color w:val="auto"/>
+          <w:sz w:val="32"/>
+          <w:szCs w:val="24"/>
+          <w:u w:val="none"/>
+        </w:rPr>
+      </w:pPr>
+      <w:r>
+        <w:rPr>
+          <w:rFonts w:ascii="Consolas" w:hAnsi="Consolas"/>
+          <w:b w:val="false"/>
+          <w:bCs w:val="false"/>
+          <w:color w:val="auto"/>
+          <w:sz w:val="32"/>
+          <w:szCs w:val="24"/>
+          <w:u w:val="none"/>
+        </w:rPr>
+      </w:r>
+    </w:p>
+    <w:p>
+      <w:pPr>
+        <w:pStyle w:val="Normal"/>
+        <w:bidi w:val="0"/>
+        <w:rPr>
+          <w:rFonts w:ascii="Consolas" w:hAnsi="Consolas"/>
+          <w:b w:val="false"/>
+          <w:bCs w:val="false"/>
+          <w:color w:val="auto"/>
+          <w:sz w:val="32"/>
+          <w:szCs w:val="24"/>
+          <w:u w:val="none"/>
+        </w:rPr>
+      </w:pPr>
+      <w:r>
+        <w:rPr>
+          <w:rFonts w:ascii="Consolas" w:hAnsi="Consolas"/>
+          <w:b w:val="false"/>
+          <w:bCs w:val="false"/>
+          <w:color w:val="auto"/>
+          <w:sz w:val="32"/>
+          <w:szCs w:val="24"/>
+          <w:u w:val="none"/>
+        </w:rPr>
+      </w:r>
+    </w:p>
+    <w:p>
+      <w:pPr>
+        <w:pStyle w:val="Normal"/>
+        <w:bidi w:val="0"/>
+        <w:rPr>
+          <w:rFonts w:ascii="Consolas" w:hAnsi="Consolas"/>
+          <w:b w:val="false"/>
+          <w:bCs w:val="false"/>
+          <w:color w:val="auto"/>
+          <w:sz w:val="32"/>
+          <w:szCs w:val="24"/>
+          <w:u w:val="none"/>
+        </w:rPr>
+      </w:pPr>
+      <w:r>
+        <w:rPr>
+          <w:rFonts w:ascii="Consolas" w:hAnsi="Consolas"/>
+          <w:b w:val="false"/>
+          <w:bCs w:val="false"/>
+          <w:color w:val="auto"/>
+          <w:sz w:val="32"/>
+          <w:szCs w:val="24"/>
+          <w:u w:val="none"/>
+        </w:rPr>
+      </w:r>
+    </w:p>
+    <w:p>
+      <w:pPr>
+        <w:pStyle w:val="Normal"/>
+        <w:bidi w:val="0"/>
+        <w:rPr>
+          <w:rFonts w:ascii="Consolas" w:hAnsi="Consolas"/>
+          <w:b w:val="false"/>
+          <w:bCs w:val="false"/>
+          <w:color w:val="auto"/>
+          <w:sz w:val="32"/>
+          <w:szCs w:val="24"/>
+          <w:u w:val="none"/>
+        </w:rPr>
+      </w:pPr>
+      <w:r>
+        <w:rPr>
+          <w:rFonts w:ascii="Consolas" w:hAnsi="Consolas"/>
+          <w:b w:val="false"/>
+          <w:bCs w:val="false"/>
+          <w:color w:val="auto"/>
+          <w:sz w:val="32"/>
+          <w:szCs w:val="24"/>
+          <w:u w:val="none"/>
+        </w:rPr>
+        <w:t>Video 22 Bucles V. 24:33 min</w:t>
+        <w:br/>
+        <w:t>Bucle For II</w:t>
+        <w:br/>
+        <w:t>01-09-2025</w:t>
+      </w:r>
+    </w:p>
+    <w:p>
+      <w:pPr>
+        <w:pStyle w:val="Normal"/>
+        <w:bidi w:val="0"/>
+        <w:rPr>
+          <w:rFonts w:ascii="Consolas" w:hAnsi="Consolas"/>
+          <w:b w:val="false"/>
+          <w:bCs w:val="false"/>
+          <w:color w:val="auto"/>
+          <w:sz w:val="32"/>
+          <w:szCs w:val="24"/>
+          <w:u w:val="none"/>
+        </w:rPr>
+      </w:pPr>
+      <w:r>
+        <w:rPr>
+          <w:rFonts w:ascii="Consolas" w:hAnsi="Consolas"/>
+          <w:b w:val="false"/>
+          <w:bCs w:val="false"/>
+          <w:color w:val="auto"/>
+          <w:sz w:val="32"/>
+          <w:szCs w:val="24"/>
+          <w:u w:val="none"/>
+        </w:rPr>
+      </w:r>
+    </w:p>
+    <w:p>
+      <w:pPr>
+        <w:pStyle w:val="Normal"/>
+        <w:bidi w:val="0"/>
+        <w:rPr>
+          <w:rFonts w:ascii="Consolas" w:hAnsi="Consolas"/>
+          <w:b w:val="false"/>
+          <w:bCs w:val="false"/>
+          <w:color w:val="auto"/>
+          <w:sz w:val="32"/>
+          <w:szCs w:val="24"/>
+          <w:u w:val="none"/>
+        </w:rPr>
+      </w:pPr>
+      <w:r>
+        <w:rPr>
+          <w:rFonts w:ascii="Consolas" w:hAnsi="Consolas"/>
+          <w:b w:val="false"/>
+          <w:bCs w:val="false"/>
+          <w:color w:val="auto"/>
+          <w:sz w:val="32"/>
+          <w:szCs w:val="24"/>
+          <w:u w:val="none"/>
+        </w:rPr>
+        <w:t>Se realiza la corrección del programa del video 21 donde si tiene más de una arroba, es valido aun así, y para un correo tener 2 o más arrobas no es correcto.</w:t>
+      </w:r>
+    </w:p>
+    <w:p>
+      <w:pPr>
+        <w:pStyle w:val="Normal"/>
+        <w:bidi w:val="0"/>
+        <w:rPr>
+          <w:rFonts w:ascii="Consolas" w:hAnsi="Consolas"/>
+          <w:b w:val="false"/>
+          <w:bCs w:val="false"/>
+          <w:color w:val="auto"/>
+          <w:sz w:val="32"/>
+          <w:szCs w:val="24"/>
+          <w:u w:val="none"/>
+        </w:rPr>
+      </w:pPr>
+      <w:r>
+        <w:rPr>
+          <w:rFonts w:ascii="Consolas" w:hAnsi="Consolas"/>
+          <w:b w:val="false"/>
+          <w:bCs w:val="false"/>
+          <w:color w:val="auto"/>
+          <w:sz w:val="32"/>
+          <w:szCs w:val="24"/>
+          <w:u w:val="none"/>
+        </w:rPr>
+      </w:r>
+    </w:p>
+    <w:p>
+      <w:pPr>
+        <w:pStyle w:val="Normal"/>
+        <w:bidi w:val="0"/>
+        <w:rPr>
+          <w:rFonts w:ascii="Consolas" w:hAnsi="Consolas"/>
+          <w:b w:val="false"/>
+          <w:bCs w:val="false"/>
+          <w:color w:val="auto"/>
+          <w:sz w:val="32"/>
+          <w:szCs w:val="24"/>
+          <w:u w:val="none"/>
+        </w:rPr>
+      </w:pPr>
+      <w:r>
+        <w:rPr>
+          <w:rFonts w:ascii="Consolas" w:hAnsi="Consolas"/>
+          <w:b w:val="false"/>
+          <w:bCs w:val="false"/>
+          <w:color w:val="auto"/>
+          <w:sz w:val="32"/>
+          <w:szCs w:val="24"/>
+          <w:u w:val="none"/>
+        </w:rPr>
+        <w:t>También se realizará un programa que calcule el factorial de un número.</w:t>
+      </w:r>
+    </w:p>
+    <w:p>
+      <w:pPr>
+        <w:pStyle w:val="Normal"/>
+        <w:bidi w:val="0"/>
+        <w:rPr>
+          <w:rFonts w:ascii="Consolas" w:hAnsi="Consolas"/>
+          <w:b w:val="false"/>
+          <w:bCs w:val="false"/>
+          <w:color w:val="auto"/>
+          <w:sz w:val="32"/>
+          <w:szCs w:val="24"/>
+          <w:u w:val="none"/>
+        </w:rPr>
+      </w:pPr>
+      <w:r>
+        <w:rPr>
+          <w:rFonts w:ascii="Consolas" w:hAnsi="Consolas"/>
+          <w:b w:val="false"/>
+          <w:bCs w:val="false"/>
+          <w:color w:val="auto"/>
+          <w:sz w:val="32"/>
+          <w:szCs w:val="24"/>
+          <w:u w:val="none"/>
+        </w:rPr>
+      </w:r>
+    </w:p>
+    <w:p>
+      <w:pPr>
+        <w:pStyle w:val="Normal"/>
+        <w:bidi w:val="0"/>
+        <w:rPr>
+          <w:rFonts w:ascii="Consolas" w:hAnsi="Consolas"/>
+          <w:b w:val="false"/>
+          <w:bCs w:val="false"/>
+          <w:color w:val="auto"/>
+          <w:sz w:val="32"/>
+          <w:szCs w:val="24"/>
+          <w:u w:val="none"/>
+        </w:rPr>
+      </w:pPr>
+      <w:r>
+        <w:rPr>
+          <w:rFonts w:ascii="Consolas" w:hAnsi="Consolas"/>
+          <w:b w:val="false"/>
+          <w:bCs w:val="false"/>
+          <w:color w:val="auto"/>
+          <w:sz w:val="32"/>
+          <w:szCs w:val="24"/>
+          <w:u w:val="none"/>
+        </w:rPr>
+        <w:t>Se utilizará un JoptionPane para pedir el número a calcular.</w:t>
+      </w:r>
+    </w:p>
+    <w:p>
+      <w:pPr>
+        <w:pStyle w:val="Normal"/>
+        <w:bidi w:val="0"/>
+        <w:rPr>
+          <w:rFonts w:ascii="Consolas" w:hAnsi="Consolas"/>
+          <w:b w:val="false"/>
+          <w:bCs w:val="false"/>
+          <w:color w:val="auto"/>
+          <w:sz w:val="32"/>
+          <w:szCs w:val="24"/>
+          <w:u w:val="none"/>
+        </w:rPr>
+      </w:pPr>
+      <w:r>
+        <w:rPr>
+          <w:rFonts w:ascii="Consolas" w:hAnsi="Consolas"/>
+          <w:b w:val="false"/>
+          <w:bCs w:val="false"/>
+          <w:color w:val="auto"/>
+          <w:sz w:val="32"/>
+          <w:szCs w:val="24"/>
+          <w:u w:val="none"/>
+        </w:rPr>
+      </w:r>
+    </w:p>
+    <w:p>
+      <w:pPr>
+        <w:pStyle w:val="Normal"/>
+        <w:bidi w:val="0"/>
+        <w:rPr>
+          <w:rFonts w:ascii="Consolas" w:hAnsi="Consolas"/>
+          <w:b w:val="false"/>
+          <w:bCs w:val="false"/>
+          <w:color w:val="auto"/>
+          <w:sz w:val="32"/>
+          <w:szCs w:val="24"/>
+          <w:u w:val="none"/>
+        </w:rPr>
+      </w:pPr>
+      <w:r>
+        <w:rPr>
+          <w:rFonts w:ascii="Consolas" w:hAnsi="Consolas"/>
+          <w:b w:val="false"/>
+          <w:bCs w:val="false"/>
+          <w:color w:val="auto"/>
+          <w:sz w:val="32"/>
+          <w:szCs w:val="24"/>
+          <w:u w:val="none"/>
+        </w:rPr>
+      </w:r>
+    </w:p>
+    <w:p>
+      <w:pPr>
+        <w:pStyle w:val="Normal"/>
+        <w:bidi w:val="0"/>
+        <w:rPr>
+          <w:rFonts w:ascii="Consolas" w:hAnsi="Consolas"/>
+          <w:b w:val="false"/>
+          <w:bCs w:val="false"/>
+          <w:color w:val="auto"/>
+          <w:sz w:val="32"/>
+          <w:szCs w:val="24"/>
+          <w:u w:val="none"/>
+        </w:rPr>
+      </w:pPr>
+      <w:r>
+        <w:rPr>
+          <w:rFonts w:ascii="Consolas" w:hAnsi="Consolas"/>
+          <w:b w:val="false"/>
+          <w:bCs w:val="false"/>
+          <w:color w:val="auto"/>
+          <w:sz w:val="32"/>
+          <w:szCs w:val="24"/>
+          <w:u w:val="none"/>
+        </w:rPr>
+        <w:t xml:space="preserve">Video 23 </w:t>
+        <w:br/>
+        <w:t>01-09-2025</w:t>
+      </w:r>
+    </w:p>
+    <w:p>
+      <w:pPr>
+        <w:pStyle w:val="Normal"/>
+        <w:bidi w:val="0"/>
+        <w:rPr>
+          <w:rFonts w:ascii="Consolas" w:hAnsi="Consolas"/>
+          <w:b w:val="false"/>
+          <w:bCs w:val="false"/>
+          <w:color w:val="auto"/>
+          <w:sz w:val="32"/>
+          <w:szCs w:val="24"/>
+          <w:u w:val="none"/>
+        </w:rPr>
+      </w:pPr>
+      <w:r>
+        <w:rPr>
+          <w:rFonts w:ascii="Consolas" w:hAnsi="Consolas"/>
+          <w:b w:val="false"/>
+          <w:bCs w:val="false"/>
+          <w:color w:val="auto"/>
+          <w:sz w:val="32"/>
+          <w:szCs w:val="24"/>
+          <w:u w:val="none"/>
+        </w:rPr>
+        <w:t>Arrays I 33:32 min</w:t>
+      </w:r>
+    </w:p>
+    <w:p>
+      <w:pPr>
+        <w:pStyle w:val="Normal"/>
+        <w:bidi w:val="0"/>
+        <w:rPr>
+          <w:rFonts w:ascii="Consolas" w:hAnsi="Consolas"/>
+          <w:b w:val="false"/>
+          <w:bCs w:val="false"/>
+          <w:color w:val="auto"/>
+          <w:sz w:val="32"/>
+          <w:szCs w:val="24"/>
+          <w:u w:val="none"/>
+        </w:rPr>
+      </w:pPr>
+      <w:r>
+        <w:rPr>
+          <w:rFonts w:ascii="Consolas" w:hAnsi="Consolas"/>
+          <w:b w:val="false"/>
+          <w:bCs w:val="false"/>
+          <w:color w:val="auto"/>
+          <w:sz w:val="32"/>
+          <w:szCs w:val="24"/>
+          <w:u w:val="none"/>
+        </w:rPr>
+      </w:r>
+    </w:p>
+    <w:p>
+      <w:pPr>
+        <w:pStyle w:val="Normal"/>
+        <w:bidi w:val="0"/>
+        <w:rPr>
+          <w:rFonts w:ascii="Consolas" w:hAnsi="Consolas"/>
+          <w:b w:val="false"/>
+          <w:bCs w:val="false"/>
+          <w:color w:val="auto"/>
+          <w:sz w:val="32"/>
+          <w:szCs w:val="24"/>
+          <w:u w:val="none"/>
+        </w:rPr>
+      </w:pPr>
+      <w:r>
+        <w:rPr>
+          <w:rFonts w:ascii="Consolas" w:hAnsi="Consolas"/>
+          <w:b w:val="false"/>
+          <w:bCs w:val="false"/>
+          <w:color w:val="auto"/>
+          <w:sz w:val="32"/>
+          <w:szCs w:val="24"/>
+          <w:u w:val="none"/>
+        </w:rPr>
+        <w:t>- Utilidad y sintaxis básica.</w:t>
+      </w:r>
+    </w:p>
+    <w:p>
+      <w:pPr>
+        <w:pStyle w:val="Normal"/>
+        <w:bidi w:val="0"/>
+        <w:rPr>
+          <w:rFonts w:ascii="Consolas" w:hAnsi="Consolas"/>
+          <w:b w:val="false"/>
+          <w:bCs w:val="false"/>
+          <w:color w:val="auto"/>
+          <w:sz w:val="32"/>
+          <w:szCs w:val="24"/>
+          <w:u w:val="none"/>
+        </w:rPr>
+      </w:pPr>
+      <w:r>
+        <w:rPr>
+          <w:rFonts w:ascii="Consolas" w:hAnsi="Consolas"/>
+          <w:b w:val="false"/>
+          <w:bCs w:val="false"/>
+          <w:color w:val="auto"/>
+          <w:sz w:val="32"/>
+          <w:szCs w:val="24"/>
+          <w:u w:val="none"/>
+        </w:rPr>
+        <w:t>- Novedades y alternativas a los Arrays en versiones 9 y 14 de java.</w:t>
+      </w:r>
+    </w:p>
+    <w:p>
+      <w:pPr>
+        <w:pStyle w:val="Normal"/>
+        <w:bidi w:val="0"/>
+        <w:rPr>
+          <w:rFonts w:ascii="Consolas" w:hAnsi="Consolas"/>
+          <w:b w:val="false"/>
+          <w:bCs w:val="false"/>
+          <w:color w:val="auto"/>
+          <w:sz w:val="32"/>
+          <w:szCs w:val="24"/>
+          <w:u w:val="none"/>
+        </w:rPr>
+      </w:pPr>
+      <w:r>
+        <w:rPr>
+          <w:rFonts w:ascii="Consolas" w:hAnsi="Consolas"/>
+          <w:b w:val="false"/>
+          <w:bCs w:val="false"/>
+          <w:color w:val="auto"/>
+          <w:sz w:val="32"/>
+          <w:szCs w:val="24"/>
+          <w:u w:val="none"/>
+        </w:rPr>
+      </w:r>
+    </w:p>
+    <w:p>
+      <w:pPr>
+        <w:pStyle w:val="Normal"/>
+        <w:bidi w:val="0"/>
+        <w:rPr>
+          <w:rFonts w:ascii="Consolas" w:hAnsi="Consolas"/>
+          <w:b w:val="false"/>
+          <w:bCs w:val="false"/>
+          <w:color w:val="auto"/>
+          <w:sz w:val="32"/>
+          <w:szCs w:val="24"/>
+          <w:u w:val="none"/>
+        </w:rPr>
+      </w:pPr>
+      <w:r>
+        <w:rPr>
+          <w:rFonts w:ascii="Consolas" w:hAnsi="Consolas"/>
+          <w:b w:val="false"/>
+          <w:bCs w:val="false"/>
+          <w:color w:val="auto"/>
+          <w:sz w:val="32"/>
+          <w:szCs w:val="24"/>
+          <w:u w:val="none"/>
+        </w:rPr>
+        <w:t>- ¿ Qué es ?</w:t>
+      </w:r>
+    </w:p>
+    <w:p>
+      <w:pPr>
+        <w:pStyle w:val="Normal"/>
+        <w:bidi w:val="0"/>
+        <w:rPr>
+          <w:rFonts w:ascii="Consolas" w:hAnsi="Consolas"/>
+          <w:b w:val="false"/>
+          <w:bCs w:val="false"/>
+          <w:color w:val="auto"/>
+          <w:sz w:val="32"/>
+          <w:szCs w:val="24"/>
+          <w:u w:val="none"/>
+        </w:rPr>
+      </w:pPr>
+      <w:r>
+        <w:rPr>
+          <w:rFonts w:ascii="Consolas" w:hAnsi="Consolas"/>
+          <w:b w:val="false"/>
+          <w:bCs w:val="false"/>
+          <w:color w:val="auto"/>
+          <w:sz w:val="32"/>
+          <w:szCs w:val="24"/>
+          <w:u w:val="none"/>
+        </w:rPr>
+        <w:t>- Estructura de datos que contiene una colección de valores del mismo tipo.</w:t>
+      </w:r>
+    </w:p>
+    <w:p>
+      <w:pPr>
+        <w:pStyle w:val="Normal"/>
+        <w:bidi w:val="0"/>
+        <w:rPr>
+          <w:rFonts w:ascii="Consolas" w:hAnsi="Consolas"/>
+          <w:b w:val="false"/>
+          <w:bCs w:val="false"/>
+          <w:color w:val="auto"/>
+          <w:sz w:val="32"/>
+          <w:szCs w:val="24"/>
+          <w:u w:val="none"/>
+        </w:rPr>
+      </w:pPr>
+      <w:r>
+        <w:rPr>
+          <w:rFonts w:ascii="Consolas" w:hAnsi="Consolas"/>
+          <w:b w:val="false"/>
+          <w:bCs w:val="false"/>
+          <w:color w:val="auto"/>
+          <w:sz w:val="32"/>
+          <w:szCs w:val="24"/>
+          <w:u w:val="none"/>
+        </w:rPr>
+      </w:r>
+    </w:p>
+    <w:p>
+      <w:pPr>
+        <w:pStyle w:val="Normal"/>
+        <w:bidi w:val="0"/>
+        <w:rPr>
+          <w:rFonts w:ascii="Consolas" w:hAnsi="Consolas"/>
+          <w:b w:val="false"/>
+          <w:bCs w:val="false"/>
+          <w:color w:val="auto"/>
+          <w:sz w:val="32"/>
+          <w:szCs w:val="24"/>
+          <w:u w:val="none"/>
+        </w:rPr>
+      </w:pPr>
+      <w:r>
+        <w:rPr>
+          <w:rFonts w:ascii="Consolas" w:hAnsi="Consolas"/>
+          <w:b w:val="false"/>
+          <w:bCs w:val="false"/>
+          <w:color w:val="auto"/>
+          <w:sz w:val="32"/>
+          <w:szCs w:val="24"/>
+          <w:u w:val="none"/>
+        </w:rPr>
+        <w:t>- ¿ Para que sirven ?</w:t>
+      </w:r>
+    </w:p>
+    <w:p>
+      <w:pPr>
+        <w:pStyle w:val="Normal"/>
+        <w:bidi w:val="0"/>
+        <w:rPr>
+          <w:rFonts w:ascii="Consolas" w:hAnsi="Consolas"/>
+          <w:b w:val="false"/>
+          <w:bCs w:val="false"/>
+          <w:color w:val="auto"/>
+          <w:sz w:val="32"/>
+          <w:szCs w:val="24"/>
+          <w:u w:val="none"/>
+        </w:rPr>
+      </w:pPr>
+      <w:r>
+        <w:rPr>
+          <w:rFonts w:ascii="Consolas" w:hAnsi="Consolas"/>
+          <w:b w:val="false"/>
+          <w:bCs w:val="false"/>
+          <w:color w:val="auto"/>
+          <w:sz w:val="32"/>
+          <w:szCs w:val="24"/>
+          <w:u w:val="none"/>
+        </w:rPr>
+        <w:t xml:space="preserve">  </w:t>
+      </w:r>
+      <w:r>
+        <w:rPr>
+          <w:rFonts w:ascii="Consolas" w:hAnsi="Consolas"/>
+          <w:b w:val="false"/>
+          <w:bCs w:val="false"/>
+          <w:color w:val="auto"/>
+          <w:sz w:val="32"/>
+          <w:szCs w:val="24"/>
+          <w:u w:val="none"/>
+        </w:rPr>
+        <w:t>Para almacenar valores que normalmente tienen alguna relación entre si.</w:t>
+      </w:r>
+    </w:p>
+    <w:p>
+      <w:pPr>
+        <w:pStyle w:val="Normal"/>
+        <w:bidi w:val="0"/>
+        <w:rPr>
+          <w:rFonts w:ascii="Consolas" w:hAnsi="Consolas"/>
+          <w:b w:val="false"/>
+          <w:bCs w:val="false"/>
+          <w:color w:val="auto"/>
+          <w:sz w:val="32"/>
+          <w:szCs w:val="24"/>
+          <w:u w:val="none"/>
+        </w:rPr>
+      </w:pPr>
+      <w:r>
+        <w:rPr>
+          <w:rFonts w:ascii="Consolas" w:hAnsi="Consolas"/>
+          <w:b w:val="false"/>
+          <w:bCs w:val="false"/>
+          <w:color w:val="auto"/>
+          <w:sz w:val="32"/>
+          <w:szCs w:val="24"/>
+          <w:u w:val="none"/>
+        </w:rPr>
+      </w:r>
+    </w:p>
+    <w:p>
+      <w:pPr>
+        <w:pStyle w:val="Normal"/>
+        <w:bidi w:val="0"/>
+        <w:rPr>
+          <w:rFonts w:ascii="Consolas" w:hAnsi="Consolas"/>
+          <w:b w:val="false"/>
+          <w:bCs w:val="false"/>
+          <w:color w:val="auto"/>
+          <w:sz w:val="32"/>
+          <w:szCs w:val="24"/>
+          <w:u w:val="none"/>
+        </w:rPr>
+      </w:pPr>
+      <w:r>
+        <w:rPr>
+          <w:rFonts w:ascii="Consolas" w:hAnsi="Consolas"/>
+          <w:b w:val="false"/>
+          <w:bCs w:val="false"/>
+          <w:color w:val="auto"/>
+          <w:sz w:val="32"/>
+          <w:szCs w:val="24"/>
+          <w:u w:val="none"/>
+        </w:rPr>
+        <w:t>- Sintaxis</w:t>
+        <w:br/>
+        <w:t xml:space="preserve"> int[] miArray = new int[10];</w:t>
+      </w:r>
+    </w:p>
+    <w:p>
+      <w:pPr>
+        <w:pStyle w:val="Normal"/>
+        <w:bidi w:val="0"/>
+        <w:rPr>
+          <w:rFonts w:ascii="Consolas" w:hAnsi="Consolas"/>
+          <w:b w:val="false"/>
+          <w:bCs w:val="false"/>
+          <w:color w:val="auto"/>
+          <w:sz w:val="32"/>
+          <w:szCs w:val="24"/>
+          <w:u w:val="none"/>
+        </w:rPr>
+      </w:pPr>
+      <w:r>
+        <w:rPr>
+          <w:rFonts w:ascii="Consolas" w:hAnsi="Consolas"/>
+          <w:b w:val="false"/>
+          <w:bCs w:val="false"/>
+          <w:color w:val="auto"/>
+          <w:sz w:val="32"/>
+          <w:szCs w:val="24"/>
+          <w:u w:val="none"/>
+        </w:rPr>
+      </w:r>
+    </w:p>
+    <w:p>
+      <w:pPr>
+        <w:pStyle w:val="Normal"/>
+        <w:bidi w:val="0"/>
+        <w:rPr>
+          <w:rFonts w:ascii="Consolas" w:hAnsi="Consolas"/>
+          <w:b w:val="false"/>
+          <w:bCs w:val="false"/>
+          <w:color w:val="auto"/>
+          <w:sz w:val="32"/>
+          <w:szCs w:val="24"/>
+          <w:u w:val="none"/>
+        </w:rPr>
+      </w:pPr>
+      <w:r>
+        <w:rPr>
+          <w:rFonts w:ascii="Consolas" w:hAnsi="Consolas"/>
+          <w:b w:val="false"/>
+          <w:bCs w:val="false"/>
+          <w:color w:val="auto"/>
+          <w:sz w:val="32"/>
+          <w:szCs w:val="24"/>
+          <w:u w:val="none"/>
+        </w:rPr>
+      </w:r>
+    </w:p>
+    <w:p>
+      <w:pPr>
+        <w:pStyle w:val="Normal"/>
+        <w:bidi w:val="0"/>
+        <w:rPr>
+          <w:rFonts w:ascii="Consolas" w:hAnsi="Consolas"/>
+          <w:b w:val="false"/>
+          <w:bCs w:val="false"/>
+          <w:color w:val="auto"/>
+          <w:sz w:val="32"/>
+          <w:szCs w:val="24"/>
+          <w:u w:val="none"/>
+        </w:rPr>
+      </w:pPr>
+      <w:r>
+        <w:rPr>
+          <w:rFonts w:ascii="Consolas" w:hAnsi="Consolas"/>
+          <w:b w:val="false"/>
+          <w:bCs w:val="false"/>
+          <w:color w:val="auto"/>
+          <w:sz w:val="32"/>
+          <w:szCs w:val="24"/>
+          <w:u w:val="none"/>
+        </w:rPr>
+      </w:r>
+    </w:p>
+    <w:p>
+      <w:pPr>
+        <w:pStyle w:val="Normal"/>
+        <w:bidi w:val="0"/>
+        <w:rPr>
+          <w:rFonts w:ascii="Consolas" w:hAnsi="Consolas"/>
+          <w:b w:val="false"/>
+          <w:bCs w:val="false"/>
+          <w:color w:val="auto"/>
+          <w:sz w:val="32"/>
+          <w:szCs w:val="24"/>
+          <w:u w:val="none"/>
+        </w:rPr>
+      </w:pPr>
+      <w:r>
+        <w:rPr>
+          <w:rFonts w:ascii="Consolas" w:hAnsi="Consolas"/>
+          <w:b w:val="false"/>
+          <w:bCs w:val="false"/>
+          <w:color w:val="auto"/>
+          <w:sz w:val="32"/>
+          <w:szCs w:val="24"/>
+          <w:u w:val="none"/>
+        </w:rPr>
+        <w:t>miArray[0] = 15;</w:t>
+      </w:r>
+    </w:p>
+    <w:p>
+      <w:pPr>
+        <w:pStyle w:val="Normal"/>
+        <w:bidi w:val="0"/>
+        <w:rPr>
+          <w:rFonts w:ascii="Consolas" w:hAnsi="Consolas"/>
+          <w:b w:val="false"/>
+          <w:bCs w:val="false"/>
+          <w:color w:val="auto"/>
+          <w:sz w:val="32"/>
+          <w:szCs w:val="24"/>
+          <w:u w:val="none"/>
+        </w:rPr>
+      </w:pPr>
+      <w:r>
+        <w:rPr>
+          <w:rFonts w:ascii="Consolas" w:hAnsi="Consolas"/>
+          <w:b w:val="false"/>
+          <w:bCs w:val="false"/>
+          <w:color w:val="auto"/>
+          <w:sz w:val="32"/>
+          <w:szCs w:val="24"/>
+          <w:u w:val="none"/>
+        </w:rPr>
+        <w:t>miArray[1] = 25;</w:t>
+      </w:r>
+    </w:p>
+    <w:p>
+      <w:pPr>
+        <w:pStyle w:val="Normal"/>
+        <w:bidi w:val="0"/>
+        <w:rPr>
+          <w:rFonts w:ascii="Consolas" w:hAnsi="Consolas"/>
+          <w:b w:val="false"/>
+          <w:bCs w:val="false"/>
+          <w:color w:val="auto"/>
+          <w:sz w:val="32"/>
+          <w:szCs w:val="24"/>
+          <w:u w:val="none"/>
+        </w:rPr>
+      </w:pPr>
+      <w:r>
+        <w:rPr>
+          <w:rFonts w:ascii="Consolas" w:hAnsi="Consolas"/>
+          <w:b w:val="false"/>
+          <w:bCs w:val="false"/>
+          <w:color w:val="auto"/>
+          <w:sz w:val="32"/>
+          <w:szCs w:val="24"/>
+          <w:u w:val="none"/>
+        </w:rPr>
+        <w:t>miArray[2] = 8;</w:t>
+      </w:r>
+    </w:p>
+    <w:p>
+      <w:pPr>
+        <w:pStyle w:val="Normal"/>
+        <w:bidi w:val="0"/>
+        <w:rPr>
+          <w:rFonts w:ascii="Consolas" w:hAnsi="Consolas"/>
+          <w:b w:val="false"/>
+          <w:bCs w:val="false"/>
+          <w:color w:val="auto"/>
+          <w:sz w:val="32"/>
+          <w:szCs w:val="24"/>
+          <w:u w:val="none"/>
+        </w:rPr>
+      </w:pPr>
+      <w:r>
+        <w:rPr>
+          <w:rFonts w:ascii="Consolas" w:hAnsi="Consolas"/>
+          <w:b w:val="false"/>
+          <w:bCs w:val="false"/>
+          <w:color w:val="auto"/>
+          <w:sz w:val="32"/>
+          <w:szCs w:val="24"/>
+          <w:u w:val="none"/>
+        </w:rPr>
+        <w:t>miArray[3] = -7;</w:t>
+      </w:r>
+    </w:p>
+    <w:p>
+      <w:pPr>
+        <w:pStyle w:val="Normal"/>
+        <w:bidi w:val="0"/>
+        <w:rPr>
+          <w:rFonts w:ascii="Consolas" w:hAnsi="Consolas"/>
+          <w:b w:val="false"/>
+          <w:bCs w:val="false"/>
+          <w:color w:val="auto"/>
+          <w:sz w:val="32"/>
+          <w:szCs w:val="24"/>
+          <w:u w:val="none"/>
+        </w:rPr>
+      </w:pPr>
+      <w:r>
+        <w:rPr>
+          <w:rFonts w:ascii="Consolas" w:hAnsi="Consolas"/>
+          <w:b w:val="false"/>
+          <w:bCs w:val="false"/>
+          <w:color w:val="auto"/>
+          <w:sz w:val="32"/>
+          <w:szCs w:val="24"/>
+          <w:u w:val="none"/>
+        </w:rPr>
+        <w:t>miArray[4] = 92;</w:t>
+      </w:r>
+    </w:p>
+    <w:p>
+      <w:pPr>
+        <w:pStyle w:val="Normal"/>
+        <w:bidi w:val="0"/>
+        <w:rPr>
+          <w:rFonts w:ascii="Consolas" w:hAnsi="Consolas"/>
+          <w:b w:val="false"/>
+          <w:bCs w:val="false"/>
+          <w:color w:val="auto"/>
+          <w:sz w:val="32"/>
+          <w:szCs w:val="24"/>
+          <w:u w:val="none"/>
+        </w:rPr>
+      </w:pPr>
+      <w:r>
+        <w:rPr>
+          <w:rFonts w:ascii="Consolas" w:hAnsi="Consolas"/>
+          <w:b w:val="false"/>
+          <w:bCs w:val="false"/>
+          <w:color w:val="auto"/>
+          <w:sz w:val="32"/>
+          <w:szCs w:val="24"/>
+          <w:u w:val="none"/>
+        </w:rPr>
+      </w:r>
+    </w:p>
+    <w:p>
+      <w:pPr>
+        <w:pStyle w:val="Normal"/>
+        <w:bidi w:val="0"/>
+        <w:rPr>
+          <w:rFonts w:ascii="Consolas" w:hAnsi="Consolas"/>
+          <w:b w:val="false"/>
+          <w:bCs w:val="false"/>
+          <w:color w:val="auto"/>
+          <w:sz w:val="32"/>
+          <w:szCs w:val="24"/>
+          <w:u w:val="none"/>
+        </w:rPr>
+      </w:pPr>
+      <w:r>
+        <w:rPr>
+          <w:rFonts w:ascii="Consolas" w:hAnsi="Consolas"/>
+          <w:b w:val="false"/>
+          <w:bCs w:val="false"/>
+          <w:color w:val="auto"/>
+          <w:sz w:val="32"/>
+          <w:szCs w:val="24"/>
+          <w:u w:val="none"/>
+        </w:rPr>
+        <w:t>viene marcado por un indice, la primera posición empieza en el número 0.</w:t>
+      </w:r>
+    </w:p>
+    <w:p>
+      <w:pPr>
+        <w:pStyle w:val="Normal"/>
+        <w:bidi w:val="0"/>
+        <w:rPr>
+          <w:rFonts w:ascii="Consolas" w:hAnsi="Consolas"/>
+          <w:b w:val="false"/>
+          <w:bCs w:val="false"/>
+          <w:color w:val="auto"/>
+          <w:sz w:val="32"/>
+          <w:szCs w:val="24"/>
+          <w:u w:val="none"/>
+        </w:rPr>
+      </w:pPr>
+      <w:r>
+        <w:rPr>
+          <w:rFonts w:ascii="Consolas" w:hAnsi="Consolas"/>
+          <w:b w:val="false"/>
+          <w:bCs w:val="false"/>
+          <w:color w:val="auto"/>
+          <w:sz w:val="32"/>
+          <w:szCs w:val="24"/>
+          <w:u w:val="none"/>
+        </w:rPr>
+      </w:r>
+    </w:p>
+    <w:p>
+      <w:pPr>
+        <w:pStyle w:val="Normal"/>
+        <w:bidi w:val="0"/>
+        <w:rPr>
+          <w:rFonts w:ascii="Consolas" w:hAnsi="Consolas"/>
+          <w:b w:val="false"/>
+          <w:bCs w:val="false"/>
+          <w:color w:val="auto"/>
+          <w:sz w:val="32"/>
+          <w:szCs w:val="24"/>
+          <w:u w:val="none"/>
+        </w:rPr>
+      </w:pPr>
+      <w:r>
+        <w:rPr>
+          <w:rFonts w:ascii="Consolas" w:hAnsi="Consolas"/>
+          <w:b w:val="false"/>
+          <w:bCs w:val="false"/>
+          <w:color w:val="auto"/>
+          <w:sz w:val="32"/>
+          <w:szCs w:val="24"/>
+          <w:u w:val="none"/>
+        </w:rPr>
+        <w:t>forma resumida del array int[] miArray={15, 25, 8, -7, 92};</w:t>
+      </w:r>
+    </w:p>
+    <w:p>
+      <w:pPr>
+        <w:pStyle w:val="Normal"/>
+        <w:bidi w:val="0"/>
+        <w:rPr>
+          <w:rFonts w:ascii="Consolas" w:hAnsi="Consolas"/>
+          <w:b w:val="false"/>
+          <w:bCs w:val="false"/>
+          <w:color w:val="auto"/>
+          <w:sz w:val="32"/>
+          <w:szCs w:val="24"/>
+          <w:u w:val="none"/>
+        </w:rPr>
+      </w:pPr>
+      <w:r>
+        <w:rPr>
+          <w:rFonts w:ascii="Consolas" w:hAnsi="Consolas"/>
+          <w:b w:val="false"/>
+          <w:bCs w:val="false"/>
+          <w:color w:val="auto"/>
+          <w:sz w:val="32"/>
+          <w:szCs w:val="24"/>
+          <w:u w:val="none"/>
+        </w:rPr>
+      </w:r>
+    </w:p>
+    <w:p>
+      <w:pPr>
+        <w:pStyle w:val="Normal"/>
+        <w:bidi w:val="0"/>
+        <w:rPr>
+          <w:rFonts w:ascii="Consolas" w:hAnsi="Consolas"/>
+          <w:b w:val="false"/>
+          <w:bCs w:val="false"/>
+          <w:color w:val="auto"/>
+          <w:sz w:val="32"/>
+          <w:szCs w:val="24"/>
+          <w:u w:val="none"/>
+        </w:rPr>
+      </w:pPr>
+      <w:r>
+        <w:rPr>
+          <w:rFonts w:ascii="Consolas" w:hAnsi="Consolas"/>
+          <w:b w:val="false"/>
+          <w:bCs w:val="false"/>
+          <w:color w:val="auto"/>
+          <w:sz w:val="32"/>
+          <w:szCs w:val="24"/>
+          <w:u w:val="none"/>
+        </w:rPr>
+        <w:t>Java9. API java.util.List.of(…)</w:t>
+      </w:r>
+    </w:p>
+    <w:p>
+      <w:pPr>
+        <w:pStyle w:val="Normal"/>
+        <w:bidi w:val="0"/>
+        <w:rPr>
+          <w:rFonts w:ascii="Consolas" w:hAnsi="Consolas"/>
+          <w:b w:val="false"/>
+          <w:bCs w:val="false"/>
+          <w:color w:val="auto"/>
+          <w:sz w:val="32"/>
+          <w:szCs w:val="24"/>
+          <w:u w:val="none"/>
+        </w:rPr>
+      </w:pPr>
+      <w:r>
+        <w:rPr>
+          <w:rFonts w:ascii="Consolas" w:hAnsi="Consolas"/>
+          <w:b w:val="false"/>
+          <w:bCs w:val="false"/>
+          <w:color w:val="auto"/>
+          <w:sz w:val="32"/>
+          <w:szCs w:val="24"/>
+          <w:u w:val="none"/>
+        </w:rPr>
+        <w:t>Alternativa ligera.</w:t>
+      </w:r>
+    </w:p>
+    <w:p>
+      <w:pPr>
+        <w:pStyle w:val="Normal"/>
+        <w:bidi w:val="0"/>
+        <w:rPr>
+          <w:rFonts w:ascii="Consolas" w:hAnsi="Consolas"/>
+          <w:b w:val="false"/>
+          <w:bCs w:val="false"/>
+          <w:color w:val="auto"/>
+          <w:sz w:val="32"/>
+          <w:szCs w:val="24"/>
+          <w:u w:val="none"/>
+        </w:rPr>
+      </w:pPr>
+      <w:r>
+        <w:rPr>
+          <w:rFonts w:ascii="Consolas" w:hAnsi="Consolas"/>
+          <w:b w:val="false"/>
+          <w:bCs w:val="false"/>
+          <w:color w:val="auto"/>
+          <w:sz w:val="32"/>
+          <w:szCs w:val="24"/>
+          <w:u w:val="none"/>
+        </w:rPr>
+      </w:r>
+    </w:p>
+    <w:p>
+      <w:pPr>
+        <w:pStyle w:val="Normal"/>
+        <w:bidi w:val="0"/>
+        <w:rPr>
+          <w:rFonts w:ascii="Consolas" w:hAnsi="Consolas"/>
+          <w:b w:val="false"/>
+          <w:bCs w:val="false"/>
+          <w:color w:val="auto"/>
+          <w:sz w:val="32"/>
+          <w:szCs w:val="24"/>
+          <w:u w:val="none"/>
+        </w:rPr>
+      </w:pPr>
+      <w:r>
+        <w:rPr>
+          <w:rFonts w:ascii="Consolas" w:hAnsi="Consolas"/>
+          <w:b w:val="false"/>
+          <w:bCs w:val="false"/>
+          <w:color w:val="auto"/>
+          <w:sz w:val="32"/>
+          <w:szCs w:val="24"/>
+          <w:u w:val="none"/>
+        </w:rPr>
+        <w:t>-List&lt;String&gt; nombres = List.of(“Ana”, “Luis”, “Ana”);</w:t>
+      </w:r>
+    </w:p>
+    <w:p>
+      <w:pPr>
+        <w:pStyle w:val="Normal"/>
+        <w:bidi w:val="0"/>
+        <w:rPr>
+          <w:rFonts w:ascii="Consolas" w:hAnsi="Consolas"/>
+          <w:b w:val="false"/>
+          <w:bCs w:val="false"/>
+          <w:color w:val="auto"/>
+          <w:sz w:val="32"/>
+          <w:szCs w:val="24"/>
+          <w:u w:val="none"/>
+        </w:rPr>
+      </w:pPr>
+      <w:r>
+        <w:rPr>
+          <w:rFonts w:ascii="Consolas" w:hAnsi="Consolas"/>
+          <w:b w:val="false"/>
+          <w:bCs w:val="false"/>
+          <w:color w:val="auto"/>
+          <w:sz w:val="32"/>
+          <w:szCs w:val="24"/>
+          <w:u w:val="none"/>
+        </w:rPr>
+      </w:r>
+    </w:p>
+    <w:p>
+      <w:pPr>
+        <w:pStyle w:val="Normal"/>
+        <w:bidi w:val="0"/>
+        <w:rPr>
+          <w:rFonts w:ascii="Consolas" w:hAnsi="Consolas"/>
+          <w:b w:val="false"/>
+          <w:bCs w:val="false"/>
+          <w:color w:val="auto"/>
+          <w:sz w:val="32"/>
+          <w:szCs w:val="24"/>
+          <w:u w:val="none"/>
+        </w:rPr>
+      </w:pPr>
+      <w:r>
+        <w:rPr>
+          <w:rFonts w:ascii="Consolas" w:hAnsi="Consolas"/>
+          <w:b w:val="false"/>
+          <w:bCs w:val="false"/>
+          <w:color w:val="auto"/>
+          <w:sz w:val="32"/>
+          <w:szCs w:val="24"/>
+          <w:u w:val="none"/>
+        </w:rPr>
+        <w:t>Ya no se ven los indices en este tipo de lista.</w:t>
+      </w:r>
+    </w:p>
+    <w:p>
+      <w:pPr>
+        <w:pStyle w:val="Normal"/>
+        <w:bidi w:val="0"/>
+        <w:rPr>
+          <w:rFonts w:ascii="Consolas" w:hAnsi="Consolas"/>
+          <w:b w:val="false"/>
+          <w:bCs w:val="false"/>
+          <w:color w:val="auto"/>
+          <w:sz w:val="32"/>
+          <w:szCs w:val="24"/>
+          <w:u w:val="none"/>
+        </w:rPr>
+      </w:pPr>
+      <w:r>
+        <w:rPr>
+          <w:rFonts w:ascii="Consolas" w:hAnsi="Consolas"/>
+          <w:b w:val="false"/>
+          <w:bCs w:val="false"/>
+          <w:color w:val="auto"/>
+          <w:sz w:val="32"/>
+          <w:szCs w:val="24"/>
+          <w:u w:val="none"/>
+        </w:rPr>
+      </w:r>
+    </w:p>
+    <w:p>
+      <w:pPr>
+        <w:pStyle w:val="Normal"/>
+        <w:bidi w:val="0"/>
+        <w:rPr>
+          <w:rFonts w:ascii="Consolas" w:hAnsi="Consolas"/>
+          <w:b w:val="false"/>
+          <w:bCs w:val="false"/>
+          <w:color w:val="auto"/>
+          <w:sz w:val="32"/>
+          <w:szCs w:val="24"/>
+          <w:u w:val="single"/>
+        </w:rPr>
+      </w:pPr>
+      <w:r>
+        <w:rPr>
+          <w:rFonts w:ascii="Consolas" w:hAnsi="Consolas"/>
+          <w:b w:val="false"/>
+          <w:bCs w:val="false"/>
+          <w:color w:val="auto"/>
+          <w:sz w:val="32"/>
+          <w:szCs w:val="24"/>
+          <w:u w:val="none"/>
+        </w:rPr>
+        <w:t>¿Cuándo usarlo en lugar de Arrays?</w:t>
+      </w:r>
+    </w:p>
+    <w:p>
+      <w:pPr>
+        <w:pStyle w:val="Normal"/>
+        <w:bidi w:val="0"/>
+        <w:rPr>
+          <w:rFonts w:ascii="Consolas" w:hAnsi="Consolas"/>
+          <w:b w:val="false"/>
+          <w:bCs w:val="false"/>
+          <w:color w:val="auto"/>
+          <w:sz w:val="32"/>
+          <w:szCs w:val="24"/>
+          <w:u w:val="none"/>
+        </w:rPr>
+      </w:pPr>
+      <w:r>
+        <w:rPr>
+          <w:rFonts w:ascii="Consolas" w:hAnsi="Consolas"/>
+          <w:b w:val="false"/>
+          <w:bCs w:val="false"/>
+          <w:color w:val="auto"/>
+          <w:sz w:val="32"/>
+          <w:szCs w:val="24"/>
+          <w:u w:val="single"/>
+        </w:rPr>
+        <w:t>- Cuand</w:t>
+      </w:r>
+      <w:r>
+        <w:rPr>
+          <w:rFonts w:ascii="Consolas" w:hAnsi="Consolas"/>
+          <w:b w:val="false"/>
+          <w:bCs w:val="false"/>
+          <w:color w:val="auto"/>
+          <w:sz w:val="32"/>
+          <w:szCs w:val="24"/>
+          <w:u w:val="none"/>
+        </w:rPr>
+        <w:t>o se vayan a crear listas inmutables.</w:t>
+      </w:r>
+    </w:p>
+    <w:p>
+      <w:pPr>
+        <w:pStyle w:val="Normal"/>
+        <w:bidi w:val="0"/>
+        <w:rPr>
+          <w:rFonts w:ascii="Consolas" w:hAnsi="Consolas"/>
+          <w:b w:val="false"/>
+          <w:bCs w:val="false"/>
+          <w:color w:val="auto"/>
+          <w:sz w:val="32"/>
+          <w:szCs w:val="24"/>
+          <w:u w:val="none"/>
+        </w:rPr>
+      </w:pPr>
+      <w:r>
+        <w:rPr>
+          <w:rFonts w:ascii="Consolas" w:hAnsi="Consolas"/>
+          <w:b w:val="false"/>
+          <w:bCs w:val="false"/>
+          <w:color w:val="auto"/>
+          <w:sz w:val="32"/>
+          <w:szCs w:val="24"/>
+          <w:u w:val="none"/>
+        </w:rPr>
+        <w:t>- Mejor integración con Streams y APIs modernas.</w:t>
+      </w:r>
+    </w:p>
+    <w:p>
+      <w:pPr>
+        <w:pStyle w:val="Normal"/>
+        <w:bidi w:val="0"/>
+        <w:rPr>
+          <w:rFonts w:ascii="Consolas" w:hAnsi="Consolas"/>
+          <w:b w:val="false"/>
+          <w:bCs w:val="false"/>
+          <w:color w:val="auto"/>
+          <w:sz w:val="32"/>
+          <w:szCs w:val="24"/>
+          <w:u w:val="none"/>
+        </w:rPr>
+      </w:pPr>
+      <w:r>
+        <w:rPr>
+          <w:rFonts w:ascii="Consolas" w:hAnsi="Consolas"/>
+          <w:b w:val="false"/>
+          <w:bCs w:val="false"/>
+          <w:color w:val="auto"/>
+          <w:sz w:val="32"/>
+          <w:szCs w:val="24"/>
+          <w:u w:val="none"/>
+        </w:rPr>
+        <w:t>- Labores de testing.</w:t>
+      </w:r>
+    </w:p>
+    <w:p>
+      <w:pPr>
+        <w:pStyle w:val="Normal"/>
+        <w:bidi w:val="0"/>
+        <w:rPr>
+          <w:rFonts w:ascii="Consolas" w:hAnsi="Consolas"/>
+          <w:b w:val="false"/>
+          <w:bCs w:val="false"/>
+          <w:color w:val="auto"/>
+          <w:sz w:val="32"/>
+          <w:szCs w:val="24"/>
+          <w:u w:val="none"/>
+        </w:rPr>
+      </w:pPr>
+      <w:r>
+        <w:rPr>
+          <w:rFonts w:ascii="Consolas" w:hAnsi="Consolas"/>
+          <w:b w:val="false"/>
+          <w:bCs w:val="false"/>
+          <w:color w:val="auto"/>
+          <w:sz w:val="32"/>
+          <w:szCs w:val="24"/>
+          <w:u w:val="none"/>
+        </w:rPr>
+      </w:r>
+    </w:p>
+    <w:p>
+      <w:pPr>
+        <w:pStyle w:val="Normal"/>
+        <w:bidi w:val="0"/>
+        <w:rPr>
+          <w:rFonts w:ascii="Consolas" w:hAnsi="Consolas"/>
+          <w:b w:val="false"/>
+          <w:bCs w:val="false"/>
+          <w:color w:val="auto"/>
+          <w:sz w:val="32"/>
+          <w:szCs w:val="24"/>
+          <w:u w:val="none"/>
+        </w:rPr>
+      </w:pPr>
+      <w:r>
+        <w:rPr>
+          <w:rFonts w:ascii="Consolas" w:hAnsi="Consolas"/>
+          <w:b w:val="false"/>
+          <w:bCs w:val="false"/>
+          <w:color w:val="auto"/>
+          <w:sz w:val="32"/>
+          <w:szCs w:val="24"/>
+          <w:u w:val="none"/>
+        </w:rPr>
+        <w:t>¿Cuando no usarlo?</w:t>
+      </w:r>
+    </w:p>
+    <w:p>
+      <w:pPr>
+        <w:pStyle w:val="Normal"/>
+        <w:bidi w:val="0"/>
+        <w:rPr>
+          <w:rFonts w:ascii="Consolas" w:hAnsi="Consolas"/>
+          <w:b w:val="false"/>
+          <w:bCs w:val="false"/>
+          <w:color w:val="auto"/>
+          <w:sz w:val="32"/>
+          <w:szCs w:val="24"/>
+          <w:u w:val="none"/>
+        </w:rPr>
+      </w:pPr>
+      <w:r>
+        <w:rPr>
+          <w:rFonts w:ascii="Consolas" w:hAnsi="Consolas"/>
+          <w:b w:val="false"/>
+          <w:bCs w:val="false"/>
+          <w:color w:val="auto"/>
+          <w:sz w:val="32"/>
+          <w:szCs w:val="24"/>
+          <w:u w:val="none"/>
+        </w:rPr>
+        <w:t>- si necesitas modificar la lista.</w:t>
+      </w:r>
+    </w:p>
+    <w:p>
+      <w:pPr>
+        <w:pStyle w:val="Normal"/>
+        <w:bidi w:val="0"/>
+        <w:rPr>
+          <w:rFonts w:ascii="Consolas" w:hAnsi="Consolas"/>
+          <w:b w:val="false"/>
+          <w:bCs w:val="false"/>
+          <w:color w:val="auto"/>
+          <w:sz w:val="32"/>
+          <w:szCs w:val="24"/>
+          <w:u w:val="none"/>
+        </w:rPr>
+      </w:pPr>
+      <w:r>
+        <w:rPr>
+          <w:rFonts w:ascii="Consolas" w:hAnsi="Consolas"/>
+          <w:b w:val="false"/>
+          <w:bCs w:val="false"/>
+          <w:color w:val="auto"/>
+          <w:sz w:val="32"/>
+          <w:szCs w:val="24"/>
+          <w:u w:val="none"/>
+        </w:rPr>
+        <w:t>- si vas a trabajar con primitivos.</w:t>
+      </w:r>
+    </w:p>
+    <w:p>
+      <w:pPr>
+        <w:pStyle w:val="Normal"/>
+        <w:bidi w:val="0"/>
+        <w:rPr>
+          <w:rFonts w:ascii="Consolas" w:hAnsi="Consolas"/>
+          <w:b w:val="false"/>
+          <w:bCs w:val="false"/>
+          <w:color w:val="auto"/>
+          <w:sz w:val="32"/>
+          <w:szCs w:val="24"/>
+          <w:u w:val="none"/>
+        </w:rPr>
+      </w:pPr>
+      <w:r>
+        <w:rPr>
+          <w:rFonts w:ascii="Consolas" w:hAnsi="Consolas"/>
+          <w:b w:val="false"/>
+          <w:bCs w:val="false"/>
+          <w:color w:val="auto"/>
+          <w:sz w:val="32"/>
+          <w:szCs w:val="24"/>
+          <w:u w:val="none"/>
+        </w:rPr>
+        <w:t>- si los datos provienen de entradas de usuario, bules etc.</w:t>
+      </w:r>
+    </w:p>
+    <w:p>
+      <w:pPr>
+        <w:pStyle w:val="Normal"/>
+        <w:bidi w:val="0"/>
+        <w:rPr>
+          <w:rFonts w:ascii="Consolas" w:hAnsi="Consolas"/>
+          <w:b w:val="false"/>
+          <w:bCs w:val="false"/>
+          <w:color w:val="auto"/>
+          <w:sz w:val="32"/>
+          <w:szCs w:val="24"/>
+          <w:u w:val="none"/>
+        </w:rPr>
+      </w:pPr>
+      <w:r>
+        <w:rPr>
+          <w:rFonts w:ascii="Consolas" w:hAnsi="Consolas"/>
+          <w:b w:val="false"/>
+          <w:bCs w:val="false"/>
+          <w:color w:val="auto"/>
+          <w:sz w:val="32"/>
+          <w:szCs w:val="24"/>
+          <w:u w:val="none"/>
+        </w:rPr>
+      </w:r>
+    </w:p>
+    <w:p>
+      <w:pPr>
+        <w:pStyle w:val="Normal"/>
+        <w:bidi w:val="0"/>
+        <w:rPr>
+          <w:rFonts w:ascii="Consolas" w:hAnsi="Consolas"/>
+          <w:b w:val="false"/>
+          <w:bCs w:val="false"/>
+          <w:color w:val="auto"/>
+          <w:sz w:val="32"/>
+          <w:szCs w:val="24"/>
+          <w:u w:val="none"/>
+        </w:rPr>
+      </w:pPr>
+      <w:r>
+        <w:rPr>
+          <w:rFonts w:ascii="Consolas" w:hAnsi="Consolas"/>
+          <w:b w:val="false"/>
+          <w:bCs w:val="false"/>
+          <w:color w:val="auto"/>
+          <w:sz w:val="32"/>
+          <w:szCs w:val="24"/>
+          <w:u w:val="none"/>
+        </w:rPr>
+        <w:t>JAVA 14. Records y Arrays.</w:t>
+      </w:r>
+    </w:p>
+    <w:p>
+      <w:pPr>
+        <w:pStyle w:val="Normal"/>
+        <w:bidi w:val="0"/>
+        <w:rPr>
+          <w:rFonts w:ascii="Consolas" w:hAnsi="Consolas"/>
+          <w:b w:val="false"/>
+          <w:bCs w:val="false"/>
+          <w:color w:val="auto"/>
+          <w:sz w:val="32"/>
+          <w:szCs w:val="24"/>
+          <w:u w:val="none"/>
+        </w:rPr>
+      </w:pPr>
+      <w:r>
+        <w:rPr>
+          <w:rFonts w:ascii="Consolas" w:hAnsi="Consolas"/>
+          <w:b w:val="false"/>
+          <w:bCs w:val="false"/>
+          <w:color w:val="auto"/>
+          <w:sz w:val="32"/>
+          <w:szCs w:val="24"/>
+          <w:u w:val="none"/>
+        </w:rPr>
+      </w:r>
+    </w:p>
+    <w:p>
+      <w:pPr>
+        <w:pStyle w:val="Normal"/>
+        <w:bidi w:val="0"/>
+        <w:rPr>
+          <w:rFonts w:ascii="Consolas" w:hAnsi="Consolas"/>
+          <w:b w:val="false"/>
+          <w:bCs w:val="false"/>
+          <w:color w:val="auto"/>
+          <w:sz w:val="32"/>
+          <w:szCs w:val="24"/>
+          <w:u w:val="none"/>
+        </w:rPr>
+      </w:pPr>
+      <w:r>
+        <w:rPr>
+          <w:rFonts w:ascii="Consolas" w:hAnsi="Consolas"/>
+          <w:b w:val="false"/>
+          <w:bCs w:val="false"/>
+          <w:color w:val="auto"/>
+          <w:sz w:val="32"/>
+          <w:szCs w:val="24"/>
+          <w:u w:val="none"/>
+        </w:rPr>
+        <w:t>- Desde java 14 podemos crear estructuras que incluyan arrays de forma más sencilla y limpia: los records.</w:t>
+      </w:r>
+    </w:p>
+    <w:p>
+      <w:pPr>
+        <w:pStyle w:val="Normal"/>
+        <w:bidi w:val="0"/>
+        <w:rPr>
+          <w:rFonts w:ascii="Consolas" w:hAnsi="Consolas"/>
+          <w:b w:val="false"/>
+          <w:bCs w:val="false"/>
+          <w:color w:val="auto"/>
+          <w:sz w:val="32"/>
+          <w:szCs w:val="24"/>
+          <w:u w:val="none"/>
+        </w:rPr>
+      </w:pPr>
+      <w:r>
+        <w:rPr>
+          <w:rFonts w:ascii="Consolas" w:hAnsi="Consolas"/>
+          <w:b w:val="false"/>
+          <w:bCs w:val="false"/>
+          <w:color w:val="auto"/>
+          <w:sz w:val="32"/>
+          <w:szCs w:val="24"/>
+          <w:u w:val="none"/>
+        </w:rPr>
+      </w:r>
+    </w:p>
+    <w:p>
+      <w:pPr>
+        <w:pStyle w:val="Normal"/>
+        <w:bidi w:val="0"/>
+        <w:rPr>
+          <w:rFonts w:ascii="Consolas" w:hAnsi="Consolas"/>
+          <w:b w:val="false"/>
+          <w:bCs w:val="false"/>
+          <w:color w:val="auto"/>
+          <w:sz w:val="32"/>
+          <w:szCs w:val="24"/>
+          <w:u w:val="none"/>
+        </w:rPr>
+      </w:pPr>
+      <w:r>
+        <w:rPr>
+          <w:rFonts w:ascii="Consolas" w:hAnsi="Consolas"/>
+          <w:b w:val="false"/>
+          <w:bCs w:val="false"/>
+          <w:color w:val="auto"/>
+          <w:sz w:val="32"/>
+          <w:szCs w:val="24"/>
+          <w:u w:val="none"/>
+        </w:rPr>
+        <w:t>- public record Alumno(string nombre, int[] notas){}</w:t>
+      </w:r>
+    </w:p>
+    <w:p>
+      <w:pPr>
+        <w:pStyle w:val="Normal"/>
+        <w:bidi w:val="0"/>
+        <w:rPr>
+          <w:rFonts w:ascii="Consolas" w:hAnsi="Consolas"/>
+          <w:b w:val="false"/>
+          <w:bCs w:val="false"/>
+          <w:color w:val="auto"/>
+          <w:sz w:val="32"/>
+          <w:szCs w:val="24"/>
+          <w:u w:val="none"/>
+        </w:rPr>
+      </w:pPr>
+      <w:r>
+        <w:rPr>
+          <w:rFonts w:ascii="Consolas" w:hAnsi="Consolas"/>
+          <w:b w:val="false"/>
+          <w:bCs w:val="false"/>
+          <w:color w:val="auto"/>
+          <w:sz w:val="32"/>
+          <w:szCs w:val="24"/>
+          <w:u w:val="none"/>
+        </w:rPr>
+        <w:t>- Alumno a = new Alumno(“Luis”, new int []{8, 9, 10});</w:t>
+      </w:r>
+    </w:p>
+    <w:p>
+      <w:pPr>
+        <w:pStyle w:val="Normal"/>
+        <w:bidi w:val="0"/>
+        <w:rPr>
+          <w:rFonts w:ascii="Consolas" w:hAnsi="Consolas"/>
+          <w:b w:val="false"/>
+          <w:bCs w:val="false"/>
+          <w:color w:val="auto"/>
+          <w:sz w:val="32"/>
+          <w:szCs w:val="24"/>
+          <w:u w:val="none"/>
+        </w:rPr>
+      </w:pPr>
+      <w:r>
+        <w:rPr>
+          <w:rFonts w:ascii="Consolas" w:hAnsi="Consolas"/>
+          <w:b w:val="false"/>
+          <w:bCs w:val="false"/>
+          <w:color w:val="auto"/>
+          <w:sz w:val="32"/>
+          <w:szCs w:val="24"/>
+          <w:u w:val="none"/>
+        </w:rPr>
+      </w:r>
+    </w:p>
+    <w:p>
+      <w:pPr>
+        <w:pStyle w:val="Normal"/>
+        <w:bidi w:val="0"/>
+        <w:rPr>
+          <w:rFonts w:ascii="Consolas" w:hAnsi="Consolas"/>
+          <w:b w:val="false"/>
+          <w:bCs w:val="false"/>
+          <w:color w:val="auto"/>
+          <w:sz w:val="32"/>
+          <w:szCs w:val="24"/>
+          <w:u w:val="none"/>
+        </w:rPr>
+      </w:pPr>
+      <w:r>
+        <w:rPr>
+          <w:rFonts w:ascii="Consolas" w:hAnsi="Consolas"/>
+          <w:b w:val="false"/>
+          <w:bCs w:val="false"/>
+          <w:color w:val="auto"/>
+          <w:sz w:val="32"/>
+          <w:szCs w:val="24"/>
+          <w:u w:val="none"/>
+        </w:rPr>
+      </w:r>
+    </w:p>
+    <w:p>
+      <w:pPr>
+        <w:pStyle w:val="Normal"/>
+        <w:bidi w:val="0"/>
+        <w:rPr>
+          <w:rFonts w:ascii="Consolas" w:hAnsi="Consolas"/>
+          <w:b w:val="false"/>
+          <w:bCs w:val="false"/>
+          <w:color w:val="auto"/>
+          <w:sz w:val="32"/>
+          <w:szCs w:val="24"/>
+          <w:u w:val="none"/>
+        </w:rPr>
+      </w:pPr>
+      <w:r>
+        <w:rPr>
+          <w:rFonts w:ascii="Consolas" w:hAnsi="Consolas"/>
+          <w:b w:val="false"/>
+          <w:bCs w:val="false"/>
+          <w:color w:val="auto"/>
+          <w:sz w:val="32"/>
+          <w:szCs w:val="24"/>
+          <w:u w:val="none"/>
+        </w:rPr>
+        <w:t xml:space="preserve">Video 24 </w:t>
+      </w:r>
+    </w:p>
+    <w:p>
+      <w:pPr>
+        <w:pStyle w:val="Normal"/>
+        <w:bidi w:val="0"/>
+        <w:rPr>
+          <w:rFonts w:ascii="Consolas" w:hAnsi="Consolas"/>
+          <w:b w:val="false"/>
+          <w:bCs w:val="false"/>
+          <w:color w:val="auto"/>
+          <w:sz w:val="32"/>
+          <w:szCs w:val="24"/>
+          <w:u w:val="none"/>
+        </w:rPr>
+      </w:pPr>
+      <w:r>
+        <w:rPr>
+          <w:rFonts w:ascii="Consolas" w:hAnsi="Consolas"/>
+          <w:b w:val="false"/>
+          <w:bCs w:val="false"/>
+          <w:color w:val="auto"/>
+          <w:sz w:val="32"/>
+          <w:szCs w:val="24"/>
+          <w:u w:val="none"/>
+        </w:rPr>
+        <w:t>Arrays-II Bucle for-each</w:t>
+      </w:r>
+    </w:p>
+    <w:p>
+      <w:pPr>
+        <w:pStyle w:val="Normal"/>
+        <w:bidi w:val="0"/>
+        <w:rPr>
+          <w:rFonts w:ascii="Consolas" w:hAnsi="Consolas"/>
+          <w:b w:val="false"/>
+          <w:bCs w:val="false"/>
+          <w:color w:val="auto"/>
+          <w:sz w:val="32"/>
+          <w:szCs w:val="24"/>
+          <w:u w:val="none"/>
+        </w:rPr>
+      </w:pPr>
+      <w:r>
+        <w:rPr>
+          <w:rFonts w:ascii="Consolas" w:hAnsi="Consolas"/>
+          <w:b w:val="false"/>
+          <w:bCs w:val="false"/>
+          <w:color w:val="auto"/>
+          <w:sz w:val="32"/>
+          <w:szCs w:val="24"/>
+          <w:u w:val="none"/>
+        </w:rPr>
+        <w:t>ejerciciós foreach 25:51 min</w:t>
       </w:r>
     </w:p>
     <w:p>
@@ -10073,7 +12015,7 @@
   </w:style>
   <w:style w:type="paragraph" w:styleId="Heading1">
     <w:name w:val="heading 1"/>
-    <w:basedOn w:val="Ttulo"/>
+    <w:basedOn w:val="Ttulouser"/>
     <w:next w:val="BodyText"/>
     <w:qFormat/>
     <w:pPr>

</xml_diff>

<commit_message>
feat(vid25-bidimentional-arrays): added exercise bidimentional array and info file poo
</commit_message>
<xml_diff>
--- a/Curso_POO_java.docx
+++ b/Curso_POO_java.docx
@@ -11880,7 +11880,7 @@
           <w:szCs w:val="24"/>
           <w:u w:val="none"/>
         </w:rPr>
-        <w:t xml:space="preserve">Video 24 </w:t>
+        <w:t>Video 24</w:t>
       </w:r>
     </w:p>
     <w:p>
@@ -11935,6 +11935,470 @@
           <w:u w:val="none"/>
         </w:rPr>
         <w:t>ejerciciós foreach 25:51 min</w:t>
+      </w:r>
+    </w:p>
+    <w:p>
+      <w:pPr>
+        <w:pStyle w:val="Normal"/>
+        <w:bidi w:val="0"/>
+        <w:rPr>
+          <w:rFonts w:ascii="Consolas" w:hAnsi="Consolas"/>
+          <w:b w:val="false"/>
+          <w:bCs w:val="false"/>
+          <w:color w:val="auto"/>
+          <w:sz w:val="32"/>
+          <w:szCs w:val="24"/>
+          <w:u w:val="none"/>
+        </w:rPr>
+      </w:pPr>
+      <w:r>
+        <w:rPr>
+          <w:rFonts w:ascii="Consolas" w:hAnsi="Consolas"/>
+          <w:b w:val="false"/>
+          <w:bCs w:val="false"/>
+          <w:color w:val="auto"/>
+          <w:sz w:val="32"/>
+          <w:szCs w:val="24"/>
+          <w:u w:val="none"/>
+        </w:rPr>
+      </w:r>
+    </w:p>
+    <w:p>
+      <w:pPr>
+        <w:pStyle w:val="Normal"/>
+        <w:bidi w:val="0"/>
+        <w:rPr>
+          <w:rFonts w:ascii="Consolas" w:hAnsi="Consolas"/>
+          <w:b w:val="false"/>
+          <w:bCs w:val="false"/>
+          <w:color w:val="auto"/>
+          <w:sz w:val="32"/>
+          <w:szCs w:val="24"/>
+          <w:u w:val="none"/>
+        </w:rPr>
+      </w:pPr>
+      <w:r>
+        <w:rPr>
+          <w:rFonts w:ascii="Consolas" w:hAnsi="Consolas"/>
+          <w:b w:val="false"/>
+          <w:bCs w:val="false"/>
+          <w:color w:val="auto"/>
+          <w:sz w:val="32"/>
+          <w:szCs w:val="24"/>
+          <w:u w:val="none"/>
+        </w:rPr>
+      </w:r>
+    </w:p>
+    <w:p>
+      <w:pPr>
+        <w:pStyle w:val="Normal"/>
+        <w:bidi w:val="0"/>
+        <w:rPr>
+          <w:rFonts w:ascii="Consolas" w:hAnsi="Consolas"/>
+          <w:b w:val="false"/>
+          <w:bCs w:val="false"/>
+          <w:color w:val="auto"/>
+          <w:sz w:val="32"/>
+          <w:szCs w:val="24"/>
+          <w:u w:val="none"/>
+        </w:rPr>
+      </w:pPr>
+      <w:r>
+        <w:rPr>
+          <w:rFonts w:ascii="Consolas" w:hAnsi="Consolas"/>
+          <w:b w:val="false"/>
+          <w:bCs w:val="false"/>
+          <w:color w:val="auto"/>
+          <w:sz w:val="32"/>
+          <w:szCs w:val="24"/>
+          <w:u w:val="none"/>
+        </w:rPr>
+        <w:t xml:space="preserve">Video 25 </w:t>
+      </w:r>
+    </w:p>
+    <w:p>
+      <w:pPr>
+        <w:pStyle w:val="Normal"/>
+        <w:bidi w:val="0"/>
+        <w:rPr>
+          <w:rFonts w:ascii="Consolas" w:hAnsi="Consolas"/>
+          <w:b w:val="false"/>
+          <w:bCs w:val="false"/>
+          <w:color w:val="auto"/>
+          <w:sz w:val="32"/>
+          <w:szCs w:val="24"/>
+          <w:u w:val="none"/>
+        </w:rPr>
+      </w:pPr>
+      <w:r>
+        <w:rPr>
+          <w:rFonts w:ascii="Consolas" w:hAnsi="Consolas"/>
+          <w:b w:val="false"/>
+          <w:bCs w:val="false"/>
+          <w:color w:val="auto"/>
+          <w:sz w:val="32"/>
+          <w:szCs w:val="24"/>
+          <w:u w:val="none"/>
+        </w:rPr>
+        <w:t xml:space="preserve">Arrays III. Arrays bidimensionales. </w:t>
+      </w:r>
+    </w:p>
+    <w:p>
+      <w:pPr>
+        <w:pStyle w:val="Normal"/>
+        <w:bidi w:val="0"/>
+        <w:rPr>
+          <w:rFonts w:ascii="Consolas" w:hAnsi="Consolas"/>
+          <w:b w:val="false"/>
+          <w:bCs w:val="false"/>
+          <w:color w:val="auto"/>
+          <w:sz w:val="32"/>
+          <w:szCs w:val="24"/>
+          <w:u w:val="none"/>
+        </w:rPr>
+      </w:pPr>
+      <w:r>
+        <w:rPr>
+          <w:rFonts w:ascii="Consolas" w:hAnsi="Consolas"/>
+          <w:b w:val="false"/>
+          <w:bCs w:val="false"/>
+          <w:color w:val="auto"/>
+          <w:sz w:val="32"/>
+          <w:szCs w:val="24"/>
+          <w:u w:val="none"/>
+        </w:rPr>
+        <w:t>34:00 min</w:t>
+      </w:r>
+    </w:p>
+    <w:p>
+      <w:pPr>
+        <w:pStyle w:val="Normal"/>
+        <w:bidi w:val="0"/>
+        <w:rPr>
+          <w:rFonts w:ascii="Consolas" w:hAnsi="Consolas"/>
+          <w:b w:val="false"/>
+          <w:bCs w:val="false"/>
+          <w:color w:val="auto"/>
+          <w:sz w:val="32"/>
+          <w:szCs w:val="24"/>
+          <w:u w:val="none"/>
+        </w:rPr>
+      </w:pPr>
+      <w:r>
+        <w:rPr>
+          <w:rFonts w:ascii="Consolas" w:hAnsi="Consolas"/>
+          <w:b w:val="false"/>
+          <w:bCs w:val="false"/>
+          <w:color w:val="auto"/>
+          <w:sz w:val="32"/>
+          <w:szCs w:val="24"/>
+          <w:u w:val="none"/>
+        </w:rPr>
+      </w:r>
+    </w:p>
+    <w:p>
+      <w:pPr>
+        <w:pStyle w:val="Normal"/>
+        <w:bidi w:val="0"/>
+        <w:rPr>
+          <w:rFonts w:ascii="Consolas" w:hAnsi="Consolas"/>
+          <w:b w:val="false"/>
+          <w:bCs w:val="false"/>
+          <w:color w:val="auto"/>
+          <w:sz w:val="32"/>
+          <w:szCs w:val="24"/>
+          <w:u w:val="none"/>
+        </w:rPr>
+      </w:pPr>
+      <w:r>
+        <w:rPr>
+          <w:rFonts w:ascii="Consolas" w:hAnsi="Consolas"/>
+          <w:b w:val="false"/>
+          <w:bCs w:val="false"/>
+          <w:color w:val="auto"/>
+          <w:sz w:val="32"/>
+          <w:szCs w:val="24"/>
+          <w:u w:val="none"/>
+        </w:rPr>
+        <w:t>Los arrays bidimensionales tienen el ancho y el alto.</w:t>
+      </w:r>
+    </w:p>
+    <w:p>
+      <w:pPr>
+        <w:pStyle w:val="Normal"/>
+        <w:bidi w:val="0"/>
+        <w:rPr>
+          <w:rFonts w:ascii="Consolas" w:hAnsi="Consolas"/>
+          <w:b w:val="false"/>
+          <w:bCs w:val="false"/>
+          <w:color w:val="auto"/>
+          <w:sz w:val="32"/>
+          <w:szCs w:val="24"/>
+          <w:u w:val="none"/>
+        </w:rPr>
+      </w:pPr>
+      <w:r>
+        <w:rPr>
+          <w:rFonts w:ascii="Consolas" w:hAnsi="Consolas"/>
+          <w:b w:val="false"/>
+          <w:bCs w:val="false"/>
+          <w:color w:val="auto"/>
+          <w:sz w:val="32"/>
+          <w:szCs w:val="24"/>
+          <w:u w:val="none"/>
+        </w:rPr>
+        <w:t>Se almacena en un array normal, en cada una de las posiciones, otro array.</w:t>
+      </w:r>
+    </w:p>
+    <w:p>
+      <w:pPr>
+        <w:pStyle w:val="Normal"/>
+        <w:bidi w:val="0"/>
+        <w:rPr>
+          <w:rFonts w:ascii="Consolas" w:hAnsi="Consolas"/>
+          <w:b w:val="false"/>
+          <w:bCs w:val="false"/>
+          <w:color w:val="auto"/>
+          <w:sz w:val="32"/>
+          <w:szCs w:val="24"/>
+          <w:u w:val="none"/>
+        </w:rPr>
+      </w:pPr>
+      <w:r>
+        <w:rPr>
+          <w:rFonts w:ascii="Consolas" w:hAnsi="Consolas"/>
+          <w:b w:val="false"/>
+          <w:bCs w:val="false"/>
+          <w:color w:val="auto"/>
+          <w:sz w:val="32"/>
+          <w:szCs w:val="24"/>
+          <w:u w:val="none"/>
+        </w:rPr>
+      </w:r>
+    </w:p>
+    <w:p>
+      <w:pPr>
+        <w:pStyle w:val="Normal"/>
+        <w:bidi w:val="0"/>
+        <w:rPr>
+          <w:rFonts w:ascii="Consolas" w:hAnsi="Consolas"/>
+          <w:b w:val="false"/>
+          <w:bCs w:val="false"/>
+          <w:color w:val="auto"/>
+          <w:sz w:val="32"/>
+          <w:szCs w:val="24"/>
+          <w:u w:val="none"/>
+        </w:rPr>
+      </w:pPr>
+      <w:r>
+        <w:rPr>
+          <w:rFonts w:ascii="Consolas" w:hAnsi="Consolas"/>
+          <w:b w:val="false"/>
+          <w:bCs w:val="false"/>
+          <w:color w:val="auto"/>
+          <w:sz w:val="32"/>
+          <w:szCs w:val="24"/>
+          <w:u w:val="none"/>
+        </w:rPr>
+        <w:t>Para identificar cada una de las posiciones utilizamos 2 indices.</w:t>
+      </w:r>
+    </w:p>
+    <w:p>
+      <w:pPr>
+        <w:pStyle w:val="Normal"/>
+        <w:bidi w:val="0"/>
+        <w:rPr>
+          <w:rFonts w:ascii="Consolas" w:hAnsi="Consolas"/>
+          <w:b w:val="false"/>
+          <w:bCs w:val="false"/>
+          <w:color w:val="auto"/>
+          <w:sz w:val="32"/>
+          <w:szCs w:val="24"/>
+          <w:u w:val="none"/>
+        </w:rPr>
+      </w:pPr>
+      <w:r>
+        <w:rPr>
+          <w:rFonts w:ascii="Consolas" w:hAnsi="Consolas"/>
+          <w:b w:val="false"/>
+          <w:bCs w:val="false"/>
+          <w:color w:val="auto"/>
+          <w:sz w:val="32"/>
+          <w:szCs w:val="24"/>
+          <w:u w:val="none"/>
+        </w:rPr>
+      </w:r>
+    </w:p>
+    <w:p>
+      <w:pPr>
+        <w:pStyle w:val="Normal"/>
+        <w:bidi w:val="0"/>
+        <w:rPr>
+          <w:rFonts w:ascii="Consolas" w:hAnsi="Consolas"/>
+          <w:b w:val="false"/>
+          <w:bCs w:val="false"/>
+          <w:color w:val="auto"/>
+          <w:sz w:val="32"/>
+          <w:szCs w:val="24"/>
+          <w:u w:val="none"/>
+        </w:rPr>
+      </w:pPr>
+      <w:r>
+        <w:rPr>
+          <w:rFonts w:ascii="Consolas" w:hAnsi="Consolas"/>
+          <w:b w:val="false"/>
+          <w:bCs w:val="false"/>
+          <w:color w:val="auto"/>
+          <w:sz w:val="32"/>
+          <w:szCs w:val="24"/>
+          <w:u w:val="none"/>
+        </w:rPr>
+        <w:t>0,1  0,2  0,3  0,4  0,5  0,6  0,7  0,8</w:t>
+      </w:r>
+      <w:r>
+        <w:rPr>
+          <w:rFonts w:ascii="Consolas" w:hAnsi="Consolas"/>
+          <w:b w:val="false"/>
+          <w:bCs w:val="false"/>
+          <w:color w:val="auto"/>
+          <w:sz w:val="32"/>
+          <w:szCs w:val="24"/>
+          <w:u w:val="none"/>
+        </w:rPr>
+        <w:t xml:space="preserve"> </w:t>
+      </w:r>
+    </w:p>
+    <w:p>
+      <w:pPr>
+        <w:pStyle w:val="Normal"/>
+        <w:bidi w:val="0"/>
+        <w:rPr>
+          <w:rFonts w:ascii="Consolas" w:hAnsi="Consolas"/>
+          <w:b w:val="false"/>
+          <w:bCs w:val="false"/>
+          <w:color w:val="auto"/>
+          <w:sz w:val="32"/>
+          <w:szCs w:val="24"/>
+          <w:u w:val="none"/>
+        </w:rPr>
+      </w:pPr>
+      <w:r>
+        <w:rPr>
+          <w:rFonts w:ascii="Consolas" w:hAnsi="Consolas"/>
+          <w:b w:val="false"/>
+          <w:bCs w:val="false"/>
+          <w:color w:val="auto"/>
+          <w:sz w:val="32"/>
+          <w:szCs w:val="24"/>
+          <w:u w:val="none"/>
+        </w:rPr>
+        <w:t>1,0  1,1  1,2  1,3  1,4  1,5  1,6  1,7</w:t>
+      </w:r>
+    </w:p>
+    <w:p>
+      <w:pPr>
+        <w:pStyle w:val="Normal"/>
+        <w:bidi w:val="0"/>
+        <w:rPr>
+          <w:rFonts w:ascii="Consolas" w:hAnsi="Consolas"/>
+          <w:b w:val="false"/>
+          <w:bCs w:val="false"/>
+          <w:color w:val="auto"/>
+          <w:sz w:val="32"/>
+          <w:szCs w:val="24"/>
+          <w:u w:val="none"/>
+        </w:rPr>
+      </w:pPr>
+      <w:r>
+        <w:rPr>
+          <w:rFonts w:ascii="Consolas" w:hAnsi="Consolas"/>
+          <w:b w:val="false"/>
+          <w:bCs w:val="false"/>
+          <w:color w:val="auto"/>
+          <w:sz w:val="32"/>
+          <w:szCs w:val="24"/>
+          <w:u w:val="none"/>
+        </w:rPr>
+      </w:r>
+    </w:p>
+    <w:p>
+      <w:pPr>
+        <w:pStyle w:val="Normal"/>
+        <w:bidi w:val="0"/>
+        <w:rPr>
+          <w:rFonts w:ascii="Consolas" w:hAnsi="Consolas"/>
+          <w:b w:val="false"/>
+          <w:bCs w:val="false"/>
+          <w:color w:val="auto"/>
+          <w:sz w:val="32"/>
+          <w:szCs w:val="24"/>
+          <w:u w:val="none"/>
+        </w:rPr>
+      </w:pPr>
+      <w:r>
+        <w:rPr>
+          <w:rFonts w:ascii="Consolas" w:hAnsi="Consolas"/>
+          <w:b w:val="false"/>
+          <w:bCs w:val="false"/>
+          <w:color w:val="auto"/>
+          <w:sz w:val="32"/>
+          <w:szCs w:val="24"/>
+          <w:u w:val="none"/>
+        </w:rPr>
+        <w:t>int[][] nombre_array = new int[5][3];</w:t>
+      </w:r>
+    </w:p>
+    <w:p>
+      <w:pPr>
+        <w:pStyle w:val="Normal"/>
+        <w:bidi w:val="0"/>
+        <w:rPr>
+          <w:rFonts w:ascii="Consolas" w:hAnsi="Consolas"/>
+          <w:b w:val="false"/>
+          <w:bCs w:val="false"/>
+          <w:color w:val="auto"/>
+          <w:sz w:val="32"/>
+          <w:szCs w:val="24"/>
+          <w:u w:val="none"/>
+        </w:rPr>
+      </w:pPr>
+      <w:r>
+        <w:rPr>
+          <w:rFonts w:ascii="Consolas" w:hAnsi="Consolas"/>
+          <w:b w:val="false"/>
+          <w:bCs w:val="false"/>
+          <w:color w:val="auto"/>
+          <w:sz w:val="32"/>
+          <w:szCs w:val="24"/>
+          <w:u w:val="none"/>
+        </w:rPr>
+        <w:t>Especificamos cuantos elementos almacenará en la primera y segunda dimension por eso se utilizan los corchetes.</w:t>
+      </w:r>
+    </w:p>
+    <w:p>
+      <w:pPr>
+        <w:pStyle w:val="Normal"/>
+        <w:bidi w:val="0"/>
+        <w:rPr>
+          <w:rFonts w:ascii="Consolas" w:hAnsi="Consolas"/>
+          <w:b w:val="false"/>
+          <w:bCs w:val="false"/>
+          <w:color w:val="auto"/>
+          <w:sz w:val="32"/>
+          <w:szCs w:val="24"/>
+          <w:u w:val="none"/>
+        </w:rPr>
+      </w:pPr>
+      <w:r>
+        <w:rPr>
+          <w:rFonts w:ascii="Consolas" w:hAnsi="Consolas"/>
+          <w:b w:val="false"/>
+          <w:bCs w:val="false"/>
+          <w:color w:val="auto"/>
+          <w:sz w:val="32"/>
+          <w:szCs w:val="24"/>
+          <w:u w:val="none"/>
+        </w:rPr>
       </w:r>
     </w:p>
     <w:p>

</xml_diff>

<commit_message>
feat(vid26-arraysiv-example): added update file poo and create ejemplo-Arraysbi
</commit_message>
<xml_diff>
--- a/Curso_POO_java.docx
+++ b/Curso_POO_java.docx
@@ -12253,126 +12253,708 @@
           <w:szCs w:val="24"/>
           <w:u w:val="none"/>
         </w:rPr>
-        <w:t>0,1  0,2  0,3  0,4  0,5  0,6  0,7  0,8</w:t>
-      </w:r>
-      <w:r>
-        <w:rPr>
-          <w:rFonts w:ascii="Consolas" w:hAnsi="Consolas"/>
-          <w:b w:val="false"/>
-          <w:bCs w:val="false"/>
-          <w:color w:val="auto"/>
-          <w:sz w:val="32"/>
-          <w:szCs w:val="24"/>
-          <w:u w:val="none"/>
-        </w:rPr>
+        <w:t xml:space="preserve">0,1  0,2  0,3  0,4  0,5  0,6  0,7  0,8 </w:t>
+      </w:r>
+    </w:p>
+    <w:p>
+      <w:pPr>
+        <w:pStyle w:val="Normal"/>
+        <w:bidi w:val="0"/>
+        <w:rPr>
+          <w:rFonts w:ascii="Consolas" w:hAnsi="Consolas"/>
+          <w:b w:val="false"/>
+          <w:bCs w:val="false"/>
+          <w:color w:val="auto"/>
+          <w:sz w:val="32"/>
+          <w:szCs w:val="24"/>
+          <w:u w:val="none"/>
+        </w:rPr>
+      </w:pPr>
+      <w:r>
+        <w:rPr>
+          <w:rFonts w:ascii="Consolas" w:hAnsi="Consolas"/>
+          <w:b w:val="false"/>
+          <w:bCs w:val="false"/>
+          <w:color w:val="auto"/>
+          <w:sz w:val="32"/>
+          <w:szCs w:val="24"/>
+          <w:u w:val="none"/>
+        </w:rPr>
+        <w:t>1,0  1,1  1,2  1,3  1,4  1,5  1,6  1,7</w:t>
+      </w:r>
+    </w:p>
+    <w:p>
+      <w:pPr>
+        <w:pStyle w:val="Normal"/>
+        <w:bidi w:val="0"/>
+        <w:rPr>
+          <w:rFonts w:ascii="Consolas" w:hAnsi="Consolas"/>
+          <w:b w:val="false"/>
+          <w:bCs w:val="false"/>
+          <w:color w:val="auto"/>
+          <w:sz w:val="32"/>
+          <w:szCs w:val="24"/>
+          <w:u w:val="none"/>
+        </w:rPr>
+      </w:pPr>
+      <w:r>
+        <w:rPr>
+          <w:rFonts w:ascii="Consolas" w:hAnsi="Consolas"/>
+          <w:b w:val="false"/>
+          <w:bCs w:val="false"/>
+          <w:color w:val="auto"/>
+          <w:sz w:val="32"/>
+          <w:szCs w:val="24"/>
+          <w:u w:val="none"/>
+        </w:rPr>
+      </w:r>
+    </w:p>
+    <w:p>
+      <w:pPr>
+        <w:pStyle w:val="Normal"/>
+        <w:bidi w:val="0"/>
+        <w:rPr>
+          <w:rFonts w:ascii="Consolas" w:hAnsi="Consolas"/>
+          <w:b w:val="false"/>
+          <w:bCs w:val="false"/>
+          <w:color w:val="auto"/>
+          <w:sz w:val="32"/>
+          <w:szCs w:val="24"/>
+          <w:u w:val="none"/>
+        </w:rPr>
+      </w:pPr>
+      <w:r>
+        <w:rPr>
+          <w:rFonts w:ascii="Consolas" w:hAnsi="Consolas"/>
+          <w:b w:val="false"/>
+          <w:bCs w:val="false"/>
+          <w:color w:val="auto"/>
+          <w:sz w:val="32"/>
+          <w:szCs w:val="24"/>
+          <w:u w:val="none"/>
+        </w:rPr>
+        <w:t>int[][] nombre_array = new int[5][3];</w:t>
+      </w:r>
+    </w:p>
+    <w:p>
+      <w:pPr>
+        <w:pStyle w:val="Normal"/>
+        <w:bidi w:val="0"/>
+        <w:rPr>
+          <w:rFonts w:ascii="Consolas" w:hAnsi="Consolas"/>
+          <w:b w:val="false"/>
+          <w:bCs w:val="false"/>
+          <w:color w:val="auto"/>
+          <w:sz w:val="32"/>
+          <w:szCs w:val="24"/>
+          <w:u w:val="none"/>
+        </w:rPr>
+      </w:pPr>
+      <w:r>
+        <w:rPr>
+          <w:rFonts w:ascii="Consolas" w:hAnsi="Consolas"/>
+          <w:b w:val="false"/>
+          <w:bCs w:val="false"/>
+          <w:color w:val="auto"/>
+          <w:sz w:val="32"/>
+          <w:szCs w:val="24"/>
+          <w:u w:val="none"/>
+        </w:rPr>
+        <w:t>Especificamos cuantos elementos almacenará en la primera y segunda dimension por eso se utilizan los corchetes.</w:t>
+      </w:r>
+    </w:p>
+    <w:p>
+      <w:pPr>
+        <w:pStyle w:val="Normal"/>
+        <w:bidi w:val="0"/>
+        <w:rPr>
+          <w:rFonts w:ascii="Consolas" w:hAnsi="Consolas"/>
+          <w:b w:val="false"/>
+          <w:bCs w:val="false"/>
+          <w:color w:val="auto"/>
+          <w:sz w:val="32"/>
+          <w:szCs w:val="24"/>
+          <w:u w:val="none"/>
+        </w:rPr>
+      </w:pPr>
+      <w:r>
+        <w:rPr>
+          <w:rFonts w:ascii="Consolas" w:hAnsi="Consolas"/>
+          <w:b w:val="false"/>
+          <w:bCs w:val="false"/>
+          <w:color w:val="auto"/>
+          <w:sz w:val="32"/>
+          <w:szCs w:val="24"/>
+          <w:u w:val="none"/>
+        </w:rPr>
+        <w:br/>
+      </w:r>
+    </w:p>
+    <w:p>
+      <w:pPr>
+        <w:pStyle w:val="Normal"/>
+        <w:bidi w:val="0"/>
+        <w:rPr>
+          <w:rFonts w:ascii="Consolas" w:hAnsi="Consolas"/>
+          <w:b w:val="false"/>
+          <w:bCs w:val="false"/>
+          <w:color w:val="auto"/>
+          <w:sz w:val="32"/>
+          <w:szCs w:val="24"/>
+          <w:u w:val="none"/>
+        </w:rPr>
+      </w:pPr>
+      <w:r>
+        <w:rPr>
+          <w:rFonts w:ascii="Consolas" w:hAnsi="Consolas"/>
+          <w:b w:val="false"/>
+          <w:bCs w:val="false"/>
+          <w:color w:val="auto"/>
+          <w:sz w:val="32"/>
+          <w:szCs w:val="24"/>
+          <w:u w:val="none"/>
+        </w:rPr>
+      </w:r>
+    </w:p>
+    <w:p>
+      <w:pPr>
+        <w:pStyle w:val="Normal"/>
+        <w:bidi w:val="0"/>
+        <w:rPr>
+          <w:rFonts w:ascii="Consolas" w:hAnsi="Consolas"/>
+          <w:b w:val="false"/>
+          <w:bCs w:val="false"/>
+          <w:color w:val="auto"/>
+          <w:sz w:val="32"/>
+          <w:szCs w:val="24"/>
+          <w:u w:val="none"/>
+        </w:rPr>
+      </w:pPr>
+      <w:r>
+        <w:rPr>
+          <w:rFonts w:ascii="Consolas" w:hAnsi="Consolas"/>
+          <w:b w:val="false"/>
+          <w:bCs w:val="false"/>
+          <w:color w:val="auto"/>
+          <w:sz w:val="32"/>
+          <w:szCs w:val="24"/>
+          <w:u w:val="none"/>
+        </w:rPr>
+      </w:r>
+    </w:p>
+    <w:p>
+      <w:pPr>
+        <w:pStyle w:val="Normal"/>
+        <w:bidi w:val="0"/>
+        <w:rPr>
+          <w:rFonts w:ascii="Consolas" w:hAnsi="Consolas"/>
+          <w:b w:val="false"/>
+          <w:bCs w:val="false"/>
+          <w:color w:val="auto"/>
+          <w:sz w:val="32"/>
+          <w:szCs w:val="24"/>
+          <w:u w:val="none"/>
+        </w:rPr>
+      </w:pPr>
+      <w:r>
+        <w:rPr>
+          <w:rFonts w:ascii="Consolas" w:hAnsi="Consolas"/>
+          <w:b w:val="false"/>
+          <w:bCs w:val="false"/>
+          <w:color w:val="auto"/>
+          <w:sz w:val="32"/>
+          <w:szCs w:val="24"/>
+          <w:u w:val="none"/>
+        </w:rPr>
+      </w:r>
+    </w:p>
+    <w:p>
+      <w:pPr>
+        <w:pStyle w:val="Normal"/>
+        <w:bidi w:val="0"/>
+        <w:rPr>
+          <w:rFonts w:ascii="Consolas" w:hAnsi="Consolas"/>
+          <w:b w:val="false"/>
+          <w:bCs w:val="false"/>
+          <w:color w:val="auto"/>
+          <w:sz w:val="32"/>
+          <w:szCs w:val="24"/>
+          <w:u w:val="none"/>
+        </w:rPr>
+      </w:pPr>
+      <w:r>
+        <w:rPr>
+          <w:rFonts w:ascii="Consolas" w:hAnsi="Consolas"/>
+          <w:b w:val="false"/>
+          <w:bCs w:val="false"/>
+          <w:color w:val="auto"/>
+          <w:sz w:val="32"/>
+          <w:szCs w:val="24"/>
+          <w:u w:val="none"/>
+        </w:rPr>
+      </w:r>
+    </w:p>
+    <w:p>
+      <w:pPr>
+        <w:pStyle w:val="Normal"/>
+        <w:bidi w:val="0"/>
+        <w:rPr>
+          <w:rFonts w:ascii="Consolas" w:hAnsi="Consolas"/>
+          <w:b w:val="false"/>
+          <w:bCs w:val="false"/>
+          <w:color w:val="auto"/>
+          <w:sz w:val="32"/>
+          <w:szCs w:val="24"/>
+          <w:u w:val="none"/>
+        </w:rPr>
+      </w:pPr>
+      <w:r>
+        <w:rPr>
+          <w:rFonts w:ascii="Consolas" w:hAnsi="Consolas"/>
+          <w:b w:val="false"/>
+          <w:bCs w:val="false"/>
+          <w:color w:val="auto"/>
+          <w:sz w:val="32"/>
+          <w:szCs w:val="24"/>
+          <w:u w:val="none"/>
+        </w:rPr>
+      </w:r>
+    </w:p>
+    <w:p>
+      <w:pPr>
+        <w:pStyle w:val="Normal"/>
+        <w:bidi w:val="0"/>
+        <w:rPr>
+          <w:rFonts w:ascii="Consolas" w:hAnsi="Consolas"/>
+          <w:b w:val="false"/>
+          <w:bCs w:val="false"/>
+          <w:color w:val="auto"/>
+          <w:sz w:val="32"/>
+          <w:szCs w:val="24"/>
+          <w:u w:val="none"/>
+        </w:rPr>
+      </w:pPr>
+      <w:r>
+        <w:rPr>
+          <w:rFonts w:ascii="Consolas" w:hAnsi="Consolas"/>
+          <w:b w:val="false"/>
+          <w:bCs w:val="false"/>
+          <w:color w:val="auto"/>
+          <w:sz w:val="32"/>
+          <w:szCs w:val="24"/>
+          <w:u w:val="none"/>
+        </w:rPr>
+      </w:r>
+    </w:p>
+    <w:p>
+      <w:pPr>
+        <w:pStyle w:val="Normal"/>
+        <w:bidi w:val="0"/>
+        <w:rPr>
+          <w:rFonts w:ascii="Consolas" w:hAnsi="Consolas"/>
+          <w:b w:val="false"/>
+          <w:bCs w:val="false"/>
+          <w:color w:val="auto"/>
+          <w:sz w:val="32"/>
+          <w:szCs w:val="24"/>
+          <w:u w:val="none"/>
+        </w:rPr>
+      </w:pPr>
+      <w:r>
+        <w:rPr>
+          <w:rFonts w:ascii="Consolas" w:hAnsi="Consolas"/>
+          <w:b w:val="false"/>
+          <w:bCs w:val="false"/>
+          <w:color w:val="auto"/>
+          <w:sz w:val="32"/>
+          <w:szCs w:val="24"/>
+          <w:u w:val="none"/>
+        </w:rPr>
+      </w:r>
+    </w:p>
+    <w:p>
+      <w:pPr>
+        <w:pStyle w:val="Normal"/>
+        <w:bidi w:val="0"/>
+        <w:rPr>
+          <w:rFonts w:ascii="Consolas" w:hAnsi="Consolas"/>
+          <w:b w:val="false"/>
+          <w:bCs w:val="false"/>
+          <w:color w:val="auto"/>
+          <w:sz w:val="32"/>
+          <w:szCs w:val="24"/>
+          <w:u w:val="none"/>
+        </w:rPr>
+      </w:pPr>
+      <w:r>
+        <w:rPr>
+          <w:rFonts w:ascii="Consolas" w:hAnsi="Consolas"/>
+          <w:b w:val="false"/>
+          <w:bCs w:val="false"/>
+          <w:color w:val="auto"/>
+          <w:sz w:val="32"/>
+          <w:szCs w:val="24"/>
+          <w:u w:val="none"/>
+        </w:rPr>
+      </w:r>
+    </w:p>
+    <w:p>
+      <w:pPr>
+        <w:pStyle w:val="Normal"/>
+        <w:bidi w:val="0"/>
+        <w:rPr>
+          <w:rFonts w:ascii="Consolas" w:hAnsi="Consolas"/>
+          <w:b w:val="false"/>
+          <w:bCs w:val="false"/>
+          <w:color w:val="auto"/>
+          <w:sz w:val="32"/>
+          <w:szCs w:val="24"/>
+          <w:u w:val="none"/>
+        </w:rPr>
+      </w:pPr>
+      <w:r>
+        <w:rPr>
+          <w:rFonts w:ascii="Consolas" w:hAnsi="Consolas"/>
+          <w:b w:val="false"/>
+          <w:bCs w:val="false"/>
+          <w:color w:val="auto"/>
+          <w:sz w:val="32"/>
+          <w:szCs w:val="24"/>
+          <w:u w:val="none"/>
+        </w:rPr>
+      </w:r>
+    </w:p>
+    <w:p>
+      <w:pPr>
+        <w:pStyle w:val="Normal"/>
+        <w:bidi w:val="0"/>
+        <w:rPr>
+          <w:rFonts w:ascii="Consolas" w:hAnsi="Consolas"/>
+          <w:b w:val="false"/>
+          <w:bCs w:val="false"/>
+          <w:color w:val="auto"/>
+          <w:sz w:val="32"/>
+          <w:szCs w:val="24"/>
+          <w:u w:val="none"/>
+        </w:rPr>
+      </w:pPr>
+      <w:r>
+        <w:rPr>
+          <w:rFonts w:ascii="Consolas" w:hAnsi="Consolas"/>
+          <w:b w:val="false"/>
+          <w:bCs w:val="false"/>
+          <w:color w:val="auto"/>
+          <w:sz w:val="32"/>
+          <w:szCs w:val="24"/>
+          <w:u w:val="none"/>
+        </w:rPr>
+        <w:t>Video 26 33:12 min.</w:t>
+      </w:r>
+    </w:p>
+    <w:p>
+      <w:pPr>
+        <w:pStyle w:val="Normal"/>
+        <w:bidi w:val="0"/>
+        <w:rPr>
+          <w:rFonts w:ascii="Consolas" w:hAnsi="Consolas"/>
+          <w:b w:val="false"/>
+          <w:bCs w:val="false"/>
+          <w:color w:val="auto"/>
+          <w:sz w:val="32"/>
+          <w:szCs w:val="24"/>
+          <w:u w:val="none"/>
+        </w:rPr>
+      </w:pPr>
+      <w:r>
+        <w:rPr>
+          <w:rFonts w:ascii="Consolas" w:hAnsi="Consolas"/>
+          <w:b w:val="false"/>
+          <w:bCs w:val="false"/>
+          <w:color w:val="auto"/>
+          <w:sz w:val="32"/>
+          <w:szCs w:val="24"/>
+          <w:u w:val="none"/>
+        </w:rPr>
+        <w:t>Arrays IV</w:t>
+      </w:r>
+    </w:p>
+    <w:p>
+      <w:pPr>
+        <w:pStyle w:val="Normal"/>
+        <w:bidi w:val="0"/>
+        <w:rPr>
+          <w:rFonts w:ascii="Consolas" w:hAnsi="Consolas"/>
+          <w:b w:val="false"/>
+          <w:bCs w:val="false"/>
+          <w:color w:val="auto"/>
+          <w:sz w:val="32"/>
+          <w:szCs w:val="24"/>
+          <w:u w:val="none"/>
+        </w:rPr>
+      </w:pPr>
+      <w:r>
+        <w:rPr>
+          <w:rFonts w:ascii="Consolas" w:hAnsi="Consolas"/>
+          <w:b w:val="false"/>
+          <w:bCs w:val="false"/>
+          <w:color w:val="auto"/>
+          <w:sz w:val="32"/>
+          <w:szCs w:val="24"/>
+          <w:u w:val="none"/>
+        </w:rPr>
+        <w:t>Ejemplo practico con array bidimensional.</w:t>
+      </w:r>
+    </w:p>
+    <w:p>
+      <w:pPr>
+        <w:pStyle w:val="Normal"/>
+        <w:bidi w:val="0"/>
+        <w:rPr>
+          <w:rFonts w:ascii="Consolas" w:hAnsi="Consolas"/>
+          <w:b w:val="false"/>
+          <w:bCs w:val="false"/>
+          <w:color w:val="auto"/>
+          <w:sz w:val="32"/>
+          <w:szCs w:val="24"/>
+          <w:u w:val="none"/>
+        </w:rPr>
+      </w:pPr>
+      <w:r>
+        <w:rPr>
+          <w:rFonts w:ascii="Consolas" w:hAnsi="Consolas"/>
+          <w:b w:val="false"/>
+          <w:bCs w:val="false"/>
+          <w:color w:val="auto"/>
+          <w:sz w:val="32"/>
+          <w:szCs w:val="24"/>
+          <w:u w:val="none"/>
+        </w:rPr>
+      </w:r>
+    </w:p>
+    <w:p>
+      <w:pPr>
+        <w:pStyle w:val="Normal"/>
+        <w:bidi w:val="0"/>
+        <w:rPr>
+          <w:rFonts w:ascii="Consolas" w:hAnsi="Consolas"/>
+          <w:b w:val="false"/>
+          <w:bCs w:val="false"/>
+          <w:color w:val="auto"/>
+          <w:sz w:val="32"/>
+          <w:szCs w:val="24"/>
+          <w:u w:val="none"/>
+        </w:rPr>
+      </w:pPr>
+      <w:r>
+        <w:rPr>
+          <w:rFonts w:ascii="Consolas" w:hAnsi="Consolas"/>
+          <w:b w:val="false"/>
+          <w:bCs w:val="false"/>
+          <w:color w:val="auto"/>
+          <w:sz w:val="32"/>
+          <w:szCs w:val="24"/>
+          <w:u w:val="none"/>
+        </w:rPr>
+        <w:t>10%     11%         12%      13%       14%       15%</w:t>
+      </w:r>
+    </w:p>
+    <w:p>
+      <w:pPr>
+        <w:pStyle w:val="Normal"/>
+        <w:bidi w:val="0"/>
+        <w:rPr>
+          <w:rFonts w:ascii="Consolas" w:hAnsi="Consolas"/>
+          <w:b w:val="false"/>
+          <w:bCs w:val="false"/>
+          <w:color w:val="auto"/>
+          <w:sz w:val="32"/>
+          <w:szCs w:val="24"/>
+          <w:u w:val="none"/>
+        </w:rPr>
+      </w:pPr>
+      <w:r>
+        <w:rPr>
+          <w:rFonts w:ascii="Consolas" w:hAnsi="Consolas"/>
+          <w:b w:val="false"/>
+          <w:bCs w:val="false"/>
+          <w:color w:val="auto"/>
+          <w:sz w:val="32"/>
+          <w:szCs w:val="24"/>
+          <w:u w:val="none"/>
+        </w:rPr>
+      </w:r>
+    </w:p>
+    <w:p>
+      <w:pPr>
+        <w:pStyle w:val="Normal"/>
+        <w:bidi w:val="0"/>
+        <w:rPr>
+          <w:rFonts w:ascii="Consolas" w:hAnsi="Consolas"/>
+          <w:b w:val="false"/>
+          <w:bCs w:val="false"/>
+          <w:color w:val="auto"/>
+          <w:sz w:val="32"/>
+          <w:szCs w:val="24"/>
+          <w:u w:val="none"/>
+        </w:rPr>
+      </w:pPr>
+      <w:r>
+        <w:rPr>
+          <w:rFonts w:ascii="Consolas" w:hAnsi="Consolas"/>
+          <w:b w:val="false"/>
+          <w:bCs w:val="false"/>
+          <w:color w:val="auto"/>
+          <w:sz w:val="32"/>
+          <w:szCs w:val="24"/>
+          <w:u w:val="none"/>
+        </w:rPr>
+        <w:t>10,000 10,000    10,000    10,000</w:t>
+        <w:tab/>
         <w:t xml:space="preserve"> </w:t>
       </w:r>
-    </w:p>
-    <w:p>
-      <w:pPr>
-        <w:pStyle w:val="Normal"/>
-        <w:bidi w:val="0"/>
-        <w:rPr>
-          <w:rFonts w:ascii="Consolas" w:hAnsi="Consolas"/>
-          <w:b w:val="false"/>
-          <w:bCs w:val="false"/>
-          <w:color w:val="auto"/>
-          <w:sz w:val="32"/>
-          <w:szCs w:val="24"/>
-          <w:u w:val="none"/>
-        </w:rPr>
-      </w:pPr>
-      <w:r>
-        <w:rPr>
-          <w:rFonts w:ascii="Consolas" w:hAnsi="Consolas"/>
-          <w:b w:val="false"/>
-          <w:bCs w:val="false"/>
-          <w:color w:val="auto"/>
-          <w:sz w:val="32"/>
-          <w:szCs w:val="24"/>
-          <w:u w:val="none"/>
-        </w:rPr>
-        <w:t>1,0  1,1  1,2  1,3  1,4  1,5  1,6  1,7</w:t>
-      </w:r>
-    </w:p>
-    <w:p>
-      <w:pPr>
-        <w:pStyle w:val="Normal"/>
-        <w:bidi w:val="0"/>
-        <w:rPr>
-          <w:rFonts w:ascii="Consolas" w:hAnsi="Consolas"/>
-          <w:b w:val="false"/>
-          <w:bCs w:val="false"/>
-          <w:color w:val="auto"/>
-          <w:sz w:val="32"/>
-          <w:szCs w:val="24"/>
-          <w:u w:val="none"/>
-        </w:rPr>
-      </w:pPr>
-      <w:r>
-        <w:rPr>
-          <w:rFonts w:ascii="Consolas" w:hAnsi="Consolas"/>
-          <w:b w:val="false"/>
-          <w:bCs w:val="false"/>
-          <w:color w:val="auto"/>
-          <w:sz w:val="32"/>
-          <w:szCs w:val="24"/>
-          <w:u w:val="none"/>
-        </w:rPr>
-      </w:r>
-    </w:p>
-    <w:p>
-      <w:pPr>
-        <w:pStyle w:val="Normal"/>
-        <w:bidi w:val="0"/>
-        <w:rPr>
-          <w:rFonts w:ascii="Consolas" w:hAnsi="Consolas"/>
-          <w:b w:val="false"/>
-          <w:bCs w:val="false"/>
-          <w:color w:val="auto"/>
-          <w:sz w:val="32"/>
-          <w:szCs w:val="24"/>
-          <w:u w:val="none"/>
-        </w:rPr>
-      </w:pPr>
-      <w:r>
-        <w:rPr>
-          <w:rFonts w:ascii="Consolas" w:hAnsi="Consolas"/>
-          <w:b w:val="false"/>
-          <w:bCs w:val="false"/>
-          <w:color w:val="auto"/>
-          <w:sz w:val="32"/>
-          <w:szCs w:val="24"/>
-          <w:u w:val="none"/>
-        </w:rPr>
-        <w:t>int[][] nombre_array = new int[5][3];</w:t>
-      </w:r>
-    </w:p>
-    <w:p>
-      <w:pPr>
-        <w:pStyle w:val="Normal"/>
-        <w:bidi w:val="0"/>
-        <w:rPr>
-          <w:rFonts w:ascii="Consolas" w:hAnsi="Consolas"/>
-          <w:b w:val="false"/>
-          <w:bCs w:val="false"/>
-          <w:color w:val="auto"/>
-          <w:sz w:val="32"/>
-          <w:szCs w:val="24"/>
-          <w:u w:val="none"/>
-        </w:rPr>
-      </w:pPr>
-      <w:r>
-        <w:rPr>
-          <w:rFonts w:ascii="Consolas" w:hAnsi="Consolas"/>
-          <w:b w:val="false"/>
-          <w:bCs w:val="false"/>
-          <w:color w:val="auto"/>
-          <w:sz w:val="32"/>
-          <w:szCs w:val="24"/>
-          <w:u w:val="none"/>
-        </w:rPr>
-        <w:t>Especificamos cuantos elementos almacenará en la primera y segunda dimension por eso se utilizan los corchetes.</w:t>
+      <w:r>
+        <w:rPr>
+          <w:rFonts w:ascii="Consolas" w:hAnsi="Consolas"/>
+          <w:b w:val="false"/>
+          <w:bCs w:val="false"/>
+          <w:color w:val="auto"/>
+          <w:sz w:val="32"/>
+          <w:szCs w:val="24"/>
+          <w:u w:val="none"/>
+        </w:rPr>
+        <w:t>1</w:t>
+      </w:r>
+      <w:r>
+        <w:rPr>
+          <w:rFonts w:ascii="Consolas" w:hAnsi="Consolas"/>
+          <w:b w:val="false"/>
+          <w:bCs w:val="false"/>
+          <w:color w:val="auto"/>
+          <w:sz w:val="32"/>
+          <w:szCs w:val="24"/>
+          <w:u w:val="none"/>
+        </w:rPr>
+        <w:t>0,000    10,000</w:t>
+      </w:r>
+    </w:p>
+    <w:p>
+      <w:pPr>
+        <w:pStyle w:val="Normal"/>
+        <w:bidi w:val="0"/>
+        <w:rPr>
+          <w:rFonts w:ascii="Consolas" w:hAnsi="Consolas"/>
+          <w:b w:val="false"/>
+          <w:bCs w:val="false"/>
+          <w:color w:val="auto"/>
+          <w:sz w:val="32"/>
+          <w:szCs w:val="24"/>
+          <w:u w:val="none"/>
+        </w:rPr>
+      </w:pPr>
+      <w:r>
+        <w:rPr>
+          <w:rFonts w:ascii="Consolas" w:hAnsi="Consolas"/>
+          <w:b w:val="false"/>
+          <w:bCs w:val="false"/>
+          <w:color w:val="auto"/>
+          <w:sz w:val="32"/>
+          <w:szCs w:val="24"/>
+          <w:u w:val="none"/>
+        </w:rPr>
+        <w:t>11,000 11,100    11,200    11,300    11,400    11,500</w:t>
+      </w:r>
+    </w:p>
+    <w:p>
+      <w:pPr>
+        <w:pStyle w:val="Normal"/>
+        <w:bidi w:val="0"/>
+        <w:rPr>
+          <w:rFonts w:ascii="Consolas" w:hAnsi="Consolas"/>
+          <w:b w:val="false"/>
+          <w:bCs w:val="false"/>
+          <w:color w:val="auto"/>
+          <w:sz w:val="32"/>
+          <w:szCs w:val="24"/>
+          <w:u w:val="none"/>
+        </w:rPr>
+      </w:pPr>
+      <w:r>
+        <w:rPr>
+          <w:rFonts w:ascii="Consolas" w:hAnsi="Consolas"/>
+          <w:b w:val="false"/>
+          <w:bCs w:val="false"/>
+          <w:color w:val="auto"/>
+          <w:sz w:val="32"/>
+          <w:szCs w:val="24"/>
+          <w:u w:val="none"/>
+        </w:rPr>
+        <w:t>12,100 12,321    12,544    12,769    12,996    13,255</w:t>
+      </w:r>
+    </w:p>
+    <w:p>
+      <w:pPr>
+        <w:pStyle w:val="Normal"/>
+        <w:bidi w:val="0"/>
+        <w:rPr>
+          <w:rFonts w:ascii="Consolas" w:hAnsi="Consolas"/>
+          <w:b w:val="false"/>
+          <w:bCs w:val="false"/>
+          <w:color w:val="auto"/>
+          <w:sz w:val="32"/>
+          <w:szCs w:val="24"/>
+          <w:u w:val="none"/>
+        </w:rPr>
+      </w:pPr>
+      <w:r>
+        <w:rPr>
+          <w:rFonts w:ascii="Consolas" w:hAnsi="Consolas"/>
+          <w:b w:val="false"/>
+          <w:bCs w:val="false"/>
+          <w:color w:val="auto"/>
+          <w:sz w:val="32"/>
+          <w:szCs w:val="24"/>
+          <w:u w:val="none"/>
+        </w:rPr>
+        <w:t xml:space="preserve">13,310 13,676.31 </w:t>
+      </w:r>
+      <w:r>
+        <w:rPr>
+          <w:rFonts w:ascii="Consolas" w:hAnsi="Consolas"/>
+          <w:b w:val="false"/>
+          <w:bCs w:val="false"/>
+          <w:color w:val="auto"/>
+          <w:sz w:val="32"/>
+          <w:szCs w:val="24"/>
+          <w:u w:val="none"/>
+        </w:rPr>
+        <w:t>14,049.28 14,428.97 14,815.44 15,208.75</w:t>
+      </w:r>
+    </w:p>
+    <w:p>
+      <w:pPr>
+        <w:pStyle w:val="Normal"/>
+        <w:bidi w:val="0"/>
+        <w:rPr>
+          <w:rFonts w:ascii="Consolas" w:hAnsi="Consolas"/>
+          <w:b w:val="false"/>
+          <w:bCs w:val="false"/>
+          <w:color w:val="auto"/>
+          <w:sz w:val="32"/>
+          <w:szCs w:val="24"/>
+          <w:u w:val="none"/>
+        </w:rPr>
+      </w:pPr>
+      <w:r>
+        <w:rPr>
+          <w:rFonts w:ascii="Consolas" w:hAnsi="Consolas"/>
+          <w:b w:val="false"/>
+          <w:bCs w:val="false"/>
+          <w:color w:val="auto"/>
+          <w:sz w:val="32"/>
+          <w:szCs w:val="24"/>
+          <w:u w:val="none"/>
+        </w:rPr>
+        <w:t>14,641 15,180.70 15,735.19 16,304.74 16,689.60 17,490.06</w:t>
       </w:r>
     </w:p>
     <w:p>

</xml_diff>

<commit_message>
document(file-poo): added update concepts java
</commit_message>
<xml_diff>
--- a/Curso_POO_java.docx
+++ b/Curso_POO_java.docx
@@ -12810,31 +12810,7 @@
         </w:rPr>
         <w:t>10,000 10,000    10,000    10,000</w:t>
         <w:tab/>
-        <w:t xml:space="preserve"> </w:t>
-      </w:r>
-      <w:r>
-        <w:rPr>
-          <w:rFonts w:ascii="Consolas" w:hAnsi="Consolas"/>
-          <w:b w:val="false"/>
-          <w:bCs w:val="false"/>
-          <w:color w:val="auto"/>
-          <w:sz w:val="32"/>
-          <w:szCs w:val="24"/>
-          <w:u w:val="none"/>
-        </w:rPr>
-        <w:t>1</w:t>
-      </w:r>
-      <w:r>
-        <w:rPr>
-          <w:rFonts w:ascii="Consolas" w:hAnsi="Consolas"/>
-          <w:b w:val="false"/>
-          <w:bCs w:val="false"/>
-          <w:color w:val="auto"/>
-          <w:sz w:val="32"/>
-          <w:szCs w:val="24"/>
-          <w:u w:val="none"/>
-        </w:rPr>
-        <w:t>0,000    10,000</w:t>
+        <w:t xml:space="preserve"> 10,000    10,000</w:t>
       </w:r>
     </w:p>
     <w:p>
@@ -12915,19 +12891,7 @@
           <w:szCs w:val="24"/>
           <w:u w:val="none"/>
         </w:rPr>
-        <w:t xml:space="preserve">13,310 13,676.31 </w:t>
-      </w:r>
-      <w:r>
-        <w:rPr>
-          <w:rFonts w:ascii="Consolas" w:hAnsi="Consolas"/>
-          <w:b w:val="false"/>
-          <w:bCs w:val="false"/>
-          <w:color w:val="auto"/>
-          <w:sz w:val="32"/>
-          <w:szCs w:val="24"/>
-          <w:u w:val="none"/>
-        </w:rPr>
-        <w:t>14,049.28 14,428.97 14,815.44 15,208.75</w:t>
+        <w:t>13,310 13,676.31 14,049.28 14,428.97 14,815.44 15,208.75</w:t>
       </w:r>
     </w:p>
     <w:p>
@@ -12955,6 +12919,2378 @@
           <w:u w:val="none"/>
         </w:rPr>
         <w:t>14,641 15,180.70 15,735.19 16,304.74 16,689.60 17,490.06</w:t>
+      </w:r>
+    </w:p>
+    <w:p>
+      <w:pPr>
+        <w:pStyle w:val="Normal"/>
+        <w:bidi w:val="0"/>
+        <w:rPr>
+          <w:rFonts w:ascii="Consolas" w:hAnsi="Consolas"/>
+          <w:b w:val="false"/>
+          <w:bCs w:val="false"/>
+          <w:color w:val="auto"/>
+          <w:sz w:val="32"/>
+          <w:szCs w:val="24"/>
+          <w:u w:val="none"/>
+        </w:rPr>
+      </w:pPr>
+      <w:r>
+        <w:rPr>
+          <w:rFonts w:ascii="Consolas" w:hAnsi="Consolas"/>
+          <w:b w:val="false"/>
+          <w:bCs w:val="false"/>
+          <w:color w:val="auto"/>
+          <w:sz w:val="32"/>
+          <w:szCs w:val="24"/>
+          <w:u w:val="none"/>
+        </w:rPr>
+      </w:r>
+    </w:p>
+    <w:p>
+      <w:pPr>
+        <w:pStyle w:val="Normal"/>
+        <w:bidi w:val="0"/>
+        <w:rPr>
+          <w:rFonts w:ascii="Consolas" w:hAnsi="Consolas"/>
+          <w:b w:val="false"/>
+          <w:bCs w:val="false"/>
+          <w:color w:val="auto"/>
+          <w:sz w:val="32"/>
+          <w:szCs w:val="24"/>
+          <w:u w:val="none"/>
+        </w:rPr>
+      </w:pPr>
+      <w:r>
+        <w:rPr>
+          <w:rFonts w:ascii="Consolas" w:hAnsi="Consolas"/>
+          <w:b w:val="false"/>
+          <w:bCs w:val="false"/>
+          <w:color w:val="auto"/>
+          <w:sz w:val="32"/>
+          <w:szCs w:val="24"/>
+          <w:u w:val="none"/>
+        </w:rPr>
+      </w:r>
+    </w:p>
+    <w:p>
+      <w:pPr>
+        <w:pStyle w:val="Normal"/>
+        <w:bidi w:val="0"/>
+        <w:rPr>
+          <w:rFonts w:ascii="Consolas" w:hAnsi="Consolas"/>
+          <w:b w:val="false"/>
+          <w:bCs w:val="false"/>
+          <w:color w:val="auto"/>
+          <w:sz w:val="32"/>
+          <w:szCs w:val="24"/>
+          <w:u w:val="none"/>
+        </w:rPr>
+      </w:pPr>
+      <w:r>
+        <w:rPr>
+          <w:rFonts w:ascii="Consolas" w:hAnsi="Consolas"/>
+          <w:b w:val="false"/>
+          <w:bCs w:val="false"/>
+          <w:color w:val="auto"/>
+          <w:sz w:val="32"/>
+          <w:szCs w:val="24"/>
+          <w:u w:val="none"/>
+        </w:rPr>
+        <w:t>Video 27 36:56 min.</w:t>
+      </w:r>
+    </w:p>
+    <w:p>
+      <w:pPr>
+        <w:pStyle w:val="Heading1"/>
+        <w:bidi w:val="0"/>
+        <w:rPr>
+          <w:rFonts w:ascii="Consolas" w:hAnsi="Consolas"/>
+          <w:b w:val="false"/>
+          <w:bCs w:val="false"/>
+          <w:color w:val="auto"/>
+          <w:sz w:val="32"/>
+          <w:szCs w:val="24"/>
+          <w:u w:val="none"/>
+        </w:rPr>
+      </w:pPr>
+      <w:r>
+        <w:rPr>
+          <w:rFonts w:cs="Lucida Sans" w:ascii="Roboto;Arial;sans-serif" w:hAnsi="Roboto;Arial;sans-serif"/>
+          <w:b/>
+          <w:bCs w:val="false"/>
+          <w:color w:val="auto"/>
+          <w:sz w:val="32"/>
+          <w:szCs w:val="24"/>
+          <w:u w:val="none"/>
+        </w:rPr>
+        <w:t>¿Qué es la POO?</w:t>
+      </w:r>
+    </w:p>
+    <w:p>
+      <w:pPr>
+        <w:pStyle w:val="Normal"/>
+        <w:bidi w:val="0"/>
+        <w:rPr>
+          <w:rFonts w:ascii="Consolas" w:hAnsi="Consolas"/>
+          <w:b w:val="false"/>
+          <w:bCs w:val="false"/>
+          <w:color w:val="auto"/>
+          <w:sz w:val="32"/>
+          <w:szCs w:val="24"/>
+          <w:u w:val="none"/>
+        </w:rPr>
+      </w:pPr>
+      <w:r>
+        <w:rPr>
+          <w:rFonts w:ascii="Consolas" w:hAnsi="Consolas"/>
+          <w:b w:val="false"/>
+          <w:bCs w:val="false"/>
+          <w:color w:val="auto"/>
+          <w:sz w:val="32"/>
+          <w:szCs w:val="24"/>
+          <w:u w:val="none"/>
+        </w:rPr>
+      </w:r>
+    </w:p>
+    <w:p>
+      <w:pPr>
+        <w:pStyle w:val="Normal"/>
+        <w:bidi w:val="0"/>
+        <w:rPr>
+          <w:rFonts w:ascii="Consolas" w:hAnsi="Consolas"/>
+          <w:b w:val="false"/>
+          <w:bCs w:val="false"/>
+          <w:color w:val="auto"/>
+          <w:sz w:val="32"/>
+          <w:szCs w:val="24"/>
+          <w:u w:val="none"/>
+        </w:rPr>
+      </w:pPr>
+      <w:r>
+        <w:rPr>
+          <w:rFonts w:ascii="Consolas" w:hAnsi="Consolas"/>
+          <w:b w:val="false"/>
+          <w:bCs w:val="false"/>
+          <w:color w:val="auto"/>
+          <w:sz w:val="32"/>
+          <w:szCs w:val="24"/>
+          <w:u w:val="none"/>
+        </w:rPr>
+        <w:t>Programación orientada a objetos.</w:t>
+      </w:r>
+    </w:p>
+    <w:p>
+      <w:pPr>
+        <w:pStyle w:val="Normal"/>
+        <w:bidi w:val="0"/>
+        <w:rPr>
+          <w:rFonts w:ascii="Consolas" w:hAnsi="Consolas"/>
+          <w:b w:val="false"/>
+          <w:bCs w:val="false"/>
+          <w:color w:val="auto"/>
+          <w:sz w:val="32"/>
+          <w:szCs w:val="24"/>
+          <w:u w:val="none"/>
+        </w:rPr>
+      </w:pPr>
+      <w:r>
+        <w:rPr>
+          <w:rFonts w:ascii="Consolas" w:hAnsi="Consolas"/>
+          <w:b w:val="false"/>
+          <w:bCs w:val="false"/>
+          <w:color w:val="auto"/>
+          <w:sz w:val="32"/>
+          <w:szCs w:val="24"/>
+          <w:u w:val="none"/>
+        </w:rPr>
+        <w:t>- ¿Qué es?</w:t>
+      </w:r>
+    </w:p>
+    <w:p>
+      <w:pPr>
+        <w:pStyle w:val="Normal"/>
+        <w:bidi w:val="0"/>
+        <w:rPr>
+          <w:rFonts w:ascii="Consolas" w:hAnsi="Consolas"/>
+          <w:b w:val="false"/>
+          <w:bCs w:val="false"/>
+          <w:color w:val="auto"/>
+          <w:sz w:val="32"/>
+          <w:szCs w:val="24"/>
+          <w:u w:val="none"/>
+        </w:rPr>
+      </w:pPr>
+      <w:r>
+        <w:rPr>
+          <w:rFonts w:ascii="Consolas" w:hAnsi="Consolas"/>
+          <w:b w:val="false"/>
+          <w:bCs w:val="false"/>
+          <w:color w:val="auto"/>
+          <w:sz w:val="32"/>
+          <w:szCs w:val="24"/>
+          <w:u w:val="none"/>
+        </w:rPr>
+        <w:t>- ¿Por qué surge?</w:t>
+      </w:r>
+    </w:p>
+    <w:p>
+      <w:pPr>
+        <w:pStyle w:val="Normal"/>
+        <w:bidi w:val="0"/>
+        <w:rPr>
+          <w:rFonts w:ascii="Consolas" w:hAnsi="Consolas"/>
+          <w:b w:val="false"/>
+          <w:bCs w:val="false"/>
+          <w:color w:val="auto"/>
+          <w:sz w:val="32"/>
+          <w:szCs w:val="24"/>
+          <w:u w:val="none"/>
+        </w:rPr>
+      </w:pPr>
+      <w:r>
+        <w:rPr>
+          <w:rFonts w:ascii="Consolas" w:hAnsi="Consolas"/>
+          <w:b w:val="false"/>
+          <w:bCs w:val="false"/>
+          <w:color w:val="auto"/>
+          <w:sz w:val="32"/>
+          <w:szCs w:val="24"/>
+          <w:u w:val="none"/>
+        </w:rPr>
+        <w:t>- ¿Qué características tiene?</w:t>
+      </w:r>
+    </w:p>
+    <w:p>
+      <w:pPr>
+        <w:pStyle w:val="Normal"/>
+        <w:bidi w:val="0"/>
+        <w:rPr>
+          <w:rFonts w:ascii="Consolas" w:hAnsi="Consolas"/>
+          <w:b w:val="false"/>
+          <w:bCs w:val="false"/>
+          <w:color w:val="auto"/>
+          <w:sz w:val="32"/>
+          <w:szCs w:val="24"/>
+          <w:u w:val="none"/>
+        </w:rPr>
+      </w:pPr>
+      <w:r>
+        <w:rPr>
+          <w:rFonts w:ascii="Consolas" w:hAnsi="Consolas"/>
+          <w:b w:val="false"/>
+          <w:bCs w:val="false"/>
+          <w:color w:val="auto"/>
+          <w:sz w:val="32"/>
+          <w:szCs w:val="24"/>
+          <w:u w:val="none"/>
+        </w:rPr>
+      </w:r>
+    </w:p>
+    <w:p>
+      <w:pPr>
+        <w:pStyle w:val="Normal"/>
+        <w:bidi w:val="0"/>
+        <w:rPr>
+          <w:rFonts w:ascii="Consolas" w:hAnsi="Consolas"/>
+          <w:b w:val="false"/>
+          <w:bCs w:val="false"/>
+          <w:color w:val="auto"/>
+          <w:sz w:val="32"/>
+          <w:szCs w:val="24"/>
+          <w:u w:val="none"/>
+        </w:rPr>
+      </w:pPr>
+      <w:r>
+        <w:rPr>
+          <w:rFonts w:ascii="Consolas" w:hAnsi="Consolas"/>
+          <w:b w:val="false"/>
+          <w:bCs w:val="false"/>
+          <w:color w:val="auto"/>
+          <w:sz w:val="32"/>
+          <w:szCs w:val="24"/>
+          <w:u w:val="none"/>
+        </w:rPr>
+        <w:t>Paradigmas de la programación se divida en 2 ramas:</w:t>
+      </w:r>
+    </w:p>
+    <w:p>
+      <w:pPr>
+        <w:pStyle w:val="Normal"/>
+        <w:bidi w:val="0"/>
+        <w:rPr>
+          <w:rFonts w:ascii="Consolas" w:hAnsi="Consolas"/>
+          <w:b w:val="false"/>
+          <w:bCs w:val="false"/>
+          <w:color w:val="auto"/>
+          <w:sz w:val="32"/>
+          <w:szCs w:val="24"/>
+          <w:u w:val="none"/>
+        </w:rPr>
+      </w:pPr>
+      <w:r>
+        <w:rPr>
+          <w:rFonts w:ascii="Consolas" w:hAnsi="Consolas"/>
+          <w:b w:val="false"/>
+          <w:bCs w:val="false"/>
+          <w:color w:val="auto"/>
+          <w:sz w:val="32"/>
+          <w:szCs w:val="24"/>
+          <w:u w:val="none"/>
+        </w:rPr>
+      </w:r>
+    </w:p>
+    <w:p>
+      <w:pPr>
+        <w:pStyle w:val="Normal"/>
+        <w:bidi w:val="0"/>
+        <w:rPr>
+          <w:rFonts w:ascii="Consolas" w:hAnsi="Consolas"/>
+          <w:b w:val="false"/>
+          <w:bCs w:val="false"/>
+          <w:color w:val="auto"/>
+          <w:sz w:val="32"/>
+          <w:szCs w:val="24"/>
+          <w:u w:val="none"/>
+        </w:rPr>
+      </w:pPr>
+      <w:r>
+        <w:rPr>
+          <w:rFonts w:ascii="Consolas" w:hAnsi="Consolas"/>
+          <w:b w:val="false"/>
+          <w:bCs w:val="false"/>
+          <w:color w:val="auto"/>
+          <w:sz w:val="32"/>
+          <w:szCs w:val="24"/>
+          <w:u w:val="none"/>
+        </w:rPr>
+        <w:t>Programación imperativa y estructurada.</w:t>
+      </w:r>
+    </w:p>
+    <w:p>
+      <w:pPr>
+        <w:pStyle w:val="Normal"/>
+        <w:bidi w:val="0"/>
+        <w:rPr>
+          <w:rFonts w:ascii="Consolas" w:hAnsi="Consolas"/>
+          <w:b w:val="false"/>
+          <w:bCs w:val="false"/>
+          <w:color w:val="auto"/>
+          <w:sz w:val="32"/>
+          <w:szCs w:val="24"/>
+          <w:u w:val="none"/>
+        </w:rPr>
+      </w:pPr>
+      <w:r>
+        <w:rPr>
+          <w:rFonts w:ascii="Consolas" w:hAnsi="Consolas"/>
+          <w:b w:val="false"/>
+          <w:bCs w:val="false"/>
+          <w:color w:val="auto"/>
+          <w:sz w:val="32"/>
+          <w:szCs w:val="24"/>
+          <w:u w:val="none"/>
+        </w:rPr>
+      </w:r>
+    </w:p>
+    <w:p>
+      <w:pPr>
+        <w:pStyle w:val="Normal"/>
+        <w:bidi w:val="0"/>
+        <w:rPr>
+          <w:rFonts w:ascii="Consolas" w:hAnsi="Consolas"/>
+          <w:b w:val="false"/>
+          <w:bCs w:val="false"/>
+          <w:color w:val="auto"/>
+          <w:sz w:val="32"/>
+          <w:szCs w:val="24"/>
+          <w:u w:val="none"/>
+        </w:rPr>
+      </w:pPr>
+      <w:r>
+        <w:rPr>
+          <w:rFonts w:ascii="Consolas" w:hAnsi="Consolas"/>
+          <w:b w:val="false"/>
+          <w:bCs w:val="false"/>
+          <w:color w:val="auto"/>
+          <w:sz w:val="32"/>
+          <w:szCs w:val="24"/>
+          <w:u w:val="none"/>
+        </w:rPr>
+        <w:t>Programación Orientada a objetos.</w:t>
+      </w:r>
+    </w:p>
+    <w:p>
+      <w:pPr>
+        <w:pStyle w:val="Normal"/>
+        <w:bidi w:val="0"/>
+        <w:rPr>
+          <w:rFonts w:ascii="Consolas" w:hAnsi="Consolas"/>
+          <w:b w:val="false"/>
+          <w:bCs w:val="false"/>
+          <w:color w:val="auto"/>
+          <w:sz w:val="32"/>
+          <w:szCs w:val="24"/>
+          <w:u w:val="none"/>
+        </w:rPr>
+      </w:pPr>
+      <w:r>
+        <w:rPr>
+          <w:rFonts w:ascii="Consolas" w:hAnsi="Consolas"/>
+          <w:b w:val="false"/>
+          <w:bCs w:val="false"/>
+          <w:color w:val="auto"/>
+          <w:sz w:val="32"/>
+          <w:szCs w:val="24"/>
+          <w:u w:val="none"/>
+        </w:rPr>
+      </w:r>
+    </w:p>
+    <w:p>
+      <w:pPr>
+        <w:pStyle w:val="Normal"/>
+        <w:bidi w:val="0"/>
+        <w:rPr>
+          <w:rFonts w:ascii="Consolas" w:hAnsi="Consolas"/>
+          <w:b w:val="false"/>
+          <w:bCs w:val="false"/>
+          <w:color w:val="auto"/>
+          <w:sz w:val="32"/>
+          <w:szCs w:val="24"/>
+          <w:u w:val="none"/>
+        </w:rPr>
+      </w:pPr>
+      <w:r>
+        <w:rPr>
+          <w:rFonts w:ascii="Consolas" w:hAnsi="Consolas"/>
+          <w:b w:val="false"/>
+          <w:bCs w:val="false"/>
+          <w:color w:val="auto"/>
+          <w:sz w:val="32"/>
+          <w:szCs w:val="24"/>
+          <w:u w:val="none"/>
+        </w:rPr>
+        <w:t>Programación imperativa:</w:t>
+      </w:r>
+    </w:p>
+    <w:p>
+      <w:pPr>
+        <w:pStyle w:val="Normal"/>
+        <w:bidi w:val="0"/>
+        <w:rPr>
+          <w:rFonts w:ascii="Consolas" w:hAnsi="Consolas"/>
+          <w:b w:val="false"/>
+          <w:bCs w:val="false"/>
+          <w:color w:val="auto"/>
+          <w:sz w:val="32"/>
+          <w:szCs w:val="24"/>
+          <w:u w:val="none"/>
+        </w:rPr>
+      </w:pPr>
+      <w:r>
+        <w:rPr>
+          <w:rFonts w:ascii="Consolas" w:hAnsi="Consolas"/>
+          <w:b w:val="false"/>
+          <w:bCs w:val="false"/>
+          <w:color w:val="auto"/>
+          <w:sz w:val="32"/>
+          <w:szCs w:val="24"/>
+          <w:u w:val="none"/>
+        </w:rPr>
+      </w:r>
+    </w:p>
+    <w:p>
+      <w:pPr>
+        <w:pStyle w:val="Normal"/>
+        <w:bidi w:val="0"/>
+        <w:rPr>
+          <w:rFonts w:ascii="Consolas" w:hAnsi="Consolas"/>
+          <w:b w:val="false"/>
+          <w:bCs w:val="false"/>
+          <w:color w:val="auto"/>
+          <w:sz w:val="32"/>
+          <w:szCs w:val="24"/>
+          <w:u w:val="none"/>
+        </w:rPr>
+      </w:pPr>
+      <w:r>
+        <w:rPr>
+          <w:rFonts w:ascii="Consolas" w:hAnsi="Consolas"/>
+          <w:b w:val="false"/>
+          <w:bCs w:val="false"/>
+          <w:color w:val="auto"/>
+          <w:sz w:val="32"/>
+          <w:szCs w:val="24"/>
+          <w:u w:val="none"/>
+        </w:rPr>
+        <w:t>Algunos ejemplos de lenguajes: Fortran, Cobol, Basic etc.</w:t>
+      </w:r>
+    </w:p>
+    <w:p>
+      <w:pPr>
+        <w:pStyle w:val="Normal"/>
+        <w:bidi w:val="0"/>
+        <w:rPr>
+          <w:rFonts w:ascii="Consolas" w:hAnsi="Consolas"/>
+          <w:b w:val="false"/>
+          <w:bCs w:val="false"/>
+          <w:color w:val="auto"/>
+          <w:sz w:val="32"/>
+          <w:szCs w:val="24"/>
+          <w:u w:val="none"/>
+        </w:rPr>
+      </w:pPr>
+      <w:r>
+        <w:rPr>
+          <w:rFonts w:ascii="Consolas" w:hAnsi="Consolas"/>
+          <w:b w:val="false"/>
+          <w:bCs w:val="false"/>
+          <w:color w:val="auto"/>
+          <w:sz w:val="32"/>
+          <w:szCs w:val="24"/>
+          <w:u w:val="none"/>
+        </w:rPr>
+      </w:r>
+    </w:p>
+    <w:p>
+      <w:pPr>
+        <w:pStyle w:val="Normal"/>
+        <w:bidi w:val="0"/>
+        <w:rPr>
+          <w:rFonts w:ascii="Consolas" w:hAnsi="Consolas"/>
+          <w:b w:val="false"/>
+          <w:bCs w:val="false"/>
+          <w:color w:val="auto"/>
+          <w:sz w:val="32"/>
+          <w:szCs w:val="24"/>
+          <w:u w:val="none"/>
+        </w:rPr>
+      </w:pPr>
+      <w:r>
+        <w:rPr>
+          <w:rFonts w:ascii="Consolas" w:hAnsi="Consolas"/>
+          <w:b w:val="false"/>
+          <w:bCs w:val="false"/>
+          <w:color w:val="auto"/>
+          <w:sz w:val="32"/>
+          <w:szCs w:val="24"/>
+          <w:u w:val="none"/>
+        </w:rPr>
+      </w:r>
+    </w:p>
+    <w:p>
+      <w:pPr>
+        <w:pStyle w:val="Normal"/>
+        <w:bidi w:val="0"/>
+        <w:rPr>
+          <w:rFonts w:ascii="Consolas" w:hAnsi="Consolas"/>
+          <w:b w:val="false"/>
+          <w:bCs w:val="false"/>
+          <w:color w:val="auto"/>
+          <w:sz w:val="32"/>
+          <w:szCs w:val="24"/>
+          <w:u w:val="none"/>
+        </w:rPr>
+      </w:pPr>
+      <w:r>
+        <w:rPr>
+          <w:rFonts w:ascii="Consolas" w:hAnsi="Consolas"/>
+          <w:b w:val="false"/>
+          <w:bCs w:val="false"/>
+          <w:color w:val="auto"/>
+          <w:sz w:val="32"/>
+          <w:szCs w:val="24"/>
+          <w:u w:val="none"/>
+        </w:rPr>
+      </w:r>
+    </w:p>
+    <w:p>
+      <w:pPr>
+        <w:pStyle w:val="Normal"/>
+        <w:bidi w:val="0"/>
+        <w:rPr>
+          <w:rFonts w:ascii="Consolas" w:hAnsi="Consolas"/>
+          <w:b w:val="false"/>
+          <w:bCs w:val="false"/>
+          <w:color w:val="auto"/>
+          <w:sz w:val="32"/>
+          <w:szCs w:val="24"/>
+          <w:u w:val="none"/>
+        </w:rPr>
+      </w:pPr>
+      <w:r>
+        <w:rPr>
+          <w:rFonts w:ascii="Consolas" w:hAnsi="Consolas"/>
+          <w:b w:val="false"/>
+          <w:bCs w:val="false"/>
+          <w:color w:val="auto"/>
+          <w:sz w:val="32"/>
+          <w:szCs w:val="24"/>
+          <w:u w:val="none"/>
+        </w:rPr>
+        <w:t>Desventajas:</w:t>
+      </w:r>
+    </w:p>
+    <w:p>
+      <w:pPr>
+        <w:pStyle w:val="Normal"/>
+        <w:bidi w:val="0"/>
+        <w:rPr>
+          <w:rFonts w:ascii="Consolas" w:hAnsi="Consolas"/>
+          <w:b w:val="false"/>
+          <w:bCs w:val="false"/>
+          <w:color w:val="auto"/>
+          <w:sz w:val="32"/>
+          <w:szCs w:val="24"/>
+          <w:u w:val="none"/>
+        </w:rPr>
+      </w:pPr>
+      <w:r>
+        <w:rPr>
+          <w:rFonts w:ascii="Consolas" w:hAnsi="Consolas"/>
+          <w:b w:val="false"/>
+          <w:bCs w:val="false"/>
+          <w:color w:val="auto"/>
+          <w:sz w:val="32"/>
+          <w:szCs w:val="24"/>
+          <w:u w:val="none"/>
+        </w:rPr>
+      </w:r>
+    </w:p>
+    <w:p>
+      <w:pPr>
+        <w:pStyle w:val="Normal"/>
+        <w:bidi w:val="0"/>
+        <w:rPr>
+          <w:rFonts w:ascii="Consolas" w:hAnsi="Consolas"/>
+          <w:b w:val="false"/>
+          <w:bCs w:val="false"/>
+          <w:color w:val="auto"/>
+          <w:sz w:val="32"/>
+          <w:szCs w:val="24"/>
+          <w:u w:val="none"/>
+        </w:rPr>
+      </w:pPr>
+      <w:r>
+        <w:rPr>
+          <w:rFonts w:ascii="Consolas" w:hAnsi="Consolas"/>
+          <w:b w:val="false"/>
+          <w:bCs w:val="false"/>
+          <w:color w:val="auto"/>
+          <w:sz w:val="32"/>
+          <w:szCs w:val="24"/>
+          <w:u w:val="none"/>
+        </w:rPr>
+        <w:t>- Unidades de código muy grandes en aplicaciones complejas.</w:t>
+      </w:r>
+    </w:p>
+    <w:p>
+      <w:pPr>
+        <w:pStyle w:val="Normal"/>
+        <w:bidi w:val="0"/>
+        <w:rPr>
+          <w:rFonts w:ascii="Consolas" w:hAnsi="Consolas"/>
+          <w:b w:val="false"/>
+          <w:bCs w:val="false"/>
+          <w:color w:val="auto"/>
+          <w:sz w:val="32"/>
+          <w:szCs w:val="24"/>
+          <w:u w:val="none"/>
+        </w:rPr>
+      </w:pPr>
+      <w:r>
+        <w:rPr>
+          <w:rFonts w:ascii="Consolas" w:hAnsi="Consolas"/>
+          <w:b w:val="false"/>
+          <w:bCs w:val="false"/>
+          <w:color w:val="auto"/>
+          <w:sz w:val="32"/>
+          <w:szCs w:val="24"/>
+          <w:u w:val="none"/>
+        </w:rPr>
+      </w:r>
+    </w:p>
+    <w:p>
+      <w:pPr>
+        <w:pStyle w:val="Normal"/>
+        <w:bidi w:val="0"/>
+        <w:rPr>
+          <w:rFonts w:ascii="Consolas" w:hAnsi="Consolas"/>
+          <w:b w:val="false"/>
+          <w:bCs w:val="false"/>
+          <w:color w:val="auto"/>
+          <w:sz w:val="32"/>
+          <w:szCs w:val="24"/>
+          <w:u w:val="none"/>
+        </w:rPr>
+      </w:pPr>
+      <w:r>
+        <w:rPr>
+          <w:rFonts w:ascii="Consolas" w:hAnsi="Consolas"/>
+          <w:b w:val="false"/>
+          <w:bCs w:val="false"/>
+          <w:color w:val="auto"/>
+          <w:sz w:val="32"/>
+          <w:szCs w:val="24"/>
+          <w:u w:val="none"/>
+        </w:rPr>
+        <w:t>- En aplicaciones complejas el código resultaba difícil de descifrar.</w:t>
+      </w:r>
+    </w:p>
+    <w:p>
+      <w:pPr>
+        <w:pStyle w:val="Normal"/>
+        <w:bidi w:val="0"/>
+        <w:rPr>
+          <w:rFonts w:ascii="Consolas" w:hAnsi="Consolas"/>
+          <w:b w:val="false"/>
+          <w:bCs w:val="false"/>
+          <w:color w:val="auto"/>
+          <w:sz w:val="32"/>
+          <w:szCs w:val="24"/>
+          <w:u w:val="none"/>
+        </w:rPr>
+      </w:pPr>
+      <w:r>
+        <w:rPr>
+          <w:rFonts w:ascii="Consolas" w:hAnsi="Consolas"/>
+          <w:b w:val="false"/>
+          <w:bCs w:val="false"/>
+          <w:color w:val="auto"/>
+          <w:sz w:val="32"/>
+          <w:szCs w:val="24"/>
+          <w:u w:val="none"/>
+        </w:rPr>
+      </w:r>
+    </w:p>
+    <w:p>
+      <w:pPr>
+        <w:pStyle w:val="Normal"/>
+        <w:bidi w:val="0"/>
+        <w:rPr>
+          <w:rFonts w:ascii="Consolas" w:hAnsi="Consolas"/>
+          <w:b w:val="false"/>
+          <w:bCs w:val="false"/>
+          <w:color w:val="auto"/>
+          <w:sz w:val="32"/>
+          <w:szCs w:val="24"/>
+          <w:u w:val="none"/>
+        </w:rPr>
+      </w:pPr>
+      <w:r>
+        <w:rPr>
+          <w:rFonts w:ascii="Consolas" w:hAnsi="Consolas"/>
+          <w:b w:val="false"/>
+          <w:bCs w:val="false"/>
+          <w:color w:val="auto"/>
+          <w:sz w:val="32"/>
+          <w:szCs w:val="24"/>
+          <w:u w:val="none"/>
+        </w:rPr>
+        <w:t>- Poco re-utilizable.</w:t>
+      </w:r>
+    </w:p>
+    <w:p>
+      <w:pPr>
+        <w:pStyle w:val="Normal"/>
+        <w:bidi w:val="0"/>
+        <w:rPr>
+          <w:rFonts w:ascii="Consolas" w:hAnsi="Consolas"/>
+          <w:b w:val="false"/>
+          <w:bCs w:val="false"/>
+          <w:color w:val="auto"/>
+          <w:sz w:val="32"/>
+          <w:szCs w:val="24"/>
+          <w:u w:val="none"/>
+        </w:rPr>
+      </w:pPr>
+      <w:r>
+        <w:rPr>
+          <w:rFonts w:ascii="Consolas" w:hAnsi="Consolas"/>
+          <w:b w:val="false"/>
+          <w:bCs w:val="false"/>
+          <w:color w:val="auto"/>
+          <w:sz w:val="32"/>
+          <w:szCs w:val="24"/>
+          <w:u w:val="none"/>
+        </w:rPr>
+      </w:r>
+    </w:p>
+    <w:p>
+      <w:pPr>
+        <w:pStyle w:val="Normal"/>
+        <w:bidi w:val="0"/>
+        <w:rPr>
+          <w:rFonts w:ascii="Consolas" w:hAnsi="Consolas"/>
+          <w:b w:val="false"/>
+          <w:bCs w:val="false"/>
+          <w:color w:val="auto"/>
+          <w:sz w:val="32"/>
+          <w:szCs w:val="24"/>
+          <w:u w:val="none"/>
+        </w:rPr>
+      </w:pPr>
+      <w:r>
+        <w:rPr>
+          <w:rFonts w:ascii="Consolas" w:hAnsi="Consolas"/>
+          <w:b w:val="false"/>
+          <w:bCs w:val="false"/>
+          <w:color w:val="auto"/>
+          <w:sz w:val="32"/>
+          <w:szCs w:val="24"/>
+          <w:u w:val="none"/>
+        </w:rPr>
+        <w:t>- Si existe fallo en alguna línea del código, es muy probable que el programa caiga.</w:t>
+      </w:r>
+    </w:p>
+    <w:p>
+      <w:pPr>
+        <w:pStyle w:val="Normal"/>
+        <w:bidi w:val="0"/>
+        <w:rPr>
+          <w:rFonts w:ascii="Consolas" w:hAnsi="Consolas"/>
+          <w:b w:val="false"/>
+          <w:bCs w:val="false"/>
+          <w:color w:val="auto"/>
+          <w:sz w:val="32"/>
+          <w:szCs w:val="24"/>
+          <w:u w:val="none"/>
+        </w:rPr>
+      </w:pPr>
+      <w:r>
+        <w:rPr>
+          <w:rFonts w:ascii="Consolas" w:hAnsi="Consolas"/>
+          <w:b w:val="false"/>
+          <w:bCs w:val="false"/>
+          <w:color w:val="auto"/>
+          <w:sz w:val="32"/>
+          <w:szCs w:val="24"/>
+          <w:u w:val="none"/>
+        </w:rPr>
+      </w:r>
+    </w:p>
+    <w:p>
+      <w:pPr>
+        <w:pStyle w:val="Normal"/>
+        <w:bidi w:val="0"/>
+        <w:rPr>
+          <w:rFonts w:ascii="Consolas" w:hAnsi="Consolas"/>
+          <w:b w:val="false"/>
+          <w:bCs w:val="false"/>
+          <w:color w:val="auto"/>
+          <w:sz w:val="32"/>
+          <w:szCs w:val="24"/>
+          <w:u w:val="none"/>
+        </w:rPr>
+      </w:pPr>
+      <w:r>
+        <w:rPr>
+          <w:rFonts w:ascii="Consolas" w:hAnsi="Consolas"/>
+          <w:b w:val="false"/>
+          <w:bCs w:val="false"/>
+          <w:color w:val="auto"/>
+          <w:sz w:val="32"/>
+          <w:szCs w:val="24"/>
+          <w:u w:val="none"/>
+        </w:rPr>
+        <w:t>- Aparición frecuente de código espagueti.</w:t>
+      </w:r>
+    </w:p>
+    <w:p>
+      <w:pPr>
+        <w:pStyle w:val="Normal"/>
+        <w:bidi w:val="0"/>
+        <w:rPr>
+          <w:rFonts w:ascii="Consolas" w:hAnsi="Consolas"/>
+          <w:b w:val="false"/>
+          <w:bCs w:val="false"/>
+          <w:color w:val="auto"/>
+          <w:sz w:val="32"/>
+          <w:szCs w:val="24"/>
+          <w:u w:val="none"/>
+        </w:rPr>
+      </w:pPr>
+      <w:r>
+        <w:rPr>
+          <w:rFonts w:ascii="Consolas" w:hAnsi="Consolas"/>
+          <w:b w:val="false"/>
+          <w:bCs w:val="false"/>
+          <w:color w:val="auto"/>
+          <w:sz w:val="32"/>
+          <w:szCs w:val="24"/>
+          <w:u w:val="none"/>
+        </w:rPr>
+      </w:r>
+    </w:p>
+    <w:p>
+      <w:pPr>
+        <w:pStyle w:val="Normal"/>
+        <w:bidi w:val="0"/>
+        <w:rPr>
+          <w:rFonts w:ascii="Consolas" w:hAnsi="Consolas"/>
+          <w:b w:val="false"/>
+          <w:bCs w:val="false"/>
+          <w:color w:val="auto"/>
+          <w:sz w:val="32"/>
+          <w:szCs w:val="24"/>
+          <w:u w:val="none"/>
+        </w:rPr>
+      </w:pPr>
+      <w:r>
+        <w:rPr>
+          <w:rFonts w:ascii="Consolas" w:hAnsi="Consolas"/>
+          <w:b w:val="false"/>
+          <w:bCs w:val="false"/>
+          <w:color w:val="auto"/>
+          <w:sz w:val="32"/>
+          <w:szCs w:val="24"/>
+          <w:u w:val="none"/>
+        </w:rPr>
+        <w:t>- Difícil de depurar por otros programadores en caso de necesidad o error.</w:t>
+      </w:r>
+    </w:p>
+    <w:p>
+      <w:pPr>
+        <w:pStyle w:val="Normal"/>
+        <w:bidi w:val="0"/>
+        <w:rPr>
+          <w:rFonts w:ascii="Consolas" w:hAnsi="Consolas"/>
+          <w:b w:val="false"/>
+          <w:bCs w:val="false"/>
+          <w:color w:val="auto"/>
+          <w:sz w:val="32"/>
+          <w:szCs w:val="24"/>
+          <w:u w:val="none"/>
+        </w:rPr>
+      </w:pPr>
+      <w:r>
+        <w:rPr>
+          <w:rFonts w:ascii="Consolas" w:hAnsi="Consolas"/>
+          <w:b w:val="false"/>
+          <w:bCs w:val="false"/>
+          <w:color w:val="auto"/>
+          <w:sz w:val="32"/>
+          <w:szCs w:val="24"/>
+          <w:u w:val="none"/>
+        </w:rPr>
+      </w:r>
+    </w:p>
+    <w:p>
+      <w:pPr>
+        <w:pStyle w:val="Normal"/>
+        <w:bidi w:val="0"/>
+        <w:rPr>
+          <w:rFonts w:ascii="Consolas" w:hAnsi="Consolas"/>
+          <w:b w:val="false"/>
+          <w:bCs w:val="false"/>
+          <w:color w:val="auto"/>
+          <w:sz w:val="32"/>
+          <w:szCs w:val="24"/>
+          <w:u w:val="none"/>
+        </w:rPr>
+      </w:pPr>
+      <w:r>
+        <w:rPr>
+          <w:rFonts w:ascii="Consolas" w:hAnsi="Consolas"/>
+          <w:b w:val="false"/>
+          <w:bCs w:val="false"/>
+          <w:color w:val="auto"/>
+          <w:sz w:val="32"/>
+          <w:szCs w:val="24"/>
+          <w:u w:val="none"/>
+        </w:rPr>
+      </w:r>
+    </w:p>
+    <w:p>
+      <w:pPr>
+        <w:pStyle w:val="Normal"/>
+        <w:bidi w:val="0"/>
+        <w:rPr>
+          <w:rFonts w:ascii="Consolas" w:hAnsi="Consolas"/>
+          <w:b w:val="false"/>
+          <w:bCs w:val="false"/>
+          <w:color w:val="auto"/>
+          <w:sz w:val="32"/>
+          <w:szCs w:val="24"/>
+          <w:u w:val="none"/>
+        </w:rPr>
+      </w:pPr>
+      <w:r>
+        <w:rPr>
+          <w:rFonts w:ascii="Consolas" w:hAnsi="Consolas"/>
+          <w:b w:val="false"/>
+          <w:bCs w:val="false"/>
+          <w:color w:val="auto"/>
+          <w:sz w:val="32"/>
+          <w:szCs w:val="24"/>
+          <w:u w:val="none"/>
+        </w:rPr>
+        <w:t>Programación Orientada a Objetos</w:t>
+      </w:r>
+    </w:p>
+    <w:p>
+      <w:pPr>
+        <w:pStyle w:val="Normal"/>
+        <w:bidi w:val="0"/>
+        <w:rPr>
+          <w:rFonts w:ascii="Consolas" w:hAnsi="Consolas"/>
+          <w:b w:val="false"/>
+          <w:bCs w:val="false"/>
+          <w:color w:val="auto"/>
+          <w:sz w:val="32"/>
+          <w:szCs w:val="24"/>
+          <w:u w:val="none"/>
+        </w:rPr>
+      </w:pPr>
+      <w:r>
+        <w:rPr>
+          <w:rFonts w:ascii="Consolas" w:hAnsi="Consolas"/>
+          <w:b w:val="false"/>
+          <w:bCs w:val="false"/>
+          <w:color w:val="auto"/>
+          <w:sz w:val="32"/>
+          <w:szCs w:val="24"/>
+          <w:u w:val="none"/>
+        </w:rPr>
+      </w:r>
+    </w:p>
+    <w:p>
+      <w:pPr>
+        <w:pStyle w:val="Normal"/>
+        <w:bidi w:val="0"/>
+        <w:rPr>
+          <w:rFonts w:ascii="Consolas" w:hAnsi="Consolas"/>
+          <w:b w:val="false"/>
+          <w:bCs w:val="false"/>
+          <w:color w:val="auto"/>
+          <w:sz w:val="32"/>
+          <w:szCs w:val="24"/>
+          <w:u w:val="none"/>
+        </w:rPr>
+      </w:pPr>
+      <w:r>
+        <w:rPr>
+          <w:rFonts w:ascii="Consolas" w:hAnsi="Consolas"/>
+          <w:b w:val="false"/>
+          <w:bCs w:val="false"/>
+          <w:color w:val="auto"/>
+          <w:sz w:val="32"/>
+          <w:szCs w:val="24"/>
+          <w:u w:val="none"/>
+        </w:rPr>
+        <w:t>- ¿En qué consiste?</w:t>
+      </w:r>
+    </w:p>
+    <w:p>
+      <w:pPr>
+        <w:pStyle w:val="Normal"/>
+        <w:bidi w:val="0"/>
+        <w:rPr>
+          <w:rFonts w:ascii="Consolas" w:hAnsi="Consolas"/>
+          <w:b w:val="false"/>
+          <w:bCs w:val="false"/>
+          <w:color w:val="auto"/>
+          <w:sz w:val="32"/>
+          <w:szCs w:val="24"/>
+          <w:u w:val="none"/>
+        </w:rPr>
+      </w:pPr>
+      <w:r>
+        <w:rPr>
+          <w:rFonts w:ascii="Consolas" w:hAnsi="Consolas"/>
+          <w:b w:val="false"/>
+          <w:bCs w:val="false"/>
+          <w:color w:val="auto"/>
+          <w:sz w:val="32"/>
+          <w:szCs w:val="24"/>
+          <w:u w:val="none"/>
+        </w:rPr>
+        <w:t xml:space="preserve">- Trasladar la naturaleza de los objetos de la vida real al código de programáción. </w:t>
+      </w:r>
+    </w:p>
+    <w:p>
+      <w:pPr>
+        <w:pStyle w:val="Normal"/>
+        <w:bidi w:val="0"/>
+        <w:rPr>
+          <w:rFonts w:ascii="Consolas" w:hAnsi="Consolas"/>
+          <w:b w:val="false"/>
+          <w:bCs w:val="false"/>
+          <w:color w:val="auto"/>
+          <w:sz w:val="32"/>
+          <w:szCs w:val="24"/>
+          <w:u w:val="none"/>
+        </w:rPr>
+      </w:pPr>
+      <w:r>
+        <w:rPr>
+          <w:rFonts w:ascii="Consolas" w:hAnsi="Consolas"/>
+          <w:b w:val="false"/>
+          <w:bCs w:val="false"/>
+          <w:color w:val="auto"/>
+          <w:sz w:val="32"/>
+          <w:szCs w:val="24"/>
+          <w:u w:val="none"/>
+        </w:rPr>
+      </w:r>
+    </w:p>
+    <w:p>
+      <w:pPr>
+        <w:pStyle w:val="Normal"/>
+        <w:bidi w:val="0"/>
+        <w:rPr>
+          <w:rFonts w:ascii="Consolas" w:hAnsi="Consolas"/>
+          <w:b w:val="false"/>
+          <w:bCs w:val="false"/>
+          <w:color w:val="auto"/>
+          <w:sz w:val="32"/>
+          <w:szCs w:val="24"/>
+          <w:u w:val="none"/>
+        </w:rPr>
+      </w:pPr>
+      <w:r>
+        <w:rPr>
+          <w:rFonts w:ascii="Consolas" w:hAnsi="Consolas"/>
+          <w:b w:val="false"/>
+          <w:bCs w:val="false"/>
+          <w:color w:val="auto"/>
+          <w:sz w:val="32"/>
+          <w:szCs w:val="24"/>
+          <w:u w:val="none"/>
+        </w:rPr>
+        <w:t>- ¿Cuál es la naturaleza de un objeto de la vida real?</w:t>
+      </w:r>
+    </w:p>
+    <w:p>
+      <w:pPr>
+        <w:pStyle w:val="Normal"/>
+        <w:bidi w:val="0"/>
+        <w:rPr>
+          <w:rFonts w:ascii="Consolas" w:hAnsi="Consolas"/>
+          <w:b w:val="false"/>
+          <w:bCs w:val="false"/>
+          <w:color w:val="auto"/>
+          <w:sz w:val="32"/>
+          <w:szCs w:val="24"/>
+          <w:u w:val="none"/>
+        </w:rPr>
+      </w:pPr>
+      <w:r>
+        <w:rPr>
+          <w:rFonts w:ascii="Consolas" w:hAnsi="Consolas"/>
+          <w:b w:val="false"/>
+          <w:bCs w:val="false"/>
+          <w:color w:val="auto"/>
+          <w:sz w:val="32"/>
+          <w:szCs w:val="24"/>
+          <w:u w:val="none"/>
+        </w:rPr>
+      </w:r>
+    </w:p>
+    <w:p>
+      <w:pPr>
+        <w:pStyle w:val="Normal"/>
+        <w:bidi w:val="0"/>
+        <w:rPr>
+          <w:rFonts w:ascii="Consolas" w:hAnsi="Consolas"/>
+          <w:b w:val="false"/>
+          <w:bCs w:val="false"/>
+          <w:color w:val="auto"/>
+          <w:sz w:val="32"/>
+          <w:szCs w:val="24"/>
+          <w:u w:val="none"/>
+        </w:rPr>
+      </w:pPr>
+      <w:r>
+        <w:rPr>
+          <w:rFonts w:ascii="Consolas" w:hAnsi="Consolas"/>
+          <w:b w:val="false"/>
+          <w:bCs w:val="false"/>
+          <w:color w:val="auto"/>
+          <w:sz w:val="32"/>
+          <w:szCs w:val="24"/>
+          <w:u w:val="none"/>
+        </w:rPr>
+        <w:t>- Los objetos tienen un estado, un comportamiento (¿Qué puede hacer?), y unas propiedades.</w:t>
+      </w:r>
+    </w:p>
+    <w:p>
+      <w:pPr>
+        <w:pStyle w:val="Normal"/>
+        <w:bidi w:val="0"/>
+        <w:rPr>
+          <w:rFonts w:ascii="Consolas" w:hAnsi="Consolas"/>
+          <w:b w:val="false"/>
+          <w:bCs w:val="false"/>
+          <w:color w:val="auto"/>
+          <w:sz w:val="32"/>
+          <w:szCs w:val="24"/>
+          <w:u w:val="none"/>
+        </w:rPr>
+      </w:pPr>
+      <w:r>
+        <w:rPr>
+          <w:rFonts w:ascii="Consolas" w:hAnsi="Consolas"/>
+          <w:b w:val="false"/>
+          <w:bCs w:val="false"/>
+          <w:color w:val="auto"/>
+          <w:sz w:val="32"/>
+          <w:szCs w:val="24"/>
+          <w:u w:val="none"/>
+        </w:rPr>
+      </w:r>
+    </w:p>
+    <w:p>
+      <w:pPr>
+        <w:pStyle w:val="Normal"/>
+        <w:bidi w:val="0"/>
+        <w:rPr>
+          <w:rFonts w:ascii="Consolas" w:hAnsi="Consolas"/>
+          <w:b w:val="false"/>
+          <w:bCs w:val="false"/>
+          <w:color w:val="auto"/>
+          <w:sz w:val="32"/>
+          <w:szCs w:val="24"/>
+          <w:u w:val="none"/>
+        </w:rPr>
+      </w:pPr>
+      <w:r>
+        <w:rPr>
+          <w:rFonts w:ascii="Consolas" w:hAnsi="Consolas"/>
+          <w:b w:val="false"/>
+          <w:bCs w:val="false"/>
+          <w:color w:val="auto"/>
+          <w:sz w:val="32"/>
+          <w:szCs w:val="24"/>
+          <w:u w:val="none"/>
+        </w:rPr>
+        <w:t xml:space="preserve">- </w:t>
+      </w:r>
+      <w:r>
+        <w:rPr>
+          <w:rFonts w:ascii="Consolas" w:hAnsi="Consolas"/>
+          <w:b w:val="false"/>
+          <w:bCs w:val="false"/>
+          <w:color w:val="auto"/>
+          <w:sz w:val="32"/>
+          <w:szCs w:val="24"/>
+          <w:u w:val="none"/>
+        </w:rPr>
+        <w:t>Pongamos un ejemplo: El objeto coche.</w:t>
+      </w:r>
+    </w:p>
+    <w:p>
+      <w:pPr>
+        <w:pStyle w:val="Normal"/>
+        <w:bidi w:val="0"/>
+        <w:rPr>
+          <w:rFonts w:ascii="Consolas" w:hAnsi="Consolas"/>
+          <w:b w:val="false"/>
+          <w:bCs w:val="false"/>
+          <w:color w:val="auto"/>
+          <w:sz w:val="32"/>
+          <w:szCs w:val="24"/>
+          <w:u w:val="none"/>
+        </w:rPr>
+      </w:pPr>
+      <w:r>
+        <w:rPr>
+          <w:rFonts w:ascii="Consolas" w:hAnsi="Consolas"/>
+          <w:b w:val="false"/>
+          <w:bCs w:val="false"/>
+          <w:color w:val="auto"/>
+          <w:sz w:val="32"/>
+          <w:szCs w:val="24"/>
+          <w:u w:val="none"/>
+        </w:rPr>
+      </w:r>
+    </w:p>
+    <w:p>
+      <w:pPr>
+        <w:pStyle w:val="Normal"/>
+        <w:bidi w:val="0"/>
+        <w:rPr>
+          <w:rFonts w:ascii="Consolas" w:hAnsi="Consolas"/>
+          <w:b w:val="false"/>
+          <w:bCs w:val="false"/>
+          <w:color w:val="auto"/>
+          <w:sz w:val="32"/>
+          <w:szCs w:val="24"/>
+          <w:u w:val="none"/>
+        </w:rPr>
+      </w:pPr>
+      <w:r>
+        <w:rPr>
+          <w:rFonts w:ascii="Consolas" w:hAnsi="Consolas"/>
+          <w:b w:val="false"/>
+          <w:bCs w:val="false"/>
+          <w:color w:val="auto"/>
+          <w:sz w:val="32"/>
+          <w:szCs w:val="24"/>
+          <w:u w:val="none"/>
+        </w:rPr>
+        <w:t xml:space="preserve">- </w:t>
+      </w:r>
+      <w:r>
+        <w:rPr>
+          <w:rFonts w:ascii="Consolas" w:hAnsi="Consolas"/>
+          <w:b w:val="false"/>
+          <w:bCs w:val="false"/>
+          <w:color w:val="auto"/>
+          <w:sz w:val="32"/>
+          <w:szCs w:val="24"/>
+          <w:u w:val="none"/>
+        </w:rPr>
+        <w:t>¿Cuál es el estado de un coche? Un coche puede estar parado, cicurlando, aparcado etc.</w:t>
+      </w:r>
+    </w:p>
+    <w:p>
+      <w:pPr>
+        <w:pStyle w:val="Normal"/>
+        <w:bidi w:val="0"/>
+        <w:rPr>
+          <w:rFonts w:ascii="Consolas" w:hAnsi="Consolas"/>
+          <w:b w:val="false"/>
+          <w:bCs w:val="false"/>
+          <w:color w:val="auto"/>
+          <w:sz w:val="32"/>
+          <w:szCs w:val="24"/>
+          <w:u w:val="none"/>
+        </w:rPr>
+      </w:pPr>
+      <w:r>
+        <w:rPr>
+          <w:rFonts w:ascii="Consolas" w:hAnsi="Consolas"/>
+          <w:b w:val="false"/>
+          <w:bCs w:val="false"/>
+          <w:color w:val="auto"/>
+          <w:sz w:val="32"/>
+          <w:szCs w:val="24"/>
+          <w:u w:val="none"/>
+        </w:rPr>
+      </w:r>
+    </w:p>
+    <w:p>
+      <w:pPr>
+        <w:pStyle w:val="Normal"/>
+        <w:bidi w:val="0"/>
+        <w:rPr>
+          <w:rFonts w:ascii="Consolas" w:hAnsi="Consolas"/>
+          <w:b w:val="false"/>
+          <w:bCs w:val="false"/>
+          <w:color w:val="auto"/>
+          <w:sz w:val="32"/>
+          <w:szCs w:val="24"/>
+          <w:u w:val="none"/>
+        </w:rPr>
+      </w:pPr>
+      <w:r>
+        <w:rPr>
+          <w:rFonts w:ascii="Consolas" w:hAnsi="Consolas"/>
+          <w:b w:val="false"/>
+          <w:bCs w:val="false"/>
+          <w:color w:val="auto"/>
+          <w:sz w:val="32"/>
+          <w:szCs w:val="24"/>
+          <w:u w:val="none"/>
+        </w:rPr>
+        <w:t xml:space="preserve">- </w:t>
+      </w:r>
+      <w:r>
+        <w:rPr>
+          <w:rFonts w:ascii="Consolas" w:hAnsi="Consolas"/>
+          <w:b w:val="false"/>
+          <w:bCs w:val="false"/>
+          <w:color w:val="auto"/>
+          <w:sz w:val="32"/>
+          <w:szCs w:val="24"/>
+          <w:u w:val="none"/>
+        </w:rPr>
+        <w:t>¿Qué propiedades tiene un coche? Un coche tiene un color, un peso, un tamaño etc.</w:t>
+      </w:r>
+    </w:p>
+    <w:p>
+      <w:pPr>
+        <w:pStyle w:val="Normal"/>
+        <w:bidi w:val="0"/>
+        <w:rPr>
+          <w:rFonts w:ascii="Consolas" w:hAnsi="Consolas"/>
+          <w:b w:val="false"/>
+          <w:bCs w:val="false"/>
+          <w:color w:val="auto"/>
+          <w:sz w:val="32"/>
+          <w:szCs w:val="24"/>
+          <w:u w:val="none"/>
+        </w:rPr>
+      </w:pPr>
+      <w:r>
+        <w:rPr>
+          <w:rFonts w:ascii="Consolas" w:hAnsi="Consolas"/>
+          <w:b w:val="false"/>
+          <w:bCs w:val="false"/>
+          <w:color w:val="auto"/>
+          <w:sz w:val="32"/>
+          <w:szCs w:val="24"/>
+          <w:u w:val="none"/>
+        </w:rPr>
+      </w:r>
+    </w:p>
+    <w:p>
+      <w:pPr>
+        <w:pStyle w:val="Normal"/>
+        <w:bidi w:val="0"/>
+        <w:rPr>
+          <w:rFonts w:ascii="Consolas" w:hAnsi="Consolas"/>
+          <w:b w:val="false"/>
+          <w:bCs w:val="false"/>
+          <w:color w:val="auto"/>
+          <w:sz w:val="32"/>
+          <w:szCs w:val="24"/>
+          <w:u w:val="none"/>
+        </w:rPr>
+      </w:pPr>
+      <w:r>
+        <w:rPr>
+          <w:rFonts w:ascii="Consolas" w:hAnsi="Consolas"/>
+          <w:b w:val="false"/>
+          <w:bCs w:val="false"/>
+          <w:color w:val="auto"/>
+          <w:sz w:val="32"/>
+          <w:szCs w:val="24"/>
+          <w:u w:val="none"/>
+        </w:rPr>
+        <w:t>¿Qué comportamiento tiene un coche? Un coche puede arrancar, frenar, acelerar, girar etc.</w:t>
+      </w:r>
+    </w:p>
+    <w:p>
+      <w:pPr>
+        <w:pStyle w:val="Normal"/>
+        <w:bidi w:val="0"/>
+        <w:rPr>
+          <w:rFonts w:ascii="Consolas" w:hAnsi="Consolas"/>
+          <w:b w:val="false"/>
+          <w:bCs w:val="false"/>
+          <w:color w:val="auto"/>
+          <w:sz w:val="32"/>
+          <w:szCs w:val="24"/>
+          <w:u w:val="none"/>
+        </w:rPr>
+      </w:pPr>
+      <w:r>
+        <w:rPr>
+          <w:rFonts w:ascii="Consolas" w:hAnsi="Consolas"/>
+          <w:b w:val="false"/>
+          <w:bCs w:val="false"/>
+          <w:color w:val="auto"/>
+          <w:sz w:val="32"/>
+          <w:szCs w:val="24"/>
+          <w:u w:val="none"/>
+        </w:rPr>
+      </w:r>
+    </w:p>
+    <w:p>
+      <w:pPr>
+        <w:pStyle w:val="Normal"/>
+        <w:bidi w:val="0"/>
+        <w:rPr>
+          <w:rFonts w:ascii="Consolas" w:hAnsi="Consolas"/>
+          <w:b w:val="false"/>
+          <w:bCs w:val="false"/>
+          <w:color w:val="auto"/>
+          <w:sz w:val="32"/>
+          <w:szCs w:val="24"/>
+          <w:u w:val="none"/>
+        </w:rPr>
+      </w:pPr>
+      <w:r>
+        <w:rPr>
+          <w:rFonts w:ascii="Consolas" w:hAnsi="Consolas"/>
+          <w:b w:val="false"/>
+          <w:bCs w:val="false"/>
+          <w:color w:val="auto"/>
+          <w:sz w:val="32"/>
+          <w:szCs w:val="24"/>
+          <w:u w:val="none"/>
+        </w:rPr>
+        <w:t>Programación Orientada a objetos:</w:t>
+      </w:r>
+    </w:p>
+    <w:p>
+      <w:pPr>
+        <w:pStyle w:val="Normal"/>
+        <w:bidi w:val="0"/>
+        <w:rPr>
+          <w:rFonts w:ascii="Consolas" w:hAnsi="Consolas"/>
+          <w:b w:val="false"/>
+          <w:bCs w:val="false"/>
+          <w:color w:val="auto"/>
+          <w:sz w:val="32"/>
+          <w:szCs w:val="24"/>
+          <w:u w:val="none"/>
+        </w:rPr>
+      </w:pPr>
+      <w:r>
+        <w:rPr>
+          <w:rFonts w:ascii="Consolas" w:hAnsi="Consolas"/>
+          <w:b w:val="false"/>
+          <w:bCs w:val="false"/>
+          <w:color w:val="auto"/>
+          <w:sz w:val="32"/>
+          <w:szCs w:val="24"/>
+          <w:u w:val="none"/>
+        </w:rPr>
+      </w:r>
+    </w:p>
+    <w:p>
+      <w:pPr>
+        <w:pStyle w:val="Normal"/>
+        <w:bidi w:val="0"/>
+        <w:rPr>
+          <w:rFonts w:ascii="Consolas" w:hAnsi="Consolas"/>
+          <w:b w:val="false"/>
+          <w:bCs w:val="false"/>
+          <w:color w:val="auto"/>
+          <w:sz w:val="32"/>
+          <w:szCs w:val="24"/>
+          <w:u w:val="none"/>
+        </w:rPr>
+      </w:pPr>
+      <w:r>
+        <w:rPr>
+          <w:rFonts w:ascii="Consolas" w:hAnsi="Consolas"/>
+          <w:b w:val="false"/>
+          <w:bCs w:val="false"/>
+          <w:color w:val="auto"/>
+          <w:sz w:val="32"/>
+          <w:szCs w:val="24"/>
+          <w:u w:val="none"/>
+        </w:rPr>
+        <w:t>- Alguno ejemplos de lenguajes: C++, java, visual.NET etc.</w:t>
+      </w:r>
+    </w:p>
+    <w:p>
+      <w:pPr>
+        <w:pStyle w:val="Normal"/>
+        <w:bidi w:val="0"/>
+        <w:rPr>
+          <w:rFonts w:ascii="Consolas" w:hAnsi="Consolas"/>
+          <w:b w:val="false"/>
+          <w:bCs w:val="false"/>
+          <w:color w:val="auto"/>
+          <w:sz w:val="32"/>
+          <w:szCs w:val="24"/>
+          <w:u w:val="none"/>
+        </w:rPr>
+      </w:pPr>
+      <w:r>
+        <w:rPr>
+          <w:rFonts w:ascii="Consolas" w:hAnsi="Consolas"/>
+          <w:b w:val="false"/>
+          <w:bCs w:val="false"/>
+          <w:color w:val="auto"/>
+          <w:sz w:val="32"/>
+          <w:szCs w:val="24"/>
+          <w:u w:val="none"/>
+        </w:rPr>
+        <w:t>- Ventajas:</w:t>
+      </w:r>
+    </w:p>
+    <w:p>
+      <w:pPr>
+        <w:pStyle w:val="Normal"/>
+        <w:bidi w:val="0"/>
+        <w:rPr>
+          <w:rFonts w:ascii="Consolas" w:hAnsi="Consolas"/>
+          <w:b w:val="false"/>
+          <w:bCs w:val="false"/>
+          <w:color w:val="auto"/>
+          <w:sz w:val="32"/>
+          <w:szCs w:val="24"/>
+          <w:u w:val="none"/>
+        </w:rPr>
+      </w:pPr>
+      <w:r>
+        <w:rPr>
+          <w:rFonts w:ascii="Consolas" w:hAnsi="Consolas"/>
+          <w:b w:val="false"/>
+          <w:bCs w:val="false"/>
+          <w:color w:val="auto"/>
+          <w:sz w:val="32"/>
+          <w:szCs w:val="24"/>
+          <w:u w:val="none"/>
+        </w:rPr>
+      </w:r>
+    </w:p>
+    <w:p>
+      <w:pPr>
+        <w:pStyle w:val="Normal"/>
+        <w:bidi w:val="0"/>
+        <w:rPr>
+          <w:rFonts w:ascii="Consolas" w:hAnsi="Consolas"/>
+          <w:b w:val="false"/>
+          <w:bCs w:val="false"/>
+          <w:color w:val="auto"/>
+          <w:sz w:val="32"/>
+          <w:szCs w:val="24"/>
+          <w:u w:val="none"/>
+        </w:rPr>
+      </w:pPr>
+      <w:r>
+        <w:rPr>
+          <w:rFonts w:ascii="Consolas" w:hAnsi="Consolas"/>
+          <w:b w:val="false"/>
+          <w:bCs w:val="false"/>
+          <w:color w:val="auto"/>
+          <w:sz w:val="32"/>
+          <w:szCs w:val="24"/>
+          <w:u w:val="none"/>
+        </w:rPr>
+        <w:t>- Programas divididos en “Trozos”, “Partes”, “módulos” o “clases”. Modularización.</w:t>
+      </w:r>
+    </w:p>
+    <w:p>
+      <w:pPr>
+        <w:pStyle w:val="Normal"/>
+        <w:bidi w:val="0"/>
+        <w:rPr>
+          <w:rFonts w:ascii="Consolas" w:hAnsi="Consolas"/>
+          <w:b w:val="false"/>
+          <w:bCs w:val="false"/>
+          <w:color w:val="auto"/>
+          <w:sz w:val="32"/>
+          <w:szCs w:val="24"/>
+          <w:u w:val="none"/>
+        </w:rPr>
+      </w:pPr>
+      <w:r>
+        <w:rPr>
+          <w:rFonts w:ascii="Consolas" w:hAnsi="Consolas"/>
+          <w:b w:val="false"/>
+          <w:bCs w:val="false"/>
+          <w:color w:val="auto"/>
+          <w:sz w:val="32"/>
+          <w:szCs w:val="24"/>
+          <w:u w:val="none"/>
+        </w:rPr>
+      </w:r>
+    </w:p>
+    <w:p>
+      <w:pPr>
+        <w:pStyle w:val="Normal"/>
+        <w:bidi w:val="0"/>
+        <w:rPr>
+          <w:rFonts w:ascii="Consolas" w:hAnsi="Consolas"/>
+          <w:b w:val="false"/>
+          <w:bCs w:val="false"/>
+          <w:color w:val="auto"/>
+          <w:sz w:val="32"/>
+          <w:szCs w:val="24"/>
+          <w:u w:val="none"/>
+        </w:rPr>
+      </w:pPr>
+      <w:r>
+        <w:rPr>
+          <w:rFonts w:ascii="Consolas" w:hAnsi="Consolas"/>
+          <w:b w:val="false"/>
+          <w:bCs w:val="false"/>
+          <w:color w:val="auto"/>
+          <w:sz w:val="32"/>
+          <w:szCs w:val="24"/>
+          <w:u w:val="none"/>
+        </w:rPr>
+        <w:t>- Muy re-utilizable. Herencia.</w:t>
+        <w:br/>
+        <w:br/>
+        <w:t>- Si existe fallo en alguna línea del código, el programa continuará con su funcionamiento. Tratamiento de Excepciones.</w:t>
+      </w:r>
+    </w:p>
+    <w:p>
+      <w:pPr>
+        <w:pStyle w:val="Normal"/>
+        <w:bidi w:val="0"/>
+        <w:rPr>
+          <w:rFonts w:ascii="Consolas" w:hAnsi="Consolas"/>
+          <w:b w:val="false"/>
+          <w:bCs w:val="false"/>
+          <w:color w:val="auto"/>
+          <w:sz w:val="32"/>
+          <w:szCs w:val="24"/>
+          <w:u w:val="none"/>
+        </w:rPr>
+      </w:pPr>
+      <w:r>
+        <w:rPr>
+          <w:rFonts w:ascii="Consolas" w:hAnsi="Consolas"/>
+          <w:b w:val="false"/>
+          <w:bCs w:val="false"/>
+          <w:color w:val="auto"/>
+          <w:sz w:val="32"/>
+          <w:szCs w:val="24"/>
+          <w:u w:val="none"/>
+        </w:rPr>
+      </w:r>
+    </w:p>
+    <w:p>
+      <w:pPr>
+        <w:pStyle w:val="Normal"/>
+        <w:bidi w:val="0"/>
+        <w:rPr>
+          <w:rFonts w:ascii="Consolas" w:hAnsi="Consolas"/>
+          <w:b w:val="false"/>
+          <w:bCs w:val="false"/>
+          <w:color w:val="auto"/>
+          <w:sz w:val="32"/>
+          <w:szCs w:val="24"/>
+          <w:u w:val="none"/>
+        </w:rPr>
+      </w:pPr>
+      <w:r>
+        <w:rPr>
+          <w:rFonts w:ascii="Consolas" w:hAnsi="Consolas"/>
+          <w:b w:val="false"/>
+          <w:bCs w:val="false"/>
+          <w:color w:val="auto"/>
+          <w:sz w:val="32"/>
+          <w:szCs w:val="24"/>
+          <w:u w:val="none"/>
+        </w:rPr>
+        <w:t>- Encapsulamiento.</w:t>
+      </w:r>
+    </w:p>
+    <w:p>
+      <w:pPr>
+        <w:pStyle w:val="Normal"/>
+        <w:bidi w:val="0"/>
+        <w:rPr>
+          <w:rFonts w:ascii="Consolas" w:hAnsi="Consolas"/>
+          <w:b w:val="false"/>
+          <w:bCs w:val="false"/>
+          <w:color w:val="auto"/>
+          <w:sz w:val="32"/>
+          <w:szCs w:val="24"/>
+          <w:u w:val="none"/>
+        </w:rPr>
+      </w:pPr>
+      <w:r>
+        <w:rPr>
+          <w:rFonts w:ascii="Consolas" w:hAnsi="Consolas"/>
+          <w:b w:val="false"/>
+          <w:bCs w:val="false"/>
+          <w:color w:val="auto"/>
+          <w:sz w:val="32"/>
+          <w:szCs w:val="24"/>
+          <w:u w:val="none"/>
+        </w:rPr>
+      </w:r>
+    </w:p>
+    <w:p>
+      <w:pPr>
+        <w:pStyle w:val="Normal"/>
+        <w:bidi w:val="0"/>
+        <w:rPr>
+          <w:rFonts w:ascii="Consolas" w:hAnsi="Consolas"/>
+          <w:b w:val="false"/>
+          <w:bCs w:val="false"/>
+          <w:color w:val="auto"/>
+          <w:sz w:val="32"/>
+          <w:szCs w:val="24"/>
+          <w:u w:val="none"/>
+        </w:rPr>
+      </w:pPr>
+      <w:r>
+        <w:rPr>
+          <w:rFonts w:ascii="Consolas" w:hAnsi="Consolas"/>
+          <w:b w:val="false"/>
+          <w:bCs w:val="false"/>
+          <w:color w:val="auto"/>
+          <w:sz w:val="32"/>
+          <w:szCs w:val="24"/>
+          <w:u w:val="none"/>
+        </w:rPr>
+        <w:t>P.O. Procedimientos – Programación orientada.</w:t>
+      </w:r>
+    </w:p>
+    <w:p>
+      <w:pPr>
+        <w:pStyle w:val="Normal"/>
+        <w:bidi w:val="0"/>
+        <w:rPr>
+          <w:rFonts w:ascii="Consolas" w:hAnsi="Consolas"/>
+          <w:b w:val="false"/>
+          <w:bCs w:val="false"/>
+          <w:color w:val="auto"/>
+          <w:sz w:val="32"/>
+          <w:szCs w:val="24"/>
+          <w:u w:val="none"/>
+        </w:rPr>
+      </w:pPr>
+      <w:r>
+        <w:rPr>
+          <w:rFonts w:ascii="Consolas" w:hAnsi="Consolas"/>
+          <w:b w:val="false"/>
+          <w:bCs w:val="false"/>
+          <w:color w:val="auto"/>
+          <w:sz w:val="32"/>
+          <w:szCs w:val="24"/>
+          <w:u w:val="none"/>
+        </w:rPr>
+        <w:t>Después surgio la programación orientada a objetos.</w:t>
+      </w:r>
+    </w:p>
+    <w:p>
+      <w:pPr>
+        <w:pStyle w:val="Normal"/>
+        <w:bidi w:val="0"/>
+        <w:rPr>
+          <w:rFonts w:ascii="Consolas" w:hAnsi="Consolas"/>
+          <w:b w:val="false"/>
+          <w:bCs w:val="false"/>
+          <w:color w:val="auto"/>
+          <w:sz w:val="32"/>
+          <w:szCs w:val="24"/>
+          <w:u w:val="none"/>
+        </w:rPr>
+      </w:pPr>
+      <w:r>
+        <w:rPr>
+          <w:rFonts w:ascii="Consolas" w:hAnsi="Consolas"/>
+          <w:b w:val="false"/>
+          <w:bCs w:val="false"/>
+          <w:color w:val="auto"/>
+          <w:sz w:val="32"/>
+          <w:szCs w:val="24"/>
+          <w:u w:val="none"/>
+        </w:rPr>
+      </w:r>
+    </w:p>
+    <w:p>
+      <w:pPr>
+        <w:pStyle w:val="Normal"/>
+        <w:bidi w:val="0"/>
+        <w:rPr>
+          <w:rFonts w:ascii="Consolas" w:hAnsi="Consolas"/>
+          <w:b w:val="false"/>
+          <w:bCs w:val="false"/>
+          <w:color w:val="auto"/>
+          <w:sz w:val="32"/>
+          <w:szCs w:val="24"/>
+          <w:u w:val="none"/>
+        </w:rPr>
+      </w:pPr>
+      <w:r>
+        <w:rPr>
+          <w:rFonts w:ascii="Consolas" w:hAnsi="Consolas"/>
+          <w:b w:val="false"/>
+          <w:bCs w:val="false"/>
+          <w:color w:val="auto"/>
+          <w:sz w:val="32"/>
+          <w:szCs w:val="24"/>
+          <w:u w:val="none"/>
+        </w:rPr>
+        <w:t>Clase 1, Clase 2, Clase 3, Clase 4, Clase 5.</w:t>
+      </w:r>
+    </w:p>
+    <w:p>
+      <w:pPr>
+        <w:pStyle w:val="Normal"/>
+        <w:bidi w:val="0"/>
+        <w:rPr>
+          <w:rFonts w:ascii="Consolas" w:hAnsi="Consolas"/>
+          <w:b w:val="false"/>
+          <w:bCs w:val="false"/>
+          <w:color w:val="auto"/>
+          <w:sz w:val="32"/>
+          <w:szCs w:val="24"/>
+          <w:u w:val="none"/>
+        </w:rPr>
+      </w:pPr>
+      <w:r>
+        <w:rPr>
+          <w:rFonts w:ascii="Consolas" w:hAnsi="Consolas"/>
+          <w:b w:val="false"/>
+          <w:bCs w:val="false"/>
+          <w:color w:val="auto"/>
+          <w:sz w:val="32"/>
+          <w:szCs w:val="24"/>
+          <w:u w:val="none"/>
+        </w:rPr>
+      </w:r>
+    </w:p>
+    <w:p>
+      <w:pPr>
+        <w:pStyle w:val="Normal"/>
+        <w:bidi w:val="0"/>
+        <w:rPr>
+          <w:rFonts w:ascii="Consolas" w:hAnsi="Consolas"/>
+          <w:b w:val="false"/>
+          <w:bCs w:val="false"/>
+          <w:color w:val="auto"/>
+          <w:sz w:val="32"/>
+          <w:szCs w:val="24"/>
+          <w:u w:val="none"/>
+        </w:rPr>
+      </w:pPr>
+      <w:r>
+        <w:rPr>
+          <w:rFonts w:ascii="Consolas" w:hAnsi="Consolas"/>
+          <w:b w:val="false"/>
+          <w:bCs w:val="false"/>
+          <w:color w:val="auto"/>
+          <w:sz w:val="32"/>
+          <w:szCs w:val="24"/>
+          <w:u w:val="none"/>
+        </w:rPr>
+      </w:r>
+    </w:p>
+    <w:p>
+      <w:pPr>
+        <w:pStyle w:val="Normal"/>
+        <w:bidi w:val="0"/>
+        <w:rPr>
+          <w:rFonts w:ascii="Consolas" w:hAnsi="Consolas"/>
+          <w:b w:val="false"/>
+          <w:bCs w:val="false"/>
+          <w:color w:val="auto"/>
+          <w:sz w:val="32"/>
+          <w:szCs w:val="24"/>
+          <w:u w:val="none"/>
+        </w:rPr>
+      </w:pPr>
+      <w:r>
+        <w:rPr>
+          <w:rFonts w:ascii="Consolas" w:hAnsi="Consolas"/>
+          <w:b w:val="false"/>
+          <w:bCs w:val="false"/>
+          <w:color w:val="auto"/>
+          <w:sz w:val="32"/>
+          <w:szCs w:val="24"/>
+          <w:u w:val="none"/>
+        </w:rPr>
+        <w:t>Modularización: Se utiliza sobretodo para la reutilización de código de un programa a otro sin perder funcionalidad.</w:t>
+      </w:r>
+    </w:p>
+    <w:p>
+      <w:pPr>
+        <w:pStyle w:val="Normal"/>
+        <w:bidi w:val="0"/>
+        <w:rPr>
+          <w:rFonts w:ascii="Consolas" w:hAnsi="Consolas"/>
+          <w:b w:val="false"/>
+          <w:bCs w:val="false"/>
+          <w:color w:val="auto"/>
+          <w:sz w:val="32"/>
+          <w:szCs w:val="24"/>
+          <w:u w:val="none"/>
+        </w:rPr>
+      </w:pPr>
+      <w:r>
+        <w:rPr>
+          <w:rFonts w:ascii="Consolas" w:hAnsi="Consolas"/>
+          <w:b w:val="false"/>
+          <w:bCs w:val="false"/>
+          <w:color w:val="auto"/>
+          <w:sz w:val="32"/>
+          <w:szCs w:val="24"/>
+          <w:u w:val="none"/>
+        </w:rPr>
+      </w:r>
+    </w:p>
+    <w:p>
+      <w:pPr>
+        <w:pStyle w:val="Normal"/>
+        <w:bidi w:val="0"/>
+        <w:rPr>
+          <w:rFonts w:ascii="Consolas" w:hAnsi="Consolas"/>
+          <w:b w:val="false"/>
+          <w:bCs w:val="false"/>
+          <w:color w:val="auto"/>
+          <w:sz w:val="32"/>
+          <w:szCs w:val="24"/>
+          <w:u w:val="none"/>
+        </w:rPr>
+      </w:pPr>
+      <w:r>
+        <w:rPr>
+          <w:rFonts w:ascii="Consolas" w:hAnsi="Consolas"/>
+          <w:b w:val="false"/>
+          <w:bCs w:val="false"/>
+          <w:color w:val="auto"/>
+          <w:sz w:val="32"/>
+          <w:szCs w:val="24"/>
+          <w:u w:val="none"/>
+        </w:rPr>
+      </w:r>
+    </w:p>
+    <w:p>
+      <w:pPr>
+        <w:pStyle w:val="Normal"/>
+        <w:bidi w:val="0"/>
+        <w:rPr>
+          <w:rFonts w:ascii="Consolas" w:hAnsi="Consolas"/>
+          <w:b w:val="false"/>
+          <w:bCs w:val="false"/>
+          <w:color w:val="auto"/>
+          <w:sz w:val="32"/>
+          <w:szCs w:val="24"/>
+          <w:u w:val="none"/>
+        </w:rPr>
+      </w:pPr>
+      <w:r>
+        <w:rPr>
+          <w:rFonts w:ascii="Consolas" w:hAnsi="Consolas"/>
+          <w:b w:val="false"/>
+          <w:bCs w:val="false"/>
+          <w:color w:val="auto"/>
+          <w:sz w:val="32"/>
+          <w:szCs w:val="24"/>
+          <w:u w:val="none"/>
+        </w:rPr>
+      </w:r>
+    </w:p>
+    <w:p>
+      <w:pPr>
+        <w:pStyle w:val="Normal"/>
+        <w:bidi w:val="0"/>
+        <w:rPr>
+          <w:rFonts w:ascii="Consolas" w:hAnsi="Consolas"/>
+          <w:b w:val="false"/>
+          <w:bCs w:val="false"/>
+          <w:color w:val="auto"/>
+          <w:sz w:val="32"/>
+          <w:szCs w:val="24"/>
+          <w:u w:val="none"/>
+        </w:rPr>
+      </w:pPr>
+      <w:r>
+        <w:rPr>
+          <w:rFonts w:ascii="Consolas" w:hAnsi="Consolas"/>
+          <w:b w:val="false"/>
+          <w:bCs w:val="false"/>
+          <w:color w:val="auto"/>
+          <w:sz w:val="32"/>
+          <w:szCs w:val="24"/>
+          <w:u w:val="none"/>
+        </w:rPr>
+      </w:r>
+    </w:p>
+    <w:p>
+      <w:pPr>
+        <w:pStyle w:val="Normal"/>
+        <w:bidi w:val="0"/>
+        <w:rPr>
+          <w:rFonts w:ascii="Consolas" w:hAnsi="Consolas"/>
+          <w:b w:val="false"/>
+          <w:bCs w:val="false"/>
+          <w:color w:val="auto"/>
+          <w:sz w:val="32"/>
+          <w:szCs w:val="24"/>
+          <w:u w:val="none"/>
+        </w:rPr>
+      </w:pPr>
+      <w:r>
+        <w:rPr>
+          <w:rFonts w:ascii="Consolas" w:hAnsi="Consolas"/>
+          <w:b w:val="false"/>
+          <w:bCs w:val="false"/>
+          <w:color w:val="auto"/>
+          <w:sz w:val="32"/>
+          <w:szCs w:val="24"/>
+          <w:u w:val="none"/>
+        </w:rPr>
+        <w:t>Vocabulario de la POO</w:t>
+      </w:r>
+    </w:p>
+    <w:p>
+      <w:pPr>
+        <w:pStyle w:val="Normal"/>
+        <w:bidi w:val="0"/>
+        <w:rPr>
+          <w:rFonts w:ascii="Consolas" w:hAnsi="Consolas"/>
+          <w:b w:val="false"/>
+          <w:bCs w:val="false"/>
+          <w:color w:val="auto"/>
+          <w:sz w:val="32"/>
+          <w:szCs w:val="24"/>
+          <w:u w:val="none"/>
+        </w:rPr>
+      </w:pPr>
+      <w:r>
+        <w:rPr>
+          <w:rFonts w:ascii="Consolas" w:hAnsi="Consolas"/>
+          <w:b w:val="false"/>
+          <w:bCs w:val="false"/>
+          <w:color w:val="auto"/>
+          <w:sz w:val="32"/>
+          <w:szCs w:val="24"/>
+          <w:u w:val="none"/>
+        </w:rPr>
+      </w:r>
+    </w:p>
+    <w:p>
+      <w:pPr>
+        <w:pStyle w:val="Normal"/>
+        <w:bidi w:val="0"/>
+        <w:rPr>
+          <w:rFonts w:ascii="Consolas" w:hAnsi="Consolas"/>
+          <w:b w:val="false"/>
+          <w:bCs w:val="false"/>
+          <w:color w:val="auto"/>
+          <w:sz w:val="32"/>
+          <w:szCs w:val="24"/>
+          <w:u w:val="none"/>
+        </w:rPr>
+      </w:pPr>
+      <w:r>
+        <w:rPr>
+          <w:rFonts w:ascii="Consolas" w:hAnsi="Consolas"/>
+          <w:b w:val="false"/>
+          <w:bCs w:val="false"/>
+          <w:color w:val="auto"/>
+          <w:sz w:val="32"/>
+          <w:szCs w:val="24"/>
+          <w:u w:val="none"/>
+        </w:rPr>
+        <w:t>- Clase</w:t>
+      </w:r>
+    </w:p>
+    <w:p>
+      <w:pPr>
+        <w:pStyle w:val="Normal"/>
+        <w:bidi w:val="0"/>
+        <w:rPr>
+          <w:rFonts w:ascii="Consolas" w:hAnsi="Consolas"/>
+          <w:b w:val="false"/>
+          <w:bCs w:val="false"/>
+          <w:color w:val="auto"/>
+          <w:sz w:val="32"/>
+          <w:szCs w:val="24"/>
+          <w:u w:val="none"/>
+        </w:rPr>
+      </w:pPr>
+      <w:r>
+        <w:rPr>
+          <w:rFonts w:ascii="Consolas" w:hAnsi="Consolas"/>
+          <w:b w:val="false"/>
+          <w:bCs w:val="false"/>
+          <w:color w:val="auto"/>
+          <w:sz w:val="32"/>
+          <w:szCs w:val="24"/>
+          <w:u w:val="none"/>
+        </w:rPr>
+        <w:t>- Objeto</w:t>
+      </w:r>
+    </w:p>
+    <w:p>
+      <w:pPr>
+        <w:pStyle w:val="Normal"/>
+        <w:bidi w:val="0"/>
+        <w:rPr>
+          <w:rFonts w:ascii="Consolas" w:hAnsi="Consolas"/>
+          <w:b w:val="false"/>
+          <w:bCs w:val="false"/>
+          <w:color w:val="auto"/>
+          <w:sz w:val="32"/>
+          <w:szCs w:val="24"/>
+          <w:u w:val="none"/>
+        </w:rPr>
+      </w:pPr>
+      <w:r>
+        <w:rPr>
+          <w:rFonts w:ascii="Consolas" w:hAnsi="Consolas"/>
+          <w:b w:val="false"/>
+          <w:bCs w:val="false"/>
+          <w:color w:val="auto"/>
+          <w:sz w:val="32"/>
+          <w:szCs w:val="24"/>
+          <w:u w:val="none"/>
+        </w:rPr>
+        <w:t>- Ejemplar de clase. Instancia de clase. Ejemplarizar una clase. Instanciar una clase.</w:t>
+      </w:r>
+    </w:p>
+    <w:p>
+      <w:pPr>
+        <w:pStyle w:val="Normal"/>
+        <w:bidi w:val="0"/>
+        <w:rPr>
+          <w:rFonts w:ascii="Consolas" w:hAnsi="Consolas"/>
+          <w:b w:val="false"/>
+          <w:bCs w:val="false"/>
+          <w:color w:val="auto"/>
+          <w:sz w:val="32"/>
+          <w:szCs w:val="24"/>
+          <w:u w:val="none"/>
+        </w:rPr>
+      </w:pPr>
+      <w:r>
+        <w:rPr>
+          <w:rFonts w:ascii="Consolas" w:hAnsi="Consolas"/>
+          <w:b w:val="false"/>
+          <w:bCs w:val="false"/>
+          <w:color w:val="auto"/>
+          <w:sz w:val="32"/>
+          <w:szCs w:val="24"/>
+          <w:u w:val="none"/>
+        </w:rPr>
+        <w:t>- Modularización</w:t>
+      </w:r>
+    </w:p>
+    <w:p>
+      <w:pPr>
+        <w:pStyle w:val="Normal"/>
+        <w:bidi w:val="0"/>
+        <w:rPr>
+          <w:rFonts w:ascii="Consolas" w:hAnsi="Consolas"/>
+          <w:b w:val="false"/>
+          <w:bCs w:val="false"/>
+          <w:color w:val="auto"/>
+          <w:sz w:val="32"/>
+          <w:szCs w:val="24"/>
+          <w:u w:val="none"/>
+        </w:rPr>
+      </w:pPr>
+      <w:r>
+        <w:rPr>
+          <w:rFonts w:ascii="Consolas" w:hAnsi="Consolas"/>
+          <w:b w:val="false"/>
+          <w:bCs w:val="false"/>
+          <w:color w:val="auto"/>
+          <w:sz w:val="32"/>
+          <w:szCs w:val="24"/>
+          <w:u w:val="none"/>
+        </w:rPr>
+        <w:t>- Encapsulamiento / encapsulación.</w:t>
+      </w:r>
+    </w:p>
+    <w:p>
+      <w:pPr>
+        <w:pStyle w:val="Normal"/>
+        <w:bidi w:val="0"/>
+        <w:rPr>
+          <w:rFonts w:ascii="Consolas" w:hAnsi="Consolas"/>
+          <w:b w:val="false"/>
+          <w:bCs w:val="false"/>
+          <w:color w:val="auto"/>
+          <w:sz w:val="32"/>
+          <w:szCs w:val="24"/>
+          <w:u w:val="none"/>
+        </w:rPr>
+      </w:pPr>
+      <w:r>
+        <w:rPr>
+          <w:rFonts w:ascii="Consolas" w:hAnsi="Consolas"/>
+          <w:b w:val="false"/>
+          <w:bCs w:val="false"/>
+          <w:color w:val="auto"/>
+          <w:sz w:val="32"/>
+          <w:szCs w:val="24"/>
+          <w:u w:val="none"/>
+        </w:rPr>
+        <w:t>- Herencia</w:t>
+      </w:r>
+    </w:p>
+    <w:p>
+      <w:pPr>
+        <w:pStyle w:val="Normal"/>
+        <w:bidi w:val="0"/>
+        <w:rPr>
+          <w:rFonts w:ascii="Consolas" w:hAnsi="Consolas"/>
+          <w:b w:val="false"/>
+          <w:bCs w:val="false"/>
+          <w:color w:val="auto"/>
+          <w:sz w:val="32"/>
+          <w:szCs w:val="24"/>
+          <w:u w:val="none"/>
+        </w:rPr>
+      </w:pPr>
+      <w:r>
+        <w:rPr>
+          <w:rFonts w:ascii="Consolas" w:hAnsi="Consolas"/>
+          <w:b w:val="false"/>
+          <w:bCs w:val="false"/>
+          <w:color w:val="auto"/>
+          <w:sz w:val="32"/>
+          <w:szCs w:val="24"/>
+          <w:u w:val="none"/>
+        </w:rPr>
+        <w:t>- Polimorfismo.</w:t>
+      </w:r>
+    </w:p>
+    <w:p>
+      <w:pPr>
+        <w:pStyle w:val="Normal"/>
+        <w:bidi w:val="0"/>
+        <w:rPr>
+          <w:rFonts w:ascii="Consolas" w:hAnsi="Consolas"/>
+          <w:b w:val="false"/>
+          <w:bCs w:val="false"/>
+          <w:color w:val="auto"/>
+          <w:sz w:val="32"/>
+          <w:szCs w:val="24"/>
+          <w:u w:val="none"/>
+        </w:rPr>
+      </w:pPr>
+      <w:r>
+        <w:rPr>
+          <w:rFonts w:ascii="Consolas" w:hAnsi="Consolas"/>
+          <w:b w:val="false"/>
+          <w:bCs w:val="false"/>
+          <w:color w:val="auto"/>
+          <w:sz w:val="32"/>
+          <w:szCs w:val="24"/>
+          <w:u w:val="none"/>
+        </w:rPr>
+      </w:r>
+    </w:p>
+    <w:p>
+      <w:pPr>
+        <w:pStyle w:val="Normal"/>
+        <w:bidi w:val="0"/>
+        <w:rPr>
+          <w:rFonts w:ascii="Consolas" w:hAnsi="Consolas"/>
+          <w:b w:val="false"/>
+          <w:bCs w:val="false"/>
+          <w:color w:val="auto"/>
+          <w:sz w:val="32"/>
+          <w:szCs w:val="24"/>
+          <w:u w:val="none"/>
+        </w:rPr>
+      </w:pPr>
+      <w:r>
+        <w:rPr>
+          <w:rFonts w:ascii="Consolas" w:hAnsi="Consolas"/>
+          <w:b w:val="false"/>
+          <w:bCs w:val="false"/>
+          <w:color w:val="auto"/>
+          <w:sz w:val="32"/>
+          <w:szCs w:val="24"/>
+          <w:u w:val="none"/>
+        </w:rPr>
+      </w:r>
+    </w:p>
+    <w:p>
+      <w:pPr>
+        <w:pStyle w:val="Normal"/>
+        <w:bidi w:val="0"/>
+        <w:rPr>
+          <w:rFonts w:ascii="Consolas" w:hAnsi="Consolas"/>
+          <w:b w:val="false"/>
+          <w:bCs w:val="false"/>
+          <w:color w:val="auto"/>
+          <w:sz w:val="32"/>
+          <w:szCs w:val="24"/>
+          <w:u w:val="none"/>
+        </w:rPr>
+      </w:pPr>
+      <w:r>
+        <w:rPr>
+          <w:rFonts w:ascii="Consolas" w:hAnsi="Consolas"/>
+          <w:b w:val="false"/>
+          <w:bCs w:val="false"/>
+          <w:color w:val="auto"/>
+          <w:sz w:val="32"/>
+          <w:szCs w:val="24"/>
+          <w:u w:val="none"/>
+        </w:rPr>
       </w:r>
     </w:p>
     <w:p>
@@ -13061,7 +15397,7 @@
   </w:style>
   <w:style w:type="paragraph" w:styleId="Heading1">
     <w:name w:val="heading 1"/>
-    <w:basedOn w:val="Ttulouser"/>
+    <w:basedOn w:val="Ttulo"/>
     <w:next w:val="BodyText"/>
     <w:qFormat/>
     <w:pPr>

</xml_diff>

<commit_message>
feat(vid28-classes-objects): added update file poo and class coche and usocoches
</commit_message>
<xml_diff>
--- a/Curso_POO_java.docx
+++ b/Curso_POO_java.docx
@@ -11880,7 +11880,7 @@
           <w:szCs w:val="24"/>
           <w:u w:val="none"/>
         </w:rPr>
-        <w:t>Video 24</w:t>
+        <w:t>Video 24 02-09-2025</w:t>
       </w:r>
     </w:p>
     <w:p>
@@ -12013,7 +12013,7 @@
           <w:szCs w:val="24"/>
           <w:u w:val="none"/>
         </w:rPr>
-        <w:t xml:space="preserve">Video 25 </w:t>
+        <w:t>Video 25 02-09-2025</w:t>
       </w:r>
     </w:p>
     <w:p>
@@ -12648,7 +12648,7 @@
           <w:szCs w:val="24"/>
           <w:u w:val="none"/>
         </w:rPr>
-        <w:t>Video 26 33:12 min.</w:t>
+        <w:t xml:space="preserve">Video 26 33:12 min. </w:t>
       </w:r>
     </w:p>
     <w:p>
@@ -12703,6 +12703,8 @@
           <w:u w:val="none"/>
         </w:rPr>
         <w:t>Ejemplo practico con array bidimensional.</w:t>
+        <w:br/>
+        <w:t>04-09-2025</w:t>
       </w:r>
     </w:p>
     <w:p>
@@ -13002,6 +13004,28 @@
     </w:p>
     <w:p>
       <w:pPr>
+        <w:pStyle w:val="Normal"/>
+        <w:rPr>
+          <w:rFonts w:ascii="Consolas" w:hAnsi="Consolas"/>
+          <w:b w:val="false"/>
+          <w:bCs w:val="false"/>
+          <w:sz w:val="32"/>
+          <w:u w:val="none"/>
+        </w:rPr>
+      </w:pPr>
+      <w:r>
+        <w:rPr>
+          <w:rFonts w:ascii="Consolas" w:hAnsi="Consolas"/>
+          <w:b w:val="false"/>
+          <w:bCs w:val="false"/>
+          <w:sz w:val="32"/>
+          <w:u w:val="none"/>
+        </w:rPr>
+        <w:t>04-09-2025</w:t>
+      </w:r>
+    </w:p>
+    <w:p>
+      <w:pPr>
         <w:pStyle w:val="Heading1"/>
         <w:bidi w:val="0"/>
         <w:rPr>
@@ -14164,6 +14188,1345 @@
           <w:szCs w:val="24"/>
           <w:u w:val="none"/>
         </w:rPr>
+        <w:t>- Pongamos un ejemplo: El objeto coche.</w:t>
+      </w:r>
+    </w:p>
+    <w:p>
+      <w:pPr>
+        <w:pStyle w:val="Normal"/>
+        <w:bidi w:val="0"/>
+        <w:rPr>
+          <w:rFonts w:ascii="Consolas" w:hAnsi="Consolas"/>
+          <w:b w:val="false"/>
+          <w:bCs w:val="false"/>
+          <w:color w:val="auto"/>
+          <w:sz w:val="32"/>
+          <w:szCs w:val="24"/>
+          <w:u w:val="none"/>
+        </w:rPr>
+      </w:pPr>
+      <w:r>
+        <w:rPr>
+          <w:rFonts w:ascii="Consolas" w:hAnsi="Consolas"/>
+          <w:b w:val="false"/>
+          <w:bCs w:val="false"/>
+          <w:color w:val="auto"/>
+          <w:sz w:val="32"/>
+          <w:szCs w:val="24"/>
+          <w:u w:val="none"/>
+        </w:rPr>
+      </w:r>
+    </w:p>
+    <w:p>
+      <w:pPr>
+        <w:pStyle w:val="Normal"/>
+        <w:bidi w:val="0"/>
+        <w:rPr>
+          <w:rFonts w:ascii="Consolas" w:hAnsi="Consolas"/>
+          <w:b w:val="false"/>
+          <w:bCs w:val="false"/>
+          <w:color w:val="auto"/>
+          <w:sz w:val="32"/>
+          <w:szCs w:val="24"/>
+          <w:u w:val="none"/>
+        </w:rPr>
+      </w:pPr>
+      <w:r>
+        <w:rPr>
+          <w:rFonts w:ascii="Consolas" w:hAnsi="Consolas"/>
+          <w:b w:val="false"/>
+          <w:bCs w:val="false"/>
+          <w:color w:val="auto"/>
+          <w:sz w:val="32"/>
+          <w:szCs w:val="24"/>
+          <w:u w:val="none"/>
+        </w:rPr>
+        <w:t>- ¿Cuál es el estado de un coche? Un coche puede estar parado, cicurlando, aparcado etc.</w:t>
+      </w:r>
+    </w:p>
+    <w:p>
+      <w:pPr>
+        <w:pStyle w:val="Normal"/>
+        <w:bidi w:val="0"/>
+        <w:rPr>
+          <w:rFonts w:ascii="Consolas" w:hAnsi="Consolas"/>
+          <w:b w:val="false"/>
+          <w:bCs w:val="false"/>
+          <w:color w:val="auto"/>
+          <w:sz w:val="32"/>
+          <w:szCs w:val="24"/>
+          <w:u w:val="none"/>
+        </w:rPr>
+      </w:pPr>
+      <w:r>
+        <w:rPr>
+          <w:rFonts w:ascii="Consolas" w:hAnsi="Consolas"/>
+          <w:b w:val="false"/>
+          <w:bCs w:val="false"/>
+          <w:color w:val="auto"/>
+          <w:sz w:val="32"/>
+          <w:szCs w:val="24"/>
+          <w:u w:val="none"/>
+        </w:rPr>
+      </w:r>
+    </w:p>
+    <w:p>
+      <w:pPr>
+        <w:pStyle w:val="Normal"/>
+        <w:bidi w:val="0"/>
+        <w:rPr>
+          <w:rFonts w:ascii="Consolas" w:hAnsi="Consolas"/>
+          <w:b w:val="false"/>
+          <w:bCs w:val="false"/>
+          <w:color w:val="auto"/>
+          <w:sz w:val="32"/>
+          <w:szCs w:val="24"/>
+          <w:u w:val="none"/>
+        </w:rPr>
+      </w:pPr>
+      <w:r>
+        <w:rPr>
+          <w:rFonts w:ascii="Consolas" w:hAnsi="Consolas"/>
+          <w:b w:val="false"/>
+          <w:bCs w:val="false"/>
+          <w:color w:val="auto"/>
+          <w:sz w:val="32"/>
+          <w:szCs w:val="24"/>
+          <w:u w:val="none"/>
+        </w:rPr>
+        <w:t>- ¿Qué propiedades tiene un coche? Un coche tiene un color, un peso, un tamaño etc.</w:t>
+      </w:r>
+    </w:p>
+    <w:p>
+      <w:pPr>
+        <w:pStyle w:val="Normal"/>
+        <w:bidi w:val="0"/>
+        <w:rPr>
+          <w:rFonts w:ascii="Consolas" w:hAnsi="Consolas"/>
+          <w:b w:val="false"/>
+          <w:bCs w:val="false"/>
+          <w:color w:val="auto"/>
+          <w:sz w:val="32"/>
+          <w:szCs w:val="24"/>
+          <w:u w:val="none"/>
+        </w:rPr>
+      </w:pPr>
+      <w:r>
+        <w:rPr>
+          <w:rFonts w:ascii="Consolas" w:hAnsi="Consolas"/>
+          <w:b w:val="false"/>
+          <w:bCs w:val="false"/>
+          <w:color w:val="auto"/>
+          <w:sz w:val="32"/>
+          <w:szCs w:val="24"/>
+          <w:u w:val="none"/>
+        </w:rPr>
+      </w:r>
+    </w:p>
+    <w:p>
+      <w:pPr>
+        <w:pStyle w:val="Normal"/>
+        <w:bidi w:val="0"/>
+        <w:rPr>
+          <w:rFonts w:ascii="Consolas" w:hAnsi="Consolas"/>
+          <w:b w:val="false"/>
+          <w:bCs w:val="false"/>
+          <w:color w:val="auto"/>
+          <w:sz w:val="32"/>
+          <w:szCs w:val="24"/>
+          <w:u w:val="none"/>
+        </w:rPr>
+      </w:pPr>
+      <w:r>
+        <w:rPr>
+          <w:rFonts w:ascii="Consolas" w:hAnsi="Consolas"/>
+          <w:b w:val="false"/>
+          <w:bCs w:val="false"/>
+          <w:color w:val="auto"/>
+          <w:sz w:val="32"/>
+          <w:szCs w:val="24"/>
+          <w:u w:val="none"/>
+        </w:rPr>
+        <w:t>¿Qué comportamiento tiene un coche? Un coche puede arrancar, frenar, acelerar, girar etc.</w:t>
+      </w:r>
+    </w:p>
+    <w:p>
+      <w:pPr>
+        <w:pStyle w:val="Normal"/>
+        <w:bidi w:val="0"/>
+        <w:rPr>
+          <w:rFonts w:ascii="Consolas" w:hAnsi="Consolas"/>
+          <w:b w:val="false"/>
+          <w:bCs w:val="false"/>
+          <w:color w:val="auto"/>
+          <w:sz w:val="32"/>
+          <w:szCs w:val="24"/>
+          <w:u w:val="none"/>
+        </w:rPr>
+      </w:pPr>
+      <w:r>
+        <w:rPr>
+          <w:rFonts w:ascii="Consolas" w:hAnsi="Consolas"/>
+          <w:b w:val="false"/>
+          <w:bCs w:val="false"/>
+          <w:color w:val="auto"/>
+          <w:sz w:val="32"/>
+          <w:szCs w:val="24"/>
+          <w:u w:val="none"/>
+        </w:rPr>
+      </w:r>
+    </w:p>
+    <w:p>
+      <w:pPr>
+        <w:pStyle w:val="Normal"/>
+        <w:bidi w:val="0"/>
+        <w:rPr>
+          <w:rFonts w:ascii="Consolas" w:hAnsi="Consolas"/>
+          <w:b w:val="false"/>
+          <w:bCs w:val="false"/>
+          <w:color w:val="auto"/>
+          <w:sz w:val="32"/>
+          <w:szCs w:val="24"/>
+          <w:u w:val="none"/>
+        </w:rPr>
+      </w:pPr>
+      <w:r>
+        <w:rPr>
+          <w:rFonts w:ascii="Consolas" w:hAnsi="Consolas"/>
+          <w:b w:val="false"/>
+          <w:bCs w:val="false"/>
+          <w:color w:val="auto"/>
+          <w:sz w:val="32"/>
+          <w:szCs w:val="24"/>
+          <w:u w:val="none"/>
+        </w:rPr>
+        <w:t>Programación Orientada a objetos:</w:t>
+      </w:r>
+    </w:p>
+    <w:p>
+      <w:pPr>
+        <w:pStyle w:val="Normal"/>
+        <w:bidi w:val="0"/>
+        <w:rPr>
+          <w:rFonts w:ascii="Consolas" w:hAnsi="Consolas"/>
+          <w:b w:val="false"/>
+          <w:bCs w:val="false"/>
+          <w:color w:val="auto"/>
+          <w:sz w:val="32"/>
+          <w:szCs w:val="24"/>
+          <w:u w:val="none"/>
+        </w:rPr>
+      </w:pPr>
+      <w:r>
+        <w:rPr>
+          <w:rFonts w:ascii="Consolas" w:hAnsi="Consolas"/>
+          <w:b w:val="false"/>
+          <w:bCs w:val="false"/>
+          <w:color w:val="auto"/>
+          <w:sz w:val="32"/>
+          <w:szCs w:val="24"/>
+          <w:u w:val="none"/>
+        </w:rPr>
+      </w:r>
+    </w:p>
+    <w:p>
+      <w:pPr>
+        <w:pStyle w:val="Normal"/>
+        <w:bidi w:val="0"/>
+        <w:rPr>
+          <w:rFonts w:ascii="Consolas" w:hAnsi="Consolas"/>
+          <w:b w:val="false"/>
+          <w:bCs w:val="false"/>
+          <w:color w:val="auto"/>
+          <w:sz w:val="32"/>
+          <w:szCs w:val="24"/>
+          <w:u w:val="none"/>
+        </w:rPr>
+      </w:pPr>
+      <w:r>
+        <w:rPr>
+          <w:rFonts w:ascii="Consolas" w:hAnsi="Consolas"/>
+          <w:b w:val="false"/>
+          <w:bCs w:val="false"/>
+          <w:color w:val="auto"/>
+          <w:sz w:val="32"/>
+          <w:szCs w:val="24"/>
+          <w:u w:val="none"/>
+        </w:rPr>
+        <w:t>- Alguno ejemplos de lenguajes: C++, java, visual.NET etc.</w:t>
+      </w:r>
+    </w:p>
+    <w:p>
+      <w:pPr>
+        <w:pStyle w:val="Normal"/>
+        <w:bidi w:val="0"/>
+        <w:rPr>
+          <w:rFonts w:ascii="Consolas" w:hAnsi="Consolas"/>
+          <w:b w:val="false"/>
+          <w:bCs w:val="false"/>
+          <w:color w:val="auto"/>
+          <w:sz w:val="32"/>
+          <w:szCs w:val="24"/>
+          <w:u w:val="none"/>
+        </w:rPr>
+      </w:pPr>
+      <w:r>
+        <w:rPr>
+          <w:rFonts w:ascii="Consolas" w:hAnsi="Consolas"/>
+          <w:b w:val="false"/>
+          <w:bCs w:val="false"/>
+          <w:color w:val="auto"/>
+          <w:sz w:val="32"/>
+          <w:szCs w:val="24"/>
+          <w:u w:val="none"/>
+        </w:rPr>
+        <w:t>- Ventajas:</w:t>
+      </w:r>
+    </w:p>
+    <w:p>
+      <w:pPr>
+        <w:pStyle w:val="Normal"/>
+        <w:bidi w:val="0"/>
+        <w:rPr>
+          <w:rFonts w:ascii="Consolas" w:hAnsi="Consolas"/>
+          <w:b w:val="false"/>
+          <w:bCs w:val="false"/>
+          <w:color w:val="auto"/>
+          <w:sz w:val="32"/>
+          <w:szCs w:val="24"/>
+          <w:u w:val="none"/>
+        </w:rPr>
+      </w:pPr>
+      <w:r>
+        <w:rPr>
+          <w:rFonts w:ascii="Consolas" w:hAnsi="Consolas"/>
+          <w:b w:val="false"/>
+          <w:bCs w:val="false"/>
+          <w:color w:val="auto"/>
+          <w:sz w:val="32"/>
+          <w:szCs w:val="24"/>
+          <w:u w:val="none"/>
+        </w:rPr>
+      </w:r>
+    </w:p>
+    <w:p>
+      <w:pPr>
+        <w:pStyle w:val="Normal"/>
+        <w:bidi w:val="0"/>
+        <w:rPr>
+          <w:rFonts w:ascii="Consolas" w:hAnsi="Consolas"/>
+          <w:b w:val="false"/>
+          <w:bCs w:val="false"/>
+          <w:color w:val="auto"/>
+          <w:sz w:val="32"/>
+          <w:szCs w:val="24"/>
+          <w:u w:val="none"/>
+        </w:rPr>
+      </w:pPr>
+      <w:r>
+        <w:rPr>
+          <w:rFonts w:ascii="Consolas" w:hAnsi="Consolas"/>
+          <w:b w:val="false"/>
+          <w:bCs w:val="false"/>
+          <w:color w:val="auto"/>
+          <w:sz w:val="32"/>
+          <w:szCs w:val="24"/>
+          <w:u w:val="none"/>
+        </w:rPr>
+        <w:t>- Programas divididos en “Trozos”, “Partes”, “módulos” o “clases”. Modularización.</w:t>
+      </w:r>
+    </w:p>
+    <w:p>
+      <w:pPr>
+        <w:pStyle w:val="Normal"/>
+        <w:bidi w:val="0"/>
+        <w:rPr>
+          <w:rFonts w:ascii="Consolas" w:hAnsi="Consolas"/>
+          <w:b w:val="false"/>
+          <w:bCs w:val="false"/>
+          <w:color w:val="auto"/>
+          <w:sz w:val="32"/>
+          <w:szCs w:val="24"/>
+          <w:u w:val="none"/>
+        </w:rPr>
+      </w:pPr>
+      <w:r>
+        <w:rPr>
+          <w:rFonts w:ascii="Consolas" w:hAnsi="Consolas"/>
+          <w:b w:val="false"/>
+          <w:bCs w:val="false"/>
+          <w:color w:val="auto"/>
+          <w:sz w:val="32"/>
+          <w:szCs w:val="24"/>
+          <w:u w:val="none"/>
+        </w:rPr>
+      </w:r>
+    </w:p>
+    <w:p>
+      <w:pPr>
+        <w:pStyle w:val="Normal"/>
+        <w:bidi w:val="0"/>
+        <w:rPr>
+          <w:rFonts w:ascii="Consolas" w:hAnsi="Consolas"/>
+          <w:b w:val="false"/>
+          <w:bCs w:val="false"/>
+          <w:color w:val="auto"/>
+          <w:sz w:val="32"/>
+          <w:szCs w:val="24"/>
+          <w:u w:val="none"/>
+        </w:rPr>
+      </w:pPr>
+      <w:r>
+        <w:rPr>
+          <w:rFonts w:ascii="Consolas" w:hAnsi="Consolas"/>
+          <w:b w:val="false"/>
+          <w:bCs w:val="false"/>
+          <w:color w:val="auto"/>
+          <w:sz w:val="32"/>
+          <w:szCs w:val="24"/>
+          <w:u w:val="none"/>
+        </w:rPr>
+        <w:t>- Muy re-utilizable. Herencia.</w:t>
+        <w:br/>
+        <w:br/>
+        <w:t>- Si existe fallo en alguna línea del código, el programa continuará con su funcionamiento. Tratamiento de Excepciones.</w:t>
+      </w:r>
+    </w:p>
+    <w:p>
+      <w:pPr>
+        <w:pStyle w:val="Normal"/>
+        <w:bidi w:val="0"/>
+        <w:rPr>
+          <w:rFonts w:ascii="Consolas" w:hAnsi="Consolas"/>
+          <w:b w:val="false"/>
+          <w:bCs w:val="false"/>
+          <w:color w:val="auto"/>
+          <w:sz w:val="32"/>
+          <w:szCs w:val="24"/>
+          <w:u w:val="none"/>
+        </w:rPr>
+      </w:pPr>
+      <w:r>
+        <w:rPr>
+          <w:rFonts w:ascii="Consolas" w:hAnsi="Consolas"/>
+          <w:b w:val="false"/>
+          <w:bCs w:val="false"/>
+          <w:color w:val="auto"/>
+          <w:sz w:val="32"/>
+          <w:szCs w:val="24"/>
+          <w:u w:val="none"/>
+        </w:rPr>
+      </w:r>
+    </w:p>
+    <w:p>
+      <w:pPr>
+        <w:pStyle w:val="Normal"/>
+        <w:bidi w:val="0"/>
+        <w:rPr>
+          <w:rFonts w:ascii="Consolas" w:hAnsi="Consolas"/>
+          <w:b w:val="false"/>
+          <w:bCs w:val="false"/>
+          <w:color w:val="auto"/>
+          <w:sz w:val="32"/>
+          <w:szCs w:val="24"/>
+          <w:u w:val="none"/>
+        </w:rPr>
+      </w:pPr>
+      <w:r>
+        <w:rPr>
+          <w:rFonts w:ascii="Consolas" w:hAnsi="Consolas"/>
+          <w:b w:val="false"/>
+          <w:bCs w:val="false"/>
+          <w:color w:val="auto"/>
+          <w:sz w:val="32"/>
+          <w:szCs w:val="24"/>
+          <w:u w:val="none"/>
+        </w:rPr>
+        <w:t>- Encapsulamiento.</w:t>
+      </w:r>
+    </w:p>
+    <w:p>
+      <w:pPr>
+        <w:pStyle w:val="Normal"/>
+        <w:bidi w:val="0"/>
+        <w:rPr>
+          <w:rFonts w:ascii="Consolas" w:hAnsi="Consolas"/>
+          <w:b w:val="false"/>
+          <w:bCs w:val="false"/>
+          <w:color w:val="auto"/>
+          <w:sz w:val="32"/>
+          <w:szCs w:val="24"/>
+          <w:u w:val="none"/>
+        </w:rPr>
+      </w:pPr>
+      <w:r>
+        <w:rPr>
+          <w:rFonts w:ascii="Consolas" w:hAnsi="Consolas"/>
+          <w:b w:val="false"/>
+          <w:bCs w:val="false"/>
+          <w:color w:val="auto"/>
+          <w:sz w:val="32"/>
+          <w:szCs w:val="24"/>
+          <w:u w:val="none"/>
+        </w:rPr>
+      </w:r>
+    </w:p>
+    <w:p>
+      <w:pPr>
+        <w:pStyle w:val="Normal"/>
+        <w:bidi w:val="0"/>
+        <w:rPr>
+          <w:rFonts w:ascii="Consolas" w:hAnsi="Consolas"/>
+          <w:b w:val="false"/>
+          <w:bCs w:val="false"/>
+          <w:color w:val="auto"/>
+          <w:sz w:val="32"/>
+          <w:szCs w:val="24"/>
+          <w:u w:val="none"/>
+        </w:rPr>
+      </w:pPr>
+      <w:r>
+        <w:rPr>
+          <w:rFonts w:ascii="Consolas" w:hAnsi="Consolas"/>
+          <w:b w:val="false"/>
+          <w:bCs w:val="false"/>
+          <w:color w:val="auto"/>
+          <w:sz w:val="32"/>
+          <w:szCs w:val="24"/>
+          <w:u w:val="none"/>
+        </w:rPr>
+        <w:t>P.O. Procedimientos – Programación orientada.</w:t>
+      </w:r>
+    </w:p>
+    <w:p>
+      <w:pPr>
+        <w:pStyle w:val="Normal"/>
+        <w:bidi w:val="0"/>
+        <w:rPr>
+          <w:rFonts w:ascii="Consolas" w:hAnsi="Consolas"/>
+          <w:b w:val="false"/>
+          <w:bCs w:val="false"/>
+          <w:color w:val="auto"/>
+          <w:sz w:val="32"/>
+          <w:szCs w:val="24"/>
+          <w:u w:val="none"/>
+        </w:rPr>
+      </w:pPr>
+      <w:r>
+        <w:rPr>
+          <w:rFonts w:ascii="Consolas" w:hAnsi="Consolas"/>
+          <w:b w:val="false"/>
+          <w:bCs w:val="false"/>
+          <w:color w:val="auto"/>
+          <w:sz w:val="32"/>
+          <w:szCs w:val="24"/>
+          <w:u w:val="none"/>
+        </w:rPr>
+        <w:t>Después surgio la programación orientada a objetos.</w:t>
+      </w:r>
+    </w:p>
+    <w:p>
+      <w:pPr>
+        <w:pStyle w:val="Normal"/>
+        <w:bidi w:val="0"/>
+        <w:rPr>
+          <w:rFonts w:ascii="Consolas" w:hAnsi="Consolas"/>
+          <w:b w:val="false"/>
+          <w:bCs w:val="false"/>
+          <w:color w:val="auto"/>
+          <w:sz w:val="32"/>
+          <w:szCs w:val="24"/>
+          <w:u w:val="none"/>
+        </w:rPr>
+      </w:pPr>
+      <w:r>
+        <w:rPr>
+          <w:rFonts w:ascii="Consolas" w:hAnsi="Consolas"/>
+          <w:b w:val="false"/>
+          <w:bCs w:val="false"/>
+          <w:color w:val="auto"/>
+          <w:sz w:val="32"/>
+          <w:szCs w:val="24"/>
+          <w:u w:val="none"/>
+        </w:rPr>
+      </w:r>
+    </w:p>
+    <w:p>
+      <w:pPr>
+        <w:pStyle w:val="Normal"/>
+        <w:bidi w:val="0"/>
+        <w:rPr>
+          <w:rFonts w:ascii="Consolas" w:hAnsi="Consolas"/>
+          <w:b w:val="false"/>
+          <w:bCs w:val="false"/>
+          <w:color w:val="auto"/>
+          <w:sz w:val="32"/>
+          <w:szCs w:val="24"/>
+          <w:u w:val="none"/>
+        </w:rPr>
+      </w:pPr>
+      <w:r>
+        <w:rPr>
+          <w:rFonts w:ascii="Consolas" w:hAnsi="Consolas"/>
+          <w:b w:val="false"/>
+          <w:bCs w:val="false"/>
+          <w:color w:val="auto"/>
+          <w:sz w:val="32"/>
+          <w:szCs w:val="24"/>
+          <w:u w:val="none"/>
+        </w:rPr>
+        <w:t>Clase 1, Clase 2, Clase 3, Clase 4, Clase 5.</w:t>
+      </w:r>
+    </w:p>
+    <w:p>
+      <w:pPr>
+        <w:pStyle w:val="Normal"/>
+        <w:bidi w:val="0"/>
+        <w:rPr>
+          <w:rFonts w:ascii="Consolas" w:hAnsi="Consolas"/>
+          <w:b w:val="false"/>
+          <w:bCs w:val="false"/>
+          <w:color w:val="auto"/>
+          <w:sz w:val="32"/>
+          <w:szCs w:val="24"/>
+          <w:u w:val="none"/>
+        </w:rPr>
+      </w:pPr>
+      <w:r>
+        <w:rPr>
+          <w:rFonts w:ascii="Consolas" w:hAnsi="Consolas"/>
+          <w:b w:val="false"/>
+          <w:bCs w:val="false"/>
+          <w:color w:val="auto"/>
+          <w:sz w:val="32"/>
+          <w:szCs w:val="24"/>
+          <w:u w:val="none"/>
+        </w:rPr>
+      </w:r>
+    </w:p>
+    <w:p>
+      <w:pPr>
+        <w:pStyle w:val="Normal"/>
+        <w:bidi w:val="0"/>
+        <w:rPr>
+          <w:rFonts w:ascii="Consolas" w:hAnsi="Consolas"/>
+          <w:b w:val="false"/>
+          <w:bCs w:val="false"/>
+          <w:color w:val="auto"/>
+          <w:sz w:val="32"/>
+          <w:szCs w:val="24"/>
+          <w:u w:val="none"/>
+        </w:rPr>
+      </w:pPr>
+      <w:r>
+        <w:rPr>
+          <w:rFonts w:ascii="Consolas" w:hAnsi="Consolas"/>
+          <w:b w:val="false"/>
+          <w:bCs w:val="false"/>
+          <w:color w:val="auto"/>
+          <w:sz w:val="32"/>
+          <w:szCs w:val="24"/>
+          <w:u w:val="none"/>
+        </w:rPr>
+      </w:r>
+    </w:p>
+    <w:p>
+      <w:pPr>
+        <w:pStyle w:val="Normal"/>
+        <w:bidi w:val="0"/>
+        <w:rPr>
+          <w:rFonts w:ascii="Consolas" w:hAnsi="Consolas"/>
+          <w:b w:val="false"/>
+          <w:bCs w:val="false"/>
+          <w:color w:val="auto"/>
+          <w:sz w:val="32"/>
+          <w:szCs w:val="24"/>
+          <w:u w:val="none"/>
+        </w:rPr>
+      </w:pPr>
+      <w:r>
+        <w:rPr>
+          <w:rFonts w:ascii="Consolas" w:hAnsi="Consolas"/>
+          <w:b w:val="false"/>
+          <w:bCs w:val="false"/>
+          <w:color w:val="auto"/>
+          <w:sz w:val="32"/>
+          <w:szCs w:val="24"/>
+          <w:u w:val="none"/>
+        </w:rPr>
+        <w:t>Modularización: Se utiliza sobretodo para la reutilización de código de un programa a otro sin perder funcionalidad.</w:t>
+      </w:r>
+    </w:p>
+    <w:p>
+      <w:pPr>
+        <w:pStyle w:val="Normal"/>
+        <w:bidi w:val="0"/>
+        <w:rPr>
+          <w:rFonts w:ascii="Consolas" w:hAnsi="Consolas"/>
+          <w:b w:val="false"/>
+          <w:bCs w:val="false"/>
+          <w:color w:val="auto"/>
+          <w:sz w:val="32"/>
+          <w:szCs w:val="24"/>
+          <w:u w:val="none"/>
+        </w:rPr>
+      </w:pPr>
+      <w:r>
+        <w:rPr>
+          <w:rFonts w:ascii="Consolas" w:hAnsi="Consolas"/>
+          <w:b w:val="false"/>
+          <w:bCs w:val="false"/>
+          <w:color w:val="auto"/>
+          <w:sz w:val="32"/>
+          <w:szCs w:val="24"/>
+          <w:u w:val="none"/>
+        </w:rPr>
+      </w:r>
+    </w:p>
+    <w:p>
+      <w:pPr>
+        <w:pStyle w:val="Normal"/>
+        <w:bidi w:val="0"/>
+        <w:rPr>
+          <w:rFonts w:ascii="Consolas" w:hAnsi="Consolas"/>
+          <w:b w:val="false"/>
+          <w:bCs w:val="false"/>
+          <w:color w:val="auto"/>
+          <w:sz w:val="32"/>
+          <w:szCs w:val="24"/>
+          <w:u w:val="none"/>
+        </w:rPr>
+      </w:pPr>
+      <w:r>
+        <w:rPr>
+          <w:rFonts w:ascii="Consolas" w:hAnsi="Consolas"/>
+          <w:b w:val="false"/>
+          <w:bCs w:val="false"/>
+          <w:color w:val="auto"/>
+          <w:sz w:val="32"/>
+          <w:szCs w:val="24"/>
+          <w:u w:val="none"/>
+        </w:rPr>
+      </w:r>
+    </w:p>
+    <w:p>
+      <w:pPr>
+        <w:pStyle w:val="Normal"/>
+        <w:bidi w:val="0"/>
+        <w:rPr>
+          <w:rFonts w:ascii="Consolas" w:hAnsi="Consolas"/>
+          <w:b w:val="false"/>
+          <w:bCs w:val="false"/>
+          <w:color w:val="auto"/>
+          <w:sz w:val="32"/>
+          <w:szCs w:val="24"/>
+          <w:u w:val="none"/>
+        </w:rPr>
+      </w:pPr>
+      <w:r>
+        <w:rPr>
+          <w:rFonts w:ascii="Consolas" w:hAnsi="Consolas"/>
+          <w:b w:val="false"/>
+          <w:bCs w:val="false"/>
+          <w:color w:val="auto"/>
+          <w:sz w:val="32"/>
+          <w:szCs w:val="24"/>
+          <w:u w:val="none"/>
+        </w:rPr>
+      </w:r>
+    </w:p>
+    <w:p>
+      <w:pPr>
+        <w:pStyle w:val="Normal"/>
+        <w:bidi w:val="0"/>
+        <w:rPr>
+          <w:rFonts w:ascii="Consolas" w:hAnsi="Consolas"/>
+          <w:b w:val="false"/>
+          <w:bCs w:val="false"/>
+          <w:color w:val="auto"/>
+          <w:sz w:val="32"/>
+          <w:szCs w:val="24"/>
+          <w:u w:val="none"/>
+        </w:rPr>
+      </w:pPr>
+      <w:r>
+        <w:rPr>
+          <w:rFonts w:ascii="Consolas" w:hAnsi="Consolas"/>
+          <w:b w:val="false"/>
+          <w:bCs w:val="false"/>
+          <w:color w:val="auto"/>
+          <w:sz w:val="32"/>
+          <w:szCs w:val="24"/>
+          <w:u w:val="none"/>
+        </w:rPr>
+      </w:r>
+    </w:p>
+    <w:p>
+      <w:pPr>
+        <w:pStyle w:val="Normal"/>
+        <w:bidi w:val="0"/>
+        <w:rPr>
+          <w:rFonts w:ascii="Consolas" w:hAnsi="Consolas"/>
+          <w:b w:val="false"/>
+          <w:bCs w:val="false"/>
+          <w:color w:val="auto"/>
+          <w:sz w:val="32"/>
+          <w:szCs w:val="24"/>
+          <w:u w:val="none"/>
+        </w:rPr>
+      </w:pPr>
+      <w:r>
+        <w:rPr>
+          <w:rFonts w:ascii="Consolas" w:hAnsi="Consolas"/>
+          <w:b w:val="false"/>
+          <w:bCs w:val="false"/>
+          <w:color w:val="auto"/>
+          <w:sz w:val="32"/>
+          <w:szCs w:val="24"/>
+          <w:u w:val="none"/>
+        </w:rPr>
+        <w:t>Vocabulario de la POO</w:t>
+      </w:r>
+    </w:p>
+    <w:p>
+      <w:pPr>
+        <w:pStyle w:val="Normal"/>
+        <w:bidi w:val="0"/>
+        <w:rPr>
+          <w:rFonts w:ascii="Consolas" w:hAnsi="Consolas"/>
+          <w:b w:val="false"/>
+          <w:bCs w:val="false"/>
+          <w:color w:val="auto"/>
+          <w:sz w:val="32"/>
+          <w:szCs w:val="24"/>
+          <w:u w:val="none"/>
+        </w:rPr>
+      </w:pPr>
+      <w:r>
+        <w:rPr>
+          <w:rFonts w:ascii="Consolas" w:hAnsi="Consolas"/>
+          <w:b w:val="false"/>
+          <w:bCs w:val="false"/>
+          <w:color w:val="auto"/>
+          <w:sz w:val="32"/>
+          <w:szCs w:val="24"/>
+          <w:u w:val="none"/>
+        </w:rPr>
+      </w:r>
+    </w:p>
+    <w:p>
+      <w:pPr>
+        <w:pStyle w:val="Normal"/>
+        <w:bidi w:val="0"/>
+        <w:rPr>
+          <w:rFonts w:ascii="Consolas" w:hAnsi="Consolas"/>
+          <w:b w:val="false"/>
+          <w:bCs w:val="false"/>
+          <w:color w:val="auto"/>
+          <w:sz w:val="32"/>
+          <w:szCs w:val="24"/>
+          <w:u w:val="none"/>
+        </w:rPr>
+      </w:pPr>
+      <w:r>
+        <w:rPr>
+          <w:rFonts w:ascii="Consolas" w:hAnsi="Consolas"/>
+          <w:b w:val="false"/>
+          <w:bCs w:val="false"/>
+          <w:color w:val="auto"/>
+          <w:sz w:val="32"/>
+          <w:szCs w:val="24"/>
+          <w:u w:val="none"/>
+        </w:rPr>
+        <w:t>- Clase</w:t>
+      </w:r>
+    </w:p>
+    <w:p>
+      <w:pPr>
+        <w:pStyle w:val="Normal"/>
+        <w:bidi w:val="0"/>
+        <w:rPr>
+          <w:rFonts w:ascii="Consolas" w:hAnsi="Consolas"/>
+          <w:b w:val="false"/>
+          <w:bCs w:val="false"/>
+          <w:color w:val="auto"/>
+          <w:sz w:val="32"/>
+          <w:szCs w:val="24"/>
+          <w:u w:val="none"/>
+        </w:rPr>
+      </w:pPr>
+      <w:r>
+        <w:rPr>
+          <w:rFonts w:ascii="Consolas" w:hAnsi="Consolas"/>
+          <w:b w:val="false"/>
+          <w:bCs w:val="false"/>
+          <w:color w:val="auto"/>
+          <w:sz w:val="32"/>
+          <w:szCs w:val="24"/>
+          <w:u w:val="none"/>
+        </w:rPr>
+        <w:t>- Objeto</w:t>
+      </w:r>
+    </w:p>
+    <w:p>
+      <w:pPr>
+        <w:pStyle w:val="Normal"/>
+        <w:bidi w:val="0"/>
+        <w:rPr>
+          <w:rFonts w:ascii="Consolas" w:hAnsi="Consolas"/>
+          <w:b w:val="false"/>
+          <w:bCs w:val="false"/>
+          <w:color w:val="auto"/>
+          <w:sz w:val="32"/>
+          <w:szCs w:val="24"/>
+          <w:u w:val="none"/>
+        </w:rPr>
+      </w:pPr>
+      <w:r>
+        <w:rPr>
+          <w:rFonts w:ascii="Consolas" w:hAnsi="Consolas"/>
+          <w:b w:val="false"/>
+          <w:bCs w:val="false"/>
+          <w:color w:val="auto"/>
+          <w:sz w:val="32"/>
+          <w:szCs w:val="24"/>
+          <w:u w:val="none"/>
+        </w:rPr>
+        <w:t>- Ejemplar de clase. Instancia de clase. Ejemplarizar una clase. Instanciar una clase.</w:t>
+      </w:r>
+    </w:p>
+    <w:p>
+      <w:pPr>
+        <w:pStyle w:val="Normal"/>
+        <w:bidi w:val="0"/>
+        <w:rPr>
+          <w:rFonts w:ascii="Consolas" w:hAnsi="Consolas"/>
+          <w:b w:val="false"/>
+          <w:bCs w:val="false"/>
+          <w:color w:val="auto"/>
+          <w:sz w:val="32"/>
+          <w:szCs w:val="24"/>
+          <w:u w:val="none"/>
+        </w:rPr>
+      </w:pPr>
+      <w:r>
+        <w:rPr>
+          <w:rFonts w:ascii="Consolas" w:hAnsi="Consolas"/>
+          <w:b w:val="false"/>
+          <w:bCs w:val="false"/>
+          <w:color w:val="auto"/>
+          <w:sz w:val="32"/>
+          <w:szCs w:val="24"/>
+          <w:u w:val="none"/>
+        </w:rPr>
+        <w:t>- Modularización</w:t>
+      </w:r>
+    </w:p>
+    <w:p>
+      <w:pPr>
+        <w:pStyle w:val="Normal"/>
+        <w:bidi w:val="0"/>
+        <w:rPr>
+          <w:rFonts w:ascii="Consolas" w:hAnsi="Consolas"/>
+          <w:b w:val="false"/>
+          <w:bCs w:val="false"/>
+          <w:color w:val="auto"/>
+          <w:sz w:val="32"/>
+          <w:szCs w:val="24"/>
+          <w:u w:val="none"/>
+        </w:rPr>
+      </w:pPr>
+      <w:r>
+        <w:rPr>
+          <w:rFonts w:ascii="Consolas" w:hAnsi="Consolas"/>
+          <w:b w:val="false"/>
+          <w:bCs w:val="false"/>
+          <w:color w:val="auto"/>
+          <w:sz w:val="32"/>
+          <w:szCs w:val="24"/>
+          <w:u w:val="none"/>
+        </w:rPr>
+        <w:t>- Encapsulamiento / encapsulación.</w:t>
+      </w:r>
+    </w:p>
+    <w:p>
+      <w:pPr>
+        <w:pStyle w:val="Normal"/>
+        <w:bidi w:val="0"/>
+        <w:rPr>
+          <w:rFonts w:ascii="Consolas" w:hAnsi="Consolas"/>
+          <w:b w:val="false"/>
+          <w:bCs w:val="false"/>
+          <w:color w:val="auto"/>
+          <w:sz w:val="32"/>
+          <w:szCs w:val="24"/>
+          <w:u w:val="none"/>
+        </w:rPr>
+      </w:pPr>
+      <w:r>
+        <w:rPr>
+          <w:rFonts w:ascii="Consolas" w:hAnsi="Consolas"/>
+          <w:b w:val="false"/>
+          <w:bCs w:val="false"/>
+          <w:color w:val="auto"/>
+          <w:sz w:val="32"/>
+          <w:szCs w:val="24"/>
+          <w:u w:val="none"/>
+        </w:rPr>
+        <w:t>- Herencia</w:t>
+      </w:r>
+    </w:p>
+    <w:p>
+      <w:pPr>
+        <w:pStyle w:val="Normal"/>
+        <w:bidi w:val="0"/>
+        <w:rPr>
+          <w:rFonts w:ascii="Consolas" w:hAnsi="Consolas"/>
+          <w:b w:val="false"/>
+          <w:bCs w:val="false"/>
+          <w:color w:val="auto"/>
+          <w:sz w:val="32"/>
+          <w:szCs w:val="24"/>
+          <w:u w:val="none"/>
+        </w:rPr>
+      </w:pPr>
+      <w:r>
+        <w:rPr>
+          <w:rFonts w:ascii="Consolas" w:hAnsi="Consolas"/>
+          <w:b w:val="false"/>
+          <w:bCs w:val="false"/>
+          <w:color w:val="auto"/>
+          <w:sz w:val="32"/>
+          <w:szCs w:val="24"/>
+          <w:u w:val="none"/>
+        </w:rPr>
+        <w:t>- Polimorfismo.</w:t>
+      </w:r>
+    </w:p>
+    <w:p>
+      <w:pPr>
+        <w:pStyle w:val="Normal"/>
+        <w:bidi w:val="0"/>
+        <w:rPr>
+          <w:rFonts w:ascii="Consolas" w:hAnsi="Consolas"/>
+          <w:b w:val="false"/>
+          <w:bCs w:val="false"/>
+          <w:color w:val="auto"/>
+          <w:sz w:val="32"/>
+          <w:szCs w:val="24"/>
+          <w:u w:val="none"/>
+        </w:rPr>
+      </w:pPr>
+      <w:r>
+        <w:rPr>
+          <w:rFonts w:ascii="Consolas" w:hAnsi="Consolas"/>
+          <w:b w:val="false"/>
+          <w:bCs w:val="false"/>
+          <w:color w:val="auto"/>
+          <w:sz w:val="32"/>
+          <w:szCs w:val="24"/>
+          <w:u w:val="none"/>
+        </w:rPr>
+      </w:r>
+    </w:p>
+    <w:p>
+      <w:pPr>
+        <w:pStyle w:val="Normal"/>
+        <w:bidi w:val="0"/>
+        <w:rPr>
+          <w:rFonts w:ascii="Consolas" w:hAnsi="Consolas"/>
+          <w:b w:val="false"/>
+          <w:bCs w:val="false"/>
+          <w:color w:val="auto"/>
+          <w:sz w:val="32"/>
+          <w:szCs w:val="24"/>
+          <w:u w:val="none"/>
+        </w:rPr>
+      </w:pPr>
+      <w:r>
+        <w:rPr>
+          <w:rFonts w:ascii="Consolas" w:hAnsi="Consolas"/>
+          <w:b w:val="false"/>
+          <w:bCs w:val="false"/>
+          <w:color w:val="auto"/>
+          <w:sz w:val="32"/>
+          <w:szCs w:val="24"/>
+          <w:u w:val="none"/>
+        </w:rPr>
+        <w:t>Clases y Objetos.</w:t>
+      </w:r>
+    </w:p>
+    <w:p>
+      <w:pPr>
+        <w:pStyle w:val="Normal"/>
+        <w:bidi w:val="0"/>
+        <w:rPr>
+          <w:rFonts w:ascii="Consolas" w:hAnsi="Consolas"/>
+          <w:b w:val="false"/>
+          <w:bCs w:val="false"/>
+          <w:color w:val="auto"/>
+          <w:sz w:val="32"/>
+          <w:szCs w:val="24"/>
+          <w:u w:val="none"/>
+        </w:rPr>
+      </w:pPr>
+      <w:r>
+        <w:rPr>
+          <w:rFonts w:ascii="Consolas" w:hAnsi="Consolas"/>
+          <w:b w:val="false"/>
+          <w:bCs w:val="false"/>
+          <w:color w:val="auto"/>
+          <w:sz w:val="32"/>
+          <w:szCs w:val="24"/>
+          <w:u w:val="none"/>
+        </w:rPr>
+        <w:t>Video 28 39:17 min</w:t>
+      </w:r>
+    </w:p>
+    <w:p>
+      <w:pPr>
+        <w:pStyle w:val="Normal"/>
+        <w:rPr>
+          <w:rFonts w:ascii="Consolas" w:hAnsi="Consolas"/>
+          <w:b w:val="false"/>
+          <w:bCs w:val="false"/>
+          <w:sz w:val="32"/>
+          <w:u w:val="none"/>
+        </w:rPr>
+      </w:pPr>
+      <w:r>
+        <w:rPr>
+          <w:rFonts w:ascii="Consolas" w:hAnsi="Consolas"/>
+          <w:b w:val="false"/>
+          <w:bCs w:val="false"/>
+          <w:sz w:val="32"/>
+          <w:u w:val="none"/>
+        </w:rPr>
+        <w:t>04-09-2025</w:t>
+      </w:r>
+    </w:p>
+    <w:p>
+      <w:pPr>
+        <w:pStyle w:val="Normal"/>
+        <w:rPr>
+          <w:rFonts w:ascii="Consolas" w:hAnsi="Consolas"/>
+          <w:b w:val="false"/>
+          <w:bCs w:val="false"/>
+          <w:sz w:val="32"/>
+          <w:u w:val="none"/>
+        </w:rPr>
+      </w:pPr>
+      <w:r>
+        <w:rPr>
+          <w:rFonts w:ascii="Consolas" w:hAnsi="Consolas"/>
+          <w:b w:val="false"/>
+          <w:bCs w:val="false"/>
+          <w:sz w:val="32"/>
+          <w:u w:val="none"/>
+        </w:rPr>
+      </w:r>
+    </w:p>
+    <w:p>
+      <w:pPr>
+        <w:pStyle w:val="Normal"/>
+        <w:rPr>
+          <w:rFonts w:ascii="Consolas" w:hAnsi="Consolas"/>
+          <w:b w:val="false"/>
+          <w:bCs w:val="false"/>
+          <w:sz w:val="32"/>
+          <w:u w:val="none"/>
+        </w:rPr>
+      </w:pPr>
+      <w:r>
+        <w:rPr>
+          <w:rFonts w:ascii="Consolas" w:hAnsi="Consolas"/>
+          <w:b w:val="false"/>
+          <w:bCs w:val="false"/>
+          <w:sz w:val="32"/>
+          <w:u w:val="none"/>
+        </w:rPr>
+        <w:t>Clase</w:t>
+      </w:r>
+    </w:p>
+    <w:p>
+      <w:pPr>
+        <w:pStyle w:val="Normal"/>
+        <w:rPr>
+          <w:rFonts w:ascii="Consolas" w:hAnsi="Consolas"/>
+          <w:b w:val="false"/>
+          <w:bCs w:val="false"/>
+          <w:sz w:val="32"/>
+          <w:u w:val="none"/>
+        </w:rPr>
+      </w:pPr>
+      <w:r>
+        <w:rPr>
+          <w:rFonts w:ascii="Consolas" w:hAnsi="Consolas"/>
+          <w:b w:val="false"/>
+          <w:bCs w:val="false"/>
+          <w:sz w:val="32"/>
+          <w:u w:val="none"/>
+        </w:rPr>
+        <w:t>- Modelo donde se redactan las características comunes de un grupo de objetos.</w:t>
+      </w:r>
+    </w:p>
+    <w:p>
+      <w:pPr>
+        <w:pStyle w:val="Normal"/>
+        <w:bidi w:val="0"/>
+        <w:rPr>
+          <w:rFonts w:ascii="Consolas" w:hAnsi="Consolas"/>
+          <w:b w:val="false"/>
+          <w:bCs w:val="false"/>
+          <w:color w:val="auto"/>
+          <w:sz w:val="32"/>
+          <w:szCs w:val="24"/>
+          <w:u w:val="none"/>
+        </w:rPr>
+      </w:pPr>
+      <w:r>
+        <w:rPr>
+          <w:rFonts w:ascii="Consolas" w:hAnsi="Consolas"/>
+          <w:b w:val="false"/>
+          <w:bCs w:val="false"/>
+          <w:color w:val="auto"/>
+          <w:sz w:val="32"/>
+          <w:szCs w:val="24"/>
+          <w:u w:val="none"/>
+        </w:rPr>
+      </w:r>
+    </w:p>
+    <w:p>
+      <w:pPr>
+        <w:pStyle w:val="Normal"/>
+        <w:bidi w:val="0"/>
+        <w:rPr>
+          <w:rFonts w:ascii="Consolas" w:hAnsi="Consolas"/>
+          <w:b w:val="false"/>
+          <w:bCs w:val="false"/>
+          <w:color w:val="auto"/>
+          <w:sz w:val="32"/>
+          <w:szCs w:val="24"/>
+          <w:u w:val="none"/>
+        </w:rPr>
+      </w:pPr>
+      <w:r>
+        <w:rPr>
+          <w:rFonts w:ascii="Consolas" w:hAnsi="Consolas"/>
+          <w:b w:val="false"/>
+          <w:bCs w:val="false"/>
+          <w:color w:val="auto"/>
+          <w:sz w:val="32"/>
+          <w:szCs w:val="24"/>
+          <w:u w:val="none"/>
+        </w:rPr>
+        <w:t>Objeto</w:t>
+      </w:r>
+    </w:p>
+    <w:p>
+      <w:pPr>
+        <w:pStyle w:val="Normal"/>
+        <w:bidi w:val="0"/>
+        <w:rPr>
+          <w:rFonts w:ascii="Consolas" w:hAnsi="Consolas"/>
+          <w:b w:val="false"/>
+          <w:bCs w:val="false"/>
+          <w:color w:val="auto"/>
+          <w:sz w:val="32"/>
+          <w:szCs w:val="24"/>
+          <w:u w:val="none"/>
+        </w:rPr>
+      </w:pPr>
+      <w:r>
+        <w:rPr>
+          <w:rFonts w:ascii="Consolas" w:hAnsi="Consolas"/>
+          <w:b w:val="false"/>
+          <w:bCs w:val="false"/>
+          <w:color w:val="auto"/>
+          <w:sz w:val="32"/>
+          <w:szCs w:val="24"/>
+          <w:u w:val="none"/>
+        </w:rPr>
+        <w:t>- Ejemplar perteneciente a una clase, cada uno tiene sus elementos diferenciadores, derivan de esa clase con sus propias características.</w:t>
+      </w:r>
+    </w:p>
+    <w:p>
+      <w:pPr>
+        <w:pStyle w:val="Normal"/>
+        <w:bidi w:val="0"/>
+        <w:rPr>
+          <w:rFonts w:ascii="Consolas" w:hAnsi="Consolas"/>
+          <w:b w:val="false"/>
+          <w:bCs w:val="false"/>
+          <w:color w:val="auto"/>
+          <w:sz w:val="32"/>
+          <w:szCs w:val="24"/>
+          <w:u w:val="none"/>
+        </w:rPr>
+      </w:pPr>
+      <w:r>
+        <w:rPr>
+          <w:rFonts w:ascii="Consolas" w:hAnsi="Consolas"/>
+          <w:b w:val="false"/>
+          <w:bCs w:val="false"/>
+          <w:color w:val="auto"/>
+          <w:sz w:val="32"/>
+          <w:szCs w:val="24"/>
+          <w:u w:val="none"/>
+        </w:rPr>
+      </w:r>
+    </w:p>
+    <w:p>
+      <w:pPr>
+        <w:pStyle w:val="Normal"/>
+        <w:bidi w:val="0"/>
+        <w:rPr>
+          <w:rFonts w:ascii="Consolas" w:hAnsi="Consolas"/>
+          <w:b w:val="false"/>
+          <w:bCs w:val="false"/>
+          <w:color w:val="auto"/>
+          <w:sz w:val="32"/>
+          <w:szCs w:val="24"/>
+          <w:u w:val="none"/>
+        </w:rPr>
+      </w:pPr>
+      <w:r>
+        <w:rPr>
+          <w:rFonts w:ascii="Consolas" w:hAnsi="Consolas"/>
+          <w:b w:val="false"/>
+          <w:bCs w:val="false"/>
+          <w:color w:val="auto"/>
+          <w:sz w:val="32"/>
+          <w:szCs w:val="24"/>
+          <w:u w:val="none"/>
+        </w:rPr>
+        <w:t>Objeto:</w:t>
+      </w:r>
+    </w:p>
+    <w:p>
+      <w:pPr>
+        <w:pStyle w:val="Normal"/>
+        <w:bidi w:val="0"/>
+        <w:rPr>
+          <w:rFonts w:ascii="Consolas" w:hAnsi="Consolas"/>
+          <w:b w:val="false"/>
+          <w:bCs w:val="false"/>
+          <w:color w:val="auto"/>
+          <w:sz w:val="32"/>
+          <w:szCs w:val="24"/>
+          <w:u w:val="none"/>
+        </w:rPr>
+      </w:pPr>
+      <w:r>
+        <w:rPr>
+          <w:rFonts w:ascii="Consolas" w:hAnsi="Consolas"/>
+          <w:b w:val="false"/>
+          <w:bCs w:val="false"/>
+          <w:color w:val="auto"/>
+          <w:sz w:val="32"/>
+          <w:szCs w:val="24"/>
+          <w:u w:val="none"/>
+        </w:rPr>
         <w:t xml:space="preserve">- </w:t>
       </w:r>
       <w:r>
@@ -14176,33 +15539,163 @@
           <w:szCs w:val="24"/>
           <w:u w:val="none"/>
         </w:rPr>
-        <w:t>Pongamos un ejemplo: El objeto coche.</w:t>
-      </w:r>
-    </w:p>
-    <w:p>
-      <w:pPr>
-        <w:pStyle w:val="Normal"/>
-        <w:bidi w:val="0"/>
-        <w:rPr>
-          <w:rFonts w:ascii="Consolas" w:hAnsi="Consolas"/>
-          <w:b w:val="false"/>
-          <w:bCs w:val="false"/>
-          <w:color w:val="auto"/>
-          <w:sz w:val="32"/>
-          <w:szCs w:val="24"/>
-          <w:u w:val="none"/>
-        </w:rPr>
-      </w:pPr>
-      <w:r>
-        <w:rPr>
-          <w:rFonts w:ascii="Consolas" w:hAnsi="Consolas"/>
-          <w:b w:val="false"/>
-          <w:bCs w:val="false"/>
-          <w:color w:val="auto"/>
-          <w:sz w:val="32"/>
-          <w:szCs w:val="24"/>
-          <w:u w:val="none"/>
-        </w:rPr>
+        <w:t>Tiene propiedades (atributos):</w:t>
+      </w:r>
+    </w:p>
+    <w:p>
+      <w:pPr>
+        <w:pStyle w:val="Normal"/>
+        <w:bidi w:val="0"/>
+        <w:rPr>
+          <w:rFonts w:ascii="Consolas" w:hAnsi="Consolas"/>
+          <w:b w:val="false"/>
+          <w:bCs w:val="false"/>
+          <w:color w:val="auto"/>
+          <w:sz w:val="32"/>
+          <w:szCs w:val="24"/>
+          <w:u w:val="none"/>
+        </w:rPr>
+      </w:pPr>
+      <w:r>
+        <w:rPr>
+          <w:rFonts w:ascii="Consolas" w:hAnsi="Consolas"/>
+          <w:b w:val="false"/>
+          <w:bCs w:val="false"/>
+          <w:color w:val="auto"/>
+          <w:sz w:val="32"/>
+          <w:szCs w:val="24"/>
+          <w:u w:val="none"/>
+        </w:rPr>
+        <w:tab/>
+      </w:r>
+      <w:r>
+        <w:rPr>
+          <w:rFonts w:ascii="Consolas" w:hAnsi="Consolas"/>
+          <w:b w:val="false"/>
+          <w:bCs w:val="false"/>
+          <w:color w:val="auto"/>
+          <w:sz w:val="32"/>
+          <w:szCs w:val="24"/>
+          <w:u w:val="none"/>
+        </w:rPr>
+        <w:t>Color</w:t>
+      </w:r>
+    </w:p>
+    <w:p>
+      <w:pPr>
+        <w:pStyle w:val="Normal"/>
+        <w:bidi w:val="0"/>
+        <w:rPr>
+          <w:rFonts w:ascii="Consolas" w:hAnsi="Consolas"/>
+          <w:b w:val="false"/>
+          <w:bCs w:val="false"/>
+          <w:color w:val="auto"/>
+          <w:sz w:val="32"/>
+          <w:szCs w:val="24"/>
+          <w:u w:val="none"/>
+        </w:rPr>
+      </w:pPr>
+      <w:r>
+        <w:rPr>
+          <w:rFonts w:ascii="Consolas" w:hAnsi="Consolas"/>
+          <w:b w:val="false"/>
+          <w:bCs w:val="false"/>
+          <w:color w:val="auto"/>
+          <w:sz w:val="32"/>
+          <w:szCs w:val="24"/>
+          <w:u w:val="none"/>
+        </w:rPr>
+        <w:tab/>
+      </w:r>
+      <w:r>
+        <w:rPr>
+          <w:rFonts w:ascii="Consolas" w:hAnsi="Consolas"/>
+          <w:b w:val="false"/>
+          <w:bCs w:val="false"/>
+          <w:color w:val="auto"/>
+          <w:sz w:val="32"/>
+          <w:szCs w:val="24"/>
+          <w:u w:val="none"/>
+        </w:rPr>
+        <w:t>Peso</w:t>
+      </w:r>
+    </w:p>
+    <w:p>
+      <w:pPr>
+        <w:pStyle w:val="Normal"/>
+        <w:bidi w:val="0"/>
+        <w:rPr>
+          <w:rFonts w:ascii="Consolas" w:hAnsi="Consolas"/>
+          <w:b w:val="false"/>
+          <w:bCs w:val="false"/>
+          <w:color w:val="auto"/>
+          <w:sz w:val="32"/>
+          <w:szCs w:val="24"/>
+          <w:u w:val="none"/>
+        </w:rPr>
+      </w:pPr>
+      <w:r>
+        <w:rPr>
+          <w:rFonts w:ascii="Consolas" w:hAnsi="Consolas"/>
+          <w:b w:val="false"/>
+          <w:bCs w:val="false"/>
+          <w:color w:val="auto"/>
+          <w:sz w:val="32"/>
+          <w:szCs w:val="24"/>
+          <w:u w:val="none"/>
+        </w:rPr>
+        <w:tab/>
+      </w:r>
+      <w:r>
+        <w:rPr>
+          <w:rFonts w:ascii="Consolas" w:hAnsi="Consolas"/>
+          <w:b w:val="false"/>
+          <w:bCs w:val="false"/>
+          <w:color w:val="auto"/>
+          <w:sz w:val="32"/>
+          <w:szCs w:val="24"/>
+          <w:u w:val="none"/>
+        </w:rPr>
+        <w:t>Alto</w:t>
+      </w:r>
+    </w:p>
+    <w:p>
+      <w:pPr>
+        <w:pStyle w:val="Normal"/>
+        <w:bidi w:val="0"/>
+        <w:rPr>
+          <w:rFonts w:ascii="Consolas" w:hAnsi="Consolas"/>
+          <w:b w:val="false"/>
+          <w:bCs w:val="false"/>
+          <w:color w:val="auto"/>
+          <w:sz w:val="32"/>
+          <w:szCs w:val="24"/>
+          <w:u w:val="none"/>
+        </w:rPr>
+      </w:pPr>
+      <w:r>
+        <w:rPr>
+          <w:rFonts w:ascii="Consolas" w:hAnsi="Consolas"/>
+          <w:b w:val="false"/>
+          <w:bCs w:val="false"/>
+          <w:color w:val="auto"/>
+          <w:sz w:val="32"/>
+          <w:szCs w:val="24"/>
+          <w:u w:val="none"/>
+        </w:rPr>
+        <w:tab/>
+      </w:r>
+      <w:r>
+        <w:rPr>
+          <w:rFonts w:ascii="Consolas" w:hAnsi="Consolas"/>
+          <w:b w:val="false"/>
+          <w:bCs w:val="false"/>
+          <w:color w:val="auto"/>
+          <w:sz w:val="32"/>
+          <w:szCs w:val="24"/>
+          <w:u w:val="none"/>
+        </w:rPr>
+        <w:t>Largo</w:t>
       </w:r>
     </w:p>
     <w:p>
@@ -14241,7 +15734,163 @@
           <w:szCs w:val="24"/>
           <w:u w:val="none"/>
         </w:rPr>
-        <w:t>¿Cuál es el estado de un coche? Un coche puede estar parado, cicurlando, aparcado etc.</w:t>
+        <w:t>Tiene un comportamiento (¿Qué es capaz de hacer?):</w:t>
+      </w:r>
+    </w:p>
+    <w:p>
+      <w:pPr>
+        <w:pStyle w:val="Normal"/>
+        <w:bidi w:val="0"/>
+        <w:rPr>
+          <w:rFonts w:ascii="Consolas" w:hAnsi="Consolas"/>
+          <w:b w:val="false"/>
+          <w:bCs w:val="false"/>
+          <w:color w:val="auto"/>
+          <w:sz w:val="32"/>
+          <w:szCs w:val="24"/>
+          <w:u w:val="none"/>
+        </w:rPr>
+      </w:pPr>
+      <w:r>
+        <w:rPr>
+          <w:rFonts w:ascii="Consolas" w:hAnsi="Consolas"/>
+          <w:b w:val="false"/>
+          <w:bCs w:val="false"/>
+          <w:color w:val="auto"/>
+          <w:sz w:val="32"/>
+          <w:szCs w:val="24"/>
+          <w:u w:val="none"/>
+        </w:rPr>
+        <w:tab/>
+      </w:r>
+      <w:r>
+        <w:rPr>
+          <w:rFonts w:ascii="Consolas" w:hAnsi="Consolas"/>
+          <w:b w:val="false"/>
+          <w:bCs w:val="false"/>
+          <w:color w:val="auto"/>
+          <w:sz w:val="32"/>
+          <w:szCs w:val="24"/>
+          <w:u w:val="none"/>
+        </w:rPr>
+        <w:t>Arrancar</w:t>
+      </w:r>
+    </w:p>
+    <w:p>
+      <w:pPr>
+        <w:pStyle w:val="Normal"/>
+        <w:bidi w:val="0"/>
+        <w:rPr>
+          <w:rFonts w:ascii="Consolas" w:hAnsi="Consolas"/>
+          <w:b w:val="false"/>
+          <w:bCs w:val="false"/>
+          <w:color w:val="auto"/>
+          <w:sz w:val="32"/>
+          <w:szCs w:val="24"/>
+          <w:u w:val="none"/>
+        </w:rPr>
+      </w:pPr>
+      <w:r>
+        <w:rPr>
+          <w:rFonts w:ascii="Consolas" w:hAnsi="Consolas"/>
+          <w:b w:val="false"/>
+          <w:bCs w:val="false"/>
+          <w:color w:val="auto"/>
+          <w:sz w:val="32"/>
+          <w:szCs w:val="24"/>
+          <w:u w:val="none"/>
+        </w:rPr>
+        <w:tab/>
+      </w:r>
+      <w:r>
+        <w:rPr>
+          <w:rFonts w:ascii="Consolas" w:hAnsi="Consolas"/>
+          <w:b w:val="false"/>
+          <w:bCs w:val="false"/>
+          <w:color w:val="auto"/>
+          <w:sz w:val="32"/>
+          <w:szCs w:val="24"/>
+          <w:u w:val="none"/>
+        </w:rPr>
+        <w:t>Frenar</w:t>
+      </w:r>
+    </w:p>
+    <w:p>
+      <w:pPr>
+        <w:pStyle w:val="Normal"/>
+        <w:bidi w:val="0"/>
+        <w:rPr>
+          <w:rFonts w:ascii="Consolas" w:hAnsi="Consolas"/>
+          <w:b w:val="false"/>
+          <w:bCs w:val="false"/>
+          <w:color w:val="auto"/>
+          <w:sz w:val="32"/>
+          <w:szCs w:val="24"/>
+          <w:u w:val="none"/>
+        </w:rPr>
+      </w:pPr>
+      <w:r>
+        <w:rPr>
+          <w:rFonts w:ascii="Consolas" w:hAnsi="Consolas"/>
+          <w:b w:val="false"/>
+          <w:bCs w:val="false"/>
+          <w:color w:val="auto"/>
+          <w:sz w:val="32"/>
+          <w:szCs w:val="24"/>
+          <w:u w:val="none"/>
+        </w:rPr>
+        <w:tab/>
+      </w:r>
+      <w:r>
+        <w:rPr>
+          <w:rFonts w:ascii="Consolas" w:hAnsi="Consolas"/>
+          <w:b w:val="false"/>
+          <w:bCs w:val="false"/>
+          <w:color w:val="auto"/>
+          <w:sz w:val="32"/>
+          <w:szCs w:val="24"/>
+          <w:u w:val="none"/>
+        </w:rPr>
+        <w:t>Girar</w:t>
+      </w:r>
+    </w:p>
+    <w:p>
+      <w:pPr>
+        <w:pStyle w:val="Normal"/>
+        <w:bidi w:val="0"/>
+        <w:rPr>
+          <w:rFonts w:ascii="Consolas" w:hAnsi="Consolas"/>
+          <w:b w:val="false"/>
+          <w:bCs w:val="false"/>
+          <w:color w:val="auto"/>
+          <w:sz w:val="32"/>
+          <w:szCs w:val="24"/>
+          <w:u w:val="none"/>
+        </w:rPr>
+      </w:pPr>
+      <w:r>
+        <w:rPr>
+          <w:rFonts w:ascii="Consolas" w:hAnsi="Consolas"/>
+          <w:b w:val="false"/>
+          <w:bCs w:val="false"/>
+          <w:color w:val="auto"/>
+          <w:sz w:val="32"/>
+          <w:szCs w:val="24"/>
+          <w:u w:val="none"/>
+        </w:rPr>
+        <w:tab/>
+      </w:r>
+      <w:r>
+        <w:rPr>
+          <w:rFonts w:ascii="Consolas" w:hAnsi="Consolas"/>
+          <w:b w:val="false"/>
+          <w:bCs w:val="false"/>
+          <w:color w:val="auto"/>
+          <w:sz w:val="32"/>
+          <w:szCs w:val="24"/>
+          <w:u w:val="none"/>
+        </w:rPr>
+        <w:t>Acelerar</w:t>
       </w:r>
     </w:p>
     <w:p>
@@ -14306,965 +15955,824 @@
           <w:szCs w:val="24"/>
           <w:u w:val="none"/>
         </w:rPr>
-        <w:t>¿Qué propiedades tiene un coche? Un coche tiene un color, un peso, un tamaño etc.</w:t>
-      </w:r>
-    </w:p>
-    <w:p>
-      <w:pPr>
-        <w:pStyle w:val="Normal"/>
-        <w:bidi w:val="0"/>
-        <w:rPr>
-          <w:rFonts w:ascii="Consolas" w:hAnsi="Consolas"/>
-          <w:b w:val="false"/>
-          <w:bCs w:val="false"/>
-          <w:color w:val="auto"/>
-          <w:sz w:val="32"/>
-          <w:szCs w:val="24"/>
-          <w:u w:val="none"/>
-        </w:rPr>
-      </w:pPr>
-      <w:r>
-        <w:rPr>
-          <w:rFonts w:ascii="Consolas" w:hAnsi="Consolas"/>
-          <w:b w:val="false"/>
-          <w:bCs w:val="false"/>
-          <w:color w:val="auto"/>
-          <w:sz w:val="32"/>
-          <w:szCs w:val="24"/>
-          <w:u w:val="none"/>
-        </w:rPr>
-      </w:r>
-    </w:p>
-    <w:p>
-      <w:pPr>
-        <w:pStyle w:val="Normal"/>
-        <w:bidi w:val="0"/>
-        <w:rPr>
-          <w:rFonts w:ascii="Consolas" w:hAnsi="Consolas"/>
-          <w:b w:val="false"/>
-          <w:bCs w:val="false"/>
-          <w:color w:val="auto"/>
-          <w:sz w:val="32"/>
-          <w:szCs w:val="24"/>
-          <w:u w:val="none"/>
-        </w:rPr>
-      </w:pPr>
-      <w:r>
-        <w:rPr>
-          <w:rFonts w:ascii="Consolas" w:hAnsi="Consolas"/>
-          <w:b w:val="false"/>
-          <w:bCs w:val="false"/>
-          <w:color w:val="auto"/>
-          <w:sz w:val="32"/>
-          <w:szCs w:val="24"/>
-          <w:u w:val="none"/>
-        </w:rPr>
-        <w:t>¿Qué comportamiento tiene un coche? Un coche puede arrancar, frenar, acelerar, girar etc.</w:t>
-      </w:r>
-    </w:p>
-    <w:p>
-      <w:pPr>
-        <w:pStyle w:val="Normal"/>
-        <w:bidi w:val="0"/>
-        <w:rPr>
-          <w:rFonts w:ascii="Consolas" w:hAnsi="Consolas"/>
-          <w:b w:val="false"/>
-          <w:bCs w:val="false"/>
-          <w:color w:val="auto"/>
-          <w:sz w:val="32"/>
-          <w:szCs w:val="24"/>
-          <w:u w:val="none"/>
-        </w:rPr>
-      </w:pPr>
-      <w:r>
-        <w:rPr>
-          <w:rFonts w:ascii="Consolas" w:hAnsi="Consolas"/>
-          <w:b w:val="false"/>
-          <w:bCs w:val="false"/>
-          <w:color w:val="auto"/>
-          <w:sz w:val="32"/>
-          <w:szCs w:val="24"/>
-          <w:u w:val="none"/>
-        </w:rPr>
-      </w:r>
-    </w:p>
-    <w:p>
-      <w:pPr>
-        <w:pStyle w:val="Normal"/>
-        <w:bidi w:val="0"/>
-        <w:rPr>
-          <w:rFonts w:ascii="Consolas" w:hAnsi="Consolas"/>
-          <w:b w:val="false"/>
-          <w:bCs w:val="false"/>
-          <w:color w:val="auto"/>
-          <w:sz w:val="32"/>
-          <w:szCs w:val="24"/>
-          <w:u w:val="none"/>
-        </w:rPr>
-      </w:pPr>
-      <w:r>
-        <w:rPr>
-          <w:rFonts w:ascii="Consolas" w:hAnsi="Consolas"/>
-          <w:b w:val="false"/>
-          <w:bCs w:val="false"/>
-          <w:color w:val="auto"/>
-          <w:sz w:val="32"/>
-          <w:szCs w:val="24"/>
-          <w:u w:val="none"/>
-        </w:rPr>
-        <w:t>Programación Orientada a objetos:</w:t>
-      </w:r>
-    </w:p>
-    <w:p>
-      <w:pPr>
-        <w:pStyle w:val="Normal"/>
-        <w:bidi w:val="0"/>
-        <w:rPr>
-          <w:rFonts w:ascii="Consolas" w:hAnsi="Consolas"/>
-          <w:b w:val="false"/>
-          <w:bCs w:val="false"/>
-          <w:color w:val="auto"/>
-          <w:sz w:val="32"/>
-          <w:szCs w:val="24"/>
-          <w:u w:val="none"/>
-        </w:rPr>
-      </w:pPr>
-      <w:r>
-        <w:rPr>
-          <w:rFonts w:ascii="Consolas" w:hAnsi="Consolas"/>
-          <w:b w:val="false"/>
-          <w:bCs w:val="false"/>
-          <w:color w:val="auto"/>
-          <w:sz w:val="32"/>
-          <w:szCs w:val="24"/>
-          <w:u w:val="none"/>
-        </w:rPr>
-      </w:r>
-    </w:p>
-    <w:p>
-      <w:pPr>
-        <w:pStyle w:val="Normal"/>
-        <w:bidi w:val="0"/>
-        <w:rPr>
-          <w:rFonts w:ascii="Consolas" w:hAnsi="Consolas"/>
-          <w:b w:val="false"/>
-          <w:bCs w:val="false"/>
-          <w:color w:val="auto"/>
-          <w:sz w:val="32"/>
-          <w:szCs w:val="24"/>
-          <w:u w:val="none"/>
-        </w:rPr>
-      </w:pPr>
-      <w:r>
-        <w:rPr>
-          <w:rFonts w:ascii="Consolas" w:hAnsi="Consolas"/>
-          <w:b w:val="false"/>
-          <w:bCs w:val="false"/>
-          <w:color w:val="auto"/>
-          <w:sz w:val="32"/>
-          <w:szCs w:val="24"/>
-          <w:u w:val="none"/>
-        </w:rPr>
-        <w:t>- Alguno ejemplos de lenguajes: C++, java, visual.NET etc.</w:t>
-      </w:r>
-    </w:p>
-    <w:p>
-      <w:pPr>
-        <w:pStyle w:val="Normal"/>
-        <w:bidi w:val="0"/>
-        <w:rPr>
-          <w:rFonts w:ascii="Consolas" w:hAnsi="Consolas"/>
-          <w:b w:val="false"/>
-          <w:bCs w:val="false"/>
-          <w:color w:val="auto"/>
-          <w:sz w:val="32"/>
-          <w:szCs w:val="24"/>
-          <w:u w:val="none"/>
-        </w:rPr>
-      </w:pPr>
-      <w:r>
-        <w:rPr>
-          <w:rFonts w:ascii="Consolas" w:hAnsi="Consolas"/>
-          <w:b w:val="false"/>
-          <w:bCs w:val="false"/>
-          <w:color w:val="auto"/>
-          <w:sz w:val="32"/>
-          <w:szCs w:val="24"/>
-          <w:u w:val="none"/>
-        </w:rPr>
-        <w:t>- Ventajas:</w:t>
-      </w:r>
-    </w:p>
-    <w:p>
-      <w:pPr>
-        <w:pStyle w:val="Normal"/>
-        <w:bidi w:val="0"/>
-        <w:rPr>
-          <w:rFonts w:ascii="Consolas" w:hAnsi="Consolas"/>
-          <w:b w:val="false"/>
-          <w:bCs w:val="false"/>
-          <w:color w:val="auto"/>
-          <w:sz w:val="32"/>
-          <w:szCs w:val="24"/>
-          <w:u w:val="none"/>
-        </w:rPr>
-      </w:pPr>
-      <w:r>
-        <w:rPr>
-          <w:rFonts w:ascii="Consolas" w:hAnsi="Consolas"/>
-          <w:b w:val="false"/>
-          <w:bCs w:val="false"/>
-          <w:color w:val="auto"/>
-          <w:sz w:val="32"/>
-          <w:szCs w:val="24"/>
-          <w:u w:val="none"/>
-        </w:rPr>
-      </w:r>
-    </w:p>
-    <w:p>
-      <w:pPr>
-        <w:pStyle w:val="Normal"/>
-        <w:bidi w:val="0"/>
-        <w:rPr>
-          <w:rFonts w:ascii="Consolas" w:hAnsi="Consolas"/>
-          <w:b w:val="false"/>
-          <w:bCs w:val="false"/>
-          <w:color w:val="auto"/>
-          <w:sz w:val="32"/>
-          <w:szCs w:val="24"/>
-          <w:u w:val="none"/>
-        </w:rPr>
-      </w:pPr>
-      <w:r>
-        <w:rPr>
-          <w:rFonts w:ascii="Consolas" w:hAnsi="Consolas"/>
-          <w:b w:val="false"/>
-          <w:bCs w:val="false"/>
-          <w:color w:val="auto"/>
-          <w:sz w:val="32"/>
-          <w:szCs w:val="24"/>
-          <w:u w:val="none"/>
-        </w:rPr>
-        <w:t>- Programas divididos en “Trozos”, “Partes”, “módulos” o “clases”. Modularización.</w:t>
-      </w:r>
-    </w:p>
-    <w:p>
-      <w:pPr>
-        <w:pStyle w:val="Normal"/>
-        <w:bidi w:val="0"/>
-        <w:rPr>
-          <w:rFonts w:ascii="Consolas" w:hAnsi="Consolas"/>
-          <w:b w:val="false"/>
-          <w:bCs w:val="false"/>
-          <w:color w:val="auto"/>
-          <w:sz w:val="32"/>
-          <w:szCs w:val="24"/>
-          <w:u w:val="none"/>
-        </w:rPr>
-      </w:pPr>
-      <w:r>
-        <w:rPr>
-          <w:rFonts w:ascii="Consolas" w:hAnsi="Consolas"/>
-          <w:b w:val="false"/>
-          <w:bCs w:val="false"/>
-          <w:color w:val="auto"/>
-          <w:sz w:val="32"/>
-          <w:szCs w:val="24"/>
-          <w:u w:val="none"/>
-        </w:rPr>
-      </w:r>
-    </w:p>
-    <w:p>
-      <w:pPr>
-        <w:pStyle w:val="Normal"/>
-        <w:bidi w:val="0"/>
-        <w:rPr>
-          <w:rFonts w:ascii="Consolas" w:hAnsi="Consolas"/>
-          <w:b w:val="false"/>
-          <w:bCs w:val="false"/>
-          <w:color w:val="auto"/>
-          <w:sz w:val="32"/>
-          <w:szCs w:val="24"/>
-          <w:u w:val="none"/>
-        </w:rPr>
-      </w:pPr>
-      <w:r>
-        <w:rPr>
-          <w:rFonts w:ascii="Consolas" w:hAnsi="Consolas"/>
-          <w:b w:val="false"/>
-          <w:bCs w:val="false"/>
-          <w:color w:val="auto"/>
-          <w:sz w:val="32"/>
-          <w:szCs w:val="24"/>
-          <w:u w:val="none"/>
-        </w:rPr>
-        <w:t>- Muy re-utilizable. Herencia.</w:t>
-        <w:br/>
-        <w:br/>
-        <w:t>- Si existe fallo en alguna línea del código, el programa continuará con su funcionamiento. Tratamiento de Excepciones.</w:t>
-      </w:r>
-    </w:p>
-    <w:p>
-      <w:pPr>
-        <w:pStyle w:val="Normal"/>
-        <w:bidi w:val="0"/>
-        <w:rPr>
-          <w:rFonts w:ascii="Consolas" w:hAnsi="Consolas"/>
-          <w:b w:val="false"/>
-          <w:bCs w:val="false"/>
-          <w:color w:val="auto"/>
-          <w:sz w:val="32"/>
-          <w:szCs w:val="24"/>
-          <w:u w:val="none"/>
-        </w:rPr>
-      </w:pPr>
-      <w:r>
-        <w:rPr>
-          <w:rFonts w:ascii="Consolas" w:hAnsi="Consolas"/>
-          <w:b w:val="false"/>
-          <w:bCs w:val="false"/>
-          <w:color w:val="auto"/>
-          <w:sz w:val="32"/>
-          <w:szCs w:val="24"/>
-          <w:u w:val="none"/>
-        </w:rPr>
-      </w:r>
-    </w:p>
-    <w:p>
-      <w:pPr>
-        <w:pStyle w:val="Normal"/>
-        <w:bidi w:val="0"/>
-        <w:rPr>
-          <w:rFonts w:ascii="Consolas" w:hAnsi="Consolas"/>
-          <w:b w:val="false"/>
-          <w:bCs w:val="false"/>
-          <w:color w:val="auto"/>
-          <w:sz w:val="32"/>
-          <w:szCs w:val="24"/>
-          <w:u w:val="none"/>
-        </w:rPr>
-      </w:pPr>
-      <w:r>
-        <w:rPr>
-          <w:rFonts w:ascii="Consolas" w:hAnsi="Consolas"/>
-          <w:b w:val="false"/>
-          <w:bCs w:val="false"/>
-          <w:color w:val="auto"/>
-          <w:sz w:val="32"/>
-          <w:szCs w:val="24"/>
-          <w:u w:val="none"/>
-        </w:rPr>
-        <w:t>- Encapsulamiento.</w:t>
-      </w:r>
-    </w:p>
-    <w:p>
-      <w:pPr>
-        <w:pStyle w:val="Normal"/>
-        <w:bidi w:val="0"/>
-        <w:rPr>
-          <w:rFonts w:ascii="Consolas" w:hAnsi="Consolas"/>
-          <w:b w:val="false"/>
-          <w:bCs w:val="false"/>
-          <w:color w:val="auto"/>
-          <w:sz w:val="32"/>
-          <w:szCs w:val="24"/>
-          <w:u w:val="none"/>
-        </w:rPr>
-      </w:pPr>
-      <w:r>
-        <w:rPr>
-          <w:rFonts w:ascii="Consolas" w:hAnsi="Consolas"/>
-          <w:b w:val="false"/>
-          <w:bCs w:val="false"/>
-          <w:color w:val="auto"/>
-          <w:sz w:val="32"/>
-          <w:szCs w:val="24"/>
-          <w:u w:val="none"/>
-        </w:rPr>
-      </w:r>
-    </w:p>
-    <w:p>
-      <w:pPr>
-        <w:pStyle w:val="Normal"/>
-        <w:bidi w:val="0"/>
-        <w:rPr>
-          <w:rFonts w:ascii="Consolas" w:hAnsi="Consolas"/>
-          <w:b w:val="false"/>
-          <w:bCs w:val="false"/>
-          <w:color w:val="auto"/>
-          <w:sz w:val="32"/>
-          <w:szCs w:val="24"/>
-          <w:u w:val="none"/>
-        </w:rPr>
-      </w:pPr>
-      <w:r>
-        <w:rPr>
-          <w:rFonts w:ascii="Consolas" w:hAnsi="Consolas"/>
-          <w:b w:val="false"/>
-          <w:bCs w:val="false"/>
-          <w:color w:val="auto"/>
-          <w:sz w:val="32"/>
-          <w:szCs w:val="24"/>
-          <w:u w:val="none"/>
-        </w:rPr>
-        <w:t>P.O. Procedimientos – Programación orientada.</w:t>
-      </w:r>
-    </w:p>
-    <w:p>
-      <w:pPr>
-        <w:pStyle w:val="Normal"/>
-        <w:bidi w:val="0"/>
-        <w:rPr>
-          <w:rFonts w:ascii="Consolas" w:hAnsi="Consolas"/>
-          <w:b w:val="false"/>
-          <w:bCs w:val="false"/>
-          <w:color w:val="auto"/>
-          <w:sz w:val="32"/>
-          <w:szCs w:val="24"/>
-          <w:u w:val="none"/>
-        </w:rPr>
-      </w:pPr>
-      <w:r>
-        <w:rPr>
-          <w:rFonts w:ascii="Consolas" w:hAnsi="Consolas"/>
-          <w:b w:val="false"/>
-          <w:bCs w:val="false"/>
-          <w:color w:val="auto"/>
-          <w:sz w:val="32"/>
-          <w:szCs w:val="24"/>
-          <w:u w:val="none"/>
-        </w:rPr>
-        <w:t>Después surgio la programación orientada a objetos.</w:t>
-      </w:r>
-    </w:p>
-    <w:p>
-      <w:pPr>
-        <w:pStyle w:val="Normal"/>
-        <w:bidi w:val="0"/>
-        <w:rPr>
-          <w:rFonts w:ascii="Consolas" w:hAnsi="Consolas"/>
-          <w:b w:val="false"/>
-          <w:bCs w:val="false"/>
-          <w:color w:val="auto"/>
-          <w:sz w:val="32"/>
-          <w:szCs w:val="24"/>
-          <w:u w:val="none"/>
-        </w:rPr>
-      </w:pPr>
-      <w:r>
-        <w:rPr>
-          <w:rFonts w:ascii="Consolas" w:hAnsi="Consolas"/>
-          <w:b w:val="false"/>
-          <w:bCs w:val="false"/>
-          <w:color w:val="auto"/>
-          <w:sz w:val="32"/>
-          <w:szCs w:val="24"/>
-          <w:u w:val="none"/>
-        </w:rPr>
-      </w:r>
-    </w:p>
-    <w:p>
-      <w:pPr>
-        <w:pStyle w:val="Normal"/>
-        <w:bidi w:val="0"/>
-        <w:rPr>
-          <w:rFonts w:ascii="Consolas" w:hAnsi="Consolas"/>
-          <w:b w:val="false"/>
-          <w:bCs w:val="false"/>
-          <w:color w:val="auto"/>
-          <w:sz w:val="32"/>
-          <w:szCs w:val="24"/>
-          <w:u w:val="none"/>
-        </w:rPr>
-      </w:pPr>
-      <w:r>
-        <w:rPr>
-          <w:rFonts w:ascii="Consolas" w:hAnsi="Consolas"/>
-          <w:b w:val="false"/>
-          <w:bCs w:val="false"/>
-          <w:color w:val="auto"/>
-          <w:sz w:val="32"/>
-          <w:szCs w:val="24"/>
-          <w:u w:val="none"/>
-        </w:rPr>
-        <w:t>Clase 1, Clase 2, Clase 3, Clase 4, Clase 5.</w:t>
-      </w:r>
-    </w:p>
-    <w:p>
-      <w:pPr>
-        <w:pStyle w:val="Normal"/>
-        <w:bidi w:val="0"/>
-        <w:rPr>
-          <w:rFonts w:ascii="Consolas" w:hAnsi="Consolas"/>
-          <w:b w:val="false"/>
-          <w:bCs w:val="false"/>
-          <w:color w:val="auto"/>
-          <w:sz w:val="32"/>
-          <w:szCs w:val="24"/>
-          <w:u w:val="none"/>
-        </w:rPr>
-      </w:pPr>
-      <w:r>
-        <w:rPr>
-          <w:rFonts w:ascii="Consolas" w:hAnsi="Consolas"/>
-          <w:b w:val="false"/>
-          <w:bCs w:val="false"/>
-          <w:color w:val="auto"/>
-          <w:sz w:val="32"/>
-          <w:szCs w:val="24"/>
-          <w:u w:val="none"/>
-        </w:rPr>
-      </w:r>
-    </w:p>
-    <w:p>
-      <w:pPr>
-        <w:pStyle w:val="Normal"/>
-        <w:bidi w:val="0"/>
-        <w:rPr>
-          <w:rFonts w:ascii="Consolas" w:hAnsi="Consolas"/>
-          <w:b w:val="false"/>
-          <w:bCs w:val="false"/>
-          <w:color w:val="auto"/>
-          <w:sz w:val="32"/>
-          <w:szCs w:val="24"/>
-          <w:u w:val="none"/>
-        </w:rPr>
-      </w:pPr>
-      <w:r>
-        <w:rPr>
-          <w:rFonts w:ascii="Consolas" w:hAnsi="Consolas"/>
-          <w:b w:val="false"/>
-          <w:bCs w:val="false"/>
-          <w:color w:val="auto"/>
-          <w:sz w:val="32"/>
-          <w:szCs w:val="24"/>
-          <w:u w:val="none"/>
-        </w:rPr>
-      </w:r>
-    </w:p>
-    <w:p>
-      <w:pPr>
-        <w:pStyle w:val="Normal"/>
-        <w:bidi w:val="0"/>
-        <w:rPr>
-          <w:rFonts w:ascii="Consolas" w:hAnsi="Consolas"/>
-          <w:b w:val="false"/>
-          <w:bCs w:val="false"/>
-          <w:color w:val="auto"/>
-          <w:sz w:val="32"/>
-          <w:szCs w:val="24"/>
-          <w:u w:val="none"/>
-        </w:rPr>
-      </w:pPr>
-      <w:r>
-        <w:rPr>
-          <w:rFonts w:ascii="Consolas" w:hAnsi="Consolas"/>
-          <w:b w:val="false"/>
-          <w:bCs w:val="false"/>
-          <w:color w:val="auto"/>
-          <w:sz w:val="32"/>
-          <w:szCs w:val="24"/>
-          <w:u w:val="none"/>
-        </w:rPr>
-        <w:t>Modularización: Se utiliza sobretodo para la reutilización de código de un programa a otro sin perder funcionalidad.</w:t>
-      </w:r>
-    </w:p>
-    <w:p>
-      <w:pPr>
-        <w:pStyle w:val="Normal"/>
-        <w:bidi w:val="0"/>
-        <w:rPr>
-          <w:rFonts w:ascii="Consolas" w:hAnsi="Consolas"/>
-          <w:b w:val="false"/>
-          <w:bCs w:val="false"/>
-          <w:color w:val="auto"/>
-          <w:sz w:val="32"/>
-          <w:szCs w:val="24"/>
-          <w:u w:val="none"/>
-        </w:rPr>
-      </w:pPr>
-      <w:r>
-        <w:rPr>
-          <w:rFonts w:ascii="Consolas" w:hAnsi="Consolas"/>
-          <w:b w:val="false"/>
-          <w:bCs w:val="false"/>
-          <w:color w:val="auto"/>
-          <w:sz w:val="32"/>
-          <w:szCs w:val="24"/>
-          <w:u w:val="none"/>
-        </w:rPr>
-      </w:r>
-    </w:p>
-    <w:p>
-      <w:pPr>
-        <w:pStyle w:val="Normal"/>
-        <w:bidi w:val="0"/>
-        <w:rPr>
-          <w:rFonts w:ascii="Consolas" w:hAnsi="Consolas"/>
-          <w:b w:val="false"/>
-          <w:bCs w:val="false"/>
-          <w:color w:val="auto"/>
-          <w:sz w:val="32"/>
-          <w:szCs w:val="24"/>
-          <w:u w:val="none"/>
-        </w:rPr>
-      </w:pPr>
-      <w:r>
-        <w:rPr>
-          <w:rFonts w:ascii="Consolas" w:hAnsi="Consolas"/>
-          <w:b w:val="false"/>
-          <w:bCs w:val="false"/>
-          <w:color w:val="auto"/>
-          <w:sz w:val="32"/>
-          <w:szCs w:val="24"/>
-          <w:u w:val="none"/>
-        </w:rPr>
-      </w:r>
-    </w:p>
-    <w:p>
-      <w:pPr>
-        <w:pStyle w:val="Normal"/>
-        <w:bidi w:val="0"/>
-        <w:rPr>
-          <w:rFonts w:ascii="Consolas" w:hAnsi="Consolas"/>
-          <w:b w:val="false"/>
-          <w:bCs w:val="false"/>
-          <w:color w:val="auto"/>
-          <w:sz w:val="32"/>
-          <w:szCs w:val="24"/>
-          <w:u w:val="none"/>
-        </w:rPr>
-      </w:pPr>
-      <w:r>
-        <w:rPr>
-          <w:rFonts w:ascii="Consolas" w:hAnsi="Consolas"/>
-          <w:b w:val="false"/>
-          <w:bCs w:val="false"/>
-          <w:color w:val="auto"/>
-          <w:sz w:val="32"/>
-          <w:szCs w:val="24"/>
-          <w:u w:val="none"/>
-        </w:rPr>
-      </w:r>
-    </w:p>
-    <w:p>
-      <w:pPr>
-        <w:pStyle w:val="Normal"/>
-        <w:bidi w:val="0"/>
-        <w:rPr>
-          <w:rFonts w:ascii="Consolas" w:hAnsi="Consolas"/>
-          <w:b w:val="false"/>
-          <w:bCs w:val="false"/>
-          <w:color w:val="auto"/>
-          <w:sz w:val="32"/>
-          <w:szCs w:val="24"/>
-          <w:u w:val="none"/>
-        </w:rPr>
-      </w:pPr>
-      <w:r>
-        <w:rPr>
-          <w:rFonts w:ascii="Consolas" w:hAnsi="Consolas"/>
-          <w:b w:val="false"/>
-          <w:bCs w:val="false"/>
-          <w:color w:val="auto"/>
-          <w:sz w:val="32"/>
-          <w:szCs w:val="24"/>
-          <w:u w:val="none"/>
-        </w:rPr>
-      </w:r>
-    </w:p>
-    <w:p>
-      <w:pPr>
-        <w:pStyle w:val="Normal"/>
-        <w:bidi w:val="0"/>
-        <w:rPr>
-          <w:rFonts w:ascii="Consolas" w:hAnsi="Consolas"/>
-          <w:b w:val="false"/>
-          <w:bCs w:val="false"/>
-          <w:color w:val="auto"/>
-          <w:sz w:val="32"/>
-          <w:szCs w:val="24"/>
-          <w:u w:val="none"/>
-        </w:rPr>
-      </w:pPr>
-      <w:r>
-        <w:rPr>
-          <w:rFonts w:ascii="Consolas" w:hAnsi="Consolas"/>
-          <w:b w:val="false"/>
-          <w:bCs w:val="false"/>
-          <w:color w:val="auto"/>
-          <w:sz w:val="32"/>
-          <w:szCs w:val="24"/>
-          <w:u w:val="none"/>
-        </w:rPr>
-        <w:t>Vocabulario de la POO</w:t>
-      </w:r>
-    </w:p>
-    <w:p>
-      <w:pPr>
-        <w:pStyle w:val="Normal"/>
-        <w:bidi w:val="0"/>
-        <w:rPr>
-          <w:rFonts w:ascii="Consolas" w:hAnsi="Consolas"/>
-          <w:b w:val="false"/>
-          <w:bCs w:val="false"/>
-          <w:color w:val="auto"/>
-          <w:sz w:val="32"/>
-          <w:szCs w:val="24"/>
-          <w:u w:val="none"/>
-        </w:rPr>
-      </w:pPr>
-      <w:r>
-        <w:rPr>
-          <w:rFonts w:ascii="Consolas" w:hAnsi="Consolas"/>
-          <w:b w:val="false"/>
-          <w:bCs w:val="false"/>
-          <w:color w:val="auto"/>
-          <w:sz w:val="32"/>
-          <w:szCs w:val="24"/>
-          <w:u w:val="none"/>
-        </w:rPr>
-      </w:r>
-    </w:p>
-    <w:p>
-      <w:pPr>
-        <w:pStyle w:val="Normal"/>
-        <w:bidi w:val="0"/>
-        <w:rPr>
-          <w:rFonts w:ascii="Consolas" w:hAnsi="Consolas"/>
-          <w:b w:val="false"/>
-          <w:bCs w:val="false"/>
-          <w:color w:val="auto"/>
-          <w:sz w:val="32"/>
-          <w:szCs w:val="24"/>
-          <w:u w:val="none"/>
-        </w:rPr>
-      </w:pPr>
-      <w:r>
-        <w:rPr>
-          <w:rFonts w:ascii="Consolas" w:hAnsi="Consolas"/>
-          <w:b w:val="false"/>
-          <w:bCs w:val="false"/>
-          <w:color w:val="auto"/>
-          <w:sz w:val="32"/>
-          <w:szCs w:val="24"/>
-          <w:u w:val="none"/>
-        </w:rPr>
-        <w:t>- Clase</w:t>
-      </w:r>
-    </w:p>
-    <w:p>
-      <w:pPr>
-        <w:pStyle w:val="Normal"/>
-        <w:bidi w:val="0"/>
-        <w:rPr>
-          <w:rFonts w:ascii="Consolas" w:hAnsi="Consolas"/>
-          <w:b w:val="false"/>
-          <w:bCs w:val="false"/>
-          <w:color w:val="auto"/>
-          <w:sz w:val="32"/>
-          <w:szCs w:val="24"/>
-          <w:u w:val="none"/>
-        </w:rPr>
-      </w:pPr>
-      <w:r>
-        <w:rPr>
-          <w:rFonts w:ascii="Consolas" w:hAnsi="Consolas"/>
-          <w:b w:val="false"/>
-          <w:bCs w:val="false"/>
-          <w:color w:val="auto"/>
-          <w:sz w:val="32"/>
-          <w:szCs w:val="24"/>
-          <w:u w:val="none"/>
-        </w:rPr>
-        <w:t>- Objeto</w:t>
-      </w:r>
-    </w:p>
-    <w:p>
-      <w:pPr>
-        <w:pStyle w:val="Normal"/>
-        <w:bidi w:val="0"/>
-        <w:rPr>
-          <w:rFonts w:ascii="Consolas" w:hAnsi="Consolas"/>
-          <w:b w:val="false"/>
-          <w:bCs w:val="false"/>
-          <w:color w:val="auto"/>
-          <w:sz w:val="32"/>
-          <w:szCs w:val="24"/>
-          <w:u w:val="none"/>
-        </w:rPr>
-      </w:pPr>
-      <w:r>
-        <w:rPr>
-          <w:rFonts w:ascii="Consolas" w:hAnsi="Consolas"/>
-          <w:b w:val="false"/>
-          <w:bCs w:val="false"/>
-          <w:color w:val="auto"/>
-          <w:sz w:val="32"/>
-          <w:szCs w:val="24"/>
-          <w:u w:val="none"/>
-        </w:rPr>
-        <w:t>- Ejemplar de clase. Instancia de clase. Ejemplarizar una clase. Instanciar una clase.</w:t>
-      </w:r>
-    </w:p>
-    <w:p>
-      <w:pPr>
-        <w:pStyle w:val="Normal"/>
-        <w:bidi w:val="0"/>
-        <w:rPr>
-          <w:rFonts w:ascii="Consolas" w:hAnsi="Consolas"/>
-          <w:b w:val="false"/>
-          <w:bCs w:val="false"/>
-          <w:color w:val="auto"/>
-          <w:sz w:val="32"/>
-          <w:szCs w:val="24"/>
-          <w:u w:val="none"/>
-        </w:rPr>
-      </w:pPr>
-      <w:r>
-        <w:rPr>
-          <w:rFonts w:ascii="Consolas" w:hAnsi="Consolas"/>
-          <w:b w:val="false"/>
-          <w:bCs w:val="false"/>
-          <w:color w:val="auto"/>
-          <w:sz w:val="32"/>
-          <w:szCs w:val="24"/>
-          <w:u w:val="none"/>
-        </w:rPr>
-        <w:t>- Modularización</w:t>
-      </w:r>
-    </w:p>
-    <w:p>
-      <w:pPr>
-        <w:pStyle w:val="Normal"/>
-        <w:bidi w:val="0"/>
-        <w:rPr>
-          <w:rFonts w:ascii="Consolas" w:hAnsi="Consolas"/>
-          <w:b w:val="false"/>
-          <w:bCs w:val="false"/>
-          <w:color w:val="auto"/>
-          <w:sz w:val="32"/>
-          <w:szCs w:val="24"/>
-          <w:u w:val="none"/>
-        </w:rPr>
-      </w:pPr>
-      <w:r>
-        <w:rPr>
-          <w:rFonts w:ascii="Consolas" w:hAnsi="Consolas"/>
-          <w:b w:val="false"/>
-          <w:bCs w:val="false"/>
-          <w:color w:val="auto"/>
-          <w:sz w:val="32"/>
-          <w:szCs w:val="24"/>
-          <w:u w:val="none"/>
-        </w:rPr>
-        <w:t>- Encapsulamiento / encapsulación.</w:t>
-      </w:r>
-    </w:p>
-    <w:p>
-      <w:pPr>
-        <w:pStyle w:val="Normal"/>
-        <w:bidi w:val="0"/>
-        <w:rPr>
-          <w:rFonts w:ascii="Consolas" w:hAnsi="Consolas"/>
-          <w:b w:val="false"/>
-          <w:bCs w:val="false"/>
-          <w:color w:val="auto"/>
-          <w:sz w:val="32"/>
-          <w:szCs w:val="24"/>
-          <w:u w:val="none"/>
-        </w:rPr>
-      </w:pPr>
-      <w:r>
-        <w:rPr>
-          <w:rFonts w:ascii="Consolas" w:hAnsi="Consolas"/>
-          <w:b w:val="false"/>
-          <w:bCs w:val="false"/>
-          <w:color w:val="auto"/>
-          <w:sz w:val="32"/>
-          <w:szCs w:val="24"/>
-          <w:u w:val="none"/>
-        </w:rPr>
-        <w:t>- Herencia</w:t>
-      </w:r>
-    </w:p>
-    <w:p>
-      <w:pPr>
-        <w:pStyle w:val="Normal"/>
-        <w:bidi w:val="0"/>
-        <w:rPr>
-          <w:rFonts w:ascii="Consolas" w:hAnsi="Consolas"/>
-          <w:b w:val="false"/>
-          <w:bCs w:val="false"/>
-          <w:color w:val="auto"/>
-          <w:sz w:val="32"/>
-          <w:szCs w:val="24"/>
-          <w:u w:val="none"/>
-        </w:rPr>
-      </w:pPr>
-      <w:r>
-        <w:rPr>
-          <w:rFonts w:ascii="Consolas" w:hAnsi="Consolas"/>
-          <w:b w:val="false"/>
-          <w:bCs w:val="false"/>
-          <w:color w:val="auto"/>
-          <w:sz w:val="32"/>
-          <w:szCs w:val="24"/>
-          <w:u w:val="none"/>
-        </w:rPr>
-        <w:t>- Polimorfismo.</w:t>
-      </w:r>
-    </w:p>
-    <w:p>
-      <w:pPr>
-        <w:pStyle w:val="Normal"/>
-        <w:bidi w:val="0"/>
-        <w:rPr>
-          <w:rFonts w:ascii="Consolas" w:hAnsi="Consolas"/>
-          <w:b w:val="false"/>
-          <w:bCs w:val="false"/>
-          <w:color w:val="auto"/>
-          <w:sz w:val="32"/>
-          <w:szCs w:val="24"/>
-          <w:u w:val="none"/>
-        </w:rPr>
-      </w:pPr>
-      <w:r>
-        <w:rPr>
-          <w:rFonts w:ascii="Consolas" w:hAnsi="Consolas"/>
-          <w:b w:val="false"/>
-          <w:bCs w:val="false"/>
-          <w:color w:val="auto"/>
-          <w:sz w:val="32"/>
-          <w:szCs w:val="24"/>
-          <w:u w:val="none"/>
-        </w:rPr>
-      </w:r>
-    </w:p>
-    <w:p>
-      <w:pPr>
-        <w:pStyle w:val="Normal"/>
-        <w:bidi w:val="0"/>
-        <w:rPr>
-          <w:rFonts w:ascii="Consolas" w:hAnsi="Consolas"/>
-          <w:b w:val="false"/>
-          <w:bCs w:val="false"/>
-          <w:color w:val="auto"/>
-          <w:sz w:val="32"/>
-          <w:szCs w:val="24"/>
-          <w:u w:val="none"/>
-        </w:rPr>
-      </w:pPr>
-      <w:r>
-        <w:rPr>
-          <w:rFonts w:ascii="Consolas" w:hAnsi="Consolas"/>
-          <w:b w:val="false"/>
-          <w:bCs w:val="false"/>
-          <w:color w:val="auto"/>
-          <w:sz w:val="32"/>
-          <w:szCs w:val="24"/>
-          <w:u w:val="none"/>
-        </w:rPr>
+        <w:t>Accediendo a propiedades de objeto desde código (pseudocódigo):</w:t>
+        <w:br/>
+      </w:r>
+    </w:p>
+    <w:p>
+      <w:pPr>
+        <w:pStyle w:val="Normal"/>
+        <w:bidi w:val="0"/>
+        <w:rPr>
+          <w:rFonts w:ascii="Consolas" w:hAnsi="Consolas"/>
+          <w:b w:val="false"/>
+          <w:bCs w:val="false"/>
+          <w:color w:val="auto"/>
+          <w:sz w:val="32"/>
+          <w:szCs w:val="24"/>
+          <w:u w:val="none"/>
+        </w:rPr>
+      </w:pPr>
+      <w:r>
+        <w:rPr>
+          <w:rFonts w:ascii="Consolas" w:hAnsi="Consolas"/>
+          <w:b w:val="false"/>
+          <w:bCs w:val="false"/>
+          <w:color w:val="auto"/>
+          <w:sz w:val="32"/>
+          <w:szCs w:val="24"/>
+          <w:u w:val="none"/>
+        </w:rPr>
+        <w:tab/>
+      </w:r>
+      <w:r>
+        <w:rPr>
+          <w:rFonts w:ascii="Consolas" w:hAnsi="Consolas"/>
+          <w:b w:val="false"/>
+          <w:bCs w:val="false"/>
+          <w:color w:val="auto"/>
+          <w:sz w:val="32"/>
+          <w:szCs w:val="24"/>
+          <w:u w:val="none"/>
+        </w:rPr>
+        <w:t>Renault.Color = “Rojo”;</w:t>
+      </w:r>
+    </w:p>
+    <w:p>
+      <w:pPr>
+        <w:pStyle w:val="Normal"/>
+        <w:bidi w:val="0"/>
+        <w:rPr>
+          <w:rFonts w:ascii="Consolas" w:hAnsi="Consolas"/>
+          <w:b w:val="false"/>
+          <w:bCs w:val="false"/>
+          <w:color w:val="auto"/>
+          <w:sz w:val="32"/>
+          <w:szCs w:val="24"/>
+          <w:u w:val="none"/>
+        </w:rPr>
+      </w:pPr>
+      <w:r>
+        <w:rPr>
+          <w:rFonts w:ascii="Consolas" w:hAnsi="Consolas"/>
+          <w:b w:val="false"/>
+          <w:bCs w:val="false"/>
+          <w:color w:val="auto"/>
+          <w:sz w:val="32"/>
+          <w:szCs w:val="24"/>
+          <w:u w:val="none"/>
+        </w:rPr>
+        <w:tab/>
+      </w:r>
+      <w:r>
+        <w:rPr>
+          <w:rFonts w:ascii="Consolas" w:hAnsi="Consolas"/>
+          <w:b w:val="false"/>
+          <w:bCs w:val="false"/>
+          <w:color w:val="auto"/>
+          <w:sz w:val="32"/>
+          <w:szCs w:val="24"/>
+          <w:u w:val="none"/>
+        </w:rPr>
+        <w:t>Renault.peso = 1500;</w:t>
+      </w:r>
+    </w:p>
+    <w:p>
+      <w:pPr>
+        <w:pStyle w:val="Normal"/>
+        <w:bidi w:val="0"/>
+        <w:rPr>
+          <w:rFonts w:ascii="Consolas" w:hAnsi="Consolas"/>
+          <w:b w:val="false"/>
+          <w:bCs w:val="false"/>
+          <w:color w:val="auto"/>
+          <w:sz w:val="32"/>
+          <w:szCs w:val="24"/>
+          <w:u w:val="none"/>
+        </w:rPr>
+      </w:pPr>
+      <w:r>
+        <w:rPr>
+          <w:rFonts w:ascii="Consolas" w:hAnsi="Consolas"/>
+          <w:b w:val="false"/>
+          <w:bCs w:val="false"/>
+          <w:color w:val="auto"/>
+          <w:sz w:val="32"/>
+          <w:szCs w:val="24"/>
+          <w:u w:val="none"/>
+        </w:rPr>
+        <w:tab/>
+        <w:t>Renault.ancho = 2000;</w:t>
+      </w:r>
+    </w:p>
+    <w:p>
+      <w:pPr>
+        <w:pStyle w:val="Normal"/>
+        <w:bidi w:val="0"/>
+        <w:rPr>
+          <w:rFonts w:ascii="Consolas" w:hAnsi="Consolas"/>
+          <w:b w:val="false"/>
+          <w:bCs w:val="false"/>
+          <w:color w:val="auto"/>
+          <w:sz w:val="32"/>
+          <w:szCs w:val="24"/>
+          <w:u w:val="none"/>
+        </w:rPr>
+      </w:pPr>
+      <w:r>
+        <w:rPr>
+          <w:rFonts w:ascii="Consolas" w:hAnsi="Consolas"/>
+          <w:b w:val="false"/>
+          <w:bCs w:val="false"/>
+          <w:color w:val="auto"/>
+          <w:sz w:val="32"/>
+          <w:szCs w:val="24"/>
+          <w:u w:val="none"/>
+        </w:rPr>
+        <w:tab/>
+      </w:r>
+      <w:r>
+        <w:rPr>
+          <w:rFonts w:ascii="Consolas" w:hAnsi="Consolas"/>
+          <w:b w:val="false"/>
+          <w:bCs w:val="false"/>
+          <w:color w:val="auto"/>
+          <w:sz w:val="32"/>
+          <w:szCs w:val="24"/>
+          <w:u w:val="none"/>
+        </w:rPr>
+        <w:t>Renault.alto = 900;</w:t>
+      </w:r>
+    </w:p>
+    <w:p>
+      <w:pPr>
+        <w:pStyle w:val="Normal"/>
+        <w:bidi w:val="0"/>
+        <w:rPr>
+          <w:rFonts w:ascii="Consolas" w:hAnsi="Consolas"/>
+          <w:b w:val="false"/>
+          <w:bCs w:val="false"/>
+          <w:color w:val="auto"/>
+          <w:sz w:val="32"/>
+          <w:szCs w:val="24"/>
+          <w:u w:val="none"/>
+        </w:rPr>
+      </w:pPr>
+      <w:r>
+        <w:rPr>
+          <w:rFonts w:ascii="Consolas" w:hAnsi="Consolas"/>
+          <w:b w:val="false"/>
+          <w:bCs w:val="false"/>
+          <w:color w:val="auto"/>
+          <w:sz w:val="32"/>
+          <w:szCs w:val="24"/>
+          <w:u w:val="none"/>
+        </w:rPr>
+      </w:r>
+    </w:p>
+    <w:p>
+      <w:pPr>
+        <w:pStyle w:val="Normal"/>
+        <w:bidi w:val="0"/>
+        <w:rPr>
+          <w:rFonts w:ascii="Consolas" w:hAnsi="Consolas"/>
+          <w:b w:val="false"/>
+          <w:bCs w:val="false"/>
+          <w:color w:val="auto"/>
+          <w:sz w:val="32"/>
+          <w:szCs w:val="24"/>
+          <w:u w:val="none"/>
+        </w:rPr>
+      </w:pPr>
+      <w:r>
+        <w:rPr>
+          <w:rFonts w:ascii="Consolas" w:hAnsi="Consolas"/>
+          <w:b w:val="false"/>
+          <w:bCs w:val="false"/>
+          <w:color w:val="auto"/>
+          <w:sz w:val="32"/>
+          <w:szCs w:val="24"/>
+          <w:u w:val="none"/>
+        </w:rPr>
+        <w:t xml:space="preserve">- </w:t>
+      </w:r>
+      <w:r>
+        <w:rPr>
+          <w:rFonts w:ascii="Consolas" w:hAnsi="Consolas"/>
+          <w:b w:val="false"/>
+          <w:bCs w:val="false"/>
+          <w:color w:val="auto"/>
+          <w:sz w:val="32"/>
+          <w:szCs w:val="24"/>
+          <w:u w:val="none"/>
+        </w:rPr>
+        <w:t>Accediendo a comportamiento de objeto desde código (Pseudocódigo):</w:t>
+      </w:r>
+    </w:p>
+    <w:p>
+      <w:pPr>
+        <w:pStyle w:val="Normal"/>
+        <w:bidi w:val="0"/>
+        <w:rPr>
+          <w:rFonts w:ascii="Consolas" w:hAnsi="Consolas"/>
+          <w:b w:val="false"/>
+          <w:bCs w:val="false"/>
+          <w:color w:val="auto"/>
+          <w:sz w:val="32"/>
+          <w:szCs w:val="24"/>
+          <w:u w:val="none"/>
+        </w:rPr>
+      </w:pPr>
+      <w:r>
+        <w:rPr>
+          <w:rFonts w:ascii="Consolas" w:hAnsi="Consolas"/>
+          <w:b w:val="false"/>
+          <w:bCs w:val="false"/>
+          <w:color w:val="auto"/>
+          <w:sz w:val="32"/>
+          <w:szCs w:val="24"/>
+          <w:u w:val="none"/>
+        </w:rPr>
+      </w:r>
+    </w:p>
+    <w:p>
+      <w:pPr>
+        <w:pStyle w:val="Normal"/>
+        <w:bidi w:val="0"/>
+        <w:rPr>
+          <w:rFonts w:ascii="Consolas" w:hAnsi="Consolas"/>
+          <w:b w:val="false"/>
+          <w:bCs w:val="false"/>
+          <w:color w:val="auto"/>
+          <w:sz w:val="32"/>
+          <w:szCs w:val="24"/>
+          <w:u w:val="none"/>
+        </w:rPr>
+      </w:pPr>
+      <w:r>
+        <w:rPr>
+          <w:rFonts w:ascii="Consolas" w:hAnsi="Consolas"/>
+          <w:b w:val="false"/>
+          <w:bCs w:val="false"/>
+          <w:color w:val="auto"/>
+          <w:sz w:val="32"/>
+          <w:szCs w:val="24"/>
+          <w:u w:val="none"/>
+        </w:rPr>
+        <w:tab/>
+      </w:r>
+      <w:r>
+        <w:rPr>
+          <w:rFonts w:ascii="Consolas" w:hAnsi="Consolas"/>
+          <w:b w:val="false"/>
+          <w:bCs w:val="false"/>
+          <w:color w:val="auto"/>
+          <w:sz w:val="32"/>
+          <w:szCs w:val="24"/>
+          <w:u w:val="none"/>
+        </w:rPr>
+        <w:t>Renault.arranca();</w:t>
+      </w:r>
+    </w:p>
+    <w:p>
+      <w:pPr>
+        <w:pStyle w:val="Normal"/>
+        <w:bidi w:val="0"/>
+        <w:rPr>
+          <w:rFonts w:ascii="Consolas" w:hAnsi="Consolas"/>
+          <w:b w:val="false"/>
+          <w:bCs w:val="false"/>
+          <w:color w:val="auto"/>
+          <w:sz w:val="32"/>
+          <w:szCs w:val="24"/>
+          <w:u w:val="none"/>
+        </w:rPr>
+      </w:pPr>
+      <w:r>
+        <w:rPr>
+          <w:rFonts w:ascii="Consolas" w:hAnsi="Consolas"/>
+          <w:b w:val="false"/>
+          <w:bCs w:val="false"/>
+          <w:color w:val="auto"/>
+          <w:sz w:val="32"/>
+          <w:szCs w:val="24"/>
+          <w:u w:val="none"/>
+        </w:rPr>
+        <w:tab/>
+      </w:r>
+      <w:r>
+        <w:rPr>
+          <w:rFonts w:ascii="Consolas" w:hAnsi="Consolas"/>
+          <w:b w:val="false"/>
+          <w:bCs w:val="false"/>
+          <w:color w:val="auto"/>
+          <w:sz w:val="32"/>
+          <w:szCs w:val="24"/>
+          <w:u w:val="none"/>
+        </w:rPr>
+        <w:t>Renault.frena();</w:t>
+      </w:r>
+    </w:p>
+    <w:p>
+      <w:pPr>
+        <w:pStyle w:val="Normal"/>
+        <w:bidi w:val="0"/>
+        <w:rPr>
+          <w:rFonts w:ascii="Consolas" w:hAnsi="Consolas"/>
+          <w:b w:val="false"/>
+          <w:bCs w:val="false"/>
+          <w:color w:val="auto"/>
+          <w:sz w:val="32"/>
+          <w:szCs w:val="24"/>
+          <w:u w:val="none"/>
+        </w:rPr>
+      </w:pPr>
+      <w:r>
+        <w:rPr>
+          <w:rFonts w:ascii="Consolas" w:hAnsi="Consolas"/>
+          <w:b w:val="false"/>
+          <w:bCs w:val="false"/>
+          <w:color w:val="auto"/>
+          <w:sz w:val="32"/>
+          <w:szCs w:val="24"/>
+          <w:u w:val="none"/>
+        </w:rPr>
+        <w:tab/>
+      </w:r>
+      <w:r>
+        <w:rPr>
+          <w:rFonts w:ascii="Consolas" w:hAnsi="Consolas"/>
+          <w:b w:val="false"/>
+          <w:bCs w:val="false"/>
+          <w:color w:val="auto"/>
+          <w:sz w:val="32"/>
+          <w:szCs w:val="24"/>
+          <w:u w:val="none"/>
+        </w:rPr>
+        <w:t>Renault.gira();</w:t>
+      </w:r>
+    </w:p>
+    <w:p>
+      <w:pPr>
+        <w:pStyle w:val="Normal"/>
+        <w:bidi w:val="0"/>
+        <w:rPr>
+          <w:rFonts w:ascii="Consolas" w:hAnsi="Consolas"/>
+          <w:b w:val="false"/>
+          <w:bCs w:val="false"/>
+          <w:color w:val="auto"/>
+          <w:sz w:val="32"/>
+          <w:szCs w:val="24"/>
+          <w:u w:val="none"/>
+        </w:rPr>
+      </w:pPr>
+      <w:r>
+        <w:rPr>
+          <w:rFonts w:ascii="Consolas" w:hAnsi="Consolas"/>
+          <w:b w:val="false"/>
+          <w:bCs w:val="false"/>
+          <w:color w:val="auto"/>
+          <w:sz w:val="32"/>
+          <w:szCs w:val="24"/>
+          <w:u w:val="none"/>
+        </w:rPr>
+        <w:tab/>
+      </w:r>
+      <w:r>
+        <w:rPr>
+          <w:rFonts w:ascii="Consolas" w:hAnsi="Consolas"/>
+          <w:b w:val="false"/>
+          <w:bCs w:val="false"/>
+          <w:color w:val="auto"/>
+          <w:sz w:val="32"/>
+          <w:szCs w:val="24"/>
+          <w:u w:val="none"/>
+        </w:rPr>
+        <w:t>Renault.acelera();</w:t>
+      </w:r>
+    </w:p>
+    <w:p>
+      <w:pPr>
+        <w:pStyle w:val="Normal"/>
+        <w:bidi w:val="0"/>
+        <w:rPr>
+          <w:rFonts w:ascii="Consolas" w:hAnsi="Consolas"/>
+          <w:b w:val="false"/>
+          <w:bCs w:val="false"/>
+          <w:color w:val="auto"/>
+          <w:sz w:val="32"/>
+          <w:szCs w:val="24"/>
+          <w:u w:val="none"/>
+        </w:rPr>
+      </w:pPr>
+      <w:r>
+        <w:rPr>
+          <w:rFonts w:ascii="Consolas" w:hAnsi="Consolas"/>
+          <w:b w:val="false"/>
+          <w:bCs w:val="false"/>
+          <w:color w:val="auto"/>
+          <w:sz w:val="32"/>
+          <w:szCs w:val="24"/>
+          <w:u w:val="none"/>
+        </w:rPr>
+      </w:r>
+    </w:p>
+    <w:p>
+      <w:pPr>
+        <w:pStyle w:val="Normal"/>
+        <w:bidi w:val="0"/>
+        <w:rPr>
+          <w:rFonts w:ascii="Consolas" w:hAnsi="Consolas"/>
+          <w:b w:val="false"/>
+          <w:bCs w:val="false"/>
+          <w:color w:val="auto"/>
+          <w:sz w:val="32"/>
+          <w:szCs w:val="24"/>
+          <w:u w:val="none"/>
+        </w:rPr>
+      </w:pPr>
+      <w:r>
+        <w:rPr>
+          <w:rFonts w:ascii="Consolas" w:hAnsi="Consolas"/>
+          <w:b w:val="false"/>
+          <w:bCs w:val="false"/>
+          <w:color w:val="auto"/>
+          <w:sz w:val="32"/>
+          <w:szCs w:val="24"/>
+          <w:u w:val="none"/>
+        </w:rPr>
+        <w:t>nom_obj ”.” propiedad = “valor de prop”.</w:t>
+      </w:r>
+    </w:p>
+    <w:p>
+      <w:pPr>
+        <w:pStyle w:val="Normal"/>
+        <w:bidi w:val="0"/>
+        <w:rPr>
+          <w:rFonts w:ascii="Consolas" w:hAnsi="Consolas"/>
+          <w:b w:val="false"/>
+          <w:bCs w:val="false"/>
+          <w:color w:val="auto"/>
+          <w:sz w:val="32"/>
+          <w:szCs w:val="24"/>
+          <w:u w:val="none"/>
+        </w:rPr>
+      </w:pPr>
+      <w:r>
+        <w:rPr>
+          <w:rFonts w:ascii="Consolas" w:hAnsi="Consolas"/>
+          <w:b w:val="false"/>
+          <w:bCs w:val="false"/>
+          <w:color w:val="auto"/>
+          <w:sz w:val="32"/>
+          <w:szCs w:val="24"/>
+          <w:u w:val="none"/>
+        </w:rPr>
+      </w:r>
+    </w:p>
+    <w:p>
+      <w:pPr>
+        <w:pStyle w:val="Normal"/>
+        <w:bidi w:val="0"/>
+        <w:rPr>
+          <w:rFonts w:ascii="Consolas" w:hAnsi="Consolas"/>
+          <w:b w:val="false"/>
+          <w:bCs w:val="false"/>
+          <w:color w:val="auto"/>
+          <w:sz w:val="32"/>
+          <w:szCs w:val="24"/>
+          <w:u w:val="none"/>
+        </w:rPr>
+      </w:pPr>
+      <w:r>
+        <w:rPr>
+          <w:rFonts w:ascii="Consolas" w:hAnsi="Consolas"/>
+          <w:b w:val="false"/>
+          <w:bCs w:val="false"/>
+          <w:color w:val="auto"/>
+          <w:sz w:val="32"/>
+          <w:szCs w:val="24"/>
+          <w:u w:val="none"/>
+        </w:rPr>
+        <w:t>nom_obj “.” nomb_comportamiento.</w:t>
+      </w:r>
+    </w:p>
+    <w:p>
+      <w:pPr>
+        <w:pStyle w:val="Normal"/>
+        <w:bidi w:val="0"/>
+        <w:rPr>
+          <w:rFonts w:ascii="Consolas" w:hAnsi="Consolas"/>
+          <w:b w:val="false"/>
+          <w:bCs w:val="false"/>
+          <w:color w:val="auto"/>
+          <w:sz w:val="32"/>
+          <w:szCs w:val="24"/>
+          <w:u w:val="none"/>
+        </w:rPr>
+      </w:pPr>
+      <w:r>
+        <w:rPr>
+          <w:rFonts w:ascii="Consolas" w:hAnsi="Consolas"/>
+          <w:b w:val="false"/>
+          <w:bCs w:val="false"/>
+          <w:color w:val="auto"/>
+          <w:sz w:val="32"/>
+          <w:szCs w:val="24"/>
+          <w:u w:val="none"/>
+        </w:rPr>
+      </w:r>
+    </w:p>
+    <w:p>
+      <w:pPr>
+        <w:pStyle w:val="Normal"/>
+        <w:bidi w:val="0"/>
+        <w:rPr>
+          <w:rFonts w:ascii="Consolas" w:hAnsi="Consolas"/>
+          <w:b w:val="false"/>
+          <w:bCs w:val="false"/>
+          <w:color w:val="auto"/>
+          <w:sz w:val="32"/>
+          <w:szCs w:val="24"/>
+          <w:u w:val="none"/>
+        </w:rPr>
+      </w:pPr>
+      <w:r>
+        <w:rPr>
+          <w:rFonts w:ascii="Consolas" w:hAnsi="Consolas"/>
+          <w:b w:val="false"/>
+          <w:bCs w:val="false"/>
+          <w:color w:val="auto"/>
+          <w:sz w:val="32"/>
+          <w:szCs w:val="24"/>
+          <w:u w:val="none"/>
+        </w:rPr>
+        <w:t>Los métodos de una clase definen el comportamiento de futuros objetos.</w:t>
+      </w:r>
+    </w:p>
+    <w:p>
+      <w:pPr>
+        <w:pStyle w:val="Normal"/>
+        <w:bidi w:val="0"/>
+        <w:rPr>
+          <w:rFonts w:ascii="Consolas" w:hAnsi="Consolas"/>
+          <w:b w:val="false"/>
+          <w:bCs w:val="false"/>
+          <w:color w:val="auto"/>
+          <w:sz w:val="32"/>
+          <w:szCs w:val="24"/>
+          <w:u w:val="none"/>
+        </w:rPr>
+      </w:pPr>
+      <w:r>
+        <w:rPr>
+          <w:rFonts w:ascii="Consolas" w:hAnsi="Consolas"/>
+          <w:b w:val="false"/>
+          <w:bCs w:val="false"/>
+          <w:color w:val="auto"/>
+          <w:sz w:val="32"/>
+          <w:szCs w:val="24"/>
+          <w:u w:val="none"/>
+        </w:rPr>
+      </w:r>
+    </w:p>
+    <w:p>
+      <w:pPr>
+        <w:pStyle w:val="Normal"/>
+        <w:bidi w:val="0"/>
+        <w:rPr>
+          <w:rFonts w:ascii="Consolas" w:hAnsi="Consolas"/>
+          <w:b w:val="false"/>
+          <w:bCs w:val="false"/>
+          <w:color w:val="auto"/>
+          <w:sz w:val="32"/>
+          <w:szCs w:val="24"/>
+          <w:u w:val="none"/>
+        </w:rPr>
+      </w:pPr>
+      <w:r>
+        <w:rPr>
+          <w:rFonts w:ascii="Consolas" w:hAnsi="Consolas"/>
+          <w:b w:val="false"/>
+          <w:bCs w:val="false"/>
+          <w:color w:val="auto"/>
+          <w:sz w:val="32"/>
+          <w:szCs w:val="24"/>
+          <w:u w:val="none"/>
+        </w:rPr>
+        <w:t>A las clases creadas llevan un método constructor, que es un método especial, se encarga de darle un estado o un comportamiento inicial al objeto, tiene que estar definido.</w:t>
+      </w:r>
+    </w:p>
+    <w:p>
+      <w:pPr>
+        <w:pStyle w:val="Normal"/>
+        <w:bidi w:val="0"/>
+        <w:rPr>
+          <w:rFonts w:ascii="Consolas" w:hAnsi="Consolas"/>
+          <w:b w:val="false"/>
+          <w:bCs w:val="false"/>
+          <w:color w:val="auto"/>
+          <w:sz w:val="32"/>
+          <w:szCs w:val="24"/>
+          <w:u w:val="none"/>
+        </w:rPr>
+      </w:pPr>
+      <w:r>
+        <w:rPr>
+          <w:rFonts w:ascii="Consolas" w:hAnsi="Consolas"/>
+          <w:b w:val="false"/>
+          <w:bCs w:val="false"/>
+          <w:color w:val="auto"/>
+          <w:sz w:val="32"/>
+          <w:szCs w:val="24"/>
+          <w:u w:val="none"/>
+        </w:rPr>
+      </w:r>
+    </w:p>
+    <w:p>
+      <w:pPr>
+        <w:pStyle w:val="Normal"/>
+        <w:bidi w:val="0"/>
+        <w:rPr>
+          <w:rFonts w:ascii="Consolas" w:hAnsi="Consolas"/>
+          <w:b w:val="false"/>
+          <w:bCs w:val="false"/>
+          <w:color w:val="auto"/>
+          <w:sz w:val="32"/>
+          <w:szCs w:val="24"/>
+          <w:u w:val="none"/>
+        </w:rPr>
+      </w:pPr>
+      <w:r>
+        <w:rPr>
+          <w:rFonts w:ascii="Consolas" w:hAnsi="Consolas"/>
+          <w:b w:val="false"/>
+          <w:bCs w:val="false"/>
+          <w:color w:val="auto"/>
+          <w:sz w:val="32"/>
+          <w:szCs w:val="24"/>
+          <w:u w:val="none"/>
+        </w:rPr>
+        <w:t>Si no hay constructor, la clase lo define como, constructor por defecto, los objetos usan camelCase para crear la clase.</w:t>
+      </w:r>
+    </w:p>
+    <w:p>
+      <w:pPr>
+        <w:pStyle w:val="Normal"/>
+        <w:bidi w:val="0"/>
+        <w:rPr>
+          <w:rFonts w:ascii="Consolas" w:hAnsi="Consolas"/>
+          <w:b w:val="false"/>
+          <w:bCs w:val="false"/>
+          <w:color w:val="auto"/>
+          <w:sz w:val="32"/>
+          <w:szCs w:val="24"/>
+          <w:u w:val="none"/>
+        </w:rPr>
+      </w:pPr>
+      <w:r>
+        <w:rPr>
+          <w:rFonts w:ascii="Consolas" w:hAnsi="Consolas"/>
+          <w:b w:val="false"/>
+          <w:bCs w:val="false"/>
+          <w:color w:val="auto"/>
+          <w:sz w:val="32"/>
+          <w:szCs w:val="24"/>
+          <w:u w:val="none"/>
+        </w:rPr>
+      </w:r>
+    </w:p>
+    <w:p>
+      <w:pPr>
+        <w:pStyle w:val="Normal"/>
+        <w:bidi w:val="0"/>
+        <w:rPr>
+          <w:rFonts w:ascii="Consolas" w:hAnsi="Consolas"/>
+          <w:b w:val="false"/>
+          <w:bCs w:val="false"/>
+          <w:color w:val="auto"/>
+          <w:sz w:val="32"/>
+          <w:szCs w:val="24"/>
+          <w:u w:val="none"/>
+        </w:rPr>
+      </w:pPr>
+      <w:r>
+        <w:rPr>
+          <w:rFonts w:ascii="Consolas" w:hAnsi="Consolas"/>
+          <w:b w:val="false"/>
+          <w:bCs w:val="false"/>
+          <w:color w:val="auto"/>
+          <w:sz w:val="32"/>
+          <w:szCs w:val="24"/>
+          <w:u w:val="none"/>
+        </w:rPr>
+        <w:t>El constructor tiene exactamente el nombre de la clase y tiene que tener el modificador de acceso public.</w:t>
+      </w:r>
+    </w:p>
+    <w:p>
+      <w:pPr>
+        <w:pStyle w:val="Normal"/>
+        <w:bidi w:val="0"/>
+        <w:rPr>
+          <w:rFonts w:ascii="Consolas" w:hAnsi="Consolas"/>
+          <w:b w:val="false"/>
+          <w:bCs w:val="false"/>
+          <w:color w:val="auto"/>
+          <w:sz w:val="32"/>
+          <w:szCs w:val="24"/>
+          <w:u w:val="none"/>
+        </w:rPr>
+      </w:pPr>
+      <w:r>
+        <w:rPr>
+          <w:rFonts w:ascii="Consolas" w:hAnsi="Consolas"/>
+          <w:b w:val="false"/>
+          <w:bCs w:val="false"/>
+          <w:color w:val="auto"/>
+          <w:sz w:val="32"/>
+          <w:szCs w:val="24"/>
+          <w:u w:val="none"/>
+        </w:rPr>
+      </w:r>
+    </w:p>
+    <w:p>
+      <w:pPr>
+        <w:pStyle w:val="Normal"/>
+        <w:bidi w:val="0"/>
+        <w:rPr>
+          <w:rFonts w:ascii="Consolas" w:hAnsi="Consolas"/>
+          <w:b w:val="false"/>
+          <w:bCs w:val="false"/>
+          <w:color w:val="auto"/>
+          <w:sz w:val="32"/>
+          <w:szCs w:val="24"/>
+          <w:u w:val="none"/>
+        </w:rPr>
+      </w:pPr>
+      <w:r>
+        <w:rPr>
+          <w:rFonts w:ascii="Consolas" w:hAnsi="Consolas"/>
+          <w:b w:val="false"/>
+          <w:bCs w:val="false"/>
+          <w:color w:val="auto"/>
+          <w:sz w:val="32"/>
+          <w:szCs w:val="24"/>
+          <w:u w:val="none"/>
+        </w:rPr>
+        <w:t>Puedes crear los objetos desde la misma clase o desde otra clase.</w:t>
+      </w:r>
+    </w:p>
+    <w:p>
+      <w:pPr>
+        <w:pStyle w:val="Normal"/>
+        <w:bidi w:val="0"/>
+        <w:rPr>
+          <w:rFonts w:ascii="Consolas" w:hAnsi="Consolas"/>
+          <w:b w:val="false"/>
+          <w:bCs w:val="false"/>
+          <w:color w:val="auto"/>
+          <w:sz w:val="32"/>
+          <w:szCs w:val="24"/>
+          <w:u w:val="none"/>
+        </w:rPr>
+      </w:pPr>
+      <w:r>
+        <w:rPr>
+          <w:rFonts w:ascii="Consolas" w:hAnsi="Consolas"/>
+          <w:b w:val="false"/>
+          <w:bCs w:val="false"/>
+          <w:color w:val="auto"/>
+          <w:sz w:val="32"/>
+          <w:szCs w:val="24"/>
+          <w:u w:val="none"/>
+        </w:rPr>
+      </w:r>
+    </w:p>
+    <w:p>
+      <w:pPr>
+        <w:pStyle w:val="Normal"/>
+        <w:bidi w:val="0"/>
+        <w:rPr>
+          <w:rFonts w:ascii="Consolas" w:hAnsi="Consolas"/>
+          <w:b w:val="false"/>
+          <w:bCs w:val="false"/>
+          <w:color w:val="auto"/>
+          <w:sz w:val="32"/>
+          <w:szCs w:val="24"/>
+          <w:u w:val="none"/>
+        </w:rPr>
+      </w:pPr>
+      <w:r>
+        <w:rPr>
+          <w:rFonts w:ascii="Consolas" w:hAnsi="Consolas"/>
+          <w:b w:val="false"/>
+          <w:bCs w:val="false"/>
+          <w:color w:val="auto"/>
+          <w:sz w:val="32"/>
+          <w:szCs w:val="24"/>
+          <w:u w:val="none"/>
+        </w:rPr>
+        <w:t>Si creas otra clase puedes crearla con PascalCase o UpperCamelCase para ser una clase de objeto valida y también puedes usar el uso del plural.</w:t>
       </w:r>
     </w:p>
     <w:p>
@@ -15496,6 +17004,28 @@
       <w:rFonts w:cs="Lucida Sans"/>
     </w:rPr>
   </w:style>
+  <w:style w:type="paragraph" w:styleId="Cabeceraypie">
+    <w:name w:val="Cabecera y pie"/>
+    <w:basedOn w:val="Normal"/>
+    <w:qFormat/>
+    <w:pPr>
+      <w:suppressLineNumbers/>
+      <w:tabs>
+        <w:tab w:val="clear" w:pos="709"/>
+        <w:tab w:val="center" w:pos="4986" w:leader="none"/>
+        <w:tab w:val="right" w:pos="9972" w:leader="none"/>
+      </w:tabs>
+    </w:pPr>
+    <w:rPr/>
+  </w:style>
+  <w:style w:type="paragraph" w:styleId="Header">
+    <w:name w:val="header"/>
+    <w:basedOn w:val="Cabeceraypie"/>
+    <w:pPr>
+      <w:suppressLineNumbers/>
+    </w:pPr>
+    <w:rPr/>
+  </w:style>
 </w:styles>
 </file>
 

</xml_diff>

<commit_message>
feat(vid29-mod-encap): added update file poo and upload java excercise at vid29
</commit_message>
<xml_diff>
--- a/Curso_POO_java.docx
+++ b/Curso_POO_java.docx
@@ -15253,6 +15253,58 @@
           <w:szCs w:val="24"/>
           <w:u w:val="none"/>
         </w:rPr>
+      </w:r>
+    </w:p>
+    <w:p>
+      <w:pPr>
+        <w:pStyle w:val="Normal"/>
+        <w:bidi w:val="0"/>
+        <w:rPr>
+          <w:rFonts w:ascii="Consolas" w:hAnsi="Consolas"/>
+          <w:b w:val="false"/>
+          <w:bCs w:val="false"/>
+          <w:color w:val="auto"/>
+          <w:sz w:val="32"/>
+          <w:szCs w:val="24"/>
+          <w:u w:val="none"/>
+        </w:rPr>
+      </w:pPr>
+      <w:r>
+        <w:rPr>
+          <w:rFonts w:ascii="Consolas" w:hAnsi="Consolas"/>
+          <w:b w:val="false"/>
+          <w:bCs w:val="false"/>
+          <w:color w:val="auto"/>
+          <w:sz w:val="32"/>
+          <w:szCs w:val="24"/>
+          <w:u w:val="none"/>
+        </w:rPr>
+      </w:r>
+    </w:p>
+    <w:p>
+      <w:pPr>
+        <w:pStyle w:val="Normal"/>
+        <w:bidi w:val="0"/>
+        <w:rPr>
+          <w:rFonts w:ascii="Consolas" w:hAnsi="Consolas"/>
+          <w:b w:val="false"/>
+          <w:bCs w:val="false"/>
+          <w:color w:val="auto"/>
+          <w:sz w:val="32"/>
+          <w:szCs w:val="24"/>
+          <w:u w:val="none"/>
+        </w:rPr>
+      </w:pPr>
+      <w:r>
+        <w:rPr>
+          <w:rFonts w:ascii="Consolas" w:hAnsi="Consolas"/>
+          <w:b w:val="false"/>
+          <w:bCs w:val="false"/>
+          <w:color w:val="auto"/>
+          <w:sz w:val="32"/>
+          <w:szCs w:val="24"/>
+          <w:u w:val="none"/>
+        </w:rPr>
         <w:t>Clases y Objetos.</w:t>
       </w:r>
     </w:p>
@@ -15527,19 +15579,7 @@
           <w:szCs w:val="24"/>
           <w:u w:val="none"/>
         </w:rPr>
-        <w:t xml:space="preserve">- </w:t>
-      </w:r>
-      <w:r>
-        <w:rPr>
-          <w:rFonts w:ascii="Consolas" w:hAnsi="Consolas"/>
-          <w:b w:val="false"/>
-          <w:bCs w:val="false"/>
-          <w:color w:val="auto"/>
-          <w:sz w:val="32"/>
-          <w:szCs w:val="24"/>
-          <w:u w:val="none"/>
-        </w:rPr>
-        <w:t>Tiene propiedades (atributos):</w:t>
+        <w:t>- Tiene propiedades (atributos):</w:t>
       </w:r>
     </w:p>
     <w:p>
@@ -15567,17 +15607,6 @@
           <w:u w:val="none"/>
         </w:rPr>
         <w:tab/>
-      </w:r>
-      <w:r>
-        <w:rPr>
-          <w:rFonts w:ascii="Consolas" w:hAnsi="Consolas"/>
-          <w:b w:val="false"/>
-          <w:bCs w:val="false"/>
-          <w:color w:val="auto"/>
-          <w:sz w:val="32"/>
-          <w:szCs w:val="24"/>
-          <w:u w:val="none"/>
-        </w:rPr>
         <w:t>Color</w:t>
       </w:r>
     </w:p>
@@ -15606,17 +15635,6 @@
           <w:u w:val="none"/>
         </w:rPr>
         <w:tab/>
-      </w:r>
-      <w:r>
-        <w:rPr>
-          <w:rFonts w:ascii="Consolas" w:hAnsi="Consolas"/>
-          <w:b w:val="false"/>
-          <w:bCs w:val="false"/>
-          <w:color w:val="auto"/>
-          <w:sz w:val="32"/>
-          <w:szCs w:val="24"/>
-          <w:u w:val="none"/>
-        </w:rPr>
         <w:t>Peso</w:t>
       </w:r>
     </w:p>
@@ -15645,17 +15663,6 @@
           <w:u w:val="none"/>
         </w:rPr>
         <w:tab/>
-      </w:r>
-      <w:r>
-        <w:rPr>
-          <w:rFonts w:ascii="Consolas" w:hAnsi="Consolas"/>
-          <w:b w:val="false"/>
-          <w:bCs w:val="false"/>
-          <w:color w:val="auto"/>
-          <w:sz w:val="32"/>
-          <w:szCs w:val="24"/>
-          <w:u w:val="none"/>
-        </w:rPr>
         <w:t>Alto</w:t>
       </w:r>
     </w:p>
@@ -15684,17 +15691,6 @@
           <w:u w:val="none"/>
         </w:rPr>
         <w:tab/>
-      </w:r>
-      <w:r>
-        <w:rPr>
-          <w:rFonts w:ascii="Consolas" w:hAnsi="Consolas"/>
-          <w:b w:val="false"/>
-          <w:bCs w:val="false"/>
-          <w:color w:val="auto"/>
-          <w:sz w:val="32"/>
-          <w:szCs w:val="24"/>
-          <w:u w:val="none"/>
-        </w:rPr>
         <w:t>Largo</w:t>
       </w:r>
     </w:p>
@@ -15722,19 +15718,7 @@
           <w:szCs w:val="24"/>
           <w:u w:val="none"/>
         </w:rPr>
-        <w:t xml:space="preserve">- </w:t>
-      </w:r>
-      <w:r>
-        <w:rPr>
-          <w:rFonts w:ascii="Consolas" w:hAnsi="Consolas"/>
-          <w:b w:val="false"/>
-          <w:bCs w:val="false"/>
-          <w:color w:val="auto"/>
-          <w:sz w:val="32"/>
-          <w:szCs w:val="24"/>
-          <w:u w:val="none"/>
-        </w:rPr>
-        <w:t>Tiene un comportamiento (¿Qué es capaz de hacer?):</w:t>
+        <w:t>- Tiene un comportamiento (¿Qué es capaz de hacer?):</w:t>
       </w:r>
     </w:p>
     <w:p>
@@ -15762,17 +15746,6 @@
           <w:u w:val="none"/>
         </w:rPr>
         <w:tab/>
-      </w:r>
-      <w:r>
-        <w:rPr>
-          <w:rFonts w:ascii="Consolas" w:hAnsi="Consolas"/>
-          <w:b w:val="false"/>
-          <w:bCs w:val="false"/>
-          <w:color w:val="auto"/>
-          <w:sz w:val="32"/>
-          <w:szCs w:val="24"/>
-          <w:u w:val="none"/>
-        </w:rPr>
         <w:t>Arrancar</w:t>
       </w:r>
     </w:p>
@@ -15801,17 +15774,6 @@
           <w:u w:val="none"/>
         </w:rPr>
         <w:tab/>
-      </w:r>
-      <w:r>
-        <w:rPr>
-          <w:rFonts w:ascii="Consolas" w:hAnsi="Consolas"/>
-          <w:b w:val="false"/>
-          <w:bCs w:val="false"/>
-          <w:color w:val="auto"/>
-          <w:sz w:val="32"/>
-          <w:szCs w:val="24"/>
-          <w:u w:val="none"/>
-        </w:rPr>
         <w:t>Frenar</w:t>
       </w:r>
     </w:p>
@@ -15840,17 +15802,6 @@
           <w:u w:val="none"/>
         </w:rPr>
         <w:tab/>
-      </w:r>
-      <w:r>
-        <w:rPr>
-          <w:rFonts w:ascii="Consolas" w:hAnsi="Consolas"/>
-          <w:b w:val="false"/>
-          <w:bCs w:val="false"/>
-          <w:color w:val="auto"/>
-          <w:sz w:val="32"/>
-          <w:szCs w:val="24"/>
-          <w:u w:val="none"/>
-        </w:rPr>
         <w:t>Girar</w:t>
       </w:r>
     </w:p>
@@ -15879,17 +15830,6 @@
           <w:u w:val="none"/>
         </w:rPr>
         <w:tab/>
-      </w:r>
-      <w:r>
-        <w:rPr>
-          <w:rFonts w:ascii="Consolas" w:hAnsi="Consolas"/>
-          <w:b w:val="false"/>
-          <w:bCs w:val="false"/>
-          <w:color w:val="auto"/>
-          <w:sz w:val="32"/>
-          <w:szCs w:val="24"/>
-          <w:u w:val="none"/>
-        </w:rPr>
         <w:t>Acelerar</w:t>
       </w:r>
     </w:p>
@@ -15943,19 +15883,7 @@
           <w:szCs w:val="24"/>
           <w:u w:val="none"/>
         </w:rPr>
-        <w:t xml:space="preserve">- </w:t>
-      </w:r>
-      <w:r>
-        <w:rPr>
-          <w:rFonts w:ascii="Consolas" w:hAnsi="Consolas"/>
-          <w:b w:val="false"/>
-          <w:bCs w:val="false"/>
-          <w:color w:val="auto"/>
-          <w:sz w:val="32"/>
-          <w:szCs w:val="24"/>
-          <w:u w:val="none"/>
-        </w:rPr>
-        <w:t>Accediendo a propiedades de objeto desde código (pseudocódigo):</w:t>
+        <w:t>- Accediendo a propiedades de objeto desde código (pseudocódigo):</w:t>
         <w:br/>
       </w:r>
     </w:p>
@@ -15984,17 +15912,6 @@
           <w:u w:val="none"/>
         </w:rPr>
         <w:tab/>
-      </w:r>
-      <w:r>
-        <w:rPr>
-          <w:rFonts w:ascii="Consolas" w:hAnsi="Consolas"/>
-          <w:b w:val="false"/>
-          <w:bCs w:val="false"/>
-          <w:color w:val="auto"/>
-          <w:sz w:val="32"/>
-          <w:szCs w:val="24"/>
-          <w:u w:val="none"/>
-        </w:rPr>
         <w:t>Renault.Color = “Rojo”;</w:t>
       </w:r>
     </w:p>
@@ -16023,17 +15940,6 @@
           <w:u w:val="none"/>
         </w:rPr>
         <w:tab/>
-      </w:r>
-      <w:r>
-        <w:rPr>
-          <w:rFonts w:ascii="Consolas" w:hAnsi="Consolas"/>
-          <w:b w:val="false"/>
-          <w:bCs w:val="false"/>
-          <w:color w:val="auto"/>
-          <w:sz w:val="32"/>
-          <w:szCs w:val="24"/>
-          <w:u w:val="none"/>
-        </w:rPr>
         <w:t>Renault.peso = 1500;</w:t>
       </w:r>
     </w:p>
@@ -16090,17 +15996,6 @@
           <w:u w:val="none"/>
         </w:rPr>
         <w:tab/>
-      </w:r>
-      <w:r>
-        <w:rPr>
-          <w:rFonts w:ascii="Consolas" w:hAnsi="Consolas"/>
-          <w:b w:val="false"/>
-          <w:bCs w:val="false"/>
-          <w:color w:val="auto"/>
-          <w:sz w:val="32"/>
-          <w:szCs w:val="24"/>
-          <w:u w:val="none"/>
-        </w:rPr>
         <w:t>Renault.alto = 900;</w:t>
       </w:r>
     </w:p>
@@ -16154,19 +16049,7 @@
           <w:szCs w:val="24"/>
           <w:u w:val="none"/>
         </w:rPr>
-        <w:t xml:space="preserve">- </w:t>
-      </w:r>
-      <w:r>
-        <w:rPr>
-          <w:rFonts w:ascii="Consolas" w:hAnsi="Consolas"/>
-          <w:b w:val="false"/>
-          <w:bCs w:val="false"/>
-          <w:color w:val="auto"/>
-          <w:sz w:val="32"/>
-          <w:szCs w:val="24"/>
-          <w:u w:val="none"/>
-        </w:rPr>
-        <w:t>Accediendo a comportamiento de objeto desde código (Pseudocódigo):</w:t>
+        <w:t>- Accediendo a comportamiento de objeto desde código (Pseudocódigo):</w:t>
       </w:r>
     </w:p>
     <w:p>
@@ -16220,17 +16103,6 @@
           <w:u w:val="none"/>
         </w:rPr>
         <w:tab/>
-      </w:r>
-      <w:r>
-        <w:rPr>
-          <w:rFonts w:ascii="Consolas" w:hAnsi="Consolas"/>
-          <w:b w:val="false"/>
-          <w:bCs w:val="false"/>
-          <w:color w:val="auto"/>
-          <w:sz w:val="32"/>
-          <w:szCs w:val="24"/>
-          <w:u w:val="none"/>
-        </w:rPr>
         <w:t>Renault.arranca();</w:t>
       </w:r>
     </w:p>
@@ -16259,17 +16131,6 @@
           <w:u w:val="none"/>
         </w:rPr>
         <w:tab/>
-      </w:r>
-      <w:r>
-        <w:rPr>
-          <w:rFonts w:ascii="Consolas" w:hAnsi="Consolas"/>
-          <w:b w:val="false"/>
-          <w:bCs w:val="false"/>
-          <w:color w:val="auto"/>
-          <w:sz w:val="32"/>
-          <w:szCs w:val="24"/>
-          <w:u w:val="none"/>
-        </w:rPr>
         <w:t>Renault.frena();</w:t>
       </w:r>
     </w:p>
@@ -16298,17 +16159,6 @@
           <w:u w:val="none"/>
         </w:rPr>
         <w:tab/>
-      </w:r>
-      <w:r>
-        <w:rPr>
-          <w:rFonts w:ascii="Consolas" w:hAnsi="Consolas"/>
-          <w:b w:val="false"/>
-          <w:bCs w:val="false"/>
-          <w:color w:val="auto"/>
-          <w:sz w:val="32"/>
-          <w:szCs w:val="24"/>
-          <w:u w:val="none"/>
-        </w:rPr>
         <w:t>Renault.gira();</w:t>
       </w:r>
     </w:p>
@@ -16337,17 +16187,6 @@
           <w:u w:val="none"/>
         </w:rPr>
         <w:tab/>
-      </w:r>
-      <w:r>
-        <w:rPr>
-          <w:rFonts w:ascii="Consolas" w:hAnsi="Consolas"/>
-          <w:b w:val="false"/>
-          <w:bCs w:val="false"/>
-          <w:color w:val="auto"/>
-          <w:sz w:val="32"/>
-          <w:szCs w:val="24"/>
-          <w:u w:val="none"/>
-        </w:rPr>
         <w:t>Renault.acelera();</w:t>
       </w:r>
     </w:p>
@@ -16773,6 +16612,325 @@
           <w:u w:val="none"/>
         </w:rPr>
         <w:t>Si creas otra clase puedes crearla con PascalCase o UpperCamelCase para ser una clase de objeto valida y también puedes usar el uso del plural.</w:t>
+      </w:r>
+    </w:p>
+    <w:p>
+      <w:pPr>
+        <w:pStyle w:val="Normal"/>
+        <w:bidi w:val="0"/>
+        <w:rPr>
+          <w:rFonts w:ascii="Consolas" w:hAnsi="Consolas"/>
+          <w:b w:val="false"/>
+          <w:bCs w:val="false"/>
+          <w:color w:val="auto"/>
+          <w:sz w:val="32"/>
+          <w:szCs w:val="24"/>
+          <w:u w:val="none"/>
+        </w:rPr>
+      </w:pPr>
+      <w:r>
+        <w:rPr>
+          <w:rFonts w:ascii="Consolas" w:hAnsi="Consolas"/>
+          <w:b w:val="false"/>
+          <w:bCs w:val="false"/>
+          <w:color w:val="auto"/>
+          <w:sz w:val="32"/>
+          <w:szCs w:val="24"/>
+          <w:u w:val="none"/>
+        </w:rPr>
+      </w:r>
+    </w:p>
+    <w:p>
+      <w:pPr>
+        <w:pStyle w:val="Normal"/>
+        <w:bidi w:val="0"/>
+        <w:rPr>
+          <w:rFonts w:ascii="Consolas" w:hAnsi="Consolas"/>
+          <w:b w:val="false"/>
+          <w:bCs w:val="false"/>
+          <w:color w:val="auto"/>
+          <w:sz w:val="32"/>
+          <w:szCs w:val="24"/>
+          <w:u w:val="none"/>
+        </w:rPr>
+      </w:pPr>
+      <w:r>
+        <w:rPr>
+          <w:rFonts w:ascii="Consolas" w:hAnsi="Consolas"/>
+          <w:b w:val="false"/>
+          <w:bCs w:val="false"/>
+          <w:color w:val="auto"/>
+          <w:sz w:val="32"/>
+          <w:szCs w:val="24"/>
+          <w:u w:val="none"/>
+        </w:rPr>
+      </w:r>
+    </w:p>
+    <w:p>
+      <w:pPr>
+        <w:pStyle w:val="Normal"/>
+        <w:bidi w:val="0"/>
+        <w:rPr>
+          <w:rFonts w:ascii="Consolas" w:hAnsi="Consolas"/>
+          <w:b w:val="false"/>
+          <w:bCs w:val="false"/>
+          <w:color w:val="auto"/>
+          <w:sz w:val="32"/>
+          <w:szCs w:val="24"/>
+          <w:u w:val="none"/>
+        </w:rPr>
+      </w:pPr>
+      <w:r>
+        <w:rPr>
+          <w:rFonts w:ascii="Consolas" w:hAnsi="Consolas"/>
+          <w:b w:val="false"/>
+          <w:bCs w:val="false"/>
+          <w:color w:val="auto"/>
+          <w:sz w:val="32"/>
+          <w:szCs w:val="24"/>
+          <w:u w:val="none"/>
+        </w:rPr>
+      </w:r>
+    </w:p>
+    <w:p>
+      <w:pPr>
+        <w:pStyle w:val="Normal"/>
+        <w:bidi w:val="0"/>
+        <w:rPr>
+          <w:rFonts w:ascii="Consolas" w:hAnsi="Consolas"/>
+          <w:b w:val="false"/>
+          <w:bCs w:val="false"/>
+          <w:color w:val="auto"/>
+          <w:sz w:val="32"/>
+          <w:szCs w:val="24"/>
+          <w:u w:val="none"/>
+        </w:rPr>
+      </w:pPr>
+      <w:r>
+        <w:rPr>
+          <w:rFonts w:ascii="Consolas" w:hAnsi="Consolas"/>
+          <w:b w:val="false"/>
+          <w:bCs w:val="false"/>
+          <w:color w:val="auto"/>
+          <w:sz w:val="32"/>
+          <w:szCs w:val="24"/>
+          <w:u w:val="none"/>
+        </w:rPr>
+        <w:t>Video 29 Modularización y Encapsulamiento.</w:t>
+      </w:r>
+    </w:p>
+    <w:p>
+      <w:pPr>
+        <w:pStyle w:val="Normal"/>
+        <w:bidi w:val="0"/>
+        <w:rPr>
+          <w:rFonts w:ascii="Consolas" w:hAnsi="Consolas"/>
+          <w:b w:val="false"/>
+          <w:bCs w:val="false"/>
+          <w:color w:val="auto"/>
+          <w:sz w:val="32"/>
+          <w:szCs w:val="24"/>
+          <w:u w:val="none"/>
+        </w:rPr>
+      </w:pPr>
+      <w:r>
+        <w:rPr>
+          <w:rFonts w:ascii="Consolas" w:hAnsi="Consolas"/>
+          <w:b w:val="false"/>
+          <w:bCs w:val="false"/>
+          <w:color w:val="auto"/>
+          <w:sz w:val="32"/>
+          <w:szCs w:val="24"/>
+          <w:u w:val="none"/>
+        </w:rPr>
+        <w:t>08-09-2025</w:t>
+      </w:r>
+    </w:p>
+    <w:p>
+      <w:pPr>
+        <w:pStyle w:val="Normal"/>
+        <w:bidi w:val="0"/>
+        <w:rPr>
+          <w:rFonts w:ascii="Consolas" w:hAnsi="Consolas"/>
+          <w:b w:val="false"/>
+          <w:bCs w:val="false"/>
+          <w:color w:val="auto"/>
+          <w:sz w:val="32"/>
+          <w:szCs w:val="24"/>
+          <w:u w:val="none"/>
+        </w:rPr>
+      </w:pPr>
+      <w:r>
+        <w:rPr>
+          <w:rFonts w:ascii="Consolas" w:hAnsi="Consolas"/>
+          <w:b w:val="false"/>
+          <w:bCs w:val="false"/>
+          <w:color w:val="auto"/>
+          <w:sz w:val="32"/>
+          <w:szCs w:val="24"/>
+          <w:u w:val="none"/>
+        </w:rPr>
+        <w:t>41:00 min</w:t>
+      </w:r>
+    </w:p>
+    <w:p>
+      <w:pPr>
+        <w:pStyle w:val="Normal"/>
+        <w:bidi w:val="0"/>
+        <w:rPr>
+          <w:rFonts w:ascii="Consolas" w:hAnsi="Consolas"/>
+          <w:b w:val="false"/>
+          <w:bCs w:val="false"/>
+          <w:color w:val="auto"/>
+          <w:sz w:val="32"/>
+          <w:szCs w:val="24"/>
+          <w:u w:val="none"/>
+        </w:rPr>
+      </w:pPr>
+      <w:r>
+        <w:rPr>
+          <w:rFonts w:ascii="Consolas" w:hAnsi="Consolas"/>
+          <w:b w:val="false"/>
+          <w:bCs w:val="false"/>
+          <w:color w:val="auto"/>
+          <w:sz w:val="32"/>
+          <w:szCs w:val="24"/>
+          <w:u w:val="none"/>
+        </w:rPr>
+      </w:r>
+    </w:p>
+    <w:p>
+      <w:pPr>
+        <w:pStyle w:val="Normal"/>
+        <w:bidi w:val="0"/>
+        <w:rPr>
+          <w:rFonts w:ascii="Consolas" w:hAnsi="Consolas"/>
+          <w:b w:val="false"/>
+          <w:bCs w:val="false"/>
+          <w:color w:val="auto"/>
+          <w:sz w:val="32"/>
+          <w:szCs w:val="24"/>
+          <w:u w:val="none"/>
+        </w:rPr>
+      </w:pPr>
+      <w:r>
+        <w:rPr>
+          <w:rFonts w:ascii="Consolas" w:hAnsi="Consolas"/>
+          <w:b w:val="false"/>
+          <w:bCs w:val="false"/>
+          <w:color w:val="auto"/>
+          <w:sz w:val="32"/>
+          <w:szCs w:val="24"/>
+          <w:u w:val="none"/>
+        </w:rPr>
+        <w:t>Modularización:</w:t>
+      </w:r>
+    </w:p>
+    <w:p>
+      <w:pPr>
+        <w:pStyle w:val="Normal"/>
+        <w:bidi w:val="0"/>
+        <w:rPr>
+          <w:rFonts w:ascii="Consolas" w:hAnsi="Consolas"/>
+          <w:b w:val="false"/>
+          <w:bCs w:val="false"/>
+          <w:color w:val="auto"/>
+          <w:sz w:val="32"/>
+          <w:szCs w:val="24"/>
+          <w:u w:val="none"/>
+        </w:rPr>
+      </w:pPr>
+      <w:r>
+        <w:rPr>
+          <w:rFonts w:ascii="Consolas" w:hAnsi="Consolas"/>
+          <w:b w:val="false"/>
+          <w:bCs w:val="false"/>
+          <w:color w:val="auto"/>
+          <w:sz w:val="32"/>
+          <w:szCs w:val="24"/>
+          <w:u w:val="none"/>
+        </w:rPr>
+        <w:t>Termino que se utiliza para realizar el código sin depender de otros métodos, clases o sin depender de otras instancias en el programa o aplicación creada.</w:t>
+      </w:r>
+    </w:p>
+    <w:p>
+      <w:pPr>
+        <w:pStyle w:val="Normal"/>
+        <w:bidi w:val="0"/>
+        <w:rPr>
+          <w:rFonts w:ascii="Consolas" w:hAnsi="Consolas"/>
+          <w:b w:val="false"/>
+          <w:bCs w:val="false"/>
+          <w:color w:val="auto"/>
+          <w:sz w:val="32"/>
+          <w:szCs w:val="24"/>
+          <w:u w:val="none"/>
+        </w:rPr>
+      </w:pPr>
+      <w:r>
+        <w:rPr>
+          <w:rFonts w:ascii="Consolas" w:hAnsi="Consolas"/>
+          <w:b w:val="false"/>
+          <w:bCs w:val="false"/>
+          <w:color w:val="auto"/>
+          <w:sz w:val="32"/>
+          <w:szCs w:val="24"/>
+          <w:u w:val="none"/>
+        </w:rPr>
+      </w:r>
+    </w:p>
+    <w:p>
+      <w:pPr>
+        <w:pStyle w:val="Normal"/>
+        <w:bidi w:val="0"/>
+        <w:rPr>
+          <w:rFonts w:ascii="Consolas" w:hAnsi="Consolas"/>
+          <w:b w:val="false"/>
+          <w:bCs w:val="false"/>
+          <w:color w:val="auto"/>
+          <w:sz w:val="32"/>
+          <w:szCs w:val="24"/>
+          <w:u w:val="none"/>
+        </w:rPr>
+      </w:pPr>
+      <w:r>
+        <w:rPr>
+          <w:rFonts w:ascii="Consolas" w:hAnsi="Consolas"/>
+          <w:b w:val="false"/>
+          <w:bCs w:val="false"/>
+          <w:color w:val="auto"/>
+          <w:sz w:val="32"/>
+          <w:szCs w:val="24"/>
+          <w:u w:val="none"/>
+        </w:rPr>
+        <w:t>Encapsulamiento:</w:t>
+      </w:r>
+    </w:p>
+    <w:p>
+      <w:pPr>
+        <w:pStyle w:val="Normal"/>
+        <w:bidi w:val="0"/>
+        <w:rPr>
+          <w:rFonts w:ascii="Consolas" w:hAnsi="Consolas"/>
+          <w:b w:val="false"/>
+          <w:bCs w:val="false"/>
+          <w:color w:val="auto"/>
+          <w:sz w:val="32"/>
+          <w:szCs w:val="24"/>
+          <w:u w:val="none"/>
+        </w:rPr>
+      </w:pPr>
+      <w:r>
+        <w:rPr>
+          <w:rFonts w:ascii="Consolas" w:hAnsi="Consolas"/>
+          <w:b w:val="false"/>
+          <w:bCs w:val="false"/>
+          <w:color w:val="auto"/>
+          <w:sz w:val="32"/>
+          <w:szCs w:val="24"/>
+          <w:u w:val="none"/>
+        </w:rPr>
+        <w:t>Termino que se utiliza para almacenar funciones especificas de código privado para que no se pueda utilizar en otro modulo, clase o método del programa o aplicación.</w:t>
       </w:r>
     </w:p>
     <w:p>
@@ -16905,7 +17063,7 @@
   </w:style>
   <w:style w:type="paragraph" w:styleId="Heading1">
     <w:name w:val="heading 1"/>
-    <w:basedOn w:val="Ttulo"/>
+    <w:basedOn w:val="Ttulouser"/>
     <w:next w:val="BodyText"/>
     <w:qFormat/>
     <w:pPr>
@@ -17004,8 +17162,8 @@
       <w:rFonts w:cs="Lucida Sans"/>
     </w:rPr>
   </w:style>
-  <w:style w:type="paragraph" w:styleId="Cabeceraypie">
-    <w:name w:val="Cabecera y pie"/>
+  <w:style w:type="paragraph" w:styleId="Cabeceraypieuser">
+    <w:name w:val="Cabecera y pie (user)"/>
     <w:basedOn w:val="Normal"/>
     <w:qFormat/>
     <w:pPr>
@@ -17018,9 +17176,16 @@
     </w:pPr>
     <w:rPr/>
   </w:style>
+  <w:style w:type="paragraph" w:styleId="Cabeceraypie">
+    <w:name w:val="Cabecera y pie"/>
+    <w:basedOn w:val="Normal"/>
+    <w:qFormat/>
+    <w:pPr/>
+    <w:rPr/>
+  </w:style>
   <w:style w:type="paragraph" w:styleId="Header">
     <w:name w:val="header"/>
-    <w:basedOn w:val="Cabeceraypie"/>
+    <w:basedOn w:val="Cabeceraypieuser"/>
     <w:pPr>
       <w:suppressLineNumbers/>
     </w:pPr>

</xml_diff>

<commit_message>
feat(vid30-getset-construct): added update file poo and upload java exercise vid30
</commit_message>
<xml_diff>
--- a/Curso_POO_java.docx
+++ b/Curso_POO_java.docx
@@ -16931,6 +16931,534 @@
           <w:u w:val="none"/>
         </w:rPr>
         <w:t>Termino que se utiliza para almacenar funciones especificas de código privado para que no se pueda utilizar en otro modulo, clase o método del programa o aplicación.</w:t>
+      </w:r>
+    </w:p>
+    <w:p>
+      <w:pPr>
+        <w:pStyle w:val="Normal"/>
+        <w:bidi w:val="0"/>
+        <w:rPr>
+          <w:rFonts w:ascii="Consolas" w:hAnsi="Consolas"/>
+          <w:b w:val="false"/>
+          <w:bCs w:val="false"/>
+          <w:color w:val="auto"/>
+          <w:sz w:val="32"/>
+          <w:szCs w:val="24"/>
+          <w:u w:val="none"/>
+        </w:rPr>
+      </w:pPr>
+      <w:r>
+        <w:rPr>
+          <w:rFonts w:ascii="Consolas" w:hAnsi="Consolas"/>
+          <w:b w:val="false"/>
+          <w:bCs w:val="false"/>
+          <w:color w:val="auto"/>
+          <w:sz w:val="32"/>
+          <w:szCs w:val="24"/>
+          <w:u w:val="none"/>
+        </w:rPr>
+      </w:r>
+    </w:p>
+    <w:p>
+      <w:pPr>
+        <w:pStyle w:val="Normal"/>
+        <w:bidi w:val="0"/>
+        <w:rPr>
+          <w:rFonts w:ascii="Consolas" w:hAnsi="Consolas"/>
+          <w:b w:val="false"/>
+          <w:bCs w:val="false"/>
+          <w:color w:val="auto"/>
+          <w:sz w:val="32"/>
+          <w:szCs w:val="24"/>
+          <w:u w:val="none"/>
+        </w:rPr>
+      </w:pPr>
+      <w:r>
+        <w:rPr>
+          <w:rFonts w:ascii="Consolas" w:hAnsi="Consolas"/>
+          <w:b w:val="false"/>
+          <w:bCs w:val="false"/>
+          <w:color w:val="auto"/>
+          <w:sz w:val="32"/>
+          <w:szCs w:val="24"/>
+          <w:u w:val="none"/>
+        </w:rPr>
+      </w:r>
+    </w:p>
+    <w:p>
+      <w:pPr>
+        <w:pStyle w:val="Normal"/>
+        <w:bidi w:val="0"/>
+        <w:rPr>
+          <w:rFonts w:ascii="Consolas" w:hAnsi="Consolas"/>
+          <w:b w:val="false"/>
+          <w:bCs w:val="false"/>
+          <w:color w:val="auto"/>
+          <w:sz w:val="32"/>
+          <w:szCs w:val="24"/>
+          <w:u w:val="none"/>
+        </w:rPr>
+      </w:pPr>
+      <w:r>
+        <w:rPr>
+          <w:rFonts w:ascii="Consolas" w:hAnsi="Consolas"/>
+          <w:b w:val="false"/>
+          <w:bCs w:val="false"/>
+          <w:color w:val="auto"/>
+          <w:sz w:val="32"/>
+          <w:szCs w:val="24"/>
+          <w:u w:val="none"/>
+        </w:rPr>
+      </w:r>
+    </w:p>
+    <w:p>
+      <w:pPr>
+        <w:pStyle w:val="Normal"/>
+        <w:bidi w:val="0"/>
+        <w:rPr>
+          <w:rFonts w:ascii="Consolas" w:hAnsi="Consolas"/>
+          <w:b w:val="false"/>
+          <w:bCs w:val="false"/>
+          <w:color w:val="auto"/>
+          <w:sz w:val="32"/>
+          <w:szCs w:val="24"/>
+          <w:u w:val="none"/>
+        </w:rPr>
+      </w:pPr>
+      <w:r>
+        <w:rPr>
+          <w:rFonts w:ascii="Consolas" w:hAnsi="Consolas"/>
+          <w:b w:val="false"/>
+          <w:bCs w:val="false"/>
+          <w:color w:val="auto"/>
+          <w:sz w:val="32"/>
+          <w:szCs w:val="24"/>
+          <w:u w:val="none"/>
+        </w:rPr>
+      </w:r>
+    </w:p>
+    <w:p>
+      <w:pPr>
+        <w:pStyle w:val="Normal"/>
+        <w:bidi w:val="0"/>
+        <w:rPr>
+          <w:rFonts w:ascii="Consolas" w:hAnsi="Consolas"/>
+          <w:b w:val="false"/>
+          <w:bCs w:val="false"/>
+          <w:color w:val="auto"/>
+          <w:sz w:val="32"/>
+          <w:szCs w:val="24"/>
+          <w:u w:val="none"/>
+        </w:rPr>
+      </w:pPr>
+      <w:r>
+        <w:rPr>
+          <w:rFonts w:ascii="Consolas" w:hAnsi="Consolas"/>
+          <w:b w:val="false"/>
+          <w:bCs w:val="false"/>
+          <w:color w:val="auto"/>
+          <w:sz w:val="32"/>
+          <w:szCs w:val="24"/>
+          <w:u w:val="none"/>
+        </w:rPr>
+        <w:t>Video 30 Getters, Setters y Constructores.</w:t>
+      </w:r>
+    </w:p>
+    <w:p>
+      <w:pPr>
+        <w:pStyle w:val="Normal"/>
+        <w:bidi w:val="0"/>
+        <w:rPr>
+          <w:rFonts w:ascii="Consolas" w:hAnsi="Consolas"/>
+          <w:b w:val="false"/>
+          <w:bCs w:val="false"/>
+          <w:color w:val="auto"/>
+          <w:sz w:val="32"/>
+          <w:szCs w:val="24"/>
+          <w:u w:val="none"/>
+        </w:rPr>
+      </w:pPr>
+      <w:r>
+        <w:rPr>
+          <w:rFonts w:ascii="Consolas" w:hAnsi="Consolas"/>
+          <w:b w:val="false"/>
+          <w:bCs w:val="false"/>
+          <w:color w:val="auto"/>
+          <w:sz w:val="32"/>
+          <w:szCs w:val="24"/>
+          <w:u w:val="none"/>
+        </w:rPr>
+        <w:t>08-09-2025</w:t>
+      </w:r>
+    </w:p>
+    <w:p>
+      <w:pPr>
+        <w:pStyle w:val="Normal"/>
+        <w:bidi w:val="0"/>
+        <w:rPr>
+          <w:rFonts w:ascii="Consolas" w:hAnsi="Consolas"/>
+          <w:b w:val="false"/>
+          <w:bCs w:val="false"/>
+          <w:color w:val="auto"/>
+          <w:sz w:val="32"/>
+          <w:szCs w:val="24"/>
+          <w:u w:val="none"/>
+        </w:rPr>
+      </w:pPr>
+      <w:r>
+        <w:rPr>
+          <w:rFonts w:ascii="Consolas" w:hAnsi="Consolas"/>
+          <w:b w:val="false"/>
+          <w:bCs w:val="false"/>
+          <w:color w:val="auto"/>
+          <w:sz w:val="32"/>
+          <w:szCs w:val="24"/>
+          <w:u w:val="none"/>
+        </w:rPr>
+        <w:t>29:40 min.</w:t>
+      </w:r>
+    </w:p>
+    <w:p>
+      <w:pPr>
+        <w:pStyle w:val="Normal"/>
+        <w:bidi w:val="0"/>
+        <w:rPr>
+          <w:rFonts w:ascii="Consolas" w:hAnsi="Consolas"/>
+          <w:b w:val="false"/>
+          <w:bCs w:val="false"/>
+          <w:color w:val="auto"/>
+          <w:sz w:val="32"/>
+          <w:szCs w:val="24"/>
+          <w:u w:val="none"/>
+        </w:rPr>
+      </w:pPr>
+      <w:r>
+        <w:rPr>
+          <w:rFonts w:ascii="Consolas" w:hAnsi="Consolas"/>
+          <w:b w:val="false"/>
+          <w:bCs w:val="false"/>
+          <w:color w:val="auto"/>
+          <w:sz w:val="32"/>
+          <w:szCs w:val="24"/>
+          <w:u w:val="none"/>
+        </w:rPr>
+      </w:r>
+    </w:p>
+    <w:p>
+      <w:pPr>
+        <w:pStyle w:val="Normal"/>
+        <w:bidi w:val="0"/>
+        <w:rPr>
+          <w:rFonts w:ascii="Consolas" w:hAnsi="Consolas"/>
+          <w:b w:val="false"/>
+          <w:bCs w:val="false"/>
+          <w:color w:val="auto"/>
+          <w:sz w:val="32"/>
+          <w:szCs w:val="24"/>
+          <w:u w:val="none"/>
+        </w:rPr>
+      </w:pPr>
+      <w:r>
+        <w:rPr>
+          <w:rFonts w:ascii="Consolas" w:hAnsi="Consolas"/>
+          <w:b w:val="false"/>
+          <w:bCs w:val="false"/>
+          <w:color w:val="auto"/>
+          <w:sz w:val="32"/>
+          <w:szCs w:val="24"/>
+          <w:u w:val="none"/>
+        </w:rPr>
+        <w:t>Setter: permite establecer el valor de un campo.</w:t>
+      </w:r>
+    </w:p>
+    <w:p>
+      <w:pPr>
+        <w:pStyle w:val="Normal"/>
+        <w:bidi w:val="0"/>
+        <w:rPr>
+          <w:rFonts w:ascii="Consolas" w:hAnsi="Consolas"/>
+          <w:b w:val="false"/>
+          <w:bCs w:val="false"/>
+          <w:color w:val="auto"/>
+          <w:sz w:val="32"/>
+          <w:szCs w:val="24"/>
+          <w:u w:val="none"/>
+        </w:rPr>
+      </w:pPr>
+      <w:r>
+        <w:rPr>
+          <w:rFonts w:ascii="Consolas" w:hAnsi="Consolas"/>
+          <w:b w:val="false"/>
+          <w:bCs w:val="false"/>
+          <w:color w:val="auto"/>
+          <w:sz w:val="32"/>
+          <w:szCs w:val="24"/>
+          <w:u w:val="none"/>
+        </w:rPr>
+        <w:t>Getter: permite obtener y ver el valor del campo establecido con setter.</w:t>
+        <w:tab/>
+      </w:r>
+    </w:p>
+    <w:p>
+      <w:pPr>
+        <w:pStyle w:val="Normal"/>
+        <w:bidi w:val="0"/>
+        <w:rPr>
+          <w:rFonts w:ascii="Consolas" w:hAnsi="Consolas"/>
+          <w:b w:val="false"/>
+          <w:bCs w:val="false"/>
+          <w:color w:val="auto"/>
+          <w:sz w:val="32"/>
+          <w:szCs w:val="24"/>
+          <w:u w:val="none"/>
+        </w:rPr>
+      </w:pPr>
+      <w:r>
+        <w:rPr>
+          <w:rFonts w:ascii="Consolas" w:hAnsi="Consolas"/>
+          <w:b w:val="false"/>
+          <w:bCs w:val="false"/>
+          <w:color w:val="auto"/>
+          <w:sz w:val="32"/>
+          <w:szCs w:val="24"/>
+          <w:u w:val="none"/>
+        </w:rPr>
+      </w:r>
+    </w:p>
+    <w:p>
+      <w:pPr>
+        <w:pStyle w:val="Normal"/>
+        <w:bidi w:val="0"/>
+        <w:rPr>
+          <w:rFonts w:ascii="Consolas" w:hAnsi="Consolas"/>
+          <w:b w:val="false"/>
+          <w:bCs w:val="false"/>
+          <w:color w:val="auto"/>
+          <w:sz w:val="32"/>
+          <w:szCs w:val="24"/>
+          <w:u w:val="none"/>
+        </w:rPr>
+      </w:pPr>
+      <w:r>
+        <w:rPr>
+          <w:rFonts w:ascii="Consolas" w:hAnsi="Consolas"/>
+          <w:b w:val="false"/>
+          <w:bCs w:val="false"/>
+          <w:color w:val="auto"/>
+          <w:sz w:val="32"/>
+          <w:szCs w:val="24"/>
+          <w:u w:val="none"/>
+        </w:rPr>
+      </w:r>
+    </w:p>
+    <w:p>
+      <w:pPr>
+        <w:pStyle w:val="Normal"/>
+        <w:bidi w:val="0"/>
+        <w:rPr>
+          <w:rFonts w:ascii="Consolas" w:hAnsi="Consolas"/>
+          <w:b w:val="false"/>
+          <w:bCs w:val="false"/>
+          <w:color w:val="auto"/>
+          <w:sz w:val="32"/>
+          <w:szCs w:val="24"/>
+          <w:u w:val="none"/>
+        </w:rPr>
+      </w:pPr>
+      <w:r>
+        <w:rPr>
+          <w:rFonts w:ascii="Consolas" w:hAnsi="Consolas"/>
+          <w:b w:val="false"/>
+          <w:bCs w:val="false"/>
+          <w:color w:val="auto"/>
+          <w:sz w:val="32"/>
+          <w:szCs w:val="24"/>
+          <w:u w:val="none"/>
+        </w:rPr>
+        <w:t>Método constructor: Tendrá el mismo nombre de la clase y al principio de ella.</w:t>
+      </w:r>
+    </w:p>
+    <w:p>
+      <w:pPr>
+        <w:pStyle w:val="Normal"/>
+        <w:bidi w:val="0"/>
+        <w:rPr>
+          <w:rFonts w:ascii="Consolas" w:hAnsi="Consolas"/>
+          <w:b w:val="false"/>
+          <w:bCs w:val="false"/>
+          <w:color w:val="auto"/>
+          <w:sz w:val="32"/>
+          <w:szCs w:val="24"/>
+          <w:u w:val="none"/>
+        </w:rPr>
+      </w:pPr>
+      <w:r>
+        <w:rPr>
+          <w:rFonts w:ascii="Consolas" w:hAnsi="Consolas"/>
+          <w:b w:val="false"/>
+          <w:bCs w:val="false"/>
+          <w:color w:val="auto"/>
+          <w:sz w:val="32"/>
+          <w:szCs w:val="24"/>
+          <w:u w:val="none"/>
+        </w:rPr>
+      </w:r>
+    </w:p>
+    <w:p>
+      <w:pPr>
+        <w:pStyle w:val="Normal"/>
+        <w:bidi w:val="0"/>
+        <w:rPr>
+          <w:rFonts w:ascii="Consolas" w:hAnsi="Consolas"/>
+          <w:b w:val="false"/>
+          <w:bCs w:val="false"/>
+          <w:color w:val="auto"/>
+          <w:sz w:val="32"/>
+          <w:szCs w:val="24"/>
+          <w:u w:val="none"/>
+        </w:rPr>
+      </w:pPr>
+      <w:r>
+        <w:rPr>
+          <w:rFonts w:ascii="Consolas" w:hAnsi="Consolas"/>
+          <w:b w:val="false"/>
+          <w:bCs w:val="false"/>
+          <w:color w:val="auto"/>
+          <w:sz w:val="32"/>
+          <w:szCs w:val="24"/>
+          <w:u w:val="none"/>
+        </w:rPr>
+        <w:t>Con esto defines cual es el estado inicial en el que estará asignado el objeto de esa clase constructor.</w:t>
+      </w:r>
+    </w:p>
+    <w:p>
+      <w:pPr>
+        <w:pStyle w:val="Normal"/>
+        <w:bidi w:val="0"/>
+        <w:rPr>
+          <w:rFonts w:ascii="Consolas" w:hAnsi="Consolas"/>
+          <w:b w:val="false"/>
+          <w:bCs w:val="false"/>
+          <w:color w:val="auto"/>
+          <w:sz w:val="32"/>
+          <w:szCs w:val="24"/>
+          <w:u w:val="none"/>
+        </w:rPr>
+      </w:pPr>
+      <w:r>
+        <w:rPr>
+          <w:rFonts w:ascii="Consolas" w:hAnsi="Consolas"/>
+          <w:b w:val="false"/>
+          <w:bCs w:val="false"/>
+          <w:color w:val="auto"/>
+          <w:sz w:val="32"/>
+          <w:szCs w:val="24"/>
+          <w:u w:val="none"/>
+        </w:rPr>
+      </w:r>
+    </w:p>
+    <w:p>
+      <w:pPr>
+        <w:pStyle w:val="Normal"/>
+        <w:bidi w:val="0"/>
+        <w:rPr>
+          <w:rFonts w:ascii="Consolas" w:hAnsi="Consolas"/>
+          <w:b w:val="false"/>
+          <w:bCs w:val="false"/>
+          <w:color w:val="auto"/>
+          <w:sz w:val="32"/>
+          <w:szCs w:val="24"/>
+          <w:u w:val="none"/>
+        </w:rPr>
+      </w:pPr>
+      <w:r>
+        <w:rPr>
+          <w:rFonts w:ascii="Consolas" w:hAnsi="Consolas"/>
+          <w:b w:val="false"/>
+          <w:bCs w:val="false"/>
+          <w:color w:val="auto"/>
+          <w:sz w:val="32"/>
+          <w:szCs w:val="24"/>
+          <w:u w:val="none"/>
+        </w:rPr>
+      </w:r>
+    </w:p>
+    <w:p>
+      <w:pPr>
+        <w:pStyle w:val="Normal"/>
+        <w:bidi w:val="0"/>
+        <w:rPr>
+          <w:rFonts w:ascii="Consolas" w:hAnsi="Consolas"/>
+          <w:b w:val="false"/>
+          <w:bCs w:val="false"/>
+          <w:color w:val="auto"/>
+          <w:sz w:val="32"/>
+          <w:szCs w:val="24"/>
+          <w:u w:val="none"/>
+        </w:rPr>
+      </w:pPr>
+      <w:r>
+        <w:rPr>
+          <w:rFonts w:ascii="Consolas" w:hAnsi="Consolas"/>
+          <w:b w:val="false"/>
+          <w:bCs w:val="false"/>
+          <w:color w:val="auto"/>
+          <w:sz w:val="32"/>
+          <w:szCs w:val="24"/>
+          <w:u w:val="none"/>
+        </w:rPr>
+      </w:r>
+    </w:p>
+    <w:p>
+      <w:pPr>
+        <w:pStyle w:val="Normal"/>
+        <w:bidi w:val="0"/>
+        <w:rPr>
+          <w:rFonts w:ascii="Consolas" w:hAnsi="Consolas"/>
+          <w:b w:val="false"/>
+          <w:bCs w:val="false"/>
+          <w:color w:val="auto"/>
+          <w:sz w:val="32"/>
+          <w:szCs w:val="24"/>
+          <w:u w:val="none"/>
+        </w:rPr>
+      </w:pPr>
+      <w:r>
+        <w:rPr>
+          <w:rFonts w:ascii="Consolas" w:hAnsi="Consolas"/>
+          <w:b w:val="false"/>
+          <w:bCs w:val="false"/>
+          <w:color w:val="auto"/>
+          <w:sz w:val="32"/>
+          <w:szCs w:val="24"/>
+          <w:u w:val="none"/>
+        </w:rPr>
+      </w:r>
+    </w:p>
+    <w:p>
+      <w:pPr>
+        <w:pStyle w:val="Normal"/>
+        <w:bidi w:val="0"/>
+        <w:rPr>
+          <w:rFonts w:ascii="Consolas" w:hAnsi="Consolas"/>
+          <w:b w:val="false"/>
+          <w:bCs w:val="false"/>
+          <w:color w:val="auto"/>
+          <w:sz w:val="32"/>
+          <w:szCs w:val="24"/>
+          <w:u w:val="none"/>
+        </w:rPr>
+      </w:pPr>
+      <w:r>
+        <w:rPr>
+          <w:rFonts w:ascii="Consolas" w:hAnsi="Consolas"/>
+          <w:b w:val="false"/>
+          <w:bCs w:val="false"/>
+          <w:color w:val="auto"/>
+          <w:sz w:val="32"/>
+          <w:szCs w:val="24"/>
+          <w:u w:val="none"/>
+        </w:rPr>
       </w:r>
     </w:p>
     <w:p>

</xml_diff>

<commit_message>
feat(vid31-use-this): added file update poo and class exercise paso-valor
</commit_message>
<xml_diff>
--- a/Curso_POO_java.docx
+++ b/Curso_POO_java.docx
@@ -17433,6 +17433,63 @@
           <w:szCs w:val="24"/>
           <w:u w:val="none"/>
         </w:rPr>
+        <w:t>Video 31</w:t>
+        <w:br/>
+        <w:t>25:00 min</w:t>
+      </w:r>
+    </w:p>
+    <w:p>
+      <w:pPr>
+        <w:pStyle w:val="Normal"/>
+        <w:bidi w:val="0"/>
+        <w:rPr>
+          <w:rFonts w:ascii="Consolas" w:hAnsi="Consolas"/>
+          <w:b w:val="false"/>
+          <w:bCs w:val="false"/>
+          <w:color w:val="auto"/>
+          <w:sz w:val="32"/>
+          <w:szCs w:val="24"/>
+          <w:u w:val="none"/>
+        </w:rPr>
+      </w:pPr>
+      <w:r>
+        <w:rPr>
+          <w:rFonts w:ascii="Consolas" w:hAnsi="Consolas"/>
+          <w:b w:val="false"/>
+          <w:bCs w:val="false"/>
+          <w:color w:val="auto"/>
+          <w:sz w:val="32"/>
+          <w:szCs w:val="24"/>
+          <w:u w:val="none"/>
+        </w:rPr>
+        <w:t>10-09-2025</w:t>
+      </w:r>
+    </w:p>
+    <w:p>
+      <w:pPr>
+        <w:pStyle w:val="Normal"/>
+        <w:bidi w:val="0"/>
+        <w:rPr>
+          <w:rFonts w:ascii="Consolas" w:hAnsi="Consolas"/>
+          <w:b w:val="false"/>
+          <w:bCs w:val="false"/>
+          <w:color w:val="auto"/>
+          <w:sz w:val="32"/>
+          <w:szCs w:val="24"/>
+          <w:u w:val="none"/>
+        </w:rPr>
+      </w:pPr>
+      <w:r>
+        <w:rPr>
+          <w:rFonts w:ascii="Consolas" w:hAnsi="Consolas"/>
+          <w:b w:val="false"/>
+          <w:bCs w:val="false"/>
+          <w:color w:val="auto"/>
+          <w:sz w:val="32"/>
+          <w:szCs w:val="24"/>
+          <w:u w:val="none"/>
+        </w:rPr>
+        <w:t>Uso del .this y parámetros por referencia y por valor.</w:t>
       </w:r>
     </w:p>
     <w:p>

</xml_diff>

<commit_message>
feat(vid32-creacion-objetos): added file poo and update exercise coche objects
</commit_message>
<xml_diff>
--- a/Curso_POO_java.docx
+++ b/Curso_POO_java.docx
@@ -17594,6 +17594,167 @@
           <w:szCs w:val="24"/>
           <w:u w:val="none"/>
         </w:rPr>
+      </w:r>
+    </w:p>
+    <w:p>
+      <w:pPr>
+        <w:pStyle w:val="Normal"/>
+        <w:bidi w:val="0"/>
+        <w:rPr>
+          <w:rFonts w:ascii="Consolas" w:hAnsi="Consolas"/>
+          <w:b w:val="false"/>
+          <w:bCs w:val="false"/>
+          <w:color w:val="auto"/>
+          <w:sz w:val="32"/>
+          <w:szCs w:val="24"/>
+          <w:u w:val="none"/>
+        </w:rPr>
+      </w:pPr>
+      <w:r>
+        <w:rPr>
+          <w:rFonts w:ascii="Consolas" w:hAnsi="Consolas"/>
+          <w:b w:val="false"/>
+          <w:bCs w:val="false"/>
+          <w:color w:val="auto"/>
+          <w:sz w:val="32"/>
+          <w:szCs w:val="24"/>
+          <w:u w:val="none"/>
+        </w:rPr>
+        <w:t xml:space="preserve">Video 32 </w:t>
+      </w:r>
+    </w:p>
+    <w:p>
+      <w:pPr>
+        <w:pStyle w:val="Normal"/>
+        <w:bidi w:val="0"/>
+        <w:rPr>
+          <w:rFonts w:ascii="Consolas" w:hAnsi="Consolas"/>
+          <w:b w:val="false"/>
+          <w:bCs w:val="false"/>
+          <w:color w:val="auto"/>
+          <w:sz w:val="32"/>
+          <w:szCs w:val="24"/>
+          <w:u w:val="none"/>
+        </w:rPr>
+      </w:pPr>
+      <w:r>
+        <w:rPr>
+          <w:rFonts w:ascii="Consolas" w:hAnsi="Consolas"/>
+          <w:b w:val="false"/>
+          <w:bCs w:val="false"/>
+          <w:color w:val="auto"/>
+          <w:sz w:val="32"/>
+          <w:szCs w:val="24"/>
+          <w:u w:val="none"/>
+        </w:rPr>
+        <w:t>43:00 min</w:t>
+      </w:r>
+    </w:p>
+    <w:p>
+      <w:pPr>
+        <w:pStyle w:val="Normal"/>
+        <w:bidi w:val="0"/>
+        <w:rPr>
+          <w:rFonts w:ascii="Consolas" w:hAnsi="Consolas"/>
+          <w:b w:val="false"/>
+          <w:bCs w:val="false"/>
+          <w:color w:val="auto"/>
+          <w:sz w:val="32"/>
+          <w:szCs w:val="24"/>
+          <w:u w:val="none"/>
+        </w:rPr>
+      </w:pPr>
+      <w:r>
+        <w:rPr>
+          <w:rFonts w:ascii="Consolas" w:hAnsi="Consolas"/>
+          <w:b w:val="false"/>
+          <w:bCs w:val="false"/>
+          <w:color w:val="auto"/>
+          <w:sz w:val="32"/>
+          <w:szCs w:val="24"/>
+          <w:u w:val="none"/>
+        </w:rPr>
+        <w:t>11-09-2025</w:t>
+      </w:r>
+    </w:p>
+    <w:p>
+      <w:pPr>
+        <w:pStyle w:val="Normal"/>
+        <w:bidi w:val="0"/>
+        <w:rPr>
+          <w:rFonts w:ascii="Consolas" w:hAnsi="Consolas"/>
+          <w:b w:val="false"/>
+          <w:bCs w:val="false"/>
+          <w:color w:val="auto"/>
+          <w:sz w:val="32"/>
+          <w:szCs w:val="24"/>
+          <w:u w:val="none"/>
+        </w:rPr>
+      </w:pPr>
+      <w:r>
+        <w:rPr>
+          <w:rFonts w:ascii="Consolas" w:hAnsi="Consolas"/>
+          <w:b w:val="false"/>
+          <w:bCs w:val="false"/>
+          <w:color w:val="auto"/>
+          <w:sz w:val="32"/>
+          <w:szCs w:val="24"/>
+          <w:u w:val="none"/>
+        </w:rPr>
+        <w:t>Creación de Objetos I.</w:t>
+      </w:r>
+    </w:p>
+    <w:p>
+      <w:pPr>
+        <w:pStyle w:val="Normal"/>
+        <w:bidi w:val="0"/>
+        <w:rPr>
+          <w:rFonts w:ascii="Consolas" w:hAnsi="Consolas"/>
+          <w:b w:val="false"/>
+          <w:bCs w:val="false"/>
+          <w:color w:val="auto"/>
+          <w:sz w:val="32"/>
+          <w:szCs w:val="24"/>
+          <w:u w:val="none"/>
+        </w:rPr>
+      </w:pPr>
+      <w:r>
+        <w:rPr>
+          <w:rFonts w:ascii="Consolas" w:hAnsi="Consolas"/>
+          <w:b w:val="false"/>
+          <w:bCs w:val="false"/>
+          <w:color w:val="auto"/>
+          <w:sz w:val="32"/>
+          <w:szCs w:val="24"/>
+          <w:u w:val="none"/>
+        </w:rPr>
+      </w:r>
+    </w:p>
+    <w:p>
+      <w:pPr>
+        <w:pStyle w:val="Normal"/>
+        <w:bidi w:val="0"/>
+        <w:rPr>
+          <w:rFonts w:ascii="Consolas" w:hAnsi="Consolas"/>
+          <w:b w:val="false"/>
+          <w:bCs w:val="false"/>
+          <w:color w:val="auto"/>
+          <w:sz w:val="32"/>
+          <w:szCs w:val="24"/>
+          <w:u w:val="none"/>
+        </w:rPr>
+      </w:pPr>
+      <w:r>
+        <w:rPr>
+          <w:rFonts w:ascii="Consolas" w:hAnsi="Consolas"/>
+          <w:b w:val="false"/>
+          <w:bCs w:val="false"/>
+          <w:color w:val="auto"/>
+          <w:sz w:val="32"/>
+          <w:szCs w:val="24"/>
+          <w:u w:val="none"/>
+        </w:rPr>
+        <w:t>los setters, casi nunca se ocupan en otras clases más que en la que se esta utilizando, podemos encapsular métodos public como private para evitar alguna modificación desde el main.</w:t>
       </w:r>
     </w:p>
     <w:sectPr>
@@ -17648,7 +17809,7 @@
   </w:style>
   <w:style w:type="paragraph" w:styleId="Heading1">
     <w:name w:val="heading 1"/>
-    <w:basedOn w:val="Ttulouser"/>
+    <w:basedOn w:val="Ttulo"/>
     <w:next w:val="BodyText"/>
     <w:qFormat/>
     <w:pPr>
@@ -17747,8 +17908,8 @@
       <w:rFonts w:cs="Lucida Sans"/>
     </w:rPr>
   </w:style>
-  <w:style w:type="paragraph" w:styleId="Cabeceraypieuser">
-    <w:name w:val="Cabecera y pie (user)"/>
+  <w:style w:type="paragraph" w:styleId="Cabeceraypie">
+    <w:name w:val="Cabecera y pie"/>
     <w:basedOn w:val="Normal"/>
     <w:qFormat/>
     <w:pPr>
@@ -17761,8 +17922,8 @@
     </w:pPr>
     <w:rPr/>
   </w:style>
-  <w:style w:type="paragraph" w:styleId="Cabeceraypie">
-    <w:name w:val="Cabecera y pie"/>
+  <w:style w:type="paragraph" w:styleId="Cabeceraypieuser">
+    <w:name w:val="Cabecera y pie (user)"/>
     <w:basedOn w:val="Normal"/>
     <w:qFormat/>
     <w:pPr/>
@@ -17770,7 +17931,7 @@
   </w:style>
   <w:style w:type="paragraph" w:styleId="Header">
     <w:name w:val="header"/>
-    <w:basedOn w:val="Cabeceraypieuser"/>
+    <w:basedOn w:val="Cabeceraypie"/>
     <w:pPr>
       <w:suppressLineNumbers/>
     </w:pPr>

</xml_diff>

<commit_message>
feat(vid33-construct-param): added file update poo and create usoEmpleado
</commit_message>
<xml_diff>
--- a/Curso_POO_java.docx
+++ b/Curso_POO_java.docx
@@ -17755,6 +17755,721 @@
           <w:u w:val="none"/>
         </w:rPr>
         <w:t>los setters, casi nunca se ocupan en otras clases más que en la que se esta utilizando, podemos encapsular métodos public como private para evitar alguna modificación desde el main.</w:t>
+      </w:r>
+    </w:p>
+    <w:p>
+      <w:pPr>
+        <w:pStyle w:val="Normal"/>
+        <w:bidi w:val="0"/>
+        <w:rPr>
+          <w:rFonts w:ascii="Consolas" w:hAnsi="Consolas"/>
+          <w:b w:val="false"/>
+          <w:bCs w:val="false"/>
+          <w:color w:val="auto"/>
+          <w:sz w:val="32"/>
+          <w:szCs w:val="24"/>
+          <w:u w:val="none"/>
+        </w:rPr>
+      </w:pPr>
+      <w:r>
+        <w:rPr>
+          <w:rFonts w:ascii="Consolas" w:hAnsi="Consolas"/>
+          <w:b w:val="false"/>
+          <w:bCs w:val="false"/>
+          <w:color w:val="auto"/>
+          <w:sz w:val="32"/>
+          <w:szCs w:val="24"/>
+          <w:u w:val="none"/>
+        </w:rPr>
+      </w:r>
+    </w:p>
+    <w:p>
+      <w:pPr>
+        <w:pStyle w:val="Normal"/>
+        <w:bidi w:val="0"/>
+        <w:rPr>
+          <w:rFonts w:ascii="Consolas" w:hAnsi="Consolas"/>
+          <w:b w:val="false"/>
+          <w:bCs w:val="false"/>
+          <w:color w:val="auto"/>
+          <w:sz w:val="32"/>
+          <w:szCs w:val="24"/>
+          <w:u w:val="none"/>
+        </w:rPr>
+      </w:pPr>
+      <w:r>
+        <w:rPr>
+          <w:rFonts w:ascii="Consolas" w:hAnsi="Consolas"/>
+          <w:b w:val="false"/>
+          <w:bCs w:val="false"/>
+          <w:color w:val="auto"/>
+          <w:sz w:val="32"/>
+          <w:szCs w:val="24"/>
+          <w:u w:val="none"/>
+        </w:rPr>
+      </w:r>
+    </w:p>
+    <w:p>
+      <w:pPr>
+        <w:pStyle w:val="Normal"/>
+        <w:bidi w:val="0"/>
+        <w:rPr>
+          <w:rFonts w:ascii="Consolas" w:hAnsi="Consolas"/>
+          <w:b w:val="false"/>
+          <w:bCs w:val="false"/>
+          <w:color w:val="auto"/>
+          <w:sz w:val="32"/>
+          <w:szCs w:val="24"/>
+          <w:u w:val="none"/>
+        </w:rPr>
+      </w:pPr>
+      <w:r>
+        <w:rPr>
+          <w:rFonts w:ascii="Consolas" w:hAnsi="Consolas"/>
+          <w:b w:val="false"/>
+          <w:bCs w:val="false"/>
+          <w:color w:val="auto"/>
+          <w:sz w:val="32"/>
+          <w:szCs w:val="24"/>
+          <w:u w:val="none"/>
+        </w:rPr>
+      </w:r>
+    </w:p>
+    <w:p>
+      <w:pPr>
+        <w:pStyle w:val="Normal"/>
+        <w:bidi w:val="0"/>
+        <w:rPr>
+          <w:rFonts w:ascii="Consolas" w:hAnsi="Consolas"/>
+          <w:b w:val="false"/>
+          <w:bCs w:val="false"/>
+          <w:color w:val="auto"/>
+          <w:sz w:val="32"/>
+          <w:szCs w:val="24"/>
+          <w:u w:val="none"/>
+        </w:rPr>
+      </w:pPr>
+      <w:r>
+        <w:rPr>
+          <w:rFonts w:ascii="Consolas" w:hAnsi="Consolas"/>
+          <w:b w:val="false"/>
+          <w:bCs w:val="false"/>
+          <w:color w:val="auto"/>
+          <w:sz w:val="32"/>
+          <w:szCs w:val="24"/>
+          <w:u w:val="none"/>
+        </w:rPr>
+        <w:t>Video 3</w:t>
+      </w:r>
+      <w:r>
+        <w:rPr>
+          <w:rFonts w:ascii="Consolas" w:hAnsi="Consolas"/>
+          <w:b w:val="false"/>
+          <w:bCs w:val="false"/>
+          <w:color w:val="auto"/>
+          <w:sz w:val="32"/>
+          <w:szCs w:val="24"/>
+          <w:u w:val="none"/>
+        </w:rPr>
+        <w:t>3</w:t>
+      </w:r>
+    </w:p>
+    <w:p>
+      <w:pPr>
+        <w:pStyle w:val="Normal"/>
+        <w:bidi w:val="0"/>
+        <w:rPr>
+          <w:rFonts w:ascii="Consolas" w:hAnsi="Consolas"/>
+          <w:b w:val="false"/>
+          <w:bCs w:val="false"/>
+          <w:color w:val="auto"/>
+          <w:sz w:val="32"/>
+          <w:szCs w:val="24"/>
+          <w:u w:val="none"/>
+        </w:rPr>
+      </w:pPr>
+      <w:r>
+        <w:rPr>
+          <w:rFonts w:ascii="Consolas" w:hAnsi="Consolas"/>
+          <w:b w:val="false"/>
+          <w:bCs w:val="false"/>
+          <w:color w:val="auto"/>
+          <w:sz w:val="32"/>
+          <w:szCs w:val="24"/>
+          <w:u w:val="none"/>
+        </w:rPr>
+        <w:t>29</w:t>
+      </w:r>
+      <w:r>
+        <w:rPr>
+          <w:rFonts w:ascii="Consolas" w:hAnsi="Consolas"/>
+          <w:b w:val="false"/>
+          <w:bCs w:val="false"/>
+          <w:color w:val="auto"/>
+          <w:sz w:val="32"/>
+          <w:szCs w:val="24"/>
+          <w:u w:val="none"/>
+        </w:rPr>
+        <w:t>:</w:t>
+      </w:r>
+      <w:r>
+        <w:rPr>
+          <w:rFonts w:ascii="Consolas" w:hAnsi="Consolas"/>
+          <w:b w:val="false"/>
+          <w:bCs w:val="false"/>
+          <w:color w:val="auto"/>
+          <w:sz w:val="32"/>
+          <w:szCs w:val="24"/>
+          <w:u w:val="none"/>
+        </w:rPr>
+        <w:t>13</w:t>
+      </w:r>
+      <w:r>
+        <w:rPr>
+          <w:rFonts w:ascii="Consolas" w:hAnsi="Consolas"/>
+          <w:b w:val="false"/>
+          <w:bCs w:val="false"/>
+          <w:color w:val="auto"/>
+          <w:sz w:val="32"/>
+          <w:szCs w:val="24"/>
+          <w:u w:val="none"/>
+        </w:rPr>
+        <w:t xml:space="preserve"> min 11-09-2025</w:t>
+      </w:r>
+    </w:p>
+    <w:p>
+      <w:pPr>
+        <w:pStyle w:val="Normal"/>
+        <w:bidi w:val="0"/>
+        <w:rPr>
+          <w:rFonts w:ascii="Consolas" w:hAnsi="Consolas"/>
+          <w:b w:val="false"/>
+          <w:bCs w:val="false"/>
+          <w:color w:val="auto"/>
+          <w:sz w:val="32"/>
+          <w:szCs w:val="24"/>
+          <w:u w:val="none"/>
+        </w:rPr>
+      </w:pPr>
+      <w:r>
+        <w:rPr>
+          <w:rFonts w:ascii="Consolas" w:hAnsi="Consolas"/>
+          <w:b w:val="false"/>
+          <w:bCs w:val="false"/>
+          <w:color w:val="auto"/>
+          <w:sz w:val="32"/>
+          <w:szCs w:val="24"/>
+          <w:u w:val="none"/>
+        </w:rPr>
+        <w:t>Creación de Objetos I</w:t>
+      </w:r>
+      <w:r>
+        <w:rPr>
+          <w:rFonts w:ascii="Consolas" w:hAnsi="Consolas"/>
+          <w:b w:val="false"/>
+          <w:bCs w:val="false"/>
+          <w:color w:val="auto"/>
+          <w:sz w:val="32"/>
+          <w:szCs w:val="24"/>
+          <w:u w:val="none"/>
+        </w:rPr>
+        <w:t xml:space="preserve">I, </w:t>
+      </w:r>
+    </w:p>
+    <w:p>
+      <w:pPr>
+        <w:pStyle w:val="Normal"/>
+        <w:bidi w:val="0"/>
+        <w:rPr>
+          <w:rFonts w:ascii="Consolas" w:hAnsi="Consolas"/>
+          <w:b w:val="false"/>
+          <w:bCs w:val="false"/>
+          <w:color w:val="auto"/>
+          <w:sz w:val="32"/>
+          <w:szCs w:val="24"/>
+          <w:u w:val="none"/>
+        </w:rPr>
+      </w:pPr>
+      <w:r>
+        <w:rPr>
+          <w:rFonts w:ascii="Consolas" w:hAnsi="Consolas"/>
+          <w:b w:val="false"/>
+          <w:bCs w:val="false"/>
+          <w:color w:val="auto"/>
+          <w:sz w:val="32"/>
+          <w:szCs w:val="24"/>
+          <w:u w:val="none"/>
+        </w:rPr>
+        <w:t>Constructor con parámetros</w:t>
+      </w:r>
+      <w:r>
+        <w:rPr>
+          <w:rFonts w:ascii="Consolas" w:hAnsi="Consolas"/>
+          <w:b w:val="false"/>
+          <w:bCs w:val="false"/>
+          <w:color w:val="auto"/>
+          <w:sz w:val="32"/>
+          <w:szCs w:val="24"/>
+          <w:u w:val="none"/>
+        </w:rPr>
+        <w:t>.</w:t>
+      </w:r>
+    </w:p>
+    <w:p>
+      <w:pPr>
+        <w:pStyle w:val="Normal"/>
+        <w:bidi w:val="0"/>
+        <w:rPr>
+          <w:rFonts w:ascii="Consolas" w:hAnsi="Consolas"/>
+          <w:b w:val="false"/>
+          <w:bCs w:val="false"/>
+          <w:color w:val="auto"/>
+          <w:sz w:val="32"/>
+          <w:szCs w:val="24"/>
+          <w:u w:val="none"/>
+        </w:rPr>
+      </w:pPr>
+      <w:r>
+        <w:rPr>
+          <w:rFonts w:ascii="Consolas" w:hAnsi="Consolas"/>
+          <w:b w:val="false"/>
+          <w:bCs w:val="false"/>
+          <w:color w:val="auto"/>
+          <w:sz w:val="32"/>
+          <w:szCs w:val="24"/>
+          <w:u w:val="none"/>
+        </w:rPr>
+        <w:t>Se construirá una app con tres valores de tipo objeto,</w:t>
+      </w:r>
+    </w:p>
+    <w:p>
+      <w:pPr>
+        <w:pStyle w:val="Normal"/>
+        <w:bidi w:val="0"/>
+        <w:rPr>
+          <w:rFonts w:ascii="Consolas" w:hAnsi="Consolas"/>
+          <w:b w:val="false"/>
+          <w:bCs w:val="false"/>
+          <w:color w:val="auto"/>
+          <w:sz w:val="32"/>
+          <w:szCs w:val="24"/>
+          <w:u w:val="none"/>
+        </w:rPr>
+      </w:pPr>
+      <w:r>
+        <w:rPr>
+          <w:rFonts w:ascii="Consolas" w:hAnsi="Consolas"/>
+          <w:b w:val="false"/>
+          <w:bCs w:val="false"/>
+          <w:color w:val="auto"/>
+          <w:sz w:val="32"/>
+          <w:szCs w:val="24"/>
+          <w:u w:val="none"/>
+        </w:rPr>
+        <w:t>nombre, sueldo, fecha de alta y subir Sueldo de un empleado.</w:t>
+      </w:r>
+    </w:p>
+    <w:p>
+      <w:pPr>
+        <w:pStyle w:val="Normal"/>
+        <w:bidi w:val="0"/>
+        <w:rPr>
+          <w:rFonts w:ascii="Consolas" w:hAnsi="Consolas"/>
+          <w:b w:val="false"/>
+          <w:bCs w:val="false"/>
+          <w:color w:val="auto"/>
+          <w:sz w:val="32"/>
+          <w:szCs w:val="24"/>
+          <w:u w:val="none"/>
+        </w:rPr>
+      </w:pPr>
+      <w:r>
+        <w:rPr>
+          <w:rFonts w:ascii="Consolas" w:hAnsi="Consolas"/>
+          <w:b w:val="false"/>
+          <w:bCs w:val="false"/>
+          <w:color w:val="auto"/>
+          <w:sz w:val="32"/>
+          <w:szCs w:val="24"/>
+          <w:u w:val="none"/>
+        </w:rPr>
+        <w:t>Patrón de diseño: Diseño al crear alguna aplicación con el objetivo de que las personas desarrolladoras de aplicaciones puedan saber donde se encuentra cada objeto de manera organizada y como esta estructurada la aplicación.</w:t>
+      </w:r>
+    </w:p>
+    <w:p>
+      <w:pPr>
+        <w:pStyle w:val="Normal"/>
+        <w:bidi w:val="0"/>
+        <w:rPr>
+          <w:rFonts w:ascii="Consolas" w:hAnsi="Consolas"/>
+          <w:b w:val="false"/>
+          <w:bCs w:val="false"/>
+          <w:color w:val="auto"/>
+          <w:sz w:val="32"/>
+          <w:szCs w:val="24"/>
+          <w:u w:val="none"/>
+        </w:rPr>
+      </w:pPr>
+      <w:r>
+        <w:rPr>
+          <w:rFonts w:ascii="Consolas" w:hAnsi="Consolas"/>
+          <w:b w:val="false"/>
+          <w:bCs w:val="false"/>
+          <w:color w:val="auto"/>
+          <w:sz w:val="32"/>
+          <w:szCs w:val="24"/>
+          <w:u w:val="none"/>
+        </w:rPr>
+      </w:r>
+    </w:p>
+    <w:p>
+      <w:pPr>
+        <w:pStyle w:val="Normal"/>
+        <w:bidi w:val="0"/>
+        <w:rPr>
+          <w:rFonts w:ascii="Consolas" w:hAnsi="Consolas"/>
+          <w:b w:val="false"/>
+          <w:bCs w:val="false"/>
+          <w:color w:val="auto"/>
+          <w:sz w:val="32"/>
+          <w:szCs w:val="24"/>
+          <w:u w:val="none"/>
+        </w:rPr>
+      </w:pPr>
+      <w:r>
+        <w:rPr>
+          <w:rFonts w:ascii="Consolas" w:hAnsi="Consolas"/>
+          <w:b w:val="false"/>
+          <w:bCs w:val="false"/>
+          <w:color w:val="auto"/>
+          <w:sz w:val="32"/>
+          <w:szCs w:val="24"/>
+          <w:u w:val="none"/>
+        </w:rPr>
+        <w:t>Patron Modelo, vista controlador:</w:t>
+        <w:br/>
+        <w:t>todas las clases que tengan que ver con el manejo y acceso de bases de datos, deben estar en el modelo.</w:t>
+      </w:r>
+    </w:p>
+    <w:p>
+      <w:pPr>
+        <w:pStyle w:val="Normal"/>
+        <w:bidi w:val="0"/>
+        <w:rPr>
+          <w:rFonts w:ascii="Consolas" w:hAnsi="Consolas"/>
+          <w:b w:val="false"/>
+          <w:bCs w:val="false"/>
+          <w:color w:val="auto"/>
+          <w:sz w:val="32"/>
+          <w:szCs w:val="24"/>
+          <w:u w:val="none"/>
+        </w:rPr>
+      </w:pPr>
+      <w:r>
+        <w:rPr>
+          <w:rFonts w:ascii="Consolas" w:hAnsi="Consolas"/>
+          <w:b w:val="false"/>
+          <w:bCs w:val="false"/>
+          <w:color w:val="auto"/>
+          <w:sz w:val="32"/>
+          <w:szCs w:val="24"/>
+          <w:u w:val="none"/>
+        </w:rPr>
+      </w:r>
+    </w:p>
+    <w:p>
+      <w:pPr>
+        <w:pStyle w:val="Normal"/>
+        <w:bidi w:val="0"/>
+        <w:rPr>
+          <w:rFonts w:ascii="Consolas" w:hAnsi="Consolas"/>
+          <w:b w:val="false"/>
+          <w:bCs w:val="false"/>
+          <w:color w:val="auto"/>
+          <w:sz w:val="32"/>
+          <w:szCs w:val="24"/>
+          <w:u w:val="none"/>
+        </w:rPr>
+      </w:pPr>
+      <w:r>
+        <w:rPr>
+          <w:rFonts w:ascii="Consolas" w:hAnsi="Consolas"/>
+          <w:b w:val="false"/>
+          <w:bCs w:val="false"/>
+          <w:color w:val="auto"/>
+          <w:sz w:val="32"/>
+          <w:szCs w:val="24"/>
+          <w:u w:val="none"/>
+        </w:rPr>
+        <w:t>Todas las clases que tengan que ver con la interfaz visual, que es lo que el usuario ve en pantalla tendrán que estar en una parte del patrón que se llama vista.</w:t>
+      </w:r>
+    </w:p>
+    <w:p>
+      <w:pPr>
+        <w:pStyle w:val="Normal"/>
+        <w:bidi w:val="0"/>
+        <w:rPr>
+          <w:rFonts w:ascii="Consolas" w:hAnsi="Consolas"/>
+          <w:b w:val="false"/>
+          <w:bCs w:val="false"/>
+          <w:color w:val="auto"/>
+          <w:sz w:val="32"/>
+          <w:szCs w:val="24"/>
+          <w:u w:val="none"/>
+        </w:rPr>
+      </w:pPr>
+      <w:r>
+        <w:rPr>
+          <w:rFonts w:ascii="Consolas" w:hAnsi="Consolas"/>
+          <w:b w:val="false"/>
+          <w:bCs w:val="false"/>
+          <w:color w:val="auto"/>
+          <w:sz w:val="32"/>
+          <w:szCs w:val="24"/>
+          <w:u w:val="none"/>
+        </w:rPr>
+      </w:r>
+    </w:p>
+    <w:p>
+      <w:pPr>
+        <w:pStyle w:val="Normal"/>
+        <w:bidi w:val="0"/>
+        <w:rPr>
+          <w:rFonts w:ascii="Consolas" w:hAnsi="Consolas"/>
+          <w:b w:val="false"/>
+          <w:bCs w:val="false"/>
+          <w:color w:val="auto"/>
+          <w:sz w:val="32"/>
+          <w:szCs w:val="24"/>
+          <w:u w:val="none"/>
+        </w:rPr>
+      </w:pPr>
+      <w:r>
+        <w:rPr>
+          <w:rFonts w:ascii="Consolas" w:hAnsi="Consolas"/>
+          <w:b w:val="false"/>
+          <w:bCs w:val="false"/>
+          <w:color w:val="auto"/>
+          <w:sz w:val="32"/>
+          <w:szCs w:val="24"/>
+          <w:u w:val="none"/>
+        </w:rPr>
+        <w:t xml:space="preserve">Y en el controlador es un nexo o unión de comunicación entre las clases que están en el modelo y las clases que están en la vista. </w:t>
+      </w:r>
+    </w:p>
+    <w:p>
+      <w:pPr>
+        <w:pStyle w:val="Normal"/>
+        <w:bidi w:val="0"/>
+        <w:rPr>
+          <w:rFonts w:ascii="Consolas" w:hAnsi="Consolas"/>
+          <w:b w:val="false"/>
+          <w:bCs w:val="false"/>
+          <w:color w:val="auto"/>
+          <w:sz w:val="32"/>
+          <w:szCs w:val="24"/>
+          <w:u w:val="none"/>
+        </w:rPr>
+      </w:pPr>
+      <w:r>
+        <w:rPr>
+          <w:rFonts w:ascii="Consolas" w:hAnsi="Consolas"/>
+          <w:b w:val="false"/>
+          <w:bCs w:val="false"/>
+          <w:color w:val="auto"/>
+          <w:sz w:val="32"/>
+          <w:szCs w:val="24"/>
+          <w:u w:val="none"/>
+        </w:rPr>
+      </w:r>
+    </w:p>
+    <w:p>
+      <w:pPr>
+        <w:pStyle w:val="Normal"/>
+        <w:bidi w:val="0"/>
+        <w:rPr>
+          <w:rFonts w:ascii="Consolas" w:hAnsi="Consolas"/>
+          <w:b w:val="false"/>
+          <w:bCs w:val="false"/>
+          <w:color w:val="auto"/>
+          <w:sz w:val="32"/>
+          <w:szCs w:val="24"/>
+          <w:u w:val="none"/>
+        </w:rPr>
+      </w:pPr>
+      <w:r>
+        <w:rPr>
+          <w:rFonts w:ascii="Consolas" w:hAnsi="Consolas"/>
+          <w:b w:val="false"/>
+          <w:bCs w:val="false"/>
+          <w:color w:val="auto"/>
+          <w:sz w:val="32"/>
+          <w:szCs w:val="24"/>
+          <w:u w:val="none"/>
+        </w:rPr>
+        <w:t xml:space="preserve">Y para ello tendremos un paquete para modelo, un paquete para la vista, y uno para controlador, cada uno de ellos con sus clases en el interior. </w:t>
+      </w:r>
+    </w:p>
+    <w:p>
+      <w:pPr>
+        <w:pStyle w:val="Normal"/>
+        <w:bidi w:val="0"/>
+        <w:rPr>
+          <w:rFonts w:ascii="Consolas" w:hAnsi="Consolas"/>
+          <w:b w:val="false"/>
+          <w:bCs w:val="false"/>
+          <w:color w:val="auto"/>
+          <w:sz w:val="32"/>
+          <w:szCs w:val="24"/>
+          <w:u w:val="none"/>
+        </w:rPr>
+      </w:pPr>
+      <w:r>
+        <w:rPr>
+          <w:rFonts w:ascii="Consolas" w:hAnsi="Consolas"/>
+          <w:b w:val="false"/>
+          <w:bCs w:val="false"/>
+          <w:color w:val="auto"/>
+          <w:sz w:val="32"/>
+          <w:szCs w:val="24"/>
+          <w:u w:val="none"/>
+        </w:rPr>
+      </w:r>
+    </w:p>
+    <w:p>
+      <w:pPr>
+        <w:pStyle w:val="Normal"/>
+        <w:bidi w:val="0"/>
+        <w:rPr>
+          <w:rFonts w:ascii="Consolas" w:hAnsi="Consolas"/>
+          <w:b w:val="false"/>
+          <w:bCs w:val="false"/>
+          <w:color w:val="auto"/>
+          <w:sz w:val="32"/>
+          <w:szCs w:val="24"/>
+          <w:u w:val="none"/>
+        </w:rPr>
+      </w:pPr>
+      <w:r>
+        <w:rPr>
+          <w:rFonts w:ascii="Consolas" w:hAnsi="Consolas"/>
+          <w:b w:val="false"/>
+          <w:bCs w:val="false"/>
+          <w:color w:val="auto"/>
+          <w:sz w:val="32"/>
+          <w:szCs w:val="24"/>
+          <w:u w:val="none"/>
+        </w:rPr>
+        <w:t>Si necesito 10,15 o más clases, todas deben de ir en cada uno de los paquetes.</w:t>
+      </w:r>
+    </w:p>
+    <w:p>
+      <w:pPr>
+        <w:pStyle w:val="Normal"/>
+        <w:bidi w:val="0"/>
+        <w:rPr>
+          <w:rFonts w:ascii="Consolas" w:hAnsi="Consolas"/>
+          <w:b w:val="false"/>
+          <w:bCs w:val="false"/>
+          <w:color w:val="auto"/>
+          <w:sz w:val="32"/>
+          <w:szCs w:val="24"/>
+          <w:u w:val="none"/>
+        </w:rPr>
+      </w:pPr>
+      <w:r>
+        <w:rPr>
+          <w:rFonts w:ascii="Consolas" w:hAnsi="Consolas"/>
+          <w:b w:val="false"/>
+          <w:bCs w:val="false"/>
+          <w:color w:val="auto"/>
+          <w:sz w:val="32"/>
+          <w:szCs w:val="24"/>
+          <w:u w:val="none"/>
+        </w:rPr>
+      </w:r>
+    </w:p>
+    <w:p>
+      <w:pPr>
+        <w:pStyle w:val="Normal"/>
+        <w:bidi w:val="0"/>
+        <w:rPr>
+          <w:rFonts w:ascii="Consolas" w:hAnsi="Consolas"/>
+          <w:b w:val="false"/>
+          <w:bCs w:val="false"/>
+          <w:color w:val="auto"/>
+          <w:sz w:val="32"/>
+          <w:szCs w:val="24"/>
+          <w:u w:val="none"/>
+        </w:rPr>
+      </w:pPr>
+      <w:r>
+        <w:rPr>
+          <w:rFonts w:ascii="Consolas" w:hAnsi="Consolas"/>
+          <w:b w:val="false"/>
+          <w:bCs w:val="false"/>
+          <w:color w:val="auto"/>
+          <w:sz w:val="32"/>
+          <w:szCs w:val="24"/>
+          <w:u w:val="none"/>
+        </w:rPr>
+        <w:t>Por convención para crear paquetes, es obtener el dominio y el nombre del paquete.</w:t>
+        <w:br/>
+        <w:br/>
+        <w:t xml:space="preserve">Ejemplo: </w:t>
+      </w:r>
+    </w:p>
+    <w:p>
+      <w:pPr>
+        <w:pStyle w:val="Normal"/>
+        <w:bidi w:val="0"/>
+        <w:rPr>
+          <w:rFonts w:ascii="Consolas" w:hAnsi="Consolas"/>
+          <w:b w:val="false"/>
+          <w:bCs w:val="false"/>
+          <w:color w:val="auto"/>
+          <w:sz w:val="32"/>
+          <w:szCs w:val="24"/>
+          <w:u w:val="none"/>
+        </w:rPr>
+      </w:pPr>
+      <w:r>
+        <w:rPr>
+          <w:rFonts w:ascii="Consolas" w:hAnsi="Consolas"/>
+          <w:b w:val="false"/>
+          <w:bCs w:val="false"/>
+          <w:color w:val="auto"/>
+          <w:sz w:val="32"/>
+          <w:szCs w:val="24"/>
+          <w:u w:val="none"/>
+        </w:rPr>
+      </w:r>
+    </w:p>
+    <w:p>
+      <w:pPr>
+        <w:pStyle w:val="Normal"/>
+        <w:bidi w:val="0"/>
+        <w:rPr>
+          <w:rFonts w:ascii="Consolas" w:hAnsi="Consolas"/>
+          <w:b w:val="false"/>
+          <w:bCs w:val="false"/>
+          <w:color w:val="auto"/>
+          <w:sz w:val="32"/>
+          <w:szCs w:val="24"/>
+          <w:u w:val="none"/>
+        </w:rPr>
+      </w:pPr>
+      <w:r>
+        <w:rPr>
+          <w:rFonts w:ascii="Consolas" w:hAnsi="Consolas"/>
+          <w:b w:val="false"/>
+          <w:bCs w:val="false"/>
+          <w:color w:val="auto"/>
+          <w:sz w:val="32"/>
+          <w:szCs w:val="24"/>
+          <w:u w:val="none"/>
+        </w:rPr>
+        <w:t xml:space="preserve">es.pildoras.poo </w:t>
       </w:r>
     </w:p>
     <w:sectPr>
@@ -17809,7 +18524,7 @@
   </w:style>
   <w:style w:type="paragraph" w:styleId="Heading1">
     <w:name w:val="heading 1"/>
-    <w:basedOn w:val="Ttulo"/>
+    <w:basedOn w:val="Ttulouser"/>
     <w:next w:val="BodyText"/>
     <w:qFormat/>
     <w:pPr>
@@ -17908,8 +18623,8 @@
       <w:rFonts w:cs="Lucida Sans"/>
     </w:rPr>
   </w:style>
-  <w:style w:type="paragraph" w:styleId="Cabeceraypie">
-    <w:name w:val="Cabecera y pie"/>
+  <w:style w:type="paragraph" w:styleId="Cabeceraypieuser">
+    <w:name w:val="Cabecera y pie (user)"/>
     <w:basedOn w:val="Normal"/>
     <w:qFormat/>
     <w:pPr>
@@ -17922,8 +18637,8 @@
     </w:pPr>
     <w:rPr/>
   </w:style>
-  <w:style w:type="paragraph" w:styleId="Cabeceraypieuser">
-    <w:name w:val="Cabecera y pie (user)"/>
+  <w:style w:type="paragraph" w:styleId="Cabeceraypie">
+    <w:name w:val="Cabecera y pie"/>
     <w:basedOn w:val="Normal"/>
     <w:qFormat/>
     <w:pPr/>
@@ -17931,7 +18646,7 @@
   </w:style>
   <w:style w:type="paragraph" w:styleId="Header">
     <w:name w:val="header"/>
-    <w:basedOn w:val="Cabeceraypie"/>
+    <w:basedOn w:val="Cabeceraypieuser"/>
     <w:pPr>
       <w:suppressLineNumbers/>
     </w:pPr>

</xml_diff>

<commit_message>
feat(vid34-construct-obj3): added update file poo and update file UsoEmpleado
</commit_message>
<xml_diff>
--- a/Curso_POO_java.docx
+++ b/Curso_POO_java.docx
@@ -17859,160 +17859,88 @@
           <w:szCs w:val="24"/>
           <w:u w:val="none"/>
         </w:rPr>
-        <w:t>Video 3</w:t>
-      </w:r>
-      <w:r>
-        <w:rPr>
-          <w:rFonts w:ascii="Consolas" w:hAnsi="Consolas"/>
-          <w:b w:val="false"/>
-          <w:bCs w:val="false"/>
-          <w:color w:val="auto"/>
-          <w:sz w:val="32"/>
-          <w:szCs w:val="24"/>
-          <w:u w:val="none"/>
-        </w:rPr>
-        <w:t>3</w:t>
-      </w:r>
-    </w:p>
-    <w:p>
-      <w:pPr>
-        <w:pStyle w:val="Normal"/>
-        <w:bidi w:val="0"/>
-        <w:rPr>
-          <w:rFonts w:ascii="Consolas" w:hAnsi="Consolas"/>
-          <w:b w:val="false"/>
-          <w:bCs w:val="false"/>
-          <w:color w:val="auto"/>
-          <w:sz w:val="32"/>
-          <w:szCs w:val="24"/>
-          <w:u w:val="none"/>
-        </w:rPr>
-      </w:pPr>
-      <w:r>
-        <w:rPr>
-          <w:rFonts w:ascii="Consolas" w:hAnsi="Consolas"/>
-          <w:b w:val="false"/>
-          <w:bCs w:val="false"/>
-          <w:color w:val="auto"/>
-          <w:sz w:val="32"/>
-          <w:szCs w:val="24"/>
-          <w:u w:val="none"/>
-        </w:rPr>
-        <w:t>29</w:t>
-      </w:r>
-      <w:r>
-        <w:rPr>
-          <w:rFonts w:ascii="Consolas" w:hAnsi="Consolas"/>
-          <w:b w:val="false"/>
-          <w:bCs w:val="false"/>
-          <w:color w:val="auto"/>
-          <w:sz w:val="32"/>
-          <w:szCs w:val="24"/>
-          <w:u w:val="none"/>
-        </w:rPr>
-        <w:t>:</w:t>
-      </w:r>
-      <w:r>
-        <w:rPr>
-          <w:rFonts w:ascii="Consolas" w:hAnsi="Consolas"/>
-          <w:b w:val="false"/>
-          <w:bCs w:val="false"/>
-          <w:color w:val="auto"/>
-          <w:sz w:val="32"/>
-          <w:szCs w:val="24"/>
-          <w:u w:val="none"/>
-        </w:rPr>
-        <w:t>13</w:t>
-      </w:r>
-      <w:r>
-        <w:rPr>
-          <w:rFonts w:ascii="Consolas" w:hAnsi="Consolas"/>
-          <w:b w:val="false"/>
-          <w:bCs w:val="false"/>
-          <w:color w:val="auto"/>
-          <w:sz w:val="32"/>
-          <w:szCs w:val="24"/>
-          <w:u w:val="none"/>
-        </w:rPr>
-        <w:t xml:space="preserve"> min 11-09-2025</w:t>
-      </w:r>
-    </w:p>
-    <w:p>
-      <w:pPr>
-        <w:pStyle w:val="Normal"/>
-        <w:bidi w:val="0"/>
-        <w:rPr>
-          <w:rFonts w:ascii="Consolas" w:hAnsi="Consolas"/>
-          <w:b w:val="false"/>
-          <w:bCs w:val="false"/>
-          <w:color w:val="auto"/>
-          <w:sz w:val="32"/>
-          <w:szCs w:val="24"/>
-          <w:u w:val="none"/>
-        </w:rPr>
-      </w:pPr>
-      <w:r>
-        <w:rPr>
-          <w:rFonts w:ascii="Consolas" w:hAnsi="Consolas"/>
-          <w:b w:val="false"/>
-          <w:bCs w:val="false"/>
-          <w:color w:val="auto"/>
-          <w:sz w:val="32"/>
-          <w:szCs w:val="24"/>
-          <w:u w:val="none"/>
-        </w:rPr>
-        <w:t>Creación de Objetos I</w:t>
-      </w:r>
-      <w:r>
-        <w:rPr>
-          <w:rFonts w:ascii="Consolas" w:hAnsi="Consolas"/>
-          <w:b w:val="false"/>
-          <w:bCs w:val="false"/>
-          <w:color w:val="auto"/>
-          <w:sz w:val="32"/>
-          <w:szCs w:val="24"/>
-          <w:u w:val="none"/>
-        </w:rPr>
-        <w:t xml:space="preserve">I, </w:t>
-      </w:r>
-    </w:p>
-    <w:p>
-      <w:pPr>
-        <w:pStyle w:val="Normal"/>
-        <w:bidi w:val="0"/>
-        <w:rPr>
-          <w:rFonts w:ascii="Consolas" w:hAnsi="Consolas"/>
-          <w:b w:val="false"/>
-          <w:bCs w:val="false"/>
-          <w:color w:val="auto"/>
-          <w:sz w:val="32"/>
-          <w:szCs w:val="24"/>
-          <w:u w:val="none"/>
-        </w:rPr>
-      </w:pPr>
-      <w:r>
-        <w:rPr>
-          <w:rFonts w:ascii="Consolas" w:hAnsi="Consolas"/>
-          <w:b w:val="false"/>
-          <w:bCs w:val="false"/>
-          <w:color w:val="auto"/>
-          <w:sz w:val="32"/>
-          <w:szCs w:val="24"/>
-          <w:u w:val="none"/>
-        </w:rPr>
-        <w:t>Constructor con parámetros</w:t>
-      </w:r>
-      <w:r>
-        <w:rPr>
-          <w:rFonts w:ascii="Consolas" w:hAnsi="Consolas"/>
-          <w:b w:val="false"/>
-          <w:bCs w:val="false"/>
-          <w:color w:val="auto"/>
-          <w:sz w:val="32"/>
-          <w:szCs w:val="24"/>
-          <w:u w:val="none"/>
-        </w:rPr>
-        <w:t>.</w:t>
+        <w:t>Video 33</w:t>
+      </w:r>
+    </w:p>
+    <w:p>
+      <w:pPr>
+        <w:pStyle w:val="Normal"/>
+        <w:bidi w:val="0"/>
+        <w:rPr>
+          <w:rFonts w:ascii="Consolas" w:hAnsi="Consolas"/>
+          <w:b w:val="false"/>
+          <w:bCs w:val="false"/>
+          <w:color w:val="auto"/>
+          <w:sz w:val="32"/>
+          <w:szCs w:val="24"/>
+          <w:u w:val="none"/>
+        </w:rPr>
+      </w:pPr>
+      <w:r>
+        <w:rPr>
+          <w:rFonts w:ascii="Consolas" w:hAnsi="Consolas"/>
+          <w:b w:val="false"/>
+          <w:bCs w:val="false"/>
+          <w:color w:val="auto"/>
+          <w:sz w:val="32"/>
+          <w:szCs w:val="24"/>
+          <w:u w:val="none"/>
+        </w:rPr>
+        <w:t>29:13 min 11-09-2025</w:t>
+      </w:r>
+    </w:p>
+    <w:p>
+      <w:pPr>
+        <w:pStyle w:val="Normal"/>
+        <w:bidi w:val="0"/>
+        <w:rPr>
+          <w:rFonts w:ascii="Consolas" w:hAnsi="Consolas"/>
+          <w:b w:val="false"/>
+          <w:bCs w:val="false"/>
+          <w:color w:val="auto"/>
+          <w:sz w:val="32"/>
+          <w:szCs w:val="24"/>
+          <w:u w:val="none"/>
+        </w:rPr>
+      </w:pPr>
+      <w:r>
+        <w:rPr>
+          <w:rFonts w:ascii="Consolas" w:hAnsi="Consolas"/>
+          <w:b w:val="false"/>
+          <w:bCs w:val="false"/>
+          <w:color w:val="auto"/>
+          <w:sz w:val="32"/>
+          <w:szCs w:val="24"/>
+          <w:u w:val="none"/>
+        </w:rPr>
+        <w:t xml:space="preserve">Creación de Objetos II, </w:t>
+      </w:r>
+    </w:p>
+    <w:p>
+      <w:pPr>
+        <w:pStyle w:val="Normal"/>
+        <w:bidi w:val="0"/>
+        <w:rPr>
+          <w:rFonts w:ascii="Consolas" w:hAnsi="Consolas"/>
+          <w:b w:val="false"/>
+          <w:bCs w:val="false"/>
+          <w:color w:val="auto"/>
+          <w:sz w:val="32"/>
+          <w:szCs w:val="24"/>
+          <w:u w:val="none"/>
+        </w:rPr>
+      </w:pPr>
+      <w:r>
+        <w:rPr>
+          <w:rFonts w:ascii="Consolas" w:hAnsi="Consolas"/>
+          <w:b w:val="false"/>
+          <w:bCs w:val="false"/>
+          <w:color w:val="auto"/>
+          <w:sz w:val="32"/>
+          <w:szCs w:val="24"/>
+          <w:u w:val="none"/>
+        </w:rPr>
+        <w:t>Constructor con parámetros.</w:t>
       </w:r>
     </w:p>
     <w:p>
@@ -18470,6 +18398,297 @@
           <w:u w:val="none"/>
         </w:rPr>
         <w:t xml:space="preserve">es.pildoras.poo </w:t>
+      </w:r>
+    </w:p>
+    <w:p>
+      <w:pPr>
+        <w:pStyle w:val="Normal"/>
+        <w:bidi w:val="0"/>
+        <w:rPr>
+          <w:rFonts w:ascii="Consolas" w:hAnsi="Consolas"/>
+          <w:b w:val="false"/>
+          <w:bCs w:val="false"/>
+          <w:color w:val="auto"/>
+          <w:sz w:val="32"/>
+          <w:szCs w:val="24"/>
+          <w:u w:val="none"/>
+        </w:rPr>
+      </w:pPr>
+      <w:r>
+        <w:rPr>
+          <w:rFonts w:ascii="Consolas" w:hAnsi="Consolas"/>
+          <w:b w:val="false"/>
+          <w:bCs w:val="false"/>
+          <w:color w:val="auto"/>
+          <w:sz w:val="32"/>
+          <w:szCs w:val="24"/>
+          <w:u w:val="none"/>
+        </w:rPr>
+      </w:r>
+    </w:p>
+    <w:p>
+      <w:pPr>
+        <w:pStyle w:val="Normal"/>
+        <w:bidi w:val="0"/>
+        <w:rPr>
+          <w:rFonts w:ascii="Consolas" w:hAnsi="Consolas"/>
+          <w:b w:val="false"/>
+          <w:bCs w:val="false"/>
+          <w:color w:val="auto"/>
+          <w:sz w:val="32"/>
+          <w:szCs w:val="24"/>
+          <w:u w:val="none"/>
+        </w:rPr>
+      </w:pPr>
+      <w:r>
+        <w:rPr>
+          <w:rFonts w:ascii="Consolas" w:hAnsi="Consolas"/>
+          <w:b w:val="false"/>
+          <w:bCs w:val="false"/>
+          <w:color w:val="auto"/>
+          <w:sz w:val="32"/>
+          <w:szCs w:val="24"/>
+          <w:u w:val="none"/>
+        </w:rPr>
+      </w:r>
+    </w:p>
+    <w:p>
+      <w:pPr>
+        <w:pStyle w:val="Normal"/>
+        <w:bidi w:val="0"/>
+        <w:rPr>
+          <w:rFonts w:ascii="Consolas" w:hAnsi="Consolas"/>
+          <w:b w:val="false"/>
+          <w:bCs w:val="false"/>
+          <w:color w:val="auto"/>
+          <w:sz w:val="32"/>
+          <w:szCs w:val="24"/>
+          <w:u w:val="none"/>
+        </w:rPr>
+      </w:pPr>
+      <w:r>
+        <w:rPr>
+          <w:rFonts w:ascii="Consolas" w:hAnsi="Consolas"/>
+          <w:b w:val="false"/>
+          <w:bCs w:val="false"/>
+          <w:color w:val="auto"/>
+          <w:sz w:val="32"/>
+          <w:szCs w:val="24"/>
+          <w:u w:val="none"/>
+        </w:rPr>
+      </w:r>
+    </w:p>
+    <w:p>
+      <w:pPr>
+        <w:pStyle w:val="Normal"/>
+        <w:bidi w:val="0"/>
+        <w:rPr>
+          <w:rFonts w:ascii="Consolas" w:hAnsi="Consolas"/>
+          <w:b w:val="false"/>
+          <w:bCs w:val="false"/>
+          <w:color w:val="auto"/>
+          <w:sz w:val="32"/>
+          <w:szCs w:val="24"/>
+          <w:u w:val="none"/>
+        </w:rPr>
+      </w:pPr>
+      <w:r>
+        <w:rPr>
+          <w:rFonts w:ascii="Consolas" w:hAnsi="Consolas"/>
+          <w:b w:val="false"/>
+          <w:bCs w:val="false"/>
+          <w:color w:val="auto"/>
+          <w:sz w:val="32"/>
+          <w:szCs w:val="24"/>
+          <w:u w:val="none"/>
+        </w:rPr>
+      </w:r>
+    </w:p>
+    <w:p>
+      <w:pPr>
+        <w:pStyle w:val="Normal"/>
+        <w:bidi w:val="0"/>
+        <w:rPr>
+          <w:rFonts w:ascii="Consolas" w:hAnsi="Consolas"/>
+          <w:b w:val="false"/>
+          <w:bCs w:val="false"/>
+          <w:color w:val="auto"/>
+          <w:sz w:val="32"/>
+          <w:szCs w:val="24"/>
+          <w:u w:val="none"/>
+        </w:rPr>
+      </w:pPr>
+      <w:r>
+        <w:rPr>
+          <w:rFonts w:ascii="Consolas" w:hAnsi="Consolas"/>
+          <w:b w:val="false"/>
+          <w:bCs w:val="false"/>
+          <w:color w:val="auto"/>
+          <w:sz w:val="32"/>
+          <w:szCs w:val="24"/>
+          <w:u w:val="none"/>
+        </w:rPr>
+      </w:r>
+    </w:p>
+    <w:p>
+      <w:pPr>
+        <w:pStyle w:val="Normal"/>
+        <w:bidi w:val="0"/>
+        <w:rPr>
+          <w:rFonts w:ascii="Consolas" w:hAnsi="Consolas"/>
+          <w:b w:val="false"/>
+          <w:bCs w:val="false"/>
+          <w:color w:val="auto"/>
+          <w:sz w:val="32"/>
+          <w:szCs w:val="24"/>
+          <w:u w:val="none"/>
+        </w:rPr>
+      </w:pPr>
+      <w:r>
+        <w:rPr>
+          <w:rFonts w:ascii="Consolas" w:hAnsi="Consolas"/>
+          <w:b w:val="false"/>
+          <w:bCs w:val="false"/>
+          <w:color w:val="auto"/>
+          <w:sz w:val="32"/>
+          <w:szCs w:val="24"/>
+          <w:u w:val="none"/>
+        </w:rPr>
+        <w:t>Video 34</w:t>
+      </w:r>
+    </w:p>
+    <w:p>
+      <w:pPr>
+        <w:pStyle w:val="Normal"/>
+        <w:bidi w:val="0"/>
+        <w:rPr>
+          <w:rFonts w:ascii="Consolas" w:hAnsi="Consolas"/>
+          <w:b w:val="false"/>
+          <w:bCs w:val="false"/>
+          <w:color w:val="auto"/>
+          <w:sz w:val="32"/>
+          <w:szCs w:val="24"/>
+          <w:u w:val="none"/>
+        </w:rPr>
+      </w:pPr>
+      <w:r>
+        <w:rPr>
+          <w:rFonts w:ascii="Consolas" w:hAnsi="Consolas"/>
+          <w:b w:val="false"/>
+          <w:bCs w:val="false"/>
+          <w:color w:val="auto"/>
+          <w:sz w:val="32"/>
+          <w:szCs w:val="24"/>
+          <w:u w:val="none"/>
+        </w:rPr>
+        <w:t>32:23 min 11-09-2025</w:t>
+      </w:r>
+    </w:p>
+    <w:p>
+      <w:pPr>
+        <w:pStyle w:val="Normal"/>
+        <w:bidi w:val="0"/>
+        <w:rPr>
+          <w:rFonts w:ascii="Consolas" w:hAnsi="Consolas"/>
+          <w:b w:val="false"/>
+          <w:bCs w:val="false"/>
+          <w:color w:val="auto"/>
+          <w:sz w:val="32"/>
+          <w:szCs w:val="24"/>
+          <w:u w:val="none"/>
+        </w:rPr>
+      </w:pPr>
+      <w:r>
+        <w:rPr>
+          <w:rFonts w:ascii="Consolas" w:hAnsi="Consolas"/>
+          <w:b w:val="false"/>
+          <w:bCs w:val="false"/>
+          <w:color w:val="auto"/>
+          <w:sz w:val="32"/>
+          <w:szCs w:val="24"/>
+          <w:u w:val="none"/>
+        </w:rPr>
+        <w:t>Creación de Objetos III,</w:t>
+      </w:r>
+    </w:p>
+    <w:p>
+      <w:pPr>
+        <w:pStyle w:val="Normal"/>
+        <w:bidi w:val="0"/>
+        <w:rPr>
+          <w:rFonts w:ascii="Consolas" w:hAnsi="Consolas"/>
+          <w:b w:val="false"/>
+          <w:bCs w:val="false"/>
+          <w:color w:val="auto"/>
+          <w:sz w:val="32"/>
+          <w:szCs w:val="24"/>
+          <w:u w:val="none"/>
+        </w:rPr>
+      </w:pPr>
+      <w:r>
+        <w:rPr>
+          <w:rFonts w:ascii="Consolas" w:hAnsi="Consolas"/>
+          <w:b w:val="false"/>
+          <w:bCs w:val="false"/>
+          <w:color w:val="auto"/>
+          <w:sz w:val="32"/>
+          <w:szCs w:val="24"/>
+          <w:u w:val="none"/>
+        </w:rPr>
+        <w:t>Constructor de parámetros continuación del video 33,</w:t>
+      </w:r>
+    </w:p>
+    <w:p>
+      <w:pPr>
+        <w:pStyle w:val="Normal"/>
+        <w:bidi w:val="0"/>
+        <w:rPr>
+          <w:rFonts w:ascii="Consolas" w:hAnsi="Consolas"/>
+          <w:b w:val="false"/>
+          <w:bCs w:val="false"/>
+          <w:color w:val="auto"/>
+          <w:sz w:val="32"/>
+          <w:szCs w:val="24"/>
+          <w:u w:val="none"/>
+        </w:rPr>
+      </w:pPr>
+      <w:r>
+        <w:rPr>
+          <w:rFonts w:ascii="Consolas" w:hAnsi="Consolas"/>
+          <w:b w:val="false"/>
+          <w:bCs w:val="false"/>
+          <w:color w:val="auto"/>
+          <w:sz w:val="32"/>
+          <w:szCs w:val="24"/>
+          <w:u w:val="none"/>
+        </w:rPr>
+      </w:r>
+    </w:p>
+    <w:p>
+      <w:pPr>
+        <w:pStyle w:val="Normal"/>
+        <w:bidi w:val="0"/>
+        <w:rPr>
+          <w:rFonts w:ascii="Consolas" w:hAnsi="Consolas"/>
+          <w:b w:val="false"/>
+          <w:bCs w:val="false"/>
+          <w:color w:val="auto"/>
+          <w:sz w:val="32"/>
+          <w:szCs w:val="24"/>
+          <w:u w:val="single"/>
+        </w:rPr>
+      </w:pPr>
+      <w:r>
+        <w:rPr>
+          <w:rFonts w:ascii="Consolas" w:hAnsi="Consolas"/>
+          <w:b w:val="false"/>
+          <w:bCs w:val="false"/>
+          <w:color w:val="auto"/>
+          <w:sz w:val="32"/>
+          <w:szCs w:val="24"/>
+          <w:u w:val="none"/>
+        </w:rPr>
+        <w:t>Se crean los setters y getters para la continuación del programa empleado agregando la clase GregorianCalendar y hereda la clase getTime.</w:t>
       </w:r>
     </w:p>
     <w:sectPr>

</xml_diff>

<commit_message>
feat(vid-35-construct-objects4): added update poo and update final empleado
</commit_message>
<xml_diff>
--- a/Curso_POO_java.docx
+++ b/Curso_POO_java.docx
@@ -18689,6 +18689,284 @@
           <w:u w:val="none"/>
         </w:rPr>
         <w:t>Se crean los setters y getters para la continuación del programa empleado agregando la clase GregorianCalendar y hereda la clase getTime.</w:t>
+      </w:r>
+    </w:p>
+    <w:p>
+      <w:pPr>
+        <w:pStyle w:val="Normal"/>
+        <w:bidi w:val="0"/>
+        <w:rPr>
+          <w:rFonts w:ascii="Consolas" w:hAnsi="Consolas"/>
+          <w:b w:val="false"/>
+          <w:bCs w:val="false"/>
+          <w:color w:val="auto"/>
+          <w:sz w:val="32"/>
+          <w:szCs w:val="24"/>
+          <w:u w:val="single"/>
+        </w:rPr>
+      </w:pPr>
+      <w:r>
+        <w:rPr>
+          <w:rFonts w:ascii="Consolas" w:hAnsi="Consolas"/>
+          <w:b w:val="false"/>
+          <w:bCs w:val="false"/>
+          <w:color w:val="auto"/>
+          <w:sz w:val="32"/>
+          <w:szCs w:val="24"/>
+          <w:u w:val="none"/>
+        </w:rPr>
+      </w:r>
+    </w:p>
+    <w:p>
+      <w:pPr>
+        <w:pStyle w:val="Normal"/>
+        <w:bidi w:val="0"/>
+        <w:rPr>
+          <w:rFonts w:ascii="Consolas" w:hAnsi="Consolas"/>
+          <w:b w:val="false"/>
+          <w:bCs w:val="false"/>
+          <w:color w:val="auto"/>
+          <w:sz w:val="32"/>
+          <w:szCs w:val="24"/>
+          <w:u w:val="single"/>
+        </w:rPr>
+      </w:pPr>
+      <w:r>
+        <w:rPr>
+          <w:rFonts w:ascii="Consolas" w:hAnsi="Consolas"/>
+          <w:b w:val="false"/>
+          <w:bCs w:val="false"/>
+          <w:color w:val="auto"/>
+          <w:sz w:val="32"/>
+          <w:szCs w:val="24"/>
+          <w:u w:val="none"/>
+        </w:rPr>
+      </w:r>
+    </w:p>
+    <w:p>
+      <w:pPr>
+        <w:pStyle w:val="Normal"/>
+        <w:bidi w:val="0"/>
+        <w:rPr>
+          <w:rFonts w:ascii="Consolas" w:hAnsi="Consolas"/>
+          <w:b w:val="false"/>
+          <w:bCs w:val="false"/>
+          <w:color w:val="auto"/>
+          <w:sz w:val="32"/>
+          <w:szCs w:val="24"/>
+          <w:u w:val="single"/>
+        </w:rPr>
+      </w:pPr>
+      <w:r>
+        <w:rPr>
+          <w:rFonts w:ascii="Consolas" w:hAnsi="Consolas"/>
+          <w:b w:val="false"/>
+          <w:bCs w:val="false"/>
+          <w:color w:val="auto"/>
+          <w:sz w:val="32"/>
+          <w:szCs w:val="24"/>
+          <w:u w:val="none"/>
+        </w:rPr>
+      </w:r>
+    </w:p>
+    <w:p>
+      <w:pPr>
+        <w:pStyle w:val="Normal"/>
+        <w:bidi w:val="0"/>
+        <w:rPr>
+          <w:rFonts w:ascii="Consolas" w:hAnsi="Consolas"/>
+          <w:sz w:val="32"/>
+          <w:szCs w:val="32"/>
+        </w:rPr>
+      </w:pPr>
+      <w:r>
+        <w:rPr>
+          <w:rFonts w:ascii="Consolas" w:hAnsi="Consolas"/>
+          <w:sz w:val="32"/>
+          <w:szCs w:val="32"/>
+        </w:rPr>
+        <w:t>Video 3</w:t>
+      </w:r>
+      <w:r>
+        <w:rPr>
+          <w:rFonts w:ascii="Consolas" w:hAnsi="Consolas"/>
+          <w:sz w:val="32"/>
+          <w:szCs w:val="32"/>
+        </w:rPr>
+        <w:t>5</w:t>
+      </w:r>
+    </w:p>
+    <w:p>
+      <w:pPr>
+        <w:pStyle w:val="Normal"/>
+        <w:bidi w:val="0"/>
+        <w:rPr>
+          <w:rFonts w:ascii="Consolas" w:hAnsi="Consolas"/>
+          <w:sz w:val="32"/>
+          <w:szCs w:val="32"/>
+        </w:rPr>
+      </w:pPr>
+      <w:r>
+        <w:rPr>
+          <w:rFonts w:ascii="Consolas" w:hAnsi="Consolas"/>
+          <w:sz w:val="32"/>
+          <w:szCs w:val="32"/>
+        </w:rPr>
+        <w:t>24:58 min 12-09-2025</w:t>
+      </w:r>
+    </w:p>
+    <w:p>
+      <w:pPr>
+        <w:pStyle w:val="Normal"/>
+        <w:bidi w:val="0"/>
+        <w:rPr>
+          <w:rFonts w:ascii="Consolas" w:hAnsi="Consolas"/>
+          <w:sz w:val="32"/>
+          <w:szCs w:val="32"/>
+        </w:rPr>
+      </w:pPr>
+      <w:r>
+        <w:rPr>
+          <w:rFonts w:ascii="Consolas" w:hAnsi="Consolas"/>
+          <w:sz w:val="32"/>
+          <w:szCs w:val="32"/>
+        </w:rPr>
+        <w:t>Java POO IX. Construcción objetos IV.</w:t>
+      </w:r>
+    </w:p>
+    <w:p>
+      <w:pPr>
+        <w:pStyle w:val="Normal"/>
+        <w:bidi w:val="0"/>
+        <w:rPr>
+          <w:rFonts w:ascii="Consolas" w:hAnsi="Consolas"/>
+          <w:sz w:val="32"/>
+          <w:szCs w:val="32"/>
+        </w:rPr>
+      </w:pPr>
+      <w:r>
+        <w:rPr>
+          <w:rFonts w:ascii="Consolas" w:hAnsi="Consolas"/>
+          <w:sz w:val="32"/>
+          <w:szCs w:val="32"/>
+        </w:rPr>
+      </w:r>
+    </w:p>
+    <w:p>
+      <w:pPr>
+        <w:pStyle w:val="Normal"/>
+        <w:bidi w:val="0"/>
+        <w:rPr>
+          <w:rFonts w:ascii="Consolas" w:hAnsi="Consolas"/>
+          <w:sz w:val="32"/>
+          <w:szCs w:val="32"/>
+        </w:rPr>
+      </w:pPr>
+      <w:r>
+        <w:rPr>
+          <w:rFonts w:ascii="Consolas" w:hAnsi="Consolas"/>
+          <w:sz w:val="32"/>
+          <w:szCs w:val="32"/>
+        </w:rPr>
+        <w:t>Se finalizo el programa para dar información del contrato de cada Empleado más aumento de sueldo con objetos y arreglos.</w:t>
+      </w:r>
+    </w:p>
+    <w:p>
+      <w:pPr>
+        <w:pStyle w:val="Normal"/>
+        <w:bidi w:val="0"/>
+        <w:rPr>
+          <w:rFonts w:ascii="Consolas" w:hAnsi="Consolas"/>
+          <w:sz w:val="32"/>
+          <w:szCs w:val="32"/>
+        </w:rPr>
+      </w:pPr>
+      <w:r>
+        <w:rPr>
+          <w:rFonts w:ascii="Consolas" w:hAnsi="Consolas"/>
+          <w:sz w:val="32"/>
+          <w:szCs w:val="32"/>
+        </w:rPr>
+      </w:r>
+    </w:p>
+    <w:p>
+      <w:pPr>
+        <w:pStyle w:val="Normal"/>
+        <w:bidi w:val="0"/>
+        <w:rPr>
+          <w:rFonts w:ascii="Consolas" w:hAnsi="Consolas"/>
+          <w:sz w:val="32"/>
+          <w:szCs w:val="32"/>
+        </w:rPr>
+      </w:pPr>
+      <w:r>
+        <w:rPr>
+          <w:rFonts w:ascii="Consolas" w:hAnsi="Consolas"/>
+          <w:sz w:val="32"/>
+          <w:szCs w:val="32"/>
+        </w:rPr>
+      </w:r>
+    </w:p>
+    <w:p>
+      <w:pPr>
+        <w:pStyle w:val="Normal"/>
+        <w:bidi w:val="0"/>
+        <w:rPr>
+          <w:rFonts w:ascii="Consolas" w:hAnsi="Consolas"/>
+          <w:sz w:val="32"/>
+          <w:szCs w:val="32"/>
+        </w:rPr>
+      </w:pPr>
+      <w:r>
+        <w:rPr>
+          <w:rFonts w:ascii="Consolas" w:hAnsi="Consolas"/>
+          <w:sz w:val="32"/>
+          <w:szCs w:val="32"/>
+        </w:rPr>
+      </w:r>
+    </w:p>
+    <w:p>
+      <w:pPr>
+        <w:pStyle w:val="Normal"/>
+        <w:bidi w:val="0"/>
+        <w:rPr>
+          <w:rFonts w:ascii="Consolas" w:hAnsi="Consolas"/>
+          <w:b w:val="false"/>
+          <w:bCs w:val="false"/>
+          <w:color w:val="auto"/>
+          <w:sz w:val="32"/>
+          <w:szCs w:val="24"/>
+          <w:u w:val="single"/>
+        </w:rPr>
+      </w:pPr>
+      <w:r>
+        <w:rPr>
+          <w:rFonts w:ascii="Consolas" w:hAnsi="Consolas"/>
+          <w:b w:val="false"/>
+          <w:bCs w:val="false"/>
+          <w:color w:val="auto"/>
+          <w:sz w:val="32"/>
+          <w:szCs w:val="24"/>
+          <w:u w:val="single"/>
+        </w:rPr>
+      </w:r>
+    </w:p>
+    <w:p>
+      <w:pPr>
+        <w:pStyle w:val="Normal"/>
+        <w:bidi w:val="0"/>
+        <w:rPr>
+          <w:rFonts w:ascii="Consolas" w:hAnsi="Consolas"/>
+          <w:b w:val="false"/>
+          <w:bCs w:val="false"/>
+          <w:color w:val="auto"/>
+          <w:sz w:val="32"/>
+          <w:szCs w:val="24"/>
+          <w:u w:val="none"/>
+        </w:rPr>
+      </w:pPr>
+      <w:r>
+        <w:rPr/>
       </w:r>
     </w:p>
     <w:sectPr>
@@ -18743,7 +19021,7 @@
   </w:style>
   <w:style w:type="paragraph" w:styleId="Heading1">
     <w:name w:val="heading 1"/>
-    <w:basedOn w:val="Ttulouser"/>
+    <w:basedOn w:val="Ttulo"/>
     <w:next w:val="BodyText"/>
     <w:qFormat/>
     <w:pPr>
@@ -18842,8 +19120,8 @@
       <w:rFonts w:cs="Lucida Sans"/>
     </w:rPr>
   </w:style>
-  <w:style w:type="paragraph" w:styleId="Cabeceraypieuser">
-    <w:name w:val="Cabecera y pie (user)"/>
+  <w:style w:type="paragraph" w:styleId="Cabeceraypie">
+    <w:name w:val="Cabecera y pie"/>
     <w:basedOn w:val="Normal"/>
     <w:qFormat/>
     <w:pPr>
@@ -18856,8 +19134,8 @@
     </w:pPr>
     <w:rPr/>
   </w:style>
-  <w:style w:type="paragraph" w:styleId="Cabeceraypie">
-    <w:name w:val="Cabecera y pie"/>
+  <w:style w:type="paragraph" w:styleId="Cabeceraypieuser">
+    <w:name w:val="Cabecera y pie (user)"/>
     <w:basedOn w:val="Normal"/>
     <w:qFormat/>
     <w:pPr/>
@@ -18865,7 +19143,7 @@
   </w:style>
   <w:style w:type="paragraph" w:styleId="Header">
     <w:name w:val="header"/>
-    <w:basedOn w:val="Cabeceraypieuser"/>
+    <w:basedOn w:val="Cabeceraypie"/>
     <w:pPr>
       <w:suppressLineNumbers/>
     </w:pPr>

</xml_diff>

<commit_message>
feat(vid36-const-final): added update file poo and excercise java prueba
</commit_message>
<xml_diff>
--- a/Curso_POO_java.docx
+++ b/Curso_POO_java.docx
@@ -18713,34 +18713,8 @@
           <w:color w:val="auto"/>
           <w:sz w:val="32"/>
           <w:szCs w:val="24"/>
-          <w:u w:val="none"/>
-        </w:rPr>
-      </w:r>
-    </w:p>
-    <w:p>
-      <w:pPr>
-        <w:pStyle w:val="Normal"/>
-        <w:bidi w:val="0"/>
-        <w:rPr>
-          <w:rFonts w:ascii="Consolas" w:hAnsi="Consolas"/>
-          <w:b w:val="false"/>
-          <w:bCs w:val="false"/>
-          <w:color w:val="auto"/>
-          <w:sz w:val="32"/>
-          <w:szCs w:val="24"/>
           <w:u w:val="single"/>
         </w:rPr>
-      </w:pPr>
-      <w:r>
-        <w:rPr>
-          <w:rFonts w:ascii="Consolas" w:hAnsi="Consolas"/>
-          <w:b w:val="false"/>
-          <w:bCs w:val="false"/>
-          <w:color w:val="auto"/>
-          <w:sz w:val="32"/>
-          <w:szCs w:val="24"/>
-          <w:u w:val="none"/>
-        </w:rPr>
       </w:r>
     </w:p>
     <w:p>
@@ -18765,7 +18739,7 @@
           <w:color w:val="auto"/>
           <w:sz w:val="32"/>
           <w:szCs w:val="24"/>
-          <w:u w:val="none"/>
+          <w:u w:val="single"/>
         </w:rPr>
       </w:r>
     </w:p>
@@ -18785,144 +18759,248 @@
           <w:sz w:val="32"/>
           <w:szCs w:val="32"/>
         </w:rPr>
-        <w:t>Video 3</w:t>
-      </w:r>
-      <w:r>
+        <w:t>Video 35</w:t>
+      </w:r>
+    </w:p>
+    <w:p>
+      <w:pPr>
+        <w:pStyle w:val="Normal"/>
+        <w:bidi w:val="0"/>
         <w:rPr>
           <w:rFonts w:ascii="Consolas" w:hAnsi="Consolas"/>
           <w:sz w:val="32"/>
           <w:szCs w:val="32"/>
         </w:rPr>
-        <w:t>5</w:t>
-      </w:r>
-    </w:p>
-    <w:p>
-      <w:pPr>
-        <w:pStyle w:val="Normal"/>
-        <w:bidi w:val="0"/>
+      </w:pPr>
+      <w:r>
         <w:rPr>
           <w:rFonts w:ascii="Consolas" w:hAnsi="Consolas"/>
           <w:sz w:val="32"/>
           <w:szCs w:val="32"/>
         </w:rPr>
-      </w:pPr>
-      <w:r>
+        <w:t>24:58 min 12-09-2025</w:t>
+      </w:r>
+    </w:p>
+    <w:p>
+      <w:pPr>
+        <w:pStyle w:val="Normal"/>
+        <w:bidi w:val="0"/>
         <w:rPr>
           <w:rFonts w:ascii="Consolas" w:hAnsi="Consolas"/>
           <w:sz w:val="32"/>
           <w:szCs w:val="32"/>
         </w:rPr>
-        <w:t>24:58 min 12-09-2025</w:t>
-      </w:r>
-    </w:p>
-    <w:p>
-      <w:pPr>
-        <w:pStyle w:val="Normal"/>
-        <w:bidi w:val="0"/>
+      </w:pPr>
+      <w:r>
         <w:rPr>
           <w:rFonts w:ascii="Consolas" w:hAnsi="Consolas"/>
           <w:sz w:val="32"/>
           <w:szCs w:val="32"/>
         </w:rPr>
-      </w:pPr>
-      <w:r>
+        <w:t>Java POO IX. Construcción objetos IV.</w:t>
+      </w:r>
+    </w:p>
+    <w:p>
+      <w:pPr>
+        <w:pStyle w:val="Normal"/>
+        <w:bidi w:val="0"/>
         <w:rPr>
           <w:rFonts w:ascii="Consolas" w:hAnsi="Consolas"/>
           <w:sz w:val="32"/>
           <w:szCs w:val="32"/>
         </w:rPr>
-        <w:t>Java POO IX. Construcción objetos IV.</w:t>
-      </w:r>
-    </w:p>
-    <w:p>
-      <w:pPr>
-        <w:pStyle w:val="Normal"/>
-        <w:bidi w:val="0"/>
+      </w:pPr>
+      <w:r>
         <w:rPr>
           <w:rFonts w:ascii="Consolas" w:hAnsi="Consolas"/>
           <w:sz w:val="32"/>
           <w:szCs w:val="32"/>
         </w:rPr>
-      </w:pPr>
-      <w:r>
+      </w:r>
+    </w:p>
+    <w:p>
+      <w:pPr>
+        <w:pStyle w:val="Normal"/>
+        <w:bidi w:val="0"/>
         <w:rPr>
           <w:rFonts w:ascii="Consolas" w:hAnsi="Consolas"/>
           <w:sz w:val="32"/>
           <w:szCs w:val="32"/>
         </w:rPr>
-      </w:r>
-    </w:p>
-    <w:p>
-      <w:pPr>
-        <w:pStyle w:val="Normal"/>
-        <w:bidi w:val="0"/>
+      </w:pPr>
+      <w:r>
         <w:rPr>
           <w:rFonts w:ascii="Consolas" w:hAnsi="Consolas"/>
           <w:sz w:val="32"/>
           <w:szCs w:val="32"/>
         </w:rPr>
-      </w:pPr>
-      <w:r>
+        <w:t>Se finalizo el programa para dar información del contrato de cada Empleado más aumento de sueldo con objetos y arreglos.</w:t>
+      </w:r>
+    </w:p>
+    <w:p>
+      <w:pPr>
+        <w:pStyle w:val="Normal"/>
+        <w:bidi w:val="0"/>
         <w:rPr>
           <w:rFonts w:ascii="Consolas" w:hAnsi="Consolas"/>
           <w:sz w:val="32"/>
           <w:szCs w:val="32"/>
         </w:rPr>
-        <w:t>Se finalizo el programa para dar información del contrato de cada Empleado más aumento de sueldo con objetos y arreglos.</w:t>
-      </w:r>
-    </w:p>
-    <w:p>
-      <w:pPr>
-        <w:pStyle w:val="Normal"/>
-        <w:bidi w:val="0"/>
+      </w:pPr>
+      <w:r>
         <w:rPr>
           <w:rFonts w:ascii="Consolas" w:hAnsi="Consolas"/>
           <w:sz w:val="32"/>
           <w:szCs w:val="32"/>
         </w:rPr>
-      </w:pPr>
-      <w:r>
+      </w:r>
+    </w:p>
+    <w:p>
+      <w:pPr>
+        <w:pStyle w:val="Normal"/>
+        <w:bidi w:val="0"/>
         <w:rPr>
           <w:rFonts w:ascii="Consolas" w:hAnsi="Consolas"/>
           <w:sz w:val="32"/>
           <w:szCs w:val="32"/>
         </w:rPr>
-      </w:r>
-    </w:p>
-    <w:p>
-      <w:pPr>
-        <w:pStyle w:val="Normal"/>
-        <w:bidi w:val="0"/>
+      </w:pPr>
+      <w:r>
         <w:rPr>
           <w:rFonts w:ascii="Consolas" w:hAnsi="Consolas"/>
           <w:sz w:val="32"/>
           <w:szCs w:val="32"/>
         </w:rPr>
-      </w:pPr>
-      <w:r>
+      </w:r>
+    </w:p>
+    <w:p>
+      <w:pPr>
+        <w:pStyle w:val="Normal"/>
+        <w:bidi w:val="0"/>
         <w:rPr>
           <w:rFonts w:ascii="Consolas" w:hAnsi="Consolas"/>
           <w:sz w:val="32"/>
           <w:szCs w:val="32"/>
         </w:rPr>
-      </w:r>
-    </w:p>
-    <w:p>
-      <w:pPr>
-        <w:pStyle w:val="Normal"/>
-        <w:bidi w:val="0"/>
+      </w:pPr>
+      <w:r>
         <w:rPr>
           <w:rFonts w:ascii="Consolas" w:hAnsi="Consolas"/>
           <w:sz w:val="32"/>
           <w:szCs w:val="32"/>
         </w:rPr>
-      </w:pPr>
-      <w:r>
+      </w:r>
+    </w:p>
+    <w:p>
+      <w:pPr>
+        <w:pStyle w:val="Normal"/>
+        <w:bidi w:val="0"/>
         <w:rPr>
           <w:rFonts w:ascii="Consolas" w:hAnsi="Consolas"/>
           <w:sz w:val="32"/>
           <w:szCs w:val="32"/>
         </w:rPr>
+      </w:pPr>
+      <w:r>
+        <w:rPr>
+          <w:rFonts w:ascii="Consolas" w:hAnsi="Consolas"/>
+          <w:sz w:val="32"/>
+          <w:szCs w:val="32"/>
+        </w:rPr>
+        <w:t>Video 36</w:t>
+      </w:r>
+    </w:p>
+    <w:p>
+      <w:pPr>
+        <w:pStyle w:val="Normal"/>
+        <w:bidi w:val="0"/>
+        <w:rPr>
+          <w:rFonts w:ascii="Consolas" w:hAnsi="Consolas"/>
+          <w:sz w:val="32"/>
+          <w:szCs w:val="32"/>
+        </w:rPr>
+      </w:pPr>
+      <w:r>
+        <w:rPr>
+          <w:rFonts w:ascii="Consolas" w:hAnsi="Consolas"/>
+          <w:sz w:val="32"/>
+          <w:szCs w:val="32"/>
+        </w:rPr>
+        <w:t>20:07 min 12-09-2025</w:t>
+      </w:r>
+    </w:p>
+    <w:p>
+      <w:pPr>
+        <w:pStyle w:val="Normal"/>
+        <w:bidi w:val="0"/>
+        <w:rPr>
+          <w:rFonts w:ascii="Consolas" w:hAnsi="Consolas"/>
+          <w:sz w:val="32"/>
+          <w:szCs w:val="32"/>
+        </w:rPr>
+      </w:pPr>
+      <w:r>
+        <w:rPr>
+          <w:rFonts w:ascii="Consolas" w:hAnsi="Consolas"/>
+          <w:sz w:val="32"/>
+          <w:szCs w:val="32"/>
+        </w:rPr>
+        <w:t>Constantes uso final.</w:t>
+      </w:r>
+    </w:p>
+    <w:p>
+      <w:pPr>
+        <w:pStyle w:val="Normal"/>
+        <w:bidi w:val="0"/>
+        <w:rPr>
+          <w:rFonts w:ascii="Consolas" w:hAnsi="Consolas"/>
+          <w:sz w:val="32"/>
+          <w:szCs w:val="32"/>
+        </w:rPr>
+      </w:pPr>
+      <w:r>
+        <w:rPr>
+          <w:rFonts w:ascii="Consolas" w:hAnsi="Consolas"/>
+          <w:sz w:val="32"/>
+          <w:szCs w:val="32"/>
+        </w:rPr>
+      </w:r>
+    </w:p>
+    <w:p>
+      <w:pPr>
+        <w:pStyle w:val="Normal"/>
+        <w:bidi w:val="0"/>
+        <w:rPr>
+          <w:rFonts w:ascii="Consolas" w:hAnsi="Consolas"/>
+          <w:sz w:val="32"/>
+          <w:szCs w:val="32"/>
+        </w:rPr>
+      </w:pPr>
+      <w:r>
+        <w:rPr>
+          <w:rFonts w:ascii="Consolas" w:hAnsi="Consolas"/>
+          <w:sz w:val="32"/>
+          <w:szCs w:val="32"/>
+        </w:rPr>
+        <w:t xml:space="preserve">Se realizará un programa que sea capaz de crear instancias u objetos de tipo empleado en los cuales tenga su nombre y el área a la que pertenece su empresa.  </w:t>
+      </w:r>
+    </w:p>
+    <w:p>
+      <w:pPr>
+        <w:pStyle w:val="Normal"/>
+        <w:bidi w:val="0"/>
+        <w:rPr>
+          <w:rFonts w:ascii="Consolas" w:hAnsi="Consolas"/>
+          <w:sz w:val="32"/>
+          <w:szCs w:val="32"/>
+        </w:rPr>
+      </w:pPr>
+      <w:r>
+        <w:rPr>
+          <w:rFonts w:ascii="Consolas" w:hAnsi="Consolas"/>
+          <w:sz w:val="32"/>
+          <w:szCs w:val="32"/>
+        </w:rPr>
       </w:r>
     </w:p>
     <w:p>
@@ -18966,7 +19044,15 @@
         </w:rPr>
       </w:pPr>
       <w:r>
-        <w:rPr/>
+        <w:rPr>
+          <w:rFonts w:ascii="Consolas" w:hAnsi="Consolas"/>
+          <w:b w:val="false"/>
+          <w:bCs w:val="false"/>
+          <w:color w:val="auto"/>
+          <w:sz w:val="32"/>
+          <w:szCs w:val="24"/>
+          <w:u w:val="none"/>
+        </w:rPr>
       </w:r>
     </w:p>
     <w:sectPr>

</xml_diff>

<commit_message>
feat(vid36-const-final): added update date to file poo
</commit_message>
<xml_diff>
--- a/Curso_POO_java.docx
+++ b/Curso_POO_java.docx
@@ -18926,25 +18926,41 @@
           <w:sz w:val="32"/>
           <w:szCs w:val="32"/>
         </w:rPr>
-        <w:t>20:07 min 12-09-2025</w:t>
-      </w:r>
-    </w:p>
-    <w:p>
-      <w:pPr>
-        <w:pStyle w:val="Normal"/>
-        <w:bidi w:val="0"/>
+        <w:t>20:07 min 1</w:t>
+      </w:r>
+      <w:r>
         <w:rPr>
           <w:rFonts w:ascii="Consolas" w:hAnsi="Consolas"/>
           <w:sz w:val="32"/>
           <w:szCs w:val="32"/>
         </w:rPr>
-      </w:pPr>
+        <w:t>5</w:t>
+      </w:r>
       <w:r>
         <w:rPr>
           <w:rFonts w:ascii="Consolas" w:hAnsi="Consolas"/>
           <w:sz w:val="32"/>
           <w:szCs w:val="32"/>
         </w:rPr>
+        <w:t>-09-2025</w:t>
+      </w:r>
+    </w:p>
+    <w:p>
+      <w:pPr>
+        <w:pStyle w:val="Normal"/>
+        <w:bidi w:val="0"/>
+        <w:rPr>
+          <w:rFonts w:ascii="Consolas" w:hAnsi="Consolas"/>
+          <w:sz w:val="32"/>
+          <w:szCs w:val="32"/>
+        </w:rPr>
+      </w:pPr>
+      <w:r>
+        <w:rPr>
+          <w:rFonts w:ascii="Consolas" w:hAnsi="Consolas"/>
+          <w:sz w:val="32"/>
+          <w:szCs w:val="32"/>
+        </w:rPr>
         <w:t>Constantes uso final.</w:t>
       </w:r>
     </w:p>
@@ -19052,6 +19068,364 @@
           <w:sz w:val="32"/>
           <w:szCs w:val="24"/>
           <w:u w:val="none"/>
+        </w:rPr>
+      </w:r>
+    </w:p>
+    <w:p>
+      <w:pPr>
+        <w:pStyle w:val="Normal"/>
+        <w:bidi w:val="0"/>
+        <w:rPr>
+          <w:rFonts w:ascii="Consolas" w:hAnsi="Consolas"/>
+          <w:b w:val="false"/>
+          <w:bCs w:val="false"/>
+          <w:color w:val="auto"/>
+          <w:sz w:val="32"/>
+          <w:szCs w:val="24"/>
+          <w:u w:val="none"/>
+        </w:rPr>
+      </w:pPr>
+      <w:r>
+        <w:rPr>
+          <w:rFonts w:ascii="Consolas" w:hAnsi="Consolas"/>
+          <w:b w:val="false"/>
+          <w:bCs w:val="false"/>
+          <w:color w:val="auto"/>
+          <w:sz w:val="32"/>
+          <w:szCs w:val="24"/>
+          <w:u w:val="none"/>
+        </w:rPr>
+      </w:r>
+    </w:p>
+    <w:p>
+      <w:pPr>
+        <w:pStyle w:val="Normal"/>
+        <w:bidi w:val="0"/>
+        <w:rPr>
+          <w:rFonts w:ascii="Consolas" w:hAnsi="Consolas"/>
+          <w:b w:val="false"/>
+          <w:bCs w:val="false"/>
+          <w:color w:val="auto"/>
+          <w:sz w:val="32"/>
+          <w:szCs w:val="24"/>
+          <w:u w:val="none"/>
+        </w:rPr>
+      </w:pPr>
+      <w:r>
+        <w:rPr>
+          <w:rFonts w:ascii="Consolas" w:hAnsi="Consolas"/>
+          <w:b w:val="false"/>
+          <w:bCs w:val="false"/>
+          <w:color w:val="auto"/>
+          <w:sz w:val="32"/>
+          <w:szCs w:val="24"/>
+          <w:u w:val="none"/>
+        </w:rPr>
+      </w:r>
+    </w:p>
+    <w:p>
+      <w:pPr>
+        <w:pStyle w:val="Normal"/>
+        <w:bidi w:val="0"/>
+        <w:rPr>
+          <w:rFonts w:ascii="Consolas" w:hAnsi="Consolas"/>
+          <w:b w:val="false"/>
+          <w:bCs w:val="false"/>
+          <w:color w:val="auto"/>
+          <w:sz w:val="32"/>
+          <w:szCs w:val="24"/>
+          <w:u w:val="none"/>
+        </w:rPr>
+      </w:pPr>
+      <w:r>
+        <w:rPr>
+          <w:rFonts w:ascii="Consolas" w:hAnsi="Consolas"/>
+          <w:b w:val="false"/>
+          <w:bCs w:val="false"/>
+          <w:color w:val="auto"/>
+          <w:sz w:val="32"/>
+          <w:szCs w:val="24"/>
+          <w:u w:val="none"/>
+        </w:rPr>
+      </w:r>
+    </w:p>
+    <w:p>
+      <w:pPr>
+        <w:pStyle w:val="Normal"/>
+        <w:bidi w:val="0"/>
+        <w:rPr>
+          <w:rFonts w:ascii="Consolas" w:hAnsi="Consolas"/>
+          <w:b w:val="false"/>
+          <w:bCs w:val="false"/>
+          <w:color w:val="auto"/>
+          <w:sz w:val="32"/>
+          <w:szCs w:val="24"/>
+          <w:u w:val="none"/>
+        </w:rPr>
+      </w:pPr>
+      <w:r>
+        <w:rPr>
+          <w:rFonts w:ascii="Consolas" w:hAnsi="Consolas"/>
+          <w:b w:val="false"/>
+          <w:bCs w:val="false"/>
+          <w:color w:val="auto"/>
+          <w:sz w:val="32"/>
+          <w:szCs w:val="24"/>
+          <w:u w:val="none"/>
+        </w:rPr>
+      </w:r>
+    </w:p>
+    <w:p>
+      <w:pPr>
+        <w:pStyle w:val="Normal"/>
+        <w:bidi w:val="0"/>
+        <w:rPr>
+          <w:rFonts w:ascii="Consolas" w:hAnsi="Consolas"/>
+          <w:b w:val="false"/>
+          <w:bCs w:val="false"/>
+          <w:color w:val="auto"/>
+          <w:sz w:val="32"/>
+          <w:szCs w:val="24"/>
+          <w:u w:val="none"/>
+        </w:rPr>
+      </w:pPr>
+      <w:r>
+        <w:rPr>
+          <w:rFonts w:ascii="Consolas" w:hAnsi="Consolas"/>
+          <w:b w:val="false"/>
+          <w:bCs w:val="false"/>
+          <w:color w:val="auto"/>
+          <w:sz w:val="32"/>
+          <w:szCs w:val="24"/>
+          <w:u w:val="none"/>
+        </w:rPr>
+      </w:r>
+    </w:p>
+    <w:p>
+      <w:pPr>
+        <w:pStyle w:val="Normal"/>
+        <w:bidi w:val="0"/>
+        <w:rPr>
+          <w:rFonts w:ascii="Consolas" w:hAnsi="Consolas"/>
+          <w:b w:val="false"/>
+          <w:bCs w:val="false"/>
+          <w:color w:val="auto"/>
+          <w:sz w:val="32"/>
+          <w:szCs w:val="24"/>
+          <w:u w:val="none"/>
+        </w:rPr>
+      </w:pPr>
+      <w:r>
+        <w:rPr>
+          <w:rFonts w:ascii="Consolas" w:hAnsi="Consolas"/>
+          <w:b w:val="false"/>
+          <w:bCs w:val="false"/>
+          <w:color w:val="auto"/>
+          <w:sz w:val="32"/>
+          <w:szCs w:val="24"/>
+          <w:u w:val="none"/>
+        </w:rPr>
+      </w:r>
+    </w:p>
+    <w:p>
+      <w:pPr>
+        <w:pStyle w:val="Normal"/>
+        <w:bidi w:val="0"/>
+        <w:rPr>
+          <w:rFonts w:ascii="Consolas" w:hAnsi="Consolas"/>
+          <w:sz w:val="32"/>
+          <w:szCs w:val="32"/>
+        </w:rPr>
+      </w:pPr>
+      <w:r>
+        <w:rPr>
+          <w:rFonts w:ascii="Consolas" w:hAnsi="Consolas"/>
+          <w:sz w:val="32"/>
+          <w:szCs w:val="32"/>
+        </w:rPr>
+        <w:t>Video 36</w:t>
+      </w:r>
+    </w:p>
+    <w:p>
+      <w:pPr>
+        <w:pStyle w:val="Normal"/>
+        <w:bidi w:val="0"/>
+        <w:rPr>
+          <w:rFonts w:ascii="Consolas" w:hAnsi="Consolas"/>
+          <w:sz w:val="32"/>
+          <w:szCs w:val="32"/>
+        </w:rPr>
+      </w:pPr>
+      <w:r>
+        <w:rPr>
+          <w:rFonts w:ascii="Consolas" w:hAnsi="Consolas"/>
+          <w:sz w:val="32"/>
+          <w:szCs w:val="32"/>
+        </w:rPr>
+        <w:t>20:07 min 1</w:t>
+      </w:r>
+      <w:r>
+        <w:rPr>
+          <w:rFonts w:ascii="Consolas" w:hAnsi="Consolas"/>
+          <w:sz w:val="32"/>
+          <w:szCs w:val="32"/>
+        </w:rPr>
+        <w:t>5</w:t>
+      </w:r>
+      <w:r>
+        <w:rPr>
+          <w:rFonts w:ascii="Consolas" w:hAnsi="Consolas"/>
+          <w:sz w:val="32"/>
+          <w:szCs w:val="32"/>
+        </w:rPr>
+        <w:t>-09-2025</w:t>
+      </w:r>
+    </w:p>
+    <w:p>
+      <w:pPr>
+        <w:pStyle w:val="Normal"/>
+        <w:bidi w:val="0"/>
+        <w:rPr>
+          <w:rFonts w:ascii="Consolas" w:hAnsi="Consolas"/>
+          <w:sz w:val="32"/>
+          <w:szCs w:val="32"/>
+        </w:rPr>
+      </w:pPr>
+      <w:r>
+        <w:rPr>
+          <w:rFonts w:ascii="Consolas" w:hAnsi="Consolas"/>
+          <w:sz w:val="32"/>
+          <w:szCs w:val="32"/>
+        </w:rPr>
+        <w:t>Constantes Uso-Static</w:t>
+      </w:r>
+    </w:p>
+    <w:p>
+      <w:pPr>
+        <w:pStyle w:val="Normal"/>
+        <w:bidi w:val="0"/>
+        <w:rPr>
+          <w:rFonts w:ascii="Consolas" w:hAnsi="Consolas"/>
+          <w:sz w:val="32"/>
+          <w:szCs w:val="32"/>
+        </w:rPr>
+      </w:pPr>
+      <w:r>
+        <w:rPr>
+          <w:rFonts w:ascii="Consolas" w:hAnsi="Consolas"/>
+          <w:sz w:val="32"/>
+          <w:szCs w:val="32"/>
+        </w:rPr>
+      </w:r>
+    </w:p>
+    <w:p>
+      <w:pPr>
+        <w:pStyle w:val="Normal"/>
+        <w:bidi w:val="0"/>
+        <w:rPr>
+          <w:rFonts w:ascii="Consolas" w:hAnsi="Consolas"/>
+          <w:sz w:val="32"/>
+          <w:szCs w:val="32"/>
+        </w:rPr>
+      </w:pPr>
+      <w:r>
+        <w:rPr>
+          <w:rFonts w:ascii="Consolas" w:hAnsi="Consolas"/>
+          <w:sz w:val="32"/>
+          <w:szCs w:val="32"/>
+        </w:rPr>
+        <w:t>A los empleados le podemos dar un número id para cada uno de ellos.</w:t>
+      </w:r>
+    </w:p>
+    <w:p>
+      <w:pPr>
+        <w:pStyle w:val="Normal"/>
+        <w:bidi w:val="0"/>
+        <w:rPr>
+          <w:rFonts w:ascii="Consolas" w:hAnsi="Consolas"/>
+          <w:sz w:val="32"/>
+          <w:szCs w:val="32"/>
+        </w:rPr>
+      </w:pPr>
+      <w:r>
+        <w:rPr>
+          <w:rFonts w:ascii="Consolas" w:hAnsi="Consolas"/>
+          <w:sz w:val="32"/>
+          <w:szCs w:val="32"/>
+        </w:rPr>
+      </w:r>
+    </w:p>
+    <w:p>
+      <w:pPr>
+        <w:pStyle w:val="Normal"/>
+        <w:bidi w:val="0"/>
+        <w:rPr>
+          <w:rFonts w:ascii="Consolas" w:hAnsi="Consolas"/>
+          <w:sz w:val="32"/>
+          <w:szCs w:val="32"/>
+        </w:rPr>
+      </w:pPr>
+      <w:r>
+        <w:rPr>
+          <w:rFonts w:ascii="Consolas" w:hAnsi="Consolas"/>
+          <w:sz w:val="32"/>
+          <w:szCs w:val="32"/>
+        </w:rPr>
+        <w:t>Static: se refiere a compartir una sola variable para los objetos que se crean, sin que cada uno tenga una copia de cada variable creada para cada objeto, si se tiene una clase que tiene un estado inicial con un objeto id, a cada nueva instancia; Se le crea la copia de las variables que se crearon en la clase.</w:t>
+      </w:r>
+    </w:p>
+    <w:p>
+      <w:pPr>
+        <w:pStyle w:val="Normal"/>
+        <w:bidi w:val="0"/>
+        <w:rPr>
+          <w:rFonts w:ascii="Consolas" w:hAnsi="Consolas"/>
+          <w:sz w:val="32"/>
+          <w:szCs w:val="32"/>
+        </w:rPr>
+      </w:pPr>
+      <w:r>
+        <w:rPr>
+          <w:rFonts w:ascii="Consolas" w:hAnsi="Consolas"/>
+          <w:sz w:val="32"/>
+          <w:szCs w:val="32"/>
+        </w:rPr>
+      </w:r>
+    </w:p>
+    <w:p>
+      <w:pPr>
+        <w:pStyle w:val="Normal"/>
+        <w:bidi w:val="0"/>
+        <w:rPr>
+          <w:rFonts w:ascii="Consolas" w:hAnsi="Consolas"/>
+          <w:sz w:val="32"/>
+          <w:szCs w:val="32"/>
+        </w:rPr>
+      </w:pPr>
+      <w:r>
+        <w:rPr>
+          <w:rFonts w:ascii="Consolas" w:hAnsi="Consolas"/>
+          <w:sz w:val="32"/>
+          <w:szCs w:val="32"/>
+        </w:rPr>
+        <w:t xml:space="preserve">Para poder utilizar una variable static no se utiliza un objeto, se utiliza el nombre de la clase mas la variable o la constante Ejem: Math.PI, Empleados.Id. </w:t>
+      </w:r>
+    </w:p>
+    <w:p>
+      <w:pPr>
+        <w:pStyle w:val="Normal"/>
+        <w:bidi w:val="0"/>
+        <w:rPr>
+          <w:rFonts w:ascii="Consolas" w:hAnsi="Consolas"/>
+          <w:sz w:val="32"/>
+          <w:szCs w:val="32"/>
+        </w:rPr>
+      </w:pPr>
+      <w:r>
+        <w:rPr>
+          <w:rFonts w:ascii="Consolas" w:hAnsi="Consolas"/>
+          <w:sz w:val="32"/>
+          <w:szCs w:val="32"/>
         </w:rPr>
       </w:r>
     </w:p>
@@ -19107,7 +19481,7 @@
   </w:style>
   <w:style w:type="paragraph" w:styleId="Heading1">
     <w:name w:val="heading 1"/>
-    <w:basedOn w:val="Ttulo"/>
+    <w:basedOn w:val="Ttulouser"/>
     <w:next w:val="BodyText"/>
     <w:qFormat/>
     <w:pPr>
@@ -19206,8 +19580,8 @@
       <w:rFonts w:cs="Lucida Sans"/>
     </w:rPr>
   </w:style>
-  <w:style w:type="paragraph" w:styleId="Cabeceraypie">
-    <w:name w:val="Cabecera y pie"/>
+  <w:style w:type="paragraph" w:styleId="Cabeceraypieuser">
+    <w:name w:val="Cabecera y pie (user)"/>
     <w:basedOn w:val="Normal"/>
     <w:qFormat/>
     <w:pPr>
@@ -19220,8 +19594,8 @@
     </w:pPr>
     <w:rPr/>
   </w:style>
-  <w:style w:type="paragraph" w:styleId="Cabeceraypieuser">
-    <w:name w:val="Cabecera y pie (user)"/>
+  <w:style w:type="paragraph" w:styleId="Cabeceraypie">
+    <w:name w:val="Cabecera y pie"/>
     <w:basedOn w:val="Normal"/>
     <w:qFormat/>
     <w:pPr/>
@@ -19229,7 +19603,7 @@
   </w:style>
   <w:style w:type="paragraph" w:styleId="Header">
     <w:name w:val="header"/>
-    <w:basedOn w:val="Cabeceraypie"/>
+    <w:basedOn w:val="Cabeceraypieuser"/>
     <w:pPr>
       <w:suppressLineNumbers/>
     </w:pPr>

</xml_diff>

<commit_message>
feat(vid38-metodos-static): added update file poo and java method static in pruebas file
</commit_message>
<xml_diff>
--- a/Curso_POO_java.docx
+++ b/Curso_POO_java.docx
@@ -18926,23 +18926,26 @@
           <w:sz w:val="32"/>
           <w:szCs w:val="32"/>
         </w:rPr>
-        <w:t>20:07 min 1</w:t>
-      </w:r>
-      <w:r>
+        <w:t>20:07 min 15-09-2025</w:t>
+      </w:r>
+    </w:p>
+    <w:p>
+      <w:pPr>
+        <w:pStyle w:val="Normal"/>
+        <w:bidi w:val="0"/>
         <w:rPr>
           <w:rFonts w:ascii="Consolas" w:hAnsi="Consolas"/>
           <w:sz w:val="32"/>
           <w:szCs w:val="32"/>
         </w:rPr>
-        <w:t>5</w:t>
-      </w:r>
+      </w:pPr>
       <w:r>
         <w:rPr>
           <w:rFonts w:ascii="Consolas" w:hAnsi="Consolas"/>
           <w:sz w:val="32"/>
           <w:szCs w:val="32"/>
         </w:rPr>
-        <w:t>-09-2025</w:t>
+        <w:t>Constantes uso final.</w:t>
       </w:r>
     </w:p>
     <w:p>
@@ -18961,7 +18964,6 @@
           <w:sz w:val="32"/>
           <w:szCs w:val="32"/>
         </w:rPr>
-        <w:t>Constantes uso final.</w:t>
       </w:r>
     </w:p>
     <w:p>
@@ -18980,6 +18982,7 @@
           <w:sz w:val="32"/>
           <w:szCs w:val="32"/>
         </w:rPr>
+        <w:t xml:space="preserve">Se realizará un programa que sea capaz de crear instancias u objetos de tipo empleado en los cuales tenga su nombre y el área a la que pertenece su empresa.  </w:t>
       </w:r>
     </w:p>
     <w:p>
@@ -18998,7 +19001,214 @@
           <w:sz w:val="32"/>
           <w:szCs w:val="32"/>
         </w:rPr>
-        <w:t xml:space="preserve">Se realizará un programa que sea capaz de crear instancias u objetos de tipo empleado en los cuales tenga su nombre y el área a la que pertenece su empresa.  </w:t>
+      </w:r>
+    </w:p>
+    <w:p>
+      <w:pPr>
+        <w:pStyle w:val="Normal"/>
+        <w:bidi w:val="0"/>
+        <w:rPr>
+          <w:rFonts w:ascii="Consolas" w:hAnsi="Consolas"/>
+          <w:b w:val="false"/>
+          <w:bCs w:val="false"/>
+          <w:color w:val="auto"/>
+          <w:sz w:val="32"/>
+          <w:szCs w:val="24"/>
+          <w:u w:val="single"/>
+        </w:rPr>
+      </w:pPr>
+      <w:r>
+        <w:rPr>
+          <w:rFonts w:ascii="Consolas" w:hAnsi="Consolas"/>
+          <w:b w:val="false"/>
+          <w:bCs w:val="false"/>
+          <w:color w:val="auto"/>
+          <w:sz w:val="32"/>
+          <w:szCs w:val="24"/>
+          <w:u w:val="single"/>
+        </w:rPr>
+      </w:r>
+    </w:p>
+    <w:p>
+      <w:pPr>
+        <w:pStyle w:val="Normal"/>
+        <w:bidi w:val="0"/>
+        <w:rPr>
+          <w:rFonts w:ascii="Consolas" w:hAnsi="Consolas"/>
+          <w:b w:val="false"/>
+          <w:bCs w:val="false"/>
+          <w:color w:val="auto"/>
+          <w:sz w:val="32"/>
+          <w:szCs w:val="24"/>
+          <w:u w:val="none"/>
+        </w:rPr>
+      </w:pPr>
+      <w:r>
+        <w:rPr>
+          <w:rFonts w:ascii="Consolas" w:hAnsi="Consolas"/>
+          <w:b w:val="false"/>
+          <w:bCs w:val="false"/>
+          <w:color w:val="auto"/>
+          <w:sz w:val="32"/>
+          <w:szCs w:val="24"/>
+          <w:u w:val="none"/>
+        </w:rPr>
+      </w:r>
+    </w:p>
+    <w:p>
+      <w:pPr>
+        <w:pStyle w:val="Normal"/>
+        <w:bidi w:val="0"/>
+        <w:rPr>
+          <w:rFonts w:ascii="Consolas" w:hAnsi="Consolas"/>
+          <w:b w:val="false"/>
+          <w:bCs w:val="false"/>
+          <w:color w:val="auto"/>
+          <w:sz w:val="32"/>
+          <w:szCs w:val="24"/>
+          <w:u w:val="none"/>
+        </w:rPr>
+      </w:pPr>
+      <w:r>
+        <w:rPr>
+          <w:rFonts w:ascii="Consolas" w:hAnsi="Consolas"/>
+          <w:b w:val="false"/>
+          <w:bCs w:val="false"/>
+          <w:color w:val="auto"/>
+          <w:sz w:val="32"/>
+          <w:szCs w:val="24"/>
+          <w:u w:val="none"/>
+        </w:rPr>
+      </w:r>
+    </w:p>
+    <w:p>
+      <w:pPr>
+        <w:pStyle w:val="Normal"/>
+        <w:bidi w:val="0"/>
+        <w:rPr>
+          <w:rFonts w:ascii="Consolas" w:hAnsi="Consolas"/>
+          <w:b w:val="false"/>
+          <w:bCs w:val="false"/>
+          <w:color w:val="auto"/>
+          <w:sz w:val="32"/>
+          <w:szCs w:val="24"/>
+          <w:u w:val="none"/>
+        </w:rPr>
+      </w:pPr>
+      <w:r>
+        <w:rPr>
+          <w:rFonts w:ascii="Consolas" w:hAnsi="Consolas"/>
+          <w:b w:val="false"/>
+          <w:bCs w:val="false"/>
+          <w:color w:val="auto"/>
+          <w:sz w:val="32"/>
+          <w:szCs w:val="24"/>
+          <w:u w:val="none"/>
+        </w:rPr>
+      </w:r>
+    </w:p>
+    <w:p>
+      <w:pPr>
+        <w:pStyle w:val="Normal"/>
+        <w:bidi w:val="0"/>
+        <w:rPr>
+          <w:rFonts w:ascii="Consolas" w:hAnsi="Consolas"/>
+          <w:b w:val="false"/>
+          <w:bCs w:val="false"/>
+          <w:color w:val="auto"/>
+          <w:sz w:val="32"/>
+          <w:szCs w:val="24"/>
+          <w:u w:val="none"/>
+        </w:rPr>
+      </w:pPr>
+      <w:r>
+        <w:rPr>
+          <w:rFonts w:ascii="Consolas" w:hAnsi="Consolas"/>
+          <w:b w:val="false"/>
+          <w:bCs w:val="false"/>
+          <w:color w:val="auto"/>
+          <w:sz w:val="32"/>
+          <w:szCs w:val="24"/>
+          <w:u w:val="none"/>
+        </w:rPr>
+      </w:r>
+    </w:p>
+    <w:p>
+      <w:pPr>
+        <w:pStyle w:val="Normal"/>
+        <w:bidi w:val="0"/>
+        <w:rPr>
+          <w:rFonts w:ascii="Consolas" w:hAnsi="Consolas"/>
+          <w:b w:val="false"/>
+          <w:bCs w:val="false"/>
+          <w:color w:val="auto"/>
+          <w:sz w:val="32"/>
+          <w:szCs w:val="24"/>
+          <w:u w:val="none"/>
+        </w:rPr>
+      </w:pPr>
+      <w:r>
+        <w:rPr>
+          <w:rFonts w:ascii="Consolas" w:hAnsi="Consolas"/>
+          <w:b w:val="false"/>
+          <w:bCs w:val="false"/>
+          <w:color w:val="auto"/>
+          <w:sz w:val="32"/>
+          <w:szCs w:val="24"/>
+          <w:u w:val="none"/>
+        </w:rPr>
+      </w:r>
+    </w:p>
+    <w:p>
+      <w:pPr>
+        <w:pStyle w:val="Normal"/>
+        <w:bidi w:val="0"/>
+        <w:rPr>
+          <w:rFonts w:ascii="Consolas" w:hAnsi="Consolas"/>
+          <w:b w:val="false"/>
+          <w:bCs w:val="false"/>
+          <w:color w:val="auto"/>
+          <w:sz w:val="32"/>
+          <w:szCs w:val="24"/>
+          <w:u w:val="none"/>
+        </w:rPr>
+      </w:pPr>
+      <w:r>
+        <w:rPr>
+          <w:rFonts w:ascii="Consolas" w:hAnsi="Consolas"/>
+          <w:b w:val="false"/>
+          <w:bCs w:val="false"/>
+          <w:color w:val="auto"/>
+          <w:sz w:val="32"/>
+          <w:szCs w:val="24"/>
+          <w:u w:val="none"/>
+        </w:rPr>
+      </w:r>
+    </w:p>
+    <w:p>
+      <w:pPr>
+        <w:pStyle w:val="Normal"/>
+        <w:bidi w:val="0"/>
+        <w:rPr>
+          <w:rFonts w:ascii="Consolas" w:hAnsi="Consolas"/>
+          <w:b w:val="false"/>
+          <w:bCs w:val="false"/>
+          <w:color w:val="auto"/>
+          <w:sz w:val="32"/>
+          <w:szCs w:val="24"/>
+          <w:u w:val="none"/>
+        </w:rPr>
+      </w:pPr>
+      <w:r>
+        <w:rPr>
+          <w:rFonts w:ascii="Consolas" w:hAnsi="Consolas"/>
+          <w:b w:val="false"/>
+          <w:bCs w:val="false"/>
+          <w:color w:val="auto"/>
+          <w:sz w:val="32"/>
+          <w:szCs w:val="24"/>
+          <w:u w:val="none"/>
+        </w:rPr>
       </w:r>
     </w:p>
     <w:p>
@@ -19017,214 +19227,7 @@
           <w:sz w:val="32"/>
           <w:szCs w:val="32"/>
         </w:rPr>
-      </w:r>
-    </w:p>
-    <w:p>
-      <w:pPr>
-        <w:pStyle w:val="Normal"/>
-        <w:bidi w:val="0"/>
-        <w:rPr>
-          <w:rFonts w:ascii="Consolas" w:hAnsi="Consolas"/>
-          <w:b w:val="false"/>
-          <w:bCs w:val="false"/>
-          <w:color w:val="auto"/>
-          <w:sz w:val="32"/>
-          <w:szCs w:val="24"/>
-          <w:u w:val="single"/>
-        </w:rPr>
-      </w:pPr>
-      <w:r>
-        <w:rPr>
-          <w:rFonts w:ascii="Consolas" w:hAnsi="Consolas"/>
-          <w:b w:val="false"/>
-          <w:bCs w:val="false"/>
-          <w:color w:val="auto"/>
-          <w:sz w:val="32"/>
-          <w:szCs w:val="24"/>
-          <w:u w:val="single"/>
-        </w:rPr>
-      </w:r>
-    </w:p>
-    <w:p>
-      <w:pPr>
-        <w:pStyle w:val="Normal"/>
-        <w:bidi w:val="0"/>
-        <w:rPr>
-          <w:rFonts w:ascii="Consolas" w:hAnsi="Consolas"/>
-          <w:b w:val="false"/>
-          <w:bCs w:val="false"/>
-          <w:color w:val="auto"/>
-          <w:sz w:val="32"/>
-          <w:szCs w:val="24"/>
-          <w:u w:val="none"/>
-        </w:rPr>
-      </w:pPr>
-      <w:r>
-        <w:rPr>
-          <w:rFonts w:ascii="Consolas" w:hAnsi="Consolas"/>
-          <w:b w:val="false"/>
-          <w:bCs w:val="false"/>
-          <w:color w:val="auto"/>
-          <w:sz w:val="32"/>
-          <w:szCs w:val="24"/>
-          <w:u w:val="none"/>
-        </w:rPr>
-      </w:r>
-    </w:p>
-    <w:p>
-      <w:pPr>
-        <w:pStyle w:val="Normal"/>
-        <w:bidi w:val="0"/>
-        <w:rPr>
-          <w:rFonts w:ascii="Consolas" w:hAnsi="Consolas"/>
-          <w:b w:val="false"/>
-          <w:bCs w:val="false"/>
-          <w:color w:val="auto"/>
-          <w:sz w:val="32"/>
-          <w:szCs w:val="24"/>
-          <w:u w:val="none"/>
-        </w:rPr>
-      </w:pPr>
-      <w:r>
-        <w:rPr>
-          <w:rFonts w:ascii="Consolas" w:hAnsi="Consolas"/>
-          <w:b w:val="false"/>
-          <w:bCs w:val="false"/>
-          <w:color w:val="auto"/>
-          <w:sz w:val="32"/>
-          <w:szCs w:val="24"/>
-          <w:u w:val="none"/>
-        </w:rPr>
-      </w:r>
-    </w:p>
-    <w:p>
-      <w:pPr>
-        <w:pStyle w:val="Normal"/>
-        <w:bidi w:val="0"/>
-        <w:rPr>
-          <w:rFonts w:ascii="Consolas" w:hAnsi="Consolas"/>
-          <w:b w:val="false"/>
-          <w:bCs w:val="false"/>
-          <w:color w:val="auto"/>
-          <w:sz w:val="32"/>
-          <w:szCs w:val="24"/>
-          <w:u w:val="none"/>
-        </w:rPr>
-      </w:pPr>
-      <w:r>
-        <w:rPr>
-          <w:rFonts w:ascii="Consolas" w:hAnsi="Consolas"/>
-          <w:b w:val="false"/>
-          <w:bCs w:val="false"/>
-          <w:color w:val="auto"/>
-          <w:sz w:val="32"/>
-          <w:szCs w:val="24"/>
-          <w:u w:val="none"/>
-        </w:rPr>
-      </w:r>
-    </w:p>
-    <w:p>
-      <w:pPr>
-        <w:pStyle w:val="Normal"/>
-        <w:bidi w:val="0"/>
-        <w:rPr>
-          <w:rFonts w:ascii="Consolas" w:hAnsi="Consolas"/>
-          <w:b w:val="false"/>
-          <w:bCs w:val="false"/>
-          <w:color w:val="auto"/>
-          <w:sz w:val="32"/>
-          <w:szCs w:val="24"/>
-          <w:u w:val="none"/>
-        </w:rPr>
-      </w:pPr>
-      <w:r>
-        <w:rPr>
-          <w:rFonts w:ascii="Consolas" w:hAnsi="Consolas"/>
-          <w:b w:val="false"/>
-          <w:bCs w:val="false"/>
-          <w:color w:val="auto"/>
-          <w:sz w:val="32"/>
-          <w:szCs w:val="24"/>
-          <w:u w:val="none"/>
-        </w:rPr>
-      </w:r>
-    </w:p>
-    <w:p>
-      <w:pPr>
-        <w:pStyle w:val="Normal"/>
-        <w:bidi w:val="0"/>
-        <w:rPr>
-          <w:rFonts w:ascii="Consolas" w:hAnsi="Consolas"/>
-          <w:b w:val="false"/>
-          <w:bCs w:val="false"/>
-          <w:color w:val="auto"/>
-          <w:sz w:val="32"/>
-          <w:szCs w:val="24"/>
-          <w:u w:val="none"/>
-        </w:rPr>
-      </w:pPr>
-      <w:r>
-        <w:rPr>
-          <w:rFonts w:ascii="Consolas" w:hAnsi="Consolas"/>
-          <w:b w:val="false"/>
-          <w:bCs w:val="false"/>
-          <w:color w:val="auto"/>
-          <w:sz w:val="32"/>
-          <w:szCs w:val="24"/>
-          <w:u w:val="none"/>
-        </w:rPr>
-      </w:r>
-    </w:p>
-    <w:p>
-      <w:pPr>
-        <w:pStyle w:val="Normal"/>
-        <w:bidi w:val="0"/>
-        <w:rPr>
-          <w:rFonts w:ascii="Consolas" w:hAnsi="Consolas"/>
-          <w:b w:val="false"/>
-          <w:bCs w:val="false"/>
-          <w:color w:val="auto"/>
-          <w:sz w:val="32"/>
-          <w:szCs w:val="24"/>
-          <w:u w:val="none"/>
-        </w:rPr>
-      </w:pPr>
-      <w:r>
-        <w:rPr>
-          <w:rFonts w:ascii="Consolas" w:hAnsi="Consolas"/>
-          <w:b w:val="false"/>
-          <w:bCs w:val="false"/>
-          <w:color w:val="auto"/>
-          <w:sz w:val="32"/>
-          <w:szCs w:val="24"/>
-          <w:u w:val="none"/>
-        </w:rPr>
-      </w:r>
-    </w:p>
-    <w:p>
-      <w:pPr>
-        <w:pStyle w:val="Normal"/>
-        <w:bidi w:val="0"/>
-        <w:rPr>
-          <w:rFonts w:ascii="Consolas" w:hAnsi="Consolas"/>
-          <w:b w:val="false"/>
-          <w:bCs w:val="false"/>
-          <w:color w:val="auto"/>
-          <w:sz w:val="32"/>
-          <w:szCs w:val="24"/>
-          <w:u w:val="none"/>
-        </w:rPr>
-      </w:pPr>
-      <w:r>
-        <w:rPr>
-          <w:rFonts w:ascii="Consolas" w:hAnsi="Consolas"/>
-          <w:b w:val="false"/>
-          <w:bCs w:val="false"/>
-          <w:color w:val="auto"/>
-          <w:sz w:val="32"/>
-          <w:szCs w:val="24"/>
-          <w:u w:val="none"/>
-        </w:rPr>
+        <w:t>Video 36</w:t>
       </w:r>
     </w:p>
     <w:p>
@@ -19243,7 +19246,7 @@
           <w:sz w:val="32"/>
           <w:szCs w:val="32"/>
         </w:rPr>
-        <w:t>Video 36</w:t>
+        <w:t>20:07 min 15-09-2025</w:t>
       </w:r>
     </w:p>
     <w:p>
@@ -19262,23 +19265,25 @@
           <w:sz w:val="32"/>
           <w:szCs w:val="32"/>
         </w:rPr>
-        <w:t>20:07 min 1</w:t>
-      </w:r>
-      <w:r>
+        <w:t>Constantes Uso-Static</w:t>
+      </w:r>
+    </w:p>
+    <w:p>
+      <w:pPr>
+        <w:pStyle w:val="Normal"/>
+        <w:bidi w:val="0"/>
         <w:rPr>
           <w:rFonts w:ascii="Consolas" w:hAnsi="Consolas"/>
           <w:sz w:val="32"/>
           <w:szCs w:val="32"/>
         </w:rPr>
-        <w:t>5</w:t>
-      </w:r>
+      </w:pPr>
       <w:r>
         <w:rPr>
           <w:rFonts w:ascii="Consolas" w:hAnsi="Consolas"/>
           <w:sz w:val="32"/>
           <w:szCs w:val="32"/>
         </w:rPr>
-        <w:t>-09-2025</w:t>
       </w:r>
     </w:p>
     <w:p>
@@ -19297,7 +19302,7 @@
           <w:sz w:val="32"/>
           <w:szCs w:val="32"/>
         </w:rPr>
-        <w:t>Constantes Uso-Static</w:t>
+        <w:t>A los empleados le podemos dar un número id para cada uno de ellos.</w:t>
       </w:r>
     </w:p>
     <w:p>
@@ -19334,7 +19339,7 @@
           <w:sz w:val="32"/>
           <w:szCs w:val="32"/>
         </w:rPr>
-        <w:t>A los empleados le podemos dar un número id para cada uno de ellos.</w:t>
+        <w:t>Static: se refiere a compartir una sola variable para los objetos que se crean, sin que cada uno tenga una copia de cada variable creada para cada objeto, si se tiene una clase que tiene un estado inicial con un objeto id, a cada nueva instancia; Se le crea la copia de las variables que se crearon en la clase.</w:t>
       </w:r>
     </w:p>
     <w:p>
@@ -19371,7 +19376,7 @@
           <w:sz w:val="32"/>
           <w:szCs w:val="32"/>
         </w:rPr>
-        <w:t>Static: se refiere a compartir una sola variable para los objetos que se crean, sin que cada uno tenga una copia de cada variable creada para cada objeto, si se tiene una clase que tiene un estado inicial con un objeto id, a cada nueva instancia; Se le crea la copia de las variables que se crearon en la clase.</w:t>
+        <w:t xml:space="preserve">Para poder utilizar una variable static no se utiliza un objeto, se utiliza el nombre de la clase mas la variable o la constante Ejem: Math.PI, Empleados.Id. </w:t>
       </w:r>
     </w:p>
     <w:p>
@@ -19408,7 +19413,6 @@
           <w:sz w:val="32"/>
           <w:szCs w:val="32"/>
         </w:rPr>
-        <w:t xml:space="preserve">Para poder utilizar una variable static no se utiliza un objeto, se utiliza el nombre de la clase mas la variable o la constante Ejem: Math.PI, Empleados.Id. </w:t>
       </w:r>
     </w:p>
     <w:p>
@@ -19427,6 +19431,180 @@
           <w:sz w:val="32"/>
           <w:szCs w:val="32"/>
         </w:rPr>
+        <w:t>Video 3</w:t>
+      </w:r>
+      <w:r>
+        <w:rPr>
+          <w:rFonts w:ascii="Consolas" w:hAnsi="Consolas"/>
+          <w:sz w:val="32"/>
+          <w:szCs w:val="32"/>
+        </w:rPr>
+        <w:t>8</w:t>
+      </w:r>
+    </w:p>
+    <w:p>
+      <w:pPr>
+        <w:pStyle w:val="Normal"/>
+        <w:bidi w:val="0"/>
+        <w:rPr>
+          <w:rFonts w:ascii="Consolas" w:hAnsi="Consolas"/>
+          <w:sz w:val="32"/>
+          <w:szCs w:val="32"/>
+        </w:rPr>
+      </w:pPr>
+      <w:r>
+        <w:rPr>
+          <w:rFonts w:ascii="Consolas" w:hAnsi="Consolas"/>
+          <w:sz w:val="32"/>
+          <w:szCs w:val="32"/>
+        </w:rPr>
+        <w:t>17:02</w:t>
+      </w:r>
+      <w:r>
+        <w:rPr>
+          <w:rFonts w:ascii="Consolas" w:hAnsi="Consolas"/>
+          <w:sz w:val="32"/>
+          <w:szCs w:val="32"/>
+        </w:rPr>
+        <w:t xml:space="preserve"> min 15-09-2025</w:t>
+      </w:r>
+    </w:p>
+    <w:p>
+      <w:pPr>
+        <w:pStyle w:val="Normal"/>
+        <w:bidi w:val="0"/>
+        <w:rPr>
+          <w:rFonts w:ascii="Consolas" w:hAnsi="Consolas"/>
+          <w:sz w:val="32"/>
+          <w:szCs w:val="32"/>
+        </w:rPr>
+      </w:pPr>
+      <w:r>
+        <w:rPr>
+          <w:rFonts w:ascii="Consolas" w:hAnsi="Consolas"/>
+          <w:sz w:val="32"/>
+          <w:szCs w:val="32"/>
+        </w:rPr>
+        <w:t>Métodos Static Sobrecarga de Constructores.</w:t>
+      </w:r>
+    </w:p>
+    <w:p>
+      <w:pPr>
+        <w:pStyle w:val="Normal"/>
+        <w:bidi w:val="0"/>
+        <w:rPr>
+          <w:rFonts w:ascii="Consolas" w:hAnsi="Consolas"/>
+          <w:sz w:val="32"/>
+          <w:szCs w:val="32"/>
+        </w:rPr>
+      </w:pPr>
+      <w:r>
+        <w:rPr>
+          <w:rFonts w:ascii="Consolas" w:hAnsi="Consolas"/>
+          <w:sz w:val="32"/>
+          <w:szCs w:val="32"/>
+        </w:rPr>
+      </w:r>
+    </w:p>
+    <w:p>
+      <w:pPr>
+        <w:pStyle w:val="Normal"/>
+        <w:bidi w:val="0"/>
+        <w:rPr>
+          <w:rFonts w:ascii="Consolas" w:hAnsi="Consolas"/>
+          <w:sz w:val="32"/>
+          <w:szCs w:val="32"/>
+          <w:u w:val="none"/>
+        </w:rPr>
+      </w:pPr>
+      <w:r>
+        <w:rPr>
+          <w:rFonts w:ascii="Consolas" w:hAnsi="Consolas"/>
+          <w:sz w:val="32"/>
+          <w:szCs w:val="32"/>
+        </w:rPr>
+        <w:t>Método estático nunca puede acceder a las variables de clase, solamente si son constantes del mismo tipo estático.</w:t>
+      </w:r>
+    </w:p>
+    <w:p>
+      <w:pPr>
+        <w:pStyle w:val="Normal"/>
+        <w:bidi w:val="0"/>
+        <w:rPr>
+          <w:rFonts w:ascii="Consolas" w:hAnsi="Consolas"/>
+          <w:sz w:val="32"/>
+          <w:szCs w:val="32"/>
+          <w:u w:val="none"/>
+        </w:rPr>
+      </w:pPr>
+      <w:r>
+        <w:rPr>
+          <w:rFonts w:ascii="Consolas" w:hAnsi="Consolas"/>
+          <w:sz w:val="32"/>
+          <w:szCs w:val="32"/>
+        </w:rPr>
+      </w:r>
+    </w:p>
+    <w:p>
+      <w:pPr>
+        <w:pStyle w:val="Normal"/>
+        <w:bidi w:val="0"/>
+        <w:rPr>
+          <w:rFonts w:ascii="Consolas" w:hAnsi="Consolas"/>
+          <w:sz w:val="32"/>
+          <w:szCs w:val="32"/>
+          <w:u w:val="none"/>
+        </w:rPr>
+      </w:pPr>
+      <w:r>
+        <w:rPr>
+          <w:rFonts w:ascii="Consolas" w:hAnsi="Consolas"/>
+          <w:sz w:val="32"/>
+          <w:szCs w:val="32"/>
+        </w:rPr>
+        <w:t>Métodos static.</w:t>
+      </w:r>
+    </w:p>
+    <w:p>
+      <w:pPr>
+        <w:pStyle w:val="Normal"/>
+        <w:bidi w:val="0"/>
+        <w:rPr>
+          <w:rFonts w:ascii="Consolas" w:hAnsi="Consolas"/>
+          <w:sz w:val="32"/>
+          <w:szCs w:val="32"/>
+          <w:u w:val="none"/>
+        </w:rPr>
+      </w:pPr>
+      <w:r>
+        <w:rPr>
+          <w:rFonts w:ascii="Consolas" w:hAnsi="Consolas"/>
+          <w:sz w:val="32"/>
+          <w:szCs w:val="32"/>
+        </w:rPr>
+        <w:t>No actúan sobre objetos.</w:t>
+        <w:br/>
+        <w:t>No acceden a campos de ejemplar (variables/constantes declaradas en la clase), a menos que estas sean también static.</w:t>
+      </w:r>
+    </w:p>
+    <w:p>
+      <w:pPr>
+        <w:pStyle w:val="Normal"/>
+        <w:bidi w:val="0"/>
+        <w:rPr>
+          <w:rFonts w:ascii="Consolas" w:hAnsi="Consolas"/>
+          <w:sz w:val="32"/>
+          <w:szCs w:val="32"/>
+          <w:u w:val="none"/>
+        </w:rPr>
+      </w:pPr>
+      <w:r>
+        <w:rPr>
+          <w:rFonts w:ascii="Consolas" w:hAnsi="Consolas"/>
+          <w:sz w:val="32"/>
+          <w:szCs w:val="32"/>
+        </w:rPr>
+        <w:t>Para llamarlos se utiliza el nombre_clase.nombre_metodo</w:t>
       </w:r>
     </w:p>
     <w:sectPr>
@@ -19481,7 +19659,7 @@
   </w:style>
   <w:style w:type="paragraph" w:styleId="Heading1">
     <w:name w:val="heading 1"/>
-    <w:basedOn w:val="Ttulouser"/>
+    <w:basedOn w:val="Ttulo"/>
     <w:next w:val="BodyText"/>
     <w:qFormat/>
     <w:pPr>
@@ -19580,8 +19758,8 @@
       <w:rFonts w:cs="Lucida Sans"/>
     </w:rPr>
   </w:style>
-  <w:style w:type="paragraph" w:styleId="Cabeceraypieuser">
-    <w:name w:val="Cabecera y pie (user)"/>
+  <w:style w:type="paragraph" w:styleId="Cabeceraypie">
+    <w:name w:val="Cabecera y pie"/>
     <w:basedOn w:val="Normal"/>
     <w:qFormat/>
     <w:pPr>
@@ -19594,8 +19772,8 @@
     </w:pPr>
     <w:rPr/>
   </w:style>
-  <w:style w:type="paragraph" w:styleId="Cabeceraypie">
-    <w:name w:val="Cabecera y pie"/>
+  <w:style w:type="paragraph" w:styleId="Cabeceraypieuser">
+    <w:name w:val="Cabecera y pie (user)"/>
     <w:basedOn w:val="Normal"/>
     <w:qFormat/>
     <w:pPr/>
@@ -19603,7 +19781,7 @@
   </w:style>
   <w:style w:type="paragraph" w:styleId="Header">
     <w:name w:val="header"/>
-    <w:basedOn w:val="Cabeceraypieuser"/>
+    <w:basedOn w:val="Cabeceraypie"/>
     <w:pPr>
       <w:suppressLineNumbers/>
     </w:pPr>

</xml_diff>

<commit_message>
feat(vid39-sobrecarga-construct): added update file poo and usoEmpleado sobrecarga
</commit_message>
<xml_diff>
--- a/Curso_POO_java.docx
+++ b/Curso_POO_java.docx
@@ -19227,25 +19227,33 @@
           <w:sz w:val="32"/>
           <w:szCs w:val="32"/>
         </w:rPr>
-        <w:t>Video 36</w:t>
-      </w:r>
-    </w:p>
-    <w:p>
-      <w:pPr>
-        <w:pStyle w:val="Normal"/>
-        <w:bidi w:val="0"/>
+        <w:t>Video 3</w:t>
+      </w:r>
+      <w:r>
         <w:rPr>
           <w:rFonts w:ascii="Consolas" w:hAnsi="Consolas"/>
           <w:sz w:val="32"/>
           <w:szCs w:val="32"/>
         </w:rPr>
-      </w:pPr>
-      <w:r>
+        <w:t>7</w:t>
+      </w:r>
+    </w:p>
+    <w:p>
+      <w:pPr>
+        <w:pStyle w:val="Normal"/>
+        <w:bidi w:val="0"/>
         <w:rPr>
           <w:rFonts w:ascii="Consolas" w:hAnsi="Consolas"/>
           <w:sz w:val="32"/>
           <w:szCs w:val="32"/>
         </w:rPr>
+      </w:pPr>
+      <w:r>
+        <w:rPr>
+          <w:rFonts w:ascii="Consolas" w:hAnsi="Consolas"/>
+          <w:sz w:val="32"/>
+          <w:szCs w:val="32"/>
+        </w:rPr>
         <w:t>20:07 min 15-09-2025</w:t>
       </w:r>
     </w:p>
@@ -19431,6 +19439,243 @@
           <w:sz w:val="32"/>
           <w:szCs w:val="32"/>
         </w:rPr>
+        <w:t>Video 38</w:t>
+      </w:r>
+    </w:p>
+    <w:p>
+      <w:pPr>
+        <w:pStyle w:val="Normal"/>
+        <w:bidi w:val="0"/>
+        <w:rPr>
+          <w:rFonts w:ascii="Consolas" w:hAnsi="Consolas"/>
+          <w:sz w:val="32"/>
+          <w:szCs w:val="32"/>
+        </w:rPr>
+      </w:pPr>
+      <w:r>
+        <w:rPr>
+          <w:rFonts w:ascii="Consolas" w:hAnsi="Consolas"/>
+          <w:sz w:val="32"/>
+          <w:szCs w:val="32"/>
+        </w:rPr>
+        <w:t>17:02 min 15-09-2025</w:t>
+      </w:r>
+    </w:p>
+    <w:p>
+      <w:pPr>
+        <w:pStyle w:val="Normal"/>
+        <w:bidi w:val="0"/>
+        <w:rPr>
+          <w:rFonts w:ascii="Consolas" w:hAnsi="Consolas"/>
+          <w:sz w:val="32"/>
+          <w:szCs w:val="32"/>
+        </w:rPr>
+      </w:pPr>
+      <w:r>
+        <w:rPr>
+          <w:rFonts w:ascii="Consolas" w:hAnsi="Consolas"/>
+          <w:sz w:val="32"/>
+          <w:szCs w:val="32"/>
+        </w:rPr>
+        <w:t>Métodos Static Sobrecarga de Constructores.</w:t>
+      </w:r>
+    </w:p>
+    <w:p>
+      <w:pPr>
+        <w:pStyle w:val="Normal"/>
+        <w:bidi w:val="0"/>
+        <w:rPr>
+          <w:rFonts w:ascii="Consolas" w:hAnsi="Consolas"/>
+          <w:sz w:val="32"/>
+          <w:szCs w:val="32"/>
+        </w:rPr>
+      </w:pPr>
+      <w:r>
+        <w:rPr>
+          <w:rFonts w:ascii="Consolas" w:hAnsi="Consolas"/>
+          <w:sz w:val="32"/>
+          <w:szCs w:val="32"/>
+        </w:rPr>
+      </w:r>
+    </w:p>
+    <w:p>
+      <w:pPr>
+        <w:pStyle w:val="Normal"/>
+        <w:bidi w:val="0"/>
+        <w:rPr>
+          <w:rFonts w:ascii="Consolas" w:hAnsi="Consolas"/>
+          <w:sz w:val="32"/>
+          <w:szCs w:val="32"/>
+          <w:u w:val="none"/>
+        </w:rPr>
+      </w:pPr>
+      <w:r>
+        <w:rPr>
+          <w:rFonts w:ascii="Consolas" w:hAnsi="Consolas"/>
+          <w:sz w:val="32"/>
+          <w:szCs w:val="32"/>
+        </w:rPr>
+        <w:t>Método estático nunca puede acceder a las variables de clase, solamente si son constantes del mismo tipo estático.</w:t>
+      </w:r>
+    </w:p>
+    <w:p>
+      <w:pPr>
+        <w:pStyle w:val="Normal"/>
+        <w:bidi w:val="0"/>
+        <w:rPr>
+          <w:rFonts w:ascii="Consolas" w:hAnsi="Consolas"/>
+          <w:sz w:val="32"/>
+          <w:szCs w:val="32"/>
+          <w:u w:val="none"/>
+        </w:rPr>
+      </w:pPr>
+      <w:r>
+        <w:rPr>
+          <w:rFonts w:ascii="Consolas" w:hAnsi="Consolas"/>
+          <w:sz w:val="32"/>
+          <w:szCs w:val="32"/>
+          <w:u w:val="none"/>
+        </w:rPr>
+      </w:r>
+    </w:p>
+    <w:p>
+      <w:pPr>
+        <w:pStyle w:val="Normal"/>
+        <w:bidi w:val="0"/>
+        <w:rPr>
+          <w:rFonts w:ascii="Consolas" w:hAnsi="Consolas"/>
+          <w:sz w:val="32"/>
+          <w:szCs w:val="32"/>
+          <w:u w:val="none"/>
+        </w:rPr>
+      </w:pPr>
+      <w:r>
+        <w:rPr>
+          <w:rFonts w:ascii="Consolas" w:hAnsi="Consolas"/>
+          <w:sz w:val="32"/>
+          <w:szCs w:val="32"/>
+        </w:rPr>
+        <w:t>Métodos static.</w:t>
+      </w:r>
+    </w:p>
+    <w:p>
+      <w:pPr>
+        <w:pStyle w:val="Normal"/>
+        <w:bidi w:val="0"/>
+        <w:rPr>
+          <w:rFonts w:ascii="Consolas" w:hAnsi="Consolas"/>
+          <w:sz w:val="32"/>
+          <w:szCs w:val="32"/>
+          <w:u w:val="none"/>
+        </w:rPr>
+      </w:pPr>
+      <w:r>
+        <w:rPr>
+          <w:rFonts w:ascii="Consolas" w:hAnsi="Consolas"/>
+          <w:sz w:val="32"/>
+          <w:szCs w:val="32"/>
+        </w:rPr>
+        <w:t>No actúan sobre objetos.</w:t>
+        <w:br/>
+        <w:t>No acceden a campos de ejemplar (variables/constantes declaradas en la clase), a menos que estas sean también static.</w:t>
+      </w:r>
+    </w:p>
+    <w:p>
+      <w:pPr>
+        <w:pStyle w:val="Normal"/>
+        <w:bidi w:val="0"/>
+        <w:rPr>
+          <w:rFonts w:ascii="Consolas" w:hAnsi="Consolas"/>
+          <w:sz w:val="32"/>
+          <w:szCs w:val="32"/>
+          <w:u w:val="none"/>
+        </w:rPr>
+      </w:pPr>
+      <w:r>
+        <w:rPr>
+          <w:rFonts w:ascii="Consolas" w:hAnsi="Consolas"/>
+          <w:sz w:val="32"/>
+          <w:szCs w:val="32"/>
+        </w:rPr>
+        <w:t>Para llamarlos se utiliza el nombre_clase.nombre_metodo</w:t>
+      </w:r>
+    </w:p>
+    <w:p>
+      <w:pPr>
+        <w:pStyle w:val="Normal"/>
+        <w:bidi w:val="0"/>
+        <w:rPr>
+          <w:rFonts w:ascii="Consolas" w:hAnsi="Consolas"/>
+          <w:sz w:val="32"/>
+          <w:szCs w:val="32"/>
+          <w:u w:val="none"/>
+        </w:rPr>
+      </w:pPr>
+      <w:r>
+        <w:rPr>
+          <w:rFonts w:ascii="Consolas" w:hAnsi="Consolas"/>
+          <w:sz w:val="32"/>
+          <w:szCs w:val="32"/>
+          <w:u w:val="none"/>
+        </w:rPr>
+      </w:r>
+    </w:p>
+    <w:p>
+      <w:pPr>
+        <w:pStyle w:val="Normal"/>
+        <w:bidi w:val="0"/>
+        <w:rPr>
+          <w:rFonts w:ascii="Consolas" w:hAnsi="Consolas"/>
+          <w:sz w:val="32"/>
+          <w:szCs w:val="32"/>
+          <w:u w:val="none"/>
+        </w:rPr>
+      </w:pPr>
+      <w:r>
+        <w:rPr>
+          <w:rFonts w:ascii="Consolas" w:hAnsi="Consolas"/>
+          <w:sz w:val="32"/>
+          <w:szCs w:val="32"/>
+          <w:u w:val="none"/>
+        </w:rPr>
+      </w:r>
+    </w:p>
+    <w:p>
+      <w:pPr>
+        <w:pStyle w:val="Normal"/>
+        <w:bidi w:val="0"/>
+        <w:rPr>
+          <w:rFonts w:ascii="Consolas" w:hAnsi="Consolas"/>
+          <w:sz w:val="32"/>
+          <w:szCs w:val="32"/>
+          <w:u w:val="none"/>
+        </w:rPr>
+      </w:pPr>
+      <w:r>
+        <w:rPr>
+          <w:rFonts w:ascii="Consolas" w:hAnsi="Consolas"/>
+          <w:sz w:val="32"/>
+          <w:szCs w:val="32"/>
+          <w:u w:val="none"/>
+        </w:rPr>
+      </w:r>
+    </w:p>
+    <w:p>
+      <w:pPr>
+        <w:pStyle w:val="Normal"/>
+        <w:bidi w:val="0"/>
+        <w:rPr>
+          <w:rFonts w:ascii="Consolas" w:hAnsi="Consolas"/>
+          <w:sz w:val="32"/>
+          <w:szCs w:val="32"/>
+        </w:rPr>
+      </w:pPr>
+      <w:r>
+        <w:rPr>
+          <w:rFonts w:ascii="Consolas" w:hAnsi="Consolas"/>
+          <w:sz w:val="32"/>
+          <w:szCs w:val="32"/>
+        </w:rPr>
         <w:t>Video 3</w:t>
       </w:r>
       <w:r>
@@ -19439,7 +19684,7 @@
           <w:sz w:val="32"/>
           <w:szCs w:val="32"/>
         </w:rPr>
-        <w:t>8</w:t>
+        <w:t>9</w:t>
       </w:r>
     </w:p>
     <w:p>
@@ -19458,7 +19703,7 @@
           <w:sz w:val="32"/>
           <w:szCs w:val="32"/>
         </w:rPr>
-        <w:t>17:02</w:t>
+        <w:t>1</w:t>
       </w:r>
       <w:r>
         <w:rPr>
@@ -19466,145 +19711,121 @@
           <w:sz w:val="32"/>
           <w:szCs w:val="32"/>
         </w:rPr>
-        <w:t xml:space="preserve"> min 15-09-2025</w:t>
-      </w:r>
-    </w:p>
-    <w:p>
-      <w:pPr>
-        <w:pStyle w:val="Normal"/>
-        <w:bidi w:val="0"/>
+        <w:t>9</w:t>
+      </w:r>
+      <w:r>
         <w:rPr>
           <w:rFonts w:ascii="Consolas" w:hAnsi="Consolas"/>
           <w:sz w:val="32"/>
           <w:szCs w:val="32"/>
         </w:rPr>
-      </w:pPr>
+        <w:t>:</w:t>
+      </w:r>
       <w:r>
         <w:rPr>
           <w:rFonts w:ascii="Consolas" w:hAnsi="Consolas"/>
           <w:sz w:val="32"/>
           <w:szCs w:val="32"/>
         </w:rPr>
-        <w:t>Métodos Static Sobrecarga de Constructores.</w:t>
-      </w:r>
-    </w:p>
-    <w:p>
-      <w:pPr>
-        <w:pStyle w:val="Normal"/>
-        <w:bidi w:val="0"/>
+        <w:t>31</w:t>
+      </w:r>
+      <w:r>
         <w:rPr>
           <w:rFonts w:ascii="Consolas" w:hAnsi="Consolas"/>
           <w:sz w:val="32"/>
           <w:szCs w:val="32"/>
         </w:rPr>
-      </w:pPr>
+        <w:t xml:space="preserve"> min 1</w:t>
+      </w:r>
       <w:r>
         <w:rPr>
           <w:rFonts w:ascii="Consolas" w:hAnsi="Consolas"/>
           <w:sz w:val="32"/>
           <w:szCs w:val="32"/>
         </w:rPr>
-      </w:r>
-    </w:p>
-    <w:p>
-      <w:pPr>
-        <w:pStyle w:val="Normal"/>
-        <w:bidi w:val="0"/>
+        <w:t>7</w:t>
+      </w:r>
+      <w:r>
         <w:rPr>
           <w:rFonts w:ascii="Consolas" w:hAnsi="Consolas"/>
           <w:sz w:val="32"/>
           <w:szCs w:val="32"/>
-          <w:u w:val="none"/>
-        </w:rPr>
-      </w:pPr>
-      <w:r>
+        </w:rPr>
+        <w:t>-09-2025</w:t>
+      </w:r>
+    </w:p>
+    <w:p>
+      <w:pPr>
+        <w:pStyle w:val="Normal"/>
+        <w:bidi w:val="0"/>
         <w:rPr>
           <w:rFonts w:ascii="Consolas" w:hAnsi="Consolas"/>
           <w:sz w:val="32"/>
           <w:szCs w:val="32"/>
         </w:rPr>
-        <w:t>Método estático nunca puede acceder a las variables de clase, solamente si son constantes del mismo tipo estático.</w:t>
-      </w:r>
-    </w:p>
-    <w:p>
-      <w:pPr>
-        <w:pStyle w:val="Normal"/>
-        <w:bidi w:val="0"/>
+      </w:pPr>
+      <w:r>
         <w:rPr>
           <w:rFonts w:ascii="Consolas" w:hAnsi="Consolas"/>
           <w:sz w:val="32"/>
           <w:szCs w:val="32"/>
-          <w:u w:val="none"/>
-        </w:rPr>
-      </w:pPr>
-      <w:r>
+        </w:rPr>
+        <w:t>Sobrecarga de constructores</w:t>
+      </w:r>
+    </w:p>
+    <w:p>
+      <w:pPr>
+        <w:pStyle w:val="Normal"/>
+        <w:bidi w:val="0"/>
         <w:rPr>
           <w:rFonts w:ascii="Consolas" w:hAnsi="Consolas"/>
           <w:sz w:val="32"/>
           <w:szCs w:val="32"/>
         </w:rPr>
-      </w:r>
-    </w:p>
-    <w:p>
-      <w:pPr>
-        <w:pStyle w:val="Normal"/>
-        <w:bidi w:val="0"/>
+      </w:pPr>
+      <w:r>
         <w:rPr>
           <w:rFonts w:ascii="Consolas" w:hAnsi="Consolas"/>
           <w:sz w:val="32"/>
           <w:szCs w:val="32"/>
-          <w:u w:val="none"/>
-        </w:rPr>
-      </w:pPr>
-      <w:r>
+        </w:rPr>
+      </w:r>
+    </w:p>
+    <w:p>
+      <w:pPr>
+        <w:pStyle w:val="Normal"/>
+        <w:bidi w:val="0"/>
         <w:rPr>
           <w:rFonts w:ascii="Consolas" w:hAnsi="Consolas"/>
           <w:sz w:val="32"/>
           <w:szCs w:val="32"/>
         </w:rPr>
-        <w:t>Métodos static.</w:t>
-      </w:r>
-    </w:p>
-    <w:p>
-      <w:pPr>
-        <w:pStyle w:val="Normal"/>
-        <w:bidi w:val="0"/>
+      </w:pPr>
+      <w:r>
         <w:rPr>
           <w:rFonts w:ascii="Consolas" w:hAnsi="Consolas"/>
           <w:sz w:val="32"/>
           <w:szCs w:val="32"/>
-          <w:u w:val="none"/>
-        </w:rPr>
-      </w:pPr>
-      <w:r>
+        </w:rPr>
+        <w:t xml:space="preserve">Una sobrecarga de constructores una misma clase puede tener varios métodos con el mismo nombre de una clase y si se utiliza una sobre carga de constructores los métodos constructores deben tener diferente número de argumentos. </w:t>
+      </w:r>
+    </w:p>
+    <w:p>
+      <w:pPr>
+        <w:pStyle w:val="Normal"/>
+        <w:bidi w:val="0"/>
         <w:rPr>
           <w:rFonts w:ascii="Consolas" w:hAnsi="Consolas"/>
           <w:sz w:val="32"/>
           <w:szCs w:val="32"/>
         </w:rPr>
-        <w:t>No actúan sobre objetos.</w:t>
-        <w:br/>
-        <w:t>No acceden a campos de ejemplar (variables/constantes declaradas en la clase), a menos que estas sean también static.</w:t>
-      </w:r>
-    </w:p>
-    <w:p>
-      <w:pPr>
-        <w:pStyle w:val="Normal"/>
-        <w:bidi w:val="0"/>
+      </w:pPr>
+      <w:r>
         <w:rPr>
           <w:rFonts w:ascii="Consolas" w:hAnsi="Consolas"/>
           <w:sz w:val="32"/>
           <w:szCs w:val="32"/>
-          <w:u w:val="none"/>
-        </w:rPr>
-      </w:pPr>
-      <w:r>
-        <w:rPr>
-          <w:rFonts w:ascii="Consolas" w:hAnsi="Consolas"/>
-          <w:sz w:val="32"/>
-          <w:szCs w:val="32"/>
-        </w:rPr>
-        <w:t>Para llamarlos se utiliza el nombre_clase.nombre_metodo</w:t>
+        </w:rPr>
       </w:r>
     </w:p>
     <w:sectPr>
@@ -19659,7 +19880,7 @@
   </w:style>
   <w:style w:type="paragraph" w:styleId="Heading1">
     <w:name w:val="heading 1"/>
-    <w:basedOn w:val="Ttulo"/>
+    <w:basedOn w:val="Ttulouser"/>
     <w:next w:val="BodyText"/>
     <w:qFormat/>
     <w:pPr>
@@ -19758,8 +19979,8 @@
       <w:rFonts w:cs="Lucida Sans"/>
     </w:rPr>
   </w:style>
-  <w:style w:type="paragraph" w:styleId="Cabeceraypie">
-    <w:name w:val="Cabecera y pie"/>
+  <w:style w:type="paragraph" w:styleId="Cabeceraypieuser">
+    <w:name w:val="Cabecera y pie (user)"/>
     <w:basedOn w:val="Normal"/>
     <w:qFormat/>
     <w:pPr>
@@ -19772,8 +19993,8 @@
     </w:pPr>
     <w:rPr/>
   </w:style>
-  <w:style w:type="paragraph" w:styleId="Cabeceraypieuser">
-    <w:name w:val="Cabecera y pie (user)"/>
+  <w:style w:type="paragraph" w:styleId="Cabeceraypie">
+    <w:name w:val="Cabecera y pie"/>
     <w:basedOn w:val="Normal"/>
     <w:qFormat/>
     <w:pPr/>
@@ -19781,7 +20002,7 @@
   </w:style>
   <w:style w:type="paragraph" w:styleId="Header">
     <w:name w:val="header"/>
-    <w:basedOn w:val="Cabeceraypie"/>
+    <w:basedOn w:val="Cabeceraypieuser"/>
     <w:pPr>
       <w:suppressLineNumbers/>
     </w:pPr>

</xml_diff>

<commit_message>
feat(vid40-herencia1): added update file poo and create java class furgoneta
</commit_message>
<xml_diff>
--- a/Curso_POO_java.docx
+++ b/Curso_POO_java.docx
@@ -19808,6 +19808,236 @@
           <w:szCs w:val="32"/>
         </w:rPr>
         <w:t xml:space="preserve">Una sobrecarga de constructores una misma clase puede tener varios métodos con el mismo nombre de una clase y si se utiliza una sobre carga de constructores los métodos constructores deben tener diferente número de argumentos. </w:t>
+      </w:r>
+    </w:p>
+    <w:p>
+      <w:pPr>
+        <w:pStyle w:val="Normal"/>
+        <w:bidi w:val="0"/>
+        <w:rPr>
+          <w:rFonts w:ascii="Consolas" w:hAnsi="Consolas"/>
+          <w:sz w:val="32"/>
+          <w:szCs w:val="32"/>
+        </w:rPr>
+      </w:pPr>
+      <w:r>
+        <w:rPr>
+          <w:rFonts w:ascii="Consolas" w:hAnsi="Consolas"/>
+          <w:sz w:val="32"/>
+          <w:szCs w:val="32"/>
+        </w:rPr>
+      </w:r>
+    </w:p>
+    <w:p>
+      <w:pPr>
+        <w:pStyle w:val="Normal"/>
+        <w:bidi w:val="0"/>
+        <w:rPr>
+          <w:rFonts w:ascii="Consolas" w:hAnsi="Consolas"/>
+          <w:sz w:val="32"/>
+          <w:szCs w:val="32"/>
+        </w:rPr>
+      </w:pPr>
+      <w:r>
+        <w:rPr>
+          <w:rFonts w:ascii="Consolas" w:hAnsi="Consolas"/>
+          <w:sz w:val="32"/>
+          <w:szCs w:val="32"/>
+        </w:rPr>
+      </w:r>
+    </w:p>
+    <w:p>
+      <w:pPr>
+        <w:pStyle w:val="Normal"/>
+        <w:bidi w:val="0"/>
+        <w:rPr>
+          <w:rFonts w:ascii="Consolas" w:hAnsi="Consolas"/>
+          <w:sz w:val="32"/>
+          <w:szCs w:val="32"/>
+        </w:rPr>
+      </w:pPr>
+      <w:r>
+        <w:rPr>
+          <w:rFonts w:ascii="Consolas" w:hAnsi="Consolas"/>
+          <w:sz w:val="32"/>
+          <w:szCs w:val="32"/>
+        </w:rPr>
+        <w:t xml:space="preserve">Video </w:t>
+      </w:r>
+      <w:r>
+        <w:rPr>
+          <w:rFonts w:ascii="Consolas" w:hAnsi="Consolas"/>
+          <w:sz w:val="32"/>
+          <w:szCs w:val="32"/>
+        </w:rPr>
+        <w:t>40</w:t>
+      </w:r>
+    </w:p>
+    <w:p>
+      <w:pPr>
+        <w:pStyle w:val="Normal"/>
+        <w:bidi w:val="0"/>
+        <w:rPr>
+          <w:rFonts w:ascii="Consolas" w:hAnsi="Consolas"/>
+          <w:sz w:val="32"/>
+          <w:szCs w:val="32"/>
+        </w:rPr>
+      </w:pPr>
+      <w:r>
+        <w:rPr>
+          <w:rFonts w:ascii="Consolas" w:hAnsi="Consolas"/>
+          <w:sz w:val="32"/>
+          <w:szCs w:val="32"/>
+        </w:rPr>
+        <w:t xml:space="preserve">23:15 </w:t>
+      </w:r>
+      <w:r>
+        <w:rPr>
+          <w:rFonts w:ascii="Consolas" w:hAnsi="Consolas"/>
+          <w:sz w:val="32"/>
+          <w:szCs w:val="32"/>
+        </w:rPr>
+        <w:t>min 1</w:t>
+      </w:r>
+      <w:r>
+        <w:rPr>
+          <w:rFonts w:ascii="Consolas" w:hAnsi="Consolas"/>
+          <w:sz w:val="32"/>
+          <w:szCs w:val="32"/>
+        </w:rPr>
+        <w:t>7</w:t>
+      </w:r>
+      <w:r>
+        <w:rPr>
+          <w:rFonts w:ascii="Consolas" w:hAnsi="Consolas"/>
+          <w:sz w:val="32"/>
+          <w:szCs w:val="32"/>
+        </w:rPr>
+        <w:t>-09-2025</w:t>
+        <w:br/>
+      </w:r>
+      <w:r>
+        <w:rPr>
+          <w:rFonts w:ascii="Consolas" w:hAnsi="Consolas"/>
+          <w:sz w:val="32"/>
+          <w:szCs w:val="32"/>
+        </w:rPr>
+        <w:t>Herencia</w:t>
+      </w:r>
+    </w:p>
+    <w:p>
+      <w:pPr>
+        <w:pStyle w:val="Normal"/>
+        <w:bidi w:val="0"/>
+        <w:rPr>
+          <w:rFonts w:ascii="Consolas" w:hAnsi="Consolas"/>
+          <w:sz w:val="32"/>
+          <w:szCs w:val="32"/>
+        </w:rPr>
+      </w:pPr>
+      <w:r>
+        <w:rPr>
+          <w:rFonts w:ascii="Consolas" w:hAnsi="Consolas"/>
+          <w:sz w:val="32"/>
+          <w:szCs w:val="32"/>
+        </w:rPr>
+        <w:t>¿Qué es la herencia?</w:t>
+      </w:r>
+    </w:p>
+    <w:p>
+      <w:pPr>
+        <w:pStyle w:val="Normal"/>
+        <w:bidi w:val="0"/>
+        <w:rPr>
+          <w:rFonts w:ascii="Consolas" w:hAnsi="Consolas"/>
+          <w:sz w:val="32"/>
+          <w:szCs w:val="32"/>
+        </w:rPr>
+      </w:pPr>
+      <w:r>
+        <w:rPr>
+          <w:rFonts w:ascii="Consolas" w:hAnsi="Consolas"/>
+          <w:sz w:val="32"/>
+          <w:szCs w:val="32"/>
+        </w:rPr>
+        <w:t>La herencia es la reutilización de código que permite utilizar elementos ya declarados sin tener que volver a agregarlos, ya que pueden compartir los mismos elementos, pero no todos, puesto que se tienen otras características que se agregan.</w:t>
+        <w:br/>
+        <w:br/>
+        <w:t>Una camioneta puede tener lo mismo que un coche, pero no un coche puede tener lo mismo que una camioneta, hay algunos, no todos pero posiblemente se agreguen más parámetros.</w:t>
+      </w:r>
+    </w:p>
+    <w:p>
+      <w:pPr>
+        <w:pStyle w:val="Normal"/>
+        <w:bidi w:val="0"/>
+        <w:rPr>
+          <w:rFonts w:ascii="Consolas" w:hAnsi="Consolas"/>
+          <w:sz w:val="32"/>
+          <w:szCs w:val="32"/>
+        </w:rPr>
+      </w:pPr>
+      <w:r>
+        <w:rPr>
+          <w:rFonts w:ascii="Consolas" w:hAnsi="Consolas"/>
+          <w:sz w:val="32"/>
+          <w:szCs w:val="32"/>
+        </w:rPr>
+      </w:r>
+    </w:p>
+    <w:p>
+      <w:pPr>
+        <w:pStyle w:val="Normal"/>
+        <w:bidi w:val="0"/>
+        <w:rPr>
+          <w:rFonts w:ascii="Consolas" w:hAnsi="Consolas"/>
+          <w:sz w:val="32"/>
+          <w:szCs w:val="32"/>
+        </w:rPr>
+      </w:pPr>
+      <w:r>
+        <w:rPr>
+          <w:rFonts w:ascii="Consolas" w:hAnsi="Consolas"/>
+          <w:sz w:val="32"/>
+          <w:szCs w:val="32"/>
+        </w:rPr>
+        <w:t>En java las clases que heredan de lo que tienen las otras clases, no solo heredan las características sino también heredan los métodos.</w:t>
+      </w:r>
+    </w:p>
+    <w:p>
+      <w:pPr>
+        <w:pStyle w:val="Normal"/>
+        <w:bidi w:val="0"/>
+        <w:rPr>
+          <w:rFonts w:ascii="Consolas" w:hAnsi="Consolas"/>
+          <w:sz w:val="32"/>
+          <w:szCs w:val="32"/>
+        </w:rPr>
+      </w:pPr>
+      <w:r>
+        <w:rPr>
+          <w:rFonts w:ascii="Consolas" w:hAnsi="Consolas"/>
+          <w:sz w:val="32"/>
+          <w:szCs w:val="32"/>
+        </w:rPr>
+      </w:r>
+    </w:p>
+    <w:p>
+      <w:pPr>
+        <w:pStyle w:val="Normal"/>
+        <w:bidi w:val="0"/>
+        <w:rPr>
+          <w:rFonts w:ascii="Consolas" w:hAnsi="Consolas"/>
+          <w:sz w:val="32"/>
+          <w:szCs w:val="32"/>
+        </w:rPr>
+      </w:pPr>
+      <w:r>
+        <w:rPr>
+          <w:rFonts w:ascii="Consolas" w:hAnsi="Consolas"/>
+          <w:sz w:val="32"/>
+          <w:szCs w:val="32"/>
+        </w:rPr>
+        <w:t>Además java no admite la herencia múltiple, como en los diversos casos en la vida cotidiana.</w:t>
       </w:r>
     </w:p>
     <w:p>

</xml_diff>

<commit_message>
feat(vid41-herencia2): added update file poo and create uso vehiculo excercise
</commit_message>
<xml_diff>
--- a/Curso_POO_java.docx
+++ b/Curso_POO_java.docx
@@ -20056,6 +20056,350 @@
           <w:sz w:val="32"/>
           <w:szCs w:val="32"/>
         </w:rPr>
+      </w:r>
+    </w:p>
+    <w:p>
+      <w:pPr>
+        <w:pStyle w:val="Normal"/>
+        <w:bidi w:val="0"/>
+        <w:rPr>
+          <w:rFonts w:ascii="Consolas" w:hAnsi="Consolas"/>
+          <w:sz w:val="32"/>
+          <w:szCs w:val="32"/>
+        </w:rPr>
+      </w:pPr>
+      <w:r>
+        <w:rPr>
+          <w:rFonts w:ascii="Consolas" w:hAnsi="Consolas"/>
+          <w:sz w:val="32"/>
+          <w:szCs w:val="32"/>
+        </w:rPr>
+      </w:r>
+    </w:p>
+    <w:p>
+      <w:pPr>
+        <w:pStyle w:val="Normal"/>
+        <w:bidi w:val="0"/>
+        <w:rPr>
+          <w:rFonts w:ascii="Consolas" w:hAnsi="Consolas"/>
+          <w:sz w:val="32"/>
+          <w:szCs w:val="32"/>
+        </w:rPr>
+      </w:pPr>
+      <w:r>
+        <w:rPr>
+          <w:rFonts w:ascii="Consolas" w:hAnsi="Consolas"/>
+          <w:sz w:val="32"/>
+          <w:szCs w:val="32"/>
+        </w:rPr>
+      </w:r>
+    </w:p>
+    <w:p>
+      <w:pPr>
+        <w:pStyle w:val="Normal"/>
+        <w:bidi w:val="0"/>
+        <w:rPr>
+          <w:rFonts w:ascii="Consolas" w:hAnsi="Consolas"/>
+          <w:sz w:val="32"/>
+          <w:szCs w:val="32"/>
+        </w:rPr>
+      </w:pPr>
+      <w:r>
+        <w:rPr/>
+      </w:r>
+    </w:p>
+    <w:p>
+      <w:pPr>
+        <w:pStyle w:val="Normal"/>
+        <w:bidi w:val="0"/>
+        <w:rPr>
+          <w:rFonts w:ascii="Consolas" w:hAnsi="Consolas"/>
+          <w:sz w:val="32"/>
+          <w:szCs w:val="32"/>
+        </w:rPr>
+      </w:pPr>
+      <w:r>
+        <w:rPr>
+          <w:rFonts w:ascii="Consolas" w:hAnsi="Consolas"/>
+          <w:sz w:val="32"/>
+          <w:szCs w:val="32"/>
+        </w:rPr>
+        <w:t xml:space="preserve">Video </w:t>
+      </w:r>
+      <w:r>
+        <w:rPr>
+          <w:rFonts w:ascii="Consolas" w:hAnsi="Consolas"/>
+          <w:sz w:val="32"/>
+          <w:szCs w:val="32"/>
+        </w:rPr>
+        <w:t>4</w:t>
+      </w:r>
+      <w:r>
+        <w:rPr>
+          <w:rFonts w:ascii="Consolas" w:hAnsi="Consolas"/>
+          <w:sz w:val="32"/>
+          <w:szCs w:val="32"/>
+        </w:rPr>
+        <w:t>1</w:t>
+      </w:r>
+    </w:p>
+    <w:p>
+      <w:pPr>
+        <w:pStyle w:val="Normal"/>
+        <w:bidi w:val="0"/>
+        <w:rPr>
+          <w:rFonts w:ascii="Consolas" w:hAnsi="Consolas"/>
+          <w:sz w:val="32"/>
+          <w:szCs w:val="32"/>
+        </w:rPr>
+      </w:pPr>
+      <w:r>
+        <w:rPr>
+          <w:rFonts w:ascii="Consolas" w:hAnsi="Consolas"/>
+          <w:sz w:val="32"/>
+          <w:szCs w:val="32"/>
+        </w:rPr>
+        <w:t>2</w:t>
+      </w:r>
+      <w:r>
+        <w:rPr>
+          <w:rFonts w:ascii="Consolas" w:hAnsi="Consolas"/>
+          <w:sz w:val="32"/>
+          <w:szCs w:val="32"/>
+        </w:rPr>
+        <w:t>1</w:t>
+      </w:r>
+      <w:r>
+        <w:rPr>
+          <w:rFonts w:ascii="Consolas" w:hAnsi="Consolas"/>
+          <w:sz w:val="32"/>
+          <w:szCs w:val="32"/>
+        </w:rPr>
+        <w:t>:</w:t>
+      </w:r>
+      <w:r>
+        <w:rPr>
+          <w:rFonts w:ascii="Consolas" w:hAnsi="Consolas"/>
+          <w:sz w:val="32"/>
+          <w:szCs w:val="32"/>
+        </w:rPr>
+        <w:t>08</w:t>
+      </w:r>
+      <w:r>
+        <w:rPr>
+          <w:rFonts w:ascii="Consolas" w:hAnsi="Consolas"/>
+          <w:sz w:val="32"/>
+          <w:szCs w:val="32"/>
+        </w:rPr>
+        <w:t xml:space="preserve"> </w:t>
+      </w:r>
+      <w:r>
+        <w:rPr>
+          <w:rFonts w:ascii="Consolas" w:hAnsi="Consolas"/>
+          <w:sz w:val="32"/>
+          <w:szCs w:val="32"/>
+        </w:rPr>
+        <w:t>min 1</w:t>
+      </w:r>
+      <w:r>
+        <w:rPr>
+          <w:rFonts w:ascii="Consolas" w:hAnsi="Consolas"/>
+          <w:sz w:val="32"/>
+          <w:szCs w:val="32"/>
+        </w:rPr>
+        <w:t>7</w:t>
+      </w:r>
+      <w:r>
+        <w:rPr>
+          <w:rFonts w:ascii="Consolas" w:hAnsi="Consolas"/>
+          <w:sz w:val="32"/>
+          <w:szCs w:val="32"/>
+        </w:rPr>
+        <w:t>-09-2025</w:t>
+        <w:br/>
+      </w:r>
+      <w:r>
+        <w:rPr>
+          <w:rFonts w:ascii="Consolas" w:hAnsi="Consolas"/>
+          <w:sz w:val="32"/>
+          <w:szCs w:val="32"/>
+        </w:rPr>
+        <w:t xml:space="preserve">Herencia </w:t>
+      </w:r>
+      <w:r>
+        <w:rPr>
+          <w:rFonts w:ascii="Consolas" w:hAnsi="Consolas"/>
+          <w:sz w:val="32"/>
+          <w:szCs w:val="32"/>
+        </w:rPr>
+        <w:t>II</w:t>
+      </w:r>
+    </w:p>
+    <w:p>
+      <w:pPr>
+        <w:pStyle w:val="Normal"/>
+        <w:bidi w:val="0"/>
+        <w:rPr>
+          <w:rFonts w:ascii="Consolas" w:hAnsi="Consolas"/>
+          <w:sz w:val="32"/>
+          <w:szCs w:val="32"/>
+        </w:rPr>
+      </w:pPr>
+      <w:r>
+        <w:rPr>
+          <w:rFonts w:ascii="Consolas" w:hAnsi="Consolas"/>
+          <w:sz w:val="32"/>
+          <w:szCs w:val="32"/>
+        </w:rPr>
+      </w:r>
+    </w:p>
+    <w:p>
+      <w:pPr>
+        <w:pStyle w:val="Normal"/>
+        <w:bidi w:val="0"/>
+        <w:rPr>
+          <w:rFonts w:ascii="Consolas" w:hAnsi="Consolas"/>
+          <w:sz w:val="32"/>
+          <w:szCs w:val="32"/>
+        </w:rPr>
+      </w:pPr>
+      <w:r>
+        <w:rPr>
+          <w:rFonts w:ascii="Consolas" w:hAnsi="Consolas"/>
+          <w:sz w:val="32"/>
+          <w:szCs w:val="32"/>
+        </w:rPr>
+        <w:t>Se crea una instancia de tipo furgoneta, y a través de esto podemos acceder a los métodos de la Super Clase Coche más los datos de la clase de tipo furgoneta.</w:t>
+      </w:r>
+    </w:p>
+    <w:p>
+      <w:pPr>
+        <w:pStyle w:val="Normal"/>
+        <w:bidi w:val="0"/>
+        <w:rPr>
+          <w:rFonts w:ascii="Consolas" w:hAnsi="Consolas"/>
+          <w:sz w:val="32"/>
+          <w:szCs w:val="32"/>
+        </w:rPr>
+      </w:pPr>
+      <w:r>
+        <w:rPr>
+          <w:rFonts w:ascii="Consolas" w:hAnsi="Consolas"/>
+          <w:sz w:val="32"/>
+          <w:szCs w:val="32"/>
+        </w:rPr>
+      </w:r>
+    </w:p>
+    <w:p>
+      <w:pPr>
+        <w:pStyle w:val="Normal"/>
+        <w:bidi w:val="0"/>
+        <w:rPr>
+          <w:rFonts w:ascii="Consolas" w:hAnsi="Consolas"/>
+          <w:sz w:val="32"/>
+          <w:szCs w:val="32"/>
+        </w:rPr>
+      </w:pPr>
+      <w:r>
+        <w:rPr>
+          <w:rFonts w:ascii="Consolas" w:hAnsi="Consolas"/>
+          <w:sz w:val="32"/>
+          <w:szCs w:val="32"/>
+        </w:rPr>
+        <w:t>Diseño de la herencia. La regla “Es un”…</w:t>
+      </w:r>
+    </w:p>
+    <w:p>
+      <w:pPr>
+        <w:pStyle w:val="Normal"/>
+        <w:bidi w:val="0"/>
+        <w:rPr>
+          <w:rFonts w:ascii="Consolas" w:hAnsi="Consolas"/>
+          <w:sz w:val="32"/>
+          <w:szCs w:val="32"/>
+        </w:rPr>
+      </w:pPr>
+      <w:r>
+        <w:rPr>
+          <w:rFonts w:ascii="Consolas" w:hAnsi="Consolas"/>
+          <w:sz w:val="32"/>
+          <w:szCs w:val="32"/>
+        </w:rPr>
+        <w:t>coche → furgoneta</w:t>
+      </w:r>
+    </w:p>
+    <w:p>
+      <w:pPr>
+        <w:pStyle w:val="Normal"/>
+        <w:bidi w:val="0"/>
+        <w:rPr>
+          <w:rFonts w:ascii="Consolas" w:hAnsi="Consolas"/>
+          <w:sz w:val="32"/>
+          <w:szCs w:val="32"/>
+        </w:rPr>
+      </w:pPr>
+      <w:r>
+        <w:rPr>
+          <w:rFonts w:ascii="Consolas" w:hAnsi="Consolas"/>
+          <w:sz w:val="32"/>
+          <w:szCs w:val="32"/>
+        </w:rPr>
+      </w:r>
+    </w:p>
+    <w:p>
+      <w:pPr>
+        <w:pStyle w:val="Normal"/>
+        <w:bidi w:val="0"/>
+        <w:rPr>
+          <w:rFonts w:ascii="Consolas" w:hAnsi="Consolas"/>
+          <w:sz w:val="32"/>
+          <w:szCs w:val="32"/>
+        </w:rPr>
+      </w:pPr>
+      <w:r>
+        <w:rPr>
+          <w:rFonts w:ascii="Consolas" w:hAnsi="Consolas"/>
+          <w:sz w:val="32"/>
+          <w:szCs w:val="32"/>
+        </w:rPr>
+        <w:t>Clase principal Vehículo, programar las propiedades generales que pueden tener todos los vehículos que vemos.</w:t>
+      </w:r>
+    </w:p>
+    <w:p>
+      <w:pPr>
+        <w:pStyle w:val="Normal"/>
+        <w:bidi w:val="0"/>
+        <w:rPr>
+          <w:rFonts w:ascii="Consolas" w:hAnsi="Consolas"/>
+          <w:sz w:val="32"/>
+          <w:szCs w:val="32"/>
+        </w:rPr>
+      </w:pPr>
+      <w:r>
+        <w:rPr>
+          <w:rFonts w:ascii="Consolas" w:hAnsi="Consolas"/>
+          <w:sz w:val="32"/>
+          <w:szCs w:val="32"/>
+        </w:rPr>
+      </w:r>
+    </w:p>
+    <w:p>
+      <w:pPr>
+        <w:pStyle w:val="Normal"/>
+        <w:bidi w:val="0"/>
+        <w:rPr>
+          <w:rFonts w:ascii="Consolas" w:hAnsi="Consolas"/>
+          <w:sz w:val="32"/>
+          <w:szCs w:val="32"/>
+        </w:rPr>
+      </w:pPr>
+      <w:r>
+        <w:rPr>
+          <w:rFonts w:ascii="Consolas" w:hAnsi="Consolas"/>
+          <w:sz w:val="32"/>
+          <w:szCs w:val="32"/>
+        </w:rPr>
+        <w:t>Coche – furgoneta - camión - Moto.</w:t>
       </w:r>
     </w:p>
     <w:sectPr>

</xml_diff>

<commit_message>
feat(vid42-herencia-disherencia): added update to file poo and create class in usoempledo
</commit_message>
<xml_diff>
--- a/Curso_POO_java.docx
+++ b/Curso_POO_java.docx
@@ -20399,7 +20399,468 @@
           <w:sz w:val="32"/>
           <w:szCs w:val="32"/>
         </w:rPr>
-        <w:t>Coche – furgoneta - camión - Moto.</w:t>
+        <w:t>Coche – furgoneta - camión – Moto.</w:t>
+      </w:r>
+    </w:p>
+    <w:p>
+      <w:pPr>
+        <w:pStyle w:val="Normal"/>
+        <w:bidi w:val="0"/>
+        <w:rPr>
+          <w:rFonts w:ascii="Consolas" w:hAnsi="Consolas"/>
+          <w:sz w:val="32"/>
+          <w:szCs w:val="32"/>
+        </w:rPr>
+      </w:pPr>
+      <w:r>
+        <w:rPr>
+          <w:rFonts w:ascii="Consolas" w:hAnsi="Consolas"/>
+          <w:sz w:val="32"/>
+          <w:szCs w:val="32"/>
+        </w:rPr>
+      </w:r>
+    </w:p>
+    <w:p>
+      <w:pPr>
+        <w:pStyle w:val="Normal"/>
+        <w:bidi w:val="0"/>
+        <w:rPr>
+          <w:rFonts w:ascii="Consolas" w:hAnsi="Consolas"/>
+          <w:sz w:val="32"/>
+          <w:szCs w:val="32"/>
+        </w:rPr>
+      </w:pPr>
+      <w:r>
+        <w:rPr>
+          <w:rFonts w:ascii="Consolas" w:hAnsi="Consolas"/>
+          <w:sz w:val="32"/>
+          <w:szCs w:val="32"/>
+        </w:rPr>
+      </w:r>
+    </w:p>
+    <w:p>
+      <w:pPr>
+        <w:pStyle w:val="Normal"/>
+        <w:bidi w:val="0"/>
+        <w:rPr>
+          <w:rFonts w:ascii="Consolas" w:hAnsi="Consolas"/>
+          <w:sz w:val="32"/>
+          <w:szCs w:val="32"/>
+        </w:rPr>
+      </w:pPr>
+      <w:r>
+        <w:rPr>
+          <w:rFonts w:ascii="Consolas" w:hAnsi="Consolas"/>
+          <w:sz w:val="32"/>
+          <w:szCs w:val="32"/>
+        </w:rPr>
+        <w:t xml:space="preserve">Video </w:t>
+      </w:r>
+      <w:r>
+        <w:rPr>
+          <w:rFonts w:ascii="Consolas" w:hAnsi="Consolas"/>
+          <w:sz w:val="32"/>
+          <w:szCs w:val="32"/>
+        </w:rPr>
+        <w:t>4</w:t>
+      </w:r>
+      <w:r>
+        <w:rPr>
+          <w:rFonts w:ascii="Consolas" w:hAnsi="Consolas"/>
+          <w:sz w:val="32"/>
+          <w:szCs w:val="32"/>
+        </w:rPr>
+        <w:t>1</w:t>
+      </w:r>
+    </w:p>
+    <w:p>
+      <w:pPr>
+        <w:pStyle w:val="Normal"/>
+        <w:bidi w:val="0"/>
+        <w:rPr>
+          <w:rFonts w:ascii="Consolas" w:hAnsi="Consolas"/>
+          <w:sz w:val="32"/>
+          <w:szCs w:val="32"/>
+        </w:rPr>
+      </w:pPr>
+      <w:r>
+        <w:rPr>
+          <w:rFonts w:ascii="Consolas" w:hAnsi="Consolas"/>
+          <w:sz w:val="32"/>
+          <w:szCs w:val="32"/>
+        </w:rPr>
+        <w:t>22:32 min 17-09-2025</w:t>
+      </w:r>
+    </w:p>
+    <w:p>
+      <w:pPr>
+        <w:pStyle w:val="Normal"/>
+        <w:bidi w:val="0"/>
+        <w:rPr>
+          <w:rFonts w:ascii="Consolas" w:hAnsi="Consolas"/>
+          <w:sz w:val="32"/>
+          <w:szCs w:val="32"/>
+        </w:rPr>
+      </w:pPr>
+      <w:r>
+        <w:rPr>
+          <w:rFonts w:ascii="Consolas" w:hAnsi="Consolas"/>
+          <w:sz w:val="32"/>
+          <w:szCs w:val="32"/>
+        </w:rPr>
+        <w:t>Herencia III Diseñando la herencia.</w:t>
+      </w:r>
+    </w:p>
+    <w:p>
+      <w:pPr>
+        <w:pStyle w:val="Normal"/>
+        <w:bidi w:val="0"/>
+        <w:rPr>
+          <w:rFonts w:ascii="Consolas" w:hAnsi="Consolas"/>
+          <w:sz w:val="32"/>
+          <w:szCs w:val="32"/>
+        </w:rPr>
+      </w:pPr>
+      <w:r>
+        <w:rPr>
+          <w:rFonts w:ascii="Consolas" w:hAnsi="Consolas"/>
+          <w:sz w:val="32"/>
+          <w:szCs w:val="32"/>
+        </w:rPr>
+      </w:r>
+    </w:p>
+    <w:p>
+      <w:pPr>
+        <w:pStyle w:val="Normal"/>
+        <w:bidi w:val="0"/>
+        <w:rPr>
+          <w:rFonts w:ascii="Consolas" w:hAnsi="Consolas"/>
+          <w:sz w:val="32"/>
+          <w:szCs w:val="32"/>
+        </w:rPr>
+      </w:pPr>
+      <w:r>
+        <w:rPr>
+          <w:rFonts w:ascii="Consolas" w:hAnsi="Consolas"/>
+          <w:sz w:val="32"/>
+          <w:szCs w:val="32"/>
+        </w:rPr>
+        <w:t>Dándole seguimiento a la clase Empleado, en el cual se creo dando los datos como el nombre, sueldo, fecha de contrato y subeSueldo. Con un ID único para la creación de objetos de tipo empleado.</w:t>
+      </w:r>
+    </w:p>
+    <w:p>
+      <w:pPr>
+        <w:pStyle w:val="Normal"/>
+        <w:bidi w:val="0"/>
+        <w:rPr>
+          <w:rFonts w:ascii="Consolas" w:hAnsi="Consolas"/>
+          <w:sz w:val="32"/>
+          <w:szCs w:val="32"/>
+        </w:rPr>
+      </w:pPr>
+      <w:r>
+        <w:rPr>
+          <w:rFonts w:ascii="Consolas" w:hAnsi="Consolas"/>
+          <w:sz w:val="32"/>
+          <w:szCs w:val="32"/>
+        </w:rPr>
+      </w:r>
+    </w:p>
+    <w:p>
+      <w:pPr>
+        <w:pStyle w:val="Normal"/>
+        <w:bidi w:val="0"/>
+        <w:rPr>
+          <w:rFonts w:ascii="Consolas" w:hAnsi="Consolas"/>
+          <w:sz w:val="32"/>
+          <w:szCs w:val="32"/>
+        </w:rPr>
+      </w:pPr>
+      <w:r>
+        <w:rPr>
+          <w:rFonts w:ascii="Consolas" w:hAnsi="Consolas"/>
+          <w:sz w:val="32"/>
+          <w:szCs w:val="32"/>
+        </w:rPr>
+        <w:t>¿Y si queremos crear Jefes?</w:t>
+      </w:r>
+    </w:p>
+    <w:p>
+      <w:pPr>
+        <w:pStyle w:val="Normal"/>
+        <w:bidi w:val="0"/>
+        <w:rPr>
+          <w:rFonts w:ascii="Consolas" w:hAnsi="Consolas"/>
+          <w:sz w:val="32"/>
+          <w:szCs w:val="32"/>
+        </w:rPr>
+      </w:pPr>
+      <w:r>
+        <w:rPr>
+          <w:rFonts w:ascii="Consolas" w:hAnsi="Consolas"/>
+          <w:sz w:val="32"/>
+          <w:szCs w:val="32"/>
+        </w:rPr>
+        <w:t>¿Y si estos Jefes reciben además del sueldo, un incentivo?</w:t>
+      </w:r>
+    </w:p>
+    <w:p>
+      <w:pPr>
+        <w:pStyle w:val="Normal"/>
+        <w:bidi w:val="0"/>
+        <w:rPr>
+          <w:rFonts w:ascii="Consolas" w:hAnsi="Consolas"/>
+          <w:sz w:val="32"/>
+          <w:szCs w:val="32"/>
+        </w:rPr>
+      </w:pPr>
+      <w:r>
+        <w:rPr>
+          <w:rFonts w:ascii="Consolas" w:hAnsi="Consolas"/>
+          <w:sz w:val="32"/>
+          <w:szCs w:val="32"/>
+        </w:rPr>
+        <w:t>¿Me sirve la clase Empleado para crear Jefes?</w:t>
+      </w:r>
+    </w:p>
+    <w:p>
+      <w:pPr>
+        <w:pStyle w:val="Normal"/>
+        <w:bidi w:val="0"/>
+        <w:rPr>
+          <w:rFonts w:ascii="Consolas" w:hAnsi="Consolas"/>
+          <w:sz w:val="32"/>
+          <w:szCs w:val="32"/>
+        </w:rPr>
+      </w:pPr>
+      <w:r>
+        <w:rPr>
+          <w:rFonts w:ascii="Consolas" w:hAnsi="Consolas"/>
+          <w:sz w:val="32"/>
+          <w:szCs w:val="32"/>
+        </w:rPr>
+      </w:r>
+    </w:p>
+    <w:p>
+      <w:pPr>
+        <w:pStyle w:val="Normal"/>
+        <w:bidi w:val="0"/>
+        <w:rPr>
+          <w:rFonts w:ascii="Consolas" w:hAnsi="Consolas"/>
+          <w:sz w:val="32"/>
+          <w:szCs w:val="32"/>
+        </w:rPr>
+      </w:pPr>
+      <w:r>
+        <w:rPr>
+          <w:rFonts w:ascii="Consolas" w:hAnsi="Consolas"/>
+          <w:sz w:val="32"/>
+          <w:szCs w:val="32"/>
+        </w:rPr>
+        <w:t>Crear nueva clase que diferencie quien es un empleado y quien es un jefe y además nos permita dar un incentivo a los jefes.</w:t>
+      </w:r>
+    </w:p>
+    <w:p>
+      <w:pPr>
+        <w:pStyle w:val="Normal"/>
+        <w:bidi w:val="0"/>
+        <w:rPr>
+          <w:rFonts w:ascii="Consolas" w:hAnsi="Consolas"/>
+          <w:sz w:val="32"/>
+          <w:szCs w:val="32"/>
+        </w:rPr>
+      </w:pPr>
+      <w:r>
+        <w:rPr>
+          <w:rFonts w:ascii="Consolas" w:hAnsi="Consolas"/>
+          <w:sz w:val="32"/>
+          <w:szCs w:val="32"/>
+        </w:rPr>
+      </w:r>
+    </w:p>
+    <w:p>
+      <w:pPr>
+        <w:pStyle w:val="Normal"/>
+        <w:bidi w:val="0"/>
+        <w:rPr>
+          <w:rFonts w:ascii="Consolas" w:hAnsi="Consolas"/>
+          <w:sz w:val="32"/>
+          <w:szCs w:val="32"/>
+        </w:rPr>
+      </w:pPr>
+      <w:r>
+        <w:rPr>
+          <w:rFonts w:ascii="Consolas" w:hAnsi="Consolas"/>
+          <w:sz w:val="32"/>
+          <w:szCs w:val="32"/>
+        </w:rPr>
+        <w:t>Jefatura, se llamará la clase y herede las características de empleado.</w:t>
+      </w:r>
+    </w:p>
+    <w:p>
+      <w:pPr>
+        <w:pStyle w:val="Normal"/>
+        <w:bidi w:val="0"/>
+        <w:rPr>
+          <w:rFonts w:ascii="Consolas" w:hAnsi="Consolas"/>
+          <w:sz w:val="32"/>
+          <w:szCs w:val="32"/>
+        </w:rPr>
+      </w:pPr>
+      <w:r>
+        <w:rPr>
+          <w:rFonts w:ascii="Consolas" w:hAnsi="Consolas"/>
+          <w:sz w:val="32"/>
+          <w:szCs w:val="32"/>
+        </w:rPr>
+      </w:r>
+    </w:p>
+    <w:p>
+      <w:pPr>
+        <w:pStyle w:val="Normal"/>
+        <w:bidi w:val="0"/>
+        <w:rPr>
+          <w:rFonts w:ascii="Consolas" w:hAnsi="Consolas"/>
+          <w:sz w:val="32"/>
+          <w:szCs w:val="32"/>
+        </w:rPr>
+      </w:pPr>
+      <w:r>
+        <w:rPr>
+          <w:rFonts w:ascii="Consolas" w:hAnsi="Consolas"/>
+          <w:sz w:val="32"/>
+          <w:szCs w:val="32"/>
+        </w:rPr>
+        <w:t>Recuerda: Regla “Es un…”</w:t>
+      </w:r>
+    </w:p>
+    <w:p>
+      <w:pPr>
+        <w:pStyle w:val="Normal"/>
+        <w:bidi w:val="0"/>
+        <w:rPr>
+          <w:rFonts w:ascii="Consolas" w:hAnsi="Consolas"/>
+          <w:sz w:val="32"/>
+          <w:szCs w:val="32"/>
+        </w:rPr>
+      </w:pPr>
+      <w:r>
+        <w:rPr>
+          <w:rFonts w:ascii="Consolas" w:hAnsi="Consolas"/>
+          <w:sz w:val="32"/>
+          <w:szCs w:val="32"/>
+        </w:rPr>
+      </w:r>
+    </w:p>
+    <w:p>
+      <w:pPr>
+        <w:pStyle w:val="Normal"/>
+        <w:bidi w:val="0"/>
+        <w:rPr>
+          <w:rFonts w:ascii="Consolas" w:hAnsi="Consolas"/>
+          <w:sz w:val="32"/>
+          <w:szCs w:val="32"/>
+        </w:rPr>
+      </w:pPr>
+      <w:r>
+        <w:rPr>
+          <w:rFonts w:ascii="Consolas" w:hAnsi="Consolas"/>
+          <w:sz w:val="32"/>
+          <w:szCs w:val="32"/>
+        </w:rPr>
+        <w:t>¿Un Jefe es un Empleado? (siempre)</w:t>
+      </w:r>
+    </w:p>
+    <w:p>
+      <w:pPr>
+        <w:pStyle w:val="Normal"/>
+        <w:bidi w:val="0"/>
+        <w:rPr>
+          <w:rFonts w:ascii="Consolas" w:hAnsi="Consolas"/>
+          <w:sz w:val="32"/>
+          <w:szCs w:val="32"/>
+        </w:rPr>
+      </w:pPr>
+      <w:r>
+        <w:rPr>
+          <w:rFonts w:ascii="Consolas" w:hAnsi="Consolas"/>
+          <w:sz w:val="32"/>
+          <w:szCs w:val="32"/>
+        </w:rPr>
+        <w:t>¿Un Empleado es un jefe? (no).</w:t>
+      </w:r>
+    </w:p>
+    <w:p>
+      <w:pPr>
+        <w:pStyle w:val="Normal"/>
+        <w:bidi w:val="0"/>
+        <w:rPr>
+          <w:rFonts w:ascii="Consolas" w:hAnsi="Consolas"/>
+          <w:sz w:val="32"/>
+          <w:szCs w:val="32"/>
+        </w:rPr>
+      </w:pPr>
+      <w:r>
+        <w:rPr>
+          <w:rFonts w:ascii="Consolas" w:hAnsi="Consolas"/>
+          <w:sz w:val="32"/>
+          <w:szCs w:val="32"/>
+        </w:rPr>
+      </w:r>
+    </w:p>
+    <w:p>
+      <w:pPr>
+        <w:pStyle w:val="Normal"/>
+        <w:bidi w:val="0"/>
+        <w:rPr>
+          <w:rFonts w:ascii="Consolas" w:hAnsi="Consolas"/>
+          <w:sz w:val="32"/>
+          <w:szCs w:val="32"/>
+        </w:rPr>
+      </w:pPr>
+      <w:r>
+        <w:rPr>
+          <w:rFonts w:ascii="Consolas" w:hAnsi="Consolas"/>
+          <w:sz w:val="32"/>
+          <w:szCs w:val="32"/>
+        </w:rPr>
+        <w:t>Superclase será empleado y la clase Jefe es una subclase.</w:t>
+      </w:r>
+    </w:p>
+    <w:p>
+      <w:pPr>
+        <w:pStyle w:val="Normal"/>
+        <w:bidi w:val="0"/>
+        <w:rPr>
+          <w:rFonts w:ascii="Consolas" w:hAnsi="Consolas"/>
+          <w:sz w:val="32"/>
+          <w:szCs w:val="32"/>
+        </w:rPr>
+      </w:pPr>
+      <w:r>
+        <w:rPr>
+          <w:rFonts w:ascii="Consolas" w:hAnsi="Consolas"/>
+          <w:sz w:val="32"/>
+          <w:szCs w:val="32"/>
+        </w:rPr>
+      </w:r>
+    </w:p>
+    <w:p>
+      <w:pPr>
+        <w:pStyle w:val="Normal"/>
+        <w:bidi w:val="0"/>
+        <w:rPr>
+          <w:rFonts w:ascii="Consolas" w:hAnsi="Consolas"/>
+          <w:sz w:val="32"/>
+          <w:szCs w:val="32"/>
+        </w:rPr>
+      </w:pPr>
+      <w:r>
+        <w:rPr>
+          <w:rFonts w:ascii="Consolas" w:hAnsi="Consolas"/>
+          <w:sz w:val="32"/>
+          <w:szCs w:val="32"/>
+        </w:rPr>
       </w:r>
     </w:p>
     <w:sectPr>

</xml_diff>

<commit_message>
feat(vid43-polimor-eldin): added update file poo and class UsoEmpleado
</commit_message>
<xml_diff>
--- a/Curso_POO_java.docx
+++ b/Curso_POO_java.docx
@@ -19227,464 +19227,467 @@
           <w:sz w:val="32"/>
           <w:szCs w:val="32"/>
         </w:rPr>
-        <w:t>Video 3</w:t>
-      </w:r>
-      <w:r>
+        <w:t>Video 37</w:t>
+      </w:r>
+    </w:p>
+    <w:p>
+      <w:pPr>
+        <w:pStyle w:val="Normal"/>
+        <w:bidi w:val="0"/>
         <w:rPr>
           <w:rFonts w:ascii="Consolas" w:hAnsi="Consolas"/>
           <w:sz w:val="32"/>
           <w:szCs w:val="32"/>
         </w:rPr>
-        <w:t>7</w:t>
-      </w:r>
-    </w:p>
-    <w:p>
-      <w:pPr>
-        <w:pStyle w:val="Normal"/>
-        <w:bidi w:val="0"/>
+      </w:pPr>
+      <w:r>
         <w:rPr>
           <w:rFonts w:ascii="Consolas" w:hAnsi="Consolas"/>
           <w:sz w:val="32"/>
           <w:szCs w:val="32"/>
         </w:rPr>
-      </w:pPr>
-      <w:r>
+        <w:t>20:07 min 15-09-2025</w:t>
+      </w:r>
+    </w:p>
+    <w:p>
+      <w:pPr>
+        <w:pStyle w:val="Normal"/>
+        <w:bidi w:val="0"/>
         <w:rPr>
           <w:rFonts w:ascii="Consolas" w:hAnsi="Consolas"/>
           <w:sz w:val="32"/>
           <w:szCs w:val="32"/>
         </w:rPr>
-        <w:t>20:07 min 15-09-2025</w:t>
-      </w:r>
-    </w:p>
-    <w:p>
-      <w:pPr>
-        <w:pStyle w:val="Normal"/>
-        <w:bidi w:val="0"/>
+      </w:pPr>
+      <w:r>
         <w:rPr>
           <w:rFonts w:ascii="Consolas" w:hAnsi="Consolas"/>
           <w:sz w:val="32"/>
           <w:szCs w:val="32"/>
         </w:rPr>
-      </w:pPr>
-      <w:r>
+        <w:t>Constantes Uso-Static</w:t>
+      </w:r>
+    </w:p>
+    <w:p>
+      <w:pPr>
+        <w:pStyle w:val="Normal"/>
+        <w:bidi w:val="0"/>
         <w:rPr>
           <w:rFonts w:ascii="Consolas" w:hAnsi="Consolas"/>
           <w:sz w:val="32"/>
           <w:szCs w:val="32"/>
         </w:rPr>
-        <w:t>Constantes Uso-Static</w:t>
-      </w:r>
-    </w:p>
-    <w:p>
-      <w:pPr>
-        <w:pStyle w:val="Normal"/>
-        <w:bidi w:val="0"/>
+      </w:pPr>
+      <w:r>
         <w:rPr>
           <w:rFonts w:ascii="Consolas" w:hAnsi="Consolas"/>
           <w:sz w:val="32"/>
           <w:szCs w:val="32"/>
         </w:rPr>
-      </w:pPr>
-      <w:r>
+      </w:r>
+    </w:p>
+    <w:p>
+      <w:pPr>
+        <w:pStyle w:val="Normal"/>
+        <w:bidi w:val="0"/>
         <w:rPr>
           <w:rFonts w:ascii="Consolas" w:hAnsi="Consolas"/>
           <w:sz w:val="32"/>
           <w:szCs w:val="32"/>
         </w:rPr>
-      </w:r>
-    </w:p>
-    <w:p>
-      <w:pPr>
-        <w:pStyle w:val="Normal"/>
-        <w:bidi w:val="0"/>
+      </w:pPr>
+      <w:r>
         <w:rPr>
           <w:rFonts w:ascii="Consolas" w:hAnsi="Consolas"/>
           <w:sz w:val="32"/>
           <w:szCs w:val="32"/>
         </w:rPr>
-      </w:pPr>
-      <w:r>
+        <w:t>A los empleados le podemos dar un número id para cada uno de ellos.</w:t>
+      </w:r>
+    </w:p>
+    <w:p>
+      <w:pPr>
+        <w:pStyle w:val="Normal"/>
+        <w:bidi w:val="0"/>
         <w:rPr>
           <w:rFonts w:ascii="Consolas" w:hAnsi="Consolas"/>
           <w:sz w:val="32"/>
           <w:szCs w:val="32"/>
         </w:rPr>
-        <w:t>A los empleados le podemos dar un número id para cada uno de ellos.</w:t>
-      </w:r>
-    </w:p>
-    <w:p>
-      <w:pPr>
-        <w:pStyle w:val="Normal"/>
-        <w:bidi w:val="0"/>
+      </w:pPr>
+      <w:r>
         <w:rPr>
           <w:rFonts w:ascii="Consolas" w:hAnsi="Consolas"/>
           <w:sz w:val="32"/>
           <w:szCs w:val="32"/>
         </w:rPr>
-      </w:pPr>
-      <w:r>
+      </w:r>
+    </w:p>
+    <w:p>
+      <w:pPr>
+        <w:pStyle w:val="Normal"/>
+        <w:bidi w:val="0"/>
         <w:rPr>
           <w:rFonts w:ascii="Consolas" w:hAnsi="Consolas"/>
           <w:sz w:val="32"/>
           <w:szCs w:val="32"/>
         </w:rPr>
-      </w:r>
-    </w:p>
-    <w:p>
-      <w:pPr>
-        <w:pStyle w:val="Normal"/>
-        <w:bidi w:val="0"/>
+      </w:pPr>
+      <w:r>
         <w:rPr>
           <w:rFonts w:ascii="Consolas" w:hAnsi="Consolas"/>
           <w:sz w:val="32"/>
           <w:szCs w:val="32"/>
         </w:rPr>
-      </w:pPr>
-      <w:r>
+        <w:t>Static: se refiere a compartir una sola variable para los objetos que se crean, sin que cada uno tenga una copia de cada variable creada para cada objeto, si se tiene una clase que tiene un estado inicial con un objeto id, a cada nueva instancia; Se le crea la copia de las variables que se crearon en la clase.</w:t>
+      </w:r>
+    </w:p>
+    <w:p>
+      <w:pPr>
+        <w:pStyle w:val="Normal"/>
+        <w:bidi w:val="0"/>
         <w:rPr>
           <w:rFonts w:ascii="Consolas" w:hAnsi="Consolas"/>
           <w:sz w:val="32"/>
           <w:szCs w:val="32"/>
         </w:rPr>
-        <w:t>Static: se refiere a compartir una sola variable para los objetos que se crean, sin que cada uno tenga una copia de cada variable creada para cada objeto, si se tiene una clase que tiene un estado inicial con un objeto id, a cada nueva instancia; Se le crea la copia de las variables que se crearon en la clase.</w:t>
-      </w:r>
-    </w:p>
-    <w:p>
-      <w:pPr>
-        <w:pStyle w:val="Normal"/>
-        <w:bidi w:val="0"/>
+      </w:pPr>
+      <w:r>
         <w:rPr>
           <w:rFonts w:ascii="Consolas" w:hAnsi="Consolas"/>
           <w:sz w:val="32"/>
           <w:szCs w:val="32"/>
         </w:rPr>
-      </w:pPr>
-      <w:r>
+      </w:r>
+    </w:p>
+    <w:p>
+      <w:pPr>
+        <w:pStyle w:val="Normal"/>
+        <w:bidi w:val="0"/>
         <w:rPr>
           <w:rFonts w:ascii="Consolas" w:hAnsi="Consolas"/>
           <w:sz w:val="32"/>
           <w:szCs w:val="32"/>
         </w:rPr>
-      </w:r>
-    </w:p>
-    <w:p>
-      <w:pPr>
-        <w:pStyle w:val="Normal"/>
-        <w:bidi w:val="0"/>
+      </w:pPr>
+      <w:r>
         <w:rPr>
           <w:rFonts w:ascii="Consolas" w:hAnsi="Consolas"/>
           <w:sz w:val="32"/>
           <w:szCs w:val="32"/>
         </w:rPr>
-      </w:pPr>
-      <w:r>
+        <w:t xml:space="preserve">Para poder utilizar una variable static no se utiliza un objeto, se utiliza el nombre de la clase mas la variable o la constante Ejem: Math.PI, Empleados.Id. </w:t>
+      </w:r>
+    </w:p>
+    <w:p>
+      <w:pPr>
+        <w:pStyle w:val="Normal"/>
+        <w:bidi w:val="0"/>
         <w:rPr>
           <w:rFonts w:ascii="Consolas" w:hAnsi="Consolas"/>
           <w:sz w:val="32"/>
           <w:szCs w:val="32"/>
         </w:rPr>
-        <w:t xml:space="preserve">Para poder utilizar una variable static no se utiliza un objeto, se utiliza el nombre de la clase mas la variable o la constante Ejem: Math.PI, Empleados.Id. </w:t>
-      </w:r>
-    </w:p>
-    <w:p>
-      <w:pPr>
-        <w:pStyle w:val="Normal"/>
-        <w:bidi w:val="0"/>
+      </w:pPr>
+      <w:r>
         <w:rPr>
           <w:rFonts w:ascii="Consolas" w:hAnsi="Consolas"/>
           <w:sz w:val="32"/>
           <w:szCs w:val="32"/>
         </w:rPr>
-      </w:pPr>
-      <w:r>
+      </w:r>
+    </w:p>
+    <w:p>
+      <w:pPr>
+        <w:pStyle w:val="Normal"/>
+        <w:bidi w:val="0"/>
         <w:rPr>
           <w:rFonts w:ascii="Consolas" w:hAnsi="Consolas"/>
           <w:sz w:val="32"/>
           <w:szCs w:val="32"/>
         </w:rPr>
-      </w:r>
-    </w:p>
-    <w:p>
-      <w:pPr>
-        <w:pStyle w:val="Normal"/>
-        <w:bidi w:val="0"/>
+      </w:pPr>
+      <w:r>
         <w:rPr>
           <w:rFonts w:ascii="Consolas" w:hAnsi="Consolas"/>
           <w:sz w:val="32"/>
           <w:szCs w:val="32"/>
         </w:rPr>
-      </w:pPr>
-      <w:r>
+      </w:r>
+    </w:p>
+    <w:p>
+      <w:pPr>
+        <w:pStyle w:val="Normal"/>
+        <w:bidi w:val="0"/>
         <w:rPr>
           <w:rFonts w:ascii="Consolas" w:hAnsi="Consolas"/>
           <w:sz w:val="32"/>
           <w:szCs w:val="32"/>
         </w:rPr>
-      </w:r>
-    </w:p>
-    <w:p>
-      <w:pPr>
-        <w:pStyle w:val="Normal"/>
-        <w:bidi w:val="0"/>
+      </w:pPr>
+      <w:r>
         <w:rPr>
           <w:rFonts w:ascii="Consolas" w:hAnsi="Consolas"/>
           <w:sz w:val="32"/>
           <w:szCs w:val="32"/>
         </w:rPr>
-      </w:pPr>
-      <w:r>
+        <w:t>Video 38</w:t>
+      </w:r>
+    </w:p>
+    <w:p>
+      <w:pPr>
+        <w:pStyle w:val="Normal"/>
+        <w:bidi w:val="0"/>
         <w:rPr>
           <w:rFonts w:ascii="Consolas" w:hAnsi="Consolas"/>
           <w:sz w:val="32"/>
           <w:szCs w:val="32"/>
         </w:rPr>
-        <w:t>Video 38</w:t>
-      </w:r>
-    </w:p>
-    <w:p>
-      <w:pPr>
-        <w:pStyle w:val="Normal"/>
-        <w:bidi w:val="0"/>
+      </w:pPr>
+      <w:r>
         <w:rPr>
           <w:rFonts w:ascii="Consolas" w:hAnsi="Consolas"/>
           <w:sz w:val="32"/>
           <w:szCs w:val="32"/>
         </w:rPr>
-      </w:pPr>
-      <w:r>
+        <w:t>17:02 min 15-09-2025</w:t>
+      </w:r>
+    </w:p>
+    <w:p>
+      <w:pPr>
+        <w:pStyle w:val="Normal"/>
+        <w:bidi w:val="0"/>
         <w:rPr>
           <w:rFonts w:ascii="Consolas" w:hAnsi="Consolas"/>
           <w:sz w:val="32"/>
           <w:szCs w:val="32"/>
         </w:rPr>
-        <w:t>17:02 min 15-09-2025</w:t>
-      </w:r>
-    </w:p>
-    <w:p>
-      <w:pPr>
-        <w:pStyle w:val="Normal"/>
-        <w:bidi w:val="0"/>
+      </w:pPr>
+      <w:r>
         <w:rPr>
           <w:rFonts w:ascii="Consolas" w:hAnsi="Consolas"/>
           <w:sz w:val="32"/>
           <w:szCs w:val="32"/>
         </w:rPr>
-      </w:pPr>
-      <w:r>
+        <w:t>Métodos Static Sobrecarga de Constructores.</w:t>
+      </w:r>
+    </w:p>
+    <w:p>
+      <w:pPr>
+        <w:pStyle w:val="Normal"/>
+        <w:bidi w:val="0"/>
         <w:rPr>
           <w:rFonts w:ascii="Consolas" w:hAnsi="Consolas"/>
           <w:sz w:val="32"/>
           <w:szCs w:val="32"/>
         </w:rPr>
-        <w:t>Métodos Static Sobrecarga de Constructores.</w:t>
-      </w:r>
-    </w:p>
-    <w:p>
-      <w:pPr>
-        <w:pStyle w:val="Normal"/>
-        <w:bidi w:val="0"/>
+      </w:pPr>
+      <w:r>
         <w:rPr>
           <w:rFonts w:ascii="Consolas" w:hAnsi="Consolas"/>
           <w:sz w:val="32"/>
           <w:szCs w:val="32"/>
         </w:rPr>
-      </w:pPr>
-      <w:r>
+      </w:r>
+    </w:p>
+    <w:p>
+      <w:pPr>
+        <w:pStyle w:val="Normal"/>
+        <w:bidi w:val="0"/>
         <w:rPr>
           <w:rFonts w:ascii="Consolas" w:hAnsi="Consolas"/>
           <w:sz w:val="32"/>
           <w:szCs w:val="32"/>
-        </w:rPr>
-      </w:r>
-    </w:p>
-    <w:p>
-      <w:pPr>
-        <w:pStyle w:val="Normal"/>
-        <w:bidi w:val="0"/>
+          <w:u w:val="none"/>
+        </w:rPr>
+      </w:pPr>
+      <w:r>
         <w:rPr>
           <w:rFonts w:ascii="Consolas" w:hAnsi="Consolas"/>
           <w:sz w:val="32"/>
           <w:szCs w:val="32"/>
-          <w:u w:val="none"/>
-        </w:rPr>
-      </w:pPr>
-      <w:r>
+        </w:rPr>
+        <w:t>Método estático nunca puede acceder a las variables de clase, solamente si son constantes del mismo tipo estático.</w:t>
+      </w:r>
+    </w:p>
+    <w:p>
+      <w:pPr>
+        <w:pStyle w:val="Normal"/>
+        <w:bidi w:val="0"/>
         <w:rPr>
           <w:rFonts w:ascii="Consolas" w:hAnsi="Consolas"/>
           <w:sz w:val="32"/>
           <w:szCs w:val="32"/>
-        </w:rPr>
-        <w:t>Método estático nunca puede acceder a las variables de clase, solamente si son constantes del mismo tipo estático.</w:t>
-      </w:r>
-    </w:p>
-    <w:p>
-      <w:pPr>
-        <w:pStyle w:val="Normal"/>
-        <w:bidi w:val="0"/>
+          <w:u w:val="none"/>
+        </w:rPr>
+      </w:pPr>
+      <w:r>
         <w:rPr>
           <w:rFonts w:ascii="Consolas" w:hAnsi="Consolas"/>
           <w:sz w:val="32"/>
           <w:szCs w:val="32"/>
           <w:u w:val="none"/>
         </w:rPr>
-      </w:pPr>
-      <w:r>
+      </w:r>
+    </w:p>
+    <w:p>
+      <w:pPr>
+        <w:pStyle w:val="Normal"/>
+        <w:bidi w:val="0"/>
         <w:rPr>
           <w:rFonts w:ascii="Consolas" w:hAnsi="Consolas"/>
           <w:sz w:val="32"/>
           <w:szCs w:val="32"/>
           <w:u w:val="none"/>
         </w:rPr>
-      </w:r>
-    </w:p>
-    <w:p>
-      <w:pPr>
-        <w:pStyle w:val="Normal"/>
-        <w:bidi w:val="0"/>
+      </w:pPr>
+      <w:r>
         <w:rPr>
           <w:rFonts w:ascii="Consolas" w:hAnsi="Consolas"/>
           <w:sz w:val="32"/>
           <w:szCs w:val="32"/>
-          <w:u w:val="none"/>
-        </w:rPr>
-      </w:pPr>
-      <w:r>
+        </w:rPr>
+        <w:t>Métodos static.</w:t>
+      </w:r>
+    </w:p>
+    <w:p>
+      <w:pPr>
+        <w:pStyle w:val="Normal"/>
+        <w:bidi w:val="0"/>
         <w:rPr>
           <w:rFonts w:ascii="Consolas" w:hAnsi="Consolas"/>
           <w:sz w:val="32"/>
           <w:szCs w:val="32"/>
-        </w:rPr>
-        <w:t>Métodos static.</w:t>
-      </w:r>
-    </w:p>
-    <w:p>
-      <w:pPr>
-        <w:pStyle w:val="Normal"/>
-        <w:bidi w:val="0"/>
+          <w:u w:val="none"/>
+        </w:rPr>
+      </w:pPr>
+      <w:r>
         <w:rPr>
           <w:rFonts w:ascii="Consolas" w:hAnsi="Consolas"/>
           <w:sz w:val="32"/>
           <w:szCs w:val="32"/>
-          <w:u w:val="none"/>
-        </w:rPr>
-      </w:pPr>
-      <w:r>
+        </w:rPr>
+        <w:t>No actúan sobre objetos.</w:t>
+        <w:br/>
+        <w:t>No acceden a campos de ejemplar (variables/constantes declaradas en la clase), a menos que estas sean también static.</w:t>
+      </w:r>
+    </w:p>
+    <w:p>
+      <w:pPr>
+        <w:pStyle w:val="Normal"/>
+        <w:bidi w:val="0"/>
         <w:rPr>
           <w:rFonts w:ascii="Consolas" w:hAnsi="Consolas"/>
           <w:sz w:val="32"/>
           <w:szCs w:val="32"/>
-        </w:rPr>
-        <w:t>No actúan sobre objetos.</w:t>
-        <w:br/>
-        <w:t>No acceden a campos de ejemplar (variables/constantes declaradas en la clase), a menos que estas sean también static.</w:t>
-      </w:r>
-    </w:p>
-    <w:p>
-      <w:pPr>
-        <w:pStyle w:val="Normal"/>
-        <w:bidi w:val="0"/>
+          <w:u w:val="none"/>
+        </w:rPr>
+      </w:pPr>
+      <w:r>
         <w:rPr>
           <w:rFonts w:ascii="Consolas" w:hAnsi="Consolas"/>
           <w:sz w:val="32"/>
           <w:szCs w:val="32"/>
-          <w:u w:val="none"/>
-        </w:rPr>
-      </w:pPr>
-      <w:r>
+        </w:rPr>
+        <w:t>Para llamarlos se utiliza el nombre_clase.nombre_metodo</w:t>
+      </w:r>
+    </w:p>
+    <w:p>
+      <w:pPr>
+        <w:pStyle w:val="Normal"/>
+        <w:bidi w:val="0"/>
         <w:rPr>
           <w:rFonts w:ascii="Consolas" w:hAnsi="Consolas"/>
           <w:sz w:val="32"/>
           <w:szCs w:val="32"/>
-        </w:rPr>
-        <w:t>Para llamarlos se utiliza el nombre_clase.nombre_metodo</w:t>
-      </w:r>
-    </w:p>
-    <w:p>
-      <w:pPr>
-        <w:pStyle w:val="Normal"/>
-        <w:bidi w:val="0"/>
+          <w:u w:val="none"/>
+        </w:rPr>
+      </w:pPr>
+      <w:r>
         <w:rPr>
           <w:rFonts w:ascii="Consolas" w:hAnsi="Consolas"/>
           <w:sz w:val="32"/>
           <w:szCs w:val="32"/>
           <w:u w:val="none"/>
         </w:rPr>
-      </w:pPr>
-      <w:r>
+      </w:r>
+    </w:p>
+    <w:p>
+      <w:pPr>
+        <w:pStyle w:val="Normal"/>
+        <w:bidi w:val="0"/>
         <w:rPr>
           <w:rFonts w:ascii="Consolas" w:hAnsi="Consolas"/>
           <w:sz w:val="32"/>
           <w:szCs w:val="32"/>
           <w:u w:val="none"/>
         </w:rPr>
-      </w:r>
-    </w:p>
-    <w:p>
-      <w:pPr>
-        <w:pStyle w:val="Normal"/>
-        <w:bidi w:val="0"/>
+      </w:pPr>
+      <w:r>
         <w:rPr>
           <w:rFonts w:ascii="Consolas" w:hAnsi="Consolas"/>
           <w:sz w:val="32"/>
           <w:szCs w:val="32"/>
           <w:u w:val="none"/>
         </w:rPr>
-      </w:pPr>
-      <w:r>
+      </w:r>
+    </w:p>
+    <w:p>
+      <w:pPr>
+        <w:pStyle w:val="Normal"/>
+        <w:bidi w:val="0"/>
         <w:rPr>
           <w:rFonts w:ascii="Consolas" w:hAnsi="Consolas"/>
           <w:sz w:val="32"/>
           <w:szCs w:val="32"/>
           <w:u w:val="none"/>
         </w:rPr>
-      </w:r>
-    </w:p>
-    <w:p>
-      <w:pPr>
-        <w:pStyle w:val="Normal"/>
-        <w:bidi w:val="0"/>
+      </w:pPr>
+      <w:r>
         <w:rPr>
           <w:rFonts w:ascii="Consolas" w:hAnsi="Consolas"/>
           <w:sz w:val="32"/>
           <w:szCs w:val="32"/>
           <w:u w:val="none"/>
         </w:rPr>
-      </w:pPr>
-      <w:r>
+      </w:r>
+    </w:p>
+    <w:p>
+      <w:pPr>
+        <w:pStyle w:val="Normal"/>
+        <w:bidi w:val="0"/>
         <w:rPr>
           <w:rFonts w:ascii="Consolas" w:hAnsi="Consolas"/>
           <w:sz w:val="32"/>
           <w:szCs w:val="32"/>
-          <w:u w:val="none"/>
-        </w:rPr>
-      </w:r>
-    </w:p>
-    <w:p>
-      <w:pPr>
-        <w:pStyle w:val="Normal"/>
-        <w:bidi w:val="0"/>
+        </w:rPr>
+      </w:pPr>
+      <w:r>
         <w:rPr>
           <w:rFonts w:ascii="Consolas" w:hAnsi="Consolas"/>
           <w:sz w:val="32"/>
           <w:szCs w:val="32"/>
         </w:rPr>
-      </w:pPr>
-      <w:r>
+        <w:t>Video 39</w:t>
+      </w:r>
+    </w:p>
+    <w:p>
+      <w:pPr>
+        <w:pStyle w:val="Normal"/>
+        <w:bidi w:val="0"/>
         <w:rPr>
           <w:rFonts w:ascii="Consolas" w:hAnsi="Consolas"/>
           <w:sz w:val="32"/>
           <w:szCs w:val="32"/>
         </w:rPr>
-        <w:t>Video 3</w:t>
-      </w:r>
+      </w:pPr>
       <w:r>
         <w:rPr>
           <w:rFonts w:ascii="Consolas" w:hAnsi="Consolas"/>
           <w:sz w:val="32"/>
           <w:szCs w:val="32"/>
         </w:rPr>
-        <w:t>9</w:t>
+        <w:t>19:31 min 17-09-2025</w:t>
       </w:r>
     </w:p>
     <w:p>
@@ -19703,54 +19706,1078 @@
           <w:sz w:val="32"/>
           <w:szCs w:val="32"/>
         </w:rPr>
-        <w:t>1</w:t>
-      </w:r>
-      <w:r>
+        <w:t>Sobrecarga de constructores</w:t>
+      </w:r>
+    </w:p>
+    <w:p>
+      <w:pPr>
+        <w:pStyle w:val="Normal"/>
+        <w:bidi w:val="0"/>
         <w:rPr>
           <w:rFonts w:ascii="Consolas" w:hAnsi="Consolas"/>
           <w:sz w:val="32"/>
           <w:szCs w:val="32"/>
         </w:rPr>
-        <w:t>9</w:t>
-      </w:r>
+      </w:pPr>
       <w:r>
         <w:rPr>
           <w:rFonts w:ascii="Consolas" w:hAnsi="Consolas"/>
           <w:sz w:val="32"/>
           <w:szCs w:val="32"/>
         </w:rPr>
-        <w:t>:</w:t>
-      </w:r>
-      <w:r>
+      </w:r>
+    </w:p>
+    <w:p>
+      <w:pPr>
+        <w:pStyle w:val="Normal"/>
+        <w:bidi w:val="0"/>
         <w:rPr>
           <w:rFonts w:ascii="Consolas" w:hAnsi="Consolas"/>
           <w:sz w:val="32"/>
           <w:szCs w:val="32"/>
         </w:rPr>
-        <w:t>31</w:t>
-      </w:r>
+      </w:pPr>
       <w:r>
         <w:rPr>
           <w:rFonts w:ascii="Consolas" w:hAnsi="Consolas"/>
           <w:sz w:val="32"/>
           <w:szCs w:val="32"/>
         </w:rPr>
-        <w:t xml:space="preserve"> min 1</w:t>
-      </w:r>
-      <w:r>
+        <w:t xml:space="preserve">Una sobrecarga de constructores una misma clase puede tener varios métodos con el mismo nombre de una clase y si se utiliza una sobre carga de constructores los métodos constructores deben tener diferente número de argumentos. </w:t>
+      </w:r>
+    </w:p>
+    <w:p>
+      <w:pPr>
+        <w:pStyle w:val="Normal"/>
+        <w:bidi w:val="0"/>
         <w:rPr>
           <w:rFonts w:ascii="Consolas" w:hAnsi="Consolas"/>
           <w:sz w:val="32"/>
           <w:szCs w:val="32"/>
         </w:rPr>
-        <w:t>7</w:t>
-      </w:r>
+      </w:pPr>
       <w:r>
         <w:rPr>
           <w:rFonts w:ascii="Consolas" w:hAnsi="Consolas"/>
           <w:sz w:val="32"/>
           <w:szCs w:val="32"/>
         </w:rPr>
+      </w:r>
+    </w:p>
+    <w:p>
+      <w:pPr>
+        <w:pStyle w:val="Normal"/>
+        <w:bidi w:val="0"/>
+        <w:rPr>
+          <w:rFonts w:ascii="Consolas" w:hAnsi="Consolas"/>
+          <w:sz w:val="32"/>
+          <w:szCs w:val="32"/>
+        </w:rPr>
+      </w:pPr>
+      <w:r>
+        <w:rPr>
+          <w:rFonts w:ascii="Consolas" w:hAnsi="Consolas"/>
+          <w:sz w:val="32"/>
+          <w:szCs w:val="32"/>
+        </w:rPr>
+      </w:r>
+    </w:p>
+    <w:p>
+      <w:pPr>
+        <w:pStyle w:val="Normal"/>
+        <w:bidi w:val="0"/>
+        <w:rPr>
+          <w:rFonts w:ascii="Consolas" w:hAnsi="Consolas"/>
+          <w:sz w:val="32"/>
+          <w:szCs w:val="32"/>
+        </w:rPr>
+      </w:pPr>
+      <w:r>
+        <w:rPr>
+          <w:rFonts w:ascii="Consolas" w:hAnsi="Consolas"/>
+          <w:sz w:val="32"/>
+          <w:szCs w:val="32"/>
+        </w:rPr>
+        <w:t>Video 40</w:t>
+      </w:r>
+    </w:p>
+    <w:p>
+      <w:pPr>
+        <w:pStyle w:val="Normal"/>
+        <w:bidi w:val="0"/>
+        <w:rPr>
+          <w:rFonts w:ascii="Consolas" w:hAnsi="Consolas"/>
+          <w:sz w:val="32"/>
+          <w:szCs w:val="32"/>
+        </w:rPr>
+      </w:pPr>
+      <w:r>
+        <w:rPr>
+          <w:rFonts w:ascii="Consolas" w:hAnsi="Consolas"/>
+          <w:sz w:val="32"/>
+          <w:szCs w:val="32"/>
+        </w:rPr>
+        <w:t>23:15 min 17-09-2025</w:t>
+        <w:br/>
+        <w:t>Herencia</w:t>
+      </w:r>
+    </w:p>
+    <w:p>
+      <w:pPr>
+        <w:pStyle w:val="Normal"/>
+        <w:bidi w:val="0"/>
+        <w:rPr>
+          <w:rFonts w:ascii="Consolas" w:hAnsi="Consolas"/>
+          <w:sz w:val="32"/>
+          <w:szCs w:val="32"/>
+        </w:rPr>
+      </w:pPr>
+      <w:r>
+        <w:rPr>
+          <w:rFonts w:ascii="Consolas" w:hAnsi="Consolas"/>
+          <w:sz w:val="32"/>
+          <w:szCs w:val="32"/>
+        </w:rPr>
+        <w:t>¿Qué es la herencia?</w:t>
+      </w:r>
+    </w:p>
+    <w:p>
+      <w:pPr>
+        <w:pStyle w:val="Normal"/>
+        <w:bidi w:val="0"/>
+        <w:rPr>
+          <w:rFonts w:ascii="Consolas" w:hAnsi="Consolas"/>
+          <w:sz w:val="32"/>
+          <w:szCs w:val="32"/>
+        </w:rPr>
+      </w:pPr>
+      <w:r>
+        <w:rPr>
+          <w:rFonts w:ascii="Consolas" w:hAnsi="Consolas"/>
+          <w:sz w:val="32"/>
+          <w:szCs w:val="32"/>
+        </w:rPr>
+        <w:t>La herencia es la reutilización de código que permite utilizar elementos ya declarados sin tener que volver a agregarlos, ya que pueden compartir los mismos elementos, pero no todos, puesto que se tienen otras características que se agregan.</w:t>
+        <w:br/>
+        <w:br/>
+        <w:t>Una camioneta puede tener lo mismo que un coche, pero no un coche puede tener lo mismo que una camioneta, hay algunos, no todos pero posiblemente se agreguen más parámetros.</w:t>
+      </w:r>
+    </w:p>
+    <w:p>
+      <w:pPr>
+        <w:pStyle w:val="Normal"/>
+        <w:bidi w:val="0"/>
+        <w:rPr>
+          <w:rFonts w:ascii="Consolas" w:hAnsi="Consolas"/>
+          <w:sz w:val="32"/>
+          <w:szCs w:val="32"/>
+        </w:rPr>
+      </w:pPr>
+      <w:r>
+        <w:rPr>
+          <w:rFonts w:ascii="Consolas" w:hAnsi="Consolas"/>
+          <w:sz w:val="32"/>
+          <w:szCs w:val="32"/>
+        </w:rPr>
+      </w:r>
+    </w:p>
+    <w:p>
+      <w:pPr>
+        <w:pStyle w:val="Normal"/>
+        <w:bidi w:val="0"/>
+        <w:rPr>
+          <w:rFonts w:ascii="Consolas" w:hAnsi="Consolas"/>
+          <w:sz w:val="32"/>
+          <w:szCs w:val="32"/>
+        </w:rPr>
+      </w:pPr>
+      <w:r>
+        <w:rPr>
+          <w:rFonts w:ascii="Consolas" w:hAnsi="Consolas"/>
+          <w:sz w:val="32"/>
+          <w:szCs w:val="32"/>
+        </w:rPr>
+        <w:t>En java las clases que heredan de lo que tienen las otras clases, no solo heredan las características sino también heredan los métodos.</w:t>
+      </w:r>
+    </w:p>
+    <w:p>
+      <w:pPr>
+        <w:pStyle w:val="Normal"/>
+        <w:bidi w:val="0"/>
+        <w:rPr>
+          <w:rFonts w:ascii="Consolas" w:hAnsi="Consolas"/>
+          <w:sz w:val="32"/>
+          <w:szCs w:val="32"/>
+        </w:rPr>
+      </w:pPr>
+      <w:r>
+        <w:rPr>
+          <w:rFonts w:ascii="Consolas" w:hAnsi="Consolas"/>
+          <w:sz w:val="32"/>
+          <w:szCs w:val="32"/>
+        </w:rPr>
+      </w:r>
+    </w:p>
+    <w:p>
+      <w:pPr>
+        <w:pStyle w:val="Normal"/>
+        <w:bidi w:val="0"/>
+        <w:rPr>
+          <w:rFonts w:ascii="Consolas" w:hAnsi="Consolas"/>
+          <w:sz w:val="32"/>
+          <w:szCs w:val="32"/>
+        </w:rPr>
+      </w:pPr>
+      <w:r>
+        <w:rPr>
+          <w:rFonts w:ascii="Consolas" w:hAnsi="Consolas"/>
+          <w:sz w:val="32"/>
+          <w:szCs w:val="32"/>
+        </w:rPr>
+        <w:t>Además java no admite la herencia múltiple, como en los diversos casos en la vida cotidiana.</w:t>
+      </w:r>
+    </w:p>
+    <w:p>
+      <w:pPr>
+        <w:pStyle w:val="Normal"/>
+        <w:bidi w:val="0"/>
+        <w:rPr>
+          <w:rFonts w:ascii="Consolas" w:hAnsi="Consolas"/>
+          <w:sz w:val="32"/>
+          <w:szCs w:val="32"/>
+        </w:rPr>
+      </w:pPr>
+      <w:r>
+        <w:rPr>
+          <w:rFonts w:ascii="Consolas" w:hAnsi="Consolas"/>
+          <w:sz w:val="32"/>
+          <w:szCs w:val="32"/>
+        </w:rPr>
+      </w:r>
+    </w:p>
+    <w:p>
+      <w:pPr>
+        <w:pStyle w:val="Normal"/>
+        <w:bidi w:val="0"/>
+        <w:rPr>
+          <w:rFonts w:ascii="Consolas" w:hAnsi="Consolas"/>
+          <w:sz w:val="32"/>
+          <w:szCs w:val="32"/>
+        </w:rPr>
+      </w:pPr>
+      <w:r>
+        <w:rPr>
+          <w:rFonts w:ascii="Consolas" w:hAnsi="Consolas"/>
+          <w:sz w:val="32"/>
+          <w:szCs w:val="32"/>
+        </w:rPr>
+      </w:r>
+    </w:p>
+    <w:p>
+      <w:pPr>
+        <w:pStyle w:val="Normal"/>
+        <w:bidi w:val="0"/>
+        <w:rPr>
+          <w:rFonts w:ascii="Consolas" w:hAnsi="Consolas"/>
+          <w:sz w:val="32"/>
+          <w:szCs w:val="32"/>
+        </w:rPr>
+      </w:pPr>
+      <w:r>
+        <w:rPr>
+          <w:rFonts w:ascii="Consolas" w:hAnsi="Consolas"/>
+          <w:sz w:val="32"/>
+          <w:szCs w:val="32"/>
+        </w:rPr>
+      </w:r>
+    </w:p>
+    <w:p>
+      <w:pPr>
+        <w:pStyle w:val="Normal"/>
+        <w:bidi w:val="0"/>
+        <w:rPr>
+          <w:rFonts w:ascii="Consolas" w:hAnsi="Consolas"/>
+          <w:sz w:val="32"/>
+          <w:szCs w:val="32"/>
+        </w:rPr>
+      </w:pPr>
+      <w:r>
+        <w:rPr>
+          <w:rFonts w:ascii="Consolas" w:hAnsi="Consolas"/>
+          <w:sz w:val="32"/>
+          <w:szCs w:val="32"/>
+        </w:rPr>
+      </w:r>
+    </w:p>
+    <w:p>
+      <w:pPr>
+        <w:pStyle w:val="Normal"/>
+        <w:bidi w:val="0"/>
+        <w:rPr>
+          <w:rFonts w:ascii="Consolas" w:hAnsi="Consolas"/>
+          <w:sz w:val="32"/>
+          <w:szCs w:val="32"/>
+        </w:rPr>
+      </w:pPr>
+      <w:r>
+        <w:rPr>
+          <w:rFonts w:ascii="Consolas" w:hAnsi="Consolas"/>
+          <w:sz w:val="32"/>
+          <w:szCs w:val="32"/>
+        </w:rPr>
+        <w:t>Video 41</w:t>
+      </w:r>
+    </w:p>
+    <w:p>
+      <w:pPr>
+        <w:pStyle w:val="Normal"/>
+        <w:bidi w:val="0"/>
+        <w:rPr>
+          <w:rFonts w:ascii="Consolas" w:hAnsi="Consolas"/>
+          <w:sz w:val="32"/>
+          <w:szCs w:val="32"/>
+        </w:rPr>
+      </w:pPr>
+      <w:r>
+        <w:rPr>
+          <w:rFonts w:ascii="Consolas" w:hAnsi="Consolas"/>
+          <w:sz w:val="32"/>
+          <w:szCs w:val="32"/>
+        </w:rPr>
+        <w:t>21:08 min 17-09-2025</w:t>
+        <w:br/>
+        <w:t>Herencia II</w:t>
+      </w:r>
+    </w:p>
+    <w:p>
+      <w:pPr>
+        <w:pStyle w:val="Normal"/>
+        <w:bidi w:val="0"/>
+        <w:rPr>
+          <w:rFonts w:ascii="Consolas" w:hAnsi="Consolas"/>
+          <w:sz w:val="32"/>
+          <w:szCs w:val="32"/>
+        </w:rPr>
+      </w:pPr>
+      <w:r>
+        <w:rPr>
+          <w:rFonts w:ascii="Consolas" w:hAnsi="Consolas"/>
+          <w:sz w:val="32"/>
+          <w:szCs w:val="32"/>
+        </w:rPr>
+      </w:r>
+    </w:p>
+    <w:p>
+      <w:pPr>
+        <w:pStyle w:val="Normal"/>
+        <w:bidi w:val="0"/>
+        <w:rPr>
+          <w:rFonts w:ascii="Consolas" w:hAnsi="Consolas"/>
+          <w:sz w:val="32"/>
+          <w:szCs w:val="32"/>
+        </w:rPr>
+      </w:pPr>
+      <w:r>
+        <w:rPr>
+          <w:rFonts w:ascii="Consolas" w:hAnsi="Consolas"/>
+          <w:sz w:val="32"/>
+          <w:szCs w:val="32"/>
+        </w:rPr>
+        <w:t>Se crea una instancia de tipo furgoneta, y a través de esto podemos acceder a los métodos de la Super Clase Coche más los datos de la clase de tipo furgoneta.</w:t>
+      </w:r>
+    </w:p>
+    <w:p>
+      <w:pPr>
+        <w:pStyle w:val="Normal"/>
+        <w:bidi w:val="0"/>
+        <w:rPr>
+          <w:rFonts w:ascii="Consolas" w:hAnsi="Consolas"/>
+          <w:sz w:val="32"/>
+          <w:szCs w:val="32"/>
+        </w:rPr>
+      </w:pPr>
+      <w:r>
+        <w:rPr>
+          <w:rFonts w:ascii="Consolas" w:hAnsi="Consolas"/>
+          <w:sz w:val="32"/>
+          <w:szCs w:val="32"/>
+        </w:rPr>
+      </w:r>
+    </w:p>
+    <w:p>
+      <w:pPr>
+        <w:pStyle w:val="Normal"/>
+        <w:bidi w:val="0"/>
+        <w:rPr>
+          <w:rFonts w:ascii="Consolas" w:hAnsi="Consolas"/>
+          <w:sz w:val="32"/>
+          <w:szCs w:val="32"/>
+        </w:rPr>
+      </w:pPr>
+      <w:r>
+        <w:rPr>
+          <w:rFonts w:ascii="Consolas" w:hAnsi="Consolas"/>
+          <w:sz w:val="32"/>
+          <w:szCs w:val="32"/>
+        </w:rPr>
+        <w:t>Diseño de la herencia. La regla “Es un”…</w:t>
+      </w:r>
+    </w:p>
+    <w:p>
+      <w:pPr>
+        <w:pStyle w:val="Normal"/>
+        <w:bidi w:val="0"/>
+        <w:rPr>
+          <w:rFonts w:ascii="Consolas" w:hAnsi="Consolas"/>
+          <w:sz w:val="32"/>
+          <w:szCs w:val="32"/>
+        </w:rPr>
+      </w:pPr>
+      <w:r>
+        <w:rPr>
+          <w:rFonts w:ascii="Consolas" w:hAnsi="Consolas"/>
+          <w:sz w:val="32"/>
+          <w:szCs w:val="32"/>
+        </w:rPr>
+        <w:t>coche → furgoneta</w:t>
+      </w:r>
+    </w:p>
+    <w:p>
+      <w:pPr>
+        <w:pStyle w:val="Normal"/>
+        <w:bidi w:val="0"/>
+        <w:rPr>
+          <w:rFonts w:ascii="Consolas" w:hAnsi="Consolas"/>
+          <w:sz w:val="32"/>
+          <w:szCs w:val="32"/>
+        </w:rPr>
+      </w:pPr>
+      <w:r>
+        <w:rPr>
+          <w:rFonts w:ascii="Consolas" w:hAnsi="Consolas"/>
+          <w:sz w:val="32"/>
+          <w:szCs w:val="32"/>
+        </w:rPr>
+      </w:r>
+    </w:p>
+    <w:p>
+      <w:pPr>
+        <w:pStyle w:val="Normal"/>
+        <w:bidi w:val="0"/>
+        <w:rPr>
+          <w:rFonts w:ascii="Consolas" w:hAnsi="Consolas"/>
+          <w:sz w:val="32"/>
+          <w:szCs w:val="32"/>
+        </w:rPr>
+      </w:pPr>
+      <w:r>
+        <w:rPr>
+          <w:rFonts w:ascii="Consolas" w:hAnsi="Consolas"/>
+          <w:sz w:val="32"/>
+          <w:szCs w:val="32"/>
+        </w:rPr>
+        <w:t>Clase principal Vehículo, programar las propiedades generales que pueden tener todos los vehículos que vemos.</w:t>
+      </w:r>
+    </w:p>
+    <w:p>
+      <w:pPr>
+        <w:pStyle w:val="Normal"/>
+        <w:bidi w:val="0"/>
+        <w:rPr>
+          <w:rFonts w:ascii="Consolas" w:hAnsi="Consolas"/>
+          <w:sz w:val="32"/>
+          <w:szCs w:val="32"/>
+        </w:rPr>
+      </w:pPr>
+      <w:r>
+        <w:rPr>
+          <w:rFonts w:ascii="Consolas" w:hAnsi="Consolas"/>
+          <w:sz w:val="32"/>
+          <w:szCs w:val="32"/>
+        </w:rPr>
+      </w:r>
+    </w:p>
+    <w:p>
+      <w:pPr>
+        <w:pStyle w:val="Normal"/>
+        <w:bidi w:val="0"/>
+        <w:rPr>
+          <w:rFonts w:ascii="Consolas" w:hAnsi="Consolas"/>
+          <w:sz w:val="32"/>
+          <w:szCs w:val="32"/>
+        </w:rPr>
+      </w:pPr>
+      <w:r>
+        <w:rPr>
+          <w:rFonts w:ascii="Consolas" w:hAnsi="Consolas"/>
+          <w:sz w:val="32"/>
+          <w:szCs w:val="32"/>
+        </w:rPr>
+        <w:t>Coche – furgoneta - camión – Moto.</w:t>
+      </w:r>
+    </w:p>
+    <w:p>
+      <w:pPr>
+        <w:pStyle w:val="Normal"/>
+        <w:bidi w:val="0"/>
+        <w:rPr>
+          <w:rFonts w:ascii="Consolas" w:hAnsi="Consolas"/>
+          <w:sz w:val="32"/>
+          <w:szCs w:val="32"/>
+        </w:rPr>
+      </w:pPr>
+      <w:r>
+        <w:rPr>
+          <w:rFonts w:ascii="Consolas" w:hAnsi="Consolas"/>
+          <w:sz w:val="32"/>
+          <w:szCs w:val="32"/>
+        </w:rPr>
+      </w:r>
+    </w:p>
+    <w:p>
+      <w:pPr>
+        <w:pStyle w:val="Normal"/>
+        <w:bidi w:val="0"/>
+        <w:rPr>
+          <w:rFonts w:ascii="Consolas" w:hAnsi="Consolas"/>
+          <w:sz w:val="32"/>
+          <w:szCs w:val="32"/>
+        </w:rPr>
+      </w:pPr>
+      <w:r>
+        <w:rPr>
+          <w:rFonts w:ascii="Consolas" w:hAnsi="Consolas"/>
+          <w:sz w:val="32"/>
+          <w:szCs w:val="32"/>
+        </w:rPr>
+      </w:r>
+    </w:p>
+    <w:p>
+      <w:pPr>
+        <w:pStyle w:val="Normal"/>
+        <w:bidi w:val="0"/>
+        <w:rPr>
+          <w:rFonts w:ascii="Consolas" w:hAnsi="Consolas"/>
+          <w:sz w:val="32"/>
+          <w:szCs w:val="32"/>
+        </w:rPr>
+      </w:pPr>
+      <w:r>
+        <w:rPr>
+          <w:rFonts w:ascii="Consolas" w:hAnsi="Consolas"/>
+          <w:sz w:val="32"/>
+          <w:szCs w:val="32"/>
+        </w:rPr>
+        <w:t>Video 4</w:t>
+      </w:r>
+      <w:r>
+        <w:rPr>
+          <w:rFonts w:ascii="Consolas" w:hAnsi="Consolas"/>
+          <w:sz w:val="32"/>
+          <w:szCs w:val="32"/>
+        </w:rPr>
+        <w:t>2</w:t>
+      </w:r>
+    </w:p>
+    <w:p>
+      <w:pPr>
+        <w:pStyle w:val="Normal"/>
+        <w:bidi w:val="0"/>
+        <w:rPr>
+          <w:rFonts w:ascii="Consolas" w:hAnsi="Consolas"/>
+          <w:sz w:val="32"/>
+          <w:szCs w:val="32"/>
+        </w:rPr>
+      </w:pPr>
+      <w:r>
+        <w:rPr>
+          <w:rFonts w:ascii="Consolas" w:hAnsi="Consolas"/>
+          <w:sz w:val="32"/>
+          <w:szCs w:val="32"/>
+        </w:rPr>
+        <w:t>22:32 min 17-09-2025</w:t>
+      </w:r>
+    </w:p>
+    <w:p>
+      <w:pPr>
+        <w:pStyle w:val="Normal"/>
+        <w:bidi w:val="0"/>
+        <w:rPr>
+          <w:rFonts w:ascii="Consolas" w:hAnsi="Consolas"/>
+          <w:sz w:val="32"/>
+          <w:szCs w:val="32"/>
+        </w:rPr>
+      </w:pPr>
+      <w:r>
+        <w:rPr>
+          <w:rFonts w:ascii="Consolas" w:hAnsi="Consolas"/>
+          <w:sz w:val="32"/>
+          <w:szCs w:val="32"/>
+        </w:rPr>
+        <w:t>Herencia III Diseñando la herencia.</w:t>
+      </w:r>
+    </w:p>
+    <w:p>
+      <w:pPr>
+        <w:pStyle w:val="Normal"/>
+        <w:bidi w:val="0"/>
+        <w:rPr>
+          <w:rFonts w:ascii="Consolas" w:hAnsi="Consolas"/>
+          <w:sz w:val="32"/>
+          <w:szCs w:val="32"/>
+        </w:rPr>
+      </w:pPr>
+      <w:r>
+        <w:rPr>
+          <w:rFonts w:ascii="Consolas" w:hAnsi="Consolas"/>
+          <w:sz w:val="32"/>
+          <w:szCs w:val="32"/>
+        </w:rPr>
+      </w:r>
+    </w:p>
+    <w:p>
+      <w:pPr>
+        <w:pStyle w:val="Normal"/>
+        <w:bidi w:val="0"/>
+        <w:rPr>
+          <w:rFonts w:ascii="Consolas" w:hAnsi="Consolas"/>
+          <w:sz w:val="32"/>
+          <w:szCs w:val="32"/>
+        </w:rPr>
+      </w:pPr>
+      <w:r>
+        <w:rPr>
+          <w:rFonts w:ascii="Consolas" w:hAnsi="Consolas"/>
+          <w:sz w:val="32"/>
+          <w:szCs w:val="32"/>
+        </w:rPr>
+        <w:t>Dándole seguimiento a la clase Empleado, en el cual se creo dando los datos como el nombre, sueldo, fecha de contrato y subeSueldo. Con un ID único para la creación de objetos de tipo empleado.</w:t>
+      </w:r>
+    </w:p>
+    <w:p>
+      <w:pPr>
+        <w:pStyle w:val="Normal"/>
+        <w:bidi w:val="0"/>
+        <w:rPr>
+          <w:rFonts w:ascii="Consolas" w:hAnsi="Consolas"/>
+          <w:sz w:val="32"/>
+          <w:szCs w:val="32"/>
+        </w:rPr>
+      </w:pPr>
+      <w:r>
+        <w:rPr>
+          <w:rFonts w:ascii="Consolas" w:hAnsi="Consolas"/>
+          <w:sz w:val="32"/>
+          <w:szCs w:val="32"/>
+        </w:rPr>
+      </w:r>
+    </w:p>
+    <w:p>
+      <w:pPr>
+        <w:pStyle w:val="Normal"/>
+        <w:bidi w:val="0"/>
+        <w:rPr>
+          <w:rFonts w:ascii="Consolas" w:hAnsi="Consolas"/>
+          <w:sz w:val="32"/>
+          <w:szCs w:val="32"/>
+        </w:rPr>
+      </w:pPr>
+      <w:r>
+        <w:rPr>
+          <w:rFonts w:ascii="Consolas" w:hAnsi="Consolas"/>
+          <w:sz w:val="32"/>
+          <w:szCs w:val="32"/>
+        </w:rPr>
+        <w:t>¿Y si queremos crear Jefes?</w:t>
+      </w:r>
+    </w:p>
+    <w:p>
+      <w:pPr>
+        <w:pStyle w:val="Normal"/>
+        <w:bidi w:val="0"/>
+        <w:rPr>
+          <w:rFonts w:ascii="Consolas" w:hAnsi="Consolas"/>
+          <w:sz w:val="32"/>
+          <w:szCs w:val="32"/>
+        </w:rPr>
+      </w:pPr>
+      <w:r>
+        <w:rPr>
+          <w:rFonts w:ascii="Consolas" w:hAnsi="Consolas"/>
+          <w:sz w:val="32"/>
+          <w:szCs w:val="32"/>
+        </w:rPr>
+        <w:t>¿Y si estos Jefes reciben además del sueldo, un incentivo?</w:t>
+      </w:r>
+    </w:p>
+    <w:p>
+      <w:pPr>
+        <w:pStyle w:val="Normal"/>
+        <w:bidi w:val="0"/>
+        <w:rPr>
+          <w:rFonts w:ascii="Consolas" w:hAnsi="Consolas"/>
+          <w:sz w:val="32"/>
+          <w:szCs w:val="32"/>
+        </w:rPr>
+      </w:pPr>
+      <w:r>
+        <w:rPr>
+          <w:rFonts w:ascii="Consolas" w:hAnsi="Consolas"/>
+          <w:sz w:val="32"/>
+          <w:szCs w:val="32"/>
+        </w:rPr>
+        <w:t>¿Me sirve la clase Empleado para crear Jefes?</w:t>
+      </w:r>
+    </w:p>
+    <w:p>
+      <w:pPr>
+        <w:pStyle w:val="Normal"/>
+        <w:bidi w:val="0"/>
+        <w:rPr>
+          <w:rFonts w:ascii="Consolas" w:hAnsi="Consolas"/>
+          <w:sz w:val="32"/>
+          <w:szCs w:val="32"/>
+        </w:rPr>
+      </w:pPr>
+      <w:r>
+        <w:rPr>
+          <w:rFonts w:ascii="Consolas" w:hAnsi="Consolas"/>
+          <w:sz w:val="32"/>
+          <w:szCs w:val="32"/>
+        </w:rPr>
+      </w:r>
+    </w:p>
+    <w:p>
+      <w:pPr>
+        <w:pStyle w:val="Normal"/>
+        <w:bidi w:val="0"/>
+        <w:rPr>
+          <w:rFonts w:ascii="Consolas" w:hAnsi="Consolas"/>
+          <w:sz w:val="32"/>
+          <w:szCs w:val="32"/>
+        </w:rPr>
+      </w:pPr>
+      <w:r>
+        <w:rPr>
+          <w:rFonts w:ascii="Consolas" w:hAnsi="Consolas"/>
+          <w:sz w:val="32"/>
+          <w:szCs w:val="32"/>
+        </w:rPr>
+        <w:t>Crear nueva clase que diferencie quien es un empleado y quien es un jefe y además nos permita dar un incentivo a los jefes.</w:t>
+      </w:r>
+    </w:p>
+    <w:p>
+      <w:pPr>
+        <w:pStyle w:val="Normal"/>
+        <w:bidi w:val="0"/>
+        <w:rPr>
+          <w:rFonts w:ascii="Consolas" w:hAnsi="Consolas"/>
+          <w:sz w:val="32"/>
+          <w:szCs w:val="32"/>
+        </w:rPr>
+      </w:pPr>
+      <w:r>
+        <w:rPr>
+          <w:rFonts w:ascii="Consolas" w:hAnsi="Consolas"/>
+          <w:sz w:val="32"/>
+          <w:szCs w:val="32"/>
+        </w:rPr>
+      </w:r>
+    </w:p>
+    <w:p>
+      <w:pPr>
+        <w:pStyle w:val="Normal"/>
+        <w:bidi w:val="0"/>
+        <w:rPr>
+          <w:rFonts w:ascii="Consolas" w:hAnsi="Consolas"/>
+          <w:sz w:val="32"/>
+          <w:szCs w:val="32"/>
+        </w:rPr>
+      </w:pPr>
+      <w:r>
+        <w:rPr>
+          <w:rFonts w:ascii="Consolas" w:hAnsi="Consolas"/>
+          <w:sz w:val="32"/>
+          <w:szCs w:val="32"/>
+        </w:rPr>
+        <w:t>Jefatura, se llamará la clase y herede las características de empleado.</w:t>
+      </w:r>
+    </w:p>
+    <w:p>
+      <w:pPr>
+        <w:pStyle w:val="Normal"/>
+        <w:bidi w:val="0"/>
+        <w:rPr>
+          <w:rFonts w:ascii="Consolas" w:hAnsi="Consolas"/>
+          <w:sz w:val="32"/>
+          <w:szCs w:val="32"/>
+        </w:rPr>
+      </w:pPr>
+      <w:r>
+        <w:rPr>
+          <w:rFonts w:ascii="Consolas" w:hAnsi="Consolas"/>
+          <w:sz w:val="32"/>
+          <w:szCs w:val="32"/>
+        </w:rPr>
+      </w:r>
+    </w:p>
+    <w:p>
+      <w:pPr>
+        <w:pStyle w:val="Normal"/>
+        <w:bidi w:val="0"/>
+        <w:rPr>
+          <w:rFonts w:ascii="Consolas" w:hAnsi="Consolas"/>
+          <w:sz w:val="32"/>
+          <w:szCs w:val="32"/>
+        </w:rPr>
+      </w:pPr>
+      <w:r>
+        <w:rPr>
+          <w:rFonts w:ascii="Consolas" w:hAnsi="Consolas"/>
+          <w:sz w:val="32"/>
+          <w:szCs w:val="32"/>
+        </w:rPr>
+        <w:t>Recuerda: Regla “Es un…”</w:t>
+      </w:r>
+    </w:p>
+    <w:p>
+      <w:pPr>
+        <w:pStyle w:val="Normal"/>
+        <w:bidi w:val="0"/>
+        <w:rPr>
+          <w:rFonts w:ascii="Consolas" w:hAnsi="Consolas"/>
+          <w:sz w:val="32"/>
+          <w:szCs w:val="32"/>
+        </w:rPr>
+      </w:pPr>
+      <w:r>
+        <w:rPr>
+          <w:rFonts w:ascii="Consolas" w:hAnsi="Consolas"/>
+          <w:sz w:val="32"/>
+          <w:szCs w:val="32"/>
+        </w:rPr>
+      </w:r>
+    </w:p>
+    <w:p>
+      <w:pPr>
+        <w:pStyle w:val="Normal"/>
+        <w:bidi w:val="0"/>
+        <w:rPr>
+          <w:rFonts w:ascii="Consolas" w:hAnsi="Consolas"/>
+          <w:sz w:val="32"/>
+          <w:szCs w:val="32"/>
+        </w:rPr>
+      </w:pPr>
+      <w:r>
+        <w:rPr>
+          <w:rFonts w:ascii="Consolas" w:hAnsi="Consolas"/>
+          <w:sz w:val="32"/>
+          <w:szCs w:val="32"/>
+        </w:rPr>
+        <w:t>¿Un Jefe es un Empleado? (siempre)</w:t>
+      </w:r>
+    </w:p>
+    <w:p>
+      <w:pPr>
+        <w:pStyle w:val="Normal"/>
+        <w:bidi w:val="0"/>
+        <w:rPr>
+          <w:rFonts w:ascii="Consolas" w:hAnsi="Consolas"/>
+          <w:sz w:val="32"/>
+          <w:szCs w:val="32"/>
+        </w:rPr>
+      </w:pPr>
+      <w:r>
+        <w:rPr>
+          <w:rFonts w:ascii="Consolas" w:hAnsi="Consolas"/>
+          <w:sz w:val="32"/>
+          <w:szCs w:val="32"/>
+        </w:rPr>
+        <w:t>¿Un Empleado es un jefe? (no).</w:t>
+      </w:r>
+    </w:p>
+    <w:p>
+      <w:pPr>
+        <w:pStyle w:val="Normal"/>
+        <w:bidi w:val="0"/>
+        <w:rPr>
+          <w:rFonts w:ascii="Consolas" w:hAnsi="Consolas"/>
+          <w:sz w:val="32"/>
+          <w:szCs w:val="32"/>
+        </w:rPr>
+      </w:pPr>
+      <w:r>
+        <w:rPr>
+          <w:rFonts w:ascii="Consolas" w:hAnsi="Consolas"/>
+          <w:sz w:val="32"/>
+          <w:szCs w:val="32"/>
+        </w:rPr>
+      </w:r>
+    </w:p>
+    <w:p>
+      <w:pPr>
+        <w:pStyle w:val="Normal"/>
+        <w:bidi w:val="0"/>
+        <w:rPr>
+          <w:rFonts w:ascii="Consolas" w:hAnsi="Consolas"/>
+          <w:sz w:val="32"/>
+          <w:szCs w:val="32"/>
+        </w:rPr>
+      </w:pPr>
+      <w:r>
+        <w:rPr>
+          <w:rFonts w:ascii="Consolas" w:hAnsi="Consolas"/>
+          <w:sz w:val="32"/>
+          <w:szCs w:val="32"/>
+        </w:rPr>
+        <w:t>Superclase será empleado y la clase Jefe es una subclase.</w:t>
+      </w:r>
+    </w:p>
+    <w:p>
+      <w:pPr>
+        <w:pStyle w:val="Normal"/>
+        <w:bidi w:val="0"/>
+        <w:rPr>
+          <w:rFonts w:ascii="Consolas" w:hAnsi="Consolas"/>
+          <w:sz w:val="32"/>
+          <w:szCs w:val="32"/>
+        </w:rPr>
+      </w:pPr>
+      <w:r>
+        <w:rPr>
+          <w:rFonts w:ascii="Consolas" w:hAnsi="Consolas"/>
+          <w:sz w:val="32"/>
+          <w:szCs w:val="32"/>
+        </w:rPr>
+      </w:r>
+    </w:p>
+    <w:p>
+      <w:pPr>
+        <w:pStyle w:val="Normal"/>
+        <w:bidi w:val="0"/>
+        <w:rPr>
+          <w:rFonts w:ascii="Consolas" w:hAnsi="Consolas"/>
+          <w:sz w:val="32"/>
+          <w:szCs w:val="32"/>
+        </w:rPr>
+      </w:pPr>
+      <w:r>
+        <w:rPr>
+          <w:rFonts w:ascii="Consolas" w:hAnsi="Consolas"/>
+          <w:sz w:val="32"/>
+          <w:szCs w:val="32"/>
+        </w:rPr>
+      </w:r>
+    </w:p>
+    <w:p>
+      <w:pPr>
+        <w:pStyle w:val="Normal"/>
+        <w:bidi w:val="0"/>
+        <w:rPr>
+          <w:rFonts w:ascii="Consolas" w:hAnsi="Consolas"/>
+          <w:sz w:val="32"/>
+          <w:szCs w:val="32"/>
+        </w:rPr>
+      </w:pPr>
+      <w:r>
+        <w:rPr>
+          <w:rFonts w:ascii="Consolas" w:hAnsi="Consolas"/>
+          <w:sz w:val="32"/>
+          <w:szCs w:val="32"/>
+        </w:rPr>
+      </w:r>
+    </w:p>
+    <w:p>
+      <w:pPr>
+        <w:pStyle w:val="Normal"/>
+        <w:bidi w:val="0"/>
+        <w:rPr>
+          <w:rFonts w:ascii="Consolas" w:hAnsi="Consolas"/>
+          <w:sz w:val="32"/>
+          <w:szCs w:val="32"/>
+        </w:rPr>
+      </w:pPr>
+      <w:r>
+        <w:rPr>
+          <w:rFonts w:ascii="Consolas" w:hAnsi="Consolas"/>
+          <w:sz w:val="32"/>
+          <w:szCs w:val="32"/>
+        </w:rPr>
+        <w:t>Video 4</w:t>
+      </w:r>
+      <w:r>
+        <w:rPr>
+          <w:rFonts w:ascii="Consolas" w:hAnsi="Consolas"/>
+          <w:sz w:val="32"/>
+          <w:szCs w:val="32"/>
+        </w:rPr>
+        <w:t>3</w:t>
+      </w:r>
+    </w:p>
+    <w:p>
+      <w:pPr>
+        <w:pStyle w:val="Normal"/>
+        <w:bidi w:val="0"/>
+        <w:rPr>
+          <w:rFonts w:ascii="Consolas" w:hAnsi="Consolas"/>
+          <w:sz w:val="32"/>
+          <w:szCs w:val="32"/>
+        </w:rPr>
+      </w:pPr>
+      <w:r>
+        <w:rPr>
+          <w:rFonts w:ascii="Consolas" w:hAnsi="Consolas"/>
+          <w:sz w:val="32"/>
+          <w:szCs w:val="32"/>
+        </w:rPr>
+        <w:t>2</w:t>
+      </w:r>
+      <w:r>
+        <w:rPr>
+          <w:rFonts w:ascii="Consolas" w:hAnsi="Consolas"/>
+          <w:sz w:val="32"/>
+          <w:szCs w:val="32"/>
+        </w:rPr>
+        <w:t>4</w:t>
+      </w:r>
+      <w:r>
+        <w:rPr>
+          <w:rFonts w:ascii="Consolas" w:hAnsi="Consolas"/>
+          <w:sz w:val="32"/>
+          <w:szCs w:val="32"/>
+        </w:rPr>
+        <w:t>:3</w:t>
+      </w:r>
+      <w:r>
+        <w:rPr>
+          <w:rFonts w:ascii="Consolas" w:hAnsi="Consolas"/>
+          <w:sz w:val="32"/>
+          <w:szCs w:val="32"/>
+        </w:rPr>
+        <w:t xml:space="preserve">9 </w:t>
+      </w:r>
+      <w:r>
+        <w:rPr>
+          <w:rFonts w:ascii="Consolas" w:hAnsi="Consolas"/>
+          <w:sz w:val="32"/>
+          <w:szCs w:val="32"/>
+        </w:rPr>
+        <w:t>min 1</w:t>
+      </w:r>
+      <w:r>
+        <w:rPr>
+          <w:rFonts w:ascii="Consolas" w:hAnsi="Consolas"/>
+          <w:sz w:val="32"/>
+          <w:szCs w:val="32"/>
+        </w:rPr>
+        <w:t>8</w:t>
+      </w:r>
+      <w:r>
+        <w:rPr>
+          <w:rFonts w:ascii="Consolas" w:hAnsi="Consolas"/>
+          <w:sz w:val="32"/>
+          <w:szCs w:val="32"/>
+        </w:rPr>
         <w:t>-09-2025</w:t>
       </w:r>
     </w:p>
@@ -19770,7 +20797,7 @@
           <w:sz w:val="32"/>
           <w:szCs w:val="32"/>
         </w:rPr>
-        <w:t>Sobrecarga de constructores</w:t>
+        <w:t>La herencia IV Polimorfismo</w:t>
       </w:r>
     </w:p>
     <w:p>
@@ -19789,6 +20816,7 @@
           <w:sz w:val="32"/>
           <w:szCs w:val="32"/>
         </w:rPr>
+        <w:t>Enlazado dinámico.</w:t>
       </w:r>
     </w:p>
     <w:p>
@@ -19807,7 +20835,6 @@
           <w:sz w:val="32"/>
           <w:szCs w:val="32"/>
         </w:rPr>
-        <w:t xml:space="preserve">Una sobrecarga de constructores una misma clase puede tener varios métodos con el mismo nombre de una clase y si se utiliza una sobre carga de constructores los métodos constructores deben tener diferente número de argumentos. </w:t>
       </w:r>
     </w:p>
     <w:p>
@@ -19826,6 +20853,7 @@
           <w:sz w:val="32"/>
           <w:szCs w:val="32"/>
         </w:rPr>
+        <w:t>¿Qué es el polimorfismo y el principio de sustitución?</w:t>
       </w:r>
     </w:p>
     <w:p>
@@ -19862,1005 +20890,44 @@
           <w:sz w:val="32"/>
           <w:szCs w:val="32"/>
         </w:rPr>
-        <w:t xml:space="preserve">Video </w:t>
-      </w:r>
-      <w:r>
+        <w:t>Principio de sustitución: se puede utilizar un objeto de la subclase siempre que el programa espere un objeto de la Superclase.</w:t>
+      </w:r>
+    </w:p>
+    <w:p>
+      <w:pPr>
+        <w:pStyle w:val="Normal"/>
+        <w:bidi w:val="0"/>
         <w:rPr>
           <w:rFonts w:ascii="Consolas" w:hAnsi="Consolas"/>
           <w:sz w:val="32"/>
           <w:szCs w:val="32"/>
         </w:rPr>
-        <w:t>40</w:t>
-      </w:r>
-    </w:p>
-    <w:p>
-      <w:pPr>
-        <w:pStyle w:val="Normal"/>
-        <w:bidi w:val="0"/>
+      </w:pPr>
+      <w:r>
         <w:rPr>
           <w:rFonts w:ascii="Consolas" w:hAnsi="Consolas"/>
           <w:sz w:val="32"/>
           <w:szCs w:val="32"/>
         </w:rPr>
-      </w:pPr>
-      <w:r>
+      </w:r>
+    </w:p>
+    <w:p>
+      <w:pPr>
+        <w:pStyle w:val="Normal"/>
+        <w:bidi w:val="0"/>
         <w:rPr>
           <w:rFonts w:ascii="Consolas" w:hAnsi="Consolas"/>
           <w:sz w:val="32"/>
           <w:szCs w:val="32"/>
         </w:rPr>
-        <w:t xml:space="preserve">23:15 </w:t>
-      </w:r>
+      </w:pPr>
       <w:r>
         <w:rPr>
           <w:rFonts w:ascii="Consolas" w:hAnsi="Consolas"/>
           <w:sz w:val="32"/>
           <w:szCs w:val="32"/>
         </w:rPr>
-        <w:t>min 1</w:t>
-      </w:r>
-      <w:r>
-        <w:rPr>
-          <w:rFonts w:ascii="Consolas" w:hAnsi="Consolas"/>
-          <w:sz w:val="32"/>
-          <w:szCs w:val="32"/>
-        </w:rPr>
-        <w:t>7</w:t>
-      </w:r>
-      <w:r>
-        <w:rPr>
-          <w:rFonts w:ascii="Consolas" w:hAnsi="Consolas"/>
-          <w:sz w:val="32"/>
-          <w:szCs w:val="32"/>
-        </w:rPr>
-        <w:t>-09-2025</w:t>
-        <w:br/>
-      </w:r>
-      <w:r>
-        <w:rPr>
-          <w:rFonts w:ascii="Consolas" w:hAnsi="Consolas"/>
-          <w:sz w:val="32"/>
-          <w:szCs w:val="32"/>
-        </w:rPr>
-        <w:t>Herencia</w:t>
-      </w:r>
-    </w:p>
-    <w:p>
-      <w:pPr>
-        <w:pStyle w:val="Normal"/>
-        <w:bidi w:val="0"/>
-        <w:rPr>
-          <w:rFonts w:ascii="Consolas" w:hAnsi="Consolas"/>
-          <w:sz w:val="32"/>
-          <w:szCs w:val="32"/>
-        </w:rPr>
-      </w:pPr>
-      <w:r>
-        <w:rPr>
-          <w:rFonts w:ascii="Consolas" w:hAnsi="Consolas"/>
-          <w:sz w:val="32"/>
-          <w:szCs w:val="32"/>
-        </w:rPr>
-        <w:t>¿Qué es la herencia?</w:t>
-      </w:r>
-    </w:p>
-    <w:p>
-      <w:pPr>
-        <w:pStyle w:val="Normal"/>
-        <w:bidi w:val="0"/>
-        <w:rPr>
-          <w:rFonts w:ascii="Consolas" w:hAnsi="Consolas"/>
-          <w:sz w:val="32"/>
-          <w:szCs w:val="32"/>
-        </w:rPr>
-      </w:pPr>
-      <w:r>
-        <w:rPr>
-          <w:rFonts w:ascii="Consolas" w:hAnsi="Consolas"/>
-          <w:sz w:val="32"/>
-          <w:szCs w:val="32"/>
-        </w:rPr>
-        <w:t>La herencia es la reutilización de código que permite utilizar elementos ya declarados sin tener que volver a agregarlos, ya que pueden compartir los mismos elementos, pero no todos, puesto que se tienen otras características que se agregan.</w:t>
-        <w:br/>
-        <w:br/>
-        <w:t>Una camioneta puede tener lo mismo que un coche, pero no un coche puede tener lo mismo que una camioneta, hay algunos, no todos pero posiblemente se agreguen más parámetros.</w:t>
-      </w:r>
-    </w:p>
-    <w:p>
-      <w:pPr>
-        <w:pStyle w:val="Normal"/>
-        <w:bidi w:val="0"/>
-        <w:rPr>
-          <w:rFonts w:ascii="Consolas" w:hAnsi="Consolas"/>
-          <w:sz w:val="32"/>
-          <w:szCs w:val="32"/>
-        </w:rPr>
-      </w:pPr>
-      <w:r>
-        <w:rPr>
-          <w:rFonts w:ascii="Consolas" w:hAnsi="Consolas"/>
-          <w:sz w:val="32"/>
-          <w:szCs w:val="32"/>
-        </w:rPr>
-      </w:r>
-    </w:p>
-    <w:p>
-      <w:pPr>
-        <w:pStyle w:val="Normal"/>
-        <w:bidi w:val="0"/>
-        <w:rPr>
-          <w:rFonts w:ascii="Consolas" w:hAnsi="Consolas"/>
-          <w:sz w:val="32"/>
-          <w:szCs w:val="32"/>
-        </w:rPr>
-      </w:pPr>
-      <w:r>
-        <w:rPr>
-          <w:rFonts w:ascii="Consolas" w:hAnsi="Consolas"/>
-          <w:sz w:val="32"/>
-          <w:szCs w:val="32"/>
-        </w:rPr>
-        <w:t>En java las clases que heredan de lo que tienen las otras clases, no solo heredan las características sino también heredan los métodos.</w:t>
-      </w:r>
-    </w:p>
-    <w:p>
-      <w:pPr>
-        <w:pStyle w:val="Normal"/>
-        <w:bidi w:val="0"/>
-        <w:rPr>
-          <w:rFonts w:ascii="Consolas" w:hAnsi="Consolas"/>
-          <w:sz w:val="32"/>
-          <w:szCs w:val="32"/>
-        </w:rPr>
-      </w:pPr>
-      <w:r>
-        <w:rPr>
-          <w:rFonts w:ascii="Consolas" w:hAnsi="Consolas"/>
-          <w:sz w:val="32"/>
-          <w:szCs w:val="32"/>
-        </w:rPr>
-      </w:r>
-    </w:p>
-    <w:p>
-      <w:pPr>
-        <w:pStyle w:val="Normal"/>
-        <w:bidi w:val="0"/>
-        <w:rPr>
-          <w:rFonts w:ascii="Consolas" w:hAnsi="Consolas"/>
-          <w:sz w:val="32"/>
-          <w:szCs w:val="32"/>
-        </w:rPr>
-      </w:pPr>
-      <w:r>
-        <w:rPr>
-          <w:rFonts w:ascii="Consolas" w:hAnsi="Consolas"/>
-          <w:sz w:val="32"/>
-          <w:szCs w:val="32"/>
-        </w:rPr>
-        <w:t>Además java no admite la herencia múltiple, como en los diversos casos en la vida cotidiana.</w:t>
-      </w:r>
-    </w:p>
-    <w:p>
-      <w:pPr>
-        <w:pStyle w:val="Normal"/>
-        <w:bidi w:val="0"/>
-        <w:rPr>
-          <w:rFonts w:ascii="Consolas" w:hAnsi="Consolas"/>
-          <w:sz w:val="32"/>
-          <w:szCs w:val="32"/>
-        </w:rPr>
-      </w:pPr>
-      <w:r>
-        <w:rPr>
-          <w:rFonts w:ascii="Consolas" w:hAnsi="Consolas"/>
-          <w:sz w:val="32"/>
-          <w:szCs w:val="32"/>
-        </w:rPr>
-      </w:r>
-    </w:p>
-    <w:p>
-      <w:pPr>
-        <w:pStyle w:val="Normal"/>
-        <w:bidi w:val="0"/>
-        <w:rPr>
-          <w:rFonts w:ascii="Consolas" w:hAnsi="Consolas"/>
-          <w:sz w:val="32"/>
-          <w:szCs w:val="32"/>
-        </w:rPr>
-      </w:pPr>
-      <w:r>
-        <w:rPr>
-          <w:rFonts w:ascii="Consolas" w:hAnsi="Consolas"/>
-          <w:sz w:val="32"/>
-          <w:szCs w:val="32"/>
-        </w:rPr>
-      </w:r>
-    </w:p>
-    <w:p>
-      <w:pPr>
-        <w:pStyle w:val="Normal"/>
-        <w:bidi w:val="0"/>
-        <w:rPr>
-          <w:rFonts w:ascii="Consolas" w:hAnsi="Consolas"/>
-          <w:sz w:val="32"/>
-          <w:szCs w:val="32"/>
-        </w:rPr>
-      </w:pPr>
-      <w:r>
-        <w:rPr>
-          <w:rFonts w:ascii="Consolas" w:hAnsi="Consolas"/>
-          <w:sz w:val="32"/>
-          <w:szCs w:val="32"/>
-        </w:rPr>
-      </w:r>
-    </w:p>
-    <w:p>
-      <w:pPr>
-        <w:pStyle w:val="Normal"/>
-        <w:bidi w:val="0"/>
-        <w:rPr>
-          <w:rFonts w:ascii="Consolas" w:hAnsi="Consolas"/>
-          <w:sz w:val="32"/>
-          <w:szCs w:val="32"/>
-        </w:rPr>
-      </w:pPr>
-      <w:r>
-        <w:rPr/>
-      </w:r>
-    </w:p>
-    <w:p>
-      <w:pPr>
-        <w:pStyle w:val="Normal"/>
-        <w:bidi w:val="0"/>
-        <w:rPr>
-          <w:rFonts w:ascii="Consolas" w:hAnsi="Consolas"/>
-          <w:sz w:val="32"/>
-          <w:szCs w:val="32"/>
-        </w:rPr>
-      </w:pPr>
-      <w:r>
-        <w:rPr>
-          <w:rFonts w:ascii="Consolas" w:hAnsi="Consolas"/>
-          <w:sz w:val="32"/>
-          <w:szCs w:val="32"/>
-        </w:rPr>
-        <w:t xml:space="preserve">Video </w:t>
-      </w:r>
-      <w:r>
-        <w:rPr>
-          <w:rFonts w:ascii="Consolas" w:hAnsi="Consolas"/>
-          <w:sz w:val="32"/>
-          <w:szCs w:val="32"/>
-        </w:rPr>
-        <w:t>4</w:t>
-      </w:r>
-      <w:r>
-        <w:rPr>
-          <w:rFonts w:ascii="Consolas" w:hAnsi="Consolas"/>
-          <w:sz w:val="32"/>
-          <w:szCs w:val="32"/>
-        </w:rPr>
-        <w:t>1</w:t>
-      </w:r>
-    </w:p>
-    <w:p>
-      <w:pPr>
-        <w:pStyle w:val="Normal"/>
-        <w:bidi w:val="0"/>
-        <w:rPr>
-          <w:rFonts w:ascii="Consolas" w:hAnsi="Consolas"/>
-          <w:sz w:val="32"/>
-          <w:szCs w:val="32"/>
-        </w:rPr>
-      </w:pPr>
-      <w:r>
-        <w:rPr>
-          <w:rFonts w:ascii="Consolas" w:hAnsi="Consolas"/>
-          <w:sz w:val="32"/>
-          <w:szCs w:val="32"/>
-        </w:rPr>
-        <w:t>2</w:t>
-      </w:r>
-      <w:r>
-        <w:rPr>
-          <w:rFonts w:ascii="Consolas" w:hAnsi="Consolas"/>
-          <w:sz w:val="32"/>
-          <w:szCs w:val="32"/>
-        </w:rPr>
-        <w:t>1</w:t>
-      </w:r>
-      <w:r>
-        <w:rPr>
-          <w:rFonts w:ascii="Consolas" w:hAnsi="Consolas"/>
-          <w:sz w:val="32"/>
-          <w:szCs w:val="32"/>
-        </w:rPr>
-        <w:t>:</w:t>
-      </w:r>
-      <w:r>
-        <w:rPr>
-          <w:rFonts w:ascii="Consolas" w:hAnsi="Consolas"/>
-          <w:sz w:val="32"/>
-          <w:szCs w:val="32"/>
-        </w:rPr>
-        <w:t>08</w:t>
-      </w:r>
-      <w:r>
-        <w:rPr>
-          <w:rFonts w:ascii="Consolas" w:hAnsi="Consolas"/>
-          <w:sz w:val="32"/>
-          <w:szCs w:val="32"/>
-        </w:rPr>
-        <w:t xml:space="preserve"> </w:t>
-      </w:r>
-      <w:r>
-        <w:rPr>
-          <w:rFonts w:ascii="Consolas" w:hAnsi="Consolas"/>
-          <w:sz w:val="32"/>
-          <w:szCs w:val="32"/>
-        </w:rPr>
-        <w:t>min 1</w:t>
-      </w:r>
-      <w:r>
-        <w:rPr>
-          <w:rFonts w:ascii="Consolas" w:hAnsi="Consolas"/>
-          <w:sz w:val="32"/>
-          <w:szCs w:val="32"/>
-        </w:rPr>
-        <w:t>7</w:t>
-      </w:r>
-      <w:r>
-        <w:rPr>
-          <w:rFonts w:ascii="Consolas" w:hAnsi="Consolas"/>
-          <w:sz w:val="32"/>
-          <w:szCs w:val="32"/>
-        </w:rPr>
-        <w:t>-09-2025</w:t>
-        <w:br/>
-      </w:r>
-      <w:r>
-        <w:rPr>
-          <w:rFonts w:ascii="Consolas" w:hAnsi="Consolas"/>
-          <w:sz w:val="32"/>
-          <w:szCs w:val="32"/>
-        </w:rPr>
-        <w:t xml:space="preserve">Herencia </w:t>
-      </w:r>
-      <w:r>
-        <w:rPr>
-          <w:rFonts w:ascii="Consolas" w:hAnsi="Consolas"/>
-          <w:sz w:val="32"/>
-          <w:szCs w:val="32"/>
-        </w:rPr>
-        <w:t>II</w:t>
-      </w:r>
-    </w:p>
-    <w:p>
-      <w:pPr>
-        <w:pStyle w:val="Normal"/>
-        <w:bidi w:val="0"/>
-        <w:rPr>
-          <w:rFonts w:ascii="Consolas" w:hAnsi="Consolas"/>
-          <w:sz w:val="32"/>
-          <w:szCs w:val="32"/>
-        </w:rPr>
-      </w:pPr>
-      <w:r>
-        <w:rPr>
-          <w:rFonts w:ascii="Consolas" w:hAnsi="Consolas"/>
-          <w:sz w:val="32"/>
-          <w:szCs w:val="32"/>
-        </w:rPr>
-      </w:r>
-    </w:p>
-    <w:p>
-      <w:pPr>
-        <w:pStyle w:val="Normal"/>
-        <w:bidi w:val="0"/>
-        <w:rPr>
-          <w:rFonts w:ascii="Consolas" w:hAnsi="Consolas"/>
-          <w:sz w:val="32"/>
-          <w:szCs w:val="32"/>
-        </w:rPr>
-      </w:pPr>
-      <w:r>
-        <w:rPr>
-          <w:rFonts w:ascii="Consolas" w:hAnsi="Consolas"/>
-          <w:sz w:val="32"/>
-          <w:szCs w:val="32"/>
-        </w:rPr>
-        <w:t>Se crea una instancia de tipo furgoneta, y a través de esto podemos acceder a los métodos de la Super Clase Coche más los datos de la clase de tipo furgoneta.</w:t>
-      </w:r>
-    </w:p>
-    <w:p>
-      <w:pPr>
-        <w:pStyle w:val="Normal"/>
-        <w:bidi w:val="0"/>
-        <w:rPr>
-          <w:rFonts w:ascii="Consolas" w:hAnsi="Consolas"/>
-          <w:sz w:val="32"/>
-          <w:szCs w:val="32"/>
-        </w:rPr>
-      </w:pPr>
-      <w:r>
-        <w:rPr>
-          <w:rFonts w:ascii="Consolas" w:hAnsi="Consolas"/>
-          <w:sz w:val="32"/>
-          <w:szCs w:val="32"/>
-        </w:rPr>
-      </w:r>
-    </w:p>
-    <w:p>
-      <w:pPr>
-        <w:pStyle w:val="Normal"/>
-        <w:bidi w:val="0"/>
-        <w:rPr>
-          <w:rFonts w:ascii="Consolas" w:hAnsi="Consolas"/>
-          <w:sz w:val="32"/>
-          <w:szCs w:val="32"/>
-        </w:rPr>
-      </w:pPr>
-      <w:r>
-        <w:rPr>
-          <w:rFonts w:ascii="Consolas" w:hAnsi="Consolas"/>
-          <w:sz w:val="32"/>
-          <w:szCs w:val="32"/>
-        </w:rPr>
-        <w:t>Diseño de la herencia. La regla “Es un”…</w:t>
-      </w:r>
-    </w:p>
-    <w:p>
-      <w:pPr>
-        <w:pStyle w:val="Normal"/>
-        <w:bidi w:val="0"/>
-        <w:rPr>
-          <w:rFonts w:ascii="Consolas" w:hAnsi="Consolas"/>
-          <w:sz w:val="32"/>
-          <w:szCs w:val="32"/>
-        </w:rPr>
-      </w:pPr>
-      <w:r>
-        <w:rPr>
-          <w:rFonts w:ascii="Consolas" w:hAnsi="Consolas"/>
-          <w:sz w:val="32"/>
-          <w:szCs w:val="32"/>
-        </w:rPr>
-        <w:t>coche → furgoneta</w:t>
-      </w:r>
-    </w:p>
-    <w:p>
-      <w:pPr>
-        <w:pStyle w:val="Normal"/>
-        <w:bidi w:val="0"/>
-        <w:rPr>
-          <w:rFonts w:ascii="Consolas" w:hAnsi="Consolas"/>
-          <w:sz w:val="32"/>
-          <w:szCs w:val="32"/>
-        </w:rPr>
-      </w:pPr>
-      <w:r>
-        <w:rPr>
-          <w:rFonts w:ascii="Consolas" w:hAnsi="Consolas"/>
-          <w:sz w:val="32"/>
-          <w:szCs w:val="32"/>
-        </w:rPr>
-      </w:r>
-    </w:p>
-    <w:p>
-      <w:pPr>
-        <w:pStyle w:val="Normal"/>
-        <w:bidi w:val="0"/>
-        <w:rPr>
-          <w:rFonts w:ascii="Consolas" w:hAnsi="Consolas"/>
-          <w:sz w:val="32"/>
-          <w:szCs w:val="32"/>
-        </w:rPr>
-      </w:pPr>
-      <w:r>
-        <w:rPr>
-          <w:rFonts w:ascii="Consolas" w:hAnsi="Consolas"/>
-          <w:sz w:val="32"/>
-          <w:szCs w:val="32"/>
-        </w:rPr>
-        <w:t>Clase principal Vehículo, programar las propiedades generales que pueden tener todos los vehículos que vemos.</w:t>
-      </w:r>
-    </w:p>
-    <w:p>
-      <w:pPr>
-        <w:pStyle w:val="Normal"/>
-        <w:bidi w:val="0"/>
-        <w:rPr>
-          <w:rFonts w:ascii="Consolas" w:hAnsi="Consolas"/>
-          <w:sz w:val="32"/>
-          <w:szCs w:val="32"/>
-        </w:rPr>
-      </w:pPr>
-      <w:r>
-        <w:rPr>
-          <w:rFonts w:ascii="Consolas" w:hAnsi="Consolas"/>
-          <w:sz w:val="32"/>
-          <w:szCs w:val="32"/>
-        </w:rPr>
-      </w:r>
-    </w:p>
-    <w:p>
-      <w:pPr>
-        <w:pStyle w:val="Normal"/>
-        <w:bidi w:val="0"/>
-        <w:rPr>
-          <w:rFonts w:ascii="Consolas" w:hAnsi="Consolas"/>
-          <w:sz w:val="32"/>
-          <w:szCs w:val="32"/>
-        </w:rPr>
-      </w:pPr>
-      <w:r>
-        <w:rPr>
-          <w:rFonts w:ascii="Consolas" w:hAnsi="Consolas"/>
-          <w:sz w:val="32"/>
-          <w:szCs w:val="32"/>
-        </w:rPr>
-        <w:t>Coche – furgoneta - camión – Moto.</w:t>
-      </w:r>
-    </w:p>
-    <w:p>
-      <w:pPr>
-        <w:pStyle w:val="Normal"/>
-        <w:bidi w:val="0"/>
-        <w:rPr>
-          <w:rFonts w:ascii="Consolas" w:hAnsi="Consolas"/>
-          <w:sz w:val="32"/>
-          <w:szCs w:val="32"/>
-        </w:rPr>
-      </w:pPr>
-      <w:r>
-        <w:rPr>
-          <w:rFonts w:ascii="Consolas" w:hAnsi="Consolas"/>
-          <w:sz w:val="32"/>
-          <w:szCs w:val="32"/>
-        </w:rPr>
-      </w:r>
-    </w:p>
-    <w:p>
-      <w:pPr>
-        <w:pStyle w:val="Normal"/>
-        <w:bidi w:val="0"/>
-        <w:rPr>
-          <w:rFonts w:ascii="Consolas" w:hAnsi="Consolas"/>
-          <w:sz w:val="32"/>
-          <w:szCs w:val="32"/>
-        </w:rPr>
-      </w:pPr>
-      <w:r>
-        <w:rPr>
-          <w:rFonts w:ascii="Consolas" w:hAnsi="Consolas"/>
-          <w:sz w:val="32"/>
-          <w:szCs w:val="32"/>
-        </w:rPr>
-      </w:r>
-    </w:p>
-    <w:p>
-      <w:pPr>
-        <w:pStyle w:val="Normal"/>
-        <w:bidi w:val="0"/>
-        <w:rPr>
-          <w:rFonts w:ascii="Consolas" w:hAnsi="Consolas"/>
-          <w:sz w:val="32"/>
-          <w:szCs w:val="32"/>
-        </w:rPr>
-      </w:pPr>
-      <w:r>
-        <w:rPr>
-          <w:rFonts w:ascii="Consolas" w:hAnsi="Consolas"/>
-          <w:sz w:val="32"/>
-          <w:szCs w:val="32"/>
-        </w:rPr>
-        <w:t xml:space="preserve">Video </w:t>
-      </w:r>
-      <w:r>
-        <w:rPr>
-          <w:rFonts w:ascii="Consolas" w:hAnsi="Consolas"/>
-          <w:sz w:val="32"/>
-          <w:szCs w:val="32"/>
-        </w:rPr>
-        <w:t>4</w:t>
-      </w:r>
-      <w:r>
-        <w:rPr>
-          <w:rFonts w:ascii="Consolas" w:hAnsi="Consolas"/>
-          <w:sz w:val="32"/>
-          <w:szCs w:val="32"/>
-        </w:rPr>
-        <w:t>1</w:t>
-      </w:r>
-    </w:p>
-    <w:p>
-      <w:pPr>
-        <w:pStyle w:val="Normal"/>
-        <w:bidi w:val="0"/>
-        <w:rPr>
-          <w:rFonts w:ascii="Consolas" w:hAnsi="Consolas"/>
-          <w:sz w:val="32"/>
-          <w:szCs w:val="32"/>
-        </w:rPr>
-      </w:pPr>
-      <w:r>
-        <w:rPr>
-          <w:rFonts w:ascii="Consolas" w:hAnsi="Consolas"/>
-          <w:sz w:val="32"/>
-          <w:szCs w:val="32"/>
-        </w:rPr>
-        <w:t>22:32 min 17-09-2025</w:t>
-      </w:r>
-    </w:p>
-    <w:p>
-      <w:pPr>
-        <w:pStyle w:val="Normal"/>
-        <w:bidi w:val="0"/>
-        <w:rPr>
-          <w:rFonts w:ascii="Consolas" w:hAnsi="Consolas"/>
-          <w:sz w:val="32"/>
-          <w:szCs w:val="32"/>
-        </w:rPr>
-      </w:pPr>
-      <w:r>
-        <w:rPr>
-          <w:rFonts w:ascii="Consolas" w:hAnsi="Consolas"/>
-          <w:sz w:val="32"/>
-          <w:szCs w:val="32"/>
-        </w:rPr>
-        <w:t>Herencia III Diseñando la herencia.</w:t>
-      </w:r>
-    </w:p>
-    <w:p>
-      <w:pPr>
-        <w:pStyle w:val="Normal"/>
-        <w:bidi w:val="0"/>
-        <w:rPr>
-          <w:rFonts w:ascii="Consolas" w:hAnsi="Consolas"/>
-          <w:sz w:val="32"/>
-          <w:szCs w:val="32"/>
-        </w:rPr>
-      </w:pPr>
-      <w:r>
-        <w:rPr>
-          <w:rFonts w:ascii="Consolas" w:hAnsi="Consolas"/>
-          <w:sz w:val="32"/>
-          <w:szCs w:val="32"/>
-        </w:rPr>
-      </w:r>
-    </w:p>
-    <w:p>
-      <w:pPr>
-        <w:pStyle w:val="Normal"/>
-        <w:bidi w:val="0"/>
-        <w:rPr>
-          <w:rFonts w:ascii="Consolas" w:hAnsi="Consolas"/>
-          <w:sz w:val="32"/>
-          <w:szCs w:val="32"/>
-        </w:rPr>
-      </w:pPr>
-      <w:r>
-        <w:rPr>
-          <w:rFonts w:ascii="Consolas" w:hAnsi="Consolas"/>
-          <w:sz w:val="32"/>
-          <w:szCs w:val="32"/>
-        </w:rPr>
-        <w:t>Dándole seguimiento a la clase Empleado, en el cual se creo dando los datos como el nombre, sueldo, fecha de contrato y subeSueldo. Con un ID único para la creación de objetos de tipo empleado.</w:t>
-      </w:r>
-    </w:p>
-    <w:p>
-      <w:pPr>
-        <w:pStyle w:val="Normal"/>
-        <w:bidi w:val="0"/>
-        <w:rPr>
-          <w:rFonts w:ascii="Consolas" w:hAnsi="Consolas"/>
-          <w:sz w:val="32"/>
-          <w:szCs w:val="32"/>
-        </w:rPr>
-      </w:pPr>
-      <w:r>
-        <w:rPr>
-          <w:rFonts w:ascii="Consolas" w:hAnsi="Consolas"/>
-          <w:sz w:val="32"/>
-          <w:szCs w:val="32"/>
-        </w:rPr>
-      </w:r>
-    </w:p>
-    <w:p>
-      <w:pPr>
-        <w:pStyle w:val="Normal"/>
-        <w:bidi w:val="0"/>
-        <w:rPr>
-          <w:rFonts w:ascii="Consolas" w:hAnsi="Consolas"/>
-          <w:sz w:val="32"/>
-          <w:szCs w:val="32"/>
-        </w:rPr>
-      </w:pPr>
-      <w:r>
-        <w:rPr>
-          <w:rFonts w:ascii="Consolas" w:hAnsi="Consolas"/>
-          <w:sz w:val="32"/>
-          <w:szCs w:val="32"/>
-        </w:rPr>
-        <w:t>¿Y si queremos crear Jefes?</w:t>
-      </w:r>
-    </w:p>
-    <w:p>
-      <w:pPr>
-        <w:pStyle w:val="Normal"/>
-        <w:bidi w:val="0"/>
-        <w:rPr>
-          <w:rFonts w:ascii="Consolas" w:hAnsi="Consolas"/>
-          <w:sz w:val="32"/>
-          <w:szCs w:val="32"/>
-        </w:rPr>
-      </w:pPr>
-      <w:r>
-        <w:rPr>
-          <w:rFonts w:ascii="Consolas" w:hAnsi="Consolas"/>
-          <w:sz w:val="32"/>
-          <w:szCs w:val="32"/>
-        </w:rPr>
-        <w:t>¿Y si estos Jefes reciben además del sueldo, un incentivo?</w:t>
-      </w:r>
-    </w:p>
-    <w:p>
-      <w:pPr>
-        <w:pStyle w:val="Normal"/>
-        <w:bidi w:val="0"/>
-        <w:rPr>
-          <w:rFonts w:ascii="Consolas" w:hAnsi="Consolas"/>
-          <w:sz w:val="32"/>
-          <w:szCs w:val="32"/>
-        </w:rPr>
-      </w:pPr>
-      <w:r>
-        <w:rPr>
-          <w:rFonts w:ascii="Consolas" w:hAnsi="Consolas"/>
-          <w:sz w:val="32"/>
-          <w:szCs w:val="32"/>
-        </w:rPr>
-        <w:t>¿Me sirve la clase Empleado para crear Jefes?</w:t>
-      </w:r>
-    </w:p>
-    <w:p>
-      <w:pPr>
-        <w:pStyle w:val="Normal"/>
-        <w:bidi w:val="0"/>
-        <w:rPr>
-          <w:rFonts w:ascii="Consolas" w:hAnsi="Consolas"/>
-          <w:sz w:val="32"/>
-          <w:szCs w:val="32"/>
-        </w:rPr>
-      </w:pPr>
-      <w:r>
-        <w:rPr>
-          <w:rFonts w:ascii="Consolas" w:hAnsi="Consolas"/>
-          <w:sz w:val="32"/>
-          <w:szCs w:val="32"/>
-        </w:rPr>
-      </w:r>
-    </w:p>
-    <w:p>
-      <w:pPr>
-        <w:pStyle w:val="Normal"/>
-        <w:bidi w:val="0"/>
-        <w:rPr>
-          <w:rFonts w:ascii="Consolas" w:hAnsi="Consolas"/>
-          <w:sz w:val="32"/>
-          <w:szCs w:val="32"/>
-        </w:rPr>
-      </w:pPr>
-      <w:r>
-        <w:rPr>
-          <w:rFonts w:ascii="Consolas" w:hAnsi="Consolas"/>
-          <w:sz w:val="32"/>
-          <w:szCs w:val="32"/>
-        </w:rPr>
-        <w:t>Crear nueva clase que diferencie quien es un empleado y quien es un jefe y además nos permita dar un incentivo a los jefes.</w:t>
-      </w:r>
-    </w:p>
-    <w:p>
-      <w:pPr>
-        <w:pStyle w:val="Normal"/>
-        <w:bidi w:val="0"/>
-        <w:rPr>
-          <w:rFonts w:ascii="Consolas" w:hAnsi="Consolas"/>
-          <w:sz w:val="32"/>
-          <w:szCs w:val="32"/>
-        </w:rPr>
-      </w:pPr>
-      <w:r>
-        <w:rPr>
-          <w:rFonts w:ascii="Consolas" w:hAnsi="Consolas"/>
-          <w:sz w:val="32"/>
-          <w:szCs w:val="32"/>
-        </w:rPr>
-      </w:r>
-    </w:p>
-    <w:p>
-      <w:pPr>
-        <w:pStyle w:val="Normal"/>
-        <w:bidi w:val="0"/>
-        <w:rPr>
-          <w:rFonts w:ascii="Consolas" w:hAnsi="Consolas"/>
-          <w:sz w:val="32"/>
-          <w:szCs w:val="32"/>
-        </w:rPr>
-      </w:pPr>
-      <w:r>
-        <w:rPr>
-          <w:rFonts w:ascii="Consolas" w:hAnsi="Consolas"/>
-          <w:sz w:val="32"/>
-          <w:szCs w:val="32"/>
-        </w:rPr>
-        <w:t>Jefatura, se llamará la clase y herede las características de empleado.</w:t>
-      </w:r>
-    </w:p>
-    <w:p>
-      <w:pPr>
-        <w:pStyle w:val="Normal"/>
-        <w:bidi w:val="0"/>
-        <w:rPr>
-          <w:rFonts w:ascii="Consolas" w:hAnsi="Consolas"/>
-          <w:sz w:val="32"/>
-          <w:szCs w:val="32"/>
-        </w:rPr>
-      </w:pPr>
-      <w:r>
-        <w:rPr>
-          <w:rFonts w:ascii="Consolas" w:hAnsi="Consolas"/>
-          <w:sz w:val="32"/>
-          <w:szCs w:val="32"/>
-        </w:rPr>
-      </w:r>
-    </w:p>
-    <w:p>
-      <w:pPr>
-        <w:pStyle w:val="Normal"/>
-        <w:bidi w:val="0"/>
-        <w:rPr>
-          <w:rFonts w:ascii="Consolas" w:hAnsi="Consolas"/>
-          <w:sz w:val="32"/>
-          <w:szCs w:val="32"/>
-        </w:rPr>
-      </w:pPr>
-      <w:r>
-        <w:rPr>
-          <w:rFonts w:ascii="Consolas" w:hAnsi="Consolas"/>
-          <w:sz w:val="32"/>
-          <w:szCs w:val="32"/>
-        </w:rPr>
-        <w:t>Recuerda: Regla “Es un…”</w:t>
-      </w:r>
-    </w:p>
-    <w:p>
-      <w:pPr>
-        <w:pStyle w:val="Normal"/>
-        <w:bidi w:val="0"/>
-        <w:rPr>
-          <w:rFonts w:ascii="Consolas" w:hAnsi="Consolas"/>
-          <w:sz w:val="32"/>
-          <w:szCs w:val="32"/>
-        </w:rPr>
-      </w:pPr>
-      <w:r>
-        <w:rPr>
-          <w:rFonts w:ascii="Consolas" w:hAnsi="Consolas"/>
-          <w:sz w:val="32"/>
-          <w:szCs w:val="32"/>
-        </w:rPr>
-      </w:r>
-    </w:p>
-    <w:p>
-      <w:pPr>
-        <w:pStyle w:val="Normal"/>
-        <w:bidi w:val="0"/>
-        <w:rPr>
-          <w:rFonts w:ascii="Consolas" w:hAnsi="Consolas"/>
-          <w:sz w:val="32"/>
-          <w:szCs w:val="32"/>
-        </w:rPr>
-      </w:pPr>
-      <w:r>
-        <w:rPr>
-          <w:rFonts w:ascii="Consolas" w:hAnsi="Consolas"/>
-          <w:sz w:val="32"/>
-          <w:szCs w:val="32"/>
-        </w:rPr>
-        <w:t>¿Un Jefe es un Empleado? (siempre)</w:t>
-      </w:r>
-    </w:p>
-    <w:p>
-      <w:pPr>
-        <w:pStyle w:val="Normal"/>
-        <w:bidi w:val="0"/>
-        <w:rPr>
-          <w:rFonts w:ascii="Consolas" w:hAnsi="Consolas"/>
-          <w:sz w:val="32"/>
-          <w:szCs w:val="32"/>
-        </w:rPr>
-      </w:pPr>
-      <w:r>
-        <w:rPr>
-          <w:rFonts w:ascii="Consolas" w:hAnsi="Consolas"/>
-          <w:sz w:val="32"/>
-          <w:szCs w:val="32"/>
-        </w:rPr>
-        <w:t>¿Un Empleado es un jefe? (no).</w:t>
-      </w:r>
-    </w:p>
-    <w:p>
-      <w:pPr>
-        <w:pStyle w:val="Normal"/>
-        <w:bidi w:val="0"/>
-        <w:rPr>
-          <w:rFonts w:ascii="Consolas" w:hAnsi="Consolas"/>
-          <w:sz w:val="32"/>
-          <w:szCs w:val="32"/>
-        </w:rPr>
-      </w:pPr>
-      <w:r>
-        <w:rPr>
-          <w:rFonts w:ascii="Consolas" w:hAnsi="Consolas"/>
-          <w:sz w:val="32"/>
-          <w:szCs w:val="32"/>
-        </w:rPr>
-      </w:r>
-    </w:p>
-    <w:p>
-      <w:pPr>
-        <w:pStyle w:val="Normal"/>
-        <w:bidi w:val="0"/>
-        <w:rPr>
-          <w:rFonts w:ascii="Consolas" w:hAnsi="Consolas"/>
-          <w:sz w:val="32"/>
-          <w:szCs w:val="32"/>
-        </w:rPr>
-      </w:pPr>
-      <w:r>
-        <w:rPr>
-          <w:rFonts w:ascii="Consolas" w:hAnsi="Consolas"/>
-          <w:sz w:val="32"/>
-          <w:szCs w:val="32"/>
-        </w:rPr>
-        <w:t>Superclase será empleado y la clase Jefe es una subclase.</w:t>
-      </w:r>
-    </w:p>
-    <w:p>
-      <w:pPr>
-        <w:pStyle w:val="Normal"/>
-        <w:bidi w:val="0"/>
-        <w:rPr>
-          <w:rFonts w:ascii="Consolas" w:hAnsi="Consolas"/>
-          <w:sz w:val="32"/>
-          <w:szCs w:val="32"/>
-        </w:rPr>
-      </w:pPr>
-      <w:r>
-        <w:rPr>
-          <w:rFonts w:ascii="Consolas" w:hAnsi="Consolas"/>
-          <w:sz w:val="32"/>
-          <w:szCs w:val="32"/>
-        </w:rPr>
-      </w:r>
-    </w:p>
-    <w:p>
-      <w:pPr>
-        <w:pStyle w:val="Normal"/>
-        <w:bidi w:val="0"/>
-        <w:rPr>
-          <w:rFonts w:ascii="Consolas" w:hAnsi="Consolas"/>
-          <w:sz w:val="32"/>
-          <w:szCs w:val="32"/>
-        </w:rPr>
-      </w:pPr>
-      <w:r>
-        <w:rPr>
-          <w:rFonts w:ascii="Consolas" w:hAnsi="Consolas"/>
-          <w:sz w:val="32"/>
-          <w:szCs w:val="32"/>
-        </w:rPr>
+        <w:t>O lo que es lo mismo: Un Objeto se puede comportar de diferente forma dependiendo del contexto. Las variables objeto son polimorfas.</w:t>
       </w:r>
     </w:p>
     <w:sectPr>
@@ -20915,7 +20982,7 @@
   </w:style>
   <w:style w:type="paragraph" w:styleId="Heading1">
     <w:name w:val="heading 1"/>
-    <w:basedOn w:val="Ttulouser"/>
+    <w:basedOn w:val="Ttulo"/>
     <w:next w:val="BodyText"/>
     <w:qFormat/>
     <w:pPr>
@@ -21014,8 +21081,8 @@
       <w:rFonts w:cs="Lucida Sans"/>
     </w:rPr>
   </w:style>
-  <w:style w:type="paragraph" w:styleId="Cabeceraypieuser">
-    <w:name w:val="Cabecera y pie (user)"/>
+  <w:style w:type="paragraph" w:styleId="Cabeceraypie">
+    <w:name w:val="Cabecera y pie"/>
     <w:basedOn w:val="Normal"/>
     <w:qFormat/>
     <w:pPr>
@@ -21028,8 +21095,8 @@
     </w:pPr>
     <w:rPr/>
   </w:style>
-  <w:style w:type="paragraph" w:styleId="Cabeceraypie">
-    <w:name w:val="Cabecera y pie"/>
+  <w:style w:type="paragraph" w:styleId="Cabeceraypieuser">
+    <w:name w:val="Cabecera y pie (user)"/>
     <w:basedOn w:val="Normal"/>
     <w:qFormat/>
     <w:pPr/>
@@ -21037,7 +21104,7 @@
   </w:style>
   <w:style w:type="paragraph" w:styleId="Header">
     <w:name w:val="header"/>
-    <w:basedOn w:val="Cabeceraypieuser"/>
+    <w:basedOn w:val="Cabeceraypie"/>
     <w:pPr>
       <w:suppressLineNumbers/>
     </w:pPr>

</xml_diff>

<commit_message>
fea(vid44-castobj-clasmethods): added update file poo and create exercise to usoEmpleado
</commit_message>
<xml_diff>
--- a/Curso_POO_java.docx
+++ b/Curso_POO_java.docx
@@ -20928,6 +20928,2261 @@
           <w:szCs w:val="32"/>
         </w:rPr>
         <w:t>O lo que es lo mismo: Un Objeto se puede comportar de diferente forma dependiendo del contexto. Las variables objeto son polimorfas.</w:t>
+      </w:r>
+    </w:p>
+    <w:p>
+      <w:pPr>
+        <w:pStyle w:val="Normal"/>
+        <w:bidi w:val="0"/>
+        <w:rPr>
+          <w:rFonts w:ascii="Consolas" w:hAnsi="Consolas"/>
+          <w:sz w:val="32"/>
+          <w:szCs w:val="32"/>
+        </w:rPr>
+      </w:pPr>
+      <w:r>
+        <w:rPr>
+          <w:rFonts w:ascii="Consolas" w:hAnsi="Consolas"/>
+          <w:sz w:val="32"/>
+          <w:szCs w:val="32"/>
+        </w:rPr>
+      </w:r>
+    </w:p>
+    <w:p>
+      <w:pPr>
+        <w:pStyle w:val="Normal"/>
+        <w:bidi w:val="0"/>
+        <w:rPr>
+          <w:rFonts w:ascii="Consolas" w:hAnsi="Consolas"/>
+          <w:sz w:val="32"/>
+          <w:szCs w:val="32"/>
+        </w:rPr>
+      </w:pPr>
+      <w:r>
+        <w:rPr>
+          <w:rFonts w:ascii="Consolas" w:hAnsi="Consolas"/>
+          <w:sz w:val="32"/>
+          <w:szCs w:val="32"/>
+        </w:rPr>
+      </w:r>
+    </w:p>
+    <w:p>
+      <w:pPr>
+        <w:pStyle w:val="Normal"/>
+        <w:bidi w:val="0"/>
+        <w:rPr>
+          <w:rFonts w:ascii="Consolas" w:hAnsi="Consolas"/>
+          <w:sz w:val="32"/>
+          <w:szCs w:val="32"/>
+        </w:rPr>
+      </w:pPr>
+      <w:r>
+        <w:rPr>
+          <w:rFonts w:ascii="Consolas" w:hAnsi="Consolas"/>
+          <w:sz w:val="32"/>
+          <w:szCs w:val="32"/>
+        </w:rPr>
+      </w:r>
+    </w:p>
+    <w:p>
+      <w:pPr>
+        <w:pStyle w:val="Normal"/>
+        <w:bidi w:val="0"/>
+        <w:rPr>
+          <w:rFonts w:ascii="Consolas" w:hAnsi="Consolas"/>
+          <w:sz w:val="32"/>
+          <w:szCs w:val="32"/>
+        </w:rPr>
+      </w:pPr>
+      <w:r>
+        <w:rPr>
+          <w:rFonts w:ascii="Consolas" w:hAnsi="Consolas"/>
+          <w:sz w:val="32"/>
+          <w:szCs w:val="32"/>
+        </w:rPr>
+      </w:r>
+    </w:p>
+    <w:p>
+      <w:pPr>
+        <w:pStyle w:val="Normal"/>
+        <w:bidi w:val="0"/>
+        <w:rPr>
+          <w:rFonts w:ascii="Consolas" w:hAnsi="Consolas"/>
+          <w:sz w:val="32"/>
+          <w:szCs w:val="32"/>
+        </w:rPr>
+      </w:pPr>
+      <w:r>
+        <w:rPr>
+          <w:rFonts w:ascii="Consolas" w:hAnsi="Consolas"/>
+          <w:sz w:val="32"/>
+          <w:szCs w:val="32"/>
+        </w:rPr>
+      </w:r>
+    </w:p>
+    <w:p>
+      <w:pPr>
+        <w:pStyle w:val="Normal"/>
+        <w:bidi w:val="0"/>
+        <w:rPr>
+          <w:rFonts w:ascii="Consolas" w:hAnsi="Consolas"/>
+          <w:sz w:val="32"/>
+          <w:szCs w:val="32"/>
+        </w:rPr>
+      </w:pPr>
+      <w:r>
+        <w:rPr>
+          <w:rFonts w:ascii="Consolas" w:hAnsi="Consolas"/>
+          <w:sz w:val="32"/>
+          <w:szCs w:val="32"/>
+        </w:rPr>
+      </w:r>
+    </w:p>
+    <w:p>
+      <w:pPr>
+        <w:pStyle w:val="Normal"/>
+        <w:bidi w:val="0"/>
+        <w:rPr>
+          <w:rFonts w:ascii="Consolas" w:hAnsi="Consolas"/>
+          <w:sz w:val="32"/>
+          <w:szCs w:val="32"/>
+        </w:rPr>
+      </w:pPr>
+      <w:r>
+        <w:rPr>
+          <w:rFonts w:ascii="Consolas" w:hAnsi="Consolas"/>
+          <w:sz w:val="32"/>
+          <w:szCs w:val="32"/>
+        </w:rPr>
+      </w:r>
+    </w:p>
+    <w:p>
+      <w:pPr>
+        <w:pStyle w:val="Normal"/>
+        <w:bidi w:val="0"/>
+        <w:rPr>
+          <w:rFonts w:ascii="Consolas" w:hAnsi="Consolas"/>
+          <w:sz w:val="32"/>
+          <w:szCs w:val="32"/>
+        </w:rPr>
+      </w:pPr>
+      <w:r>
+        <w:rPr>
+          <w:rFonts w:ascii="Consolas" w:hAnsi="Consolas"/>
+          <w:sz w:val="32"/>
+          <w:szCs w:val="32"/>
+        </w:rPr>
+      </w:r>
+    </w:p>
+    <w:p>
+      <w:pPr>
+        <w:pStyle w:val="Normal"/>
+        <w:bidi w:val="0"/>
+        <w:rPr>
+          <w:rFonts w:ascii="Consolas" w:hAnsi="Consolas"/>
+          <w:sz w:val="32"/>
+          <w:szCs w:val="32"/>
+        </w:rPr>
+      </w:pPr>
+      <w:r>
+        <w:rPr>
+          <w:rFonts w:ascii="Consolas" w:hAnsi="Consolas"/>
+          <w:sz w:val="32"/>
+          <w:szCs w:val="32"/>
+        </w:rPr>
+      </w:r>
+    </w:p>
+    <w:p>
+      <w:pPr>
+        <w:pStyle w:val="Normal"/>
+        <w:bidi w:val="0"/>
+        <w:rPr>
+          <w:rFonts w:ascii="Consolas" w:hAnsi="Consolas"/>
+          <w:sz w:val="32"/>
+          <w:szCs w:val="32"/>
+        </w:rPr>
+      </w:pPr>
+      <w:r>
+        <w:rPr>
+          <w:rFonts w:ascii="Consolas" w:hAnsi="Consolas"/>
+          <w:sz w:val="32"/>
+          <w:szCs w:val="32"/>
+        </w:rPr>
+        <w:t>Video 4</w:t>
+      </w:r>
+      <w:r>
+        <w:rPr>
+          <w:rFonts w:ascii="Consolas" w:hAnsi="Consolas"/>
+          <w:sz w:val="32"/>
+          <w:szCs w:val="32"/>
+        </w:rPr>
+        <w:t>4</w:t>
+      </w:r>
+    </w:p>
+    <w:p>
+      <w:pPr>
+        <w:pStyle w:val="Normal"/>
+        <w:bidi w:val="0"/>
+        <w:rPr>
+          <w:rFonts w:ascii="Consolas" w:hAnsi="Consolas"/>
+          <w:sz w:val="32"/>
+          <w:szCs w:val="32"/>
+        </w:rPr>
+      </w:pPr>
+      <w:r>
+        <w:rPr>
+          <w:rFonts w:ascii="Consolas" w:hAnsi="Consolas"/>
+          <w:sz w:val="32"/>
+          <w:szCs w:val="32"/>
+        </w:rPr>
+        <w:t>2</w:t>
+      </w:r>
+      <w:r>
+        <w:rPr>
+          <w:rFonts w:ascii="Consolas" w:hAnsi="Consolas"/>
+          <w:sz w:val="32"/>
+          <w:szCs w:val="32"/>
+        </w:rPr>
+        <w:t>3</w:t>
+      </w:r>
+      <w:r>
+        <w:rPr>
+          <w:rFonts w:ascii="Consolas" w:hAnsi="Consolas"/>
+          <w:sz w:val="32"/>
+          <w:szCs w:val="32"/>
+        </w:rPr>
+        <w:t>:</w:t>
+      </w:r>
+      <w:r>
+        <w:rPr>
+          <w:rFonts w:ascii="Consolas" w:hAnsi="Consolas"/>
+          <w:sz w:val="32"/>
+          <w:szCs w:val="32"/>
+        </w:rPr>
+        <w:t xml:space="preserve">19 </w:t>
+      </w:r>
+      <w:r>
+        <w:rPr>
+          <w:rFonts w:ascii="Consolas" w:hAnsi="Consolas"/>
+          <w:sz w:val="32"/>
+          <w:szCs w:val="32"/>
+        </w:rPr>
+        <w:t>min 1</w:t>
+      </w:r>
+      <w:r>
+        <w:rPr>
+          <w:rFonts w:ascii="Consolas" w:hAnsi="Consolas"/>
+          <w:sz w:val="32"/>
+          <w:szCs w:val="32"/>
+        </w:rPr>
+        <w:t>8</w:t>
+      </w:r>
+      <w:r>
+        <w:rPr>
+          <w:rFonts w:ascii="Consolas" w:hAnsi="Consolas"/>
+          <w:sz w:val="32"/>
+          <w:szCs w:val="32"/>
+        </w:rPr>
+        <w:t>-09-2025</w:t>
+      </w:r>
+    </w:p>
+    <w:p>
+      <w:pPr>
+        <w:pStyle w:val="Normal"/>
+        <w:bidi w:val="0"/>
+        <w:rPr>
+          <w:rFonts w:ascii="Consolas" w:hAnsi="Consolas"/>
+          <w:sz w:val="32"/>
+          <w:szCs w:val="32"/>
+        </w:rPr>
+      </w:pPr>
+      <w:r>
+        <w:rPr>
+          <w:rFonts w:ascii="Consolas" w:hAnsi="Consolas"/>
+          <w:sz w:val="32"/>
+          <w:szCs w:val="32"/>
+        </w:rPr>
+        <w:t>La herencia V</w:t>
+      </w:r>
+    </w:p>
+    <w:p>
+      <w:pPr>
+        <w:pStyle w:val="Normal"/>
+        <w:bidi w:val="0"/>
+        <w:rPr>
+          <w:rFonts w:ascii="Consolas" w:hAnsi="Consolas"/>
+          <w:sz w:val="32"/>
+          <w:szCs w:val="32"/>
+        </w:rPr>
+      </w:pPr>
+      <w:r>
+        <w:rPr>
+          <w:rFonts w:ascii="Consolas" w:hAnsi="Consolas"/>
+          <w:sz w:val="32"/>
+          <w:szCs w:val="32"/>
+        </w:rPr>
+        <w:t>Refundición de objetos (Casting) clases y Métodos final.</w:t>
+      </w:r>
+    </w:p>
+    <w:p>
+      <w:pPr>
+        <w:pStyle w:val="Normal"/>
+        <w:bidi w:val="0"/>
+        <w:rPr>
+          <w:rFonts w:ascii="Consolas" w:hAnsi="Consolas"/>
+          <w:sz w:val="32"/>
+          <w:szCs w:val="32"/>
+        </w:rPr>
+      </w:pPr>
+      <w:r>
+        <w:rPr>
+          <w:rFonts w:ascii="Consolas" w:hAnsi="Consolas"/>
+          <w:sz w:val="32"/>
+          <w:szCs w:val="32"/>
+        </w:rPr>
+      </w:r>
+    </w:p>
+    <w:p>
+      <w:pPr>
+        <w:pStyle w:val="Normal"/>
+        <w:bidi w:val="0"/>
+        <w:rPr>
+          <w:rFonts w:ascii="Consolas" w:hAnsi="Consolas"/>
+          <w:sz w:val="32"/>
+          <w:szCs w:val="32"/>
+        </w:rPr>
+      </w:pPr>
+      <w:r>
+        <w:rPr>
+          <w:rFonts w:ascii="Consolas" w:hAnsi="Consolas"/>
+          <w:sz w:val="32"/>
+          <w:szCs w:val="32"/>
+        </w:rPr>
+        <w:t>Podemos hacer el casting entre objetos, como en el ejemplo de la clase Uso_Empleado basándonos en la regla de “Es un”, ya que al ser un jefe un empleado, podemos hacer el casting adecuado para pasar una instancia de tipo empleado a una instancia de tipo Jefatura.</w:t>
+      </w:r>
+    </w:p>
+    <w:p>
+      <w:pPr>
+        <w:pStyle w:val="Normal"/>
+        <w:bidi w:val="0"/>
+        <w:rPr>
+          <w:rFonts w:ascii="Consolas" w:hAnsi="Consolas"/>
+          <w:sz w:val="32"/>
+          <w:szCs w:val="32"/>
+        </w:rPr>
+      </w:pPr>
+      <w:r>
+        <w:rPr>
+          <w:rFonts w:ascii="Consolas" w:hAnsi="Consolas"/>
+          <w:sz w:val="32"/>
+          <w:szCs w:val="32"/>
+        </w:rPr>
+      </w:r>
+    </w:p>
+    <w:p>
+      <w:pPr>
+        <w:pStyle w:val="Normal"/>
+        <w:bidi w:val="0"/>
+        <w:rPr>
+          <w:rFonts w:ascii="Consolas" w:hAnsi="Consolas"/>
+          <w:sz w:val="32"/>
+          <w:szCs w:val="32"/>
+        </w:rPr>
+      </w:pPr>
+      <w:r>
+        <w:rPr>
+          <w:rFonts w:ascii="Consolas" w:hAnsi="Consolas"/>
+          <w:sz w:val="32"/>
+          <w:szCs w:val="32"/>
+        </w:rPr>
+        <w:t>double num1 = 7.5;</w:t>
+      </w:r>
+    </w:p>
+    <w:p>
+      <w:pPr>
+        <w:pStyle w:val="Normal"/>
+        <w:bidi w:val="0"/>
+        <w:rPr>
+          <w:rFonts w:ascii="Consolas" w:hAnsi="Consolas"/>
+          <w:sz w:val="32"/>
+          <w:szCs w:val="32"/>
+          <w:u w:val="none"/>
+        </w:rPr>
+      </w:pPr>
+      <w:r>
+        <w:rPr>
+          <w:rFonts w:ascii="Consolas" w:hAnsi="Consolas"/>
+          <w:sz w:val="32"/>
+          <w:szCs w:val="32"/>
+        </w:rPr>
+        <w:t xml:space="preserve">Int num2 = (int) num1; </w:t>
+        <w:br/>
+        <w:br/>
+        <w:t>// Este tipo de casteo es similar a lo que se hace cuando es de tipo objeto como en este caso.</w:t>
+      </w:r>
+    </w:p>
+    <w:p>
+      <w:pPr>
+        <w:pStyle w:val="Normal"/>
+        <w:bidi w:val="0"/>
+        <w:rPr>
+          <w:rFonts w:ascii="Consolas" w:hAnsi="Consolas"/>
+          <w:sz w:val="32"/>
+          <w:szCs w:val="32"/>
+        </w:rPr>
+      </w:pPr>
+      <w:r>
+        <w:rPr>
+          <w:rFonts w:ascii="Consolas" w:hAnsi="Consolas"/>
+          <w:sz w:val="32"/>
+          <w:szCs w:val="32"/>
+        </w:rPr>
+      </w:r>
+    </w:p>
+    <w:p>
+      <w:pPr>
+        <w:pStyle w:val="Normal"/>
+        <w:bidi w:val="0"/>
+        <w:rPr>
+          <w:rFonts w:ascii="Consolas" w:hAnsi="Consolas"/>
+          <w:sz w:val="32"/>
+          <w:szCs w:val="32"/>
+        </w:rPr>
+      </w:pPr>
+      <w:r>
+        <w:rPr>
+          <w:rFonts w:ascii="Consolas" w:hAnsi="Consolas"/>
+          <w:color w:val="1290C3"/>
+          <w:sz w:val="20"/>
+          <w:szCs w:val="32"/>
+          <w:shd w:fill="373737" w:val="clear"/>
+        </w:rPr>
+        <w:t>Jefatura</w:t>
+      </w:r>
+      <w:r>
+        <w:rPr>
+          <w:rFonts w:ascii="Consolas" w:hAnsi="Consolas"/>
+          <w:color w:val="D9E8F7"/>
+          <w:sz w:val="20"/>
+          <w:szCs w:val="32"/>
+          <w:shd w:fill="373737" w:val="clear"/>
+        </w:rPr>
+        <w:t xml:space="preserve"> </w:t>
+      </w:r>
+      <w:r>
+        <w:rPr>
+          <w:rFonts w:ascii="Consolas" w:hAnsi="Consolas"/>
+          <w:color w:val="F2F200"/>
+          <w:sz w:val="20"/>
+          <w:szCs w:val="32"/>
+          <w:shd w:fill="373737" w:val="clear"/>
+        </w:rPr>
+        <w:t>jefa_Finanzas</w:t>
+      </w:r>
+      <w:r>
+        <w:rPr>
+          <w:rFonts w:ascii="Consolas" w:hAnsi="Consolas"/>
+          <w:color w:val="D9E8F7"/>
+          <w:sz w:val="20"/>
+          <w:szCs w:val="32"/>
+          <w:shd w:fill="373737" w:val="clear"/>
+        </w:rPr>
+        <w:t xml:space="preserve"> </w:t>
+      </w:r>
+      <w:r>
+        <w:rPr>
+          <w:rFonts w:ascii="Consolas" w:hAnsi="Consolas"/>
+          <w:color w:val="E6E6FA"/>
+          <w:sz w:val="20"/>
+          <w:szCs w:val="32"/>
+          <w:shd w:fill="373737" w:val="clear"/>
+        </w:rPr>
+        <w:t>=</w:t>
+      </w:r>
+      <w:r>
+        <w:rPr>
+          <w:rFonts w:ascii="Consolas" w:hAnsi="Consolas"/>
+          <w:color w:val="D9E8F7"/>
+          <w:sz w:val="20"/>
+          <w:szCs w:val="32"/>
+          <w:shd w:fill="373737" w:val="clear"/>
+        </w:rPr>
+        <w:t xml:space="preserve"> </w:t>
+      </w:r>
+      <w:r>
+        <w:rPr>
+          <w:rFonts w:ascii="Consolas" w:hAnsi="Consolas"/>
+          <w:color w:val="F9FAF4"/>
+          <w:sz w:val="20"/>
+          <w:szCs w:val="32"/>
+          <w:shd w:fill="373737" w:val="clear"/>
+        </w:rPr>
+        <w:t>(</w:t>
+      </w:r>
+      <w:r>
+        <w:rPr>
+          <w:rFonts w:ascii="Consolas" w:hAnsi="Consolas"/>
+          <w:color w:val="1290C3"/>
+          <w:sz w:val="20"/>
+          <w:szCs w:val="32"/>
+          <w:shd w:fill="373737" w:val="clear"/>
+        </w:rPr>
+        <w:t>Jefatura</w:t>
+      </w:r>
+      <w:r>
+        <w:rPr>
+          <w:rFonts w:ascii="Consolas" w:hAnsi="Consolas"/>
+          <w:color w:val="F9FAF4"/>
+          <w:sz w:val="20"/>
+          <w:szCs w:val="32"/>
+          <w:shd w:fill="373737" w:val="clear"/>
+        </w:rPr>
+        <w:t>)</w:t>
+      </w:r>
+      <w:r>
+        <w:rPr>
+          <w:rFonts w:ascii="Consolas" w:hAnsi="Consolas"/>
+          <w:color w:val="D9E8F7"/>
+          <w:sz w:val="20"/>
+          <w:szCs w:val="32"/>
+          <w:shd w:fill="373737" w:val="clear"/>
+        </w:rPr>
+        <w:t xml:space="preserve"> </w:t>
+      </w:r>
+      <w:r>
+        <w:rPr>
+          <w:rFonts w:ascii="Consolas" w:hAnsi="Consolas"/>
+          <w:color w:val="F3EC79"/>
+          <w:sz w:val="20"/>
+          <w:szCs w:val="32"/>
+          <w:shd w:fill="373737" w:val="clear"/>
+        </w:rPr>
+        <w:t>misEmpleados</w:t>
+      </w:r>
+      <w:r>
+        <w:rPr>
+          <w:rFonts w:ascii="Consolas" w:hAnsi="Consolas"/>
+          <w:color w:val="F9FAF4"/>
+          <w:sz w:val="20"/>
+          <w:szCs w:val="32"/>
+          <w:shd w:fill="373737" w:val="clear"/>
+        </w:rPr>
+        <w:t>[</w:t>
+      </w:r>
+      <w:r>
+        <w:rPr>
+          <w:rFonts w:ascii="Consolas" w:hAnsi="Consolas"/>
+          <w:color w:val="6897BB"/>
+          <w:sz w:val="20"/>
+          <w:szCs w:val="32"/>
+          <w:shd w:fill="373737" w:val="clear"/>
+        </w:rPr>
+        <w:t>5</w:t>
+      </w:r>
+      <w:r>
+        <w:rPr>
+          <w:rFonts w:ascii="Consolas" w:hAnsi="Consolas"/>
+          <w:color w:val="F9FAF4"/>
+          <w:sz w:val="20"/>
+          <w:szCs w:val="32"/>
+          <w:shd w:fill="373737" w:val="clear"/>
+        </w:rPr>
+        <w:t>]</w:t>
+      </w:r>
+      <w:r>
+        <w:rPr>
+          <w:rFonts w:ascii="Consolas" w:hAnsi="Consolas"/>
+          <w:color w:val="E6E6FA"/>
+          <w:sz w:val="20"/>
+          <w:szCs w:val="32"/>
+          <w:shd w:fill="373737" w:val="clear"/>
+        </w:rPr>
+        <w:t>;</w:t>
+      </w:r>
+    </w:p>
+    <w:p>
+      <w:pPr>
+        <w:pStyle w:val="Normal"/>
+        <w:bidi w:val="0"/>
+        <w:rPr>
+          <w:rFonts w:ascii="Consolas" w:hAnsi="Consolas"/>
+          <w:sz w:val="32"/>
+          <w:szCs w:val="32"/>
+        </w:rPr>
+      </w:pPr>
+      <w:r>
+        <w:rPr>
+          <w:rFonts w:ascii="Consolas" w:hAnsi="Consolas"/>
+          <w:color w:val="E6E6FA"/>
+          <w:sz w:val="20"/>
+          <w:szCs w:val="32"/>
+          <w:shd w:fill="373737" w:val="clear"/>
+        </w:rPr>
+      </w:r>
+    </w:p>
+    <w:p>
+      <w:pPr>
+        <w:pStyle w:val="Normal"/>
+        <w:bidi w:val="0"/>
+        <w:rPr>
+          <w:rFonts w:ascii="Consolas" w:hAnsi="Consolas"/>
+          <w:sz w:val="32"/>
+          <w:szCs w:val="32"/>
+        </w:rPr>
+      </w:pPr>
+      <w:r>
+        <w:rPr>
+          <w:rFonts w:ascii="Consolas" w:hAnsi="Consolas"/>
+          <w:color w:val="E6E6FA"/>
+          <w:sz w:val="20"/>
+          <w:szCs w:val="32"/>
+          <w:shd w:fill="373737" w:val="clear"/>
+        </w:rPr>
+        <w:t xml:space="preserve">Ya que mis empleados[5] tienen argumentos o parámetros definidos como instancia almacenados en la posición 5 para visualizar los métodos creados en la subclase Jefatura y poder utilizar como en el ejemplo del ejercicio el método. </w:t>
+      </w:r>
+    </w:p>
+    <w:p>
+      <w:pPr>
+        <w:pStyle w:val="Normal"/>
+        <w:bidi w:val="0"/>
+        <w:rPr>
+          <w:rFonts w:ascii="Consolas" w:hAnsi="Consolas"/>
+          <w:sz w:val="32"/>
+          <w:szCs w:val="32"/>
+        </w:rPr>
+      </w:pPr>
+      <w:r>
+        <w:rPr>
+          <w:rFonts w:ascii="Consolas" w:hAnsi="Consolas"/>
+          <w:color w:val="E6E6FA"/>
+          <w:sz w:val="20"/>
+          <w:szCs w:val="32"/>
+          <w:shd w:fill="373737" w:val="clear"/>
+        </w:rPr>
+      </w:r>
+    </w:p>
+    <w:p>
+      <w:pPr>
+        <w:pStyle w:val="Normal"/>
+        <w:bidi w:val="0"/>
+        <w:rPr>
+          <w:rFonts w:ascii="Consolas" w:hAnsi="Consolas"/>
+          <w:sz w:val="32"/>
+          <w:szCs w:val="32"/>
+        </w:rPr>
+      </w:pPr>
+      <w:r>
+        <w:rPr>
+          <w:rFonts w:ascii="Consolas" w:hAnsi="Consolas"/>
+          <w:color w:val="F3EC79"/>
+          <w:sz w:val="20"/>
+          <w:shd w:fill="373737" w:val="clear"/>
+        </w:rPr>
+        <w:t>jefa_Finanzas</w:t>
+      </w:r>
+      <w:r>
+        <w:rPr>
+          <w:rFonts w:ascii="Consolas" w:hAnsi="Consolas"/>
+          <w:color w:val="E6E6FA"/>
+          <w:sz w:val="20"/>
+          <w:shd w:fill="373737" w:val="clear"/>
+        </w:rPr>
+        <w:t>.</w:t>
+      </w:r>
+      <w:r>
+        <w:rPr>
+          <w:rFonts w:ascii="Consolas" w:hAnsi="Consolas"/>
+          <w:color w:val="A7EC21"/>
+          <w:sz w:val="20"/>
+          <w:shd w:fill="373737" w:val="clear"/>
+        </w:rPr>
+        <w:t>estableceIncentivo</w:t>
+      </w:r>
+      <w:r>
+        <w:rPr>
+          <w:rFonts w:ascii="Consolas" w:hAnsi="Consolas"/>
+          <w:color w:val="F9FAF4"/>
+          <w:sz w:val="20"/>
+          <w:shd w:fill="373737" w:val="clear"/>
+        </w:rPr>
+        <w:t>(</w:t>
+      </w:r>
+      <w:r>
+        <w:rPr>
+          <w:rFonts w:ascii="Consolas" w:hAnsi="Consolas"/>
+          <w:color w:val="6897BB"/>
+          <w:sz w:val="20"/>
+          <w:shd w:fill="373737" w:val="clear"/>
+        </w:rPr>
+        <w:t>55000</w:t>
+      </w:r>
+      <w:r>
+        <w:rPr>
+          <w:rFonts w:ascii="Consolas" w:hAnsi="Consolas"/>
+          <w:color w:val="F9FAF4"/>
+          <w:sz w:val="20"/>
+          <w:shd w:fill="373737" w:val="clear"/>
+        </w:rPr>
+        <w:t>)</w:t>
+      </w:r>
+      <w:r>
+        <w:rPr>
+          <w:rFonts w:ascii="Consolas" w:hAnsi="Consolas"/>
+          <w:color w:val="E6E6FA"/>
+          <w:sz w:val="20"/>
+          <w:shd w:fill="373737" w:val="clear"/>
+        </w:rPr>
+        <w:t>;</w:t>
+      </w:r>
+    </w:p>
+    <w:p>
+      <w:pPr>
+        <w:pStyle w:val="Normal"/>
+        <w:bidi w:val="0"/>
+        <w:rPr>
+          <w:rFonts w:ascii="Consolas" w:hAnsi="Consolas"/>
+          <w:sz w:val="32"/>
+          <w:szCs w:val="32"/>
+        </w:rPr>
+      </w:pPr>
+      <w:r>
+        <w:rPr>
+          <w:rFonts w:ascii="Consolas" w:hAnsi="Consolas"/>
+          <w:color w:val="E6E6FA"/>
+          <w:sz w:val="20"/>
+          <w:shd w:fill="373737" w:val="clear"/>
+        </w:rPr>
+      </w:r>
+    </w:p>
+    <w:p>
+      <w:pPr>
+        <w:pStyle w:val="Normal"/>
+        <w:bidi w:val="0"/>
+        <w:rPr>
+          <w:rFonts w:ascii="Consolas" w:hAnsi="Consolas"/>
+          <w:sz w:val="32"/>
+          <w:szCs w:val="32"/>
+        </w:rPr>
+      </w:pPr>
+      <w:r>
+        <w:rPr>
+          <w:rFonts w:ascii="Consolas" w:hAnsi="Consolas"/>
+          <w:color w:val="E6E6FA"/>
+          <w:sz w:val="20"/>
+          <w:shd w:fill="373737" w:val="clear"/>
+        </w:rPr>
+      </w:r>
+    </w:p>
+    <w:p>
+      <w:pPr>
+        <w:pStyle w:val="Normal"/>
+        <w:bidi w:val="0"/>
+        <w:rPr>
+          <w:rFonts w:ascii="Consolas" w:hAnsi="Consolas"/>
+          <w:sz w:val="32"/>
+          <w:szCs w:val="32"/>
+        </w:rPr>
+      </w:pPr>
+      <w:r>
+        <w:rPr>
+          <w:rFonts w:ascii="Consolas" w:hAnsi="Consolas"/>
+          <w:color w:val="1290C3"/>
+          <w:sz w:val="20"/>
+          <w:shd w:fill="373737" w:val="clear"/>
+        </w:rPr>
+        <w:t>Jefatura</w:t>
+      </w:r>
+      <w:r>
+        <w:rPr>
+          <w:rFonts w:ascii="Consolas" w:hAnsi="Consolas"/>
+          <w:color w:val="D9E8F7"/>
+          <w:sz w:val="20"/>
+          <w:shd w:fill="373737" w:val="clear"/>
+        </w:rPr>
+        <w:t xml:space="preserve"> </w:t>
+      </w:r>
+      <w:r>
+        <w:rPr>
+          <w:rFonts w:ascii="Consolas" w:hAnsi="Consolas"/>
+          <w:color w:val="F2F200"/>
+          <w:sz w:val="20"/>
+          <w:u w:val="single"/>
+          <w:shd w:fill="373737" w:val="clear"/>
+        </w:rPr>
+        <w:t>jefe_compras</w:t>
+      </w:r>
+      <w:r>
+        <w:rPr>
+          <w:rFonts w:ascii="Consolas" w:hAnsi="Consolas"/>
+          <w:color w:val="E6E6FA"/>
+          <w:sz w:val="20"/>
+          <w:shd w:fill="373737" w:val="clear"/>
+        </w:rPr>
+        <w:t>=</w:t>
+      </w:r>
+      <w:r>
+        <w:rPr>
+          <w:rFonts w:ascii="Consolas" w:hAnsi="Consolas"/>
+          <w:color w:val="F9FAF4"/>
+          <w:sz w:val="20"/>
+          <w:shd w:fill="373737" w:val="clear"/>
+        </w:rPr>
+        <w:t>(</w:t>
+      </w:r>
+      <w:r>
+        <w:rPr>
+          <w:rFonts w:ascii="Consolas" w:hAnsi="Consolas"/>
+          <w:color w:val="1290C3"/>
+          <w:sz w:val="20"/>
+          <w:shd w:fill="373737" w:val="clear"/>
+        </w:rPr>
+        <w:t>Jefatura</w:t>
+      </w:r>
+      <w:r>
+        <w:rPr>
+          <w:rFonts w:ascii="Consolas" w:hAnsi="Consolas"/>
+          <w:color w:val="F9FAF4"/>
+          <w:sz w:val="20"/>
+          <w:shd w:fill="373737" w:val="clear"/>
+        </w:rPr>
+        <w:t>)</w:t>
+      </w:r>
+      <w:r>
+        <w:rPr>
+          <w:rFonts w:ascii="Consolas" w:hAnsi="Consolas"/>
+          <w:color w:val="D9E8F7"/>
+          <w:sz w:val="20"/>
+          <w:shd w:fill="373737" w:val="clear"/>
+        </w:rPr>
+        <w:t xml:space="preserve"> </w:t>
+      </w:r>
+      <w:r>
+        <w:rPr>
+          <w:rFonts w:ascii="Consolas" w:hAnsi="Consolas"/>
+          <w:color w:val="F3EC79"/>
+          <w:sz w:val="20"/>
+          <w:shd w:fill="373737" w:val="clear"/>
+        </w:rPr>
+        <w:t>misEmpleados</w:t>
+      </w:r>
+      <w:r>
+        <w:rPr>
+          <w:rFonts w:ascii="Consolas" w:hAnsi="Consolas"/>
+          <w:color w:val="F9FAF4"/>
+          <w:sz w:val="20"/>
+          <w:shd w:fill="373737" w:val="clear"/>
+        </w:rPr>
+        <w:t>[</w:t>
+      </w:r>
+      <w:r>
+        <w:rPr>
+          <w:rFonts w:ascii="Consolas" w:hAnsi="Consolas"/>
+          <w:color w:val="6897BB"/>
+          <w:sz w:val="20"/>
+          <w:shd w:fill="373737" w:val="clear"/>
+        </w:rPr>
+        <w:t>1</w:t>
+      </w:r>
+      <w:r>
+        <w:rPr>
+          <w:rFonts w:ascii="Consolas" w:hAnsi="Consolas"/>
+          <w:color w:val="F9FAF4"/>
+          <w:sz w:val="20"/>
+          <w:shd w:fill="373737" w:val="clear"/>
+        </w:rPr>
+        <w:t>]</w:t>
+      </w:r>
+      <w:r>
+        <w:rPr>
+          <w:rFonts w:ascii="Consolas" w:hAnsi="Consolas"/>
+          <w:color w:val="E6E6FA"/>
+          <w:sz w:val="20"/>
+          <w:shd w:fill="373737" w:val="clear"/>
+        </w:rPr>
+        <w:t>;</w:t>
+      </w:r>
+    </w:p>
+    <w:p>
+      <w:pPr>
+        <w:pStyle w:val="Normal"/>
+        <w:bidi w:val="0"/>
+        <w:rPr>
+          <w:rFonts w:ascii="Consolas" w:hAnsi="Consolas"/>
+          <w:sz w:val="32"/>
+          <w:szCs w:val="32"/>
+        </w:rPr>
+      </w:pPr>
+      <w:r>
+        <w:rPr>
+          <w:rFonts w:ascii="Consolas" w:hAnsi="Consolas"/>
+          <w:color w:val="E6E6FA"/>
+          <w:sz w:val="20"/>
+          <w:shd w:fill="373737" w:val="clear"/>
+        </w:rPr>
+      </w:r>
+    </w:p>
+    <w:p>
+      <w:pPr>
+        <w:pStyle w:val="Normal"/>
+        <w:bidi w:val="0"/>
+        <w:rPr>
+          <w:rFonts w:ascii="Consolas" w:hAnsi="Consolas"/>
+          <w:sz w:val="32"/>
+          <w:szCs w:val="32"/>
+        </w:rPr>
+      </w:pPr>
+      <w:r>
+        <w:rPr>
+          <w:rFonts w:ascii="Consolas" w:hAnsi="Consolas"/>
+          <w:color w:val="E6E6FA"/>
+          <w:sz w:val="20"/>
+          <w:shd w:fill="373737" w:val="clear"/>
+        </w:rPr>
+        <w:t>esta instrucción es la misma que la de jefe_finanzas solo que da error porque no puede ser empleado un jefe.</w:t>
+      </w:r>
+    </w:p>
+    <w:p>
+      <w:pPr>
+        <w:pStyle w:val="Normal"/>
+        <w:bidi w:val="0"/>
+        <w:rPr>
+          <w:rFonts w:ascii="Consolas" w:hAnsi="Consolas"/>
+          <w:sz w:val="32"/>
+          <w:szCs w:val="32"/>
+        </w:rPr>
+      </w:pPr>
+      <w:r>
+        <w:rPr>
+          <w:rFonts w:ascii="Consolas" w:hAnsi="Consolas"/>
+          <w:color w:val="E6E6FA"/>
+          <w:sz w:val="20"/>
+          <w:shd w:fill="373737" w:val="clear"/>
+        </w:rPr>
+      </w:r>
+    </w:p>
+    <w:p>
+      <w:pPr>
+        <w:pStyle w:val="Normal"/>
+        <w:bidi w:val="0"/>
+        <w:rPr>
+          <w:rFonts w:ascii="Consolas" w:hAnsi="Consolas"/>
+          <w:sz w:val="32"/>
+          <w:szCs w:val="32"/>
+        </w:rPr>
+      </w:pPr>
+      <w:r>
+        <w:rPr>
+          <w:rFonts w:ascii="Consolas" w:hAnsi="Consolas"/>
+          <w:color w:val="E6E6FA"/>
+          <w:sz w:val="20"/>
+          <w:shd w:fill="373737" w:val="clear"/>
+        </w:rPr>
+      </w:r>
+    </w:p>
+    <w:p>
+      <w:pPr>
+        <w:pStyle w:val="Normal"/>
+        <w:bidi w:val="0"/>
+        <w:rPr>
+          <w:rFonts w:ascii="Consolas" w:hAnsi="Consolas"/>
+          <w:sz w:val="32"/>
+          <w:szCs w:val="32"/>
+        </w:rPr>
+      </w:pPr>
+      <w:r>
+        <w:rPr>
+          <w:rFonts w:ascii="Consolas" w:hAnsi="Consolas"/>
+          <w:sz w:val="32"/>
+          <w:szCs w:val="32"/>
+        </w:rPr>
+        <w:t>Clases de tipo final, se detiene el flujo de herencia.</w:t>
+      </w:r>
+    </w:p>
+    <w:p>
+      <w:pPr>
+        <w:pStyle w:val="Normal"/>
+        <w:bidi w:val="0"/>
+        <w:rPr>
+          <w:rFonts w:ascii="Consolas" w:hAnsi="Consolas"/>
+          <w:sz w:val="32"/>
+          <w:szCs w:val="32"/>
+        </w:rPr>
+      </w:pPr>
+      <w:r>
+        <w:rPr>
+          <w:rFonts w:ascii="Consolas" w:hAnsi="Consolas"/>
+          <w:sz w:val="32"/>
+          <w:szCs w:val="32"/>
+        </w:rPr>
+      </w:r>
+    </w:p>
+    <w:p>
+      <w:pPr>
+        <w:pStyle w:val="Normal"/>
+        <w:bidi w:val="0"/>
+        <w:rPr>
+          <w:rFonts w:ascii="Consolas" w:hAnsi="Consolas"/>
+          <w:sz w:val="32"/>
+          <w:szCs w:val="32"/>
+        </w:rPr>
+      </w:pPr>
+      <w:r>
+        <w:rPr>
+          <w:rFonts w:ascii="Consolas" w:hAnsi="Consolas"/>
+          <w:sz w:val="32"/>
+          <w:szCs w:val="32"/>
+        </w:rPr>
+        <w:t xml:space="preserve">Clase empleado → Clase Jefe → Clase Director. Si no quieres crear </w:t>
+      </w:r>
+      <w:r>
+        <w:rPr>
+          <w:rFonts w:ascii="Consolas" w:hAnsi="Consolas"/>
+          <w:sz w:val="32"/>
+          <w:szCs w:val="32"/>
+        </w:rPr>
+        <w:t>y</w:t>
+      </w:r>
+      <w:r>
+        <w:rPr>
+          <w:rFonts w:ascii="Consolas" w:hAnsi="Consolas"/>
+          <w:sz w:val="32"/>
+          <w:szCs w:val="32"/>
+        </w:rPr>
+        <w:t xml:space="preserve"> heredar alguna otra clase se define el tipo final </w:t>
+      </w:r>
+      <w:r>
+        <w:rPr>
+          <w:rFonts w:ascii="Consolas" w:hAnsi="Consolas"/>
+          <w:sz w:val="32"/>
+          <w:szCs w:val="32"/>
+        </w:rPr>
+        <w:t xml:space="preserve">en la última clase </w:t>
+      </w:r>
+      <w:r>
+        <w:rPr>
+          <w:rFonts w:ascii="Consolas" w:hAnsi="Consolas"/>
+          <w:sz w:val="32"/>
+          <w:szCs w:val="32"/>
+        </w:rPr>
+        <w:t>para que no se realice la herencia</w:t>
+      </w:r>
+      <w:r>
+        <w:rPr>
+          <w:rFonts w:ascii="Consolas" w:hAnsi="Consolas"/>
+          <w:sz w:val="32"/>
+          <w:szCs w:val="32"/>
+        </w:rPr>
+        <w:t>.</w:t>
+      </w:r>
+    </w:p>
+    <w:p>
+      <w:pPr>
+        <w:pStyle w:val="Normal"/>
+        <w:bidi w:val="0"/>
+        <w:rPr>
+          <w:rFonts w:ascii="Consolas" w:hAnsi="Consolas"/>
+          <w:sz w:val="32"/>
+          <w:szCs w:val="32"/>
+        </w:rPr>
+      </w:pPr>
+      <w:r>
+        <w:rPr>
+          <w:rFonts w:ascii="Consolas" w:hAnsi="Consolas"/>
+          <w:sz w:val="32"/>
+          <w:szCs w:val="32"/>
+        </w:rPr>
+      </w:r>
+    </w:p>
+    <w:p>
+      <w:pPr>
+        <w:pStyle w:val="Normal"/>
+        <w:bidi w:val="0"/>
+        <w:rPr>
+          <w:rFonts w:ascii="Consolas" w:hAnsi="Consolas"/>
+          <w:sz w:val="32"/>
+          <w:szCs w:val="32"/>
+        </w:rPr>
+      </w:pPr>
+      <w:r>
+        <w:rPr>
+          <w:rFonts w:ascii="Consolas" w:hAnsi="Consolas"/>
+          <w:sz w:val="32"/>
+          <w:szCs w:val="32"/>
+        </w:rPr>
+      </w:r>
+    </w:p>
+    <w:p>
+      <w:pPr>
+        <w:pStyle w:val="Normal"/>
+        <w:bidi w:val="0"/>
+        <w:rPr>
+          <w:rFonts w:ascii="Consolas" w:hAnsi="Consolas"/>
+          <w:sz w:val="32"/>
+          <w:szCs w:val="32"/>
+        </w:rPr>
+      </w:pPr>
+      <w:r>
+        <w:rPr>
+          <w:rFonts w:ascii="Consolas" w:hAnsi="Consolas"/>
+          <w:sz w:val="32"/>
+          <w:szCs w:val="32"/>
+        </w:rPr>
+      </w:r>
+    </w:p>
+    <w:p>
+      <w:pPr>
+        <w:pStyle w:val="Normal"/>
+        <w:bidi w:val="0"/>
+        <w:rPr>
+          <w:rFonts w:ascii="Consolas" w:hAnsi="Consolas"/>
+          <w:sz w:val="32"/>
+          <w:szCs w:val="32"/>
+        </w:rPr>
+      </w:pPr>
+      <w:r>
+        <w:rPr>
+          <w:rFonts w:ascii="Consolas" w:hAnsi="Consolas"/>
+          <w:sz w:val="32"/>
+          <w:szCs w:val="32"/>
+        </w:rPr>
+        <w:drawing>
+          <wp:anchor behindDoc="0" distT="0" distB="0" distL="0" distR="0" simplePos="0" locked="0" layoutInCell="0" allowOverlap="1" relativeHeight="2">
+            <wp:simplePos x="0" y="0"/>
+            <wp:positionH relativeFrom="column">
+              <wp:posOffset>38735</wp:posOffset>
+            </wp:positionH>
+            <wp:positionV relativeFrom="paragraph">
+              <wp:posOffset>-66675</wp:posOffset>
+            </wp:positionV>
+            <wp:extent cx="6332220" cy="3339465"/>
+            <wp:effectExtent l="0" t="0" r="0" b="0"/>
+            <wp:wrapSquare wrapText="largest"/>
+            <wp:docPr id="1" name="Imagen1" descr=""/>
+            <wp:cNvGraphicFramePr>
+              <a:graphicFrameLocks xmlns:a="http://schemas.openxmlformats.org/drawingml/2006/main" noChangeAspect="1"/>
+            </wp:cNvGraphicFramePr>
+            <a:graphic xmlns:a="http://schemas.openxmlformats.org/drawingml/2006/main">
+              <a:graphicData uri="http://schemas.openxmlformats.org/drawingml/2006/picture">
+                <pic:pic xmlns:pic="http://schemas.openxmlformats.org/drawingml/2006/picture">
+                  <pic:nvPicPr>
+                    <pic:cNvPr id="1" name="Imagen1" descr=""/>
+                    <pic:cNvPicPr>
+                      <a:picLocks noChangeAspect="1" noChangeArrowheads="1"/>
+                    </pic:cNvPicPr>
+                  </pic:nvPicPr>
+                  <pic:blipFill>
+                    <a:blip r:embed="rId2"/>
+                    <a:stretch>
+                      <a:fillRect/>
+                    </a:stretch>
+                  </pic:blipFill>
+                  <pic:spPr bwMode="auto">
+                    <a:xfrm>
+                      <a:off x="0" y="0"/>
+                      <a:ext cx="6332220" cy="3339465"/>
+                    </a:xfrm>
+                    <a:prstGeom prst="rect">
+                      <a:avLst/>
+                    </a:prstGeom>
+                    <a:noFill/>
+                  </pic:spPr>
+                </pic:pic>
+              </a:graphicData>
+            </a:graphic>
+          </wp:anchor>
+        </w:drawing>
+      </w:r>
+    </w:p>
+    <w:p>
+      <w:pPr>
+        <w:pStyle w:val="Normal"/>
+        <w:ind w:hanging="0"/>
+        <w:jc w:val="left"/>
+        <w:rPr/>
+      </w:pPr>
+      <w:r>
+        <w:rPr>
+          <w:rFonts w:ascii="Consolas" w:hAnsi="Consolas"/>
+          <w:color w:val="CC6C1D"/>
+          <w:sz w:val="20"/>
+        </w:rPr>
+        <w:t>class</w:t>
+      </w:r>
+      <w:r>
+        <w:rPr>
+          <w:rFonts w:ascii="Consolas" w:hAnsi="Consolas"/>
+          <w:color w:val="D9E8F7"/>
+          <w:sz w:val="20"/>
+        </w:rPr>
+        <w:t xml:space="preserve"> </w:t>
+      </w:r>
+      <w:r>
+        <w:rPr>
+          <w:rFonts w:ascii="Consolas" w:hAnsi="Consolas"/>
+          <w:color w:val="1290C3"/>
+          <w:sz w:val="20"/>
+        </w:rPr>
+        <w:t>Director</w:t>
+      </w:r>
+      <w:r>
+        <w:rPr>
+          <w:rFonts w:ascii="Consolas" w:hAnsi="Consolas"/>
+          <w:color w:val="D9E8F7"/>
+          <w:sz w:val="20"/>
+        </w:rPr>
+        <w:t xml:space="preserve"> </w:t>
+      </w:r>
+      <w:r>
+        <w:rPr>
+          <w:rFonts w:ascii="Consolas" w:hAnsi="Consolas"/>
+          <w:color w:val="CC6C1D"/>
+          <w:sz w:val="20"/>
+        </w:rPr>
+        <w:t>extends</w:t>
+      </w:r>
+      <w:r>
+        <w:rPr>
+          <w:rFonts w:ascii="Consolas" w:hAnsi="Consolas"/>
+          <w:color w:val="D9E8F7"/>
+          <w:sz w:val="20"/>
+        </w:rPr>
+        <w:t xml:space="preserve"> </w:t>
+      </w:r>
+      <w:r>
+        <w:rPr>
+          <w:rFonts w:ascii="Consolas" w:hAnsi="Consolas"/>
+          <w:color w:val="1290C3"/>
+          <w:sz w:val="20"/>
+          <w:u w:val="single"/>
+        </w:rPr>
+        <w:t>Jefatura</w:t>
+      </w:r>
+      <w:r>
+        <w:rPr>
+          <w:rFonts w:ascii="Consolas" w:hAnsi="Consolas"/>
+          <w:color w:val="000000"/>
+          <w:sz w:val="20"/>
+        </w:rPr>
+        <w:t>{</w:t>
+      </w:r>
+    </w:p>
+    <w:p>
+      <w:pPr>
+        <w:pStyle w:val="Normal"/>
+        <w:ind w:hanging="0"/>
+        <w:jc w:val="left"/>
+        <w:rPr/>
+      </w:pPr>
+      <w:r>
+        <w:rPr>
+          <w:rFonts w:ascii="Consolas" w:hAnsi="Consolas"/>
+          <w:color w:val="D9E8F7"/>
+          <w:sz w:val="20"/>
+        </w:rPr>
+        <w:tab/>
+        <w:tab/>
+      </w:r>
+    </w:p>
+    <w:p>
+      <w:pPr>
+        <w:pStyle w:val="Normal"/>
+        <w:ind w:hanging="0"/>
+        <w:jc w:val="left"/>
+        <w:rPr/>
+      </w:pPr>
+      <w:r>
+        <w:rPr>
+          <w:rFonts w:ascii="Consolas" w:hAnsi="Consolas"/>
+          <w:color w:val="000000"/>
+          <w:sz w:val="20"/>
+        </w:rPr>
+        <w:t>//Error</w:t>
+      </w:r>
+      <w:r>
+        <w:rPr>
+          <w:rFonts w:ascii="Consolas" w:hAnsi="Consolas"/>
+          <w:color w:val="D9E8F7"/>
+          <w:sz w:val="20"/>
+        </w:rPr>
+        <w:t xml:space="preserve"> </w:t>
+        <w:br/>
+        <w:tab/>
+      </w:r>
+      <w:r>
+        <w:rPr>
+          <w:rFonts w:ascii="Consolas" w:hAnsi="Consolas"/>
+          <w:color w:val="CC6C1D"/>
+          <w:sz w:val="20"/>
+        </w:rPr>
+        <w:t>public</w:t>
+      </w:r>
+      <w:r>
+        <w:rPr>
+          <w:rFonts w:ascii="Consolas" w:hAnsi="Consolas"/>
+          <w:color w:val="D9E8F7"/>
+          <w:sz w:val="20"/>
+        </w:rPr>
+        <w:t xml:space="preserve"> </w:t>
+      </w:r>
+      <w:r>
+        <w:rPr>
+          <w:rFonts w:ascii="Consolas" w:hAnsi="Consolas"/>
+          <w:color w:val="1EB540"/>
+          <w:sz w:val="20"/>
+        </w:rPr>
+        <w:t>Director</w:t>
+      </w:r>
+      <w:r>
+        <w:rPr>
+          <w:rFonts w:ascii="Consolas" w:hAnsi="Consolas"/>
+          <w:color w:val="000000"/>
+          <w:sz w:val="20"/>
+        </w:rPr>
+        <w:t>(</w:t>
+      </w:r>
+      <w:r>
+        <w:rPr>
+          <w:rFonts w:ascii="Consolas" w:hAnsi="Consolas"/>
+          <w:color w:val="1290C3"/>
+          <w:sz w:val="20"/>
+        </w:rPr>
+        <w:t>String</w:t>
+      </w:r>
+      <w:r>
+        <w:rPr>
+          <w:rFonts w:ascii="Consolas" w:hAnsi="Consolas"/>
+          <w:color w:val="D9E8F7"/>
+          <w:sz w:val="20"/>
+        </w:rPr>
+        <w:t xml:space="preserve"> </w:t>
+      </w:r>
+      <w:r>
+        <w:rPr>
+          <w:rFonts w:ascii="Consolas" w:hAnsi="Consolas"/>
+          <w:color w:val="79ABFF"/>
+          <w:sz w:val="20"/>
+        </w:rPr>
+        <w:t>nom</w:t>
+      </w:r>
+      <w:r>
+        <w:rPr>
+          <w:rFonts w:ascii="Consolas" w:hAnsi="Consolas"/>
+          <w:color w:val="000000"/>
+          <w:sz w:val="20"/>
+        </w:rPr>
+        <w:t>,</w:t>
+      </w:r>
+      <w:r>
+        <w:rPr>
+          <w:rFonts w:ascii="Consolas" w:hAnsi="Consolas"/>
+          <w:color w:val="D9E8F7"/>
+          <w:sz w:val="20"/>
+        </w:rPr>
+        <w:t xml:space="preserve"> </w:t>
+      </w:r>
+      <w:r>
+        <w:rPr>
+          <w:rFonts w:ascii="Consolas" w:hAnsi="Consolas"/>
+          <w:color w:val="CC6C1D"/>
+          <w:sz w:val="20"/>
+        </w:rPr>
+        <w:t>double</w:t>
+      </w:r>
+      <w:r>
+        <w:rPr>
+          <w:rFonts w:ascii="Consolas" w:hAnsi="Consolas"/>
+          <w:color w:val="D9E8F7"/>
+          <w:sz w:val="20"/>
+        </w:rPr>
+        <w:t xml:space="preserve"> </w:t>
+      </w:r>
+      <w:r>
+        <w:rPr>
+          <w:rFonts w:ascii="Consolas" w:hAnsi="Consolas"/>
+          <w:color w:val="79ABFF"/>
+          <w:sz w:val="20"/>
+        </w:rPr>
+        <w:t>sue</w:t>
+      </w:r>
+      <w:r>
+        <w:rPr>
+          <w:rFonts w:ascii="Consolas" w:hAnsi="Consolas"/>
+          <w:color w:val="000000"/>
+          <w:sz w:val="20"/>
+        </w:rPr>
+        <w:t>,</w:t>
+      </w:r>
+      <w:r>
+        <w:rPr>
+          <w:rFonts w:ascii="Consolas" w:hAnsi="Consolas"/>
+          <w:color w:val="D9E8F7"/>
+          <w:sz w:val="20"/>
+        </w:rPr>
+        <w:t xml:space="preserve"> </w:t>
+      </w:r>
+      <w:r>
+        <w:rPr>
+          <w:rFonts w:ascii="Consolas" w:hAnsi="Consolas"/>
+          <w:color w:val="CC6C1D"/>
+          <w:sz w:val="20"/>
+        </w:rPr>
+        <w:t>int</w:t>
+      </w:r>
+      <w:r>
+        <w:rPr>
+          <w:rFonts w:ascii="Consolas" w:hAnsi="Consolas"/>
+          <w:color w:val="D9E8F7"/>
+          <w:sz w:val="20"/>
+        </w:rPr>
+        <w:t xml:space="preserve"> </w:t>
+      </w:r>
+      <w:r>
+        <w:rPr>
+          <w:rFonts w:ascii="Consolas" w:hAnsi="Consolas"/>
+          <w:color w:val="79ABFF"/>
+          <w:sz w:val="20"/>
+        </w:rPr>
+        <w:t>anio</w:t>
+      </w:r>
+      <w:r>
+        <w:rPr>
+          <w:rFonts w:ascii="Consolas" w:hAnsi="Consolas"/>
+          <w:color w:val="000000"/>
+          <w:sz w:val="20"/>
+        </w:rPr>
+        <w:t>,</w:t>
+      </w:r>
+      <w:r>
+        <w:rPr>
+          <w:rFonts w:ascii="Consolas" w:hAnsi="Consolas"/>
+          <w:color w:val="D9E8F7"/>
+          <w:sz w:val="20"/>
+        </w:rPr>
+        <w:t xml:space="preserve"> </w:t>
+      </w:r>
+      <w:r>
+        <w:rPr>
+          <w:rFonts w:ascii="Consolas" w:hAnsi="Consolas"/>
+          <w:color w:val="CC6C1D"/>
+          <w:sz w:val="20"/>
+        </w:rPr>
+        <w:t>int</w:t>
+      </w:r>
+      <w:r>
+        <w:rPr>
+          <w:rFonts w:ascii="Consolas" w:hAnsi="Consolas"/>
+          <w:color w:val="D9E8F7"/>
+          <w:sz w:val="20"/>
+        </w:rPr>
+        <w:t xml:space="preserve"> </w:t>
+      </w:r>
+      <w:r>
+        <w:rPr>
+          <w:rFonts w:ascii="Consolas" w:hAnsi="Consolas"/>
+          <w:color w:val="79ABFF"/>
+          <w:sz w:val="20"/>
+        </w:rPr>
+        <w:t>mes</w:t>
+      </w:r>
+      <w:r>
+        <w:rPr>
+          <w:rFonts w:ascii="Consolas" w:hAnsi="Consolas"/>
+          <w:color w:val="000000"/>
+          <w:sz w:val="20"/>
+        </w:rPr>
+        <w:t>,</w:t>
+      </w:r>
+      <w:r>
+        <w:rPr>
+          <w:rFonts w:ascii="Consolas" w:hAnsi="Consolas"/>
+          <w:color w:val="D9E8F7"/>
+          <w:sz w:val="20"/>
+        </w:rPr>
+        <w:t xml:space="preserve"> </w:t>
+      </w:r>
+      <w:r>
+        <w:rPr>
+          <w:rFonts w:ascii="Consolas" w:hAnsi="Consolas"/>
+          <w:color w:val="CC6C1D"/>
+          <w:sz w:val="20"/>
+        </w:rPr>
+        <w:t>int</w:t>
+      </w:r>
+      <w:r>
+        <w:rPr>
+          <w:rFonts w:ascii="Consolas" w:hAnsi="Consolas"/>
+          <w:color w:val="D9E8F7"/>
+          <w:sz w:val="20"/>
+        </w:rPr>
+        <w:t xml:space="preserve"> </w:t>
+      </w:r>
+      <w:r>
+        <w:rPr>
+          <w:rFonts w:ascii="Consolas" w:hAnsi="Consolas"/>
+          <w:color w:val="79ABFF"/>
+          <w:sz w:val="20"/>
+        </w:rPr>
+        <w:t>dia</w:t>
+      </w:r>
+      <w:r>
+        <w:rPr>
+          <w:rFonts w:ascii="Consolas" w:hAnsi="Consolas"/>
+          <w:color w:val="000000"/>
+          <w:sz w:val="20"/>
+        </w:rPr>
+        <w:t>)</w:t>
+      </w:r>
+      <w:r>
+        <w:rPr>
+          <w:rFonts w:ascii="Consolas" w:hAnsi="Consolas"/>
+          <w:color w:val="000000"/>
+          <w:sz w:val="20"/>
+        </w:rPr>
+        <w:t xml:space="preserve"> </w:t>
+      </w:r>
+      <w:r>
+        <w:rPr>
+          <w:rFonts w:ascii="Consolas" w:hAnsi="Consolas"/>
+          <w:color w:val="000000"/>
+          <w:sz w:val="20"/>
+        </w:rPr>
+        <w:t>{</w:t>
+      </w:r>
+    </w:p>
+    <w:p>
+      <w:pPr>
+        <w:pStyle w:val="Normal"/>
+        <w:ind w:hanging="0"/>
+        <w:jc w:val="left"/>
+        <w:rPr/>
+      </w:pPr>
+      <w:r>
+        <w:rPr>
+          <w:rFonts w:ascii="Consolas" w:hAnsi="Consolas"/>
+          <w:color w:val="D9E8F7"/>
+          <w:sz w:val="20"/>
+        </w:rPr>
+        <w:tab/>
+        <w:tab/>
+        <w:tab/>
+      </w:r>
+    </w:p>
+    <w:p>
+      <w:pPr>
+        <w:pStyle w:val="Normal"/>
+        <w:ind w:hanging="0"/>
+        <w:jc w:val="left"/>
+        <w:rPr/>
+      </w:pPr>
+      <w:r>
+        <w:rPr>
+          <w:rFonts w:ascii="Consolas" w:hAnsi="Consolas"/>
+          <w:color w:val="D9E8F7"/>
+          <w:sz w:val="20"/>
+        </w:rPr>
+        <w:tab/>
+        <w:tab/>
+        <w:tab/>
+      </w:r>
+      <w:r>
+        <w:rPr>
+          <w:rFonts w:ascii="Consolas" w:hAnsi="Consolas"/>
+          <w:color w:val="CC6C1D"/>
+          <w:sz w:val="20"/>
+          <w:u w:val="single"/>
+        </w:rPr>
+        <w:t>super</w:t>
+      </w:r>
+      <w:r>
+        <w:rPr>
+          <w:rFonts w:ascii="Consolas" w:hAnsi="Consolas"/>
+          <w:color w:val="F9FAF4"/>
+          <w:sz w:val="20"/>
+          <w:u w:val="single"/>
+        </w:rPr>
+        <w:t>(</w:t>
+      </w:r>
+      <w:r>
+        <w:rPr>
+          <w:rFonts w:ascii="Consolas" w:hAnsi="Consolas"/>
+          <w:color w:val="79ABFF"/>
+          <w:sz w:val="20"/>
+          <w:u w:val="single"/>
+        </w:rPr>
+        <w:t>nom</w:t>
+      </w:r>
+      <w:r>
+        <w:rPr>
+          <w:rFonts w:ascii="Consolas" w:hAnsi="Consolas"/>
+          <w:color w:val="000000"/>
+          <w:sz w:val="20"/>
+          <w:u w:val="single"/>
+        </w:rPr>
+        <w:t>,</w:t>
+      </w:r>
+      <w:r>
+        <w:rPr>
+          <w:rFonts w:ascii="Consolas" w:hAnsi="Consolas"/>
+          <w:color w:val="D9E8F7"/>
+          <w:sz w:val="20"/>
+          <w:u w:val="single"/>
+        </w:rPr>
+        <w:t xml:space="preserve"> </w:t>
+      </w:r>
+      <w:r>
+        <w:rPr>
+          <w:rFonts w:ascii="Consolas" w:hAnsi="Consolas"/>
+          <w:color w:val="79ABFF"/>
+          <w:sz w:val="20"/>
+          <w:u w:val="single"/>
+        </w:rPr>
+        <w:t>sue</w:t>
+      </w:r>
+      <w:r>
+        <w:rPr>
+          <w:rFonts w:ascii="Consolas" w:hAnsi="Consolas"/>
+          <w:color w:val="000000"/>
+          <w:sz w:val="20"/>
+          <w:u w:val="single"/>
+        </w:rPr>
+        <w:t>,</w:t>
+      </w:r>
+      <w:r>
+        <w:rPr>
+          <w:rFonts w:ascii="Consolas" w:hAnsi="Consolas"/>
+          <w:color w:val="D9E8F7"/>
+          <w:sz w:val="20"/>
+          <w:u w:val="single"/>
+        </w:rPr>
+        <w:t xml:space="preserve"> </w:t>
+      </w:r>
+      <w:r>
+        <w:rPr>
+          <w:rFonts w:ascii="Consolas" w:hAnsi="Consolas"/>
+          <w:color w:val="79ABFF"/>
+          <w:sz w:val="20"/>
+          <w:u w:val="single"/>
+        </w:rPr>
+        <w:t>anio</w:t>
+      </w:r>
+      <w:r>
+        <w:rPr>
+          <w:rFonts w:ascii="Consolas" w:hAnsi="Consolas"/>
+          <w:color w:val="000000"/>
+          <w:sz w:val="20"/>
+          <w:u w:val="single"/>
+        </w:rPr>
+        <w:t>,</w:t>
+      </w:r>
+      <w:r>
+        <w:rPr>
+          <w:rFonts w:ascii="Consolas" w:hAnsi="Consolas"/>
+          <w:color w:val="D9E8F7"/>
+          <w:sz w:val="20"/>
+          <w:u w:val="single"/>
+        </w:rPr>
+        <w:t xml:space="preserve"> </w:t>
+      </w:r>
+      <w:r>
+        <w:rPr>
+          <w:rFonts w:ascii="Consolas" w:hAnsi="Consolas"/>
+          <w:color w:val="79ABFF"/>
+          <w:sz w:val="20"/>
+          <w:u w:val="single"/>
+        </w:rPr>
+        <w:t>mes</w:t>
+      </w:r>
+      <w:r>
+        <w:rPr>
+          <w:rFonts w:ascii="Consolas" w:hAnsi="Consolas"/>
+          <w:color w:val="000000"/>
+          <w:sz w:val="20"/>
+          <w:u w:val="single"/>
+        </w:rPr>
+        <w:t>,</w:t>
+      </w:r>
+      <w:r>
+        <w:rPr>
+          <w:rFonts w:ascii="Consolas" w:hAnsi="Consolas"/>
+          <w:color w:val="D9E8F7"/>
+          <w:sz w:val="20"/>
+          <w:u w:val="single"/>
+        </w:rPr>
+        <w:t xml:space="preserve"> </w:t>
+      </w:r>
+      <w:r>
+        <w:rPr>
+          <w:rFonts w:ascii="Consolas" w:hAnsi="Consolas"/>
+          <w:color w:val="79ABFF"/>
+          <w:sz w:val="20"/>
+          <w:u w:val="single"/>
+        </w:rPr>
+        <w:t>dia</w:t>
+      </w:r>
+      <w:r>
+        <w:rPr>
+          <w:rFonts w:ascii="Consolas" w:hAnsi="Consolas"/>
+          <w:color w:val="F9FAF4"/>
+          <w:sz w:val="20"/>
+          <w:u w:val="single"/>
+        </w:rPr>
+        <w:t>)</w:t>
+      </w:r>
+      <w:r>
+        <w:rPr>
+          <w:rFonts w:ascii="Consolas" w:hAnsi="Consolas"/>
+          <w:color w:val="000000"/>
+          <w:sz w:val="20"/>
+          <w:u w:val="single"/>
+        </w:rPr>
+        <w:t>;</w:t>
+      </w:r>
+    </w:p>
+    <w:p>
+      <w:pPr>
+        <w:pStyle w:val="Normal"/>
+        <w:ind w:hanging="0"/>
+        <w:jc w:val="left"/>
+        <w:rPr/>
+      </w:pPr>
+      <w:r>
+        <w:rPr>
+          <w:rFonts w:ascii="Consolas" w:hAnsi="Consolas"/>
+          <w:color w:val="D9E8F7"/>
+          <w:sz w:val="20"/>
+        </w:rPr>
+        <w:tab/>
+      </w:r>
+      <w:r>
+        <w:rPr>
+          <w:rFonts w:ascii="Consolas" w:hAnsi="Consolas"/>
+          <w:color w:val="000000"/>
+          <w:sz w:val="20"/>
+        </w:rPr>
+        <w:tab/>
+      </w:r>
+      <w:r>
+        <w:rPr>
+          <w:rFonts w:ascii="Consolas" w:hAnsi="Consolas"/>
+          <w:color w:val="000000"/>
+          <w:sz w:val="20"/>
+        </w:rPr>
+        <w:t>}</w:t>
+      </w:r>
+    </w:p>
+    <w:p>
+      <w:pPr>
+        <w:pStyle w:val="Normal"/>
+        <w:bidi w:val="0"/>
+        <w:rPr>
+          <w:rFonts w:ascii="Consolas" w:hAnsi="Consolas"/>
+          <w:color w:val="000000"/>
+          <w:sz w:val="32"/>
+          <w:szCs w:val="32"/>
+        </w:rPr>
+      </w:pPr>
+      <w:r>
+        <w:rPr>
+          <w:rFonts w:ascii="Consolas" w:hAnsi="Consolas"/>
+          <w:color w:val="000000"/>
+          <w:sz w:val="20"/>
+          <w:szCs w:val="32"/>
+        </w:rPr>
+        <w:tab/>
+      </w:r>
+      <w:r>
+        <w:rPr>
+          <w:rFonts w:ascii="Consolas" w:hAnsi="Consolas"/>
+          <w:color w:val="000000"/>
+          <w:sz w:val="20"/>
+          <w:szCs w:val="32"/>
+        </w:rPr>
+        <w:t>}</w:t>
+      </w:r>
+    </w:p>
+    <w:p>
+      <w:pPr>
+        <w:pStyle w:val="Normal"/>
+        <w:bidi w:val="0"/>
+        <w:rPr>
+          <w:rFonts w:ascii="Consolas" w:hAnsi="Consolas"/>
+          <w:color w:val="000000"/>
+          <w:sz w:val="32"/>
+          <w:szCs w:val="32"/>
+        </w:rPr>
+      </w:pPr>
+      <w:r>
+        <w:rPr>
+          <w:rFonts w:ascii="Consolas" w:hAnsi="Consolas"/>
+          <w:color w:val="000000"/>
+          <w:sz w:val="32"/>
+          <w:szCs w:val="32"/>
+        </w:rPr>
+      </w:r>
+    </w:p>
+    <w:p>
+      <w:pPr>
+        <w:pStyle w:val="Normal"/>
+        <w:bidi w:val="0"/>
+        <w:rPr>
+          <w:rFonts w:ascii="Consolas" w:hAnsi="Consolas"/>
+          <w:color w:val="000000"/>
+          <w:sz w:val="32"/>
+          <w:szCs w:val="32"/>
+        </w:rPr>
+      </w:pPr>
+      <w:r>
+        <mc:AlternateContent>
+          <mc:Choice Requires="wps">
+            <w:drawing>
+              <wp:anchor behindDoc="0" distT="0" distB="0" distL="0" distR="0" simplePos="0" locked="0" layoutInCell="1" allowOverlap="1" relativeHeight="3">
+                <wp:simplePos x="0" y="0"/>
+                <wp:positionH relativeFrom="column">
+                  <wp:posOffset>59690</wp:posOffset>
+                </wp:positionH>
+                <wp:positionV relativeFrom="paragraph">
+                  <wp:posOffset>119380</wp:posOffset>
+                </wp:positionV>
+                <wp:extent cx="2637790" cy="180340"/>
+                <wp:effectExtent l="635" t="635" r="1270" b="1270"/>
+                <wp:wrapNone/>
+                <wp:docPr id="2" name="Forma 1"/>
+                <a:graphic xmlns:a="http://schemas.openxmlformats.org/drawingml/2006/main">
+                  <a:graphicData uri="http://schemas.microsoft.com/office/word/2010/wordprocessingShape">
+                    <wps:wsp>
+                      <wps:cNvSpPr/>
+                      <wps:spPr>
+                        <a:xfrm>
+                          <a:off x="0" y="0"/>
+                          <a:ext cx="2637720" cy="180360"/>
+                        </a:xfrm>
+                        <a:prstGeom prst="roundRect">
+                          <a:avLst>
+                            <a:gd name="adj" fmla="val 16667"/>
+                          </a:avLst>
+                        </a:prstGeom>
+                        <a:solidFill>
+                          <a:srgbClr val="333333"/>
+                        </a:solidFill>
+                        <a:ln w="0">
+                          <a:solidFill>
+                            <a:srgbClr val="3465a4"/>
+                          </a:solidFill>
+                        </a:ln>
+                      </wps:spPr>
+                      <wps:style>
+                        <a:lnRef idx="0"/>
+                        <a:fillRef idx="0"/>
+                        <a:effectRef idx="0"/>
+                        <a:fontRef idx="minor"/>
+                      </wps:style>
+                      <wps:bodyPr/>
+                    </wps:wsp>
+                  </a:graphicData>
+                </a:graphic>
+              </wp:anchor>
+            </w:drawing>
+          </mc:Choice>
+          <mc:Fallback>
+            <w:pict>
+              <v:roundrect id="shape_0" ID="Forma 1" fillcolor="#333333" stroked="t" o:allowincell="f" style="position:absolute;margin-left:4.7pt;margin-top:9.4pt;width:207.65pt;height:14.15pt;mso-wrap-style:none;v-text-anchor:middle">
+                <v:fill o:detectmouseclick="t" color2="#cccccc"/>
+                <v:stroke color="#3465a4" joinstyle="round" endcap="flat"/>
+                <w10:wrap type="none"/>
+              </v:roundrect>
+            </w:pict>
+          </mc:Fallback>
+        </mc:AlternateContent>
+      </w:r>
+      <w:r>
+        <w:rPr>
+          <w:rFonts w:ascii="Consolas" w:hAnsi="Consolas"/>
+          <w:color w:val="CC6C1D"/>
+          <w:sz w:val="20"/>
+          <w:szCs w:val="32"/>
+          <w:shd w:fill="373737" w:val="clear"/>
+        </w:rPr>
+        <w:t>final</w:t>
+      </w:r>
+      <w:r>
+        <w:rPr>
+          <w:rFonts w:ascii="Consolas" w:hAnsi="Consolas"/>
+          <w:color w:val="D9E8F7"/>
+          <w:sz w:val="20"/>
+          <w:szCs w:val="32"/>
+          <w:shd w:fill="373737" w:val="clear"/>
+        </w:rPr>
+        <w:t xml:space="preserve"> </w:t>
+      </w:r>
+      <w:r>
+        <w:rPr>
+          <w:rFonts w:ascii="Consolas" w:hAnsi="Consolas"/>
+          <w:color w:val="CC6C1D"/>
+          <w:sz w:val="20"/>
+          <w:szCs w:val="32"/>
+          <w:shd w:fill="373737" w:val="clear"/>
+        </w:rPr>
+        <w:t>class</w:t>
+      </w:r>
+      <w:r>
+        <w:rPr>
+          <w:rFonts w:ascii="Consolas" w:hAnsi="Consolas"/>
+          <w:color w:val="D9E8F7"/>
+          <w:sz w:val="20"/>
+          <w:szCs w:val="32"/>
+          <w:shd w:fill="373737" w:val="clear"/>
+        </w:rPr>
+        <w:t xml:space="preserve"> </w:t>
+      </w:r>
+      <w:r>
+        <w:rPr>
+          <w:rFonts w:ascii="Consolas" w:hAnsi="Consolas"/>
+          <w:color w:val="1290C3"/>
+          <w:sz w:val="20"/>
+          <w:szCs w:val="32"/>
+          <w:shd w:fill="373737" w:val="clear"/>
+        </w:rPr>
+        <w:t>Jefatura</w:t>
+      </w:r>
+      <w:r>
+        <w:rPr>
+          <w:rFonts w:ascii="Consolas" w:hAnsi="Consolas"/>
+          <w:color w:val="D9E8F7"/>
+          <w:sz w:val="20"/>
+          <w:szCs w:val="32"/>
+          <w:shd w:fill="373737" w:val="clear"/>
+        </w:rPr>
+        <w:t xml:space="preserve"> </w:t>
+      </w:r>
+      <w:r>
+        <w:rPr>
+          <w:rFonts w:ascii="Consolas" w:hAnsi="Consolas"/>
+          <w:color w:val="CC6C1D"/>
+          <w:sz w:val="20"/>
+          <w:szCs w:val="32"/>
+          <w:shd w:fill="373737" w:val="clear"/>
+        </w:rPr>
+        <w:t>extends</w:t>
+      </w:r>
+      <w:r>
+        <w:rPr>
+          <w:rFonts w:ascii="Consolas" w:hAnsi="Consolas"/>
+          <w:color w:val="D9E8F7"/>
+          <w:sz w:val="20"/>
+          <w:szCs w:val="32"/>
+          <w:shd w:fill="373737" w:val="clear"/>
+        </w:rPr>
+        <w:t xml:space="preserve"> </w:t>
+      </w:r>
+      <w:r>
+        <w:rPr>
+          <w:rFonts w:ascii="Consolas" w:hAnsi="Consolas"/>
+          <w:color w:val="1290C3"/>
+          <w:sz w:val="20"/>
+          <w:szCs w:val="32"/>
+          <w:shd w:fill="373737" w:val="clear"/>
+        </w:rPr>
+        <w:t>Empleado</w:t>
+      </w:r>
+      <w:r>
+        <w:rPr>
+          <w:rFonts w:ascii="Consolas" w:hAnsi="Consolas"/>
+          <w:color w:val="D9E8F7"/>
+          <w:sz w:val="20"/>
+          <w:szCs w:val="32"/>
+          <w:shd w:fill="373737" w:val="clear"/>
+        </w:rPr>
+        <w:t xml:space="preserve"> </w:t>
+      </w:r>
+      <w:r>
+        <w:rPr>
+          <w:rFonts w:ascii="Consolas" w:hAnsi="Consolas"/>
+          <w:color w:val="D9E8F7"/>
+          <w:sz w:val="20"/>
+          <w:szCs w:val="32"/>
+          <w:shd w:fill="373737" w:val="clear"/>
+        </w:rPr>
+        <w:t>{     //</w:t>
+      </w:r>
+      <w:r>
+        <w:rPr>
+          <w:rFonts w:ascii="Consolas" w:hAnsi="Consolas"/>
+          <w:color w:val="D9E8F7"/>
+          <w:sz w:val="20"/>
+          <w:szCs w:val="32"/>
+          <w:shd w:fill="373737" w:val="clear"/>
+        </w:rPr>
+        <w:t>por el elemento final.</w:t>
+      </w:r>
+    </w:p>
+    <w:p>
+      <w:pPr>
+        <w:pStyle w:val="Normal"/>
+        <w:bidi w:val="0"/>
+        <w:rPr>
+          <w:rFonts w:ascii="Consolas" w:hAnsi="Consolas"/>
+          <w:color w:val="D9E8F7"/>
+          <w:sz w:val="20"/>
+          <w:szCs w:val="32"/>
+          <w:highlight w:val="none"/>
+          <w:shd w:fill="000000" w:val="clear"/>
+        </w:rPr>
+      </w:pPr>
+      <w:r>
+        <w:rPr>
+          <w:rFonts w:ascii="Consolas" w:hAnsi="Consolas"/>
+          <w:color w:val="D9E8F7"/>
+          <w:sz w:val="20"/>
+          <w:szCs w:val="32"/>
+          <w:shd w:fill="000000" w:val="clear"/>
+        </w:rPr>
+        <w:t xml:space="preserve">                                       </w:t>
+      </w:r>
+    </w:p>
+    <w:p>
+      <w:pPr>
+        <w:pStyle w:val="Normal"/>
+        <w:bidi w:val="0"/>
+        <w:rPr>
+          <w:rFonts w:ascii="Consolas" w:hAnsi="Consolas"/>
+          <w:color w:val="D9E8F7"/>
+          <w:sz w:val="20"/>
+          <w:szCs w:val="32"/>
+          <w:shd w:fill="373737" w:val="clear"/>
+        </w:rPr>
+      </w:pPr>
+      <w:r>
+        <w:rPr>
+          <w:rFonts w:ascii="Consolas" w:hAnsi="Consolas"/>
+          <w:color w:val="D9E8F7"/>
+          <w:sz w:val="20"/>
+          <w:szCs w:val="32"/>
+          <w:shd w:fill="373737" w:val="clear"/>
+        </w:rPr>
+        <w:t xml:space="preserve">                                      </w:t>
+      </w:r>
+      <w:r>
+        <w:rPr>
+          <w:rFonts w:ascii="Consolas" w:hAnsi="Consolas"/>
+          <w:color w:val="D9E8F7"/>
+          <w:sz w:val="20"/>
+          <w:szCs w:val="32"/>
+          <w:shd w:fill="373737" w:val="clear"/>
+        </w:rPr>
+        <w:t>}</w:t>
+      </w:r>
+    </w:p>
+    <w:p>
+      <w:pPr>
+        <w:pStyle w:val="Normal"/>
+        <w:bidi w:val="0"/>
+        <w:rPr>
+          <w:rFonts w:ascii="Consolas" w:hAnsi="Consolas"/>
+          <w:color w:val="D9E8F7"/>
+          <w:sz w:val="20"/>
+          <w:szCs w:val="32"/>
+          <w:shd w:fill="373737" w:val="clear"/>
+        </w:rPr>
+      </w:pPr>
+      <w:r>
+        <w:rPr>
+          <w:rFonts w:ascii="Consolas" w:hAnsi="Consolas"/>
+          <w:color w:val="D9E8F7"/>
+          <w:sz w:val="20"/>
+          <w:szCs w:val="32"/>
+          <w:shd w:fill="373737" w:val="clear"/>
+        </w:rPr>
+      </w:r>
+    </w:p>
+    <w:p>
+      <w:pPr>
+        <w:pStyle w:val="Normal"/>
+        <w:bidi w:val="0"/>
+        <w:rPr>
+          <w:rFonts w:ascii="Consolas" w:hAnsi="Consolas"/>
+          <w:color w:val="D9E8F7"/>
+          <w:sz w:val="20"/>
+          <w:szCs w:val="32"/>
+          <w:shd w:fill="373737" w:val="clear"/>
+        </w:rPr>
+      </w:pPr>
+      <w:r>
+        <w:rPr>
+          <w:rFonts w:ascii="Consolas" w:hAnsi="Consolas"/>
+          <w:color w:val="D9E8F7"/>
+          <w:sz w:val="20"/>
+          <w:szCs w:val="32"/>
+          <w:shd w:fill="373737" w:val="clear"/>
+        </w:rPr>
+      </w:r>
+    </w:p>
+    <w:p>
+      <w:pPr>
+        <w:pStyle w:val="Normal"/>
+        <w:bidi w:val="0"/>
+        <w:rPr>
+          <w:rFonts w:ascii="Consolas" w:hAnsi="Consolas"/>
+          <w:sz w:val="32"/>
+          <w:szCs w:val="32"/>
+        </w:rPr>
+      </w:pPr>
+      <w:r>
+        <w:rPr>
+          <w:rFonts w:ascii="Consolas" w:hAnsi="Consolas"/>
+          <w:sz w:val="32"/>
+          <w:szCs w:val="32"/>
+        </w:rPr>
+        <w:t>También podemos definir métodos de tipo final para que no se pueda hacer la sobre escritura de métodos, para que no se puedan construir métodos con el mismo nombre y que funcione diferente al que construimos.</w:t>
+      </w:r>
+    </w:p>
+    <w:p>
+      <w:pPr>
+        <w:pStyle w:val="Normal"/>
+        <w:bidi w:val="0"/>
+        <w:rPr>
+          <w:rFonts w:ascii="Consolas" w:hAnsi="Consolas"/>
+          <w:sz w:val="32"/>
+          <w:szCs w:val="32"/>
+        </w:rPr>
+      </w:pPr>
+      <w:r>
+        <w:rPr>
+          <w:rFonts w:ascii="Consolas" w:hAnsi="Consolas"/>
+          <w:sz w:val="32"/>
+          <w:szCs w:val="32"/>
+        </w:rPr>
+      </w:r>
+    </w:p>
+    <w:p>
+      <w:pPr>
+        <w:pStyle w:val="Normal"/>
+        <w:bidi w:val="0"/>
+        <w:rPr>
+          <w:rFonts w:ascii="Consolas" w:hAnsi="Consolas"/>
+          <w:sz w:val="32"/>
+          <w:szCs w:val="32"/>
+        </w:rPr>
+      </w:pPr>
+      <w:r>
+        <w:rPr>
+          <w:rFonts w:ascii="Consolas" w:hAnsi="Consolas"/>
+          <w:sz w:val="32"/>
+          <w:szCs w:val="32"/>
+        </w:rPr>
+        <w:t>Para ello en el ejemplo que tenemos para la clase empleado, le ponemos final al método dameSueldo() para que no se pueda hacer la sobre escritura para los siguientes programadores;</w:t>
+      </w:r>
+    </w:p>
+    <w:p>
+      <w:pPr>
+        <w:pStyle w:val="Normal"/>
+        <w:bidi w:val="0"/>
+        <w:rPr>
+          <w:rFonts w:ascii="Consolas" w:hAnsi="Consolas"/>
+          <w:sz w:val="32"/>
+          <w:szCs w:val="32"/>
+        </w:rPr>
+      </w:pPr>
+      <w:r>
+        <w:rPr>
+          <w:rFonts w:ascii="Consolas" w:hAnsi="Consolas"/>
+          <w:sz w:val="32"/>
+          <w:szCs w:val="32"/>
+        </w:rPr>
+      </w:r>
+    </w:p>
+    <w:p>
+      <w:pPr>
+        <w:pStyle w:val="Normal"/>
+        <w:bidi w:val="0"/>
+        <w:rPr>
+          <w:rFonts w:ascii="Consolas" w:hAnsi="Consolas"/>
+          <w:sz w:val="32"/>
+          <w:szCs w:val="32"/>
+        </w:rPr>
+      </w:pPr>
+      <w:r>
+        <w:rPr>
+          <w:rFonts w:ascii="Consolas" w:hAnsi="Consolas"/>
+          <w:sz w:val="32"/>
+          <w:szCs w:val="32"/>
+        </w:rPr>
+        <w:t>puedes hacer otros métodos para que los hereden con nombres diferentes en la clase.</w:t>
+      </w:r>
+    </w:p>
+    <w:p>
+      <w:pPr>
+        <w:pStyle w:val="Normal"/>
+        <w:bidi w:val="0"/>
+        <w:rPr>
+          <w:rFonts w:ascii="Consolas" w:hAnsi="Consolas"/>
+          <w:sz w:val="32"/>
+          <w:szCs w:val="32"/>
+        </w:rPr>
+      </w:pPr>
+      <w:r>
+        <w:rPr>
+          <w:rFonts w:ascii="Consolas" w:hAnsi="Consolas"/>
+          <w:sz w:val="32"/>
+          <w:szCs w:val="32"/>
+        </w:rPr>
+        <w:t>Clase calendar de la API de java y otros métodos, se tienen como final.</w:t>
+      </w:r>
+    </w:p>
+    <w:p>
+      <w:pPr>
+        <w:pStyle w:val="Normal"/>
+        <w:bidi w:val="0"/>
+        <w:rPr>
+          <w:rFonts w:ascii="Consolas" w:hAnsi="Consolas"/>
+          <w:sz w:val="32"/>
+          <w:szCs w:val="32"/>
+        </w:rPr>
+      </w:pPr>
+      <w:r>
+        <w:rPr>
+          <w:rFonts w:ascii="Consolas" w:hAnsi="Consolas"/>
+          <w:sz w:val="32"/>
+          <w:szCs w:val="32"/>
+        </w:rPr>
+        <w:br/>
+        <w:t xml:space="preserve">Ejemplo: public final Date getTime() de </w:t>
+      </w:r>
+    </w:p>
+    <w:p>
+      <w:pPr>
+        <w:pStyle w:val="Normal"/>
+        <w:bidi w:val="0"/>
+        <w:rPr>
+          <w:rFonts w:ascii="Consolas" w:hAnsi="Consolas"/>
+          <w:sz w:val="32"/>
+          <w:szCs w:val="32"/>
+        </w:rPr>
+      </w:pPr>
+      <w:r>
+        <w:rPr>
+          <w:rFonts w:ascii="Consolas" w:hAnsi="Consolas"/>
+          <w:sz w:val="32"/>
+          <w:szCs w:val="32"/>
+        </w:rPr>
+      </w:r>
+    </w:p>
+    <w:p>
+      <w:pPr>
+        <w:pStyle w:val="Normal"/>
+        <w:bidi w:val="0"/>
+        <w:rPr>
+          <w:rFonts w:ascii="Consolas" w:hAnsi="Consolas"/>
+          <w:sz w:val="32"/>
+          <w:szCs w:val="32"/>
+        </w:rPr>
+      </w:pPr>
+      <w:r>
+        <w:rPr>
+          <w:rFonts w:ascii="Consolas" w:hAnsi="Consolas"/>
+          <w:sz w:val="32"/>
+          <w:szCs w:val="32"/>
+        </w:rPr>
+        <w:t xml:space="preserve">java.util.Calendar; </w:t>
       </w:r>
     </w:p>
     <w:sectPr>

</xml_diff>

<commit_message>
feat(vid45-clases-abstra1): added update file poo of abstract classes
</commit_message>
<xml_diff>
--- a/Curso_POO_java.docx
+++ b/Curso_POO_java.docx
@@ -23183,6 +23183,1382 @@
           <w:szCs w:val="32"/>
         </w:rPr>
         <w:t xml:space="preserve">java.util.Calendar; </w:t>
+      </w:r>
+    </w:p>
+    <w:p>
+      <w:pPr>
+        <w:pStyle w:val="Normal"/>
+        <w:bidi w:val="0"/>
+        <w:rPr>
+          <w:rFonts w:ascii="Consolas" w:hAnsi="Consolas"/>
+          <w:sz w:val="32"/>
+          <w:szCs w:val="32"/>
+        </w:rPr>
+      </w:pPr>
+      <w:r>
+        <w:rPr>
+          <w:rFonts w:ascii="Consolas" w:hAnsi="Consolas"/>
+          <w:sz w:val="32"/>
+          <w:szCs w:val="32"/>
+        </w:rPr>
+      </w:r>
+    </w:p>
+    <w:p>
+      <w:pPr>
+        <w:pStyle w:val="Normal"/>
+        <w:bidi w:val="0"/>
+        <w:rPr>
+          <w:rFonts w:ascii="Consolas" w:hAnsi="Consolas"/>
+          <w:sz w:val="32"/>
+          <w:szCs w:val="32"/>
+        </w:rPr>
+      </w:pPr>
+      <w:r>
+        <w:rPr>
+          <w:rFonts w:ascii="Consolas" w:hAnsi="Consolas"/>
+          <w:sz w:val="32"/>
+          <w:szCs w:val="32"/>
+        </w:rPr>
+      </w:r>
+    </w:p>
+    <w:p>
+      <w:pPr>
+        <w:pStyle w:val="Normal"/>
+        <w:bidi w:val="0"/>
+        <w:rPr>
+          <w:rFonts w:ascii="Consolas" w:hAnsi="Consolas"/>
+          <w:sz w:val="32"/>
+          <w:szCs w:val="32"/>
+        </w:rPr>
+      </w:pPr>
+      <w:r>
+        <w:rPr>
+          <w:rFonts w:ascii="Consolas" w:hAnsi="Consolas"/>
+          <w:sz w:val="32"/>
+          <w:szCs w:val="32"/>
+        </w:rPr>
+        <w:t>Video 4</w:t>
+      </w:r>
+      <w:r>
+        <w:rPr>
+          <w:rFonts w:ascii="Consolas" w:hAnsi="Consolas"/>
+          <w:sz w:val="32"/>
+          <w:szCs w:val="32"/>
+        </w:rPr>
+        <w:t>5</w:t>
+      </w:r>
+    </w:p>
+    <w:p>
+      <w:pPr>
+        <w:pStyle w:val="Normal"/>
+        <w:bidi w:val="0"/>
+        <w:rPr>
+          <w:rFonts w:ascii="Consolas" w:hAnsi="Consolas"/>
+          <w:sz w:val="32"/>
+          <w:szCs w:val="32"/>
+        </w:rPr>
+      </w:pPr>
+      <w:r>
+        <w:rPr>
+          <w:rFonts w:ascii="Consolas" w:hAnsi="Consolas"/>
+          <w:sz w:val="32"/>
+          <w:szCs w:val="32"/>
+        </w:rPr>
+        <w:t>16</w:t>
+      </w:r>
+      <w:r>
+        <w:rPr>
+          <w:rFonts w:ascii="Consolas" w:hAnsi="Consolas"/>
+          <w:sz w:val="32"/>
+          <w:szCs w:val="32"/>
+        </w:rPr>
+        <w:t>:</w:t>
+      </w:r>
+      <w:r>
+        <w:rPr>
+          <w:rFonts w:ascii="Consolas" w:hAnsi="Consolas"/>
+          <w:sz w:val="32"/>
+          <w:szCs w:val="32"/>
+        </w:rPr>
+        <w:t>25</w:t>
+      </w:r>
+      <w:r>
+        <w:rPr>
+          <w:rFonts w:ascii="Consolas" w:hAnsi="Consolas"/>
+          <w:sz w:val="32"/>
+          <w:szCs w:val="32"/>
+        </w:rPr>
+        <w:t xml:space="preserve"> </w:t>
+      </w:r>
+      <w:r>
+        <w:rPr>
+          <w:rFonts w:ascii="Consolas" w:hAnsi="Consolas"/>
+          <w:sz w:val="32"/>
+          <w:szCs w:val="32"/>
+        </w:rPr>
+        <w:t>mín 1</w:t>
+      </w:r>
+      <w:r>
+        <w:rPr>
+          <w:rFonts w:ascii="Consolas" w:hAnsi="Consolas"/>
+          <w:sz w:val="32"/>
+          <w:szCs w:val="32"/>
+        </w:rPr>
+        <w:t>8</w:t>
+      </w:r>
+      <w:r>
+        <w:rPr>
+          <w:rFonts w:ascii="Consolas" w:hAnsi="Consolas"/>
+          <w:sz w:val="32"/>
+          <w:szCs w:val="32"/>
+        </w:rPr>
+        <w:t>-09-2025</w:t>
+      </w:r>
+    </w:p>
+    <w:p>
+      <w:pPr>
+        <w:pStyle w:val="Normal"/>
+        <w:bidi w:val="0"/>
+        <w:rPr>
+          <w:rFonts w:ascii="Consolas" w:hAnsi="Consolas"/>
+          <w:sz w:val="32"/>
+          <w:szCs w:val="32"/>
+        </w:rPr>
+      </w:pPr>
+      <w:r>
+        <w:rPr>
+          <w:rFonts w:ascii="Consolas" w:hAnsi="Consolas"/>
+          <w:sz w:val="32"/>
+          <w:szCs w:val="32"/>
+        </w:rPr>
+        <w:t>La herencia V</w:t>
+      </w:r>
+      <w:r>
+        <w:rPr>
+          <w:rFonts w:ascii="Consolas" w:hAnsi="Consolas"/>
+          <w:sz w:val="32"/>
+          <w:szCs w:val="32"/>
+        </w:rPr>
+        <w:t>I, Clases Abstractas.</w:t>
+      </w:r>
+    </w:p>
+    <w:p>
+      <w:pPr>
+        <w:pStyle w:val="Normal"/>
+        <w:bidi w:val="0"/>
+        <w:rPr>
+          <w:rFonts w:ascii="Consolas" w:hAnsi="Consolas"/>
+          <w:sz w:val="32"/>
+          <w:szCs w:val="32"/>
+        </w:rPr>
+      </w:pPr>
+      <w:r>
+        <w:rPr>
+          <w:rFonts w:ascii="Consolas" w:hAnsi="Consolas"/>
+          <w:sz w:val="32"/>
+          <w:szCs w:val="32"/>
+        </w:rPr>
+      </w:r>
+    </w:p>
+    <w:p>
+      <w:pPr>
+        <w:pStyle w:val="Normal"/>
+        <w:bidi w:val="0"/>
+        <w:rPr>
+          <w:rFonts w:ascii="Consolas" w:hAnsi="Consolas"/>
+          <w:sz w:val="32"/>
+          <w:szCs w:val="32"/>
+        </w:rPr>
+      </w:pPr>
+      <w:r>
+        <w:rPr>
+          <w:rFonts w:ascii="Consolas" w:hAnsi="Consolas"/>
+          <w:sz w:val="32"/>
+          <w:szCs w:val="32"/>
+        </w:rPr>
+        <w:t>Podemos tener una clase maestra, líder o potente con más cosas que realizará para las demás clases.</w:t>
+      </w:r>
+    </w:p>
+    <w:p>
+      <w:pPr>
+        <w:pStyle w:val="Normal"/>
+        <w:bidi w:val="0"/>
+        <w:rPr>
+          <w:rFonts w:ascii="Consolas" w:hAnsi="Consolas"/>
+          <w:sz w:val="32"/>
+          <w:szCs w:val="32"/>
+        </w:rPr>
+      </w:pPr>
+      <w:r>
+        <w:rPr>
+          <w:rFonts w:ascii="Consolas" w:hAnsi="Consolas"/>
+          <w:sz w:val="32"/>
+          <w:szCs w:val="32"/>
+        </w:rPr>
+      </w:r>
+    </w:p>
+    <w:p>
+      <w:pPr>
+        <w:pStyle w:val="Normal"/>
+        <w:bidi w:val="0"/>
+        <w:rPr>
+          <w:rFonts w:ascii="Consolas" w:hAnsi="Consolas"/>
+          <w:sz w:val="32"/>
+          <w:szCs w:val="32"/>
+        </w:rPr>
+      </w:pPr>
+      <w:r>
+        <w:rPr>
+          <w:rFonts w:ascii="Consolas" w:hAnsi="Consolas"/>
+          <w:sz w:val="32"/>
+          <w:szCs w:val="32"/>
+        </w:rPr>
+        <w:t>La subclase que es más especializada, es la ultima, ya que tiene más métodos de los cuales la mayoría los heredo de las clases antecesoras a esta, la clase máster.</w:t>
+      </w:r>
+    </w:p>
+    <w:p>
+      <w:pPr>
+        <w:pStyle w:val="Normal"/>
+        <w:bidi w:val="0"/>
+        <w:rPr>
+          <w:rFonts w:ascii="Consolas" w:hAnsi="Consolas"/>
+          <w:sz w:val="32"/>
+          <w:szCs w:val="32"/>
+        </w:rPr>
+      </w:pPr>
+      <w:r>
+        <w:rPr>
+          <w:rFonts w:ascii="Consolas" w:hAnsi="Consolas"/>
+          <w:sz w:val="32"/>
+          <w:szCs w:val="32"/>
+        </w:rPr>
+      </w:r>
+    </w:p>
+    <w:p>
+      <w:pPr>
+        <w:pStyle w:val="Normal"/>
+        <w:bidi w:val="0"/>
+        <w:rPr>
+          <w:rFonts w:ascii="Consolas" w:hAnsi="Consolas"/>
+          <w:sz w:val="32"/>
+          <w:szCs w:val="32"/>
+        </w:rPr>
+      </w:pPr>
+      <w:r>
+        <w:rPr>
+          <w:rFonts w:ascii="Consolas" w:hAnsi="Consolas"/>
+          <w:sz w:val="32"/>
+          <w:szCs w:val="32"/>
+        </w:rPr>
+        <w:t>Si el flujo de herencia es al contrario, subiendo por las clases, las clases van siendo menos especializadas, más genéricas o mejor conocidas como abstractas.</w:t>
+      </w:r>
+    </w:p>
+    <w:p>
+      <w:pPr>
+        <w:pStyle w:val="Normal"/>
+        <w:bidi w:val="0"/>
+        <w:rPr>
+          <w:rFonts w:ascii="Consolas" w:hAnsi="Consolas"/>
+          <w:sz w:val="32"/>
+          <w:szCs w:val="32"/>
+        </w:rPr>
+      </w:pPr>
+      <w:r>
+        <w:rPr>
+          <w:rFonts w:ascii="Consolas" w:hAnsi="Consolas"/>
+          <w:sz w:val="32"/>
+          <w:szCs w:val="32"/>
+        </w:rPr>
+        <w:drawing>
+          <wp:anchor behindDoc="0" distT="0" distB="0" distL="0" distR="0" simplePos="0" locked="0" layoutInCell="0" allowOverlap="1" relativeHeight="4">
+            <wp:simplePos x="0" y="0"/>
+            <wp:positionH relativeFrom="column">
+              <wp:posOffset>1720215</wp:posOffset>
+            </wp:positionH>
+            <wp:positionV relativeFrom="paragraph">
+              <wp:posOffset>104775</wp:posOffset>
+            </wp:positionV>
+            <wp:extent cx="2633980" cy="2181225"/>
+            <wp:effectExtent l="0" t="0" r="0" b="0"/>
+            <wp:wrapSquare wrapText="largest"/>
+            <wp:docPr id="3" name="Imagen2" descr=""/>
+            <wp:cNvGraphicFramePr>
+              <a:graphicFrameLocks xmlns:a="http://schemas.openxmlformats.org/drawingml/2006/main" noChangeAspect="1"/>
+            </wp:cNvGraphicFramePr>
+            <a:graphic xmlns:a="http://schemas.openxmlformats.org/drawingml/2006/main">
+              <a:graphicData uri="http://schemas.openxmlformats.org/drawingml/2006/picture">
+                <pic:pic xmlns:pic="http://schemas.openxmlformats.org/drawingml/2006/picture">
+                  <pic:nvPicPr>
+                    <pic:cNvPr id="3" name="Imagen2" descr=""/>
+                    <pic:cNvPicPr>
+                      <a:picLocks noChangeAspect="1" noChangeArrowheads="1"/>
+                    </pic:cNvPicPr>
+                  </pic:nvPicPr>
+                  <pic:blipFill>
+                    <a:blip r:embed="rId3"/>
+                    <a:stretch>
+                      <a:fillRect/>
+                    </a:stretch>
+                  </pic:blipFill>
+                  <pic:spPr bwMode="auto">
+                    <a:xfrm>
+                      <a:off x="0" y="0"/>
+                      <a:ext cx="2633980" cy="2181225"/>
+                    </a:xfrm>
+                    <a:prstGeom prst="rect">
+                      <a:avLst/>
+                    </a:prstGeom>
+                    <a:noFill/>
+                  </pic:spPr>
+                </pic:pic>
+              </a:graphicData>
+            </a:graphic>
+          </wp:anchor>
+        </w:drawing>
+      </w:r>
+    </w:p>
+    <w:p>
+      <w:pPr>
+        <w:pStyle w:val="Normal"/>
+        <w:bidi w:val="0"/>
+        <w:rPr>
+          <w:rFonts w:ascii="Consolas" w:hAnsi="Consolas"/>
+          <w:sz w:val="32"/>
+          <w:szCs w:val="32"/>
+        </w:rPr>
+      </w:pPr>
+      <w:r>
+        <w:rPr>
+          <w:rFonts w:ascii="Consolas" w:hAnsi="Consolas"/>
+          <w:sz w:val="32"/>
+          <w:szCs w:val="32"/>
+        </w:rPr>
+      </w:r>
+    </w:p>
+    <w:p>
+      <w:pPr>
+        <w:pStyle w:val="Normal"/>
+        <w:bidi w:val="0"/>
+        <w:rPr>
+          <w:rFonts w:ascii="Consolas" w:hAnsi="Consolas"/>
+          <w:sz w:val="32"/>
+          <w:szCs w:val="32"/>
+        </w:rPr>
+      </w:pPr>
+      <w:r>
+        <w:rPr>
+          <w:rFonts w:ascii="Consolas" w:hAnsi="Consolas"/>
+          <w:sz w:val="32"/>
+          <w:szCs w:val="32"/>
+        </w:rPr>
+      </w:r>
+    </w:p>
+    <w:p>
+      <w:pPr>
+        <w:pStyle w:val="Normal"/>
+        <w:bidi w:val="0"/>
+        <w:rPr>
+          <w:rFonts w:ascii="Consolas" w:hAnsi="Consolas"/>
+          <w:sz w:val="32"/>
+          <w:szCs w:val="32"/>
+        </w:rPr>
+      </w:pPr>
+      <w:r>
+        <w:rPr>
+          <w:rFonts w:ascii="Consolas" w:hAnsi="Consolas"/>
+          <w:sz w:val="32"/>
+          <w:szCs w:val="32"/>
+        </w:rPr>
+      </w:r>
+    </w:p>
+    <w:p>
+      <w:pPr>
+        <w:pStyle w:val="Normal"/>
+        <w:bidi w:val="0"/>
+        <w:rPr>
+          <w:rFonts w:ascii="Consolas" w:hAnsi="Consolas"/>
+          <w:sz w:val="32"/>
+          <w:szCs w:val="32"/>
+        </w:rPr>
+      </w:pPr>
+      <w:r>
+        <w:rPr>
+          <w:rFonts w:ascii="Consolas" w:hAnsi="Consolas"/>
+          <w:sz w:val="32"/>
+          <w:szCs w:val="32"/>
+        </w:rPr>
+      </w:r>
+    </w:p>
+    <w:p>
+      <w:pPr>
+        <w:pStyle w:val="Normal"/>
+        <w:bidi w:val="0"/>
+        <w:rPr>
+          <w:rFonts w:ascii="Consolas" w:hAnsi="Consolas"/>
+          <w:sz w:val="32"/>
+          <w:szCs w:val="32"/>
+        </w:rPr>
+      </w:pPr>
+      <w:r>
+        <w:rPr>
+          <w:rFonts w:ascii="Consolas" w:hAnsi="Consolas"/>
+          <w:sz w:val="32"/>
+          <w:szCs w:val="32"/>
+        </w:rPr>
+      </w:r>
+    </w:p>
+    <w:p>
+      <w:pPr>
+        <w:pStyle w:val="Normal"/>
+        <w:bidi w:val="0"/>
+        <w:rPr>
+          <w:rFonts w:ascii="Consolas" w:hAnsi="Consolas"/>
+          <w:sz w:val="32"/>
+          <w:szCs w:val="32"/>
+        </w:rPr>
+      </w:pPr>
+      <w:r>
+        <w:rPr>
+          <w:rFonts w:ascii="Consolas" w:hAnsi="Consolas"/>
+          <w:sz w:val="32"/>
+          <w:szCs w:val="32"/>
+        </w:rPr>
+      </w:r>
+    </w:p>
+    <w:p>
+      <w:pPr>
+        <w:pStyle w:val="Normal"/>
+        <w:bidi w:val="0"/>
+        <w:rPr>
+          <w:rFonts w:ascii="Consolas" w:hAnsi="Consolas"/>
+          <w:sz w:val="32"/>
+          <w:szCs w:val="32"/>
+        </w:rPr>
+      </w:pPr>
+      <w:r>
+        <w:rPr>
+          <w:rFonts w:ascii="Consolas" w:hAnsi="Consolas"/>
+          <w:sz w:val="32"/>
+          <w:szCs w:val="32"/>
+        </w:rPr>
+      </w:r>
+    </w:p>
+    <w:p>
+      <w:pPr>
+        <w:pStyle w:val="Normal"/>
+        <w:bidi w:val="0"/>
+        <w:rPr>
+          <w:rFonts w:ascii="Consolas" w:hAnsi="Consolas"/>
+          <w:sz w:val="32"/>
+          <w:szCs w:val="32"/>
+        </w:rPr>
+      </w:pPr>
+      <w:r>
+        <w:rPr>
+          <w:rFonts w:ascii="Consolas" w:hAnsi="Consolas"/>
+          <w:sz w:val="32"/>
+          <w:szCs w:val="32"/>
+        </w:rPr>
+      </w:r>
+    </w:p>
+    <w:p>
+      <w:pPr>
+        <w:pStyle w:val="Normal"/>
+        <w:bidi w:val="0"/>
+        <w:rPr>
+          <w:rFonts w:ascii="Consolas" w:hAnsi="Consolas"/>
+          <w:sz w:val="32"/>
+          <w:szCs w:val="32"/>
+        </w:rPr>
+      </w:pPr>
+      <w:r>
+        <w:rPr>
+          <w:rFonts w:ascii="Consolas" w:hAnsi="Consolas"/>
+          <w:sz w:val="32"/>
+          <w:szCs w:val="32"/>
+        </w:rPr>
+      </w:r>
+    </w:p>
+    <w:p>
+      <w:pPr>
+        <w:pStyle w:val="Normal"/>
+        <w:bidi w:val="0"/>
+        <w:rPr>
+          <w:rFonts w:ascii="Consolas" w:hAnsi="Consolas"/>
+          <w:sz w:val="32"/>
+          <w:szCs w:val="32"/>
+        </w:rPr>
+      </w:pPr>
+      <w:r>
+        <w:rPr>
+          <w:rFonts w:ascii="Consolas" w:hAnsi="Consolas"/>
+          <w:sz w:val="32"/>
+          <w:szCs w:val="32"/>
+        </w:rPr>
+      </w:r>
+    </w:p>
+    <w:p>
+      <w:pPr>
+        <w:pStyle w:val="Normal"/>
+        <w:bidi w:val="0"/>
+        <w:rPr>
+          <w:rFonts w:ascii="Consolas" w:hAnsi="Consolas"/>
+          <w:sz w:val="32"/>
+          <w:szCs w:val="32"/>
+        </w:rPr>
+      </w:pPr>
+      <w:r>
+        <w:rPr>
+          <w:rFonts w:ascii="Consolas" w:hAnsi="Consolas"/>
+          <w:sz w:val="32"/>
+          <w:szCs w:val="32"/>
+        </w:rPr>
+      </w:r>
+    </w:p>
+    <w:p>
+      <w:pPr>
+        <w:pStyle w:val="Normal"/>
+        <w:bidi w:val="0"/>
+        <w:rPr>
+          <w:rFonts w:ascii="Consolas" w:hAnsi="Consolas"/>
+          <w:sz w:val="32"/>
+          <w:szCs w:val="32"/>
+        </w:rPr>
+      </w:pPr>
+      <w:r>
+        <w:rPr>
+          <w:rFonts w:ascii="Consolas" w:hAnsi="Consolas"/>
+          <w:sz w:val="32"/>
+          <w:szCs w:val="32"/>
+        </w:rPr>
+      </w:r>
+    </w:p>
+    <w:p>
+      <w:pPr>
+        <w:pStyle w:val="Normal"/>
+        <w:bidi w:val="0"/>
+        <w:rPr>
+          <w:rFonts w:ascii="Consolas" w:hAnsi="Consolas"/>
+          <w:sz w:val="32"/>
+          <w:szCs w:val="32"/>
+        </w:rPr>
+      </w:pPr>
+      <w:r>
+        <w:rPr>
+          <w:rFonts w:ascii="Consolas" w:hAnsi="Consolas"/>
+          <w:sz w:val="32"/>
+          <w:szCs w:val="32"/>
+        </w:rPr>
+        <w:t>Si al final se quiere agregar otra clase, debería de heredar de la clase persona, pero no de empleado, jefatura o director, porque no tiene un sueldo pero si tiene nombre, heredando de persona pero no tiene nada que ver con las otras 3, apartada de ellas siguiendo la regla de “Es un”.</w:t>
+      </w:r>
+    </w:p>
+    <w:p>
+      <w:pPr>
+        <w:pStyle w:val="Normal"/>
+        <w:bidi w:val="0"/>
+        <w:rPr>
+          <w:rFonts w:ascii="Consolas" w:hAnsi="Consolas"/>
+          <w:sz w:val="32"/>
+          <w:szCs w:val="32"/>
+        </w:rPr>
+      </w:pPr>
+      <w:r>
+        <w:rPr>
+          <w:rFonts w:ascii="Consolas" w:hAnsi="Consolas"/>
+          <w:sz w:val="32"/>
+          <w:szCs w:val="32"/>
+        </w:rPr>
+        <w:drawing>
+          <wp:anchor behindDoc="0" distT="0" distB="0" distL="0" distR="0" simplePos="0" locked="0" layoutInCell="0" allowOverlap="1" relativeHeight="5">
+            <wp:simplePos x="0" y="0"/>
+            <wp:positionH relativeFrom="column">
+              <wp:posOffset>43815</wp:posOffset>
+            </wp:positionH>
+            <wp:positionV relativeFrom="paragraph">
+              <wp:posOffset>160655</wp:posOffset>
+            </wp:positionV>
+            <wp:extent cx="3440430" cy="1663700"/>
+            <wp:effectExtent l="0" t="0" r="0" b="0"/>
+            <wp:wrapSquare wrapText="largest"/>
+            <wp:docPr id="4" name="Imagen3" descr=""/>
+            <wp:cNvGraphicFramePr>
+              <a:graphicFrameLocks xmlns:a="http://schemas.openxmlformats.org/drawingml/2006/main" noChangeAspect="1"/>
+            </wp:cNvGraphicFramePr>
+            <a:graphic xmlns:a="http://schemas.openxmlformats.org/drawingml/2006/main">
+              <a:graphicData uri="http://schemas.openxmlformats.org/drawingml/2006/picture">
+                <pic:pic xmlns:pic="http://schemas.openxmlformats.org/drawingml/2006/picture">
+                  <pic:nvPicPr>
+                    <pic:cNvPr id="4" name="Imagen3" descr=""/>
+                    <pic:cNvPicPr>
+                      <a:picLocks noChangeAspect="1" noChangeArrowheads="1"/>
+                    </pic:cNvPicPr>
+                  </pic:nvPicPr>
+                  <pic:blipFill>
+                    <a:blip r:embed="rId4"/>
+                    <a:stretch>
+                      <a:fillRect/>
+                    </a:stretch>
+                  </pic:blipFill>
+                  <pic:spPr bwMode="auto">
+                    <a:xfrm>
+                      <a:off x="0" y="0"/>
+                      <a:ext cx="3440430" cy="1663700"/>
+                    </a:xfrm>
+                    <a:prstGeom prst="rect">
+                      <a:avLst/>
+                    </a:prstGeom>
+                    <a:noFill/>
+                  </pic:spPr>
+                </pic:pic>
+              </a:graphicData>
+            </a:graphic>
+          </wp:anchor>
+        </w:drawing>
+        <w:drawing>
+          <wp:anchor behindDoc="0" distT="0" distB="0" distL="0" distR="0" simplePos="0" locked="0" layoutInCell="0" allowOverlap="1" relativeHeight="6">
+            <wp:simplePos x="0" y="0"/>
+            <wp:positionH relativeFrom="column">
+              <wp:posOffset>4399915</wp:posOffset>
+            </wp:positionH>
+            <wp:positionV relativeFrom="paragraph">
+              <wp:posOffset>187325</wp:posOffset>
+            </wp:positionV>
+            <wp:extent cx="1772285" cy="1579880"/>
+            <wp:effectExtent l="0" t="0" r="0" b="0"/>
+            <wp:wrapSquare wrapText="largest"/>
+            <wp:docPr id="5" name="Imagen4" descr=""/>
+            <wp:cNvGraphicFramePr>
+              <a:graphicFrameLocks xmlns:a="http://schemas.openxmlformats.org/drawingml/2006/main" noChangeAspect="1"/>
+            </wp:cNvGraphicFramePr>
+            <a:graphic xmlns:a="http://schemas.openxmlformats.org/drawingml/2006/main">
+              <a:graphicData uri="http://schemas.openxmlformats.org/drawingml/2006/picture">
+                <pic:pic xmlns:pic="http://schemas.openxmlformats.org/drawingml/2006/picture">
+                  <pic:nvPicPr>
+                    <pic:cNvPr id="5" name="Imagen4" descr=""/>
+                    <pic:cNvPicPr>
+                      <a:picLocks noChangeAspect="1" noChangeArrowheads="1"/>
+                    </pic:cNvPicPr>
+                  </pic:nvPicPr>
+                  <pic:blipFill>
+                    <a:blip r:embed="rId5"/>
+                    <a:stretch>
+                      <a:fillRect/>
+                    </a:stretch>
+                  </pic:blipFill>
+                  <pic:spPr bwMode="auto">
+                    <a:xfrm>
+                      <a:off x="0" y="0"/>
+                      <a:ext cx="1772285" cy="1579880"/>
+                    </a:xfrm>
+                    <a:prstGeom prst="rect">
+                      <a:avLst/>
+                    </a:prstGeom>
+                    <a:noFill/>
+                  </pic:spPr>
+                </pic:pic>
+              </a:graphicData>
+            </a:graphic>
+          </wp:anchor>
+        </w:drawing>
+      </w:r>
+    </w:p>
+    <w:p>
+      <w:pPr>
+        <w:pStyle w:val="Normal"/>
+        <w:bidi w:val="0"/>
+        <w:rPr>
+          <w:rFonts w:ascii="Consolas" w:hAnsi="Consolas"/>
+          <w:sz w:val="32"/>
+          <w:szCs w:val="32"/>
+        </w:rPr>
+      </w:pPr>
+      <w:r>
+        <w:rPr>
+          <w:rFonts w:ascii="Consolas" w:hAnsi="Consolas"/>
+          <w:sz w:val="32"/>
+          <w:szCs w:val="32"/>
+        </w:rPr>
+        <w:t xml:space="preserve"> </w:t>
+      </w:r>
+    </w:p>
+    <w:p>
+      <w:pPr>
+        <w:pStyle w:val="Normal"/>
+        <w:bidi w:val="0"/>
+        <w:rPr>
+          <w:rFonts w:ascii="Consolas" w:hAnsi="Consolas"/>
+          <w:sz w:val="32"/>
+          <w:szCs w:val="32"/>
+        </w:rPr>
+      </w:pPr>
+      <w:r>
+        <w:rPr>
+          <w:rFonts w:ascii="Consolas" w:hAnsi="Consolas"/>
+          <w:sz w:val="32"/>
+          <w:szCs w:val="32"/>
+        </w:rPr>
+      </w:r>
+    </w:p>
+    <w:p>
+      <w:pPr>
+        <w:pStyle w:val="Normal"/>
+        <w:bidi w:val="0"/>
+        <w:rPr>
+          <w:rFonts w:ascii="Consolas" w:hAnsi="Consolas"/>
+          <w:sz w:val="32"/>
+          <w:szCs w:val="32"/>
+        </w:rPr>
+      </w:pPr>
+      <w:r>
+        <w:rPr>
+          <w:rFonts w:ascii="Consolas" w:hAnsi="Consolas"/>
+          <w:sz w:val="32"/>
+          <w:szCs w:val="32"/>
+        </w:rPr>
+      </w:r>
+    </w:p>
+    <w:p>
+      <w:pPr>
+        <w:pStyle w:val="Normal"/>
+        <w:bidi w:val="0"/>
+        <w:rPr>
+          <w:rFonts w:ascii="Consolas" w:hAnsi="Consolas"/>
+          <w:sz w:val="32"/>
+          <w:szCs w:val="32"/>
+        </w:rPr>
+      </w:pPr>
+      <w:r>
+        <w:rPr>
+          <w:rFonts w:ascii="Consolas" w:hAnsi="Consolas"/>
+          <w:sz w:val="32"/>
+          <w:szCs w:val="32"/>
+        </w:rPr>
+      </w:r>
+    </w:p>
+    <w:p>
+      <w:pPr>
+        <w:pStyle w:val="Normal"/>
+        <w:bidi w:val="0"/>
+        <w:rPr>
+          <w:rFonts w:ascii="Consolas" w:hAnsi="Consolas"/>
+          <w:sz w:val="32"/>
+          <w:szCs w:val="32"/>
+        </w:rPr>
+      </w:pPr>
+      <w:r>
+        <w:rPr>
+          <w:rFonts w:ascii="Consolas" w:hAnsi="Consolas"/>
+          <w:sz w:val="32"/>
+          <w:szCs w:val="32"/>
+        </w:rPr>
+      </w:r>
+    </w:p>
+    <w:p>
+      <w:pPr>
+        <w:pStyle w:val="Normal"/>
+        <w:bidi w:val="0"/>
+        <w:rPr>
+          <w:rFonts w:ascii="Consolas" w:hAnsi="Consolas"/>
+          <w:sz w:val="32"/>
+          <w:szCs w:val="32"/>
+        </w:rPr>
+      </w:pPr>
+      <w:r>
+        <w:rPr>
+          <w:rFonts w:ascii="Consolas" w:hAnsi="Consolas"/>
+          <w:sz w:val="32"/>
+          <w:szCs w:val="32"/>
+        </w:rPr>
+      </w:r>
+    </w:p>
+    <w:p>
+      <w:pPr>
+        <w:pStyle w:val="Normal"/>
+        <w:bidi w:val="0"/>
+        <w:rPr>
+          <w:rFonts w:ascii="Consolas" w:hAnsi="Consolas"/>
+          <w:sz w:val="32"/>
+          <w:szCs w:val="32"/>
+        </w:rPr>
+      </w:pPr>
+      <w:r>
+        <w:rPr>
+          <w:rFonts w:ascii="Consolas" w:hAnsi="Consolas"/>
+          <w:sz w:val="32"/>
+          <w:szCs w:val="32"/>
+        </w:rPr>
+      </w:r>
+    </w:p>
+    <w:p>
+      <w:pPr>
+        <w:pStyle w:val="Normal"/>
+        <w:bidi w:val="0"/>
+        <w:rPr>
+          <w:rFonts w:ascii="Consolas" w:hAnsi="Consolas"/>
+          <w:sz w:val="32"/>
+          <w:szCs w:val="32"/>
+        </w:rPr>
+      </w:pPr>
+      <w:r>
+        <w:rPr>
+          <w:rFonts w:ascii="Consolas" w:hAnsi="Consolas"/>
+          <w:sz w:val="32"/>
+          <w:szCs w:val="32"/>
+        </w:rPr>
+      </w:r>
+    </w:p>
+    <w:p>
+      <w:pPr>
+        <w:pStyle w:val="Normal"/>
+        <w:bidi w:val="0"/>
+        <w:rPr>
+          <w:rFonts w:ascii="Consolas" w:hAnsi="Consolas"/>
+          <w:sz w:val="32"/>
+          <w:szCs w:val="32"/>
+        </w:rPr>
+      </w:pPr>
+      <w:r>
+        <w:rPr>
+          <w:rFonts w:ascii="Consolas" w:hAnsi="Consolas"/>
+          <w:sz w:val="32"/>
+          <w:szCs w:val="32"/>
+        </w:rPr>
+        <w:t>si se quiere dar una descripción no es la misma que llevan las clases empleado, jefatura, director a la de alumno, en estos casos se declara el método como abstracto.</w:t>
+      </w:r>
+    </w:p>
+    <w:p>
+      <w:pPr>
+        <w:pStyle w:val="Normal"/>
+        <w:bidi w:val="0"/>
+        <w:rPr>
+          <w:rFonts w:ascii="Consolas" w:hAnsi="Consolas"/>
+          <w:sz w:val="32"/>
+          <w:szCs w:val="32"/>
+        </w:rPr>
+      </w:pPr>
+      <w:r>
+        <w:rPr>
+          <w:rFonts w:ascii="Consolas" w:hAnsi="Consolas"/>
+          <w:sz w:val="32"/>
+          <w:szCs w:val="32"/>
+        </w:rPr>
+      </w:r>
+    </w:p>
+    <w:p>
+      <w:pPr>
+        <w:pStyle w:val="Normal"/>
+        <w:bidi w:val="0"/>
+        <w:rPr>
+          <w:rFonts w:ascii="Consolas" w:hAnsi="Consolas"/>
+          <w:sz w:val="32"/>
+          <w:szCs w:val="32"/>
+        </w:rPr>
+      </w:pPr>
+      <w:r>
+        <w:rPr>
+          <w:rFonts w:ascii="Consolas" w:hAnsi="Consolas"/>
+          <w:sz w:val="32"/>
+          <w:szCs w:val="32"/>
+        </w:rPr>
+        <w:t>Declaración de método abstracto:</w:t>
+        <w:br/>
+        <w:t>un método abstracto no lleva llaves ni recibe parámetros. Solamente se definen.</w:t>
+        <w:br/>
+      </w:r>
+    </w:p>
+    <w:p>
+      <w:pPr>
+        <w:pStyle w:val="Normal"/>
+        <w:bidi w:val="0"/>
+        <w:rPr>
+          <w:rFonts w:ascii="Consolas" w:hAnsi="Consolas"/>
+          <w:sz w:val="32"/>
+          <w:szCs w:val="32"/>
+        </w:rPr>
+      </w:pPr>
+      <w:r>
+        <w:rPr>
+          <w:rFonts w:ascii="Consolas" w:hAnsi="Consolas"/>
+          <w:sz w:val="32"/>
+          <w:szCs w:val="32"/>
+        </w:rPr>
+        <w:t>public abstract String dameDescripción();</w:t>
+      </w:r>
+    </w:p>
+    <w:p>
+      <w:pPr>
+        <w:pStyle w:val="Normal"/>
+        <w:bidi w:val="0"/>
+        <w:rPr>
+          <w:rFonts w:ascii="Consolas" w:hAnsi="Consolas"/>
+          <w:sz w:val="32"/>
+          <w:szCs w:val="32"/>
+        </w:rPr>
+      </w:pPr>
+      <w:r>
+        <w:rPr>
+          <w:rFonts w:ascii="Consolas" w:hAnsi="Consolas"/>
+          <w:sz w:val="32"/>
+          <w:szCs w:val="32"/>
+        </w:rPr>
+      </w:r>
+    </w:p>
+    <w:p>
+      <w:pPr>
+        <w:pStyle w:val="Normal"/>
+        <w:bidi w:val="0"/>
+        <w:rPr>
+          <w:rFonts w:ascii="Consolas" w:hAnsi="Consolas"/>
+          <w:sz w:val="32"/>
+          <w:szCs w:val="32"/>
+        </w:rPr>
+      </w:pPr>
+      <w:r>
+        <w:rPr>
+          <w:rFonts w:ascii="Consolas" w:hAnsi="Consolas"/>
+          <w:sz w:val="32"/>
+          <w:szCs w:val="32"/>
+        </w:rPr>
+        <w:t>por regla, en cuanto declaras un método abstracto, estas obligado a declarar también como abstracta la clase general.</w:t>
+      </w:r>
+    </w:p>
+    <w:p>
+      <w:pPr>
+        <w:pStyle w:val="Normal"/>
+        <w:bidi w:val="0"/>
+        <w:rPr>
+          <w:rFonts w:ascii="Consolas" w:hAnsi="Consolas"/>
+          <w:sz w:val="32"/>
+          <w:szCs w:val="32"/>
+        </w:rPr>
+      </w:pPr>
+      <w:r>
+        <w:rPr>
+          <w:rFonts w:ascii="Consolas" w:hAnsi="Consolas"/>
+          <w:sz w:val="32"/>
+          <w:szCs w:val="32"/>
+        </w:rPr>
+        <w:br/>
+        <w:t>Declaración de Clase Abstracta.</w:t>
+      </w:r>
+    </w:p>
+    <w:p>
+      <w:pPr>
+        <w:pStyle w:val="Normal"/>
+        <w:bidi w:val="0"/>
+        <w:rPr>
+          <w:rFonts w:ascii="Consolas" w:hAnsi="Consolas"/>
+          <w:sz w:val="32"/>
+          <w:szCs w:val="32"/>
+        </w:rPr>
+      </w:pPr>
+      <w:r>
+        <w:rPr>
+          <w:rFonts w:ascii="Consolas" w:hAnsi="Consolas"/>
+          <w:sz w:val="32"/>
+          <w:szCs w:val="32"/>
+        </w:rPr>
+        <w:t>abstract class Persona {…}</w:t>
+      </w:r>
+    </w:p>
+    <w:p>
+      <w:pPr>
+        <w:pStyle w:val="Normal"/>
+        <w:bidi w:val="0"/>
+        <w:rPr>
+          <w:rFonts w:ascii="Consolas" w:hAnsi="Consolas"/>
+          <w:sz w:val="32"/>
+          <w:szCs w:val="32"/>
+        </w:rPr>
+      </w:pPr>
+      <w:r>
+        <w:rPr>
+          <w:rFonts w:ascii="Consolas" w:hAnsi="Consolas"/>
+          <w:sz w:val="32"/>
+          <w:szCs w:val="32"/>
+        </w:rPr>
+      </w:r>
+    </w:p>
+    <w:p>
+      <w:pPr>
+        <w:pStyle w:val="Normal"/>
+        <w:bidi w:val="0"/>
+        <w:rPr>
+          <w:rFonts w:ascii="Consolas" w:hAnsi="Consolas"/>
+          <w:sz w:val="32"/>
+          <w:szCs w:val="32"/>
+        </w:rPr>
+      </w:pPr>
+      <w:r>
+        <w:rPr>
+          <w:rFonts w:ascii="Consolas" w:hAnsi="Consolas"/>
+          <w:sz w:val="32"/>
+          <w:szCs w:val="32"/>
+        </w:rPr>
+        <w:t>esto implica que todas las clases que heredan de persona, empleado, jefatura, director tengan que sobre escribir el método que heredan, dameDescripción.</w:t>
+      </w:r>
+    </w:p>
+    <w:p>
+      <w:pPr>
+        <w:pStyle w:val="Normal"/>
+        <w:bidi w:val="0"/>
+        <w:rPr>
+          <w:rFonts w:ascii="Consolas" w:hAnsi="Consolas"/>
+          <w:sz w:val="32"/>
+          <w:szCs w:val="32"/>
+        </w:rPr>
+      </w:pPr>
+      <w:r>
+        <w:rPr>
+          <w:rFonts w:ascii="Consolas" w:hAnsi="Consolas"/>
+          <w:sz w:val="32"/>
+          <w:szCs w:val="32"/>
+        </w:rPr>
+        <w:drawing>
+          <wp:anchor behindDoc="0" distT="0" distB="0" distL="0" distR="0" simplePos="0" locked="0" layoutInCell="0" allowOverlap="1" relativeHeight="7">
+            <wp:simplePos x="0" y="0"/>
+            <wp:positionH relativeFrom="column">
+              <wp:posOffset>916305</wp:posOffset>
+            </wp:positionH>
+            <wp:positionV relativeFrom="paragraph">
+              <wp:posOffset>635</wp:posOffset>
+            </wp:positionV>
+            <wp:extent cx="4500245" cy="1921510"/>
+            <wp:effectExtent l="0" t="0" r="0" b="0"/>
+            <wp:wrapSquare wrapText="largest"/>
+            <wp:docPr id="6" name="Imagen5" descr=""/>
+            <wp:cNvGraphicFramePr>
+              <a:graphicFrameLocks xmlns:a="http://schemas.openxmlformats.org/drawingml/2006/main" noChangeAspect="1"/>
+            </wp:cNvGraphicFramePr>
+            <a:graphic xmlns:a="http://schemas.openxmlformats.org/drawingml/2006/main">
+              <a:graphicData uri="http://schemas.openxmlformats.org/drawingml/2006/picture">
+                <pic:pic xmlns:pic="http://schemas.openxmlformats.org/drawingml/2006/picture">
+                  <pic:nvPicPr>
+                    <pic:cNvPr id="6" name="Imagen5" descr=""/>
+                    <pic:cNvPicPr>
+                      <a:picLocks noChangeAspect="1" noChangeArrowheads="1"/>
+                    </pic:cNvPicPr>
+                  </pic:nvPicPr>
+                  <pic:blipFill>
+                    <a:blip r:embed="rId6"/>
+                    <a:stretch>
+                      <a:fillRect/>
+                    </a:stretch>
+                  </pic:blipFill>
+                  <pic:spPr bwMode="auto">
+                    <a:xfrm>
+                      <a:off x="0" y="0"/>
+                      <a:ext cx="4500245" cy="1921510"/>
+                    </a:xfrm>
+                    <a:prstGeom prst="rect">
+                      <a:avLst/>
+                    </a:prstGeom>
+                    <a:noFill/>
+                  </pic:spPr>
+                </pic:pic>
+              </a:graphicData>
+            </a:graphic>
+          </wp:anchor>
+        </w:drawing>
+      </w:r>
+    </w:p>
+    <w:p>
+      <w:pPr>
+        <w:pStyle w:val="Normal"/>
+        <w:bidi w:val="0"/>
+        <w:rPr>
+          <w:rFonts w:ascii="Consolas" w:hAnsi="Consolas"/>
+          <w:sz w:val="32"/>
+          <w:szCs w:val="32"/>
+        </w:rPr>
+      </w:pPr>
+      <w:r>
+        <w:rPr>
+          <w:rFonts w:ascii="Consolas" w:hAnsi="Consolas"/>
+          <w:sz w:val="32"/>
+          <w:szCs w:val="32"/>
+        </w:rPr>
+      </w:r>
+    </w:p>
+    <w:p>
+      <w:pPr>
+        <w:pStyle w:val="Normal"/>
+        <w:bidi w:val="0"/>
+        <w:rPr>
+          <w:rFonts w:ascii="Consolas" w:hAnsi="Consolas"/>
+          <w:sz w:val="32"/>
+          <w:szCs w:val="32"/>
+        </w:rPr>
+      </w:pPr>
+      <w:r>
+        <w:rPr>
+          <w:rFonts w:ascii="Consolas" w:hAnsi="Consolas"/>
+          <w:sz w:val="32"/>
+          <w:szCs w:val="32"/>
+        </w:rPr>
+      </w:r>
+    </w:p>
+    <w:p>
+      <w:pPr>
+        <w:pStyle w:val="Normal"/>
+        <w:bidi w:val="0"/>
+        <w:rPr>
+          <w:rFonts w:ascii="Consolas" w:hAnsi="Consolas"/>
+          <w:sz w:val="32"/>
+          <w:szCs w:val="32"/>
+        </w:rPr>
+      </w:pPr>
+      <w:r>
+        <w:rPr>
+          <w:rFonts w:ascii="Consolas" w:hAnsi="Consolas"/>
+          <w:sz w:val="32"/>
+          <w:szCs w:val="32"/>
+        </w:rPr>
+      </w:r>
+    </w:p>
+    <w:p>
+      <w:pPr>
+        <w:pStyle w:val="Normal"/>
+        <w:bidi w:val="0"/>
+        <w:rPr>
+          <w:rFonts w:ascii="Consolas" w:hAnsi="Consolas"/>
+          <w:sz w:val="32"/>
+          <w:szCs w:val="32"/>
+        </w:rPr>
+      </w:pPr>
+      <w:r>
+        <w:rPr>
+          <w:rFonts w:ascii="Consolas" w:hAnsi="Consolas"/>
+          <w:sz w:val="32"/>
+          <w:szCs w:val="32"/>
+        </w:rPr>
+      </w:r>
+    </w:p>
+    <w:p>
+      <w:pPr>
+        <w:pStyle w:val="Normal"/>
+        <w:bidi w:val="0"/>
+        <w:rPr>
+          <w:rFonts w:ascii="Consolas" w:hAnsi="Consolas"/>
+          <w:sz w:val="32"/>
+          <w:szCs w:val="32"/>
+        </w:rPr>
+      </w:pPr>
+      <w:r>
+        <w:rPr>
+          <w:rFonts w:ascii="Consolas" w:hAnsi="Consolas"/>
+          <w:sz w:val="32"/>
+          <w:szCs w:val="32"/>
+        </w:rPr>
+      </w:r>
+    </w:p>
+    <w:p>
+      <w:pPr>
+        <w:pStyle w:val="Normal"/>
+        <w:bidi w:val="0"/>
+        <w:rPr>
+          <w:rFonts w:ascii="Consolas" w:hAnsi="Consolas"/>
+          <w:sz w:val="32"/>
+          <w:szCs w:val="32"/>
+        </w:rPr>
+      </w:pPr>
+      <w:r>
+        <w:rPr>
+          <w:rFonts w:ascii="Consolas" w:hAnsi="Consolas"/>
+          <w:sz w:val="32"/>
+          <w:szCs w:val="32"/>
+        </w:rPr>
+      </w:r>
+    </w:p>
+    <w:p>
+      <w:pPr>
+        <w:pStyle w:val="Normal"/>
+        <w:bidi w:val="0"/>
+        <w:rPr>
+          <w:rFonts w:ascii="Consolas" w:hAnsi="Consolas"/>
+          <w:sz w:val="32"/>
+          <w:szCs w:val="32"/>
+        </w:rPr>
+      </w:pPr>
+      <w:r>
+        <w:rPr>
+          <w:rFonts w:ascii="Consolas" w:hAnsi="Consolas"/>
+          <w:sz w:val="32"/>
+          <w:szCs w:val="32"/>
+        </w:rPr>
+      </w:r>
+    </w:p>
+    <w:p>
+      <w:pPr>
+        <w:pStyle w:val="Normal"/>
+        <w:bidi w:val="0"/>
+        <w:rPr>
+          <w:rFonts w:ascii="Consolas" w:hAnsi="Consolas"/>
+          <w:sz w:val="32"/>
+          <w:szCs w:val="32"/>
+        </w:rPr>
+      </w:pPr>
+      <w:r>
+        <w:rPr>
+          <w:rFonts w:ascii="Consolas" w:hAnsi="Consolas"/>
+          <w:sz w:val="32"/>
+          <w:szCs w:val="32"/>
+        </w:rPr>
+      </w:r>
+    </w:p>
+    <w:p>
+      <w:pPr>
+        <w:pStyle w:val="Normal"/>
+        <w:bidi w:val="0"/>
+        <w:rPr>
+          <w:rFonts w:ascii="Consolas" w:hAnsi="Consolas"/>
+          <w:sz w:val="32"/>
+          <w:szCs w:val="32"/>
+        </w:rPr>
+      </w:pPr>
+      <w:r>
+        <w:rPr>
+          <w:rFonts w:ascii="Consolas" w:hAnsi="Consolas"/>
+          <w:sz w:val="32"/>
+          <w:szCs w:val="32"/>
+        </w:rPr>
+      </w:r>
+    </w:p>
+    <w:p>
+      <w:pPr>
+        <w:pStyle w:val="Normal"/>
+        <w:bidi w:val="0"/>
+        <w:rPr>
+          <w:rFonts w:ascii="Consolas" w:hAnsi="Consolas"/>
+          <w:sz w:val="32"/>
+          <w:szCs w:val="32"/>
+        </w:rPr>
+      </w:pPr>
+      <w:r>
+        <w:rPr>
+          <w:rFonts w:ascii="Consolas" w:hAnsi="Consolas"/>
+          <w:sz w:val="32"/>
+          <w:szCs w:val="32"/>
+        </w:rPr>
+        <w:t>Public String dame...{</w:t>
+      </w:r>
+    </w:p>
+    <w:p>
+      <w:pPr>
+        <w:pStyle w:val="Normal"/>
+        <w:bidi w:val="0"/>
+        <w:rPr>
+          <w:rFonts w:ascii="Consolas" w:hAnsi="Consolas"/>
+          <w:sz w:val="32"/>
+          <w:szCs w:val="32"/>
+        </w:rPr>
+      </w:pPr>
+      <w:r>
+        <w:rPr>
+          <w:rFonts w:ascii="Consolas" w:hAnsi="Consolas"/>
+          <w:sz w:val="32"/>
+          <w:szCs w:val="32"/>
+        </w:rPr>
+      </w:r>
+    </w:p>
+    <w:p>
+      <w:pPr>
+        <w:pStyle w:val="Normal"/>
+        <w:bidi w:val="0"/>
+        <w:rPr>
+          <w:rFonts w:ascii="Consolas" w:hAnsi="Consolas"/>
+          <w:sz w:val="32"/>
+          <w:szCs w:val="32"/>
+        </w:rPr>
+      </w:pPr>
+      <w:r>
+        <w:rPr>
+          <w:rFonts w:ascii="Consolas" w:hAnsi="Consolas"/>
+          <w:sz w:val="32"/>
+          <w:szCs w:val="32"/>
+        </w:rPr>
+        <w:t>…</w:t>
+      </w:r>
+      <w:r>
+        <w:rPr>
+          <w:rFonts w:ascii="Consolas" w:hAnsi="Consolas"/>
+          <w:sz w:val="32"/>
+          <w:szCs w:val="32"/>
+        </w:rPr>
+        <w:t>}</w:t>
+      </w:r>
+    </w:p>
+    <w:p>
+      <w:pPr>
+        <w:pStyle w:val="Normal"/>
+        <w:bidi w:val="0"/>
+        <w:rPr>
+          <w:rFonts w:ascii="Consolas" w:hAnsi="Consolas"/>
+          <w:sz w:val="32"/>
+          <w:szCs w:val="32"/>
+        </w:rPr>
+      </w:pPr>
+      <w:r>
+        <w:rPr>
+          <w:rFonts w:ascii="Consolas" w:hAnsi="Consolas"/>
+          <w:sz w:val="32"/>
+          <w:szCs w:val="32"/>
+        </w:rPr>
+      </w:r>
+    </w:p>
+    <w:p>
+      <w:pPr>
+        <w:pStyle w:val="Normal"/>
+        <w:bidi w:val="0"/>
+        <w:rPr>
+          <w:rFonts w:ascii="Consolas" w:hAnsi="Consolas"/>
+          <w:sz w:val="32"/>
+          <w:szCs w:val="32"/>
+        </w:rPr>
+      </w:pPr>
+      <w:r>
+        <w:rPr>
+          <w:rFonts w:ascii="Consolas" w:hAnsi="Consolas"/>
+          <w:sz w:val="32"/>
+          <w:szCs w:val="32"/>
+        </w:rPr>
+        <w:t>Se crea un patrón de diseño que se debe de seguir obligatoriamente en tu jerarquía de herencia, porque será diferente el método para cada una de las clases.</w:t>
+      </w:r>
+    </w:p>
+    <w:p>
+      <w:pPr>
+        <w:pStyle w:val="Normal"/>
+        <w:bidi w:val="0"/>
+        <w:rPr>
+          <w:rFonts w:ascii="Consolas" w:hAnsi="Consolas"/>
+          <w:sz w:val="32"/>
+          <w:szCs w:val="32"/>
+        </w:rPr>
+      </w:pPr>
+      <w:r>
+        <w:rPr>
+          <w:rFonts w:ascii="Consolas" w:hAnsi="Consolas"/>
+          <w:sz w:val="32"/>
+          <w:szCs w:val="32"/>
+        </w:rPr>
+      </w:r>
+    </w:p>
+    <w:p>
+      <w:pPr>
+        <w:pStyle w:val="Normal"/>
+        <w:bidi w:val="0"/>
+        <w:rPr>
+          <w:rFonts w:ascii="Consolas" w:hAnsi="Consolas"/>
+          <w:sz w:val="32"/>
+          <w:szCs w:val="32"/>
+        </w:rPr>
+      </w:pPr>
+      <w:r>
+        <w:rPr>
+          <w:rFonts w:ascii="Consolas" w:hAnsi="Consolas"/>
+          <w:sz w:val="32"/>
+          <w:szCs w:val="32"/>
+        </w:rPr>
       </w:r>
     </w:p>
     <w:sectPr>

</xml_diff>